<commit_message>
atualização 14/3/22 Seção 2
</commit_message>
<xml_diff>
--- a/Readme.docx
+++ b/Readme.docx
@@ -108,13 +108,22 @@
       </w:r>
     </w:p>
     <w:bookmarkEnd w:id="21"/>
-    <w:bookmarkStart w:id="22" w:name="modulo-1---teoria"/>
+    <w:bookmarkStart w:id="24" w:name="modulo-1---teoria"/>
     <w:p>
       <w:pPr>
         <w:pStyle w:val="Heading1"/>
       </w:pPr>
       <w:r>
         <w:t xml:space="preserve">Modulo 1 - Teoria</w:t>
+      </w:r>
+    </w:p>
+    <w:bookmarkStart w:id="22" w:name="modelagem"/>
+    <w:p>
+      <w:pPr>
+        <w:pStyle w:val="Heading2"/>
+      </w:pPr>
+      <w:r>
+        <w:t xml:space="preserve">Modelagem</w:t>
       </w:r>
     </w:p>
     <w:p>
@@ -439,7 +448,7 @@
         </w:numPr>
       </w:pPr>
       <w:r>
-        <w:t xml:space="preserve">Conectando-se ao banco de dados.</w:t>
+        <w:t xml:space="preserve">Conectando-se a um dos banco de dados do sistema.</w:t>
       </w:r>
       <w:r>
         <w:br/>
@@ -690,13 +699,24 @@
       </w:r>
     </w:p>
     <w:bookmarkEnd w:id="22"/>
-    <w:bookmarkStart w:id="23" w:name="detalhes"/>
-    <w:p>
-      <w:pPr>
-        <w:pStyle w:val="Heading1"/>
-      </w:pPr>
-      <w:r>
-        <w:t xml:space="preserve">Detalhes</w:t>
+    <w:bookmarkStart w:id="23" w:name="tipagem-de-campos"/>
+    <w:p>
+      <w:pPr>
+        <w:pStyle w:val="Heading2"/>
+      </w:pPr>
+      <w:r>
+        <w:t xml:space="preserve">Tipagem de campos</w:t>
+      </w:r>
+    </w:p>
+    <w:p>
+      <w:pPr>
+        <w:pStyle w:val="FirstParagraph"/>
+      </w:pPr>
+      <w:r>
+        <w:t xml:space="preserve">A tipagem correta diminui o tempo de resposta, otimiza os processos.</w:t>
+      </w:r>
+      <w:r>
+        <w:br/>
       </w:r>
     </w:p>
     <w:p>
@@ -704,6 +724,418 @@
         <w:numPr>
           <w:ilvl w:val="0"/>
           <w:numId w:val="1011"/>
+        </w:numPr>
+        <w:pStyle w:val="Compact"/>
+      </w:pPr>
+      <w:r>
+        <w:t xml:space="preserve">Tipo caracteres</w:t>
+      </w:r>
+      <w:r>
+        <w:br/>
+      </w:r>
+    </w:p>
+    <w:p>
+      <w:pPr>
+        <w:numPr>
+          <w:ilvl w:val="0"/>
+          <w:numId w:val="1012"/>
+        </w:numPr>
+        <w:pStyle w:val="Compact"/>
+      </w:pPr>
+      <w:r>
+        <w:rPr>
+          <w:bCs/>
+          <w:b/>
+        </w:rPr>
+        <w:t xml:space="preserve">CHAR</w:t>
+      </w:r>
+      <w:r>
+        <w:br/>
+      </w:r>
+    </w:p>
+    <w:p>
+      <w:pPr>
+        <w:numPr>
+          <w:ilvl w:val="1"/>
+          <w:numId w:val="1013"/>
+        </w:numPr>
+        <w:pStyle w:val="Compact"/>
+      </w:pPr>
+      <w:r>
+        <w:t xml:space="preserve">Usado quando o numero de caracteres não varia, separa na memoria um espaço determinado para ser preenchido.</w:t>
+      </w:r>
+      <w:r>
+        <w:br/>
+      </w:r>
+    </w:p>
+    <w:p>
+      <w:pPr>
+        <w:numPr>
+          <w:ilvl w:val="0"/>
+          <w:numId w:val="1012"/>
+        </w:numPr>
+        <w:pStyle w:val="Compact"/>
+      </w:pPr>
+      <w:r>
+        <w:rPr>
+          <w:bCs/>
+          <w:b/>
+        </w:rPr>
+        <w:t xml:space="preserve">VARCHAR</w:t>
+      </w:r>
+      <w:r>
+        <w:br/>
+      </w:r>
+    </w:p>
+    <w:p>
+      <w:pPr>
+        <w:numPr>
+          <w:ilvl w:val="1"/>
+          <w:numId w:val="1014"/>
+        </w:numPr>
+        <w:pStyle w:val="Compact"/>
+      </w:pPr>
+      <w:r>
+        <w:t xml:space="preserve">Usado quando o numero de caracteres varia, dependendo da entrada adapta o espaço separado na memoria para caber os caracters.</w:t>
+      </w:r>
+      <w:r>
+        <w:br/>
+      </w:r>
+    </w:p>
+    <w:p>
+      <w:pPr>
+        <w:numPr>
+          <w:ilvl w:val="0"/>
+          <w:numId w:val="1015"/>
+        </w:numPr>
+        <w:pStyle w:val="Compact"/>
+      </w:pPr>
+      <w:r>
+        <w:t xml:space="preserve">Tipo</w:t>
+      </w:r>
+      <w:r>
+        <w:t xml:space="preserve"> </w:t>
+      </w:r>
+      <w:r>
+        <w:rPr>
+          <w:bCs/>
+          <w:b/>
+        </w:rPr>
+        <w:t xml:space="preserve">ENUM</w:t>
+      </w:r>
+      <w:r>
+        <w:br/>
+      </w:r>
+    </w:p>
+    <w:p>
+      <w:pPr>
+        <w:numPr>
+          <w:ilvl w:val="0"/>
+          <w:numId w:val="1016"/>
+        </w:numPr>
+        <w:pStyle w:val="Compact"/>
+      </w:pPr>
+      <w:r>
+        <w:t xml:space="preserve">Conjunto de dados enumerados, ou seja, um conjunto fixo de dados.</w:t>
+      </w:r>
+      <w:r>
+        <w:br/>
+      </w:r>
+    </w:p>
+    <w:p>
+      <w:pPr>
+        <w:numPr>
+          <w:ilvl w:val="0"/>
+          <w:numId w:val="1016"/>
+        </w:numPr>
+        <w:pStyle w:val="Compact"/>
+      </w:pPr>
+      <w:r>
+        <w:t xml:space="preserve">Limita dados em uma coluna, lista de opções.</w:t>
+      </w:r>
+      <w:r>
+        <w:br/>
+      </w:r>
+    </w:p>
+    <w:p>
+      <w:pPr>
+        <w:numPr>
+          <w:ilvl w:val="0"/>
+          <w:numId w:val="1016"/>
+        </w:numPr>
+        <w:pStyle w:val="Compact"/>
+      </w:pPr>
+      <w:r>
+        <w:t xml:space="preserve">tipo caracterisco do</w:t>
+      </w:r>
+      <w:r>
+        <w:t xml:space="preserve"> </w:t>
+      </w:r>
+      <w:r>
+        <w:rPr>
+          <w:bCs/>
+          <w:b/>
+        </w:rPr>
+        <w:t xml:space="preserve">MySQL</w:t>
+      </w:r>
+      <w:r>
+        <w:t xml:space="preserve">.</w:t>
+      </w:r>
+      <w:r>
+        <w:br/>
+      </w:r>
+    </w:p>
+    <w:p>
+      <w:pPr>
+        <w:numPr>
+          <w:ilvl w:val="0"/>
+          <w:numId w:val="1017"/>
+        </w:numPr>
+        <w:pStyle w:val="Compact"/>
+      </w:pPr>
+      <w:r>
+        <w:t xml:space="preserve">Tipo numerico</w:t>
+      </w:r>
+      <w:r>
+        <w:br/>
+      </w:r>
+    </w:p>
+    <w:p>
+      <w:pPr>
+        <w:numPr>
+          <w:ilvl w:val="0"/>
+          <w:numId w:val="1018"/>
+        </w:numPr>
+        <w:pStyle w:val="Compact"/>
+      </w:pPr>
+      <w:r>
+        <w:rPr>
+          <w:bCs/>
+          <w:b/>
+        </w:rPr>
+        <w:t xml:space="preserve">INT</w:t>
+      </w:r>
+      <w:r>
+        <w:br/>
+      </w:r>
+    </w:p>
+    <w:p>
+      <w:pPr>
+        <w:numPr>
+          <w:ilvl w:val="1"/>
+          <w:numId w:val="1019"/>
+        </w:numPr>
+        <w:pStyle w:val="Compact"/>
+      </w:pPr>
+      <w:r>
+        <w:t xml:space="preserve">Para numeros inteiros.</w:t>
+      </w:r>
+      <w:r>
+        <w:br/>
+      </w:r>
+    </w:p>
+    <w:p>
+      <w:pPr>
+        <w:numPr>
+          <w:ilvl w:val="1"/>
+          <w:numId w:val="1019"/>
+        </w:numPr>
+        <w:pStyle w:val="Compact"/>
+      </w:pPr>
+      <w:r>
+        <w:t xml:space="preserve">Numero maximo de 11 digitos, para numeros maiores que isso usar</w:t>
+      </w:r>
+      <w:r>
+        <w:t xml:space="preserve"> </w:t>
+      </w:r>
+      <w:r>
+        <w:rPr>
+          <w:bCs/>
+          <w:b/>
+        </w:rPr>
+        <w:t xml:space="preserve">VARCHAR</w:t>
+      </w:r>
+      <w:r>
+        <w:t xml:space="preserve">.</w:t>
+      </w:r>
+      <w:r>
+        <w:br/>
+      </w:r>
+    </w:p>
+    <w:p>
+      <w:pPr>
+        <w:numPr>
+          <w:ilvl w:val="0"/>
+          <w:numId w:val="1018"/>
+        </w:numPr>
+        <w:pStyle w:val="Compact"/>
+      </w:pPr>
+      <w:r>
+        <w:rPr>
+          <w:bCs/>
+          <w:b/>
+        </w:rPr>
+        <w:t xml:space="preserve">FLOAT</w:t>
+      </w:r>
+      <w:r>
+        <w:br/>
+      </w:r>
+    </w:p>
+    <w:p>
+      <w:pPr>
+        <w:numPr>
+          <w:ilvl w:val="1"/>
+          <w:numId w:val="1020"/>
+        </w:numPr>
+        <w:pStyle w:val="Compact"/>
+      </w:pPr>
+      <w:r>
+        <w:t xml:space="preserve">Ponto flutuante, ou seja, numeros reais.</w:t>
+      </w:r>
+      <w:r>
+        <w:br/>
+      </w:r>
+    </w:p>
+    <w:p>
+      <w:pPr>
+        <w:numPr>
+          <w:ilvl w:val="1"/>
+          <w:numId w:val="1020"/>
+        </w:numPr>
+        <w:pStyle w:val="Compact"/>
+      </w:pPr>
+      <w:r>
+        <w:t xml:space="preserve">Para numeros com casas decimais.</w:t>
+      </w:r>
+      <w:r>
+        <w:br/>
+      </w:r>
+      <w:r>
+        <w:rPr>
+          <w:bCs/>
+          <w:b/>
+        </w:rPr>
+        <w:t xml:space="preserve">FLOAT</w:t>
+      </w:r>
+      <w:r>
+        <w:t xml:space="preserve">(</w:t>
+      </w:r>
+      <w:r>
+        <w:rPr>
+          <w:iCs/>
+          <w:i/>
+        </w:rPr>
+        <w:t xml:space="preserve">total</w:t>
+      </w:r>
+      <w:r>
+        <w:t xml:space="preserve">,</w:t>
+      </w:r>
+      <w:r>
+        <w:t xml:space="preserve"> </w:t>
+      </w:r>
+      <w:r>
+        <w:rPr>
+          <w:iCs/>
+          <w:i/>
+        </w:rPr>
+        <w:t xml:space="preserve">virgula</w:t>
+      </w:r>
+      <w:r>
+        <w:t xml:space="preserve">)</w:t>
+      </w:r>
+      <w:r>
+        <w:br/>
+      </w:r>
+    </w:p>
+    <w:p>
+      <w:pPr>
+        <w:numPr>
+          <w:ilvl w:val="0"/>
+          <w:numId w:val="1021"/>
+        </w:numPr>
+        <w:pStyle w:val="Compact"/>
+      </w:pPr>
+      <w:r>
+        <w:t xml:space="preserve">Para fotos e documentos</w:t>
+      </w:r>
+      <w:r>
+        <w:br/>
+      </w:r>
+    </w:p>
+    <w:p>
+      <w:pPr>
+        <w:numPr>
+          <w:ilvl w:val="0"/>
+          <w:numId w:val="1022"/>
+        </w:numPr>
+        <w:pStyle w:val="Compact"/>
+      </w:pPr>
+      <w:r>
+        <w:rPr>
+          <w:bCs/>
+          <w:b/>
+        </w:rPr>
+        <w:t xml:space="preserve">BLOB</w:t>
+      </w:r>
+      <w:r>
+        <w:br/>
+      </w:r>
+    </w:p>
+    <w:p>
+      <w:pPr>
+        <w:numPr>
+          <w:ilvl w:val="0"/>
+          <w:numId w:val="1023"/>
+        </w:numPr>
+        <w:pStyle w:val="Compact"/>
+      </w:pPr>
+      <w:r>
+        <w:t xml:space="preserve">Tipo textos</w:t>
+      </w:r>
+      <w:r>
+        <w:br/>
+      </w:r>
+    </w:p>
+    <w:p>
+      <w:pPr>
+        <w:numPr>
+          <w:ilvl w:val="0"/>
+          <w:numId w:val="1024"/>
+        </w:numPr>
+        <w:pStyle w:val="Compact"/>
+      </w:pPr>
+      <w:r>
+        <w:rPr>
+          <w:bCs/>
+          <w:b/>
+        </w:rPr>
+        <w:t xml:space="preserve">TEXT</w:t>
+      </w:r>
+      <w:r>
+        <w:br/>
+      </w:r>
+    </w:p>
+    <w:p>
+      <w:r>
+        <w:br w:type="page"/>
+      </w:r>
+    </w:p>
+    <w:bookmarkEnd w:id="23"/>
+    <w:bookmarkEnd w:id="24"/>
+    <w:bookmarkStart w:id="25" w:name="detalhes"/>
+    <w:p>
+      <w:pPr>
+        <w:pStyle w:val="Heading1"/>
+      </w:pPr>
+      <w:r>
+        <w:t xml:space="preserve">Detalhes</w:t>
+      </w:r>
+    </w:p>
+    <w:p>
+      <w:pPr>
+        <w:numPr>
+          <w:ilvl w:val="0"/>
+          <w:numId w:val="1025"/>
         </w:numPr>
         <w:pStyle w:val="Compact"/>
       </w:pPr>
@@ -771,7 +1203,7 @@
       <w:pPr>
         <w:numPr>
           <w:ilvl w:val="0"/>
-          <w:numId w:val="1011"/>
+          <w:numId w:val="1025"/>
         </w:numPr>
         <w:pStyle w:val="Compact"/>
       </w:pPr>
@@ -786,7 +1218,7 @@
       <w:pPr>
         <w:numPr>
           <w:ilvl w:val="1"/>
-          <w:numId w:val="1012"/>
+          <w:numId w:val="1026"/>
         </w:numPr>
       </w:pPr>
       <w:r>
@@ -818,7 +1250,7 @@
       <w:pPr>
         <w:numPr>
           <w:ilvl w:val="1"/>
-          <w:numId w:val="1012"/>
+          <w:numId w:val="1026"/>
         </w:numPr>
       </w:pPr>
       <w:r>
@@ -844,7 +1276,7 @@
       <w:pPr>
         <w:numPr>
           <w:ilvl w:val="0"/>
-          <w:numId w:val="1011"/>
+          <w:numId w:val="1025"/>
         </w:numPr>
         <w:pStyle w:val="Compact"/>
       </w:pPr>
@@ -881,7 +1313,7 @@
       <w:pPr>
         <w:numPr>
           <w:ilvl w:val="1"/>
-          <w:numId w:val="1013"/>
+          <w:numId w:val="1027"/>
         </w:numPr>
         <w:pStyle w:val="Compact"/>
       </w:pPr>
@@ -896,7 +1328,7 @@
       <w:pPr>
         <w:numPr>
           <w:ilvl w:val="0"/>
-          <w:numId w:val="1011"/>
+          <w:numId w:val="1025"/>
         </w:numPr>
         <w:pStyle w:val="Compact"/>
       </w:pPr>
@@ -953,8 +1385,8 @@
         <w:br w:type="page"/>
       </w:r>
     </w:p>
-    <w:bookmarkEnd w:id="23"/>
-    <w:bookmarkStart w:id="25" w:name="andamento-dos-estudos"/>
+    <w:bookmarkEnd w:id="25"/>
+    <w:bookmarkStart w:id="27" w:name="andamento-dos-estudos"/>
     <w:p>
       <w:pPr>
         <w:pStyle w:val="Heading1"/>
@@ -963,7 +1395,7 @@
         <w:t xml:space="preserve">Andamento dos Estudos</w:t>
       </w:r>
     </w:p>
-    <w:bookmarkStart w:id="24" w:name="assunto-em-andamento"/>
+    <w:bookmarkStart w:id="26" w:name="assunto-em-andamento"/>
     <w:p>
       <w:pPr>
         <w:pStyle w:val="Heading2"/>
@@ -977,14 +1409,14 @@
         <w:pStyle w:val="FirstParagraph"/>
       </w:pPr>
       <w:r>
-        <w:t xml:space="preserve">Atualmente estou estudando Seção 2 - Teoria.</w:t>
-      </w:r>
-      <w:r>
-        <w:br/>
-      </w:r>
-    </w:p>
-    <w:bookmarkEnd w:id="24"/>
-    <w:bookmarkEnd w:id="25"/>
+        <w:t xml:space="preserve">Atualmente estou estudando Seção 3 - Comandos.</w:t>
+      </w:r>
+      <w:r>
+        <w:br/>
+      </w:r>
+    </w:p>
+    <w:bookmarkEnd w:id="26"/>
+    <w:bookmarkEnd w:id="27"/>
     <w:sectPr/>
   </w:body>
 </w:document>
@@ -1592,6 +2024,261 @@
       </w:pPr>
     </w:lvl>
   </w:abstractNum>
+  <w:abstractNum w:abstractNumId="99413">
+    <w:nsid w:val="A99413"/>
+    <w:multiLevelType w:val="multilevel"/>
+    <w:lvl w:ilvl="0">
+      <w:start w:val="3"/>
+      <w:numFmt w:val="decimal"/>
+      <w:lvlText w:val="%1."/>
+      <w:lvlJc w:val="left"/>
+      <w:pPr>
+        <w:ind w:left="720" w:hanging="480"/>
+      </w:pPr>
+    </w:lvl>
+    <w:lvl w:ilvl="1">
+      <w:start w:val="3"/>
+      <w:numFmt w:val="decimal"/>
+      <w:lvlText w:val="%2."/>
+      <w:lvlJc w:val="left"/>
+      <w:pPr>
+        <w:ind w:left="1440" w:hanging="480"/>
+      </w:pPr>
+    </w:lvl>
+    <w:lvl w:ilvl="2">
+      <w:start w:val="3"/>
+      <w:numFmt w:val="decimal"/>
+      <w:lvlText w:val="%3."/>
+      <w:lvlJc w:val="left"/>
+      <w:pPr>
+        <w:ind w:left="2160" w:hanging="480"/>
+      </w:pPr>
+    </w:lvl>
+    <w:lvl w:ilvl="3">
+      <w:start w:val="3"/>
+      <w:numFmt w:val="decimal"/>
+      <w:lvlText w:val="%4."/>
+      <w:lvlJc w:val="left"/>
+      <w:pPr>
+        <w:ind w:left="2880" w:hanging="480"/>
+      </w:pPr>
+    </w:lvl>
+    <w:lvl w:ilvl="4">
+      <w:start w:val="3"/>
+      <w:numFmt w:val="decimal"/>
+      <w:lvlText w:val="%5."/>
+      <w:lvlJc w:val="left"/>
+      <w:pPr>
+        <w:ind w:left="3600" w:hanging="480"/>
+      </w:pPr>
+    </w:lvl>
+    <w:lvl w:ilvl="5">
+      <w:start w:val="3"/>
+      <w:numFmt w:val="decimal"/>
+      <w:lvlText w:val="%6."/>
+      <w:lvlJc w:val="left"/>
+      <w:pPr>
+        <w:ind w:left="4320" w:hanging="480"/>
+      </w:pPr>
+    </w:lvl>
+    <w:lvl w:ilvl="6">
+      <w:start w:val="3"/>
+      <w:numFmt w:val="decimal"/>
+      <w:lvlText w:val="%7."/>
+      <w:lvlJc w:val="left"/>
+      <w:pPr>
+        <w:ind w:left="5040" w:hanging="480"/>
+      </w:pPr>
+    </w:lvl>
+    <w:lvl w:ilvl="7">
+      <w:start w:val="3"/>
+      <w:numFmt w:val="decimal"/>
+      <w:lvlText w:val="%8."/>
+      <w:lvlJc w:val="left"/>
+      <w:pPr>
+        <w:ind w:left="5760" w:hanging="480"/>
+      </w:pPr>
+    </w:lvl>
+    <w:lvl w:ilvl="8">
+      <w:start w:val="3"/>
+      <w:numFmt w:val="decimal"/>
+      <w:lvlText w:val="%9."/>
+      <w:lvlJc w:val="left"/>
+      <w:pPr>
+        <w:ind w:left="6480" w:hanging="480"/>
+      </w:pPr>
+    </w:lvl>
+  </w:abstractNum>
+  <w:abstractNum w:abstractNumId="99414">
+    <w:nsid w:val="A99414"/>
+    <w:multiLevelType w:val="multilevel"/>
+    <w:lvl w:ilvl="0">
+      <w:start w:val="4"/>
+      <w:numFmt w:val="decimal"/>
+      <w:lvlText w:val="%1."/>
+      <w:lvlJc w:val="left"/>
+      <w:pPr>
+        <w:ind w:left="720" w:hanging="480"/>
+      </w:pPr>
+    </w:lvl>
+    <w:lvl w:ilvl="1">
+      <w:start w:val="4"/>
+      <w:numFmt w:val="decimal"/>
+      <w:lvlText w:val="%2."/>
+      <w:lvlJc w:val="left"/>
+      <w:pPr>
+        <w:ind w:left="1440" w:hanging="480"/>
+      </w:pPr>
+    </w:lvl>
+    <w:lvl w:ilvl="2">
+      <w:start w:val="4"/>
+      <w:numFmt w:val="decimal"/>
+      <w:lvlText w:val="%3."/>
+      <w:lvlJc w:val="left"/>
+      <w:pPr>
+        <w:ind w:left="2160" w:hanging="480"/>
+      </w:pPr>
+    </w:lvl>
+    <w:lvl w:ilvl="3">
+      <w:start w:val="4"/>
+      <w:numFmt w:val="decimal"/>
+      <w:lvlText w:val="%4."/>
+      <w:lvlJc w:val="left"/>
+      <w:pPr>
+        <w:ind w:left="2880" w:hanging="480"/>
+      </w:pPr>
+    </w:lvl>
+    <w:lvl w:ilvl="4">
+      <w:start w:val="4"/>
+      <w:numFmt w:val="decimal"/>
+      <w:lvlText w:val="%5."/>
+      <w:lvlJc w:val="left"/>
+      <w:pPr>
+        <w:ind w:left="3600" w:hanging="480"/>
+      </w:pPr>
+    </w:lvl>
+    <w:lvl w:ilvl="5">
+      <w:start w:val="4"/>
+      <w:numFmt w:val="decimal"/>
+      <w:lvlText w:val="%6."/>
+      <w:lvlJc w:val="left"/>
+      <w:pPr>
+        <w:ind w:left="4320" w:hanging="480"/>
+      </w:pPr>
+    </w:lvl>
+    <w:lvl w:ilvl="6">
+      <w:start w:val="4"/>
+      <w:numFmt w:val="decimal"/>
+      <w:lvlText w:val="%7."/>
+      <w:lvlJc w:val="left"/>
+      <w:pPr>
+        <w:ind w:left="5040" w:hanging="480"/>
+      </w:pPr>
+    </w:lvl>
+    <w:lvl w:ilvl="7">
+      <w:start w:val="4"/>
+      <w:numFmt w:val="decimal"/>
+      <w:lvlText w:val="%8."/>
+      <w:lvlJc w:val="left"/>
+      <w:pPr>
+        <w:ind w:left="5760" w:hanging="480"/>
+      </w:pPr>
+    </w:lvl>
+    <w:lvl w:ilvl="8">
+      <w:start w:val="4"/>
+      <w:numFmt w:val="decimal"/>
+      <w:lvlText w:val="%9."/>
+      <w:lvlJc w:val="left"/>
+      <w:pPr>
+        <w:ind w:left="6480" w:hanging="480"/>
+      </w:pPr>
+    </w:lvl>
+  </w:abstractNum>
+  <w:abstractNum w:abstractNumId="99415">
+    <w:nsid w:val="A99415"/>
+    <w:multiLevelType w:val="multilevel"/>
+    <w:lvl w:ilvl="0">
+      <w:start w:val="5"/>
+      <w:numFmt w:val="decimal"/>
+      <w:lvlText w:val="%1."/>
+      <w:lvlJc w:val="left"/>
+      <w:pPr>
+        <w:ind w:left="720" w:hanging="480"/>
+      </w:pPr>
+    </w:lvl>
+    <w:lvl w:ilvl="1">
+      <w:start w:val="5"/>
+      <w:numFmt w:val="decimal"/>
+      <w:lvlText w:val="%2."/>
+      <w:lvlJc w:val="left"/>
+      <w:pPr>
+        <w:ind w:left="1440" w:hanging="480"/>
+      </w:pPr>
+    </w:lvl>
+    <w:lvl w:ilvl="2">
+      <w:start w:val="5"/>
+      <w:numFmt w:val="decimal"/>
+      <w:lvlText w:val="%3."/>
+      <w:lvlJc w:val="left"/>
+      <w:pPr>
+        <w:ind w:left="2160" w:hanging="480"/>
+      </w:pPr>
+    </w:lvl>
+    <w:lvl w:ilvl="3">
+      <w:start w:val="5"/>
+      <w:numFmt w:val="decimal"/>
+      <w:lvlText w:val="%4."/>
+      <w:lvlJc w:val="left"/>
+      <w:pPr>
+        <w:ind w:left="2880" w:hanging="480"/>
+      </w:pPr>
+    </w:lvl>
+    <w:lvl w:ilvl="4">
+      <w:start w:val="5"/>
+      <w:numFmt w:val="decimal"/>
+      <w:lvlText w:val="%5."/>
+      <w:lvlJc w:val="left"/>
+      <w:pPr>
+        <w:ind w:left="3600" w:hanging="480"/>
+      </w:pPr>
+    </w:lvl>
+    <w:lvl w:ilvl="5">
+      <w:start w:val="5"/>
+      <w:numFmt w:val="decimal"/>
+      <w:lvlText w:val="%6."/>
+      <w:lvlJc w:val="left"/>
+      <w:pPr>
+        <w:ind w:left="4320" w:hanging="480"/>
+      </w:pPr>
+    </w:lvl>
+    <w:lvl w:ilvl="6">
+      <w:start w:val="5"/>
+      <w:numFmt w:val="decimal"/>
+      <w:lvlText w:val="%7."/>
+      <w:lvlJc w:val="left"/>
+      <w:pPr>
+        <w:ind w:left="5040" w:hanging="480"/>
+      </w:pPr>
+    </w:lvl>
+    <w:lvl w:ilvl="7">
+      <w:start w:val="5"/>
+      <w:numFmt w:val="decimal"/>
+      <w:lvlText w:val="%8."/>
+      <w:lvlJc w:val="left"/>
+      <w:pPr>
+        <w:ind w:left="5760" w:hanging="480"/>
+      </w:pPr>
+    </w:lvl>
+    <w:lvl w:ilvl="8">
+      <w:start w:val="5"/>
+      <w:numFmt w:val="decimal"/>
+      <w:lvlText w:val="%9."/>
+      <w:lvlJc w:val="left"/>
+      <w:pPr>
+        <w:ind w:left="6480" w:hanging="480"/>
+      </w:pPr>
+    </w:lvl>
+  </w:abstractNum>
   <w:num w:numId="1000">
     <w:abstractNumId w:val="990"/>
   </w:num>
@@ -1761,12 +2448,189 @@
     <w:abstractNumId w:val="991"/>
   </w:num>
   <w:num w:numId="1011">
-    <w:abstractNumId w:val="991"/>
+    <w:abstractNumId w:val="99411"/>
+    <w:lvlOverride w:ilvl="0">
+      <w:startOverride w:val="1"/>
+    </w:lvlOverride>
+    <w:lvlOverride w:ilvl="1">
+      <w:startOverride w:val="1"/>
+    </w:lvlOverride>
+    <w:lvlOverride w:ilvl="2">
+      <w:startOverride w:val="1"/>
+    </w:lvlOverride>
+    <w:lvlOverride w:ilvl="3">
+      <w:startOverride w:val="1"/>
+    </w:lvlOverride>
+    <w:lvlOverride w:ilvl="4">
+      <w:startOverride w:val="1"/>
+    </w:lvlOverride>
+    <w:lvlOverride w:ilvl="5">
+      <w:startOverride w:val="1"/>
+    </w:lvlOverride>
+    <w:lvlOverride w:ilvl="6">
+      <w:startOverride w:val="1"/>
+    </w:lvlOverride>
+    <w:lvlOverride w:ilvl="7">
+      <w:startOverride w:val="1"/>
+    </w:lvlOverride>
+    <w:lvlOverride w:ilvl="8">
+      <w:startOverride w:val="1"/>
+    </w:lvlOverride>
   </w:num>
   <w:num w:numId="1012">
     <w:abstractNumId w:val="991"/>
   </w:num>
   <w:num w:numId="1013">
+    <w:abstractNumId w:val="991"/>
+  </w:num>
+  <w:num w:numId="1014">
+    <w:abstractNumId w:val="991"/>
+  </w:num>
+  <w:num w:numId="1015">
+    <w:abstractNumId w:val="99412"/>
+    <w:lvlOverride w:ilvl="0">
+      <w:startOverride w:val="2"/>
+    </w:lvlOverride>
+    <w:lvlOverride w:ilvl="1">
+      <w:startOverride w:val="2"/>
+    </w:lvlOverride>
+    <w:lvlOverride w:ilvl="2">
+      <w:startOverride w:val="2"/>
+    </w:lvlOverride>
+    <w:lvlOverride w:ilvl="3">
+      <w:startOverride w:val="2"/>
+    </w:lvlOverride>
+    <w:lvlOverride w:ilvl="4">
+      <w:startOverride w:val="2"/>
+    </w:lvlOverride>
+    <w:lvlOverride w:ilvl="5">
+      <w:startOverride w:val="2"/>
+    </w:lvlOverride>
+    <w:lvlOverride w:ilvl="6">
+      <w:startOverride w:val="2"/>
+    </w:lvlOverride>
+    <w:lvlOverride w:ilvl="7">
+      <w:startOverride w:val="2"/>
+    </w:lvlOverride>
+    <w:lvlOverride w:ilvl="8">
+      <w:startOverride w:val="2"/>
+    </w:lvlOverride>
+  </w:num>
+  <w:num w:numId="1016">
+    <w:abstractNumId w:val="991"/>
+  </w:num>
+  <w:num w:numId="1017">
+    <w:abstractNumId w:val="99413"/>
+    <w:lvlOverride w:ilvl="0">
+      <w:startOverride w:val="3"/>
+    </w:lvlOverride>
+    <w:lvlOverride w:ilvl="1">
+      <w:startOverride w:val="3"/>
+    </w:lvlOverride>
+    <w:lvlOverride w:ilvl="2">
+      <w:startOverride w:val="3"/>
+    </w:lvlOverride>
+    <w:lvlOverride w:ilvl="3">
+      <w:startOverride w:val="3"/>
+    </w:lvlOverride>
+    <w:lvlOverride w:ilvl="4">
+      <w:startOverride w:val="3"/>
+    </w:lvlOverride>
+    <w:lvlOverride w:ilvl="5">
+      <w:startOverride w:val="3"/>
+    </w:lvlOverride>
+    <w:lvlOverride w:ilvl="6">
+      <w:startOverride w:val="3"/>
+    </w:lvlOverride>
+    <w:lvlOverride w:ilvl="7">
+      <w:startOverride w:val="3"/>
+    </w:lvlOverride>
+    <w:lvlOverride w:ilvl="8">
+      <w:startOverride w:val="3"/>
+    </w:lvlOverride>
+  </w:num>
+  <w:num w:numId="1018">
+    <w:abstractNumId w:val="991"/>
+  </w:num>
+  <w:num w:numId="1019">
+    <w:abstractNumId w:val="991"/>
+  </w:num>
+  <w:num w:numId="1020">
+    <w:abstractNumId w:val="991"/>
+  </w:num>
+  <w:num w:numId="1021">
+    <w:abstractNumId w:val="99414"/>
+    <w:lvlOverride w:ilvl="0">
+      <w:startOverride w:val="4"/>
+    </w:lvlOverride>
+    <w:lvlOverride w:ilvl="1">
+      <w:startOverride w:val="4"/>
+    </w:lvlOverride>
+    <w:lvlOverride w:ilvl="2">
+      <w:startOverride w:val="4"/>
+    </w:lvlOverride>
+    <w:lvlOverride w:ilvl="3">
+      <w:startOverride w:val="4"/>
+    </w:lvlOverride>
+    <w:lvlOverride w:ilvl="4">
+      <w:startOverride w:val="4"/>
+    </w:lvlOverride>
+    <w:lvlOverride w:ilvl="5">
+      <w:startOverride w:val="4"/>
+    </w:lvlOverride>
+    <w:lvlOverride w:ilvl="6">
+      <w:startOverride w:val="4"/>
+    </w:lvlOverride>
+    <w:lvlOverride w:ilvl="7">
+      <w:startOverride w:val="4"/>
+    </w:lvlOverride>
+    <w:lvlOverride w:ilvl="8">
+      <w:startOverride w:val="4"/>
+    </w:lvlOverride>
+  </w:num>
+  <w:num w:numId="1022">
+    <w:abstractNumId w:val="991"/>
+  </w:num>
+  <w:num w:numId="1023">
+    <w:abstractNumId w:val="99415"/>
+    <w:lvlOverride w:ilvl="0">
+      <w:startOverride w:val="5"/>
+    </w:lvlOverride>
+    <w:lvlOverride w:ilvl="1">
+      <w:startOverride w:val="5"/>
+    </w:lvlOverride>
+    <w:lvlOverride w:ilvl="2">
+      <w:startOverride w:val="5"/>
+    </w:lvlOverride>
+    <w:lvlOverride w:ilvl="3">
+      <w:startOverride w:val="5"/>
+    </w:lvlOverride>
+    <w:lvlOverride w:ilvl="4">
+      <w:startOverride w:val="5"/>
+    </w:lvlOverride>
+    <w:lvlOverride w:ilvl="5">
+      <w:startOverride w:val="5"/>
+    </w:lvlOverride>
+    <w:lvlOverride w:ilvl="6">
+      <w:startOverride w:val="5"/>
+    </w:lvlOverride>
+    <w:lvlOverride w:ilvl="7">
+      <w:startOverride w:val="5"/>
+    </w:lvlOverride>
+    <w:lvlOverride w:ilvl="8">
+      <w:startOverride w:val="5"/>
+    </w:lvlOverride>
+  </w:num>
+  <w:num w:numId="1024">
+    <w:abstractNumId w:val="991"/>
+  </w:num>
+  <w:num w:numId="1025">
+    <w:abstractNumId w:val="991"/>
+  </w:num>
+  <w:num w:numId="1026">
+    <w:abstractNumId w:val="991"/>
+  </w:num>
+  <w:num w:numId="1027">
     <w:abstractNumId w:val="991"/>
   </w:num>
 </w:numbering>

</xml_diff>

<commit_message>
atualização 19/3/22 - ORDER BY
</commit_message>
<xml_diff>
--- a/Readme.docx
+++ b/Readme.docx
@@ -41,7 +41,7 @@
         <w:pStyle w:val="Date"/>
       </w:pPr>
       <w:r>
-        <w:t xml:space="preserve">2022-03-18</w:t>
+        <w:t xml:space="preserve">2022-03-19</w:t>
       </w:r>
     </w:p>
     <w:p>
@@ -2802,7 +2802,7 @@
     </w:p>
     <w:bookmarkEnd w:id="27"/>
     <w:bookmarkEnd w:id="28"/>
-    <w:bookmarkStart w:id="31" w:name="módulo-5---operadores-lógicos"/>
+    <w:bookmarkStart w:id="32" w:name="módulo-5---operadores-lógicos"/>
     <w:p>
       <w:pPr>
         <w:pStyle w:val="Heading1"/>
@@ -3484,13 +3484,13 @@
       </w:r>
     </w:p>
     <w:bookmarkEnd w:id="29"/>
-    <w:bookmarkStart w:id="30" w:name="agregadores---cont-e-group-by"/>
+    <w:bookmarkStart w:id="30" w:name="Xb44141024264aa0d4261d73a47fe797c9aa7c07"/>
     <w:p>
       <w:pPr>
         <w:pStyle w:val="Heading2"/>
       </w:pPr>
       <w:r>
-        <w:t xml:space="preserve">Agregadores - CONT(*) e</w:t>
+        <w:t xml:space="preserve">Agregador e funções de agregação -</w:t>
       </w:r>
       <w:r>
         <w:t xml:space="preserve"> </w:t>
@@ -3629,7 +3629,6 @@
           <w:ilvl w:val="1"/>
           <w:numId w:val="1050"/>
         </w:numPr>
-        <w:pStyle w:val="Compact"/>
       </w:pPr>
       <w:r>
         <w:t xml:space="preserve">Agrupa dados em torno de determinado campo.</w:t>
@@ -3644,7 +3643,6 @@
           <w:ilvl w:val="1"/>
           <w:numId w:val="1050"/>
         </w:numPr>
-        <w:pStyle w:val="Compact"/>
       </w:pPr>
       <w:r>
         <w:t xml:space="preserve">Usar em conjunto com funções de agrupamento, como:</w:t>
@@ -3659,7 +3657,6 @@
           <w:ilvl w:val="2"/>
           <w:numId w:val="1051"/>
         </w:numPr>
-        <w:pStyle w:val="Compact"/>
       </w:pPr>
       <w:r>
         <w:rPr>
@@ -3690,7 +3687,6 @@
           <w:ilvl w:val="2"/>
           <w:numId w:val="1051"/>
         </w:numPr>
-        <w:pStyle w:val="Compact"/>
       </w:pPr>
       <w:r>
         <w:rPr>
@@ -3731,7 +3727,6 @@
           <w:ilvl w:val="2"/>
           <w:numId w:val="1051"/>
         </w:numPr>
-        <w:pStyle w:val="Compact"/>
       </w:pPr>
       <w:r>
         <w:rPr>
@@ -3772,7 +3767,6 @@
           <w:ilvl w:val="2"/>
           <w:numId w:val="1051"/>
         </w:numPr>
-        <w:pStyle w:val="Compact"/>
       </w:pPr>
       <w:r>
         <w:rPr>
@@ -3813,7 +3807,6 @@
           <w:ilvl w:val="2"/>
           <w:numId w:val="1051"/>
         </w:numPr>
-        <w:pStyle w:val="Compact"/>
       </w:pPr>
       <w:r>
         <w:rPr>
@@ -3854,7 +3847,6 @@
           <w:ilvl w:val="2"/>
           <w:numId w:val="1051"/>
         </w:numPr>
-        <w:pStyle w:val="Compact"/>
       </w:pPr>
       <w:r>
         <w:rPr>
@@ -3895,7 +3887,6 @@
           <w:ilvl w:val="1"/>
           <w:numId w:val="1050"/>
         </w:numPr>
-        <w:pStyle w:val="Compact"/>
       </w:pPr>
       <w:r>
         <w:t xml:space="preserve">Sintaxe:</w:t>
@@ -3915,6 +3906,19 @@
       </w:r>
       <w:r>
         <w:rPr>
+          <w:iCs/>
+          <w:i/>
+        </w:rPr>
+        <w:t xml:space="preserve">coluna_x</w:t>
+      </w:r>
+      <w:r>
+        <w:t xml:space="preserve">,</w:t>
+      </w:r>
+      <w:r>
+        <w:t xml:space="preserve"> </w:t>
+      </w:r>
+      <w:r>
+        <w:rPr>
           <w:bCs/>
           <w:b/>
         </w:rPr>
@@ -3971,194 +3975,241 @@
       </w:r>
     </w:p>
     <w:p>
+      <w:pPr>
+        <w:numPr>
+          <w:ilvl w:val="1"/>
+          <w:numId w:val="1050"/>
+        </w:numPr>
+      </w:pPr>
+      <w:r>
+        <w:t xml:space="preserve">É possivel agrupar mais de uma coluna de uma vez.</w:t>
+      </w:r>
+      <w:r>
+        <w:br/>
+      </w:r>
+    </w:p>
+    <w:p>
+      <w:pPr>
+        <w:numPr>
+          <w:ilvl w:val="2"/>
+          <w:numId w:val="1052"/>
+        </w:numPr>
+        <w:pStyle w:val="Compact"/>
+      </w:pPr>
+      <w:r>
+        <w:t xml:space="preserve">A ordem em que as colunas aparecem na instrução</w:t>
+      </w:r>
+      <w:r>
+        <w:t xml:space="preserve"> </w:t>
+      </w:r>
+      <w:r>
+        <w:rPr>
+          <w:bCs/>
+          <w:b/>
+        </w:rPr>
+        <w:t xml:space="preserve">GROUP BY</w:t>
+      </w:r>
+      <w:r>
+        <w:t xml:space="preserve">, determinam a ordem de prioridade no agrupamento.</w:t>
+      </w:r>
+      <w:r>
+        <w:br/>
+      </w:r>
+    </w:p>
+    <w:p>
+      <w:pPr>
+        <w:numPr>
+          <w:ilvl w:val="2"/>
+          <w:numId w:val="1052"/>
+        </w:numPr>
+        <w:pStyle w:val="Compact"/>
+      </w:pPr>
+      <w:r>
+        <w:t xml:space="preserve">Sintaxe:</w:t>
+      </w:r>
+      <w:r>
+        <w:br/>
+      </w:r>
+      <w:r>
+        <w:rPr>
+          <w:bCs/>
+          <w:b/>
+        </w:rPr>
+        <w:t xml:space="preserve">SELECT</w:t>
+      </w:r>
+      <w:r>
+        <w:t xml:space="preserve"> </w:t>
+      </w:r>
+      <w:r>
+        <w:rPr>
+          <w:iCs/>
+          <w:i/>
+        </w:rPr>
+        <w:t xml:space="preserve">coluna1</w:t>
+      </w:r>
+      <w:r>
+        <w:t xml:space="preserve">,</w:t>
+      </w:r>
+      <w:r>
+        <w:t xml:space="preserve"> </w:t>
+      </w:r>
+      <w:r>
+        <w:rPr>
+          <w:iCs/>
+          <w:i/>
+        </w:rPr>
+        <w:t xml:space="preserve">coluna2</w:t>
+      </w:r>
+      <w:r>
+        <w:t xml:space="preserve">,..</w:t>
+      </w:r>
+      <w:r>
+        <w:t xml:space="preserve"> </w:t>
+      </w:r>
+      <w:r>
+        <w:rPr>
+          <w:bCs/>
+          <w:b/>
+        </w:rPr>
+        <w:t xml:space="preserve">FROM</w:t>
+      </w:r>
+      <w:r>
+        <w:t xml:space="preserve"> </w:t>
+      </w:r>
+      <w:r>
+        <w:rPr>
+          <w:iCs/>
+          <w:i/>
+        </w:rPr>
+        <w:t xml:space="preserve">tabela</w:t>
+      </w:r>
+      <w:r>
+        <w:br/>
+      </w:r>
+      <w:r>
+        <w:rPr>
+          <w:bCs/>
+          <w:b/>
+        </w:rPr>
+        <w:t xml:space="preserve">GROUP BY</w:t>
+      </w:r>
+      <w:r>
+        <w:t xml:space="preserve"> </w:t>
+      </w:r>
+      <w:r>
+        <w:rPr>
+          <w:iCs/>
+          <w:i/>
+        </w:rPr>
+        <w:t xml:space="preserve">coluna1</w:t>
+      </w:r>
+      <w:r>
+        <w:t xml:space="preserve">,</w:t>
+      </w:r>
+      <w:r>
+        <w:t xml:space="preserve"> </w:t>
+      </w:r>
+      <w:r>
+        <w:rPr>
+          <w:iCs/>
+          <w:i/>
+        </w:rPr>
+        <w:t xml:space="preserve">coluna2</w:t>
+      </w:r>
+      <w:r>
+        <w:t xml:space="preserve">;</w:t>
+      </w:r>
+      <w:r>
+        <w:br/>
+      </w:r>
+      <w:r>
+        <w:t xml:space="preserve">Obs.: Prioridade primeiro agrupar a</w:t>
+      </w:r>
+      <w:r>
+        <w:t xml:space="preserve"> </w:t>
+      </w:r>
+      <w:r>
+        <w:rPr>
+          <w:iCs/>
+          <w:i/>
+        </w:rPr>
+        <w:t xml:space="preserve">coluna1</w:t>
+      </w:r>
+      <w:r>
+        <w:t xml:space="preserve">, depois agrupar em função da</w:t>
+      </w:r>
+      <w:r>
+        <w:t xml:space="preserve"> </w:t>
+      </w:r>
+      <w:r>
+        <w:rPr>
+          <w:iCs/>
+          <w:i/>
+        </w:rPr>
+        <w:t xml:space="preserve">coluna1</w:t>
+      </w:r>
+      <w:r>
+        <w:t xml:space="preserve"> </w:t>
+      </w:r>
+      <w:r>
+        <w:t xml:space="preserve">a</w:t>
+      </w:r>
+      <w:r>
+        <w:t xml:space="preserve"> </w:t>
+      </w:r>
+      <w:r>
+        <w:rPr>
+          <w:iCs/>
+          <w:i/>
+        </w:rPr>
+        <w:t xml:space="preserve">coluna2</w:t>
+      </w:r>
+      <w:r>
+        <w:t xml:space="preserve">.</w:t>
+      </w:r>
+      <w:r>
+        <w:br/>
+      </w:r>
+    </w:p>
+    <w:p>
       <w:r>
         <w:br w:type="page"/>
       </w:r>
     </w:p>
     <w:bookmarkEnd w:id="30"/>
-    <w:bookmarkEnd w:id="31"/>
-    <w:bookmarkStart w:id="32" w:name="detalhes"/>
-    <w:p>
-      <w:pPr>
-        <w:pStyle w:val="Heading1"/>
-      </w:pPr>
-      <w:r>
-        <w:t xml:space="preserve">Detalhes</w:t>
+    <w:bookmarkStart w:id="31" w:name="ordenando-registros---order-by"/>
+    <w:p>
+      <w:pPr>
+        <w:pStyle w:val="Heading2"/>
+      </w:pPr>
+      <w:r>
+        <w:t xml:space="preserve">Ordenando registros -</w:t>
+      </w:r>
+      <w:r>
+        <w:t xml:space="preserve"> </w:t>
+      </w:r>
+      <w:r>
+        <w:rPr>
+          <w:bCs/>
+          <w:b/>
+        </w:rPr>
+        <w:t xml:space="preserve">ORDER BY</w:t>
       </w:r>
     </w:p>
     <w:p>
       <w:pPr>
         <w:numPr>
           <w:ilvl w:val="0"/>
-          <w:numId w:val="1052"/>
-        </w:numPr>
-        <w:pStyle w:val="Compact"/>
-      </w:pPr>
-      <w:r>
-        <w:rPr>
-          <w:iCs/>
-          <w:i/>
-          <w:bCs/>
-          <w:b/>
-        </w:rPr>
-        <w:t xml:space="preserve">Comentarios</w:t>
-      </w:r>
-      <w:r>
-        <w:t xml:space="preserve"> </w:t>
-      </w:r>
-      <w:r>
-        <w:t xml:space="preserve">no</w:t>
-      </w:r>
-      <w:r>
-        <w:t xml:space="preserve"> </w:t>
-      </w:r>
-      <w:r>
-        <w:rPr>
-          <w:bCs/>
-          <w:b/>
-        </w:rPr>
-        <w:t xml:space="preserve">MySQL</w:t>
-      </w:r>
-      <w:r>
-        <w:t xml:space="preserve">, diferente do</w:t>
-      </w:r>
-      <w:r>
-        <w:t xml:space="preserve"> </w:t>
-      </w:r>
-      <w:r>
-        <w:rPr>
-          <w:bCs/>
-          <w:b/>
-        </w:rPr>
-        <w:t xml:space="preserve">SQL</w:t>
-      </w:r>
-      <w:r>
-        <w:t xml:space="preserve"> </w:t>
-      </w:r>
-      <w:r>
-        <w:t xml:space="preserve">onde comentarios são ’/**/</w:t>
-      </w:r>
-      <w:r>
-        <w:t xml:space="preserve">‘</w:t>
-      </w:r>
-      <w:r>
-        <w:t xml:space="preserve">, no MySQL é</w:t>
-      </w:r>
-      <w:r>
-        <w:t xml:space="preserve">’</w:t>
-      </w:r>
-      <w:r>
-        <w:t xml:space="preserve">#’.</w:t>
-      </w:r>
-      <w:r>
-        <w:br/>
-      </w:r>
-    </w:p>
-    <w:p>
-      <w:pPr>
-        <w:numPr>
-          <w:ilvl w:val="0"/>
-          <w:numId w:val="1052"/>
-        </w:numPr>
-        <w:pStyle w:val="Compact"/>
-      </w:pPr>
-      <w:r>
-        <w:t xml:space="preserve">O que são e o que fazem os administradores:</w:t>
-      </w:r>
-      <w:r>
-        <w:br/>
-      </w:r>
-    </w:p>
-    <w:p>
-      <w:pPr>
-        <w:numPr>
-          <w:ilvl w:val="1"/>
           <w:numId w:val="1053"/>
         </w:numPr>
-      </w:pPr>
-      <w:r>
-        <w:t xml:space="preserve">Administrador de dados(AD):</w:t>
-      </w:r>
-      <w:r>
-        <w:br/>
-      </w:r>
-      <w:r>
-        <w:t xml:space="preserve">O Administrador de Dados (AD) tem o objetivo de gerenciar o Modelo de Dados Corporativo, contribuindo para assegurar a qualidade das informações, a integração dos sistemas, a retenção e a disseminação do conhecimento dos negócios.</w:t>
-      </w:r>
-      <w:r>
-        <w:br/>
-      </w:r>
-      <w:r>
-        <w:t xml:space="preserve">Cabe a ele, guiado por certos princípios e através de atividades de planejamento, organização e controle dos dados corporativos, gerenciar os dados como recursos de uso comum da organização, promovendo-lhes os valores de autenticidade, autoridade, precisão, acessibilidade, seguridade e inteligibilidade.</w:t>
-      </w:r>
-      <w:r>
-        <w:br/>
-      </w:r>
-      <w:r>
-        <w:t xml:space="preserve">Tem como função o planejamento central, a documentação e o gerenciamento dos dados a partir da perspectiva de seus significados e valores para a organização como um todo.</w:t>
-      </w:r>
-      <w:r>
-        <w:br/>
-      </w:r>
-    </w:p>
-    <w:p>
-      <w:pPr>
-        <w:numPr>
-          <w:ilvl w:val="1"/>
-          <w:numId w:val="1053"/>
-        </w:numPr>
-      </w:pPr>
-      <w:r>
-        <w:t xml:space="preserve">Administrador de banco de dados (DBA):</w:t>
-      </w:r>
-      <w:r>
-        <w:br/>
-      </w:r>
-      <w:r>
-        <w:t xml:space="preserve">O DBA (database administrator), sigla em inglês para Administrador de Banco de Dados, é um profissional da área de tecnologia responsável pela criação, instalação, monitoramento, reparos e análise de estruturas de um banco de dados.</w:t>
-      </w:r>
-      <w:r>
-        <w:br/>
-      </w:r>
-      <w:r>
-        <w:t xml:space="preserve">O banco de dados fica sob análise periódica do DBA, que trabalha para que não haja sobrecargas do sistema e que as informações inseridas tenham destino correto nos servidores. Outras funções também importantes são analisar o espaço em disco, buscar melhorias para os sistemas e realizar backups.</w:t>
-      </w:r>
-      <w:r>
-        <w:br/>
-      </w:r>
-    </w:p>
-    <w:p>
-      <w:pPr>
-        <w:numPr>
-          <w:ilvl w:val="0"/>
-          <w:numId w:val="1052"/>
-        </w:numPr>
-        <w:pStyle w:val="Compact"/>
-      </w:pPr>
-      <w:r>
-        <w:t xml:space="preserve">Acesso ao</w:t>
-      </w:r>
-      <w:r>
-        <w:t xml:space="preserve"> </w:t>
-      </w:r>
-      <w:r>
-        <w:rPr>
-          <w:bCs/>
-          <w:b/>
-        </w:rPr>
-        <w:t xml:space="preserve">MySQL</w:t>
-      </w:r>
-      <w:r>
-        <w:t xml:space="preserve"> </w:t>
-      </w:r>
-      <w:r>
-        <w:t xml:space="preserve">pelo terminal é necessario usar o comando:</w:t>
-      </w:r>
-      <w:r>
-        <w:br/>
-      </w:r>
-      <w:r>
-        <w:t xml:space="preserve">mysql -u root -p</w:t>
+        <w:pStyle w:val="Compact"/>
+      </w:pPr>
+      <w:r>
+        <w:rPr>
+          <w:bCs/>
+          <w:b/>
+        </w:rPr>
+        <w:t xml:space="preserve">ORDER BY</w:t>
       </w:r>
       <w:r>
         <w:br/>
@@ -4170,6 +4221,691 @@
           <w:ilvl w:val="1"/>
           <w:numId w:val="1054"/>
         </w:numPr>
+      </w:pPr>
+      <w:r>
+        <w:t xml:space="preserve">Organiza os dados segundo uma ordem.</w:t>
+      </w:r>
+      <w:r>
+        <w:br/>
+      </w:r>
+    </w:p>
+    <w:p>
+      <w:pPr>
+        <w:numPr>
+          <w:ilvl w:val="1"/>
+          <w:numId w:val="1054"/>
+        </w:numPr>
+      </w:pPr>
+      <w:r>
+        <w:t xml:space="preserve">Por default é ordem crescente,</w:t>
+      </w:r>
+      <w:r>
+        <w:t xml:space="preserve"> </w:t>
+      </w:r>
+      <w:r>
+        <w:rPr>
+          <w:bCs/>
+          <w:b/>
+        </w:rPr>
+        <w:t xml:space="preserve">ASC</w:t>
+      </w:r>
+      <w:r>
+        <w:t xml:space="preserve">.</w:t>
+      </w:r>
+      <w:r>
+        <w:br/>
+      </w:r>
+    </w:p>
+    <w:p>
+      <w:pPr>
+        <w:numPr>
+          <w:ilvl w:val="1"/>
+          <w:numId w:val="1054"/>
+        </w:numPr>
+      </w:pPr>
+      <w:r>
+        <w:t xml:space="preserve">Para ordem decrescente só adicionar ao final</w:t>
+      </w:r>
+      <w:r>
+        <w:t xml:space="preserve"> </w:t>
+      </w:r>
+      <w:r>
+        <w:rPr>
+          <w:bCs/>
+          <w:b/>
+        </w:rPr>
+        <w:t xml:space="preserve">DESC</w:t>
+      </w:r>
+      <w:r>
+        <w:t xml:space="preserve">.</w:t>
+      </w:r>
+      <w:r>
+        <w:br/>
+      </w:r>
+    </w:p>
+    <w:p>
+      <w:pPr>
+        <w:numPr>
+          <w:ilvl w:val="1"/>
+          <w:numId w:val="1054"/>
+        </w:numPr>
+      </w:pPr>
+      <w:r>
+        <w:t xml:space="preserve">Utilizado normalmente ao final de</w:t>
+      </w:r>
+      <w:r>
+        <w:t xml:space="preserve"> </w:t>
+      </w:r>
+      <w:r>
+        <w:rPr>
+          <w:bCs/>
+          <w:b/>
+        </w:rPr>
+        <w:t xml:space="preserve">WHERE</w:t>
+      </w:r>
+      <w:r>
+        <w:t xml:space="preserve"> </w:t>
+      </w:r>
+      <w:r>
+        <w:t xml:space="preserve">ou</w:t>
+      </w:r>
+      <w:r>
+        <w:t xml:space="preserve"> </w:t>
+      </w:r>
+      <w:r>
+        <w:rPr>
+          <w:bCs/>
+          <w:b/>
+        </w:rPr>
+        <w:t xml:space="preserve">GROUP BY</w:t>
+      </w:r>
+      <w:r>
+        <w:t xml:space="preserve">.</w:t>
+      </w:r>
+      <w:r>
+        <w:br/>
+      </w:r>
+    </w:p>
+    <w:p>
+      <w:pPr>
+        <w:numPr>
+          <w:ilvl w:val="1"/>
+          <w:numId w:val="1054"/>
+        </w:numPr>
+      </w:pPr>
+      <w:r>
+        <w:t xml:space="preserve">Ao inves de colocar o nome da coluna, pode indicar a numeração da coluna na ordem em que aparece na instrução</w:t>
+      </w:r>
+      <w:r>
+        <w:t xml:space="preserve"> </w:t>
+      </w:r>
+      <w:r>
+        <w:rPr>
+          <w:bCs/>
+          <w:b/>
+        </w:rPr>
+        <w:t xml:space="preserve">SELECT</w:t>
+      </w:r>
+      <w:r>
+        <w:t xml:space="preserve">.</w:t>
+      </w:r>
+      <w:r>
+        <w:br/>
+      </w:r>
+    </w:p>
+    <w:p>
+      <w:pPr>
+        <w:numPr>
+          <w:ilvl w:val="1"/>
+          <w:numId w:val="1054"/>
+        </w:numPr>
+      </w:pPr>
+      <w:r>
+        <w:t xml:space="preserve">Sintaxe:</w:t>
+      </w:r>
+      <w:r>
+        <w:br/>
+      </w:r>
+      <w:r>
+        <w:rPr>
+          <w:bCs/>
+          <w:b/>
+        </w:rPr>
+        <w:t xml:space="preserve">SELECT</w:t>
+      </w:r>
+      <w:r>
+        <w:t xml:space="preserve"> </w:t>
+      </w:r>
+      <w:r>
+        <w:rPr>
+          <w:iCs/>
+          <w:i/>
+        </w:rPr>
+        <w:t xml:space="preserve">coluna1</w:t>
+      </w:r>
+      <w:r>
+        <w:t xml:space="preserve">,</w:t>
+      </w:r>
+      <w:r>
+        <w:t xml:space="preserve"> </w:t>
+      </w:r>
+      <w:r>
+        <w:rPr>
+          <w:iCs/>
+          <w:i/>
+        </w:rPr>
+        <w:t xml:space="preserve">coluna2</w:t>
+      </w:r>
+      <w:r>
+        <w:t xml:space="preserve">, …</w:t>
+      </w:r>
+      <w:r>
+        <w:t xml:space="preserve"> </w:t>
+      </w:r>
+      <w:r>
+        <w:rPr>
+          <w:bCs/>
+          <w:b/>
+        </w:rPr>
+        <w:t xml:space="preserve">FROM</w:t>
+      </w:r>
+      <w:r>
+        <w:t xml:space="preserve"> </w:t>
+      </w:r>
+      <w:r>
+        <w:rPr>
+          <w:iCs/>
+          <w:i/>
+        </w:rPr>
+        <w:t xml:space="preserve">tabela</w:t>
+      </w:r>
+      <w:r>
+        <w:br/>
+      </w:r>
+      <w:r>
+        <w:rPr>
+          <w:bCs/>
+          <w:b/>
+        </w:rPr>
+        <w:t xml:space="preserve">GROUP BY</w:t>
+      </w:r>
+      <w:r>
+        <w:t xml:space="preserve"> </w:t>
+      </w:r>
+      <w:r>
+        <w:rPr>
+          <w:iCs/>
+          <w:i/>
+        </w:rPr>
+        <w:t xml:space="preserve">coluna1</w:t>
+      </w:r>
+      <w:r>
+        <w:br/>
+      </w:r>
+      <w:r>
+        <w:rPr>
+          <w:bCs/>
+          <w:b/>
+        </w:rPr>
+        <w:t xml:space="preserve">ORDER BY</w:t>
+      </w:r>
+      <w:r>
+        <w:t xml:space="preserve"> </w:t>
+      </w:r>
+      <w:r>
+        <w:rPr>
+          <w:iCs/>
+          <w:i/>
+        </w:rPr>
+        <w:t xml:space="preserve">coluna2</w:t>
+      </w:r>
+      <w:r>
+        <w:t xml:space="preserve">; (ou</w:t>
+      </w:r>
+      <w:r>
+        <w:t xml:space="preserve"> </w:t>
+      </w:r>
+      <w:r>
+        <w:rPr>
+          <w:bCs/>
+          <w:b/>
+        </w:rPr>
+        <w:t xml:space="preserve">ORDER BY</w:t>
+      </w:r>
+      <w:r>
+        <w:t xml:space="preserve"> </w:t>
+      </w:r>
+      <w:r>
+        <w:rPr>
+          <w:iCs/>
+          <w:i/>
+        </w:rPr>
+        <w:t xml:space="preserve">2</w:t>
+      </w:r>
+      <w:r>
+        <w:t xml:space="preserve">;)</w:t>
+      </w:r>
+      <w:r>
+        <w:br/>
+      </w:r>
+    </w:p>
+    <w:p>
+      <w:pPr>
+        <w:numPr>
+          <w:ilvl w:val="1"/>
+          <w:numId w:val="1054"/>
+        </w:numPr>
+      </w:pPr>
+      <w:r>
+        <w:t xml:space="preserve">Também é possivel colocar em ordem, mais de uma coluna de uma vez.</w:t>
+      </w:r>
+      <w:r>
+        <w:br/>
+      </w:r>
+    </w:p>
+    <w:p>
+      <w:pPr>
+        <w:numPr>
+          <w:ilvl w:val="2"/>
+          <w:numId w:val="1055"/>
+        </w:numPr>
+        <w:pStyle w:val="Compact"/>
+      </w:pPr>
+      <w:r>
+        <w:t xml:space="preserve">Sintaxe:</w:t>
+      </w:r>
+      <w:r>
+        <w:br/>
+      </w:r>
+      <w:r>
+        <w:rPr>
+          <w:bCs/>
+          <w:b/>
+        </w:rPr>
+        <w:t xml:space="preserve">SELECT</w:t>
+      </w:r>
+      <w:r>
+        <w:t xml:space="preserve"> </w:t>
+      </w:r>
+      <w:r>
+        <w:rPr>
+          <w:iCs/>
+          <w:i/>
+        </w:rPr>
+        <w:t xml:space="preserve">coluna1</w:t>
+      </w:r>
+      <w:r>
+        <w:t xml:space="preserve">,</w:t>
+      </w:r>
+      <w:r>
+        <w:t xml:space="preserve"> </w:t>
+      </w:r>
+      <w:r>
+        <w:rPr>
+          <w:iCs/>
+          <w:i/>
+        </w:rPr>
+        <w:t xml:space="preserve">coluna2</w:t>
+      </w:r>
+      <w:r>
+        <w:t xml:space="preserve">, …</w:t>
+      </w:r>
+      <w:r>
+        <w:t xml:space="preserve"> </w:t>
+      </w:r>
+      <w:r>
+        <w:rPr>
+          <w:bCs/>
+          <w:b/>
+        </w:rPr>
+        <w:t xml:space="preserve">FROM</w:t>
+      </w:r>
+      <w:r>
+        <w:t xml:space="preserve"> </w:t>
+      </w:r>
+      <w:r>
+        <w:rPr>
+          <w:iCs/>
+          <w:i/>
+        </w:rPr>
+        <w:t xml:space="preserve">tabela</w:t>
+      </w:r>
+      <w:r>
+        <w:br/>
+      </w:r>
+      <w:r>
+        <w:rPr>
+          <w:bCs/>
+          <w:b/>
+        </w:rPr>
+        <w:t xml:space="preserve">GROUP BY</w:t>
+      </w:r>
+      <w:r>
+        <w:t xml:space="preserve"> </w:t>
+      </w:r>
+      <w:r>
+        <w:rPr>
+          <w:iCs/>
+          <w:i/>
+        </w:rPr>
+        <w:t xml:space="preserve">coluna1</w:t>
+      </w:r>
+      <w:r>
+        <w:br/>
+      </w:r>
+      <w:r>
+        <w:rPr>
+          <w:bCs/>
+          <w:b/>
+        </w:rPr>
+        <w:t xml:space="preserve">ORDER BY</w:t>
+      </w:r>
+      <w:r>
+        <w:t xml:space="preserve"> </w:t>
+      </w:r>
+      <w:r>
+        <w:rPr>
+          <w:iCs/>
+          <w:i/>
+        </w:rPr>
+        <w:t xml:space="preserve">coluna2</w:t>
+      </w:r>
+      <w:r>
+        <w:t xml:space="preserve"> </w:t>
+      </w:r>
+      <w:r>
+        <w:rPr>
+          <w:bCs/>
+          <w:b/>
+        </w:rPr>
+        <w:t xml:space="preserve">ASC</w:t>
+      </w:r>
+      <w:r>
+        <w:t xml:space="preserve">,</w:t>
+      </w:r>
+      <w:r>
+        <w:t xml:space="preserve"> </w:t>
+      </w:r>
+      <w:r>
+        <w:rPr>
+          <w:iCs/>
+          <w:i/>
+        </w:rPr>
+        <w:t xml:space="preserve">coluna1</w:t>
+      </w:r>
+      <w:r>
+        <w:t xml:space="preserve"> </w:t>
+      </w:r>
+      <w:r>
+        <w:rPr>
+          <w:bCs/>
+          <w:b/>
+        </w:rPr>
+        <w:t xml:space="preserve">DESC</w:t>
+      </w:r>
+      <w:r>
+        <w:t xml:space="preserve">; (ou</w:t>
+      </w:r>
+      <w:r>
+        <w:t xml:space="preserve"> </w:t>
+      </w:r>
+      <w:r>
+        <w:rPr>
+          <w:bCs/>
+          <w:b/>
+        </w:rPr>
+        <w:t xml:space="preserve">ORDER BY</w:t>
+      </w:r>
+      <w:r>
+        <w:t xml:space="preserve"> </w:t>
+      </w:r>
+      <w:r>
+        <w:rPr>
+          <w:iCs/>
+          <w:i/>
+        </w:rPr>
+        <w:t xml:space="preserve">2</w:t>
+      </w:r>
+      <w:r>
+        <w:t xml:space="preserve"> </w:t>
+      </w:r>
+      <w:r>
+        <w:rPr>
+          <w:bCs/>
+          <w:b/>
+        </w:rPr>
+        <w:t xml:space="preserve">ASC</w:t>
+      </w:r>
+      <w:r>
+        <w:t xml:space="preserve">,</w:t>
+      </w:r>
+      <w:r>
+        <w:t xml:space="preserve"> </w:t>
+      </w:r>
+      <w:r>
+        <w:rPr>
+          <w:iCs/>
+          <w:i/>
+        </w:rPr>
+        <w:t xml:space="preserve">1</w:t>
+      </w:r>
+      <w:r>
+        <w:t xml:space="preserve"> </w:t>
+      </w:r>
+      <w:r>
+        <w:rPr>
+          <w:bCs/>
+          <w:b/>
+        </w:rPr>
+        <w:t xml:space="preserve">DESC</w:t>
+      </w:r>
+      <w:r>
+        <w:t xml:space="preserve">;)</w:t>
+      </w:r>
+      <w:r>
+        <w:br/>
+      </w:r>
+    </w:p>
+    <w:p>
+      <w:r>
+        <w:br w:type="page"/>
+      </w:r>
+    </w:p>
+    <w:bookmarkEnd w:id="31"/>
+    <w:bookmarkEnd w:id="32"/>
+    <w:bookmarkStart w:id="33" w:name="detalhes"/>
+    <w:p>
+      <w:pPr>
+        <w:pStyle w:val="Heading1"/>
+      </w:pPr>
+      <w:r>
+        <w:t xml:space="preserve">Detalhes</w:t>
+      </w:r>
+    </w:p>
+    <w:p>
+      <w:pPr>
+        <w:numPr>
+          <w:ilvl w:val="0"/>
+          <w:numId w:val="1056"/>
+        </w:numPr>
+        <w:pStyle w:val="Compact"/>
+      </w:pPr>
+      <w:r>
+        <w:rPr>
+          <w:iCs/>
+          <w:i/>
+          <w:bCs/>
+          <w:b/>
+        </w:rPr>
+        <w:t xml:space="preserve">Comentarios</w:t>
+      </w:r>
+      <w:r>
+        <w:t xml:space="preserve"> </w:t>
+      </w:r>
+      <w:r>
+        <w:t xml:space="preserve">no</w:t>
+      </w:r>
+      <w:r>
+        <w:t xml:space="preserve"> </w:t>
+      </w:r>
+      <w:r>
+        <w:rPr>
+          <w:bCs/>
+          <w:b/>
+        </w:rPr>
+        <w:t xml:space="preserve">MySQL</w:t>
+      </w:r>
+      <w:r>
+        <w:t xml:space="preserve">, diferente do</w:t>
+      </w:r>
+      <w:r>
+        <w:t xml:space="preserve"> </w:t>
+      </w:r>
+      <w:r>
+        <w:rPr>
+          <w:bCs/>
+          <w:b/>
+        </w:rPr>
+        <w:t xml:space="preserve">SQL</w:t>
+      </w:r>
+      <w:r>
+        <w:t xml:space="preserve"> </w:t>
+      </w:r>
+      <w:r>
+        <w:t xml:space="preserve">onde comentarios são ’/**/</w:t>
+      </w:r>
+      <w:r>
+        <w:t xml:space="preserve">‘</w:t>
+      </w:r>
+      <w:r>
+        <w:t xml:space="preserve">, no MySQL é</w:t>
+      </w:r>
+      <w:r>
+        <w:t xml:space="preserve">’</w:t>
+      </w:r>
+      <w:r>
+        <w:t xml:space="preserve">#’.</w:t>
+      </w:r>
+      <w:r>
+        <w:br/>
+      </w:r>
+    </w:p>
+    <w:p>
+      <w:pPr>
+        <w:numPr>
+          <w:ilvl w:val="0"/>
+          <w:numId w:val="1056"/>
+        </w:numPr>
+        <w:pStyle w:val="Compact"/>
+      </w:pPr>
+      <w:r>
+        <w:t xml:space="preserve">O que são e o que fazem os administradores:</w:t>
+      </w:r>
+      <w:r>
+        <w:br/>
+      </w:r>
+    </w:p>
+    <w:p>
+      <w:pPr>
+        <w:numPr>
+          <w:ilvl w:val="1"/>
+          <w:numId w:val="1057"/>
+        </w:numPr>
+      </w:pPr>
+      <w:r>
+        <w:t xml:space="preserve">Administrador de dados(AD):</w:t>
+      </w:r>
+      <w:r>
+        <w:br/>
+      </w:r>
+      <w:r>
+        <w:t xml:space="preserve">O Administrador de Dados (AD) tem o objetivo de gerenciar o Modelo de Dados Corporativo, contribuindo para assegurar a qualidade das informações, a integração dos sistemas, a retenção e a disseminação do conhecimento dos negócios.</w:t>
+      </w:r>
+      <w:r>
+        <w:br/>
+      </w:r>
+      <w:r>
+        <w:t xml:space="preserve">Cabe a ele, guiado por certos princípios e através de atividades de planejamento, organização e controle dos dados corporativos, gerenciar os dados como recursos de uso comum da organização, promovendo-lhes os valores de autenticidade, autoridade, precisão, acessibilidade, seguridade e inteligibilidade.</w:t>
+      </w:r>
+      <w:r>
+        <w:br/>
+      </w:r>
+      <w:r>
+        <w:t xml:space="preserve">Tem como função o planejamento central, a documentação e o gerenciamento dos dados a partir da perspectiva de seus significados e valores para a organização como um todo.</w:t>
+      </w:r>
+      <w:r>
+        <w:br/>
+      </w:r>
+    </w:p>
+    <w:p>
+      <w:pPr>
+        <w:numPr>
+          <w:ilvl w:val="1"/>
+          <w:numId w:val="1057"/>
+        </w:numPr>
+      </w:pPr>
+      <w:r>
+        <w:t xml:space="preserve">Administrador de banco de dados (DBA):</w:t>
+      </w:r>
+      <w:r>
+        <w:br/>
+      </w:r>
+      <w:r>
+        <w:t xml:space="preserve">O DBA (database administrator), sigla em inglês para Administrador de Banco de Dados, é um profissional da área de tecnologia responsável pela criação, instalação, monitoramento, reparos e análise de estruturas de um banco de dados.</w:t>
+      </w:r>
+      <w:r>
+        <w:br/>
+      </w:r>
+      <w:r>
+        <w:t xml:space="preserve">O banco de dados fica sob análise periódica do DBA, que trabalha para que não haja sobrecargas do sistema e que as informações inseridas tenham destino correto nos servidores. Outras funções também importantes são analisar o espaço em disco, buscar melhorias para os sistemas e realizar backups.</w:t>
+      </w:r>
+      <w:r>
+        <w:br/>
+      </w:r>
+    </w:p>
+    <w:p>
+      <w:pPr>
+        <w:numPr>
+          <w:ilvl w:val="0"/>
+          <w:numId w:val="1056"/>
+        </w:numPr>
+        <w:pStyle w:val="Compact"/>
+      </w:pPr>
+      <w:r>
+        <w:t xml:space="preserve">Acesso ao</w:t>
+      </w:r>
+      <w:r>
+        <w:t xml:space="preserve"> </w:t>
+      </w:r>
+      <w:r>
+        <w:rPr>
+          <w:bCs/>
+          <w:b/>
+        </w:rPr>
+        <w:t xml:space="preserve">MySQL</w:t>
+      </w:r>
+      <w:r>
+        <w:t xml:space="preserve"> </w:t>
+      </w:r>
+      <w:r>
+        <w:t xml:space="preserve">pelo terminal é necessario usar o comando:</w:t>
+      </w:r>
+      <w:r>
+        <w:br/>
+      </w:r>
+      <w:r>
+        <w:t xml:space="preserve">mysql -u root -p</w:t>
+      </w:r>
+      <w:r>
+        <w:br/>
+      </w:r>
+    </w:p>
+    <w:p>
+      <w:pPr>
+        <w:numPr>
+          <w:ilvl w:val="1"/>
+          <w:numId w:val="1058"/>
+        </w:numPr>
         <w:pStyle w:val="Compact"/>
       </w:pPr>
       <w:r>
@@ -4183,7 +4919,7 @@
       <w:pPr>
         <w:numPr>
           <w:ilvl w:val="0"/>
-          <w:numId w:val="1052"/>
+          <w:numId w:val="1056"/>
         </w:numPr>
         <w:pStyle w:val="Compact"/>
       </w:pPr>
@@ -4240,8 +4976,8 @@
         <w:br w:type="page"/>
       </w:r>
     </w:p>
-    <w:bookmarkEnd w:id="32"/>
-    <w:bookmarkStart w:id="34" w:name="andamento-dos-estudos"/>
+    <w:bookmarkEnd w:id="33"/>
+    <w:bookmarkStart w:id="35" w:name="andamento-dos-estudos"/>
     <w:p>
       <w:pPr>
         <w:pStyle w:val="Heading1"/>
@@ -4250,7 +4986,7 @@
         <w:t xml:space="preserve">Andamento dos Estudos</w:t>
       </w:r>
     </w:p>
-    <w:bookmarkStart w:id="33" w:name="assunto-em-andamento"/>
+    <w:bookmarkStart w:id="34" w:name="assunto-em-andamento"/>
     <w:p>
       <w:pPr>
         <w:pStyle w:val="Heading2"/>
@@ -4270,8 +5006,8 @@
         <w:br/>
       </w:r>
     </w:p>
-    <w:bookmarkEnd w:id="33"/>
     <w:bookmarkEnd w:id="34"/>
+    <w:bookmarkEnd w:id="35"/>
     <w:sectPr/>
   </w:body>
 </w:document>
@@ -5567,6 +6303,18 @@
     <w:abstractNumId w:val="991"/>
   </w:num>
   <w:num w:numId="1054">
+    <w:abstractNumId w:val="991"/>
+  </w:num>
+  <w:num w:numId="1055">
+    <w:abstractNumId w:val="991"/>
+  </w:num>
+  <w:num w:numId="1056">
+    <w:abstractNumId w:val="991"/>
+  </w:num>
+  <w:num w:numId="1057">
+    <w:abstractNumId w:val="991"/>
+  </w:num>
+  <w:num w:numId="1058">
     <w:abstractNumId w:val="991"/>
   </w:num>
 </w:numbering>

</xml_diff>

<commit_message>
atualização 20/3/22 - UPDATE
</commit_message>
<xml_diff>
--- a/Readme.docx
+++ b/Readme.docx
@@ -41,7 +41,7 @@
         <w:pStyle w:val="Date"/>
       </w:pPr>
       <w:r>
-        <w:t xml:space="preserve">2022-03-19</w:t>
+        <w:t xml:space="preserve">2022-03-20</w:t>
       </w:r>
     </w:p>
     <w:p>
@@ -2261,7 +2261,6 @@
           <w:ilvl w:val="0"/>
           <w:numId w:val="1033"/>
         </w:numPr>
-        <w:pStyle w:val="Compact"/>
       </w:pPr>
       <w:r>
         <w:t xml:space="preserve">O comando</w:t>
@@ -2403,7 +2402,6 @@
           <w:ilvl w:val="0"/>
           <w:numId w:val="1033"/>
         </w:numPr>
-        <w:pStyle w:val="Compact"/>
       </w:pPr>
       <w:r>
         <w:t xml:space="preserve">O comando</w:t>
@@ -2558,7 +2556,6 @@
           <w:ilvl w:val="0"/>
           <w:numId w:val="1033"/>
         </w:numPr>
-        <w:pStyle w:val="Compact"/>
       </w:pPr>
       <w:r>
         <w:t xml:space="preserve">Para trabalhar com</w:t>
@@ -2790,6 +2787,345 @@
       </w:r>
       <w:r>
         <w:t xml:space="preserve">Obs.: Os caracteres coringas podem entrar em qualquer lugar da string para complementar o texto a procurar.</w:t>
+      </w:r>
+      <w:r>
+        <w:br/>
+      </w:r>
+    </w:p>
+    <w:p>
+      <w:pPr>
+        <w:numPr>
+          <w:ilvl w:val="0"/>
+          <w:numId w:val="1033"/>
+        </w:numPr>
+      </w:pPr>
+      <w:r>
+        <w:t xml:space="preserve">Filtrando valores</w:t>
+      </w:r>
+      <w:r>
+        <w:t xml:space="preserve"> </w:t>
+      </w:r>
+      <w:r>
+        <w:rPr>
+          <w:bCs/>
+          <w:b/>
+        </w:rPr>
+        <w:t xml:space="preserve">NULL</w:t>
+      </w:r>
+      <w:r>
+        <w:t xml:space="preserve">.</w:t>
+      </w:r>
+      <w:r>
+        <w:br/>
+      </w:r>
+    </w:p>
+    <w:p>
+      <w:pPr>
+        <w:numPr>
+          <w:ilvl w:val="1"/>
+          <w:numId w:val="1038"/>
+        </w:numPr>
+        <w:pStyle w:val="Compact"/>
+      </w:pPr>
+      <w:r>
+        <w:t xml:space="preserve">Para filtrar valores</w:t>
+      </w:r>
+      <w:r>
+        <w:t xml:space="preserve"> </w:t>
+      </w:r>
+      <w:r>
+        <w:rPr>
+          <w:bCs/>
+          <w:b/>
+        </w:rPr>
+        <w:t xml:space="preserve">NULL</w:t>
+      </w:r>
+      <w:r>
+        <w:t xml:space="preserve">, basta utilizar o</w:t>
+      </w:r>
+      <w:r>
+        <w:t xml:space="preserve"> </w:t>
+      </w:r>
+      <w:r>
+        <w:rPr>
+          <w:bCs/>
+          <w:b/>
+        </w:rPr>
+        <w:t xml:space="preserve">IS NULL</w:t>
+      </w:r>
+      <w:r>
+        <w:t xml:space="preserve">, ao inves de</w:t>
+      </w:r>
+      <w:r>
+        <w:t xml:space="preserve"> </w:t>
+      </w:r>
+      <w:r>
+        <w:t xml:space="preserve">‘</w:t>
+      </w:r>
+      <w:r>
+        <w:t xml:space="preserve">=</w:t>
+      </w:r>
+      <w:r>
+        <w:t xml:space="preserve"> </w:t>
+      </w:r>
+      <w:r>
+        <w:rPr>
+          <w:bCs/>
+          <w:b/>
+        </w:rPr>
+        <w:t xml:space="preserve">NULL</w:t>
+      </w:r>
+      <w:r>
+        <w:t xml:space="preserve">’</w:t>
+      </w:r>
+      <w:r>
+        <w:t xml:space="preserve">.</w:t>
+      </w:r>
+      <w:r>
+        <w:br/>
+      </w:r>
+    </w:p>
+    <w:p>
+      <w:pPr>
+        <w:numPr>
+          <w:ilvl w:val="2"/>
+          <w:numId w:val="1039"/>
+        </w:numPr>
+        <w:pStyle w:val="Compact"/>
+      </w:pPr>
+      <w:r>
+        <w:t xml:space="preserve">Sintaxe:</w:t>
+      </w:r>
+      <w:r>
+        <w:br/>
+      </w:r>
+      <w:r>
+        <w:rPr>
+          <w:bCs/>
+          <w:b/>
+        </w:rPr>
+        <w:t xml:space="preserve">SELECT</w:t>
+      </w:r>
+      <w:r>
+        <w:t xml:space="preserve"> </w:t>
+      </w:r>
+      <w:r>
+        <w:rPr>
+          <w:iCs/>
+          <w:i/>
+        </w:rPr>
+        <w:t xml:space="preserve">coluna1</w:t>
+      </w:r>
+      <w:r>
+        <w:t xml:space="preserve">,</w:t>
+      </w:r>
+      <w:r>
+        <w:t xml:space="preserve"> </w:t>
+      </w:r>
+      <w:r>
+        <w:rPr>
+          <w:iCs/>
+          <w:i/>
+        </w:rPr>
+        <w:t xml:space="preserve">coluna2</w:t>
+      </w:r>
+      <w:r>
+        <w:t xml:space="preserve">, …</w:t>
+      </w:r>
+      <w:r>
+        <w:t xml:space="preserve"> </w:t>
+      </w:r>
+      <w:r>
+        <w:rPr>
+          <w:bCs/>
+          <w:b/>
+        </w:rPr>
+        <w:t xml:space="preserve">FROM</w:t>
+      </w:r>
+      <w:r>
+        <w:t xml:space="preserve"> </w:t>
+      </w:r>
+      <w:r>
+        <w:rPr>
+          <w:iCs/>
+          <w:i/>
+        </w:rPr>
+        <w:t xml:space="preserve">tabela</w:t>
+      </w:r>
+      <w:r>
+        <w:br/>
+      </w:r>
+      <w:r>
+        <w:rPr>
+          <w:bCs/>
+          <w:b/>
+        </w:rPr>
+        <w:t xml:space="preserve">WHERE</w:t>
+      </w:r>
+      <w:r>
+        <w:t xml:space="preserve"> </w:t>
+      </w:r>
+      <w:r>
+        <w:rPr>
+          <w:iCs/>
+          <w:i/>
+        </w:rPr>
+        <w:t xml:space="preserve">colunaX</w:t>
+      </w:r>
+      <w:r>
+        <w:t xml:space="preserve"> </w:t>
+      </w:r>
+      <w:r>
+        <w:rPr>
+          <w:bCs/>
+          <w:b/>
+        </w:rPr>
+        <w:t xml:space="preserve">IS NULL</w:t>
+      </w:r>
+      <w:r>
+        <w:t xml:space="preserve">;</w:t>
+      </w:r>
+      <w:r>
+        <w:br/>
+      </w:r>
+    </w:p>
+    <w:p>
+      <w:pPr>
+        <w:numPr>
+          <w:ilvl w:val="1"/>
+          <w:numId w:val="1038"/>
+        </w:numPr>
+        <w:pStyle w:val="Compact"/>
+      </w:pPr>
+      <w:r>
+        <w:t xml:space="preserve">Para filtrar valores não</w:t>
+      </w:r>
+      <w:r>
+        <w:t xml:space="preserve"> </w:t>
+      </w:r>
+      <w:r>
+        <w:rPr>
+          <w:bCs/>
+          <w:b/>
+        </w:rPr>
+        <w:t xml:space="preserve">NULL</w:t>
+      </w:r>
+      <w:r>
+        <w:t xml:space="preserve">, basta utilizar</w:t>
+      </w:r>
+      <w:r>
+        <w:t xml:space="preserve"> </w:t>
+      </w:r>
+      <w:r>
+        <w:rPr>
+          <w:bCs/>
+          <w:b/>
+        </w:rPr>
+        <w:t xml:space="preserve">IS NOT NULL</w:t>
+      </w:r>
+      <w:r>
+        <w:t xml:space="preserve">, ao inves de uma expressão.</w:t>
+      </w:r>
+    </w:p>
+    <w:p>
+      <w:pPr>
+        <w:numPr>
+          <w:ilvl w:val="2"/>
+          <w:numId w:val="1040"/>
+        </w:numPr>
+        <w:pStyle w:val="Compact"/>
+      </w:pPr>
+      <w:r>
+        <w:t xml:space="preserve">Sintaxe:</w:t>
+      </w:r>
+      <w:r>
+        <w:br/>
+      </w:r>
+      <w:r>
+        <w:rPr>
+          <w:bCs/>
+          <w:b/>
+        </w:rPr>
+        <w:t xml:space="preserve">SELECT</w:t>
+      </w:r>
+      <w:r>
+        <w:t xml:space="preserve"> </w:t>
+      </w:r>
+      <w:r>
+        <w:rPr>
+          <w:iCs/>
+          <w:i/>
+        </w:rPr>
+        <w:t xml:space="preserve">coluna1</w:t>
+      </w:r>
+      <w:r>
+        <w:t xml:space="preserve">,</w:t>
+      </w:r>
+      <w:r>
+        <w:t xml:space="preserve"> </w:t>
+      </w:r>
+      <w:r>
+        <w:rPr>
+          <w:iCs/>
+          <w:i/>
+        </w:rPr>
+        <w:t xml:space="preserve">coluna2</w:t>
+      </w:r>
+      <w:r>
+        <w:t xml:space="preserve">, …</w:t>
+      </w:r>
+      <w:r>
+        <w:t xml:space="preserve"> </w:t>
+      </w:r>
+      <w:r>
+        <w:rPr>
+          <w:bCs/>
+          <w:b/>
+        </w:rPr>
+        <w:t xml:space="preserve">FROM</w:t>
+      </w:r>
+      <w:r>
+        <w:t xml:space="preserve"> </w:t>
+      </w:r>
+      <w:r>
+        <w:rPr>
+          <w:iCs/>
+          <w:i/>
+        </w:rPr>
+        <w:t xml:space="preserve">tabela</w:t>
+      </w:r>
+      <w:r>
+        <w:br/>
+      </w:r>
+      <w:r>
+        <w:rPr>
+          <w:bCs/>
+          <w:b/>
+        </w:rPr>
+        <w:t xml:space="preserve">WHERE</w:t>
+      </w:r>
+      <w:r>
+        <w:t xml:space="preserve"> </w:t>
+      </w:r>
+      <w:r>
+        <w:rPr>
+          <w:iCs/>
+          <w:i/>
+        </w:rPr>
+        <w:t xml:space="preserve">colunaX</w:t>
+      </w:r>
+      <w:r>
+        <w:t xml:space="preserve"> </w:t>
+      </w:r>
+      <w:r>
+        <w:rPr>
+          <w:bCs/>
+          <w:b/>
+        </w:rPr>
+        <w:t xml:space="preserve">IS NOT NULL</w:t>
+      </w:r>
+      <w:r>
+        <w:t xml:space="preserve">;</w:t>
       </w:r>
       <w:r>
         <w:br/>
@@ -2824,7 +3160,7 @@
       <w:pPr>
         <w:numPr>
           <w:ilvl w:val="0"/>
-          <w:numId w:val="1038"/>
+          <w:numId w:val="1041"/>
         </w:numPr>
         <w:pStyle w:val="Compact"/>
       </w:pPr>
@@ -2839,7 +3175,7 @@
       <w:pPr>
         <w:numPr>
           <w:ilvl w:val="1"/>
-          <w:numId w:val="1039"/>
+          <w:numId w:val="1042"/>
         </w:numPr>
         <w:pStyle w:val="Compact"/>
       </w:pPr>
@@ -2861,7 +3197,7 @@
       <w:pPr>
         <w:numPr>
           <w:ilvl w:val="2"/>
-          <w:numId w:val="1040"/>
+          <w:numId w:val="1043"/>
         </w:numPr>
         <w:pStyle w:val="Compact"/>
       </w:pPr>
@@ -2876,7 +3212,7 @@
       <w:pPr>
         <w:numPr>
           <w:ilvl w:val="2"/>
-          <w:numId w:val="1040"/>
+          <w:numId w:val="1043"/>
         </w:numPr>
         <w:pStyle w:val="Compact"/>
       </w:pPr>
@@ -2973,7 +3309,7 @@
       <w:pPr>
         <w:numPr>
           <w:ilvl w:val="1"/>
-          <w:numId w:val="1039"/>
+          <w:numId w:val="1042"/>
         </w:numPr>
         <w:pStyle w:val="Compact"/>
       </w:pPr>
@@ -2995,7 +3331,7 @@
       <w:pPr>
         <w:numPr>
           <w:ilvl w:val="2"/>
-          <w:numId w:val="1041"/>
+          <w:numId w:val="1044"/>
         </w:numPr>
         <w:pStyle w:val="Compact"/>
       </w:pPr>
@@ -3010,7 +3346,7 @@
       <w:pPr>
         <w:numPr>
           <w:ilvl w:val="2"/>
-          <w:numId w:val="1041"/>
+          <w:numId w:val="1044"/>
         </w:numPr>
         <w:pStyle w:val="Compact"/>
       </w:pPr>
@@ -3107,7 +3443,7 @@
       <w:pPr>
         <w:numPr>
           <w:ilvl w:val="1"/>
-          <w:numId w:val="1039"/>
+          <w:numId w:val="1042"/>
         </w:numPr>
         <w:pStyle w:val="Compact"/>
       </w:pPr>
@@ -3120,243 +3456,6 @@
       </w:r>
       <w:r>
         <w:t xml:space="preserve">/negação</w:t>
-      </w:r>
-      <w:r>
-        <w:br/>
-      </w:r>
-    </w:p>
-    <w:p>
-      <w:pPr>
-        <w:numPr>
-          <w:ilvl w:val="2"/>
-          <w:numId w:val="1042"/>
-        </w:numPr>
-        <w:pStyle w:val="Compact"/>
-      </w:pPr>
-      <w:r>
-        <w:t xml:space="preserve">Nega e inverte e inverte o valor de uma expressão.</w:t>
-      </w:r>
-      <w:r>
-        <w:br/>
-      </w:r>
-    </w:p>
-    <w:p>
-      <w:pPr>
-        <w:numPr>
-          <w:ilvl w:val="2"/>
-          <w:numId w:val="1042"/>
-        </w:numPr>
-        <w:pStyle w:val="Compact"/>
-      </w:pPr>
-      <w:r>
-        <w:t xml:space="preserve">Sintaxe:</w:t>
-      </w:r>
-      <w:r>
-        <w:br/>
-      </w:r>
-      <w:r>
-        <w:rPr>
-          <w:bCs/>
-          <w:b/>
-        </w:rPr>
-        <w:t xml:space="preserve">SELECT</w:t>
-      </w:r>
-      <w:r>
-        <w:t xml:space="preserve"> </w:t>
-      </w:r>
-      <w:r>
-        <w:t xml:space="preserve">*</w:t>
-      </w:r>
-      <w:r>
-        <w:t xml:space="preserve"> </w:t>
-      </w:r>
-      <w:r>
-        <w:rPr>
-          <w:bCs/>
-          <w:b/>
-        </w:rPr>
-        <w:t xml:space="preserve">FROM</w:t>
-      </w:r>
-      <w:r>
-        <w:t xml:space="preserve"> </w:t>
-      </w:r>
-      <w:r>
-        <w:rPr>
-          <w:iCs/>
-          <w:i/>
-        </w:rPr>
-        <w:t xml:space="preserve">tabela</w:t>
-      </w:r>
-      <w:r>
-        <w:br/>
-      </w:r>
-      <w:r>
-        <w:rPr>
-          <w:bCs/>
-          <w:b/>
-        </w:rPr>
-        <w:t xml:space="preserve">WHERE</w:t>
-      </w:r>
-      <w:r>
-        <w:t xml:space="preserve"> </w:t>
-      </w:r>
-      <w:r>
-        <w:t xml:space="preserve">(</w:t>
-      </w:r>
-      <w:r>
-        <w:rPr>
-          <w:iCs/>
-          <w:i/>
-        </w:rPr>
-        <w:t xml:space="preserve">condição_1</w:t>
-      </w:r>
-      <w:r>
-        <w:t xml:space="preserve"> </w:t>
-      </w:r>
-      <w:r>
-        <w:rPr>
-          <w:bCs/>
-          <w:b/>
-        </w:rPr>
-        <w:t xml:space="preserve">AND</w:t>
-      </w:r>
-      <w:r>
-        <w:t xml:space="preserve"> </w:t>
-      </w:r>
-      <w:r>
-        <w:rPr>
-          <w:bCs/>
-          <w:b/>
-        </w:rPr>
-        <w:t xml:space="preserve">NOT</w:t>
-      </w:r>
-      <w:r>
-        <w:t xml:space="preserve"> </w:t>
-      </w:r>
-      <w:r>
-        <w:rPr>
-          <w:iCs/>
-          <w:i/>
-        </w:rPr>
-        <w:t xml:space="preserve">condição_2</w:t>
-      </w:r>
-      <w:r>
-        <w:t xml:space="preserve">);</w:t>
-      </w:r>
-      <w:r>
-        <w:br/>
-      </w:r>
-      <w:r>
-        <w:t xml:space="preserve">Obs.: Inverte o resultado da</w:t>
-      </w:r>
-      <w:r>
-        <w:t xml:space="preserve"> </w:t>
-      </w:r>
-      <w:r>
-        <w:rPr>
-          <w:iCs/>
-          <w:i/>
-        </w:rPr>
-        <w:t xml:space="preserve">condição_2</w:t>
-      </w:r>
-      <w:r>
-        <w:t xml:space="preserve">.</w:t>
-      </w:r>
-      <w:r>
-        <w:br/>
-      </w:r>
-    </w:p>
-    <w:p>
-      <w:pPr>
-        <w:numPr>
-          <w:ilvl w:val="0"/>
-          <w:numId w:val="1038"/>
-        </w:numPr>
-        <w:pStyle w:val="Compact"/>
-      </w:pPr>
-      <w:r>
-        <w:rPr>
-          <w:iCs/>
-          <w:i/>
-        </w:rPr>
-        <w:t xml:space="preserve">Tabela verdade</w:t>
-      </w:r>
-      <w:r>
-        <w:br/>
-      </w:r>
-    </w:p>
-    <w:p>
-      <w:pPr>
-        <w:pStyle w:val="SourceCode"/>
-      </w:pPr>
-      <w:r>
-        <w:rPr>
-          <w:rStyle w:val="VerbatimChar"/>
-        </w:rPr>
-        <w:t xml:space="preserve">##   A NOT_A B NOT_B A_OR_B A_AND_B</w:t>
-      </w:r>
-      <w:r>
-        <w:br/>
-      </w:r>
-      <w:r>
-        <w:rPr>
-          <w:rStyle w:val="VerbatimChar"/>
-        </w:rPr>
-        <w:t xml:space="preserve">## 1 V     F V     F      V       V</w:t>
-      </w:r>
-      <w:r>
-        <w:br/>
-      </w:r>
-      <w:r>
-        <w:rPr>
-          <w:rStyle w:val="VerbatimChar"/>
-        </w:rPr>
-        <w:t xml:space="preserve">## 2 V     F F     V      V       F</w:t>
-      </w:r>
-      <w:r>
-        <w:br/>
-      </w:r>
-      <w:r>
-        <w:rPr>
-          <w:rStyle w:val="VerbatimChar"/>
-        </w:rPr>
-        <w:t xml:space="preserve">## 3 F     V V     F      V       F</w:t>
-      </w:r>
-      <w:r>
-        <w:br/>
-      </w:r>
-      <w:r>
-        <w:rPr>
-          <w:rStyle w:val="VerbatimChar"/>
-        </w:rPr>
-        <w:t xml:space="preserve">## 4 F     V F     V      F       F</w:t>
-      </w:r>
-    </w:p>
-    <w:p>
-      <w:pPr>
-        <w:numPr>
-          <w:ilvl w:val="0"/>
-          <w:numId w:val="1043"/>
-        </w:numPr>
-        <w:pStyle w:val="Compact"/>
-      </w:pPr>
-      <w:r>
-        <w:t xml:space="preserve">Performance de operadores lógicos.</w:t>
-      </w:r>
-      <w:r>
-        <w:br/>
-      </w:r>
-    </w:p>
-    <w:p>
-      <w:pPr>
-        <w:numPr>
-          <w:ilvl w:val="1"/>
-          <w:numId w:val="1044"/>
-        </w:numPr>
-        <w:pStyle w:val="Compact"/>
-      </w:pPr>
-      <w:r>
-        <w:t xml:space="preserve">Para melhorar a performance das consultas, com operadores lógicos, dois casos podem ser avaliados:</w:t>
       </w:r>
       <w:r>
         <w:br/>
@@ -3371,50 +3470,7 @@
         <w:pStyle w:val="Compact"/>
       </w:pPr>
       <w:r>
-        <w:t xml:space="preserve">No caso</w:t>
-      </w:r>
-      <w:r>
-        <w:t xml:space="preserve"> </w:t>
-      </w:r>
-      <w:r>
-        <w:rPr>
-          <w:bCs/>
-          <w:b/>
-        </w:rPr>
-        <w:t xml:space="preserve">OR</w:t>
-      </w:r>
-      <w:r>
-        <w:t xml:space="preserve">:</w:t>
-      </w:r>
-      <w:r>
-        <w:br/>
-      </w:r>
-    </w:p>
-    <w:p>
-      <w:pPr>
-        <w:numPr>
-          <w:ilvl w:val="3"/>
-          <w:numId w:val="1046"/>
-        </w:numPr>
-        <w:pStyle w:val="Compact"/>
-      </w:pPr>
-      <w:r>
-        <w:t xml:space="preserve">Colocar a condição que oferece maior incidencia de verdadeiro na frente.</w:t>
-      </w:r>
-      <w:r>
-        <w:br/>
-      </w:r>
-    </w:p>
-    <w:p>
-      <w:pPr>
-        <w:numPr>
-          <w:ilvl w:val="3"/>
-          <w:numId w:val="1046"/>
-        </w:numPr>
-        <w:pStyle w:val="Compact"/>
-      </w:pPr>
-      <w:r>
-        <w:t xml:space="preserve">Se a primeira condição é verdadeira, a segunda não é avaliada, melhorando assim a performance da consulta.</w:t>
+        <w:t xml:space="preserve">Nega e inverte e inverte o valor de uma expressão.</w:t>
       </w:r>
       <w:r>
         <w:br/>
@@ -3429,6 +3485,228 @@
         <w:pStyle w:val="Compact"/>
       </w:pPr>
       <w:r>
+        <w:t xml:space="preserve">Sintaxe:</w:t>
+      </w:r>
+      <w:r>
+        <w:br/>
+      </w:r>
+      <w:r>
+        <w:rPr>
+          <w:bCs/>
+          <w:b/>
+        </w:rPr>
+        <w:t xml:space="preserve">SELECT</w:t>
+      </w:r>
+      <w:r>
+        <w:t xml:space="preserve"> </w:t>
+      </w:r>
+      <w:r>
+        <w:t xml:space="preserve">*</w:t>
+      </w:r>
+      <w:r>
+        <w:t xml:space="preserve"> </w:t>
+      </w:r>
+      <w:r>
+        <w:rPr>
+          <w:bCs/>
+          <w:b/>
+        </w:rPr>
+        <w:t xml:space="preserve">FROM</w:t>
+      </w:r>
+      <w:r>
+        <w:t xml:space="preserve"> </w:t>
+      </w:r>
+      <w:r>
+        <w:rPr>
+          <w:iCs/>
+          <w:i/>
+        </w:rPr>
+        <w:t xml:space="preserve">tabela</w:t>
+      </w:r>
+      <w:r>
+        <w:br/>
+      </w:r>
+      <w:r>
+        <w:rPr>
+          <w:bCs/>
+          <w:b/>
+        </w:rPr>
+        <w:t xml:space="preserve">WHERE</w:t>
+      </w:r>
+      <w:r>
+        <w:t xml:space="preserve"> </w:t>
+      </w:r>
+      <w:r>
+        <w:t xml:space="preserve">(</w:t>
+      </w:r>
+      <w:r>
+        <w:rPr>
+          <w:iCs/>
+          <w:i/>
+        </w:rPr>
+        <w:t xml:space="preserve">condição_1</w:t>
+      </w:r>
+      <w:r>
+        <w:t xml:space="preserve"> </w:t>
+      </w:r>
+      <w:r>
+        <w:rPr>
+          <w:bCs/>
+          <w:b/>
+        </w:rPr>
+        <w:t xml:space="preserve">AND</w:t>
+      </w:r>
+      <w:r>
+        <w:t xml:space="preserve"> </w:t>
+      </w:r>
+      <w:r>
+        <w:rPr>
+          <w:bCs/>
+          <w:b/>
+        </w:rPr>
+        <w:t xml:space="preserve">NOT</w:t>
+      </w:r>
+      <w:r>
+        <w:t xml:space="preserve"> </w:t>
+      </w:r>
+      <w:r>
+        <w:rPr>
+          <w:iCs/>
+          <w:i/>
+        </w:rPr>
+        <w:t xml:space="preserve">condição_2</w:t>
+      </w:r>
+      <w:r>
+        <w:t xml:space="preserve">);</w:t>
+      </w:r>
+      <w:r>
+        <w:br/>
+      </w:r>
+      <w:r>
+        <w:t xml:space="preserve">Obs.: Inverte o resultado da</w:t>
+      </w:r>
+      <w:r>
+        <w:t xml:space="preserve"> </w:t>
+      </w:r>
+      <w:r>
+        <w:rPr>
+          <w:iCs/>
+          <w:i/>
+        </w:rPr>
+        <w:t xml:space="preserve">condição_2</w:t>
+      </w:r>
+      <w:r>
+        <w:t xml:space="preserve">.</w:t>
+      </w:r>
+      <w:r>
+        <w:br/>
+      </w:r>
+    </w:p>
+    <w:p>
+      <w:pPr>
+        <w:numPr>
+          <w:ilvl w:val="0"/>
+          <w:numId w:val="1041"/>
+        </w:numPr>
+        <w:pStyle w:val="Compact"/>
+      </w:pPr>
+      <w:r>
+        <w:rPr>
+          <w:iCs/>
+          <w:i/>
+        </w:rPr>
+        <w:t xml:space="preserve">Tabela verdade</w:t>
+      </w:r>
+      <w:r>
+        <w:br/>
+      </w:r>
+    </w:p>
+    <w:p>
+      <w:pPr>
+        <w:pStyle w:val="SourceCode"/>
+      </w:pPr>
+      <w:r>
+        <w:rPr>
+          <w:rStyle w:val="VerbatimChar"/>
+        </w:rPr>
+        <w:t xml:space="preserve">##   A NOT_A B NOT_B A_OR_B A_AND_B</w:t>
+      </w:r>
+      <w:r>
+        <w:br/>
+      </w:r>
+      <w:r>
+        <w:rPr>
+          <w:rStyle w:val="VerbatimChar"/>
+        </w:rPr>
+        <w:t xml:space="preserve">## 1 V     F V     F      V       V</w:t>
+      </w:r>
+      <w:r>
+        <w:br/>
+      </w:r>
+      <w:r>
+        <w:rPr>
+          <w:rStyle w:val="VerbatimChar"/>
+        </w:rPr>
+        <w:t xml:space="preserve">## 2 V     F F     V      V       F</w:t>
+      </w:r>
+      <w:r>
+        <w:br/>
+      </w:r>
+      <w:r>
+        <w:rPr>
+          <w:rStyle w:val="VerbatimChar"/>
+        </w:rPr>
+        <w:t xml:space="preserve">## 3 F     V V     F      V       F</w:t>
+      </w:r>
+      <w:r>
+        <w:br/>
+      </w:r>
+      <w:r>
+        <w:rPr>
+          <w:rStyle w:val="VerbatimChar"/>
+        </w:rPr>
+        <w:t xml:space="preserve">## 4 F     V F     V      F       F</w:t>
+      </w:r>
+    </w:p>
+    <w:p>
+      <w:pPr>
+        <w:numPr>
+          <w:ilvl w:val="0"/>
+          <w:numId w:val="1046"/>
+        </w:numPr>
+        <w:pStyle w:val="Compact"/>
+      </w:pPr>
+      <w:r>
+        <w:t xml:space="preserve">Performance de operadores lógicos.</w:t>
+      </w:r>
+      <w:r>
+        <w:br/>
+      </w:r>
+    </w:p>
+    <w:p>
+      <w:pPr>
+        <w:numPr>
+          <w:ilvl w:val="1"/>
+          <w:numId w:val="1047"/>
+        </w:numPr>
+        <w:pStyle w:val="Compact"/>
+      </w:pPr>
+      <w:r>
+        <w:t xml:space="preserve">Para melhorar a performance das consultas, com operadores lógicos, dois casos podem ser avaliados:</w:t>
+      </w:r>
+      <w:r>
+        <w:br/>
+      </w:r>
+    </w:p>
+    <w:p>
+      <w:pPr>
+        <w:numPr>
+          <w:ilvl w:val="2"/>
+          <w:numId w:val="1048"/>
+        </w:numPr>
+        <w:pStyle w:val="Compact"/>
+      </w:pPr>
+      <w:r>
         <w:t xml:space="preserve">No caso</w:t>
       </w:r>
       <w:r>
@@ -3439,6 +3717,64 @@
           <w:bCs/>
           <w:b/>
         </w:rPr>
+        <w:t xml:space="preserve">OR</w:t>
+      </w:r>
+      <w:r>
+        <w:t xml:space="preserve">:</w:t>
+      </w:r>
+      <w:r>
+        <w:br/>
+      </w:r>
+    </w:p>
+    <w:p>
+      <w:pPr>
+        <w:numPr>
+          <w:ilvl w:val="3"/>
+          <w:numId w:val="1049"/>
+        </w:numPr>
+        <w:pStyle w:val="Compact"/>
+      </w:pPr>
+      <w:r>
+        <w:t xml:space="preserve">Colocar a condição que oferece maior incidencia de verdadeiro na frente.</w:t>
+      </w:r>
+      <w:r>
+        <w:br/>
+      </w:r>
+    </w:p>
+    <w:p>
+      <w:pPr>
+        <w:numPr>
+          <w:ilvl w:val="3"/>
+          <w:numId w:val="1049"/>
+        </w:numPr>
+        <w:pStyle w:val="Compact"/>
+      </w:pPr>
+      <w:r>
+        <w:t xml:space="preserve">Se a primeira condição é verdadeira, a segunda não é avaliada, melhorando assim a performance da consulta.</w:t>
+      </w:r>
+      <w:r>
+        <w:br/>
+      </w:r>
+    </w:p>
+    <w:p>
+      <w:pPr>
+        <w:numPr>
+          <w:ilvl w:val="2"/>
+          <w:numId w:val="1048"/>
+        </w:numPr>
+        <w:pStyle w:val="Compact"/>
+      </w:pPr>
+      <w:r>
+        <w:t xml:space="preserve">No caso</w:t>
+      </w:r>
+      <w:r>
+        <w:t xml:space="preserve"> </w:t>
+      </w:r>
+      <w:r>
+        <w:rPr>
+          <w:bCs/>
+          <w:b/>
+        </w:rPr>
         <w:t xml:space="preserve">AND</w:t>
       </w:r>
       <w:r>
@@ -3452,7 +3788,7 @@
       <w:pPr>
         <w:numPr>
           <w:ilvl w:val="3"/>
-          <w:numId w:val="1047"/>
+          <w:numId w:val="1050"/>
         </w:numPr>
         <w:pStyle w:val="Compact"/>
       </w:pPr>
@@ -3467,7 +3803,7 @@
       <w:pPr>
         <w:numPr>
           <w:ilvl w:val="3"/>
-          <w:numId w:val="1047"/>
+          <w:numId w:val="1050"/>
         </w:numPr>
         <w:pStyle w:val="Compact"/>
       </w:pPr>
@@ -3507,7 +3843,7 @@
       <w:pPr>
         <w:numPr>
           <w:ilvl w:val="0"/>
-          <w:numId w:val="1048"/>
+          <w:numId w:val="1051"/>
         </w:numPr>
         <w:pStyle w:val="Compact"/>
       </w:pPr>
@@ -3529,7 +3865,7 @@
       <w:pPr>
         <w:numPr>
           <w:ilvl w:val="1"/>
-          <w:numId w:val="1049"/>
+          <w:numId w:val="1052"/>
         </w:numPr>
         <w:pStyle w:val="Compact"/>
       </w:pPr>
@@ -3544,7 +3880,7 @@
       <w:pPr>
         <w:numPr>
           <w:ilvl w:val="1"/>
-          <w:numId w:val="1049"/>
+          <w:numId w:val="1052"/>
         </w:numPr>
         <w:pStyle w:val="Compact"/>
       </w:pPr>
@@ -3608,7 +3944,7 @@
       <w:pPr>
         <w:numPr>
           <w:ilvl w:val="0"/>
-          <w:numId w:val="1048"/>
+          <w:numId w:val="1051"/>
         </w:numPr>
         <w:pStyle w:val="Compact"/>
       </w:pPr>
@@ -3627,7 +3963,7 @@
       <w:pPr>
         <w:numPr>
           <w:ilvl w:val="1"/>
-          <w:numId w:val="1050"/>
+          <w:numId w:val="1053"/>
         </w:numPr>
       </w:pPr>
       <w:r>
@@ -3641,7 +3977,7 @@
       <w:pPr>
         <w:numPr>
           <w:ilvl w:val="1"/>
-          <w:numId w:val="1050"/>
+          <w:numId w:val="1053"/>
         </w:numPr>
       </w:pPr>
       <w:r>
@@ -3655,7 +3991,7 @@
       <w:pPr>
         <w:numPr>
           <w:ilvl w:val="2"/>
-          <w:numId w:val="1051"/>
+          <w:numId w:val="1054"/>
         </w:numPr>
       </w:pPr>
       <w:r>
@@ -3685,7 +4021,7 @@
       <w:pPr>
         <w:numPr>
           <w:ilvl w:val="2"/>
-          <w:numId w:val="1051"/>
+          <w:numId w:val="1054"/>
         </w:numPr>
       </w:pPr>
       <w:r>
@@ -3725,7 +4061,7 @@
       <w:pPr>
         <w:numPr>
           <w:ilvl w:val="2"/>
-          <w:numId w:val="1051"/>
+          <w:numId w:val="1054"/>
         </w:numPr>
       </w:pPr>
       <w:r>
@@ -3765,7 +4101,7 @@
       <w:pPr>
         <w:numPr>
           <w:ilvl w:val="2"/>
-          <w:numId w:val="1051"/>
+          <w:numId w:val="1054"/>
         </w:numPr>
       </w:pPr>
       <w:r>
@@ -3805,7 +4141,7 @@
       <w:pPr>
         <w:numPr>
           <w:ilvl w:val="2"/>
-          <w:numId w:val="1051"/>
+          <w:numId w:val="1054"/>
         </w:numPr>
       </w:pPr>
       <w:r>
@@ -3845,7 +4181,7 @@
       <w:pPr>
         <w:numPr>
           <w:ilvl w:val="2"/>
-          <w:numId w:val="1051"/>
+          <w:numId w:val="1054"/>
         </w:numPr>
       </w:pPr>
       <w:r>
@@ -3885,7 +4221,7 @@
       <w:pPr>
         <w:numPr>
           <w:ilvl w:val="1"/>
-          <w:numId w:val="1050"/>
+          <w:numId w:val="1053"/>
         </w:numPr>
       </w:pPr>
       <w:r>
@@ -3978,7 +4314,7 @@
       <w:pPr>
         <w:numPr>
           <w:ilvl w:val="1"/>
-          <w:numId w:val="1050"/>
+          <w:numId w:val="1053"/>
         </w:numPr>
       </w:pPr>
       <w:r>
@@ -3992,7 +4328,7 @@
       <w:pPr>
         <w:numPr>
           <w:ilvl w:val="2"/>
-          <w:numId w:val="1052"/>
+          <w:numId w:val="1055"/>
         </w:numPr>
         <w:pStyle w:val="Compact"/>
       </w:pPr>
@@ -4020,7 +4356,7 @@
       <w:pPr>
         <w:numPr>
           <w:ilvl w:val="2"/>
-          <w:numId w:val="1052"/>
+          <w:numId w:val="1055"/>
         </w:numPr>
         <w:pStyle w:val="Compact"/>
       </w:pPr>
@@ -4200,7 +4536,7 @@
       <w:pPr>
         <w:numPr>
           <w:ilvl w:val="0"/>
-          <w:numId w:val="1053"/>
+          <w:numId w:val="1056"/>
         </w:numPr>
         <w:pStyle w:val="Compact"/>
       </w:pPr>
@@ -4219,7 +4555,7 @@
       <w:pPr>
         <w:numPr>
           <w:ilvl w:val="1"/>
-          <w:numId w:val="1054"/>
+          <w:numId w:val="1057"/>
         </w:numPr>
       </w:pPr>
       <w:r>
@@ -4233,7 +4569,7 @@
       <w:pPr>
         <w:numPr>
           <w:ilvl w:val="1"/>
-          <w:numId w:val="1054"/>
+          <w:numId w:val="1057"/>
         </w:numPr>
       </w:pPr>
       <w:r>
@@ -4260,7 +4596,7 @@
       <w:pPr>
         <w:numPr>
           <w:ilvl w:val="1"/>
-          <w:numId w:val="1054"/>
+          <w:numId w:val="1057"/>
         </w:numPr>
       </w:pPr>
       <w:r>
@@ -4287,7 +4623,7 @@
       <w:pPr>
         <w:numPr>
           <w:ilvl w:val="1"/>
-          <w:numId w:val="1054"/>
+          <w:numId w:val="1057"/>
         </w:numPr>
       </w:pPr>
       <w:r>
@@ -4330,7 +4666,7 @@
       <w:pPr>
         <w:numPr>
           <w:ilvl w:val="1"/>
-          <w:numId w:val="1054"/>
+          <w:numId w:val="1057"/>
         </w:numPr>
       </w:pPr>
       <w:r>
@@ -4357,7 +4693,7 @@
       <w:pPr>
         <w:numPr>
           <w:ilvl w:val="1"/>
-          <w:numId w:val="1054"/>
+          <w:numId w:val="1057"/>
         </w:numPr>
       </w:pPr>
       <w:r>
@@ -4493,7 +4829,7 @@
       <w:pPr>
         <w:numPr>
           <w:ilvl w:val="1"/>
-          <w:numId w:val="1054"/>
+          <w:numId w:val="1057"/>
         </w:numPr>
       </w:pPr>
       <w:r>
@@ -4507,7 +4843,7 @@
       <w:pPr>
         <w:numPr>
           <w:ilvl w:val="2"/>
-          <w:numId w:val="1055"/>
+          <w:numId w:val="1058"/>
         </w:numPr>
         <w:pStyle w:val="Compact"/>
       </w:pPr>
@@ -4713,78 +5049,168 @@
     </w:p>
     <w:bookmarkEnd w:id="31"/>
     <w:bookmarkEnd w:id="32"/>
-    <w:bookmarkStart w:id="33" w:name="detalhes"/>
+    <w:bookmarkStart w:id="35" w:name="módulo-7---mais-comandos"/>
     <w:p>
       <w:pPr>
         <w:pStyle w:val="Heading1"/>
       </w:pPr>
       <w:r>
-        <w:t xml:space="preserve">Detalhes</w:t>
+        <w:t xml:space="preserve">Módulo 7 - Mais comandos</w:t>
+      </w:r>
+    </w:p>
+    <w:bookmarkStart w:id="33" w:name="atualizando-registros-na-tabela---update"/>
+    <w:p>
+      <w:pPr>
+        <w:pStyle w:val="Heading2"/>
+      </w:pPr>
+      <w:r>
+        <w:t xml:space="preserve">Atualizando registros na tabela -</w:t>
+      </w:r>
+      <w:r>
+        <w:t xml:space="preserve"> </w:t>
+      </w:r>
+      <w:r>
+        <w:rPr>
+          <w:bCs/>
+          <w:b/>
+        </w:rPr>
+        <w:t xml:space="preserve">UPDATE</w:t>
       </w:r>
     </w:p>
     <w:p>
       <w:pPr>
         <w:numPr>
           <w:ilvl w:val="0"/>
-          <w:numId w:val="1056"/>
-        </w:numPr>
-        <w:pStyle w:val="Compact"/>
-      </w:pPr>
-      <w:r>
-        <w:rPr>
-          <w:iCs/>
-          <w:i/>
-          <w:bCs/>
-          <w:b/>
-        </w:rPr>
-        <w:t xml:space="preserve">Comentarios</w:t>
-      </w:r>
-      <w:r>
-        <w:t xml:space="preserve"> </w:t>
-      </w:r>
-      <w:r>
-        <w:t xml:space="preserve">no</w:t>
-      </w:r>
-      <w:r>
-        <w:t xml:space="preserve"> </w:t>
-      </w:r>
-      <w:r>
-        <w:rPr>
-          <w:bCs/>
-          <w:b/>
-        </w:rPr>
-        <w:t xml:space="preserve">MySQL</w:t>
-      </w:r>
-      <w:r>
-        <w:t xml:space="preserve">, diferente do</w:t>
-      </w:r>
-      <w:r>
-        <w:t xml:space="preserve"> </w:t>
-      </w:r>
-      <w:r>
-        <w:rPr>
-          <w:bCs/>
-          <w:b/>
-        </w:rPr>
-        <w:t xml:space="preserve">SQL</w:t>
-      </w:r>
-      <w:r>
-        <w:t xml:space="preserve"> </w:t>
-      </w:r>
-      <w:r>
-        <w:t xml:space="preserve">onde comentarios são ’/**/</w:t>
-      </w:r>
-      <w:r>
-        <w:t xml:space="preserve">‘</w:t>
-      </w:r>
-      <w:r>
-        <w:t xml:space="preserve">, no MySQL é</w:t>
-      </w:r>
-      <w:r>
-        <w:t xml:space="preserve">’</w:t>
-      </w:r>
-      <w:r>
-        <w:t xml:space="preserve">#’.</w:t>
+          <w:numId w:val="1059"/>
+        </w:numPr>
+        <w:pStyle w:val="Compact"/>
+      </w:pPr>
+      <w:r>
+        <w:t xml:space="preserve">Atualizar todos os dados de uma coluna/campo de uma tabela, de uma vez.</w:t>
+      </w:r>
+      <w:r>
+        <w:br/>
+      </w:r>
+    </w:p>
+    <w:p>
+      <w:pPr>
+        <w:numPr>
+          <w:ilvl w:val="1"/>
+          <w:numId w:val="1060"/>
+        </w:numPr>
+        <w:pStyle w:val="Compact"/>
+      </w:pPr>
+      <w:r>
+        <w:t xml:space="preserve">Para atualizar todos os dados, de uma determinada coluna/campo, de uma tabela, para um dado determinado, basta usar</w:t>
+      </w:r>
+      <w:r>
+        <w:t xml:space="preserve"> </w:t>
+      </w:r>
+      <w:r>
+        <w:rPr>
+          <w:bCs/>
+          <w:b/>
+        </w:rPr>
+        <w:t xml:space="preserve">UPDATE</w:t>
+      </w:r>
+      <w:r>
+        <w:t xml:space="preserve"> </w:t>
+      </w:r>
+      <w:r>
+        <w:t xml:space="preserve">sem filtros.</w:t>
+      </w:r>
+      <w:r>
+        <w:br/>
+      </w:r>
+    </w:p>
+    <w:p>
+      <w:pPr>
+        <w:numPr>
+          <w:ilvl w:val="1"/>
+          <w:numId w:val="1060"/>
+        </w:numPr>
+        <w:pStyle w:val="Compact"/>
+      </w:pPr>
+      <w:r>
+        <w:t xml:space="preserve">Muito cuidado ao utilizar esse comando assim, pois pode gerar muitos problemas.</w:t>
+      </w:r>
+      <w:r>
+        <w:br/>
+      </w:r>
+    </w:p>
+    <w:p>
+      <w:pPr>
+        <w:numPr>
+          <w:ilvl w:val="1"/>
+          <w:numId w:val="1060"/>
+        </w:numPr>
+        <w:pStyle w:val="Compact"/>
+      </w:pPr>
+      <w:r>
+        <w:t xml:space="preserve">Sintaxe:</w:t>
+      </w:r>
+      <w:r>
+        <w:br/>
+      </w:r>
+      <w:r>
+        <w:rPr>
+          <w:bCs/>
+          <w:b/>
+        </w:rPr>
+        <w:t xml:space="preserve">UPDATE</w:t>
+      </w:r>
+      <w:r>
+        <w:t xml:space="preserve"> </w:t>
+      </w:r>
+      <w:r>
+        <w:rPr>
+          <w:iCs/>
+          <w:i/>
+        </w:rPr>
+        <w:t xml:space="preserve">tabela</w:t>
+      </w:r>
+      <w:r>
+        <w:t xml:space="preserve"> </w:t>
+      </w:r>
+      <w:r>
+        <w:rPr>
+          <w:bCs/>
+          <w:b/>
+        </w:rPr>
+        <w:t xml:space="preserve">SET</w:t>
+      </w:r>
+      <w:r>
+        <w:t xml:space="preserve"> </w:t>
+      </w:r>
+      <w:r>
+        <w:rPr>
+          <w:iCs/>
+          <w:i/>
+        </w:rPr>
+        <w:t xml:space="preserve">coluna_a_atualizar</w:t>
+      </w:r>
+      <w:r>
+        <w:t xml:space="preserve"> </w:t>
+      </w:r>
+      <w:r>
+        <w:rPr>
+          <w:bCs/>
+          <w:b/>
+        </w:rPr>
+        <w:t xml:space="preserve">=</w:t>
+      </w:r>
+      <w:r>
+        <w:t xml:space="preserve"> </w:t>
+      </w:r>
+      <w:r>
+        <w:rPr>
+          <w:iCs/>
+          <w:i/>
+        </w:rPr>
+        <w:t xml:space="preserve">valor_atualizado</w:t>
+      </w:r>
+      <w:r>
+        <w:t xml:space="preserve">;</w:t>
       </w:r>
       <w:r>
         <w:br/>
@@ -4794,12 +5220,12 @@
       <w:pPr>
         <w:numPr>
           <w:ilvl w:val="0"/>
-          <w:numId w:val="1056"/>
-        </w:numPr>
-        <w:pStyle w:val="Compact"/>
-      </w:pPr>
-      <w:r>
-        <w:t xml:space="preserve">O que são e o que fazem os administradores:</w:t>
+          <w:numId w:val="1059"/>
+        </w:numPr>
+        <w:pStyle w:val="Compact"/>
+      </w:pPr>
+      <w:r>
+        <w:t xml:space="preserve">Para atualizar um determinado registro.</w:t>
       </w:r>
       <w:r>
         <w:br/>
@@ -4809,29 +5235,41 @@
       <w:pPr>
         <w:numPr>
           <w:ilvl w:val="1"/>
-          <w:numId w:val="1057"/>
-        </w:numPr>
-      </w:pPr>
-      <w:r>
-        <w:t xml:space="preserve">Administrador de dados(AD):</w:t>
-      </w:r>
-      <w:r>
-        <w:br/>
-      </w:r>
-      <w:r>
-        <w:t xml:space="preserve">O Administrador de Dados (AD) tem o objetivo de gerenciar o Modelo de Dados Corporativo, contribuindo para assegurar a qualidade das informações, a integração dos sistemas, a retenção e a disseminação do conhecimento dos negócios.</w:t>
-      </w:r>
-      <w:r>
-        <w:br/>
-      </w:r>
-      <w:r>
-        <w:t xml:space="preserve">Cabe a ele, guiado por certos princípios e através de atividades de planejamento, organização e controle dos dados corporativos, gerenciar os dados como recursos de uso comum da organização, promovendo-lhes os valores de autenticidade, autoridade, precisão, acessibilidade, seguridade e inteligibilidade.</w:t>
-      </w:r>
-      <w:r>
-        <w:br/>
-      </w:r>
-      <w:r>
-        <w:t xml:space="preserve">Tem como função o planejamento central, a documentação e o gerenciamento dos dados a partir da perspectiva de seus significados e valores para a organização como um todo.</w:t>
+          <w:numId w:val="1061"/>
+        </w:numPr>
+        <w:pStyle w:val="Compact"/>
+      </w:pPr>
+      <w:r>
+        <w:t xml:space="preserve">Para atualizar um determinado dado de uma coluna/campo, utilizar o</w:t>
+      </w:r>
+      <w:r>
+        <w:t xml:space="preserve"> </w:t>
+      </w:r>
+      <w:r>
+        <w:rPr>
+          <w:bCs/>
+          <w:b/>
+        </w:rPr>
+        <w:t xml:space="preserve">UPDATE</w:t>
+      </w:r>
+      <w:r>
+        <w:t xml:space="preserve"> </w:t>
+      </w:r>
+      <w:r>
+        <w:t xml:space="preserve">em conjunto com a instrução</w:t>
+      </w:r>
+      <w:r>
+        <w:t xml:space="preserve"> </w:t>
+      </w:r>
+      <w:r>
+        <w:rPr>
+          <w:bCs/>
+          <w:b/>
+        </w:rPr>
+        <w:t xml:space="preserve">WHERE</w:t>
+      </w:r>
+      <w:r>
+        <w:t xml:space="preserve">.</w:t>
       </w:r>
       <w:r>
         <w:br/>
@@ -4841,23 +5279,115 @@
       <w:pPr>
         <w:numPr>
           <w:ilvl w:val="1"/>
-          <w:numId w:val="1057"/>
-        </w:numPr>
-      </w:pPr>
-      <w:r>
-        <w:t xml:space="preserve">Administrador de banco de dados (DBA):</w:t>
-      </w:r>
-      <w:r>
-        <w:br/>
-      </w:r>
-      <w:r>
-        <w:t xml:space="preserve">O DBA (database administrator), sigla em inglês para Administrador de Banco de Dados, é um profissional da área de tecnologia responsável pela criação, instalação, monitoramento, reparos e análise de estruturas de um banco de dados.</w:t>
-      </w:r>
-      <w:r>
-        <w:br/>
-      </w:r>
-      <w:r>
-        <w:t xml:space="preserve">O banco de dados fica sob análise periódica do DBA, que trabalha para que não haja sobrecargas do sistema e que as informações inseridas tenham destino correto nos servidores. Outras funções também importantes são analisar o espaço em disco, buscar melhorias para os sistemas e realizar backups.</w:t>
+          <w:numId w:val="1061"/>
+        </w:numPr>
+        <w:pStyle w:val="Compact"/>
+      </w:pPr>
+      <w:r>
+        <w:t xml:space="preserve">Sintaxe:</w:t>
+      </w:r>
+      <w:r>
+        <w:br/>
+      </w:r>
+      <w:r>
+        <w:rPr>
+          <w:bCs/>
+          <w:b/>
+        </w:rPr>
+        <w:t xml:space="preserve">UPDATE</w:t>
+      </w:r>
+      <w:r>
+        <w:t xml:space="preserve"> </w:t>
+      </w:r>
+      <w:r>
+        <w:rPr>
+          <w:iCs/>
+          <w:i/>
+        </w:rPr>
+        <w:t xml:space="preserve">tabela</w:t>
+      </w:r>
+      <w:r>
+        <w:t xml:space="preserve"> </w:t>
+      </w:r>
+      <w:r>
+        <w:rPr>
+          <w:bCs/>
+          <w:b/>
+        </w:rPr>
+        <w:t xml:space="preserve">SET</w:t>
+      </w:r>
+      <w:r>
+        <w:t xml:space="preserve"> </w:t>
+      </w:r>
+      <w:r>
+        <w:rPr>
+          <w:iCs/>
+          <w:i/>
+        </w:rPr>
+        <w:t xml:space="preserve">coluna_a_atualizar</w:t>
+      </w:r>
+      <w:r>
+        <w:t xml:space="preserve"> </w:t>
+      </w:r>
+      <w:r>
+        <w:rPr>
+          <w:bCs/>
+          <w:b/>
+        </w:rPr>
+        <w:t xml:space="preserve">=</w:t>
+      </w:r>
+      <w:r>
+        <w:t xml:space="preserve"> </w:t>
+      </w:r>
+      <w:r>
+        <w:rPr>
+          <w:iCs/>
+          <w:i/>
+        </w:rPr>
+        <w:t xml:space="preserve">valor_atualizado</w:t>
+      </w:r>
+      <w:r>
+        <w:br/>
+      </w:r>
+      <w:r>
+        <w:rPr>
+          <w:bCs/>
+          <w:b/>
+        </w:rPr>
+        <w:t xml:space="preserve">WHERE</w:t>
+      </w:r>
+      <w:r>
+        <w:t xml:space="preserve"> </w:t>
+      </w:r>
+      <w:r>
+        <w:rPr>
+          <w:iCs/>
+          <w:i/>
+        </w:rPr>
+        <w:t xml:space="preserve">condição</w:t>
+      </w:r>
+      <w:r>
+        <w:t xml:space="preserve"> </w:t>
+      </w:r>
+      <w:r>
+        <w:rPr>
+          <w:bCs/>
+          <w:b/>
+        </w:rPr>
+        <w:t xml:space="preserve">=</w:t>
+      </w:r>
+      <w:r>
+        <w:t xml:space="preserve"> </w:t>
+      </w:r>
+      <w:r>
+        <w:rPr>
+          <w:iCs/>
+          <w:i/>
+        </w:rPr>
+        <w:t xml:space="preserve">valor</w:t>
+      </w:r>
+      <w:r>
+        <w:t xml:space="preserve">;</w:t>
       </w:r>
       <w:r>
         <w:br/>
@@ -4867,34 +5397,38 @@
       <w:pPr>
         <w:numPr>
           <w:ilvl w:val="0"/>
-          <w:numId w:val="1056"/>
-        </w:numPr>
-        <w:pStyle w:val="Compact"/>
-      </w:pPr>
-      <w:r>
-        <w:t xml:space="preserve">Acesso ao</w:t>
-      </w:r>
-      <w:r>
-        <w:t xml:space="preserve"> </w:t>
-      </w:r>
-      <w:r>
-        <w:rPr>
-          <w:bCs/>
-          <w:b/>
-        </w:rPr>
-        <w:t xml:space="preserve">MySQL</w:t>
-      </w:r>
-      <w:r>
-        <w:t xml:space="preserve"> </w:t>
-      </w:r>
-      <w:r>
-        <w:t xml:space="preserve">pelo terminal é necessario usar o comando:</w:t>
-      </w:r>
-      <w:r>
-        <w:br/>
-      </w:r>
-      <w:r>
-        <w:t xml:space="preserve">mysql -u root -p</w:t>
+          <w:numId w:val="1059"/>
+        </w:numPr>
+        <w:pStyle w:val="Compact"/>
+      </w:pPr>
+      <w:r>
+        <w:t xml:space="preserve">Existe como voltar atrás de um</w:t>
+      </w:r>
+      <w:r>
+        <w:t xml:space="preserve"> </w:t>
+      </w:r>
+      <w:r>
+        <w:rPr>
+          <w:bCs/>
+          <w:b/>
+        </w:rPr>
+        <w:t xml:space="preserve">UPDATE</w:t>
+      </w:r>
+      <w:r>
+        <w:t xml:space="preserve">, desfazer um</w:t>
+      </w:r>
+      <w:r>
+        <w:t xml:space="preserve"> </w:t>
+      </w:r>
+      <w:r>
+        <w:rPr>
+          <w:bCs/>
+          <w:b/>
+        </w:rPr>
+        <w:t xml:space="preserve">UPDATE</w:t>
+      </w:r>
+      <w:r>
+        <w:t xml:space="preserve">.</w:t>
       </w:r>
       <w:r>
         <w:br/>
@@ -4904,71 +5438,38 @@
       <w:pPr>
         <w:numPr>
           <w:ilvl w:val="1"/>
-          <w:numId w:val="1058"/>
-        </w:numPr>
-        <w:pStyle w:val="Compact"/>
-      </w:pPr>
-      <w:r>
-        <w:t xml:space="preserve">Depois colocar a senha.</w:t>
-      </w:r>
-      <w:r>
-        <w:br/>
-      </w:r>
-    </w:p>
-    <w:p>
-      <w:pPr>
-        <w:numPr>
-          <w:ilvl w:val="0"/>
-          <w:numId w:val="1056"/>
-        </w:numPr>
-        <w:pStyle w:val="Compact"/>
-      </w:pPr>
-      <w:r>
-        <w:t xml:space="preserve">Ao final dos comandos do</w:t>
-      </w:r>
-      <w:r>
-        <w:t xml:space="preserve"> </w:t>
-      </w:r>
-      <w:r>
-        <w:rPr>
-          <w:bCs/>
-          <w:b/>
-        </w:rPr>
-        <w:t xml:space="preserve">SQL</w:t>
-      </w:r>
-      <w:r>
-        <w:t xml:space="preserve"> </w:t>
-      </w:r>
-      <w:r>
-        <w:t xml:space="preserve">e do</w:t>
-      </w:r>
-      <w:r>
-        <w:t xml:space="preserve"> </w:t>
-      </w:r>
-      <w:r>
-        <w:rPr>
-          <w:bCs/>
-          <w:b/>
-        </w:rPr>
-        <w:t xml:space="preserve">MySQL</w:t>
-      </w:r>
-      <w:r>
-        <w:t xml:space="preserve">, usar o</w:t>
-      </w:r>
-      <w:r>
-        <w:t xml:space="preserve"> </w:t>
-      </w:r>
-      <w:r>
-        <w:t xml:space="preserve">‘</w:t>
-      </w:r>
-      <w:r>
-        <w:t xml:space="preserve">;</w:t>
-      </w:r>
-      <w:r>
-        <w:t xml:space="preserve">’</w:t>
-      </w:r>
-      <w:r>
-        <w:t xml:space="preserve">(delimitador), ele informa que o comando acabou e deve ser executado.</w:t>
+          <w:numId w:val="1062"/>
+        </w:numPr>
+        <w:pStyle w:val="Compact"/>
+      </w:pPr>
+      <w:r>
+        <w:rPr>
+          <w:bCs/>
+          <w:b/>
+        </w:rPr>
+        <w:t xml:space="preserve">COMMIT</w:t>
+      </w:r>
+      <w:r>
+        <w:br/>
+      </w:r>
+    </w:p>
+    <w:p>
+      <w:pPr>
+        <w:numPr>
+          <w:ilvl w:val="1"/>
+          <w:numId w:val="1062"/>
+        </w:numPr>
+        <w:pStyle w:val="Compact"/>
+      </w:pPr>
+      <w:r>
+        <w:rPr>
+          <w:bCs/>
+          <w:b/>
+        </w:rPr>
+        <w:t xml:space="preserve">ROLLBACK</w:t>
+      </w:r>
+      <w:r>
+        <w:br/>
       </w:r>
     </w:p>
     <w:p>
@@ -4977,37 +5478,327 @@
       </w:r>
     </w:p>
     <w:bookmarkEnd w:id="33"/>
-    <w:bookmarkStart w:id="35" w:name="andamento-dos-estudos"/>
-    <w:p>
-      <w:pPr>
-        <w:pStyle w:val="Heading1"/>
-      </w:pPr>
-      <w:r>
-        <w:t xml:space="preserve">Andamento dos Estudos</w:t>
-      </w:r>
-    </w:p>
-    <w:bookmarkStart w:id="34" w:name="assunto-em-andamento"/>
+    <w:bookmarkStart w:id="34" w:name="deletando-registros---delete"/>
     <w:p>
       <w:pPr>
         <w:pStyle w:val="Heading2"/>
       </w:pPr>
       <w:r>
-        <w:t xml:space="preserve">Assunto em andamento:</w:t>
-      </w:r>
-    </w:p>
-    <w:p>
-      <w:pPr>
-        <w:pStyle w:val="FirstParagraph"/>
-      </w:pPr>
-      <w:r>
-        <w:t xml:space="preserve">Atualmente estou estudando Seção 3 - Comandos.</w:t>
-      </w:r>
-      <w:r>
-        <w:br/>
+        <w:t xml:space="preserve">Deletando registros -</w:t>
+      </w:r>
+      <w:r>
+        <w:t xml:space="preserve"> </w:t>
+      </w:r>
+      <w:r>
+        <w:rPr>
+          <w:bCs/>
+          <w:b/>
+        </w:rPr>
+        <w:t xml:space="preserve">DELETE</w:t>
+      </w:r>
+    </w:p>
+    <w:p>
+      <w:r>
+        <w:br w:type="page"/>
       </w:r>
     </w:p>
     <w:bookmarkEnd w:id="34"/>
     <w:bookmarkEnd w:id="35"/>
+    <w:bookmarkStart w:id="36" w:name="detalhes"/>
+    <w:p>
+      <w:pPr>
+        <w:pStyle w:val="Heading1"/>
+      </w:pPr>
+      <w:r>
+        <w:t xml:space="preserve">Detalhes</w:t>
+      </w:r>
+    </w:p>
+    <w:p>
+      <w:pPr>
+        <w:numPr>
+          <w:ilvl w:val="0"/>
+          <w:numId w:val="1063"/>
+        </w:numPr>
+        <w:pStyle w:val="Compact"/>
+      </w:pPr>
+      <w:r>
+        <w:rPr>
+          <w:iCs/>
+          <w:i/>
+          <w:bCs/>
+          <w:b/>
+        </w:rPr>
+        <w:t xml:space="preserve">Comentarios</w:t>
+      </w:r>
+      <w:r>
+        <w:t xml:space="preserve"> </w:t>
+      </w:r>
+      <w:r>
+        <w:t xml:space="preserve">no</w:t>
+      </w:r>
+      <w:r>
+        <w:t xml:space="preserve"> </w:t>
+      </w:r>
+      <w:r>
+        <w:rPr>
+          <w:bCs/>
+          <w:b/>
+        </w:rPr>
+        <w:t xml:space="preserve">MySQL</w:t>
+      </w:r>
+      <w:r>
+        <w:t xml:space="preserve">, diferente do</w:t>
+      </w:r>
+      <w:r>
+        <w:t xml:space="preserve"> </w:t>
+      </w:r>
+      <w:r>
+        <w:rPr>
+          <w:bCs/>
+          <w:b/>
+        </w:rPr>
+        <w:t xml:space="preserve">SQL</w:t>
+      </w:r>
+      <w:r>
+        <w:t xml:space="preserve"> </w:t>
+      </w:r>
+      <w:r>
+        <w:t xml:space="preserve">onde comentarios são ’/**/</w:t>
+      </w:r>
+      <w:r>
+        <w:t xml:space="preserve">‘</w:t>
+      </w:r>
+      <w:r>
+        <w:t xml:space="preserve">, no MySQL é</w:t>
+      </w:r>
+      <w:r>
+        <w:t xml:space="preserve">’</w:t>
+      </w:r>
+      <w:r>
+        <w:t xml:space="preserve">#’.</w:t>
+      </w:r>
+      <w:r>
+        <w:br/>
+      </w:r>
+    </w:p>
+    <w:p>
+      <w:pPr>
+        <w:numPr>
+          <w:ilvl w:val="0"/>
+          <w:numId w:val="1063"/>
+        </w:numPr>
+        <w:pStyle w:val="Compact"/>
+      </w:pPr>
+      <w:r>
+        <w:t xml:space="preserve">O que são e o que fazem os administradores:</w:t>
+      </w:r>
+      <w:r>
+        <w:br/>
+      </w:r>
+    </w:p>
+    <w:p>
+      <w:pPr>
+        <w:numPr>
+          <w:ilvl w:val="1"/>
+          <w:numId w:val="1064"/>
+        </w:numPr>
+      </w:pPr>
+      <w:r>
+        <w:t xml:space="preserve">Administrador de dados(AD):</w:t>
+      </w:r>
+      <w:r>
+        <w:br/>
+      </w:r>
+      <w:r>
+        <w:t xml:space="preserve">O Administrador de Dados (AD) tem o objetivo de gerenciar o Modelo de Dados Corporativo, contribuindo para assegurar a qualidade das informações, a integração dos sistemas, a retenção e a disseminação do conhecimento dos negócios.</w:t>
+      </w:r>
+      <w:r>
+        <w:br/>
+      </w:r>
+      <w:r>
+        <w:t xml:space="preserve">Cabe a ele, guiado por certos princípios e através de atividades de planejamento, organização e controle dos dados corporativos, gerenciar os dados como recursos de uso comum da organização, promovendo-lhes os valores de autenticidade, autoridade, precisão, acessibilidade, seguridade e inteligibilidade.</w:t>
+      </w:r>
+      <w:r>
+        <w:br/>
+      </w:r>
+      <w:r>
+        <w:t xml:space="preserve">Tem como função o planejamento central, a documentação e o gerenciamento dos dados a partir da perspectiva de seus significados e valores para a organização como um todo.</w:t>
+      </w:r>
+      <w:r>
+        <w:br/>
+      </w:r>
+    </w:p>
+    <w:p>
+      <w:pPr>
+        <w:numPr>
+          <w:ilvl w:val="1"/>
+          <w:numId w:val="1064"/>
+        </w:numPr>
+      </w:pPr>
+      <w:r>
+        <w:t xml:space="preserve">Administrador de banco de dados (DBA):</w:t>
+      </w:r>
+      <w:r>
+        <w:br/>
+      </w:r>
+      <w:r>
+        <w:t xml:space="preserve">O DBA (database administrator), sigla em inglês para Administrador de Banco de Dados, é um profissional da área de tecnologia responsável pela criação, instalação, monitoramento, reparos e análise de estruturas de um banco de dados.</w:t>
+      </w:r>
+      <w:r>
+        <w:br/>
+      </w:r>
+      <w:r>
+        <w:t xml:space="preserve">O banco de dados fica sob análise periódica do DBA, que trabalha para que não haja sobrecargas do sistema e que as informações inseridas tenham destino correto nos servidores. Outras funções também importantes são analisar o espaço em disco, buscar melhorias para os sistemas e realizar backups.</w:t>
+      </w:r>
+      <w:r>
+        <w:br/>
+      </w:r>
+    </w:p>
+    <w:p>
+      <w:pPr>
+        <w:numPr>
+          <w:ilvl w:val="0"/>
+          <w:numId w:val="1063"/>
+        </w:numPr>
+        <w:pStyle w:val="Compact"/>
+      </w:pPr>
+      <w:r>
+        <w:t xml:space="preserve">Acesso ao</w:t>
+      </w:r>
+      <w:r>
+        <w:t xml:space="preserve"> </w:t>
+      </w:r>
+      <w:r>
+        <w:rPr>
+          <w:bCs/>
+          <w:b/>
+        </w:rPr>
+        <w:t xml:space="preserve">MySQL</w:t>
+      </w:r>
+      <w:r>
+        <w:t xml:space="preserve"> </w:t>
+      </w:r>
+      <w:r>
+        <w:t xml:space="preserve">pelo terminal é necessario usar o comando:</w:t>
+      </w:r>
+      <w:r>
+        <w:br/>
+      </w:r>
+      <w:r>
+        <w:t xml:space="preserve">mysql -u root -p</w:t>
+      </w:r>
+      <w:r>
+        <w:br/>
+      </w:r>
+    </w:p>
+    <w:p>
+      <w:pPr>
+        <w:numPr>
+          <w:ilvl w:val="1"/>
+          <w:numId w:val="1065"/>
+        </w:numPr>
+        <w:pStyle w:val="Compact"/>
+      </w:pPr>
+      <w:r>
+        <w:t xml:space="preserve">Depois colocar a senha.</w:t>
+      </w:r>
+      <w:r>
+        <w:br/>
+      </w:r>
+    </w:p>
+    <w:p>
+      <w:pPr>
+        <w:numPr>
+          <w:ilvl w:val="0"/>
+          <w:numId w:val="1063"/>
+        </w:numPr>
+        <w:pStyle w:val="Compact"/>
+      </w:pPr>
+      <w:r>
+        <w:t xml:space="preserve">Ao final dos comandos do</w:t>
+      </w:r>
+      <w:r>
+        <w:t xml:space="preserve"> </w:t>
+      </w:r>
+      <w:r>
+        <w:rPr>
+          <w:bCs/>
+          <w:b/>
+        </w:rPr>
+        <w:t xml:space="preserve">SQL</w:t>
+      </w:r>
+      <w:r>
+        <w:t xml:space="preserve"> </w:t>
+      </w:r>
+      <w:r>
+        <w:t xml:space="preserve">e do</w:t>
+      </w:r>
+      <w:r>
+        <w:t xml:space="preserve"> </w:t>
+      </w:r>
+      <w:r>
+        <w:rPr>
+          <w:bCs/>
+          <w:b/>
+        </w:rPr>
+        <w:t xml:space="preserve">MySQL</w:t>
+      </w:r>
+      <w:r>
+        <w:t xml:space="preserve">, usar o</w:t>
+      </w:r>
+      <w:r>
+        <w:t xml:space="preserve"> </w:t>
+      </w:r>
+      <w:r>
+        <w:t xml:space="preserve">‘</w:t>
+      </w:r>
+      <w:r>
+        <w:t xml:space="preserve">;</w:t>
+      </w:r>
+      <w:r>
+        <w:t xml:space="preserve">’</w:t>
+      </w:r>
+      <w:r>
+        <w:t xml:space="preserve">(delimitador), ele informa que o comando acabou e deve ser executado.</w:t>
+      </w:r>
+    </w:p>
+    <w:p>
+      <w:r>
+        <w:br w:type="page"/>
+      </w:r>
+    </w:p>
+    <w:bookmarkEnd w:id="36"/>
+    <w:bookmarkStart w:id="38" w:name="andamento-dos-estudos"/>
+    <w:p>
+      <w:pPr>
+        <w:pStyle w:val="Heading1"/>
+      </w:pPr>
+      <w:r>
+        <w:t xml:space="preserve">Andamento dos Estudos</w:t>
+      </w:r>
+    </w:p>
+    <w:bookmarkStart w:id="37" w:name="assunto-em-andamento"/>
+    <w:p>
+      <w:pPr>
+        <w:pStyle w:val="Heading2"/>
+      </w:pPr>
+      <w:r>
+        <w:t xml:space="preserve">Assunto em andamento:</w:t>
+      </w:r>
+    </w:p>
+    <w:p>
+      <w:pPr>
+        <w:pStyle w:val="FirstParagraph"/>
+      </w:pPr>
+      <w:r>
+        <w:t xml:space="preserve">Atualmente estou estudando Seção 3 - Comandos.</w:t>
+      </w:r>
+      <w:r>
+        <w:br/>
+      </w:r>
+    </w:p>
+    <w:bookmarkEnd w:id="37"/>
+    <w:bookmarkEnd w:id="38"/>
     <w:sectPr/>
   </w:body>
 </w:document>
@@ -6315,6 +7106,27 @@
     <w:abstractNumId w:val="991"/>
   </w:num>
   <w:num w:numId="1058">
+    <w:abstractNumId w:val="991"/>
+  </w:num>
+  <w:num w:numId="1059">
+    <w:abstractNumId w:val="991"/>
+  </w:num>
+  <w:num w:numId="1060">
+    <w:abstractNumId w:val="991"/>
+  </w:num>
+  <w:num w:numId="1061">
+    <w:abstractNumId w:val="991"/>
+  </w:num>
+  <w:num w:numId="1062">
+    <w:abstractNumId w:val="991"/>
+  </w:num>
+  <w:num w:numId="1063">
+    <w:abstractNumId w:val="991"/>
+  </w:num>
+  <w:num w:numId="1064">
+    <w:abstractNumId w:val="991"/>
+  </w:num>
+  <w:num w:numId="1065">
     <w:abstractNumId w:val="991"/>
   </w:num>
 </w:numbering>

</xml_diff>

<commit_message>
atualização 24/3/22 - START TRANSACTION
</commit_message>
<xml_diff>
--- a/Readme.docx
+++ b/Readme.docx
@@ -41,7 +41,7 @@
         <w:pStyle w:val="Date"/>
       </w:pPr>
       <w:r>
-        <w:t xml:space="preserve">2022-03-23</w:t>
+        <w:t xml:space="preserve">2022-03-24</w:t>
       </w:r>
     </w:p>
     <w:p>
@@ -946,7 +946,30 @@
         <w:t xml:space="preserve">tamanho</w:t>
       </w:r>
       <w:r>
-        <w:t xml:space="preserve">),</w:t>
+        <w:t xml:space="preserve">)</w:t>
+      </w:r>
+      <w:r>
+        <w:t xml:space="preserve"> </w:t>
+      </w:r>
+      <w:r>
+        <w:rPr>
+          <w:iCs/>
+          <w:i/>
+        </w:rPr>
+        <w:t xml:space="preserve">chave_ou_não</w:t>
+      </w:r>
+      <w:r>
+        <w:t xml:space="preserve"> </w:t>
+      </w:r>
+      <w:r>
+        <w:rPr>
+          <w:iCs/>
+          <w:i/>
+        </w:rPr>
+        <w:t xml:space="preserve">restrições</w:t>
+      </w:r>
+      <w:r>
+        <w:t xml:space="preserve">,</w:t>
       </w:r>
       <w:r>
         <w:br/>
@@ -979,13 +1002,82 @@
         <w:t xml:space="preserve">tamanho</w:t>
       </w:r>
       <w:r>
-        <w:t xml:space="preserve">),</w:t>
-      </w:r>
-      <w:r>
-        <w:br/>
-      </w:r>
-      <w:r>
-        <w:t xml:space="preserve">…</w:t>
+        <w:t xml:space="preserve">)</w:t>
+      </w:r>
+      <w:r>
+        <w:t xml:space="preserve"> </w:t>
+      </w:r>
+      <w:r>
+        <w:rPr>
+          <w:iCs/>
+          <w:i/>
+        </w:rPr>
+        <w:t xml:space="preserve">restrições</w:t>
+      </w:r>
+      <w:r>
+        <w:t xml:space="preserve">,</w:t>
+      </w:r>
+      <w:r>
+        <w:br/>
+      </w:r>
+      <w:r>
+        <w:t xml:space="preserve">…,</w:t>
+      </w:r>
+      <w:r>
+        <w:br/>
+      </w:r>
+      <w:r>
+        <w:rPr>
+          <w:bCs/>
+          <w:b/>
+        </w:rPr>
+        <w:t xml:space="preserve">FOREIGN KEY</w:t>
+      </w:r>
+      <w:r>
+        <w:t xml:space="preserve">(</w:t>
+      </w:r>
+      <w:r>
+        <w:rPr>
+          <w:iCs/>
+          <w:i/>
+        </w:rPr>
+        <w:t xml:space="preserve">nome_da_coluna_da_chave_estrangeira</w:t>
+      </w:r>
+      <w:r>
+        <w:t xml:space="preserve">)</w:t>
+      </w:r>
+      <w:r>
+        <w:br/>
+      </w:r>
+      <w:r>
+        <w:rPr>
+          <w:bCs/>
+          <w:b/>
+        </w:rPr>
+        <w:t xml:space="preserve">REFERENCES</w:t>
+      </w:r>
+      <w:r>
+        <w:t xml:space="preserve"> </w:t>
+      </w:r>
+      <w:r>
+        <w:rPr>
+          <w:iCs/>
+          <w:i/>
+        </w:rPr>
+        <w:t xml:space="preserve">nome_da_tabela_da_chave_primaria</w:t>
+      </w:r>
+      <w:r>
+        <w:t xml:space="preserve">(</w:t>
+      </w:r>
+      <w:r>
+        <w:rPr>
+          <w:iCs/>
+          <w:i/>
+        </w:rPr>
+        <w:t xml:space="preserve">nome_da_coluna_da_chave_primaria</w:t>
+      </w:r>
+      <w:r>
+        <w:t xml:space="preserve">)</w:t>
       </w:r>
       <w:r>
         <w:br/>
@@ -6362,7 +6454,7 @@
     </w:p>
     <w:bookmarkEnd w:id="34"/>
     <w:bookmarkEnd w:id="35"/>
-    <w:bookmarkStart w:id="38" w:name="módulo-7---mais-comandos-update-e-delete"/>
+    <w:bookmarkStart w:id="39" w:name="módulo-7---mais-comandos-update-e-delete"/>
     <w:p>
       <w:pPr>
         <w:pStyle w:val="Heading1"/>
@@ -6437,7 +6529,6 @@
           <w:ilvl w:val="1"/>
           <w:numId w:val="1075"/>
         </w:numPr>
-        <w:pStyle w:val="Compact"/>
       </w:pPr>
       <w:r>
         <w:t xml:space="preserve">Para atualizar todos os dados, de uma determinada coluna/campo, de uma tabela, para um dado determinado, basta usar</w:t>
@@ -6468,7 +6559,6 @@
           <w:ilvl w:val="1"/>
           <w:numId w:val="1075"/>
         </w:numPr>
-        <w:pStyle w:val="Compact"/>
       </w:pPr>
       <w:r>
         <w:t xml:space="preserve">Muito cuidado ao utilizar esse comando assim, pois pode gerar muitos problemas.</w:t>
@@ -6483,7 +6573,6 @@
           <w:ilvl w:val="1"/>
           <w:numId w:val="1075"/>
         </w:numPr>
-        <w:pStyle w:val="Compact"/>
       </w:pPr>
       <w:r>
         <w:t xml:space="preserve">Sintaxe:</w:t>
@@ -6576,7 +6665,6 @@
           <w:ilvl w:val="1"/>
           <w:numId w:val="1076"/>
         </w:numPr>
-        <w:pStyle w:val="Compact"/>
       </w:pPr>
       <w:r>
         <w:t xml:space="preserve">Para atualizar um determinado dado de uma coluna/campo, utilizar o</w:t>
@@ -6620,7 +6708,6 @@
           <w:ilvl w:val="1"/>
           <w:numId w:val="1076"/>
         </w:numPr>
-        <w:pStyle w:val="Compact"/>
       </w:pPr>
       <w:r>
         <w:t xml:space="preserve">Sintaxe:</w:t>
@@ -6727,85 +6814,6 @@
       </w:r>
       <w:r>
         <w:t xml:space="preserve">;</w:t>
-      </w:r>
-      <w:r>
-        <w:br/>
-      </w:r>
-    </w:p>
-    <w:p>
-      <w:pPr>
-        <w:numPr>
-          <w:ilvl w:val="0"/>
-          <w:numId w:val="1074"/>
-        </w:numPr>
-        <w:pStyle w:val="Compact"/>
-      </w:pPr>
-      <w:r>
-        <w:t xml:space="preserve">Existe como voltar atrás de um</w:t>
-      </w:r>
-      <w:r>
-        <w:t xml:space="preserve"> </w:t>
-      </w:r>
-      <w:r>
-        <w:rPr>
-          <w:bCs/>
-          <w:b/>
-        </w:rPr>
-        <w:t xml:space="preserve">UPDATE</w:t>
-      </w:r>
-      <w:r>
-        <w:t xml:space="preserve">, desfazer um</w:t>
-      </w:r>
-      <w:r>
-        <w:t xml:space="preserve"> </w:t>
-      </w:r>
-      <w:r>
-        <w:rPr>
-          <w:bCs/>
-          <w:b/>
-        </w:rPr>
-        <w:t xml:space="preserve">UPDATE</w:t>
-      </w:r>
-      <w:r>
-        <w:t xml:space="preserve">.</w:t>
-      </w:r>
-      <w:r>
-        <w:br/>
-      </w:r>
-    </w:p>
-    <w:p>
-      <w:pPr>
-        <w:numPr>
-          <w:ilvl w:val="1"/>
-          <w:numId w:val="1077"/>
-        </w:numPr>
-        <w:pStyle w:val="Compact"/>
-      </w:pPr>
-      <w:r>
-        <w:rPr>
-          <w:bCs/>
-          <w:b/>
-        </w:rPr>
-        <w:t xml:space="preserve">COMMIT</w:t>
-      </w:r>
-      <w:r>
-        <w:br/>
-      </w:r>
-    </w:p>
-    <w:p>
-      <w:pPr>
-        <w:numPr>
-          <w:ilvl w:val="1"/>
-          <w:numId w:val="1077"/>
-        </w:numPr>
-        <w:pStyle w:val="Compact"/>
-      </w:pPr>
-      <w:r>
-        <w:rPr>
-          <w:bCs/>
-          <w:b/>
-        </w:rPr>
-        <w:t xml:space="preserve">ROLLBACK</w:t>
       </w:r>
       <w:r>
         <w:br/>
@@ -6840,12 +6848,104 @@
       <w:pPr>
         <w:numPr>
           <w:ilvl w:val="0"/>
+          <w:numId w:val="1077"/>
+        </w:numPr>
+        <w:pStyle w:val="Compact"/>
+      </w:pPr>
+      <w:r>
+        <w:t xml:space="preserve">Deletar todos os registros de uma tabela.</w:t>
+      </w:r>
+      <w:r>
+        <w:br/>
+      </w:r>
+    </w:p>
+    <w:p>
+      <w:pPr>
+        <w:numPr>
+          <w:ilvl w:val="1"/>
           <w:numId w:val="1078"/>
         </w:numPr>
         <w:pStyle w:val="Compact"/>
       </w:pPr>
       <w:r>
-        <w:t xml:space="preserve">Deletar todos os registros de uma tabela.</w:t>
+        <w:t xml:space="preserve">Sintaxe:</w:t>
+      </w:r>
+      <w:r>
+        <w:br/>
+      </w:r>
+      <w:r>
+        <w:rPr>
+          <w:bCs/>
+          <w:b/>
+        </w:rPr>
+        <w:t xml:space="preserve">DELETE</w:t>
+      </w:r>
+      <w:r>
+        <w:t xml:space="preserve"> </w:t>
+      </w:r>
+      <w:r>
+        <w:rPr>
+          <w:bCs/>
+          <w:b/>
+        </w:rPr>
+        <w:t xml:space="preserve">FROM</w:t>
+      </w:r>
+      <w:r>
+        <w:t xml:space="preserve"> </w:t>
+      </w:r>
+      <w:r>
+        <w:rPr>
+          <w:iCs/>
+          <w:i/>
+        </w:rPr>
+        <w:t xml:space="preserve">tabela</w:t>
+      </w:r>
+      <w:r>
+        <w:t xml:space="preserve">;</w:t>
+      </w:r>
+      <w:r>
+        <w:br/>
+      </w:r>
+    </w:p>
+    <w:p>
+      <w:pPr>
+        <w:numPr>
+          <w:ilvl w:val="0"/>
+          <w:numId w:val="1077"/>
+        </w:numPr>
+        <w:pStyle w:val="Compact"/>
+      </w:pPr>
+      <w:r>
+        <w:t xml:space="preserve">Deletar apenas determinados registros de uma tabela, usar</w:t>
+      </w:r>
+      <w:r>
+        <w:t xml:space="preserve"> </w:t>
+      </w:r>
+      <w:r>
+        <w:rPr>
+          <w:bCs/>
+          <w:b/>
+        </w:rPr>
+        <w:t xml:space="preserve">DELETE</w:t>
+      </w:r>
+      <w:r>
+        <w:t xml:space="preserve"> </w:t>
+      </w:r>
+      <w:r>
+        <w:t xml:space="preserve">em conjunto com filtro</w:t>
+      </w:r>
+      <w:r>
+        <w:t xml:space="preserve"> </w:t>
+      </w:r>
+      <w:r>
+        <w:rPr>
+          <w:bCs/>
+          <w:b/>
+        </w:rPr>
+        <w:t xml:space="preserve">WHERER</w:t>
+      </w:r>
+      <w:r>
+        <w:t xml:space="preserve">.</w:t>
       </w:r>
       <w:r>
         <w:br/>
@@ -6893,6 +6993,46 @@
         <w:t xml:space="preserve">tabela</w:t>
       </w:r>
       <w:r>
+        <w:br/>
+      </w:r>
+      <w:r>
+        <w:rPr>
+          <w:bCs/>
+          <w:b/>
+        </w:rPr>
+        <w:t xml:space="preserve">WHERE</w:t>
+      </w:r>
+      <w:r>
+        <w:t xml:space="preserve"> </w:t>
+      </w:r>
+      <w:r>
+        <w:rPr>
+          <w:iCs/>
+          <w:i/>
+        </w:rPr>
+        <w:t xml:space="preserve">criterio_do_que_se_quer_deletar</w:t>
+      </w:r>
+      <w:r>
+        <w:t xml:space="preserve"> </w:t>
+      </w:r>
+      <w:r>
+        <w:rPr>
+          <w:bCs/>
+          <w:b/>
+        </w:rPr>
+        <w:t xml:space="preserve">=</w:t>
+      </w:r>
+      <w:r>
+        <w:t xml:space="preserve"> </w:t>
+      </w:r>
+      <w:r>
+        <w:rPr>
+          <w:iCs/>
+          <w:i/>
+        </w:rPr>
+        <w:t xml:space="preserve">valor</w:t>
+      </w:r>
+      <w:r>
         <w:t xml:space="preserve">;</w:t>
       </w:r>
       <w:r>
@@ -6903,41 +7043,12 @@
       <w:pPr>
         <w:numPr>
           <w:ilvl w:val="0"/>
-          <w:numId w:val="1078"/>
-        </w:numPr>
-        <w:pStyle w:val="Compact"/>
-      </w:pPr>
-      <w:r>
-        <w:t xml:space="preserve">Deletar apenas determinados registros de uma tabela, usar</w:t>
-      </w:r>
-      <w:r>
-        <w:t xml:space="preserve"> </w:t>
-      </w:r>
-      <w:r>
-        <w:rPr>
-          <w:bCs/>
-          <w:b/>
-        </w:rPr>
-        <w:t xml:space="preserve">DELETE</w:t>
-      </w:r>
-      <w:r>
-        <w:t xml:space="preserve"> </w:t>
-      </w:r>
-      <w:r>
-        <w:t xml:space="preserve">em conjunto com filtro</w:t>
-      </w:r>
-      <w:r>
-        <w:t xml:space="preserve"> </w:t>
-      </w:r>
-      <w:r>
-        <w:rPr>
-          <w:bCs/>
-          <w:b/>
-        </w:rPr>
-        <w:t xml:space="preserve">WHERER</w:t>
-      </w:r>
-      <w:r>
-        <w:t xml:space="preserve">.</w:t>
+          <w:numId w:val="1077"/>
+        </w:numPr>
+        <w:pStyle w:val="Compact"/>
+      </w:pPr>
+      <w:r>
+        <w:t xml:space="preserve">Dicas:</w:t>
       </w:r>
       <w:r>
         <w:br/>
@@ -6949,7 +7060,276 @@
           <w:ilvl w:val="1"/>
           <w:numId w:val="1080"/>
         </w:numPr>
-        <w:pStyle w:val="Compact"/>
+      </w:pPr>
+      <w:r>
+        <w:t xml:space="preserve">Antes de deletar qualquer registro, deve-se conferir atraves de uma consulta, se os dados que aparecem são os que querem ser deletados.</w:t>
+      </w:r>
+      <w:r>
+        <w:br/>
+      </w:r>
+      <w:r>
+        <w:rPr>
+          <w:bCs/>
+          <w:b/>
+        </w:rPr>
+        <w:t xml:space="preserve">SELECT</w:t>
+      </w:r>
+      <w:r>
+        <w:t xml:space="preserve"> </w:t>
+      </w:r>
+      <w:r>
+        <w:t xml:space="preserve">*</w:t>
+      </w:r>
+      <w:r>
+        <w:t xml:space="preserve"> </w:t>
+      </w:r>
+      <w:r>
+        <w:rPr>
+          <w:bCs/>
+          <w:b/>
+        </w:rPr>
+        <w:t xml:space="preserve">FROM</w:t>
+      </w:r>
+      <w:r>
+        <w:t xml:space="preserve"> </w:t>
+      </w:r>
+      <w:r>
+        <w:rPr>
+          <w:iCs/>
+          <w:i/>
+        </w:rPr>
+        <w:t xml:space="preserve">tabela</w:t>
+      </w:r>
+      <w:r>
+        <w:br/>
+      </w:r>
+      <w:r>
+        <w:rPr>
+          <w:bCs/>
+          <w:b/>
+        </w:rPr>
+        <w:t xml:space="preserve">WHERE</w:t>
+      </w:r>
+      <w:r>
+        <w:t xml:space="preserve"> </w:t>
+      </w:r>
+      <w:r>
+        <w:rPr>
+          <w:iCs/>
+          <w:i/>
+        </w:rPr>
+        <w:t xml:space="preserve">mesmo_criterio_do_delete</w:t>
+      </w:r>
+      <w:r>
+        <w:t xml:space="preserve"> </w:t>
+      </w:r>
+      <w:r>
+        <w:rPr>
+          <w:bCs/>
+          <w:b/>
+        </w:rPr>
+        <w:t xml:space="preserve">=</w:t>
+      </w:r>
+      <w:r>
+        <w:t xml:space="preserve"> </w:t>
+      </w:r>
+      <w:r>
+        <w:rPr>
+          <w:iCs/>
+          <w:i/>
+        </w:rPr>
+        <w:t xml:space="preserve">valor</w:t>
+      </w:r>
+      <w:r>
+        <w:t xml:space="preserve">;</w:t>
+      </w:r>
+      <w:r>
+        <w:br/>
+      </w:r>
+    </w:p>
+    <w:p>
+      <w:pPr>
+        <w:numPr>
+          <w:ilvl w:val="1"/>
+          <w:numId w:val="1080"/>
+        </w:numPr>
+      </w:pPr>
+      <w:r>
+        <w:t xml:space="preserve">Contar os registros antes, durante a consulta e depois do</w:t>
+      </w:r>
+      <w:r>
+        <w:t xml:space="preserve"> </w:t>
+      </w:r>
+      <w:r>
+        <w:rPr>
+          <w:bCs/>
+          <w:b/>
+        </w:rPr>
+        <w:t xml:space="preserve">DELETE</w:t>
+      </w:r>
+      <w:r>
+        <w:t xml:space="preserve">. Para ter certeza sobre o que foi deletado.</w:t>
+      </w:r>
+      <w:r>
+        <w:br/>
+      </w:r>
+      <w:r>
+        <w:rPr>
+          <w:bCs/>
+          <w:b/>
+        </w:rPr>
+        <w:t xml:space="preserve">SELECT</w:t>
+      </w:r>
+      <w:r>
+        <w:t xml:space="preserve"> </w:t>
+      </w:r>
+      <w:r>
+        <w:rPr>
+          <w:bCs/>
+          <w:b/>
+        </w:rPr>
+        <w:t xml:space="preserve">COUNT</w:t>
+      </w:r>
+      <w:r>
+        <w:t xml:space="preserve">(*)</w:t>
+      </w:r>
+      <w:r>
+        <w:t xml:space="preserve"> </w:t>
+      </w:r>
+      <w:r>
+        <w:rPr>
+          <w:bCs/>
+          <w:b/>
+        </w:rPr>
+        <w:t xml:space="preserve">FROM</w:t>
+      </w:r>
+      <w:r>
+        <w:t xml:space="preserve"> </w:t>
+      </w:r>
+      <w:r>
+        <w:rPr>
+          <w:iCs/>
+          <w:i/>
+        </w:rPr>
+        <w:t xml:space="preserve">tabela</w:t>
+      </w:r>
+      <w:r>
+        <w:br/>
+      </w:r>
+      <w:r>
+        <w:rPr>
+          <w:bCs/>
+          <w:b/>
+        </w:rPr>
+        <w:t xml:space="preserve">WHERE</w:t>
+      </w:r>
+      <w:r>
+        <w:t xml:space="preserve"> </w:t>
+      </w:r>
+      <w:r>
+        <w:rPr>
+          <w:iCs/>
+          <w:i/>
+        </w:rPr>
+        <w:t xml:space="preserve">mesmo_criterio_do_delete</w:t>
+      </w:r>
+      <w:r>
+        <w:t xml:space="preserve"> </w:t>
+      </w:r>
+      <w:r>
+        <w:rPr>
+          <w:bCs/>
+          <w:b/>
+        </w:rPr>
+        <w:t xml:space="preserve">=</w:t>
+      </w:r>
+      <w:r>
+        <w:t xml:space="preserve"> </w:t>
+      </w:r>
+      <w:r>
+        <w:rPr>
+          <w:iCs/>
+          <w:i/>
+        </w:rPr>
+        <w:t xml:space="preserve">valor</w:t>
+      </w:r>
+      <w:r>
+        <w:t xml:space="preserve">;</w:t>
+      </w:r>
+      <w:r>
+        <w:br/>
+      </w:r>
+      <w:r>
+        <w:t xml:space="preserve">Obs.: Exemplo de consulta de quantos registros devem ser deletados.</w:t>
+      </w:r>
+      <w:r>
+        <w:br/>
+      </w:r>
+    </w:p>
+    <w:p>
+      <w:r>
+        <w:br w:type="page"/>
+      </w:r>
+    </w:p>
+    <w:bookmarkEnd w:id="37"/>
+    <w:bookmarkStart w:id="38" w:name="transação---start-transaction"/>
+    <w:p>
+      <w:pPr>
+        <w:pStyle w:val="Heading2"/>
+      </w:pPr>
+      <w:r>
+        <w:t xml:space="preserve">Transação -</w:t>
+      </w:r>
+      <w:r>
+        <w:t xml:space="preserve"> </w:t>
+      </w:r>
+      <w:r>
+        <w:rPr>
+          <w:bCs/>
+          <w:b/>
+        </w:rPr>
+        <w:t xml:space="preserve">START TRANSACTION</w:t>
+      </w:r>
+    </w:p>
+    <w:p>
+      <w:pPr>
+        <w:numPr>
+          <w:ilvl w:val="0"/>
+          <w:numId w:val="1081"/>
+        </w:numPr>
+        <w:pStyle w:val="Compact"/>
+      </w:pPr>
+      <w:r>
+        <w:rPr>
+          <w:bCs/>
+          <w:b/>
+        </w:rPr>
+        <w:t xml:space="preserve">START TRANSACTION;</w:t>
+      </w:r>
+      <w:r>
+        <w:br/>
+      </w:r>
+    </w:p>
+    <w:p>
+      <w:pPr>
+        <w:numPr>
+          <w:ilvl w:val="1"/>
+          <w:numId w:val="1082"/>
+        </w:numPr>
+      </w:pPr>
+      <w:r>
+        <w:t xml:space="preserve">As instruções dentro da transação, que serão avalidadas, ficam identadas dentro da transação.</w:t>
+      </w:r>
+      <w:r>
+        <w:br/>
+      </w:r>
+    </w:p>
+    <w:p>
+      <w:pPr>
+        <w:numPr>
+          <w:ilvl w:val="1"/>
+          <w:numId w:val="1082"/>
+        </w:numPr>
       </w:pPr>
       <w:r>
         <w:t xml:space="preserve">Sintaxe:</w:t>
@@ -6962,67 +7342,17 @@
           <w:bCs/>
           <w:b/>
         </w:rPr>
-        <w:t xml:space="preserve">DELETE</w:t>
-      </w:r>
-      <w:r>
-        <w:t xml:space="preserve"> </w:t>
-      </w:r>
-      <w:r>
-        <w:rPr>
-          <w:bCs/>
-          <w:b/>
-        </w:rPr>
-        <w:t xml:space="preserve">FROM</w:t>
-      </w:r>
-      <w:r>
-        <w:t xml:space="preserve"> </w:t>
-      </w:r>
-      <w:r>
-        <w:rPr>
-          <w:iCs/>
-          <w:i/>
-        </w:rPr>
-        <w:t xml:space="preserve">tabela</w:t>
-      </w:r>
-      <w:r>
-        <w:br/>
-      </w:r>
-      <w:r>
-        <w:rPr>
-          <w:bCs/>
-          <w:b/>
-        </w:rPr>
-        <w:t xml:space="preserve">WHERE</w:t>
-      </w:r>
-      <w:r>
-        <w:t xml:space="preserve"> </w:t>
-      </w:r>
-      <w:r>
-        <w:rPr>
-          <w:iCs/>
-          <w:i/>
-        </w:rPr>
-        <w:t xml:space="preserve">criterio_do_que_se_quer_deletar</w:t>
-      </w:r>
-      <w:r>
-        <w:t xml:space="preserve"> </w:t>
-      </w:r>
-      <w:r>
-        <w:rPr>
-          <w:bCs/>
-          <w:b/>
-        </w:rPr>
-        <w:t xml:space="preserve">=</w:t>
-      </w:r>
-      <w:r>
-        <w:t xml:space="preserve"> </w:t>
-      </w:r>
-      <w:r>
-        <w:rPr>
-          <w:iCs/>
-          <w:i/>
-        </w:rPr>
-        <w:t xml:space="preserve">valor</w:t>
+        <w:t xml:space="preserve">START TRANSACTION;</w:t>
+      </w:r>
+      <w:r>
+        <w:br/>
+      </w:r>
+      <w:r>
+        <w:rPr>
+          <w:iCs/>
+          <w:i/>
+        </w:rPr>
+        <w:t xml:space="preserve">instrução_1</w:t>
       </w:r>
       <w:r>
         <w:t xml:space="preserve">;</w:t>
@@ -7030,271 +7360,40 @@
       <w:r>
         <w:br/>
       </w:r>
+      <w:r>
+        <w:rPr>
+          <w:iCs/>
+          <w:i/>
+        </w:rPr>
+        <w:t xml:space="preserve">instrução_2</w:t>
+      </w:r>
+      <w:r>
+        <w:t xml:space="preserve">;</w:t>
+      </w:r>
+      <w:r>
+        <w:br/>
+      </w:r>
+      <w:r>
+        <w:t xml:space="preserve">…</w:t>
+      </w:r>
+      <w:r>
+        <w:br/>
+      </w:r>
     </w:p>
     <w:p>
       <w:pPr>
         <w:numPr>
           <w:ilvl w:val="0"/>
-          <w:numId w:val="1078"/>
-        </w:numPr>
-        <w:pStyle w:val="Compact"/>
-      </w:pPr>
-      <w:r>
-        <w:t xml:space="preserve">Dicas:</w:t>
-      </w:r>
-      <w:r>
-        <w:br/>
-      </w:r>
-    </w:p>
-    <w:p>
-      <w:pPr>
-        <w:numPr>
-          <w:ilvl w:val="1"/>
           <w:numId w:val="1081"/>
         </w:numPr>
         <w:pStyle w:val="Compact"/>
       </w:pPr>
       <w:r>
-        <w:t xml:space="preserve">Antes de deletar qualquer registro, deve-se conferir atraves de uma consulta, se os dados que aparecem são os que querem ser deletados.</w:t>
-      </w:r>
-      <w:r>
-        <w:br/>
-      </w:r>
-      <w:r>
-        <w:rPr>
-          <w:bCs/>
-          <w:b/>
-        </w:rPr>
-        <w:t xml:space="preserve">SELECT</w:t>
-      </w:r>
-      <w:r>
-        <w:t xml:space="preserve"> </w:t>
-      </w:r>
-      <w:r>
-        <w:t xml:space="preserve">*</w:t>
-      </w:r>
-      <w:r>
-        <w:t xml:space="preserve"> </w:t>
-      </w:r>
-      <w:r>
-        <w:rPr>
-          <w:bCs/>
-          <w:b/>
-        </w:rPr>
-        <w:t xml:space="preserve">FROM</w:t>
-      </w:r>
-      <w:r>
-        <w:t xml:space="preserve"> </w:t>
-      </w:r>
-      <w:r>
-        <w:rPr>
-          <w:iCs/>
-          <w:i/>
-        </w:rPr>
-        <w:t xml:space="preserve">tabela</w:t>
-      </w:r>
-      <w:r>
-        <w:br/>
-      </w:r>
-      <w:r>
-        <w:rPr>
-          <w:bCs/>
-          <w:b/>
-        </w:rPr>
-        <w:t xml:space="preserve">WHERE</w:t>
-      </w:r>
-      <w:r>
-        <w:t xml:space="preserve"> </w:t>
-      </w:r>
-      <w:r>
-        <w:rPr>
-          <w:iCs/>
-          <w:i/>
-        </w:rPr>
-        <w:t xml:space="preserve">mesmo_criterio_do_delete</w:t>
-      </w:r>
-      <w:r>
-        <w:t xml:space="preserve"> </w:t>
-      </w:r>
-      <w:r>
-        <w:rPr>
-          <w:bCs/>
-          <w:b/>
-        </w:rPr>
-        <w:t xml:space="preserve">=</w:t>
-      </w:r>
-      <w:r>
-        <w:t xml:space="preserve"> </w:t>
-      </w:r>
-      <w:r>
-        <w:rPr>
-          <w:iCs/>
-          <w:i/>
-        </w:rPr>
-        <w:t xml:space="preserve">valor</w:t>
-      </w:r>
-      <w:r>
-        <w:t xml:space="preserve">;</w:t>
-      </w:r>
-      <w:r>
-        <w:br/>
-      </w:r>
-    </w:p>
-    <w:p>
-      <w:pPr>
-        <w:numPr>
-          <w:ilvl w:val="1"/>
-          <w:numId w:val="1081"/>
-        </w:numPr>
-        <w:pStyle w:val="Compact"/>
-      </w:pPr>
-      <w:r>
-        <w:t xml:space="preserve">Contar os registros antes, durante a consulta e depois do</w:t>
-      </w:r>
-      <w:r>
-        <w:t xml:space="preserve"> </w:t>
-      </w:r>
-      <w:r>
-        <w:rPr>
-          <w:bCs/>
-          <w:b/>
-        </w:rPr>
-        <w:t xml:space="preserve">DELETE</w:t>
-      </w:r>
-      <w:r>
-        <w:t xml:space="preserve">. Para ter certeza sobre o que foi deletado.</w:t>
-      </w:r>
-      <w:r>
-        <w:br/>
-      </w:r>
-      <w:r>
-        <w:rPr>
-          <w:bCs/>
-          <w:b/>
-        </w:rPr>
-        <w:t xml:space="preserve">SELECT</w:t>
-      </w:r>
-      <w:r>
-        <w:t xml:space="preserve"> </w:t>
-      </w:r>
-      <w:r>
-        <w:rPr>
-          <w:bCs/>
-          <w:b/>
-        </w:rPr>
-        <w:t xml:space="preserve">COUNT</w:t>
-      </w:r>
-      <w:r>
-        <w:t xml:space="preserve">(*)</w:t>
-      </w:r>
-      <w:r>
-        <w:t xml:space="preserve"> </w:t>
-      </w:r>
-      <w:r>
-        <w:rPr>
-          <w:bCs/>
-          <w:b/>
-        </w:rPr>
-        <w:t xml:space="preserve">FROM</w:t>
-      </w:r>
-      <w:r>
-        <w:t xml:space="preserve"> </w:t>
-      </w:r>
-      <w:r>
-        <w:rPr>
-          <w:iCs/>
-          <w:i/>
-        </w:rPr>
-        <w:t xml:space="preserve">tabela</w:t>
-      </w:r>
-      <w:r>
-        <w:br/>
-      </w:r>
-      <w:r>
-        <w:rPr>
-          <w:bCs/>
-          <w:b/>
-        </w:rPr>
-        <w:t xml:space="preserve">WHERE</w:t>
-      </w:r>
-      <w:r>
-        <w:t xml:space="preserve"> </w:t>
-      </w:r>
-      <w:r>
-        <w:rPr>
-          <w:iCs/>
-          <w:i/>
-        </w:rPr>
-        <w:t xml:space="preserve">mesmo_criterio_do_delete</w:t>
-      </w:r>
-      <w:r>
-        <w:t xml:space="preserve"> </w:t>
-      </w:r>
-      <w:r>
-        <w:rPr>
-          <w:bCs/>
-          <w:b/>
-        </w:rPr>
-        <w:t xml:space="preserve">=</w:t>
-      </w:r>
-      <w:r>
-        <w:t xml:space="preserve"> </w:t>
-      </w:r>
-      <w:r>
-        <w:rPr>
-          <w:iCs/>
-          <w:i/>
-        </w:rPr>
-        <w:t xml:space="preserve">valor</w:t>
-      </w:r>
-      <w:r>
-        <w:t xml:space="preserve">;</w:t>
-      </w:r>
-      <w:r>
-        <w:br/>
-      </w:r>
-      <w:r>
-        <w:t xml:space="preserve">Obs.: Exemplo de consulta de quantos registros devem ser deletados.</w:t>
-      </w:r>
-      <w:r>
-        <w:br/>
-      </w:r>
-    </w:p>
-    <w:p>
-      <w:r>
-        <w:br w:type="page"/>
-      </w:r>
-    </w:p>
-    <w:bookmarkEnd w:id="37"/>
-    <w:bookmarkEnd w:id="38"/>
-    <w:bookmarkStart w:id="42" w:name="módulo-8---modelagem"/>
-    <w:p>
-      <w:pPr>
-        <w:pStyle w:val="Heading1"/>
-      </w:pPr>
-      <w:r>
-        <w:t xml:space="preserve">Módulo 8 - Modelagem</w:t>
-      </w:r>
-    </w:p>
-    <w:bookmarkStart w:id="39" w:name="primeira-forma-normal"/>
-    <w:p>
-      <w:pPr>
-        <w:pStyle w:val="Heading2"/>
-      </w:pPr>
-      <w:r>
-        <w:t xml:space="preserve">Primeira forma normal</w:t>
-      </w:r>
-    </w:p>
-    <w:p>
-      <w:pPr>
-        <w:numPr>
-          <w:ilvl w:val="0"/>
-          <w:numId w:val="1082"/>
-        </w:numPr>
-        <w:pStyle w:val="Compact"/>
-      </w:pPr>
-      <w:r>
-        <w:t xml:space="preserve">3 Regras:</w:t>
+        <w:rPr>
+          <w:bCs/>
+          <w:b/>
+        </w:rPr>
+        <w:t xml:space="preserve">COMMIT;</w:t>
       </w:r>
       <w:r>
         <w:br/>
@@ -7306,10 +7405,65 @@
           <w:ilvl w:val="1"/>
           <w:numId w:val="1083"/>
         </w:numPr>
-        <w:pStyle w:val="Compact"/>
-      </w:pPr>
-      <w:r>
-        <w:t xml:space="preserve">Todo campo vetorizado se tornará outra tabela.</w:t>
+      </w:pPr>
+      <w:r>
+        <w:t xml:space="preserve">aceita a transação (</w:t>
+      </w:r>
+      <w:r>
+        <w:rPr>
+          <w:bCs/>
+          <w:b/>
+        </w:rPr>
+        <w:t xml:space="preserve">START TRANSACTION;</w:t>
+      </w:r>
+      <w:r>
+        <w:t xml:space="preserve">). confirma as instruções da transação.</w:t>
+      </w:r>
+      <w:r>
+        <w:br/>
+      </w:r>
+    </w:p>
+    <w:p>
+      <w:pPr>
+        <w:numPr>
+          <w:ilvl w:val="1"/>
+          <w:numId w:val="1083"/>
+        </w:numPr>
+      </w:pPr>
+      <w:r>
+        <w:t xml:space="preserve">Fica fora da identração da instrução</w:t>
+      </w:r>
+      <w:r>
+        <w:t xml:space="preserve"> </w:t>
+      </w:r>
+      <w:r>
+        <w:rPr>
+          <w:bCs/>
+          <w:b/>
+        </w:rPr>
+        <w:t xml:space="preserve">START TRANSACTION</w:t>
+      </w:r>
+      <w:r>
+        <w:t xml:space="preserve">.</w:t>
+      </w:r>
+      <w:r>
+        <w:br/>
+      </w:r>
+    </w:p>
+    <w:p>
+      <w:pPr>
+        <w:numPr>
+          <w:ilvl w:val="0"/>
+          <w:numId w:val="1081"/>
+        </w:numPr>
+        <w:pStyle w:val="Compact"/>
+      </w:pPr>
+      <w:r>
+        <w:rPr>
+          <w:bCs/>
+          <w:b/>
+        </w:rPr>
+        <w:t xml:space="preserve">ROLLBACK;</w:t>
       </w:r>
       <w:r>
         <w:br/>
@@ -7321,10 +7475,19 @@
           <w:ilvl w:val="1"/>
           <w:numId w:val="1084"/>
         </w:numPr>
-        <w:pStyle w:val="Compact"/>
-      </w:pPr>
-      <w:r>
-        <w:t xml:space="preserve">Campo vetorizado é todo campo que apresenta algo como um vetor dentro dele.</w:t>
+      </w:pPr>
+      <w:r>
+        <w:t xml:space="preserve">Nega a transação (</w:t>
+      </w:r>
+      <w:r>
+        <w:rPr>
+          <w:bCs/>
+          <w:b/>
+        </w:rPr>
+        <w:t xml:space="preserve">START TRANSACTION;</w:t>
+      </w:r>
+      <w:r>
+        <w:t xml:space="preserve">). Desfaz as instruções da transação.</w:t>
       </w:r>
       <w:r>
         <w:br/>
@@ -7336,10 +7499,9 @@
           <w:ilvl w:val="1"/>
           <w:numId w:val="1084"/>
         </w:numPr>
-        <w:pStyle w:val="Compact"/>
-      </w:pPr>
-      <w:r>
-        <w:t xml:space="preserve">Varios dados do mesmo tipo (vetor).</w:t>
+      </w:pPr>
+      <w:r>
+        <w:t xml:space="preserve">Instrução para voltar atrás em instruções.</w:t>
       </w:r>
       <w:r>
         <w:br/>
@@ -7351,26 +7513,48 @@
           <w:ilvl w:val="1"/>
           <w:numId w:val="1084"/>
         </w:numPr>
-        <w:pStyle w:val="Compact"/>
-      </w:pPr>
-      <w:r>
-        <w:t xml:space="preserve">Exemplo:</w:t>
-      </w:r>
-      <w:r>
-        <w:br/>
-      </w:r>
-      <w:r>
-        <w:rPr>
-          <w:iCs/>
-          <w:i/>
-        </w:rPr>
-        <w:t xml:space="preserve">vetor</w:t>
-      </w:r>
-      <w:r>
-        <w:t xml:space="preserve"> </w:t>
-      </w:r>
-      <w:r>
-        <w:t xml:space="preserve">[VERDE, AMARELO, LARANJA,…]</w:t>
+      </w:pPr>
+      <w:r>
+        <w:t xml:space="preserve">Desfaz instruções (como</w:t>
+      </w:r>
+      <w:r>
+        <w:t xml:space="preserve"> </w:t>
+      </w:r>
+      <w:r>
+        <w:rPr>
+          <w:bCs/>
+          <w:b/>
+        </w:rPr>
+        <w:t xml:space="preserve">UPDATE</w:t>
+      </w:r>
+      <w:r>
+        <w:t xml:space="preserve">,</w:t>
+      </w:r>
+      <w:r>
+        <w:t xml:space="preserve"> </w:t>
+      </w:r>
+      <w:r>
+        <w:rPr>
+          <w:bCs/>
+          <w:b/>
+        </w:rPr>
+        <w:t xml:space="preserve">DELETE</w:t>
+      </w:r>
+      <w:r>
+        <w:t xml:space="preserve">, …), tudo que estiver dentro de</w:t>
+      </w:r>
+      <w:r>
+        <w:t xml:space="preserve"> </w:t>
+      </w:r>
+      <w:r>
+        <w:rPr>
+          <w:bCs/>
+          <w:b/>
+        </w:rPr>
+        <w:t xml:space="preserve">START TRANSACTION</w:t>
+      </w:r>
+      <w:r>
+        <w:t xml:space="preserve">.</w:t>
       </w:r>
       <w:r>
         <w:br/>
@@ -7380,12 +7564,132 @@
       <w:pPr>
         <w:numPr>
           <w:ilvl w:val="1"/>
+          <w:numId w:val="1084"/>
+        </w:numPr>
+      </w:pPr>
+      <w:r>
+        <w:t xml:space="preserve">Fica fora da identração da instrução</w:t>
+      </w:r>
+      <w:r>
+        <w:t xml:space="preserve"> </w:t>
+      </w:r>
+      <w:r>
+        <w:rPr>
+          <w:bCs/>
+          <w:b/>
+        </w:rPr>
+        <w:t xml:space="preserve">START TRANSACTION</w:t>
+      </w:r>
+      <w:r>
+        <w:t xml:space="preserve">.</w:t>
+      </w:r>
+      <w:r>
+        <w:br/>
+      </w:r>
+    </w:p>
+    <w:p>
+      <w:pPr>
+        <w:pStyle w:val="FirstParagraph"/>
+      </w:pPr>
+      <w:r>
+        <w:t xml:space="preserve">Obs.: Essas instruções (</w:t>
+      </w:r>
+      <w:r>
+        <w:rPr>
+          <w:bCs/>
+          <w:b/>
+        </w:rPr>
+        <w:t xml:space="preserve">START TRANSACTION</w:t>
+      </w:r>
+      <w:r>
+        <w:t xml:space="preserve">,</w:t>
+      </w:r>
+      <w:r>
+        <w:t xml:space="preserve"> </w:t>
+      </w:r>
+      <w:r>
+        <w:rPr>
+          <w:bCs/>
+          <w:b/>
+        </w:rPr>
+        <w:t xml:space="preserve">COMMIT</w:t>
+      </w:r>
+      <w:r>
+        <w:t xml:space="preserve"> </w:t>
+      </w:r>
+      <w:r>
+        <w:t xml:space="preserve">e</w:t>
+      </w:r>
+      <w:r>
+        <w:t xml:space="preserve"> </w:t>
+      </w:r>
+      <w:r>
+        <w:rPr>
+          <w:bCs/>
+          <w:b/>
+        </w:rPr>
+        <w:t xml:space="preserve">ROLLBACK</w:t>
+      </w:r>
+      <w:r>
+        <w:t xml:space="preserve">) levam</w:t>
+      </w:r>
+      <w:r>
+        <w:t xml:space="preserve"> </w:t>
+      </w:r>
+      <w:r>
+        <w:t xml:space="preserve">“</w:t>
+      </w:r>
+      <w:r>
+        <w:t xml:space="preserve">;</w:t>
+      </w:r>
+      <w:r>
+        <w:t xml:space="preserve">”</w:t>
+      </w:r>
+      <w:r>
+        <w:t xml:space="preserve"> </w:t>
+      </w:r>
+      <w:r>
+        <w:t xml:space="preserve">ao final delas, não esta errado como escrito a cima.</w:t>
+      </w:r>
+      <w:r>
+        <w:br/>
+      </w:r>
+    </w:p>
+    <w:p>
+      <w:r>
+        <w:br w:type="page"/>
+      </w:r>
+    </w:p>
+    <w:bookmarkEnd w:id="38"/>
+    <w:bookmarkEnd w:id="39"/>
+    <w:bookmarkStart w:id="43" w:name="módulo-8---modelagem"/>
+    <w:p>
+      <w:pPr>
+        <w:pStyle w:val="Heading1"/>
+      </w:pPr>
+      <w:r>
+        <w:t xml:space="preserve">Módulo 8 - Modelagem</w:t>
+      </w:r>
+    </w:p>
+    <w:bookmarkStart w:id="40" w:name="primeira-forma-normal"/>
+    <w:p>
+      <w:pPr>
+        <w:pStyle w:val="Heading2"/>
+      </w:pPr>
+      <w:r>
+        <w:t xml:space="preserve">Primeira forma normal</w:t>
+      </w:r>
+    </w:p>
+    <w:p>
+      <w:pPr>
+        <w:numPr>
+          <w:ilvl w:val="0"/>
           <w:numId w:val="1085"/>
         </w:numPr>
         <w:pStyle w:val="Compact"/>
       </w:pPr>
       <w:r>
-        <w:t xml:space="preserve">Todo campo multivalorado se tornará outra tabela.</w:t>
+        <w:t xml:space="preserve">3 Regras:</w:t>
       </w:r>
       <w:r>
         <w:br/>
@@ -7400,53 +7704,7 @@
         <w:pStyle w:val="Compact"/>
       </w:pPr>
       <w:r>
-        <w:t xml:space="preserve">Campo multivalorado é todo campo que apresenta algo como uma lista dentro dele.</w:t>
-      </w:r>
-      <w:r>
-        <w:br/>
-      </w:r>
-    </w:p>
-    <w:p>
-      <w:pPr>
-        <w:numPr>
-          <w:ilvl w:val="1"/>
-          <w:numId w:val="1086"/>
-        </w:numPr>
-        <w:pStyle w:val="Compact"/>
-      </w:pPr>
-      <w:r>
-        <w:t xml:space="preserve">Diversos dados de tipos diferentes (lista).</w:t>
-      </w:r>
-      <w:r>
-        <w:br/>
-      </w:r>
-    </w:p>
-    <w:p>
-      <w:pPr>
-        <w:numPr>
-          <w:ilvl w:val="1"/>
-          <w:numId w:val="1086"/>
-        </w:numPr>
-        <w:pStyle w:val="Compact"/>
-      </w:pPr>
-      <w:r>
-        <w:t xml:space="preserve">Exemplo:</w:t>
-      </w:r>
-      <w:r>
-        <w:br/>
-      </w:r>
-      <w:r>
-        <w:rPr>
-          <w:iCs/>
-          <w:i/>
-        </w:rPr>
-        <w:t xml:space="preserve">list</w:t>
-      </w:r>
-      <w:r>
-        <w:t xml:space="preserve"> </w:t>
-      </w:r>
-      <w:r>
-        <w:t xml:space="preserve">(1, VERDE, CASA, …)</w:t>
+        <w:t xml:space="preserve">Todo campo vetorizado se tornará outra tabela.</w:t>
       </w:r>
       <w:r>
         <w:br/>
@@ -7461,48 +7719,53 @@
         <w:pStyle w:val="Compact"/>
       </w:pPr>
       <w:r>
-        <w:t xml:space="preserve">Toda tabela necessita de pelo menos um campo que identifique todo registro como sendo único (é o que chamamos de</w:t>
-      </w:r>
-      <w:r>
-        <w:t xml:space="preserve"> </w:t>
-      </w:r>
-      <w:r>
-        <w:t xml:space="preserve">“</w:t>
-      </w:r>
-      <w:r>
-        <w:rPr>
-          <w:bCs/>
-          <w:b/>
-        </w:rPr>
-        <w:t xml:space="preserve">Chave Primaria</w:t>
-      </w:r>
-      <w:r>
-        <w:t xml:space="preserve">”</w:t>
-      </w:r>
-      <w:r>
-        <w:t xml:space="preserve"> </w:t>
-      </w:r>
-      <w:r>
-        <w:t xml:space="preserve">ou</w:t>
-      </w:r>
-      <w:r>
-        <w:t xml:space="preserve"> </w:t>
-      </w:r>
-      <w:r>
-        <w:t xml:space="preserve">“</w:t>
-      </w:r>
-      <w:r>
-        <w:rPr>
-          <w:bCs/>
-          <w:b/>
-        </w:rPr>
-        <w:t xml:space="preserve">Primary Key</w:t>
-      </w:r>
-      <w:r>
-        <w:t xml:space="preserve">”</w:t>
-      </w:r>
-      <w:r>
-        <w:t xml:space="preserve">).</w:t>
+        <w:t xml:space="preserve">Campo vetorizado é todo campo que apresenta algo como um vetor dentro dele.</w:t>
+      </w:r>
+      <w:r>
+        <w:br/>
+      </w:r>
+    </w:p>
+    <w:p>
+      <w:pPr>
+        <w:numPr>
+          <w:ilvl w:val="1"/>
+          <w:numId w:val="1087"/>
+        </w:numPr>
+        <w:pStyle w:val="Compact"/>
+      </w:pPr>
+      <w:r>
+        <w:t xml:space="preserve">Varios dados do mesmo tipo (vetor).</w:t>
+      </w:r>
+      <w:r>
+        <w:br/>
+      </w:r>
+    </w:p>
+    <w:p>
+      <w:pPr>
+        <w:numPr>
+          <w:ilvl w:val="1"/>
+          <w:numId w:val="1087"/>
+        </w:numPr>
+        <w:pStyle w:val="Compact"/>
+      </w:pPr>
+      <w:r>
+        <w:t xml:space="preserve">Exemplo:</w:t>
+      </w:r>
+      <w:r>
+        <w:br/>
+      </w:r>
+      <w:r>
+        <w:rPr>
+          <w:iCs/>
+          <w:i/>
+        </w:rPr>
+        <w:t xml:space="preserve">vetor</w:t>
+      </w:r>
+      <w:r>
+        <w:t xml:space="preserve"> </w:t>
+      </w:r>
+      <w:r>
+        <w:t xml:space="preserve">[VERDE, AMARELO, LARANJA,…]</w:t>
       </w:r>
       <w:r>
         <w:br/>
@@ -7517,6 +7780,138 @@
         <w:pStyle w:val="Compact"/>
       </w:pPr>
       <w:r>
+        <w:t xml:space="preserve">Todo campo multivalorado se tornará outra tabela.</w:t>
+      </w:r>
+      <w:r>
+        <w:br/>
+      </w:r>
+    </w:p>
+    <w:p>
+      <w:pPr>
+        <w:numPr>
+          <w:ilvl w:val="1"/>
+          <w:numId w:val="1089"/>
+        </w:numPr>
+        <w:pStyle w:val="Compact"/>
+      </w:pPr>
+      <w:r>
+        <w:t xml:space="preserve">Campo multivalorado é todo campo que apresenta algo como uma lista dentro dele.</w:t>
+      </w:r>
+      <w:r>
+        <w:br/>
+      </w:r>
+    </w:p>
+    <w:p>
+      <w:pPr>
+        <w:numPr>
+          <w:ilvl w:val="1"/>
+          <w:numId w:val="1089"/>
+        </w:numPr>
+        <w:pStyle w:val="Compact"/>
+      </w:pPr>
+      <w:r>
+        <w:t xml:space="preserve">Diversos dados de tipos diferentes (lista).</w:t>
+      </w:r>
+      <w:r>
+        <w:br/>
+      </w:r>
+    </w:p>
+    <w:p>
+      <w:pPr>
+        <w:numPr>
+          <w:ilvl w:val="1"/>
+          <w:numId w:val="1089"/>
+        </w:numPr>
+        <w:pStyle w:val="Compact"/>
+      </w:pPr>
+      <w:r>
+        <w:t xml:space="preserve">Exemplo:</w:t>
+      </w:r>
+      <w:r>
+        <w:br/>
+      </w:r>
+      <w:r>
+        <w:rPr>
+          <w:iCs/>
+          <w:i/>
+        </w:rPr>
+        <w:t xml:space="preserve">list</w:t>
+      </w:r>
+      <w:r>
+        <w:t xml:space="preserve"> </w:t>
+      </w:r>
+      <w:r>
+        <w:t xml:space="preserve">(1, VERDE, CASA, …)</w:t>
+      </w:r>
+      <w:r>
+        <w:br/>
+      </w:r>
+    </w:p>
+    <w:p>
+      <w:pPr>
+        <w:numPr>
+          <w:ilvl w:val="1"/>
+          <w:numId w:val="1090"/>
+        </w:numPr>
+        <w:pStyle w:val="Compact"/>
+      </w:pPr>
+      <w:r>
+        <w:t xml:space="preserve">Toda tabela necessita de pelo menos um campo que identifique todo registro como sendo único (é o que chamamos de</w:t>
+      </w:r>
+      <w:r>
+        <w:t xml:space="preserve"> </w:t>
+      </w:r>
+      <w:r>
+        <w:t xml:space="preserve">“</w:t>
+      </w:r>
+      <w:r>
+        <w:rPr>
+          <w:bCs/>
+          <w:b/>
+        </w:rPr>
+        <w:t xml:space="preserve">Chave Primaria</w:t>
+      </w:r>
+      <w:r>
+        <w:t xml:space="preserve">”</w:t>
+      </w:r>
+      <w:r>
+        <w:t xml:space="preserve"> </w:t>
+      </w:r>
+      <w:r>
+        <w:t xml:space="preserve">ou</w:t>
+      </w:r>
+      <w:r>
+        <w:t xml:space="preserve"> </w:t>
+      </w:r>
+      <w:r>
+        <w:t xml:space="preserve">“</w:t>
+      </w:r>
+      <w:r>
+        <w:rPr>
+          <w:bCs/>
+          <w:b/>
+        </w:rPr>
+        <w:t xml:space="preserve">Primary Key</w:t>
+      </w:r>
+      <w:r>
+        <w:t xml:space="preserve">”</w:t>
+      </w:r>
+      <w:r>
+        <w:t xml:space="preserve">).</w:t>
+      </w:r>
+      <w:r>
+        <w:br/>
+      </w:r>
+    </w:p>
+    <w:p>
+      <w:pPr>
+        <w:numPr>
+          <w:ilvl w:val="1"/>
+          <w:numId w:val="1091"/>
+        </w:numPr>
+        <w:pStyle w:val="Compact"/>
+      </w:pPr>
+      <w:r>
         <w:t xml:space="preserve">Tipos de</w:t>
       </w:r>
       <w:r>
@@ -7540,7 +7935,7 @@
       <w:pPr>
         <w:numPr>
           <w:ilvl w:val="2"/>
-          <w:numId w:val="1089"/>
+          <w:numId w:val="1092"/>
         </w:numPr>
         <w:pStyle w:val="Compact"/>
       </w:pPr>
@@ -7555,7 +7950,7 @@
       <w:pPr>
         <w:numPr>
           <w:ilvl w:val="3"/>
-          <w:numId w:val="1090"/>
+          <w:numId w:val="1093"/>
         </w:numPr>
         <w:pStyle w:val="Compact"/>
       </w:pPr>
@@ -7570,7 +7965,7 @@
       <w:pPr>
         <w:numPr>
           <w:ilvl w:val="3"/>
-          <w:numId w:val="1090"/>
+          <w:numId w:val="1093"/>
         </w:numPr>
         <w:pStyle w:val="Compact"/>
       </w:pPr>
@@ -7585,7 +7980,7 @@
       <w:pPr>
         <w:numPr>
           <w:ilvl w:val="3"/>
-          <w:numId w:val="1090"/>
+          <w:numId w:val="1093"/>
         </w:numPr>
         <w:pStyle w:val="Compact"/>
       </w:pPr>
@@ -7600,7 +7995,7 @@
       <w:pPr>
         <w:numPr>
           <w:ilvl w:val="2"/>
-          <w:numId w:val="1089"/>
+          <w:numId w:val="1092"/>
         </w:numPr>
         <w:pStyle w:val="Compact"/>
       </w:pPr>
@@ -7615,7 +8010,7 @@
       <w:pPr>
         <w:numPr>
           <w:ilvl w:val="3"/>
-          <w:numId w:val="1091"/>
+          <w:numId w:val="1094"/>
         </w:numPr>
         <w:pStyle w:val="Compact"/>
       </w:pPr>
@@ -7630,7 +8025,7 @@
       <w:pPr>
         <w:numPr>
           <w:ilvl w:val="3"/>
-          <w:numId w:val="1091"/>
+          <w:numId w:val="1094"/>
         </w:numPr>
         <w:pStyle w:val="Compact"/>
       </w:pPr>
@@ -7645,7 +8040,7 @@
       <w:pPr>
         <w:numPr>
           <w:ilvl w:val="3"/>
-          <w:numId w:val="1091"/>
+          <w:numId w:val="1094"/>
         </w:numPr>
         <w:pStyle w:val="Compact"/>
       </w:pPr>
@@ -7656,8 +8051,8 @@
         <w:br/>
       </w:r>
     </w:p>
-    <w:bookmarkEnd w:id="39"/>
-    <w:bookmarkStart w:id="40" w:name="segunda-forma-normal"/>
+    <w:bookmarkEnd w:id="40"/>
+    <w:bookmarkStart w:id="41" w:name="segunda-forma-normal"/>
     <w:p>
       <w:pPr>
         <w:pStyle w:val="Heading2"/>
@@ -7666,8 +8061,8 @@
         <w:t xml:space="preserve">Segunda forma normal</w:t>
       </w:r>
     </w:p>
-    <w:bookmarkEnd w:id="40"/>
-    <w:bookmarkStart w:id="41" w:name="terceira-forma-normal"/>
+    <w:bookmarkEnd w:id="41"/>
+    <w:bookmarkStart w:id="42" w:name="terceira-forma-normal"/>
     <w:p>
       <w:pPr>
         <w:pStyle w:val="Heading2"/>
@@ -7681,9 +8076,9 @@
         <w:br w:type="page"/>
       </w:r>
     </w:p>
-    <w:bookmarkEnd w:id="41"/>
     <w:bookmarkEnd w:id="42"/>
-    <w:bookmarkStart w:id="43" w:name="detalhes"/>
+    <w:bookmarkEnd w:id="43"/>
+    <w:bookmarkStart w:id="44" w:name="detalhes"/>
     <w:p>
       <w:pPr>
         <w:pStyle w:val="Heading1"/>
@@ -7696,7 +8091,7 @@
       <w:pPr>
         <w:numPr>
           <w:ilvl w:val="0"/>
-          <w:numId w:val="1092"/>
+          <w:numId w:val="1095"/>
         </w:numPr>
         <w:pStyle w:val="Compact"/>
       </w:pPr>
@@ -7776,7 +8171,7 @@
       <w:pPr>
         <w:numPr>
           <w:ilvl w:val="0"/>
-          <w:numId w:val="1092"/>
+          <w:numId w:val="1095"/>
         </w:numPr>
         <w:pStyle w:val="Compact"/>
       </w:pPr>
@@ -7791,7 +8186,7 @@
       <w:pPr>
         <w:numPr>
           <w:ilvl w:val="1"/>
-          <w:numId w:val="1093"/>
+          <w:numId w:val="1096"/>
         </w:numPr>
       </w:pPr>
       <w:r>
@@ -7823,7 +8218,7 @@
       <w:pPr>
         <w:numPr>
           <w:ilvl w:val="1"/>
-          <w:numId w:val="1093"/>
+          <w:numId w:val="1096"/>
         </w:numPr>
       </w:pPr>
       <w:r>
@@ -7849,7 +8244,7 @@
       <w:pPr>
         <w:numPr>
           <w:ilvl w:val="0"/>
-          <w:numId w:val="1092"/>
+          <w:numId w:val="1095"/>
         </w:numPr>
         <w:pStyle w:val="Compact"/>
       </w:pPr>
@@ -7886,7 +8281,7 @@
       <w:pPr>
         <w:numPr>
           <w:ilvl w:val="1"/>
-          <w:numId w:val="1094"/>
+          <w:numId w:val="1097"/>
         </w:numPr>
         <w:pStyle w:val="Compact"/>
       </w:pPr>
@@ -7901,7 +8296,7 @@
       <w:pPr>
         <w:numPr>
           <w:ilvl w:val="0"/>
-          <w:numId w:val="1092"/>
+          <w:numId w:val="1095"/>
         </w:numPr>
         <w:pStyle w:val="Compact"/>
       </w:pPr>
@@ -7958,8 +8353,8 @@
         <w:br w:type="page"/>
       </w:r>
     </w:p>
-    <w:bookmarkEnd w:id="43"/>
-    <w:bookmarkStart w:id="45" w:name="andamento-dos-estudos"/>
+    <w:bookmarkEnd w:id="44"/>
+    <w:bookmarkStart w:id="46" w:name="andamento-dos-estudos"/>
     <w:p>
       <w:pPr>
         <w:pStyle w:val="Heading1"/>
@@ -7968,7 +8363,7 @@
         <w:t xml:space="preserve">Andamento dos Estudos</w:t>
       </w:r>
     </w:p>
-    <w:bookmarkStart w:id="44" w:name="assunto-em-andamento"/>
+    <w:bookmarkStart w:id="45" w:name="assunto-em-andamento"/>
     <w:p>
       <w:pPr>
         <w:pStyle w:val="Heading2"/>
@@ -7988,8 +8383,8 @@
         <w:br/>
       </w:r>
     </w:p>
-    <w:bookmarkEnd w:id="44"/>
     <w:bookmarkEnd w:id="45"/>
+    <w:bookmarkEnd w:id="46"/>
     <w:sectPr/>
   </w:body>
 </w:document>
@@ -9372,39 +9767,48 @@
     <w:abstractNumId w:val="991"/>
   </w:num>
   <w:num w:numId="1083">
-    <w:abstractNumId w:val="99411"/>
-    <w:lvlOverride w:ilvl="0">
-      <w:startOverride w:val="1"/>
-    </w:lvlOverride>
-    <w:lvlOverride w:ilvl="1">
-      <w:startOverride w:val="1"/>
-    </w:lvlOverride>
-    <w:lvlOverride w:ilvl="2">
-      <w:startOverride w:val="1"/>
-    </w:lvlOverride>
-    <w:lvlOverride w:ilvl="3">
-      <w:startOverride w:val="1"/>
-    </w:lvlOverride>
-    <w:lvlOverride w:ilvl="4">
-      <w:startOverride w:val="1"/>
-    </w:lvlOverride>
-    <w:lvlOverride w:ilvl="5">
-      <w:startOverride w:val="1"/>
-    </w:lvlOverride>
-    <w:lvlOverride w:ilvl="6">
-      <w:startOverride w:val="1"/>
-    </w:lvlOverride>
-    <w:lvlOverride w:ilvl="7">
-      <w:startOverride w:val="1"/>
-    </w:lvlOverride>
-    <w:lvlOverride w:ilvl="8">
-      <w:startOverride w:val="1"/>
-    </w:lvlOverride>
+    <w:abstractNumId w:val="991"/>
   </w:num>
   <w:num w:numId="1084">
     <w:abstractNumId w:val="991"/>
   </w:num>
   <w:num w:numId="1085">
+    <w:abstractNumId w:val="991"/>
+  </w:num>
+  <w:num w:numId="1086">
+    <w:abstractNumId w:val="99411"/>
+    <w:lvlOverride w:ilvl="0">
+      <w:startOverride w:val="1"/>
+    </w:lvlOverride>
+    <w:lvlOverride w:ilvl="1">
+      <w:startOverride w:val="1"/>
+    </w:lvlOverride>
+    <w:lvlOverride w:ilvl="2">
+      <w:startOverride w:val="1"/>
+    </w:lvlOverride>
+    <w:lvlOverride w:ilvl="3">
+      <w:startOverride w:val="1"/>
+    </w:lvlOverride>
+    <w:lvlOverride w:ilvl="4">
+      <w:startOverride w:val="1"/>
+    </w:lvlOverride>
+    <w:lvlOverride w:ilvl="5">
+      <w:startOverride w:val="1"/>
+    </w:lvlOverride>
+    <w:lvlOverride w:ilvl="6">
+      <w:startOverride w:val="1"/>
+    </w:lvlOverride>
+    <w:lvlOverride w:ilvl="7">
+      <w:startOverride w:val="1"/>
+    </w:lvlOverride>
+    <w:lvlOverride w:ilvl="8">
+      <w:startOverride w:val="1"/>
+    </w:lvlOverride>
+  </w:num>
+  <w:num w:numId="1087">
+    <w:abstractNumId w:val="991"/>
+  </w:num>
+  <w:num w:numId="1088">
     <w:abstractNumId w:val="99412"/>
     <w:lvlOverride w:ilvl="0">
       <w:startOverride w:val="2"/>
@@ -9433,48 +9837,39 @@
     <w:lvlOverride w:ilvl="8">
       <w:startOverride w:val="2"/>
     </w:lvlOverride>
-  </w:num>
-  <w:num w:numId="1086">
-    <w:abstractNumId w:val="991"/>
-  </w:num>
-  <w:num w:numId="1087">
-    <w:abstractNumId w:val="99413"/>
-    <w:lvlOverride w:ilvl="0">
-      <w:startOverride w:val="3"/>
-    </w:lvlOverride>
-    <w:lvlOverride w:ilvl="1">
-      <w:startOverride w:val="3"/>
-    </w:lvlOverride>
-    <w:lvlOverride w:ilvl="2">
-      <w:startOverride w:val="3"/>
-    </w:lvlOverride>
-    <w:lvlOverride w:ilvl="3">
-      <w:startOverride w:val="3"/>
-    </w:lvlOverride>
-    <w:lvlOverride w:ilvl="4">
-      <w:startOverride w:val="3"/>
-    </w:lvlOverride>
-    <w:lvlOverride w:ilvl="5">
-      <w:startOverride w:val="3"/>
-    </w:lvlOverride>
-    <w:lvlOverride w:ilvl="6">
-      <w:startOverride w:val="3"/>
-    </w:lvlOverride>
-    <w:lvlOverride w:ilvl="7">
-      <w:startOverride w:val="3"/>
-    </w:lvlOverride>
-    <w:lvlOverride w:ilvl="8">
-      <w:startOverride w:val="3"/>
-    </w:lvlOverride>
-  </w:num>
-  <w:num w:numId="1088">
-    <w:abstractNumId w:val="991"/>
   </w:num>
   <w:num w:numId="1089">
     <w:abstractNumId w:val="991"/>
   </w:num>
   <w:num w:numId="1090">
-    <w:abstractNumId w:val="991"/>
+    <w:abstractNumId w:val="99413"/>
+    <w:lvlOverride w:ilvl="0">
+      <w:startOverride w:val="3"/>
+    </w:lvlOverride>
+    <w:lvlOverride w:ilvl="1">
+      <w:startOverride w:val="3"/>
+    </w:lvlOverride>
+    <w:lvlOverride w:ilvl="2">
+      <w:startOverride w:val="3"/>
+    </w:lvlOverride>
+    <w:lvlOverride w:ilvl="3">
+      <w:startOverride w:val="3"/>
+    </w:lvlOverride>
+    <w:lvlOverride w:ilvl="4">
+      <w:startOverride w:val="3"/>
+    </w:lvlOverride>
+    <w:lvlOverride w:ilvl="5">
+      <w:startOverride w:val="3"/>
+    </w:lvlOverride>
+    <w:lvlOverride w:ilvl="6">
+      <w:startOverride w:val="3"/>
+    </w:lvlOverride>
+    <w:lvlOverride w:ilvl="7">
+      <w:startOverride w:val="3"/>
+    </w:lvlOverride>
+    <w:lvlOverride w:ilvl="8">
+      <w:startOverride w:val="3"/>
+    </w:lvlOverride>
   </w:num>
   <w:num w:numId="1091">
     <w:abstractNumId w:val="991"/>
@@ -9486,6 +9881,15 @@
     <w:abstractNumId w:val="991"/>
   </w:num>
   <w:num w:numId="1094">
+    <w:abstractNumId w:val="991"/>
+  </w:num>
+  <w:num w:numId="1095">
+    <w:abstractNumId w:val="991"/>
+  </w:num>
+  <w:num w:numId="1096">
+    <w:abstractNumId w:val="991"/>
+  </w:num>
+  <w:num w:numId="1097">
     <w:abstractNumId w:val="991"/>
   </w:num>
 </w:numbering>

</xml_diff>

<commit_message>
atualização 31/3/22 - DCL
</commit_message>
<xml_diff>
--- a/Readme.docx
+++ b/Readme.docx
@@ -12604,14 +12604,9 @@
           <w:ilvl w:val="0"/>
           <w:numId w:val="1123"/>
         </w:numPr>
-        <w:pStyle w:val="Compact"/>
-      </w:pPr>
-      <w:r>
-        <w:rPr>
-          <w:bCs/>
-          <w:b/>
-        </w:rPr>
-        <w:t xml:space="preserve">GRANT</w:t>
+      </w:pPr>
+      <w:r>
+        <w:t xml:space="preserve">USER - usuário</w:t>
       </w:r>
       <w:r>
         <w:br/>
@@ -12626,7 +12621,143 @@
         <w:pStyle w:val="Compact"/>
       </w:pPr>
       <w:r>
-        <w:t xml:space="preserve">Permitir que usuários especificados realizem tarefas especificadas.</w:t>
+        <w:rPr>
+          <w:bCs/>
+          <w:b/>
+        </w:rPr>
+        <w:t xml:space="preserve">CREATE USER</w:t>
+      </w:r>
+      <w:r>
+        <w:br/>
+      </w:r>
+    </w:p>
+    <w:p>
+      <w:pPr>
+        <w:numPr>
+          <w:ilvl w:val="2"/>
+          <w:numId w:val="1125"/>
+        </w:numPr>
+        <w:pStyle w:val="Compact"/>
+      </w:pPr>
+      <w:r>
+        <w:t xml:space="preserve">Comando para criação de usuários.</w:t>
+      </w:r>
+      <w:r>
+        <w:br/>
+      </w:r>
+    </w:p>
+    <w:p>
+      <w:pPr>
+        <w:numPr>
+          <w:ilvl w:val="2"/>
+          <w:numId w:val="1125"/>
+        </w:numPr>
+        <w:pStyle w:val="Compact"/>
+      </w:pPr>
+      <w:r>
+        <w:t xml:space="preserve">Determina user = usuário, host = local (IP do servidor ou</w:t>
+      </w:r>
+      <w:r>
+        <w:t xml:space="preserve"> </w:t>
+      </w:r>
+      <w:r>
+        <w:rPr>
+          <w:iCs/>
+          <w:i/>
+        </w:rPr>
+        <w:t xml:space="preserve">localhost</w:t>
+      </w:r>
+      <w:r>
+        <w:t xml:space="preserve"> </w:t>
+      </w:r>
+      <w:r>
+        <w:t xml:space="preserve">- maquina local) e password = senha.</w:t>
+      </w:r>
+      <w:r>
+        <w:br/>
+      </w:r>
+    </w:p>
+    <w:p>
+      <w:pPr>
+        <w:numPr>
+          <w:ilvl w:val="2"/>
+          <w:numId w:val="1125"/>
+        </w:numPr>
+        <w:pStyle w:val="Compact"/>
+      </w:pPr>
+      <w:r>
+        <w:t xml:space="preserve">Sintaxe:</w:t>
+      </w:r>
+      <w:r>
+        <w:br/>
+      </w:r>
+      <w:r>
+        <w:rPr>
+          <w:bCs/>
+          <w:b/>
+        </w:rPr>
+        <w:t xml:space="preserve">CREATE USER</w:t>
+      </w:r>
+      <w:r>
+        <w:t xml:space="preserve"> </w:t>
+      </w:r>
+      <w:r>
+        <w:t xml:space="preserve">‘</w:t>
+      </w:r>
+      <w:r>
+        <w:rPr>
+          <w:iCs/>
+          <w:i/>
+        </w:rPr>
+        <w:t xml:space="preserve">user</w:t>
+      </w:r>
+      <w:r>
+        <w:t xml:space="preserve">’</w:t>
+      </w:r>
+      <w:r>
+        <w:t xml:space="preserve">@</w:t>
+      </w:r>
+      <w:r>
+        <w:t xml:space="preserve">‘</w:t>
+      </w:r>
+      <w:r>
+        <w:rPr>
+          <w:iCs/>
+          <w:i/>
+        </w:rPr>
+        <w:t xml:space="preserve">host</w:t>
+      </w:r>
+      <w:r>
+        <w:t xml:space="preserve">’</w:t>
+      </w:r>
+      <w:r>
+        <w:t xml:space="preserve"> </w:t>
+      </w:r>
+      <w:r>
+        <w:rPr>
+          <w:bCs/>
+          <w:b/>
+        </w:rPr>
+        <w:t xml:space="preserve">IDENTIFIED BY</w:t>
+      </w:r>
+      <w:r>
+        <w:t xml:space="preserve"> </w:t>
+      </w:r>
+      <w:r>
+        <w:t xml:space="preserve">‘</w:t>
+      </w:r>
+      <w:r>
+        <w:rPr>
+          <w:iCs/>
+          <w:i/>
+        </w:rPr>
+        <w:t xml:space="preserve">password</w:t>
+      </w:r>
+      <w:r>
+        <w:t xml:space="preserve">’</w:t>
+      </w:r>
+      <w:r>
+        <w:t xml:space="preserve">;</w:t>
       </w:r>
       <w:r>
         <w:br/>
@@ -12641,7 +12772,195 @@
         <w:pStyle w:val="Compact"/>
       </w:pPr>
       <w:r>
-        <w:t xml:space="preserve">Sintaxe:</w:t>
+        <w:t xml:space="preserve">Listar usuários:</w:t>
+      </w:r>
+      <w:r>
+        <w:br/>
+      </w:r>
+      <w:r>
+        <w:rPr>
+          <w:bCs/>
+          <w:b/>
+        </w:rPr>
+        <w:t xml:space="preserve">SELECT</w:t>
+      </w:r>
+      <w:r>
+        <w:t xml:space="preserve"> </w:t>
+      </w:r>
+      <w:r>
+        <w:rPr>
+          <w:bCs/>
+          <w:b/>
+        </w:rPr>
+        <w:t xml:space="preserve">user</w:t>
+      </w:r>
+      <w:r>
+        <w:t xml:space="preserve"> </w:t>
+      </w:r>
+      <w:r>
+        <w:rPr>
+          <w:bCs/>
+          <w:b/>
+        </w:rPr>
+        <w:t xml:space="preserve">FROM</w:t>
+      </w:r>
+      <w:r>
+        <w:t xml:space="preserve"> </w:t>
+      </w:r>
+      <w:r>
+        <w:rPr>
+          <w:bCs/>
+          <w:b/>
+        </w:rPr>
+        <w:t xml:space="preserve">mysql.user</w:t>
+      </w:r>
+      <w:r>
+        <w:t xml:space="preserve">;</w:t>
+      </w:r>
+      <w:r>
+        <w:br/>
+      </w:r>
+    </w:p>
+    <w:p>
+      <w:pPr>
+        <w:numPr>
+          <w:ilvl w:val="1"/>
+          <w:numId w:val="1124"/>
+        </w:numPr>
+        <w:pStyle w:val="Compact"/>
+      </w:pPr>
+      <w:r>
+        <w:t xml:space="preserve">Mostrar usuário conectado atual:</w:t>
+      </w:r>
+      <w:r>
+        <w:br/>
+      </w:r>
+      <w:r>
+        <w:rPr>
+          <w:bCs/>
+          <w:b/>
+        </w:rPr>
+        <w:t xml:space="preserve">SELECT</w:t>
+      </w:r>
+      <w:r>
+        <w:t xml:space="preserve"> </w:t>
+      </w:r>
+      <w:r>
+        <w:rPr>
+          <w:bCs/>
+          <w:b/>
+        </w:rPr>
+        <w:t xml:space="preserve">user()</w:t>
+      </w:r>
+      <w:r>
+        <w:t xml:space="preserve">;</w:t>
+      </w:r>
+      <w:r>
+        <w:br/>
+      </w:r>
+    </w:p>
+    <w:p>
+      <w:pPr>
+        <w:numPr>
+          <w:ilvl w:val="1"/>
+          <w:numId w:val="1124"/>
+        </w:numPr>
+        <w:pStyle w:val="Compact"/>
+      </w:pPr>
+      <w:r>
+        <w:t xml:space="preserve">Removendo usuários:</w:t>
+      </w:r>
+      <w:r>
+        <w:br/>
+      </w:r>
+      <w:r>
+        <w:rPr>
+          <w:bCs/>
+          <w:b/>
+        </w:rPr>
+        <w:t xml:space="preserve">DROP USER</w:t>
+      </w:r>
+      <w:r>
+        <w:t xml:space="preserve"> </w:t>
+      </w:r>
+      <w:r>
+        <w:t xml:space="preserve">‘</w:t>
+      </w:r>
+      <w:r>
+        <w:rPr>
+          <w:iCs/>
+          <w:i/>
+        </w:rPr>
+        <w:t xml:space="preserve">exemplo</w:t>
+      </w:r>
+      <w:r>
+        <w:t xml:space="preserve">’</w:t>
+      </w:r>
+      <w:r>
+        <w:t xml:space="preserve">@</w:t>
+      </w:r>
+      <w:r>
+        <w:t xml:space="preserve">‘</w:t>
+      </w:r>
+      <w:r>
+        <w:rPr>
+          <w:iCs/>
+          <w:i/>
+        </w:rPr>
+        <w:t xml:space="preserve">host</w:t>
+      </w:r>
+      <w:r>
+        <w:t xml:space="preserve">’</w:t>
+      </w:r>
+      <w:r>
+        <w:t xml:space="preserve">;</w:t>
+      </w:r>
+      <w:r>
+        <w:br/>
+      </w:r>
+    </w:p>
+    <w:p>
+      <w:pPr>
+        <w:numPr>
+          <w:ilvl w:val="1"/>
+          <w:numId w:val="1124"/>
+        </w:numPr>
+        <w:pStyle w:val="Compact"/>
+      </w:pPr>
+      <w:r>
+        <w:t xml:space="preserve">Conectando ao MySQL por um usuário:</w:t>
+      </w:r>
+      <w:r>
+        <w:br/>
+      </w:r>
+      <w:r>
+        <w:t xml:space="preserve">mysql -u</w:t>
+      </w:r>
+      <w:r>
+        <w:t xml:space="preserve"> </w:t>
+      </w:r>
+      <w:r>
+        <w:rPr>
+          <w:iCs/>
+          <w:i/>
+        </w:rPr>
+        <w:t xml:space="preserve">nome_usuário</w:t>
+      </w:r>
+      <w:r>
+        <w:t xml:space="preserve"> </w:t>
+      </w:r>
+      <w:r>
+        <w:t xml:space="preserve">-p</w:t>
+      </w:r>
+      <w:r>
+        <w:t xml:space="preserve"> </w:t>
+      </w:r>
+      <w:r>
+        <w:rPr>
+          <w:iCs/>
+          <w:i/>
+        </w:rPr>
+        <w:t xml:space="preserve">password</w:t>
       </w:r>
       <w:r>
         <w:br/>
@@ -12653,14 +12972,13 @@
           <w:ilvl w:val="0"/>
           <w:numId w:val="1123"/>
         </w:numPr>
-        <w:pStyle w:val="Compact"/>
-      </w:pPr>
-      <w:r>
-        <w:rPr>
-          <w:bCs/>
-          <w:b/>
-        </w:rPr>
-        <w:t xml:space="preserve">REVOKE</w:t>
+      </w:pPr>
+      <w:r>
+        <w:rPr>
+          <w:bCs/>
+          <w:b/>
+        </w:rPr>
+        <w:t xml:space="preserve">GRANT</w:t>
       </w:r>
       <w:r>
         <w:br/>
@@ -12670,12 +12988,12 @@
       <w:pPr>
         <w:numPr>
           <w:ilvl w:val="1"/>
-          <w:numId w:val="1125"/>
-        </w:numPr>
-        <w:pStyle w:val="Compact"/>
-      </w:pPr>
-      <w:r>
-        <w:t xml:space="preserve">Cancela permissões previamente concedidas ou negadas.</w:t>
+          <w:numId w:val="1126"/>
+        </w:numPr>
+        <w:pStyle w:val="Compact"/>
+      </w:pPr>
+      <w:r>
+        <w:t xml:space="preserve">Permitir que usuários especificados realizem tarefas especificadas.</w:t>
       </w:r>
       <w:r>
         <w:br/>
@@ -12685,12 +13003,307 @@
       <w:pPr>
         <w:numPr>
           <w:ilvl w:val="1"/>
-          <w:numId w:val="1125"/>
+          <w:numId w:val="1126"/>
+        </w:numPr>
+        <w:pStyle w:val="Compact"/>
+      </w:pPr>
+      <w:r>
+        <w:t xml:space="preserve">Tambem permite gerenciar permissão para realizar tarefas especificas em database e/ou tabelas especificas.</w:t>
+      </w:r>
+      <w:r>
+        <w:br/>
+      </w:r>
+    </w:p>
+    <w:p>
+      <w:pPr>
+        <w:numPr>
+          <w:ilvl w:val="1"/>
+          <w:numId w:val="1126"/>
         </w:numPr>
         <w:pStyle w:val="Compact"/>
       </w:pPr>
       <w:r>
         <w:t xml:space="preserve">Sintaxe:</w:t>
+      </w:r>
+      <w:r>
+        <w:br/>
+      </w:r>
+      <w:r>
+        <w:rPr>
+          <w:bCs/>
+          <w:b/>
+        </w:rPr>
+        <w:t xml:space="preserve">GRANT</w:t>
+      </w:r>
+      <w:r>
+        <w:t xml:space="preserve"> </w:t>
+      </w:r>
+      <w:r>
+        <w:rPr>
+          <w:iCs/>
+          <w:i/>
+        </w:rPr>
+        <w:t xml:space="preserve">tipo_de_permissão</w:t>
+      </w:r>
+      <w:r>
+        <w:t xml:space="preserve"> </w:t>
+      </w:r>
+      <w:r>
+        <w:rPr>
+          <w:bCs/>
+          <w:b/>
+        </w:rPr>
+        <w:t xml:space="preserve">ON</w:t>
+      </w:r>
+      <w:r>
+        <w:t xml:space="preserve"> </w:t>
+      </w:r>
+      <w:r>
+        <w:rPr>
+          <w:iCs/>
+          <w:i/>
+        </w:rPr>
+        <w:t xml:space="preserve">nome_database</w:t>
+      </w:r>
+      <w:r>
+        <w:t xml:space="preserve">.</w:t>
+      </w:r>
+      <w:r>
+        <w:rPr>
+          <w:iCs/>
+          <w:i/>
+        </w:rPr>
+        <w:t xml:space="preserve">nome_tabela</w:t>
+      </w:r>
+      <w:r>
+        <w:t xml:space="preserve"> </w:t>
+      </w:r>
+      <w:r>
+        <w:rPr>
+          <w:bCs/>
+          <w:b/>
+        </w:rPr>
+        <w:t xml:space="preserve">TO</w:t>
+      </w:r>
+      <w:r>
+        <w:t xml:space="preserve"> </w:t>
+      </w:r>
+      <w:r>
+        <w:t xml:space="preserve">‘</w:t>
+      </w:r>
+      <w:r>
+        <w:rPr>
+          <w:iCs/>
+          <w:i/>
+        </w:rPr>
+        <w:t xml:space="preserve">username</w:t>
+      </w:r>
+      <w:r>
+        <w:t xml:space="preserve">’</w:t>
+      </w:r>
+      <w:r>
+        <w:t xml:space="preserve">@</w:t>
+      </w:r>
+      <w:r>
+        <w:t xml:space="preserve">‘</w:t>
+      </w:r>
+      <w:r>
+        <w:rPr>
+          <w:iCs/>
+          <w:i/>
+        </w:rPr>
+        <w:t xml:space="preserve">localhost</w:t>
+      </w:r>
+      <w:r>
+        <w:t xml:space="preserve">’</w:t>
+      </w:r>
+      <w:r>
+        <w:t xml:space="preserve">;</w:t>
+      </w:r>
+      <w:r>
+        <w:br/>
+      </w:r>
+      <w:r>
+        <w:t xml:space="preserve">ou para dar permissão de root:</w:t>
+      </w:r>
+      <w:r>
+        <w:br/>
+      </w:r>
+      <w:r>
+        <w:rPr>
+          <w:bCs/>
+          <w:b/>
+        </w:rPr>
+        <w:t xml:space="preserve">GRANT</w:t>
+      </w:r>
+      <w:r>
+        <w:t xml:space="preserve"> </w:t>
+      </w:r>
+      <w:r>
+        <w:rPr>
+          <w:bCs/>
+          <w:b/>
+        </w:rPr>
+        <w:t xml:space="preserve">ALL PRIVILEGES</w:t>
+      </w:r>
+      <w:r>
+        <w:t xml:space="preserve"> </w:t>
+      </w:r>
+      <w:r>
+        <w:rPr>
+          <w:bCs/>
+          <w:b/>
+        </w:rPr>
+        <w:t xml:space="preserve">ON</w:t>
+      </w:r>
+      <w:r>
+        <w:t xml:space="preserve"> </w:t>
+      </w:r>
+      <w:r>
+        <w:t xml:space="preserve">* . *</w:t>
+      </w:r>
+      <w:r>
+        <w:t xml:space="preserve"> </w:t>
+      </w:r>
+      <w:r>
+        <w:rPr>
+          <w:bCs/>
+          <w:b/>
+        </w:rPr>
+        <w:t xml:space="preserve">TO</w:t>
+      </w:r>
+      <w:r>
+        <w:t xml:space="preserve"> </w:t>
+      </w:r>
+      <w:r>
+        <w:t xml:space="preserve">‘</w:t>
+      </w:r>
+      <w:r>
+        <w:rPr>
+          <w:iCs/>
+          <w:i/>
+        </w:rPr>
+        <w:t xml:space="preserve">newuser</w:t>
+      </w:r>
+      <w:r>
+        <w:t xml:space="preserve">’</w:t>
+      </w:r>
+      <w:r>
+        <w:t xml:space="preserve">@</w:t>
+      </w:r>
+      <w:r>
+        <w:t xml:space="preserve">‘</w:t>
+      </w:r>
+      <w:r>
+        <w:rPr>
+          <w:iCs/>
+          <w:i/>
+        </w:rPr>
+        <w:t xml:space="preserve">localhost</w:t>
+      </w:r>
+      <w:r>
+        <w:t xml:space="preserve">’</w:t>
+      </w:r>
+      <w:r>
+        <w:t xml:space="preserve">;</w:t>
+      </w:r>
+      <w:r>
+        <w:br/>
+      </w:r>
+    </w:p>
+    <w:p>
+      <w:pPr>
+        <w:numPr>
+          <w:ilvl w:val="1"/>
+          <w:numId w:val="1126"/>
+        </w:numPr>
+        <w:pStyle w:val="Compact"/>
+      </w:pPr>
+      <w:r>
+        <w:t xml:space="preserve">Carregar/atualizar permissões:</w:t>
+      </w:r>
+      <w:r>
+        <w:br/>
+      </w:r>
+      <w:r>
+        <w:rPr>
+          <w:bCs/>
+          <w:b/>
+        </w:rPr>
+        <w:t xml:space="preserve">FLUSH PRIVILEGES</w:t>
+      </w:r>
+      <w:r>
+        <w:t xml:space="preserve">;</w:t>
+      </w:r>
+      <w:r>
+        <w:br/>
+      </w:r>
+    </w:p>
+    <w:p>
+      <w:pPr>
+        <w:numPr>
+          <w:ilvl w:val="1"/>
+          <w:numId w:val="1126"/>
+        </w:numPr>
+        <w:pStyle w:val="Compact"/>
+      </w:pPr>
+      <w:r>
+        <w:t xml:space="preserve">Revisar as permissões atuais de um usuário:</w:t>
+      </w:r>
+      <w:r>
+        <w:br/>
+      </w:r>
+      <w:r>
+        <w:rPr>
+          <w:bCs/>
+          <w:b/>
+        </w:rPr>
+        <w:t xml:space="preserve">SHOW GRANTS</w:t>
+      </w:r>
+      <w:r>
+        <w:t xml:space="preserve"> </w:t>
+      </w:r>
+      <w:r>
+        <w:rPr>
+          <w:bCs/>
+          <w:b/>
+        </w:rPr>
+        <w:t xml:space="preserve">FOR</w:t>
+      </w:r>
+      <w:r>
+        <w:t xml:space="preserve"> </w:t>
+      </w:r>
+      <w:r>
+        <w:t xml:space="preserve">‘</w:t>
+      </w:r>
+      <w:r>
+        <w:rPr>
+          <w:iCs/>
+          <w:i/>
+        </w:rPr>
+        <w:t xml:space="preserve">username</w:t>
+      </w:r>
+      <w:r>
+        <w:t xml:space="preserve">’</w:t>
+      </w:r>
+      <w:r>
+        <w:t xml:space="preserve">@</w:t>
+      </w:r>
+      <w:r>
+        <w:t xml:space="preserve">‘</w:t>
+      </w:r>
+      <w:r>
+        <w:rPr>
+          <w:iCs/>
+          <w:i/>
+        </w:rPr>
+        <w:t xml:space="preserve">localhost</w:t>
+      </w:r>
+      <w:r>
+        <w:t xml:space="preserve">’</w:t>
+      </w:r>
+      <w:r>
+        <w:t xml:space="preserve">;</w:t>
       </w:r>
       <w:r>
         <w:br/>
@@ -12702,7 +13315,216 @@
           <w:ilvl w:val="0"/>
           <w:numId w:val="1123"/>
         </w:numPr>
-        <w:pStyle w:val="Compact"/>
+      </w:pPr>
+      <w:r>
+        <w:rPr>
+          <w:bCs/>
+          <w:b/>
+        </w:rPr>
+        <w:t xml:space="preserve">REVOKE</w:t>
+      </w:r>
+      <w:r>
+        <w:br/>
+      </w:r>
+    </w:p>
+    <w:p>
+      <w:pPr>
+        <w:numPr>
+          <w:ilvl w:val="1"/>
+          <w:numId w:val="1127"/>
+        </w:numPr>
+        <w:pStyle w:val="Compact"/>
+      </w:pPr>
+      <w:r>
+        <w:t xml:space="preserve">Cancela/revoga permissões previamente concedidas.</w:t>
+      </w:r>
+      <w:r>
+        <w:br/>
+      </w:r>
+    </w:p>
+    <w:p>
+      <w:pPr>
+        <w:numPr>
+          <w:ilvl w:val="1"/>
+          <w:numId w:val="1127"/>
+        </w:numPr>
+        <w:pStyle w:val="Compact"/>
+      </w:pPr>
+      <w:r>
+        <w:t xml:space="preserve">Sintaxe:</w:t>
+      </w:r>
+      <w:r>
+        <w:br/>
+      </w:r>
+      <w:r>
+        <w:rPr>
+          <w:bCs/>
+          <w:b/>
+        </w:rPr>
+        <w:t xml:space="preserve">REVOKE</w:t>
+      </w:r>
+      <w:r>
+        <w:t xml:space="preserve"> </w:t>
+      </w:r>
+      <w:r>
+        <w:rPr>
+          <w:iCs/>
+          <w:i/>
+        </w:rPr>
+        <w:t xml:space="preserve">tipo_de_permissão</w:t>
+      </w:r>
+      <w:r>
+        <w:t xml:space="preserve"> </w:t>
+      </w:r>
+      <w:r>
+        <w:rPr>
+          <w:bCs/>
+          <w:b/>
+        </w:rPr>
+        <w:t xml:space="preserve">ON</w:t>
+      </w:r>
+      <w:r>
+        <w:t xml:space="preserve"> </w:t>
+      </w:r>
+      <w:r>
+        <w:rPr>
+          <w:iCs/>
+          <w:i/>
+        </w:rPr>
+        <w:t xml:space="preserve">nome_database</w:t>
+      </w:r>
+      <w:r>
+        <w:t xml:space="preserve">.</w:t>
+      </w:r>
+      <w:r>
+        <w:rPr>
+          <w:iCs/>
+          <w:i/>
+        </w:rPr>
+        <w:t xml:space="preserve">nome_tabela</w:t>
+      </w:r>
+      <w:r>
+        <w:t xml:space="preserve"> </w:t>
+      </w:r>
+      <w:r>
+        <w:rPr>
+          <w:bCs/>
+          <w:b/>
+        </w:rPr>
+        <w:t xml:space="preserve">FROM</w:t>
+      </w:r>
+      <w:r>
+        <w:t xml:space="preserve"> </w:t>
+      </w:r>
+      <w:r>
+        <w:t xml:space="preserve">‘</w:t>
+      </w:r>
+      <w:r>
+        <w:rPr>
+          <w:iCs/>
+          <w:i/>
+        </w:rPr>
+        <w:t xml:space="preserve">username</w:t>
+      </w:r>
+      <w:r>
+        <w:t xml:space="preserve">’</w:t>
+      </w:r>
+      <w:r>
+        <w:t xml:space="preserve">@</w:t>
+      </w:r>
+      <w:r>
+        <w:t xml:space="preserve">‘</w:t>
+      </w:r>
+      <w:r>
+        <w:rPr>
+          <w:iCs/>
+          <w:i/>
+        </w:rPr>
+        <w:t xml:space="preserve">localhost</w:t>
+      </w:r>
+      <w:r>
+        <w:t xml:space="preserve">’</w:t>
+      </w:r>
+      <w:r>
+        <w:t xml:space="preserve">;</w:t>
+      </w:r>
+      <w:r>
+        <w:br/>
+      </w:r>
+      <w:r>
+        <w:t xml:space="preserve">Obs.: Note que no</w:t>
+      </w:r>
+      <w:r>
+        <w:t xml:space="preserve"> </w:t>
+      </w:r>
+      <w:r>
+        <w:rPr>
+          <w:bCs/>
+          <w:b/>
+        </w:rPr>
+        <w:t xml:space="preserve">REVOKE</w:t>
+      </w:r>
+      <w:r>
+        <w:t xml:space="preserve"> </w:t>
+      </w:r>
+      <w:r>
+        <w:t xml:space="preserve">é usado</w:t>
+      </w:r>
+      <w:r>
+        <w:t xml:space="preserve"> </w:t>
+      </w:r>
+      <w:r>
+        <w:rPr>
+          <w:bCs/>
+          <w:b/>
+        </w:rPr>
+        <w:t xml:space="preserve">FROM</w:t>
+      </w:r>
+      <w:r>
+        <w:t xml:space="preserve"> </w:t>
+      </w:r>
+      <w:r>
+        <w:t xml:space="preserve">e no</w:t>
+      </w:r>
+      <w:r>
+        <w:t xml:space="preserve"> </w:t>
+      </w:r>
+      <w:r>
+        <w:rPr>
+          <w:bCs/>
+          <w:b/>
+        </w:rPr>
+        <w:t xml:space="preserve">GRANT</w:t>
+      </w:r>
+      <w:r>
+        <w:t xml:space="preserve"> </w:t>
+      </w:r>
+      <w:r>
+        <w:t xml:space="preserve">é usado</w:t>
+      </w:r>
+      <w:r>
+        <w:t xml:space="preserve"> </w:t>
+      </w:r>
+      <w:r>
+        <w:rPr>
+          <w:bCs/>
+          <w:b/>
+        </w:rPr>
+        <w:t xml:space="preserve">TO</w:t>
+      </w:r>
+      <w:r>
+        <w:t xml:space="preserve">.</w:t>
+      </w:r>
+      <w:r>
+        <w:br/>
+      </w:r>
+    </w:p>
+    <w:p>
+      <w:pPr>
+        <w:numPr>
+          <w:ilvl w:val="0"/>
+          <w:numId w:val="1123"/>
+        </w:numPr>
       </w:pPr>
       <w:r>
         <w:t xml:space="preserve">Privilégios que podem ser CONCEDIDOS à ou REVOCADOS de um usuário:</w:t>
@@ -12715,7 +13537,218 @@
       <w:pPr>
         <w:numPr>
           <w:ilvl w:val="1"/>
-          <w:numId w:val="1126"/>
+          <w:numId w:val="1128"/>
+        </w:numPr>
+        <w:pStyle w:val="Compact"/>
+      </w:pPr>
+      <w:r>
+        <w:rPr>
+          <w:bCs/>
+          <w:b/>
+        </w:rPr>
+        <w:t xml:space="preserve">ALL PRIVILEGES</w:t>
+      </w:r>
+      <w:r>
+        <w:t xml:space="preserve"> </w:t>
+      </w:r>
+      <w:r>
+        <w:t xml:space="preserve">— como vimos anteriormente, isso garante ao usuário do MySQL acesso completo a um banco de dados (ou, se nenhum banco de dados for selecionado, acesso global a todo o sistema).</w:t>
+      </w:r>
+      <w:r>
+        <w:br/>
+      </w:r>
+    </w:p>
+    <w:p>
+      <w:pPr>
+        <w:numPr>
+          <w:ilvl w:val="1"/>
+          <w:numId w:val="1128"/>
+        </w:numPr>
+        <w:pStyle w:val="Compact"/>
+      </w:pPr>
+      <w:r>
+        <w:rPr>
+          <w:bCs/>
+          <w:b/>
+        </w:rPr>
+        <w:t xml:space="preserve">CREATE</w:t>
+      </w:r>
+      <w:r>
+        <w:t xml:space="preserve"> </w:t>
+      </w:r>
+      <w:r>
+        <w:t xml:space="preserve">— permite criar novas tabelas ou bancos de dados.</w:t>
+      </w:r>
+      <w:r>
+        <w:br/>
+      </w:r>
+    </w:p>
+    <w:p>
+      <w:pPr>
+        <w:numPr>
+          <w:ilvl w:val="1"/>
+          <w:numId w:val="1128"/>
+        </w:numPr>
+        <w:pStyle w:val="Compact"/>
+      </w:pPr>
+      <w:r>
+        <w:rPr>
+          <w:bCs/>
+          <w:b/>
+        </w:rPr>
+        <w:t xml:space="preserve">DROP</w:t>
+      </w:r>
+      <w:r>
+        <w:t xml:space="preserve"> </w:t>
+      </w:r>
+      <w:r>
+        <w:t xml:space="preserve">— permite deletar tabelas ou bancos de dados.</w:t>
+      </w:r>
+      <w:r>
+        <w:br/>
+      </w:r>
+    </w:p>
+    <w:p>
+      <w:pPr>
+        <w:numPr>
+          <w:ilvl w:val="1"/>
+          <w:numId w:val="1128"/>
+        </w:numPr>
+        <w:pStyle w:val="Compact"/>
+      </w:pPr>
+      <w:r>
+        <w:rPr>
+          <w:bCs/>
+          <w:b/>
+        </w:rPr>
+        <w:t xml:space="preserve">DELETE</w:t>
+      </w:r>
+      <w:r>
+        <w:t xml:space="preserve"> </w:t>
+      </w:r>
+      <w:r>
+        <w:t xml:space="preserve">— permite excluir linhas de tabelas.</w:t>
+      </w:r>
+      <w:r>
+        <w:br/>
+      </w:r>
+    </w:p>
+    <w:p>
+      <w:pPr>
+        <w:numPr>
+          <w:ilvl w:val="1"/>
+          <w:numId w:val="1128"/>
+        </w:numPr>
+        <w:pStyle w:val="Compact"/>
+      </w:pPr>
+      <w:r>
+        <w:rPr>
+          <w:bCs/>
+          <w:b/>
+        </w:rPr>
+        <w:t xml:space="preserve">INSERT</w:t>
+      </w:r>
+      <w:r>
+        <w:t xml:space="preserve"> </w:t>
+      </w:r>
+      <w:r>
+        <w:t xml:space="preserve">— permite inserir linhas em tabelas.</w:t>
+      </w:r>
+      <w:r>
+        <w:br/>
+      </w:r>
+    </w:p>
+    <w:p>
+      <w:pPr>
+        <w:numPr>
+          <w:ilvl w:val="1"/>
+          <w:numId w:val="1128"/>
+        </w:numPr>
+        <w:pStyle w:val="Compact"/>
+      </w:pPr>
+      <w:r>
+        <w:rPr>
+          <w:bCs/>
+          <w:b/>
+        </w:rPr>
+        <w:t xml:space="preserve">SELECT</w:t>
+      </w:r>
+      <w:r>
+        <w:t xml:space="preserve"> </w:t>
+      </w:r>
+      <w:r>
+        <w:t xml:space="preserve">- permite usar o comando SELECT para ler os bancos de dados.</w:t>
+      </w:r>
+      <w:r>
+        <w:br/>
+      </w:r>
+    </w:p>
+    <w:p>
+      <w:pPr>
+        <w:numPr>
+          <w:ilvl w:val="1"/>
+          <w:numId w:val="1128"/>
+        </w:numPr>
+        <w:pStyle w:val="Compact"/>
+      </w:pPr>
+      <w:r>
+        <w:rPr>
+          <w:bCs/>
+          <w:b/>
+        </w:rPr>
+        <w:t xml:space="preserve">UPDATE</w:t>
+      </w:r>
+      <w:r>
+        <w:t xml:space="preserve"> </w:t>
+      </w:r>
+      <w:r>
+        <w:t xml:space="preserve">— permite atualizar linhas de tabelas.</w:t>
+      </w:r>
+      <w:r>
+        <w:br/>
+      </w:r>
+    </w:p>
+    <w:p>
+      <w:pPr>
+        <w:numPr>
+          <w:ilvl w:val="1"/>
+          <w:numId w:val="1128"/>
+        </w:numPr>
+        <w:pStyle w:val="Compact"/>
+      </w:pPr>
+      <w:r>
+        <w:rPr>
+          <w:bCs/>
+          <w:b/>
+        </w:rPr>
+        <w:t xml:space="preserve">GRANT OPTION</w:t>
+      </w:r>
+      <w:r>
+        <w:t xml:space="preserve"> </w:t>
+      </w:r>
+      <w:r>
+        <w:t xml:space="preserve">— permite conceder ou remover privilégios de outros usuários.</w:t>
+      </w:r>
+      <w:r>
+        <w:br/>
+      </w:r>
+    </w:p>
+    <w:p>
+      <w:pPr>
+        <w:numPr>
+          <w:ilvl w:val="0"/>
+          <w:numId w:val="1000"/>
+        </w:numPr>
+      </w:pPr>
+      <w:r>
+        <w:t xml:space="preserve">(conferir):</w:t>
+      </w:r>
+    </w:p>
+    <w:p>
+      <w:pPr>
+        <w:numPr>
+          <w:ilvl w:val="1"/>
+          <w:numId w:val="1129"/>
         </w:numPr>
         <w:pStyle w:val="Compact"/>
       </w:pPr>
@@ -12734,16 +13767,16 @@
       <w:pPr>
         <w:numPr>
           <w:ilvl w:val="1"/>
-          <w:numId w:val="1126"/>
-        </w:numPr>
-        <w:pStyle w:val="Compact"/>
-      </w:pPr>
-      <w:r>
-        <w:rPr>
-          <w:bCs/>
-          <w:b/>
-        </w:rPr>
-        <w:t xml:space="preserve">SELECT</w:t>
+          <w:numId w:val="1129"/>
+        </w:numPr>
+        <w:pStyle w:val="Compact"/>
+      </w:pPr>
+      <w:r>
+        <w:rPr>
+          <w:bCs/>
+          <w:b/>
+        </w:rPr>
+        <w:t xml:space="preserve">DELETE</w:t>
       </w:r>
       <w:r>
         <w:br/>
@@ -12753,16 +13786,16 @@
       <w:pPr>
         <w:numPr>
           <w:ilvl w:val="1"/>
-          <w:numId w:val="1126"/>
-        </w:numPr>
-        <w:pStyle w:val="Compact"/>
-      </w:pPr>
-      <w:r>
-        <w:rPr>
-          <w:bCs/>
-          <w:b/>
-        </w:rPr>
-        <w:t xml:space="preserve">INSERT</w:t>
+          <w:numId w:val="1129"/>
+        </w:numPr>
+        <w:pStyle w:val="Compact"/>
+      </w:pPr>
+      <w:r>
+        <w:rPr>
+          <w:bCs/>
+          <w:b/>
+        </w:rPr>
+        <w:t xml:space="preserve">EXECUTE</w:t>
       </w:r>
       <w:r>
         <w:br/>
@@ -12772,64 +13805,7 @@
       <w:pPr>
         <w:numPr>
           <w:ilvl w:val="1"/>
-          <w:numId w:val="1126"/>
-        </w:numPr>
-        <w:pStyle w:val="Compact"/>
-      </w:pPr>
-      <w:r>
-        <w:rPr>
-          <w:bCs/>
-          <w:b/>
-        </w:rPr>
-        <w:t xml:space="preserve">UPDATE</w:t>
-      </w:r>
-      <w:r>
-        <w:br/>
-      </w:r>
-    </w:p>
-    <w:p>
-      <w:pPr>
-        <w:numPr>
-          <w:ilvl w:val="1"/>
-          <w:numId w:val="1126"/>
-        </w:numPr>
-        <w:pStyle w:val="Compact"/>
-      </w:pPr>
-      <w:r>
-        <w:rPr>
-          <w:bCs/>
-          <w:b/>
-        </w:rPr>
-        <w:t xml:space="preserve">DELETE</w:t>
-      </w:r>
-      <w:r>
-        <w:br/>
-      </w:r>
-    </w:p>
-    <w:p>
-      <w:pPr>
-        <w:numPr>
-          <w:ilvl w:val="1"/>
-          <w:numId w:val="1126"/>
-        </w:numPr>
-        <w:pStyle w:val="Compact"/>
-      </w:pPr>
-      <w:r>
-        <w:rPr>
-          <w:bCs/>
-          <w:b/>
-        </w:rPr>
-        <w:t xml:space="preserve">EXECUTE</w:t>
-      </w:r>
-      <w:r>
-        <w:br/>
-      </w:r>
-    </w:p>
-    <w:p>
-      <w:pPr>
-        <w:numPr>
-          <w:ilvl w:val="1"/>
-          <w:numId w:val="1126"/>
+          <w:numId w:val="1129"/>
         </w:numPr>
         <w:pStyle w:val="Compact"/>
       </w:pPr>
@@ -12904,7 +13880,26 @@
       <w:pPr>
         <w:numPr>
           <w:ilvl w:val="0"/>
-          <w:numId w:val="1127"/>
+          <w:numId w:val="1130"/>
+        </w:numPr>
+        <w:pStyle w:val="Compact"/>
+      </w:pPr>
+      <w:r>
+        <w:rPr>
+          <w:bCs/>
+          <w:b/>
+        </w:rPr>
+        <w:t xml:space="preserve">START TRANSACTION</w:t>
+      </w:r>
+      <w:r>
+        <w:br/>
+      </w:r>
+    </w:p>
+    <w:p>
+      <w:pPr>
+        <w:numPr>
+          <w:ilvl w:val="0"/>
+          <w:numId w:val="1130"/>
         </w:numPr>
         <w:pStyle w:val="Compact"/>
       </w:pPr>
@@ -12923,7 +13918,7 @@
       <w:pPr>
         <w:numPr>
           <w:ilvl w:val="0"/>
-          <w:numId w:val="1127"/>
+          <w:numId w:val="1130"/>
         </w:numPr>
         <w:pStyle w:val="Compact"/>
       </w:pPr>
@@ -12967,7 +13962,7 @@
       <w:pPr>
         <w:numPr>
           <w:ilvl w:val="0"/>
-          <w:numId w:val="1128"/>
+          <w:numId w:val="1131"/>
         </w:numPr>
         <w:pStyle w:val="Compact"/>
       </w:pPr>
@@ -13047,7 +14042,7 @@
       <w:pPr>
         <w:numPr>
           <w:ilvl w:val="0"/>
-          <w:numId w:val="1128"/>
+          <w:numId w:val="1131"/>
         </w:numPr>
         <w:pStyle w:val="Compact"/>
       </w:pPr>
@@ -13062,7 +14057,7 @@
       <w:pPr>
         <w:numPr>
           <w:ilvl w:val="1"/>
-          <w:numId w:val="1129"/>
+          <w:numId w:val="1132"/>
         </w:numPr>
       </w:pPr>
       <w:r>
@@ -13094,7 +14089,7 @@
       <w:pPr>
         <w:numPr>
           <w:ilvl w:val="1"/>
-          <w:numId w:val="1129"/>
+          <w:numId w:val="1132"/>
         </w:numPr>
       </w:pPr>
       <w:r>
@@ -13120,7 +14115,7 @@
       <w:pPr>
         <w:numPr>
           <w:ilvl w:val="0"/>
-          <w:numId w:val="1128"/>
+          <w:numId w:val="1131"/>
         </w:numPr>
         <w:pStyle w:val="Compact"/>
       </w:pPr>
@@ -13157,7 +14152,7 @@
       <w:pPr>
         <w:numPr>
           <w:ilvl w:val="1"/>
-          <w:numId w:val="1130"/>
+          <w:numId w:val="1133"/>
         </w:numPr>
         <w:pStyle w:val="Compact"/>
       </w:pPr>
@@ -13172,7 +14167,7 @@
       <w:pPr>
         <w:numPr>
           <w:ilvl w:val="0"/>
-          <w:numId w:val="1128"/>
+          <w:numId w:val="1131"/>
         </w:numPr>
         <w:pStyle w:val="Compact"/>
       </w:pPr>
@@ -14883,6 +15878,15 @@
     <w:abstractNumId w:val="991"/>
   </w:num>
   <w:num w:numId="1130">
+    <w:abstractNumId w:val="991"/>
+  </w:num>
+  <w:num w:numId="1131">
+    <w:abstractNumId w:val="991"/>
+  </w:num>
+  <w:num w:numId="1132">
+    <w:abstractNumId w:val="991"/>
+  </w:num>
+  <w:num w:numId="1133">
     <w:abstractNumId w:val="991"/>
   </w:num>
 </w:numbering>

</xml_diff>

<commit_message>
atualização 4/4/22 - TCL
</commit_message>
<xml_diff>
--- a/Readme.docx
+++ b/Readme.docx
@@ -49,7 +49,7 @@
         <w:pStyle w:val="Date"/>
       </w:pPr>
       <w:r>
-        <w:t xml:space="preserve">2022-04-03</w:t>
+        <w:t xml:space="preserve">2022-04-04</w:t>
       </w:r>
     </w:p>
     <w:sdt>
@@ -11226,6 +11226,11 @@
         <w:br/>
       </w:r>
     </w:p>
+    <w:p>
+      <w:r>
+        <w:br w:type="page"/>
+      </w:r>
+    </w:p>
     <w:bookmarkEnd w:id="50"/>
     <w:bookmarkStart w:id="51" w:name="X86641bc228d5beeb1a104189fb64d745b5ac3fa"/>
     <w:p>
@@ -12735,6 +12740,11 @@
         <w:br/>
       </w:r>
     </w:p>
+    <w:p>
+      <w:r>
+        <w:br w:type="page"/>
+      </w:r>
+    </w:p>
     <w:bookmarkEnd w:id="51"/>
     <w:bookmarkStart w:id="52" w:name="Xcfe9bd57e3508e272920d3f8feac053a34a9b28"/>
     <w:p>
@@ -13934,7 +13944,10 @@
         </w:numPr>
       </w:pPr>
       <w:r>
-        <w:t xml:space="preserve">(conferir):</w:t>
+        <w:t xml:space="preserve">Outras instruções:</w:t>
+      </w:r>
+      <w:r>
+        <w:br/>
       </w:r>
     </w:p>
     <w:p>
@@ -13969,7 +13982,7 @@
           <w:bCs/>
           <w:b/>
         </w:rPr>
-        <w:t xml:space="preserve">DELETE</w:t>
+        <w:t xml:space="preserve">EXECUTE</w:t>
       </w:r>
       <w:r>
         <w:br/>
@@ -13988,29 +14001,15 @@
           <w:bCs/>
           <w:b/>
         </w:rPr>
-        <w:t xml:space="preserve">EXECUTE</w:t>
-      </w:r>
-      <w:r>
-        <w:br/>
-      </w:r>
-    </w:p>
-    <w:p>
-      <w:pPr>
-        <w:numPr>
-          <w:ilvl w:val="1"/>
-          <w:numId w:val="1130"/>
-        </w:numPr>
-        <w:pStyle w:val="Compact"/>
-      </w:pPr>
-      <w:r>
-        <w:rPr>
-          <w:bCs/>
-          <w:b/>
-        </w:rPr>
         <w:t xml:space="preserve">USAGE</w:t>
       </w:r>
       <w:r>
         <w:br/>
+      </w:r>
+    </w:p>
+    <w:p>
+      <w:r>
+        <w:br w:type="page"/>
       </w:r>
     </w:p>
     <w:bookmarkEnd w:id="52"/>
@@ -14091,6 +14090,131 @@
     <w:p>
       <w:pPr>
         <w:numPr>
+          <w:ilvl w:val="1"/>
+          <w:numId w:val="1132"/>
+        </w:numPr>
+        <w:pStyle w:val="Compact"/>
+      </w:pPr>
+      <w:r>
+        <w:t xml:space="preserve">O comando garante que diversas instruções sejam executadas, porem se alguma for mal sucedida todas falham.</w:t>
+      </w:r>
+      <w:r>
+        <w:br/>
+      </w:r>
+    </w:p>
+    <w:p>
+      <w:pPr>
+        <w:numPr>
+          <w:ilvl w:val="1"/>
+          <w:numId w:val="1132"/>
+        </w:numPr>
+        <w:pStyle w:val="Compact"/>
+      </w:pPr>
+      <w:r>
+        <w:t xml:space="preserve">É possivel avaliar o processo de implementação das instruções e seus resultados e caso necessario regredir ao estado anterior as instruções ou confirmar sua implementação.</w:t>
+      </w:r>
+      <w:r>
+        <w:br/>
+      </w:r>
+    </w:p>
+    <w:p>
+      <w:pPr>
+        <w:numPr>
+          <w:ilvl w:val="1"/>
+          <w:numId w:val="1132"/>
+        </w:numPr>
+        <w:pStyle w:val="Compact"/>
+      </w:pPr>
+      <w:r>
+        <w:t xml:space="preserve">Principais instruções que são comuns de serem usadas na transação são as</w:t>
+      </w:r>
+      <w:r>
+        <w:t xml:space="preserve"> </w:t>
+      </w:r>
+      <w:r>
+        <w:rPr>
+          <w:bCs/>
+          <w:b/>
+        </w:rPr>
+        <w:t xml:space="preserve">DML</w:t>
+      </w:r>
+      <w:r>
+        <w:t xml:space="preserve"> </w:t>
+      </w:r>
+      <w:r>
+        <w:t xml:space="preserve">(</w:t>
+      </w:r>
+      <w:r>
+        <w:rPr>
+          <w:bCs/>
+          <w:b/>
+        </w:rPr>
+        <w:t xml:space="preserve">INSERT</w:t>
+      </w:r>
+      <w:r>
+        <w:t xml:space="preserve">,</w:t>
+      </w:r>
+      <w:r>
+        <w:t xml:space="preserve"> </w:t>
+      </w:r>
+      <w:r>
+        <w:rPr>
+          <w:bCs/>
+          <w:b/>
+        </w:rPr>
+        <w:t xml:space="preserve">UPDATE</w:t>
+      </w:r>
+      <w:r>
+        <w:t xml:space="preserve"> </w:t>
+      </w:r>
+      <w:r>
+        <w:t xml:space="preserve">e</w:t>
+      </w:r>
+      <w:r>
+        <w:t xml:space="preserve"> </w:t>
+      </w:r>
+      <w:r>
+        <w:rPr>
+          <w:bCs/>
+          <w:b/>
+        </w:rPr>
+        <w:t xml:space="preserve">DELETE</w:t>
+      </w:r>
+      <w:r>
+        <w:t xml:space="preserve">). </w:t>
+      </w:r>
+    </w:p>
+    <w:p>
+      <w:pPr>
+        <w:numPr>
+          <w:ilvl w:val="1"/>
+          <w:numId w:val="1132"/>
+        </w:numPr>
+        <w:pStyle w:val="Compact"/>
+      </w:pPr>
+      <w:r>
+        <w:t xml:space="preserve">Sintaxe:</w:t>
+      </w:r>
+      <w:r>
+        <w:br/>
+      </w:r>
+      <w:r>
+        <w:rPr>
+          <w:bCs/>
+          <w:b/>
+        </w:rPr>
+        <w:t xml:space="preserve">START TRANSACTION</w:t>
+      </w:r>
+      <w:r>
+        <w:t xml:space="preserve">;</w:t>
+      </w:r>
+      <w:r>
+        <w:br/>
+      </w:r>
+    </w:p>
+    <w:p>
+      <w:pPr>
+        <w:numPr>
           <w:ilvl w:val="0"/>
           <w:numId w:val="1131"/>
         </w:numPr>
@@ -14110,6 +14234,59 @@
     <w:p>
       <w:pPr>
         <w:numPr>
+          <w:ilvl w:val="1"/>
+          <w:numId w:val="1133"/>
+        </w:numPr>
+        <w:pStyle w:val="Compact"/>
+      </w:pPr>
+      <w:r>
+        <w:t xml:space="preserve">Regressão para o estado anterior ao inicio da transação (</w:t>
+      </w:r>
+      <w:r>
+        <w:rPr>
+          <w:bCs/>
+          <w:b/>
+        </w:rPr>
+        <w:t xml:space="preserve">START TRANSACTION</w:t>
+      </w:r>
+      <w:r>
+        <w:t xml:space="preserve">).</w:t>
+      </w:r>
+      <w:r>
+        <w:br/>
+      </w:r>
+    </w:p>
+    <w:p>
+      <w:pPr>
+        <w:numPr>
+          <w:ilvl w:val="1"/>
+          <w:numId w:val="1133"/>
+        </w:numPr>
+        <w:pStyle w:val="Compact"/>
+      </w:pPr>
+      <w:r>
+        <w:t xml:space="preserve">Sintaxe:</w:t>
+      </w:r>
+      <w:r>
+        <w:br/>
+      </w:r>
+      <w:r>
+        <w:rPr>
+          <w:bCs/>
+          <w:b/>
+        </w:rPr>
+        <w:t xml:space="preserve">BACKROLL</w:t>
+      </w:r>
+      <w:r>
+        <w:t xml:space="preserve">;</w:t>
+      </w:r>
+      <w:r>
+        <w:br/>
+      </w:r>
+    </w:p>
+    <w:p>
+      <w:pPr>
+        <w:numPr>
           <w:ilvl w:val="0"/>
           <w:numId w:val="1131"/>
         </w:numPr>
@@ -14121,6 +14298,59 @@
           <w:b/>
         </w:rPr>
         <w:t xml:space="preserve">COMMIT</w:t>
+      </w:r>
+      <w:r>
+        <w:br/>
+      </w:r>
+    </w:p>
+    <w:p>
+      <w:pPr>
+        <w:numPr>
+          <w:ilvl w:val="1"/>
+          <w:numId w:val="1134"/>
+        </w:numPr>
+        <w:pStyle w:val="Compact"/>
+      </w:pPr>
+      <w:r>
+        <w:t xml:space="preserve">Confirmação de que as instruções da transação (</w:t>
+      </w:r>
+      <w:r>
+        <w:rPr>
+          <w:bCs/>
+          <w:b/>
+        </w:rPr>
+        <w:t xml:space="preserve">START TRANSACTION</w:t>
+      </w:r>
+      <w:r>
+        <w:t xml:space="preserve">) podem ser implementadas sem problemas.</w:t>
+      </w:r>
+      <w:r>
+        <w:br/>
+      </w:r>
+    </w:p>
+    <w:p>
+      <w:pPr>
+        <w:numPr>
+          <w:ilvl w:val="1"/>
+          <w:numId w:val="1134"/>
+        </w:numPr>
+        <w:pStyle w:val="Compact"/>
+      </w:pPr>
+      <w:r>
+        <w:t xml:space="preserve">Sintaxe:</w:t>
+      </w:r>
+      <w:r>
+        <w:br/>
+      </w:r>
+      <w:r>
+        <w:rPr>
+          <w:bCs/>
+          <w:b/>
+        </w:rPr>
+        <w:t xml:space="preserve">COMMIT</w:t>
+      </w:r>
+      <w:r>
+        <w:t xml:space="preserve">;</w:t>
       </w:r>
       <w:r>
         <w:br/>
@@ -14155,7 +14385,7 @@
       <w:pPr>
         <w:numPr>
           <w:ilvl w:val="0"/>
-          <w:numId w:val="1132"/>
+          <w:numId w:val="1135"/>
         </w:numPr>
         <w:pStyle w:val="Compact"/>
       </w:pPr>
@@ -14235,7 +14465,7 @@
       <w:pPr>
         <w:numPr>
           <w:ilvl w:val="0"/>
-          <w:numId w:val="1132"/>
+          <w:numId w:val="1135"/>
         </w:numPr>
         <w:pStyle w:val="Compact"/>
       </w:pPr>
@@ -14250,7 +14480,7 @@
       <w:pPr>
         <w:numPr>
           <w:ilvl w:val="1"/>
-          <w:numId w:val="1133"/>
+          <w:numId w:val="1136"/>
         </w:numPr>
       </w:pPr>
       <w:r>
@@ -14282,7 +14512,7 @@
       <w:pPr>
         <w:numPr>
           <w:ilvl w:val="1"/>
-          <w:numId w:val="1133"/>
+          <w:numId w:val="1136"/>
         </w:numPr>
       </w:pPr>
       <w:r>
@@ -14308,7 +14538,7 @@
       <w:pPr>
         <w:numPr>
           <w:ilvl w:val="0"/>
-          <w:numId w:val="1132"/>
+          <w:numId w:val="1135"/>
         </w:numPr>
         <w:pStyle w:val="Compact"/>
       </w:pPr>
@@ -14345,7 +14575,7 @@
       <w:pPr>
         <w:numPr>
           <w:ilvl w:val="1"/>
-          <w:numId w:val="1134"/>
+          <w:numId w:val="1137"/>
         </w:numPr>
         <w:pStyle w:val="Compact"/>
       </w:pPr>
@@ -14360,7 +14590,7 @@
       <w:pPr>
         <w:numPr>
           <w:ilvl w:val="0"/>
-          <w:numId w:val="1132"/>
+          <w:numId w:val="1135"/>
         </w:numPr>
         <w:pStyle w:val="Compact"/>
       </w:pPr>
@@ -14459,7 +14689,7 @@
         <w:pStyle w:val="FirstParagraph"/>
       </w:pPr>
       <w:r>
-        <w:t xml:space="preserve">Atualmente estou estudando Módulo 10.</w:t>
+        <w:t xml:space="preserve">Atualmente estou estudando Módulo 11.</w:t>
       </w:r>
       <w:r>
         <w:br/>
@@ -16083,6 +16313,15 @@
     <w:abstractNumId w:val="991"/>
   </w:num>
   <w:num w:numId="1134">
+    <w:abstractNumId w:val="991"/>
+  </w:num>
+  <w:num w:numId="1135">
+    <w:abstractNumId w:val="991"/>
+  </w:num>
+  <w:num w:numId="1136">
+    <w:abstractNumId w:val="991"/>
+  </w:num>
+  <w:num w:numId="1137">
     <w:abstractNumId w:val="991"/>
   </w:num>
 </w:numbering>

</xml_diff>

<commit_message>
atualização 5/4/22 - IFNULL
</commit_message>
<xml_diff>
--- a/Readme.docx
+++ b/Readme.docx
@@ -49,7 +49,7 @@
         <w:pStyle w:val="Date"/>
       </w:pPr>
       <w:r>
-        <w:t xml:space="preserve">2022-04-04</w:t>
+        <w:t xml:space="preserve">2022-04-05</w:t>
       </w:r>
     </w:p>
     <w:sdt>
@@ -14363,7 +14363,7 @@
     </w:p>
     <w:bookmarkEnd w:id="53"/>
     <w:bookmarkEnd w:id="54"/>
-    <w:bookmarkStart w:id="55" w:name="detalhes"/>
+    <w:bookmarkStart w:id="57" w:name="módulo-11---funções-e-views"/>
     <w:p>
       <w:pPr>
         <w:pStyle w:val="Heading1"/>
@@ -14378,7 +14378,36 @@
         <w:tab/>
       </w:r>
       <w:r>
-        <w:t xml:space="preserve">Detalhes</w:t>
+        <w:t xml:space="preserve">Módulo 11 - Funções e VIEWS</w:t>
+      </w:r>
+    </w:p>
+    <w:bookmarkStart w:id="55" w:name="funções"/>
+    <w:p>
+      <w:pPr>
+        <w:pStyle w:val="Heading2"/>
+      </w:pPr>
+      <w:r>
+        <w:rPr>
+          <w:rStyle w:val="SectionNumber"/>
+        </w:rPr>
+        <w:t xml:space="preserve">10.1</w:t>
+      </w:r>
+      <w:r>
+        <w:tab/>
+      </w:r>
+      <w:r>
+        <w:t xml:space="preserve">Funções</w:t>
+      </w:r>
+    </w:p>
+    <w:p>
+      <w:pPr>
+        <w:pStyle w:val="FirstParagraph"/>
+      </w:pPr>
+      <w:r>
+        <w:t xml:space="preserve">Função é um bloco de programação que executa algo.</w:t>
+      </w:r>
+      <w:r>
+        <w:br/>
       </w:r>
     </w:p>
     <w:p>
@@ -14391,71 +14420,239 @@
       </w:pPr>
       <w:r>
         <w:rPr>
-          <w:iCs/>
-          <w:i/>
-          <w:bCs/>
-          <w:b/>
-        </w:rPr>
-        <w:t xml:space="preserve">Comentarios</w:t>
-      </w:r>
-      <w:r>
-        <w:t xml:space="preserve"> </w:t>
-      </w:r>
-      <w:r>
-        <w:t xml:space="preserve">no</w:t>
-      </w:r>
-      <w:r>
-        <w:t xml:space="preserve"> </w:t>
-      </w:r>
-      <w:r>
-        <w:rPr>
-          <w:bCs/>
-          <w:b/>
-        </w:rPr>
-        <w:t xml:space="preserve">MySQL</w:t>
-      </w:r>
-      <w:r>
-        <w:t xml:space="preserve">, diferente do</w:t>
-      </w:r>
-      <w:r>
-        <w:t xml:space="preserve"> </w:t>
-      </w:r>
-      <w:r>
-        <w:rPr>
-          <w:bCs/>
-          <w:b/>
-        </w:rPr>
-        <w:t xml:space="preserve">SQL</w:t>
-      </w:r>
-      <w:r>
-        <w:t xml:space="preserve"> </w:t>
-      </w:r>
-      <w:r>
-        <w:t xml:space="preserve">onde comentarios são ’/**/</w:t>
+          <w:bCs/>
+          <w:b/>
+        </w:rPr>
+        <w:t xml:space="preserve">IFNULL</w:t>
+      </w:r>
+      <w:r>
+        <w:t xml:space="preserve">()</w:t>
+      </w:r>
+      <w:r>
+        <w:br/>
+      </w:r>
+    </w:p>
+    <w:p>
+      <w:pPr>
+        <w:numPr>
+          <w:ilvl w:val="1"/>
+          <w:numId w:val="1136"/>
+        </w:numPr>
+        <w:pStyle w:val="Compact"/>
+      </w:pPr>
+      <w:r>
+        <w:t xml:space="preserve">Converte os valores</w:t>
+      </w:r>
+      <w:r>
+        <w:t xml:space="preserve"> </w:t>
+      </w:r>
+      <w:r>
+        <w:rPr>
+          <w:bCs/>
+          <w:b/>
+        </w:rPr>
+        <w:t xml:space="preserve">NULL</w:t>
+      </w:r>
+      <w:r>
+        <w:t xml:space="preserve"> </w:t>
+      </w:r>
+      <w:r>
+        <w:t xml:space="preserve">de uma coluna em um valor-padrão especificado.</w:t>
+      </w:r>
+      <w:r>
+        <w:br/>
+      </w:r>
+    </w:p>
+    <w:p>
+      <w:pPr>
+        <w:numPr>
+          <w:ilvl w:val="1"/>
+          <w:numId w:val="1136"/>
+        </w:numPr>
+        <w:pStyle w:val="Compact"/>
+      </w:pPr>
+      <w:r>
+        <w:t xml:space="preserve">Os argumentos da função são a coluna a ser checada e o valor-padrão. </w:t>
+      </w:r>
+    </w:p>
+    <w:p>
+      <w:pPr>
+        <w:numPr>
+          <w:ilvl w:val="1"/>
+          <w:numId w:val="1136"/>
+        </w:numPr>
+        <w:pStyle w:val="Compact"/>
+      </w:pPr>
+      <w:r>
+        <w:t xml:space="preserve">Se o valor-padrão for um texto, ele entra entre aspas (</w:t>
       </w:r>
       <w:r>
         <w:t xml:space="preserve">‘</w:t>
       </w:r>
       <w:r>
-        <w:t xml:space="preserve">, no MySQL é</w:t>
+        <w:rPr>
+          <w:iCs/>
+          <w:i/>
+        </w:rPr>
+        <w:t xml:space="preserve">valor-padrão</w:t>
       </w:r>
       <w:r>
         <w:t xml:space="preserve">’</w:t>
       </w:r>
       <w:r>
-        <w:t xml:space="preserve">#</w:t>
-      </w:r>
-      <w:r>
-        <w:t xml:space="preserve">‘</w:t>
-      </w:r>
-      <w:r>
-        <w:t xml:space="preserve">. Ou</w:t>
-      </w:r>
-      <w:r>
-        <w:t xml:space="preserve">’</w:t>
-      </w:r>
-      <w:r>
-        <w:t xml:space="preserve">- -’ para comentario de linha.</w:t>
+        <w:t xml:space="preserve">).</w:t>
+      </w:r>
+      <w:r>
+        <w:br/>
+      </w:r>
+    </w:p>
+    <w:p>
+      <w:pPr>
+        <w:numPr>
+          <w:ilvl w:val="1"/>
+          <w:numId w:val="1136"/>
+        </w:numPr>
+        <w:pStyle w:val="Compact"/>
+      </w:pPr>
+      <w:r>
+        <w:t xml:space="preserve">Uma observação é quanto ao cabeçalho da coluna/campo, o ideal é que ele seja modificado com uso do</w:t>
+      </w:r>
+      <w:r>
+        <w:t xml:space="preserve"> </w:t>
+      </w:r>
+      <w:r>
+        <w:rPr>
+          <w:bCs/>
+          <w:b/>
+        </w:rPr>
+        <w:t xml:space="preserve">AS</w:t>
+      </w:r>
+      <w:r>
+        <w:t xml:space="preserve"> </w:t>
+      </w:r>
+      <w:r>
+        <w:t xml:space="preserve">para um novo nome, senão ele imprime em tela a formulação que esta passando a coluna.</w:t>
+      </w:r>
+      <w:r>
+        <w:br/>
+      </w:r>
+    </w:p>
+    <w:p>
+      <w:pPr>
+        <w:numPr>
+          <w:ilvl w:val="1"/>
+          <w:numId w:val="1136"/>
+        </w:numPr>
+        <w:pStyle w:val="Compact"/>
+      </w:pPr>
+      <w:r>
+        <w:t xml:space="preserve">É igual a função</w:t>
+      </w:r>
+      <w:r>
+        <w:t xml:space="preserve"> </w:t>
+      </w:r>
+      <w:r>
+        <w:rPr>
+          <w:iCs/>
+          <w:i/>
+        </w:rPr>
+        <w:t xml:space="preserve">coalesce</w:t>
+      </w:r>
+      <w:r>
+        <w:t xml:space="preserve">() em SQL.</w:t>
+      </w:r>
+      <w:r>
+        <w:br/>
+      </w:r>
+    </w:p>
+    <w:p>
+      <w:pPr>
+        <w:numPr>
+          <w:ilvl w:val="1"/>
+          <w:numId w:val="1136"/>
+        </w:numPr>
+        <w:pStyle w:val="Compact"/>
+      </w:pPr>
+      <w:r>
+        <w:t xml:space="preserve">Sintaxe:</w:t>
+      </w:r>
+      <w:r>
+        <w:br/>
+      </w:r>
+      <w:r>
+        <w:rPr>
+          <w:bCs/>
+          <w:b/>
+        </w:rPr>
+        <w:t xml:space="preserve">SELECT</w:t>
+      </w:r>
+      <w:r>
+        <w:br/>
+      </w:r>
+      <w:r>
+        <w:t xml:space="preserve">…</w:t>
+      </w:r>
+      <w:r>
+        <w:br/>
+      </w:r>
+      <w:r>
+        <w:rPr>
+          <w:bCs/>
+          <w:b/>
+        </w:rPr>
+        <w:t xml:space="preserve">IFNULL</w:t>
+      </w:r>
+      <w:r>
+        <w:t xml:space="preserve">(</w:t>
+      </w:r>
+      <w:r>
+        <w:rPr>
+          <w:iCs/>
+          <w:i/>
+        </w:rPr>
+        <w:t xml:space="preserve">coluna</w:t>
+      </w:r>
+      <w:r>
+        <w:t xml:space="preserve">,</w:t>
+      </w:r>
+      <w:r>
+        <w:rPr>
+          <w:iCs/>
+          <w:i/>
+        </w:rPr>
+        <w:t xml:space="preserve">valor-padrão</w:t>
+      </w:r>
+      <w:r>
+        <w:t xml:space="preserve">)</w:t>
+      </w:r>
+      <w:r>
+        <w:t xml:space="preserve"> </w:t>
+      </w:r>
+      <w:r>
+        <w:rPr>
+          <w:bCs/>
+          <w:b/>
+        </w:rPr>
+        <w:t xml:space="preserve">AS</w:t>
+      </w:r>
+      <w:r>
+        <w:t xml:space="preserve"> </w:t>
+      </w:r>
+      <w:r>
+        <w:rPr>
+          <w:iCs/>
+          <w:i/>
+        </w:rPr>
+        <w:t xml:space="preserve">novo_nome_coluna</w:t>
+      </w:r>
+      <w:r>
+        <w:t xml:space="preserve">,</w:t>
+      </w:r>
+      <w:r>
+        <w:br/>
+      </w:r>
+      <w:r>
+        <w:t xml:space="preserve">…</w:t>
       </w:r>
       <w:r>
         <w:br/>
@@ -14470,176 +14667,17 @@
         <w:pStyle w:val="Compact"/>
       </w:pPr>
       <w:r>
-        <w:t xml:space="preserve">O que são e o que fazem os administradores:</w:t>
-      </w:r>
-      <w:r>
-        <w:br/>
-      </w:r>
-    </w:p>
-    <w:p>
-      <w:pPr>
-        <w:numPr>
-          <w:ilvl w:val="1"/>
-          <w:numId w:val="1136"/>
-        </w:numPr>
-      </w:pPr>
-      <w:r>
-        <w:t xml:space="preserve">Administrador de dados(AD):</w:t>
-      </w:r>
-      <w:r>
-        <w:br/>
-      </w:r>
-      <w:r>
-        <w:t xml:space="preserve">O Administrador de Dados (AD) tem o objetivo de gerenciar o Modelo de Dados Corporativo, contribuindo para assegurar a qualidade das informações, a integração dos sistemas, a retenção e a disseminação do conhecimento dos negócios.</w:t>
-      </w:r>
-      <w:r>
-        <w:br/>
-      </w:r>
-      <w:r>
-        <w:t xml:space="preserve">Cabe a ele, guiado por certos princípios e através de atividades de planejamento, organização e controle dos dados corporativos, gerenciar os dados como recursos de uso comum da organização, promovendo-lhes os valores de autenticidade, autoridade, precisão, acessibilidade, seguridade e inteligibilidade.</w:t>
-      </w:r>
-      <w:r>
-        <w:br/>
-      </w:r>
-      <w:r>
-        <w:t xml:space="preserve">Tem como função o planejamento central, a documentação e o gerenciamento dos dados a partir da perspectiva de seus significados e valores para a organização como um todo.</w:t>
-      </w:r>
-      <w:r>
-        <w:br/>
-      </w:r>
-    </w:p>
-    <w:p>
-      <w:pPr>
-        <w:numPr>
-          <w:ilvl w:val="1"/>
-          <w:numId w:val="1136"/>
-        </w:numPr>
-      </w:pPr>
-      <w:r>
-        <w:t xml:space="preserve">Administrador de banco de dados (DBA):</w:t>
-      </w:r>
-      <w:r>
-        <w:br/>
-      </w:r>
-      <w:r>
-        <w:t xml:space="preserve">O DBA (database administrator), sigla em inglês para Administrador de Banco de Dados, é um profissional da área de tecnologia responsável pela criação, instalação, monitoramento, reparos e análise de estruturas de um banco de dados.</w:t>
-      </w:r>
-      <w:r>
-        <w:br/>
-      </w:r>
-      <w:r>
-        <w:t xml:space="preserve">O banco de dados fica sob análise periódica do DBA, que trabalha para que não haja sobrecargas do sistema e que as informações inseridas tenham destino correto nos servidores. Outras funções também importantes são analisar o espaço em disco, buscar melhorias para os sistemas e realizar backups.</w:t>
-      </w:r>
-      <w:r>
-        <w:br/>
-      </w:r>
-    </w:p>
-    <w:p>
-      <w:pPr>
-        <w:numPr>
-          <w:ilvl w:val="0"/>
-          <w:numId w:val="1135"/>
-        </w:numPr>
-        <w:pStyle w:val="Compact"/>
-      </w:pPr>
-      <w:r>
-        <w:t xml:space="preserve">Acesso ao</w:t>
-      </w:r>
-      <w:r>
-        <w:t xml:space="preserve"> </w:t>
-      </w:r>
-      <w:r>
-        <w:rPr>
-          <w:bCs/>
-          <w:b/>
-        </w:rPr>
-        <w:t xml:space="preserve">MySQL</w:t>
-      </w:r>
-      <w:r>
-        <w:t xml:space="preserve"> </w:t>
-      </w:r>
-      <w:r>
-        <w:t xml:space="preserve">pelo terminal é necessario usar o comando:</w:t>
-      </w:r>
-      <w:r>
-        <w:br/>
-      </w:r>
-      <w:r>
-        <w:t xml:space="preserve">mysql -u root -p</w:t>
-      </w:r>
-      <w:r>
-        <w:br/>
-      </w:r>
-    </w:p>
-    <w:p>
-      <w:pPr>
-        <w:numPr>
-          <w:ilvl w:val="1"/>
-          <w:numId w:val="1137"/>
-        </w:numPr>
-        <w:pStyle w:val="Compact"/>
-      </w:pPr>
-      <w:r>
-        <w:t xml:space="preserve">Depois colocar a senha.</w:t>
-      </w:r>
-      <w:r>
-        <w:br/>
-      </w:r>
-    </w:p>
-    <w:p>
-      <w:pPr>
-        <w:numPr>
-          <w:ilvl w:val="0"/>
-          <w:numId w:val="1135"/>
-        </w:numPr>
-        <w:pStyle w:val="Compact"/>
-      </w:pPr>
-      <w:r>
-        <w:t xml:space="preserve">Ao final dos comandos do</w:t>
-      </w:r>
-      <w:r>
-        <w:t xml:space="preserve"> </w:t>
-      </w:r>
-      <w:r>
-        <w:rPr>
-          <w:bCs/>
-          <w:b/>
-        </w:rPr>
-        <w:t xml:space="preserve">SQL</w:t>
-      </w:r>
-      <w:r>
-        <w:t xml:space="preserve"> </w:t>
-      </w:r>
-      <w:r>
-        <w:t xml:space="preserve">e do</w:t>
-      </w:r>
-      <w:r>
-        <w:t xml:space="preserve"> </w:t>
-      </w:r>
-      <w:r>
-        <w:rPr>
-          <w:bCs/>
-          <w:b/>
-        </w:rPr>
-        <w:t xml:space="preserve">MySQL</w:t>
-      </w:r>
-      <w:r>
-        <w:t xml:space="preserve">, usar o</w:t>
-      </w:r>
-      <w:r>
-        <w:t xml:space="preserve"> </w:t>
-      </w:r>
-      <w:r>
-        <w:t xml:space="preserve">‘</w:t>
-      </w:r>
-      <w:r>
-        <w:t xml:space="preserve">;</w:t>
-      </w:r>
-      <w:r>
-        <w:t xml:space="preserve">’</w:t>
-      </w:r>
-      <w:r>
-        <w:t xml:space="preserve">(delimitador), ele informa que o comando acabou e deve ser executado.</w:t>
+        <w:rPr>
+          <w:bCs/>
+          <w:b/>
+        </w:rPr>
+        <w:t xml:space="preserve">NOW</w:t>
+      </w:r>
+      <w:r>
+        <w:t xml:space="preserve">()</w:t>
+      </w:r>
+      <w:r>
+        <w:br/>
       </w:r>
     </w:p>
     <w:p>
@@ -14648,55 +14686,365 @@
       </w:r>
     </w:p>
     <w:bookmarkEnd w:id="55"/>
-    <w:bookmarkStart w:id="57" w:name="andamento-dos-estudos"/>
-    <w:p>
-      <w:pPr>
-        <w:pStyle w:val="Heading1"/>
+    <w:bookmarkStart w:id="56" w:name="views"/>
+    <w:p>
+      <w:pPr>
+        <w:pStyle w:val="Heading2"/>
       </w:pPr>
       <w:r>
         <w:rPr>
           <w:rStyle w:val="SectionNumber"/>
         </w:rPr>
-        <w:t xml:space="preserve">11</w:t>
+        <w:t xml:space="preserve">10.2</w:t>
       </w:r>
       <w:r>
         <w:tab/>
       </w:r>
       <w:r>
-        <w:t xml:space="preserve">Andamento dos Estudos</w:t>
-      </w:r>
-    </w:p>
-    <w:bookmarkStart w:id="56" w:name="assunto-em-andamento"/>
-    <w:p>
-      <w:pPr>
-        <w:pStyle w:val="Heading2"/>
-      </w:pPr>
-      <w:r>
-        <w:rPr>
-          <w:rStyle w:val="SectionNumber"/>
-        </w:rPr>
-        <w:t xml:space="preserve">11.1</w:t>
-      </w:r>
-      <w:r>
-        <w:tab/>
-      </w:r>
-      <w:r>
-        <w:t xml:space="preserve">Assunto em andamento:</w:t>
-      </w:r>
-    </w:p>
-    <w:p>
-      <w:pPr>
-        <w:pStyle w:val="FirstParagraph"/>
-      </w:pPr>
-      <w:r>
-        <w:t xml:space="preserve">Atualmente estou estudando Módulo 11.</w:t>
-      </w:r>
-      <w:r>
-        <w:br/>
+        <w:t xml:space="preserve">VIEWS</w:t>
+      </w:r>
+    </w:p>
+    <w:p>
+      <w:r>
+        <w:br w:type="page"/>
       </w:r>
     </w:p>
     <w:bookmarkEnd w:id="56"/>
     <w:bookmarkEnd w:id="57"/>
+    <w:bookmarkStart w:id="58" w:name="detalhes"/>
+    <w:p>
+      <w:pPr>
+        <w:pStyle w:val="Heading1"/>
+      </w:pPr>
+      <w:r>
+        <w:rPr>
+          <w:rStyle w:val="SectionNumber"/>
+        </w:rPr>
+        <w:t xml:space="preserve">11</w:t>
+      </w:r>
+      <w:r>
+        <w:tab/>
+      </w:r>
+      <w:r>
+        <w:t xml:space="preserve">Detalhes</w:t>
+      </w:r>
+    </w:p>
+    <w:p>
+      <w:pPr>
+        <w:numPr>
+          <w:ilvl w:val="0"/>
+          <w:numId w:val="1137"/>
+        </w:numPr>
+        <w:pStyle w:val="Compact"/>
+      </w:pPr>
+      <w:r>
+        <w:rPr>
+          <w:iCs/>
+          <w:i/>
+          <w:bCs/>
+          <w:b/>
+        </w:rPr>
+        <w:t xml:space="preserve">Comentarios</w:t>
+      </w:r>
+      <w:r>
+        <w:t xml:space="preserve"> </w:t>
+      </w:r>
+      <w:r>
+        <w:t xml:space="preserve">no</w:t>
+      </w:r>
+      <w:r>
+        <w:t xml:space="preserve"> </w:t>
+      </w:r>
+      <w:r>
+        <w:rPr>
+          <w:bCs/>
+          <w:b/>
+        </w:rPr>
+        <w:t xml:space="preserve">MySQL</w:t>
+      </w:r>
+      <w:r>
+        <w:t xml:space="preserve">, diferente do</w:t>
+      </w:r>
+      <w:r>
+        <w:t xml:space="preserve"> </w:t>
+      </w:r>
+      <w:r>
+        <w:rPr>
+          <w:bCs/>
+          <w:b/>
+        </w:rPr>
+        <w:t xml:space="preserve">SQL</w:t>
+      </w:r>
+      <w:r>
+        <w:t xml:space="preserve"> </w:t>
+      </w:r>
+      <w:r>
+        <w:t xml:space="preserve">onde comentarios são ’/**/</w:t>
+      </w:r>
+      <w:r>
+        <w:t xml:space="preserve">‘</w:t>
+      </w:r>
+      <w:r>
+        <w:t xml:space="preserve">, no MySQL é</w:t>
+      </w:r>
+      <w:r>
+        <w:t xml:space="preserve">’</w:t>
+      </w:r>
+      <w:r>
+        <w:t xml:space="preserve">#</w:t>
+      </w:r>
+      <w:r>
+        <w:t xml:space="preserve">‘</w:t>
+      </w:r>
+      <w:r>
+        <w:t xml:space="preserve">. Ou</w:t>
+      </w:r>
+      <w:r>
+        <w:t xml:space="preserve">’</w:t>
+      </w:r>
+      <w:r>
+        <w:t xml:space="preserve">- -’ para comentario de linha.</w:t>
+      </w:r>
+      <w:r>
+        <w:br/>
+      </w:r>
+    </w:p>
+    <w:p>
+      <w:pPr>
+        <w:numPr>
+          <w:ilvl w:val="0"/>
+          <w:numId w:val="1137"/>
+        </w:numPr>
+        <w:pStyle w:val="Compact"/>
+      </w:pPr>
+      <w:r>
+        <w:t xml:space="preserve">O que são e o que fazem os administradores:</w:t>
+      </w:r>
+      <w:r>
+        <w:br/>
+      </w:r>
+    </w:p>
+    <w:p>
+      <w:pPr>
+        <w:numPr>
+          <w:ilvl w:val="1"/>
+          <w:numId w:val="1138"/>
+        </w:numPr>
+      </w:pPr>
+      <w:r>
+        <w:t xml:space="preserve">Administrador de dados(AD):</w:t>
+      </w:r>
+      <w:r>
+        <w:br/>
+      </w:r>
+      <w:r>
+        <w:t xml:space="preserve">O Administrador de Dados (AD) tem o objetivo de gerenciar o Modelo de Dados Corporativo, contribuindo para assegurar a qualidade das informações, a integração dos sistemas, a retenção e a disseminação do conhecimento dos negócios.</w:t>
+      </w:r>
+      <w:r>
+        <w:br/>
+      </w:r>
+      <w:r>
+        <w:t xml:space="preserve">Cabe a ele, guiado por certos princípios e através de atividades de planejamento, organização e controle dos dados corporativos, gerenciar os dados como recursos de uso comum da organização, promovendo-lhes os valores de autenticidade, autoridade, precisão, acessibilidade, seguridade e inteligibilidade.</w:t>
+      </w:r>
+      <w:r>
+        <w:br/>
+      </w:r>
+      <w:r>
+        <w:t xml:space="preserve">Tem como função o planejamento central, a documentação e o gerenciamento dos dados a partir da perspectiva de seus significados e valores para a organização como um todo.</w:t>
+      </w:r>
+      <w:r>
+        <w:br/>
+      </w:r>
+    </w:p>
+    <w:p>
+      <w:pPr>
+        <w:numPr>
+          <w:ilvl w:val="1"/>
+          <w:numId w:val="1138"/>
+        </w:numPr>
+      </w:pPr>
+      <w:r>
+        <w:t xml:space="preserve">Administrador de banco de dados (DBA):</w:t>
+      </w:r>
+      <w:r>
+        <w:br/>
+      </w:r>
+      <w:r>
+        <w:t xml:space="preserve">O DBA (database administrator), sigla em inglês para Administrador de Banco de Dados, é um profissional da área de tecnologia responsável pela criação, instalação, monitoramento, reparos e análise de estruturas de um banco de dados.</w:t>
+      </w:r>
+      <w:r>
+        <w:br/>
+      </w:r>
+      <w:r>
+        <w:t xml:space="preserve">O banco de dados fica sob análise periódica do DBA, que trabalha para que não haja sobrecargas do sistema e que as informações inseridas tenham destino correto nos servidores. Outras funções também importantes são analisar o espaço em disco, buscar melhorias para os sistemas e realizar backups.</w:t>
+      </w:r>
+      <w:r>
+        <w:br/>
+      </w:r>
+    </w:p>
+    <w:p>
+      <w:pPr>
+        <w:numPr>
+          <w:ilvl w:val="0"/>
+          <w:numId w:val="1137"/>
+        </w:numPr>
+        <w:pStyle w:val="Compact"/>
+      </w:pPr>
+      <w:r>
+        <w:t xml:space="preserve">Acesso ao</w:t>
+      </w:r>
+      <w:r>
+        <w:t xml:space="preserve"> </w:t>
+      </w:r>
+      <w:r>
+        <w:rPr>
+          <w:bCs/>
+          <w:b/>
+        </w:rPr>
+        <w:t xml:space="preserve">MySQL</w:t>
+      </w:r>
+      <w:r>
+        <w:t xml:space="preserve"> </w:t>
+      </w:r>
+      <w:r>
+        <w:t xml:space="preserve">pelo terminal é necessario usar o comando:</w:t>
+      </w:r>
+      <w:r>
+        <w:br/>
+      </w:r>
+      <w:r>
+        <w:t xml:space="preserve">mysql -u root -p</w:t>
+      </w:r>
+      <w:r>
+        <w:br/>
+      </w:r>
+    </w:p>
+    <w:p>
+      <w:pPr>
+        <w:numPr>
+          <w:ilvl w:val="1"/>
+          <w:numId w:val="1139"/>
+        </w:numPr>
+        <w:pStyle w:val="Compact"/>
+      </w:pPr>
+      <w:r>
+        <w:t xml:space="preserve">Depois colocar a senha.</w:t>
+      </w:r>
+      <w:r>
+        <w:br/>
+      </w:r>
+    </w:p>
+    <w:p>
+      <w:pPr>
+        <w:numPr>
+          <w:ilvl w:val="0"/>
+          <w:numId w:val="1137"/>
+        </w:numPr>
+        <w:pStyle w:val="Compact"/>
+      </w:pPr>
+      <w:r>
+        <w:t xml:space="preserve">Ao final dos comandos do</w:t>
+      </w:r>
+      <w:r>
+        <w:t xml:space="preserve"> </w:t>
+      </w:r>
+      <w:r>
+        <w:rPr>
+          <w:bCs/>
+          <w:b/>
+        </w:rPr>
+        <w:t xml:space="preserve">SQL</w:t>
+      </w:r>
+      <w:r>
+        <w:t xml:space="preserve"> </w:t>
+      </w:r>
+      <w:r>
+        <w:t xml:space="preserve">e do</w:t>
+      </w:r>
+      <w:r>
+        <w:t xml:space="preserve"> </w:t>
+      </w:r>
+      <w:r>
+        <w:rPr>
+          <w:bCs/>
+          <w:b/>
+        </w:rPr>
+        <w:t xml:space="preserve">MySQL</w:t>
+      </w:r>
+      <w:r>
+        <w:t xml:space="preserve">, usar o</w:t>
+      </w:r>
+      <w:r>
+        <w:t xml:space="preserve"> </w:t>
+      </w:r>
+      <w:r>
+        <w:t xml:space="preserve">‘</w:t>
+      </w:r>
+      <w:r>
+        <w:t xml:space="preserve">;</w:t>
+      </w:r>
+      <w:r>
+        <w:t xml:space="preserve">’</w:t>
+      </w:r>
+      <w:r>
+        <w:t xml:space="preserve">(delimitador), ele informa que o comando acabou e deve ser executado.</w:t>
+      </w:r>
+    </w:p>
+    <w:p>
+      <w:r>
+        <w:br w:type="page"/>
+      </w:r>
+    </w:p>
+    <w:bookmarkEnd w:id="58"/>
+    <w:bookmarkStart w:id="60" w:name="andamento-dos-estudos"/>
+    <w:p>
+      <w:pPr>
+        <w:pStyle w:val="Heading1"/>
+      </w:pPr>
+      <w:r>
+        <w:rPr>
+          <w:rStyle w:val="SectionNumber"/>
+        </w:rPr>
+        <w:t xml:space="preserve">12</w:t>
+      </w:r>
+      <w:r>
+        <w:tab/>
+      </w:r>
+      <w:r>
+        <w:t xml:space="preserve">Andamento dos Estudos</w:t>
+      </w:r>
+    </w:p>
+    <w:bookmarkStart w:id="59" w:name="assunto-em-andamento"/>
+    <w:p>
+      <w:pPr>
+        <w:pStyle w:val="Heading2"/>
+      </w:pPr>
+      <w:r>
+        <w:rPr>
+          <w:rStyle w:val="SectionNumber"/>
+        </w:rPr>
+        <w:t xml:space="preserve">12.1</w:t>
+      </w:r>
+      <w:r>
+        <w:tab/>
+      </w:r>
+      <w:r>
+        <w:t xml:space="preserve">Assunto em andamento:</w:t>
+      </w:r>
+    </w:p>
+    <w:p>
+      <w:pPr>
+        <w:pStyle w:val="FirstParagraph"/>
+      </w:pPr>
+      <w:r>
+        <w:t xml:space="preserve">Atualmente estou estudando Módulo 11.</w:t>
+      </w:r>
+      <w:r>
+        <w:br/>
+      </w:r>
+    </w:p>
+    <w:bookmarkEnd w:id="59"/>
+    <w:bookmarkEnd w:id="60"/>
     <w:sectPr/>
   </w:body>
 </w:document>
@@ -16322,6 +16670,12 @@
     <w:abstractNumId w:val="991"/>
   </w:num>
   <w:num w:numId="1137">
+    <w:abstractNumId w:val="991"/>
+  </w:num>
+  <w:num w:numId="1138">
+    <w:abstractNumId w:val="991"/>
+  </w:num>
+  <w:num w:numId="1139">
     <w:abstractNumId w:val="991"/>
   </w:num>
 </w:numbering>

</xml_diff>

<commit_message>
atualização 8/4/22 - Diagrama ER
</commit_message>
<xml_diff>
--- a/Readme.docx
+++ b/Readme.docx
@@ -49,7 +49,7 @@
         <w:pStyle w:val="Date"/>
       </w:pPr>
       <w:r>
-        <w:t xml:space="preserve">2022-04-06</w:t>
+        <w:t xml:space="preserve">2022-04-08</w:t>
       </w:r>
     </w:p>
     <w:sdt>
@@ -6878,6 +6878,34 @@
         <w:pStyle w:val="Compact"/>
       </w:pPr>
       <w:r>
+        <w:t xml:space="preserve">A tabela é ordenada de acordo com a precedencia em que as colunas aparecem no</w:t>
+      </w:r>
+      <w:r>
+        <w:t xml:space="preserve"> </w:t>
+      </w:r>
+      <w:r>
+        <w:rPr>
+          <w:bCs/>
+          <w:b/>
+        </w:rPr>
+        <w:t xml:space="preserve">ORDER BY</w:t>
+      </w:r>
+      <w:r>
+        <w:t xml:space="preserve">.</w:t>
+      </w:r>
+      <w:r>
+        <w:br/>
+      </w:r>
+    </w:p>
+    <w:p>
+      <w:pPr>
+        <w:numPr>
+          <w:ilvl w:val="2"/>
+          <w:numId w:val="1075"/>
+        </w:numPr>
+        <w:pStyle w:val="Compact"/>
+      </w:pPr>
+      <w:r>
         <w:t xml:space="preserve">Sintaxe:</w:t>
       </w:r>
       <w:r>
@@ -7067,6 +7095,49 @@
       </w:r>
       <w:r>
         <w:t xml:space="preserve">;)</w:t>
+      </w:r>
+      <w:r>
+        <w:br/>
+      </w:r>
+    </w:p>
+    <w:p>
+      <w:pPr>
+        <w:numPr>
+          <w:ilvl w:val="1"/>
+          <w:numId w:val="1074"/>
+        </w:numPr>
+      </w:pPr>
+      <w:r>
+        <w:t xml:space="preserve">O comando</w:t>
+      </w:r>
+      <w:r>
+        <w:t xml:space="preserve"> </w:t>
+      </w:r>
+      <w:r>
+        <w:rPr>
+          <w:bCs/>
+          <w:b/>
+        </w:rPr>
+        <w:t xml:space="preserve">ORDER BY</w:t>
+      </w:r>
+      <w:r>
+        <w:t xml:space="preserve"> </w:t>
+      </w:r>
+      <w:r>
+        <w:t xml:space="preserve">também coloca em ordem</w:t>
+      </w:r>
+      <w:r>
+        <w:t xml:space="preserve"> </w:t>
+      </w:r>
+      <w:r>
+        <w:rPr>
+          <w:bCs/>
+          <w:b/>
+        </w:rPr>
+        <w:t xml:space="preserve">VIEWS</w:t>
+      </w:r>
+      <w:r>
+        <w:t xml:space="preserve">.</w:t>
       </w:r>
       <w:r>
         <w:br/>
@@ -16268,7 +16339,7 @@
     <w:bookmarkEnd w:id="57"/>
     <w:bookmarkEnd w:id="58"/>
     <w:bookmarkEnd w:id="59"/>
-    <w:bookmarkStart w:id="60" w:name="detalhes"/>
+    <w:bookmarkStart w:id="66" w:name="brmodelo-e-staruml"/>
     <w:p>
       <w:pPr>
         <w:pStyle w:val="Heading1"/>
@@ -16283,7 +16354,7 @@
         <w:tab/>
       </w:r>
       <w:r>
-        <w:t xml:space="preserve">Detalhes</w:t>
+        <w:t xml:space="preserve">brModelo e StarUML</w:t>
       </w:r>
     </w:p>
     <w:p>
@@ -16295,90 +16366,7 @@
         <w:pStyle w:val="Compact"/>
       </w:pPr>
       <w:r>
-        <w:rPr>
-          <w:iCs/>
-          <w:i/>
-          <w:bCs/>
-          <w:b/>
-        </w:rPr>
-        <w:t xml:space="preserve">Comentarios</w:t>
-      </w:r>
-      <w:r>
-        <w:t xml:space="preserve"> </w:t>
-      </w:r>
-      <w:r>
-        <w:t xml:space="preserve">no</w:t>
-      </w:r>
-      <w:r>
-        <w:t xml:space="preserve"> </w:t>
-      </w:r>
-      <w:r>
-        <w:rPr>
-          <w:bCs/>
-          <w:b/>
-        </w:rPr>
-        <w:t xml:space="preserve">MySQL</w:t>
-      </w:r>
-      <w:r>
-        <w:t xml:space="preserve">, diferente do</w:t>
-      </w:r>
-      <w:r>
-        <w:t xml:space="preserve"> </w:t>
-      </w:r>
-      <w:r>
-        <w:rPr>
-          <w:bCs/>
-          <w:b/>
-        </w:rPr>
-        <w:t xml:space="preserve">SQL</w:t>
-      </w:r>
-      <w:r>
-        <w:t xml:space="preserve"> </w:t>
-      </w:r>
-      <w:r>
-        <w:t xml:space="preserve">onde comentarios são ’/**/</w:t>
-      </w:r>
-      <w:r>
-        <w:t xml:space="preserve">‘</w:t>
-      </w:r>
-      <w:r>
-        <w:t xml:space="preserve">, no MySQL é</w:t>
-      </w:r>
-      <w:r>
-        <w:t xml:space="preserve">’</w:t>
-      </w:r>
-      <w:r>
-        <w:t xml:space="preserve">#</w:t>
-      </w:r>
-      <w:r>
-        <w:t xml:space="preserve">‘</w:t>
-      </w:r>
-      <w:r>
-        <w:t xml:space="preserve">. Ou</w:t>
-      </w:r>
-      <w:r>
-        <w:t xml:space="preserve">’</w:t>
-      </w:r>
-      <w:r>
-        <w:t xml:space="preserve">- -’ para comentario de linha.</w:t>
-      </w:r>
-      <w:r>
-        <w:br/>
-      </w:r>
-    </w:p>
-    <w:p>
-      <w:pPr>
-        <w:numPr>
-          <w:ilvl w:val="0"/>
-          <w:numId w:val="1144"/>
-        </w:numPr>
-        <w:pStyle w:val="Compact"/>
-      </w:pPr>
-      <w:r>
-        <w:t xml:space="preserve">O que são e o que fazem os administradores:</w:t>
-      </w:r>
-      <w:r>
-        <w:br/>
+        <w:t xml:space="preserve">Existem dois tipo de notação para diagrama ER (Entidade Relacionamento):</w:t>
       </w:r>
     </w:p>
     <w:p>
@@ -16387,27 +16375,50 @@
           <w:ilvl w:val="1"/>
           <w:numId w:val="1145"/>
         </w:numPr>
-      </w:pPr>
-      <w:r>
-        <w:t xml:space="preserve">Administrador de dados(AD):</w:t>
-      </w:r>
-      <w:r>
-        <w:br/>
-      </w:r>
-      <w:r>
-        <w:t xml:space="preserve">O Administrador de Dados (AD) tem o objetivo de gerenciar o Modelo de Dados Corporativo, contribuindo para assegurar a qualidade das informações, a integração dos sistemas, a retenção e a disseminação do conhecimento dos negócios.</w:t>
-      </w:r>
-      <w:r>
-        <w:br/>
-      </w:r>
-      <w:r>
-        <w:t xml:space="preserve">Cabe a ele, guiado por certos princípios e através de atividades de planejamento, organização e controle dos dados corporativos, gerenciar os dados como recursos de uso comum da organização, promovendo-lhes os valores de autenticidade, autoridade, precisão, acessibilidade, seguridade e inteligibilidade.</w:t>
-      </w:r>
-      <w:r>
-        <w:br/>
-      </w:r>
-      <w:r>
-        <w:t xml:space="preserve">Tem como função o planejamento central, a documentação e o gerenciamento dos dados a partir da perspectiva de seus significados e valores para a organização como um todo.</w:t>
+        <w:pStyle w:val="Compact"/>
+      </w:pPr>
+      <w:r>
+        <w:t xml:space="preserve">Peter Chen</w:t>
+      </w:r>
+      <w:r>
+        <w:br/>
+      </w:r>
+    </w:p>
+    <w:p>
+      <w:pPr>
+        <w:numPr>
+          <w:ilvl w:val="2"/>
+          <w:numId w:val="1146"/>
+        </w:numPr>
+        <w:pStyle w:val="Compact"/>
+      </w:pPr>
+      <w:r>
+        <w:t xml:space="preserve">Esse mais utilizado em literatura sobre banco de dados.</w:t>
+      </w:r>
+      <w:r>
+        <w:br/>
+      </w:r>
+    </w:p>
+    <w:p>
+      <w:pPr>
+        <w:numPr>
+          <w:ilvl w:val="2"/>
+          <w:numId w:val="1146"/>
+        </w:numPr>
+        <w:pStyle w:val="Compact"/>
+      </w:pPr>
+      <w:r>
+        <w:t xml:space="preserve">Software:</w:t>
+      </w:r>
+      <w:r>
+        <w:br/>
+      </w:r>
+      <w:r>
+        <w:rPr>
+          <w:bCs/>
+          <w:b/>
+        </w:rPr>
+        <w:t xml:space="preserve">brModelo</w:t>
       </w:r>
       <w:r>
         <w:br/>
@@ -16419,6 +16430,686 @@
           <w:ilvl w:val="1"/>
           <w:numId w:val="1145"/>
         </w:numPr>
+        <w:pStyle w:val="Compact"/>
+      </w:pPr>
+      <w:r>
+        <w:t xml:space="preserve">Cross foot</w:t>
+      </w:r>
+      <w:r>
+        <w:br/>
+      </w:r>
+    </w:p>
+    <w:p>
+      <w:pPr>
+        <w:numPr>
+          <w:ilvl w:val="2"/>
+          <w:numId w:val="1147"/>
+        </w:numPr>
+        <w:pStyle w:val="Compact"/>
+      </w:pPr>
+      <w:r>
+        <w:t xml:space="preserve">Vantagem do diagrama ser menos poluido.</w:t>
+      </w:r>
+      <w:r>
+        <w:br/>
+      </w:r>
+    </w:p>
+    <w:p>
+      <w:pPr>
+        <w:numPr>
+          <w:ilvl w:val="2"/>
+          <w:numId w:val="1147"/>
+        </w:numPr>
+        <w:pStyle w:val="Compact"/>
+      </w:pPr>
+      <w:r>
+        <w:t xml:space="preserve">Esse mais utilizado por arquitetos de dados.</w:t>
+      </w:r>
+      <w:r>
+        <w:br/>
+      </w:r>
+    </w:p>
+    <w:p>
+      <w:pPr>
+        <w:numPr>
+          <w:ilvl w:val="2"/>
+          <w:numId w:val="1147"/>
+        </w:numPr>
+        <w:pStyle w:val="Compact"/>
+      </w:pPr>
+      <w:r>
+        <w:t xml:space="preserve">Software:</w:t>
+      </w:r>
+      <w:r>
+        <w:br/>
+      </w:r>
+      <w:r>
+        <w:rPr>
+          <w:bCs/>
+          <w:b/>
+        </w:rPr>
+        <w:t xml:space="preserve">StarUML</w:t>
+      </w:r>
+      <w:r>
+        <w:br/>
+      </w:r>
+    </w:p>
+    <w:p>
+      <w:r>
+        <w:br w:type="page"/>
+      </w:r>
+    </w:p>
+    <w:bookmarkStart w:id="61" w:name="peter-chen"/>
+    <w:p>
+      <w:pPr>
+        <w:pStyle w:val="Heading2"/>
+      </w:pPr>
+      <w:r>
+        <w:rPr>
+          <w:rStyle w:val="SectionNumber"/>
+        </w:rPr>
+        <w:t xml:space="preserve">11.1</w:t>
+      </w:r>
+      <w:r>
+        <w:tab/>
+      </w:r>
+      <w:r>
+        <w:t xml:space="preserve">Peter Chen</w:t>
+      </w:r>
+    </w:p>
+    <w:p>
+      <w:pPr>
+        <w:numPr>
+          <w:ilvl w:val="0"/>
+          <w:numId w:val="1148"/>
+        </w:numPr>
+        <w:pStyle w:val="Compact"/>
+      </w:pPr>
+      <w:r>
+        <w:t xml:space="preserve">Notação do Peter Chen</w:t>
+      </w:r>
+      <w:r>
+        <w:br/>
+      </w:r>
+      <w:r>
+        <w:drawing>
+          <wp:inline>
+            <wp:extent cx="5082138" cy="2290812"/>
+            <wp:effectExtent b="0" l="0" r="0" t="0"/>
+            <wp:docPr descr="notação de Peter Chen" title="" id="1" name="Picture"/>
+            <a:graphic>
+              <a:graphicData uri="http://schemas.openxmlformats.org/drawingml/2006/picture">
+                <pic:pic>
+                  <pic:nvPicPr>
+                    <pic:cNvPr descr="/home/serigo/MySQL/NOTACAO-PETER-CHEN-CADERNO-DE-PROVA.png" id="0" name="Picture"/>
+                    <pic:cNvPicPr>
+                      <a:picLocks noChangeArrowheads="1" noChangeAspect="1"/>
+                    </pic:cNvPicPr>
+                  </pic:nvPicPr>
+                  <pic:blipFill>
+                    <a:blip r:embed="rId60"/>
+                    <a:stretch>
+                      <a:fillRect/>
+                    </a:stretch>
+                  </pic:blipFill>
+                  <pic:spPr bwMode="auto">
+                    <a:xfrm>
+                      <a:off x="0" y="0"/>
+                      <a:ext cx="5082138" cy="2290812"/>
+                    </a:xfrm>
+                    <a:prstGeom prst="rect">
+                      <a:avLst/>
+                    </a:prstGeom>
+                    <a:noFill/>
+                    <a:ln w="9525">
+                      <a:noFill/>
+                      <a:headEnd/>
+                      <a:tailEnd/>
+                    </a:ln>
+                  </pic:spPr>
+                </pic:pic>
+              </a:graphicData>
+            </a:graphic>
+          </wp:inline>
+        </w:drawing>
+      </w:r>
+    </w:p>
+    <w:p>
+      <w:pPr>
+        <w:numPr>
+          <w:ilvl w:val="1"/>
+          <w:numId w:val="1149"/>
+        </w:numPr>
+        <w:pStyle w:val="Compact"/>
+      </w:pPr>
+      <w:r>
+        <w:t xml:space="preserve">Entidade = Tabela</w:t>
+      </w:r>
+      <w:r>
+        <w:br/>
+      </w:r>
+    </w:p>
+    <w:p>
+      <w:pPr>
+        <w:numPr>
+          <w:ilvl w:val="1"/>
+          <w:numId w:val="1149"/>
+        </w:numPr>
+        <w:pStyle w:val="Compact"/>
+      </w:pPr>
+      <w:r>
+        <w:t xml:space="preserve">Relacionamento = Relacionamento entre tabelas</w:t>
+      </w:r>
+      <w:r>
+        <w:br/>
+      </w:r>
+    </w:p>
+    <w:p>
+      <w:pPr>
+        <w:numPr>
+          <w:ilvl w:val="1"/>
+          <w:numId w:val="1149"/>
+        </w:numPr>
+        <w:pStyle w:val="Compact"/>
+      </w:pPr>
+      <w:r>
+        <w:t xml:space="preserve">Atributo = Coluna/Campo</w:t>
+      </w:r>
+      <w:r>
+        <w:br/>
+      </w:r>
+    </w:p>
+    <w:p>
+      <w:pPr>
+        <w:numPr>
+          <w:ilvl w:val="1"/>
+          <w:numId w:val="1149"/>
+        </w:numPr>
+        <w:pStyle w:val="Compact"/>
+      </w:pPr>
+      <w:r>
+        <w:t xml:space="preserve">Cardinaliade (x,y):</w:t>
+      </w:r>
+      <w:r>
+        <w:br/>
+      </w:r>
+    </w:p>
+    <w:p>
+      <w:pPr>
+        <w:numPr>
+          <w:ilvl w:val="2"/>
+          <w:numId w:val="1150"/>
+        </w:numPr>
+        <w:pStyle w:val="Compact"/>
+      </w:pPr>
+      <w:r>
+        <w:t xml:space="preserve">x = Obrigatoriedade (</w:t>
+      </w:r>
+      <w:r>
+        <w:t xml:space="preserve">“</w:t>
+      </w:r>
+      <w:r>
+        <w:t xml:space="preserve">0</w:t>
+      </w:r>
+      <w:r>
+        <w:t xml:space="preserve">”</w:t>
+      </w:r>
+      <w:r>
+        <w:t xml:space="preserve"> </w:t>
+      </w:r>
+      <w:r>
+        <w:t xml:space="preserve">não obrigatorio,</w:t>
+      </w:r>
+      <w:r>
+        <w:t xml:space="preserve"> </w:t>
+      </w:r>
+      <w:r>
+        <w:t xml:space="preserve">“</w:t>
+      </w:r>
+      <w:r>
+        <w:t xml:space="preserve">1</w:t>
+      </w:r>
+      <w:r>
+        <w:t xml:space="preserve">”</w:t>
+      </w:r>
+      <w:r>
+        <w:t xml:space="preserve"> </w:t>
+      </w:r>
+      <w:r>
+        <w:t xml:space="preserve">obrigatorio)</w:t>
+      </w:r>
+      <w:r>
+        <w:br/>
+      </w:r>
+    </w:p>
+    <w:p>
+      <w:pPr>
+        <w:numPr>
+          <w:ilvl w:val="2"/>
+          <w:numId w:val="1150"/>
+        </w:numPr>
+        <w:pStyle w:val="Compact"/>
+      </w:pPr>
+      <w:r>
+        <w:t xml:space="preserve">y = Tipo de relacionamento (</w:t>
+      </w:r>
+      <w:r>
+        <w:t xml:space="preserve">“</w:t>
+      </w:r>
+      <w:r>
+        <w:t xml:space="preserve">N</w:t>
+      </w:r>
+      <w:r>
+        <w:t xml:space="preserve">”</w:t>
+      </w:r>
+      <w:r>
+        <w:t xml:space="preserve"> </w:t>
+      </w:r>
+      <w:r>
+        <w:t xml:space="preserve">para muitos,</w:t>
+      </w:r>
+      <w:r>
+        <w:t xml:space="preserve"> </w:t>
+      </w:r>
+      <w:r>
+        <w:t xml:space="preserve">“</w:t>
+      </w:r>
+      <w:r>
+        <w:t xml:space="preserve">1</w:t>
+      </w:r>
+      <w:r>
+        <w:t xml:space="preserve">”</w:t>
+      </w:r>
+      <w:r>
+        <w:t xml:space="preserve"> </w:t>
+      </w:r>
+      <w:r>
+        <w:t xml:space="preserve">para um)</w:t>
+      </w:r>
+      <w:r>
+        <w:br/>
+      </w:r>
+    </w:p>
+    <w:p>
+      <w:r>
+        <w:br w:type="page"/>
+      </w:r>
+    </w:p>
+    <w:bookmarkEnd w:id="61"/>
+    <w:bookmarkStart w:id="65" w:name="cross-foot-pé-de-galinha"/>
+    <w:p>
+      <w:pPr>
+        <w:pStyle w:val="Heading2"/>
+      </w:pPr>
+      <w:r>
+        <w:rPr>
+          <w:rStyle w:val="SectionNumber"/>
+        </w:rPr>
+        <w:t xml:space="preserve">11.2</w:t>
+      </w:r>
+      <w:r>
+        <w:tab/>
+      </w:r>
+      <w:r>
+        <w:t xml:space="preserve">Cross Foot (pé de galinha)</w:t>
+      </w:r>
+    </w:p>
+    <w:p>
+      <w:pPr>
+        <w:numPr>
+          <w:ilvl w:val="0"/>
+          <w:numId w:val="1151"/>
+        </w:numPr>
+      </w:pPr>
+      <w:r>
+        <w:t xml:space="preserve">Entidades</w:t>
+      </w:r>
+      <w:r>
+        <w:br/>
+      </w:r>
+      <w:r>
+        <w:drawing>
+          <wp:inline>
+            <wp:extent cx="5334000" cy="1984248"/>
+            <wp:effectExtent b="0" l="0" r="0" t="0"/>
+            <wp:docPr descr="Chaves Cross" title="" id="1" name="Picture"/>
+            <a:graphic>
+              <a:graphicData uri="http://schemas.openxmlformats.org/drawingml/2006/picture">
+                <pic:pic>
+                  <pic:nvPicPr>
+                    <pic:cNvPr descr="/home/serigo/MySQL/Keys.PNG" id="0" name="Picture"/>
+                    <pic:cNvPicPr>
+                      <a:picLocks noChangeArrowheads="1" noChangeAspect="1"/>
+                    </pic:cNvPicPr>
+                  </pic:nvPicPr>
+                  <pic:blipFill>
+                    <a:blip r:embed="rId62"/>
+                    <a:stretch>
+                      <a:fillRect/>
+                    </a:stretch>
+                  </pic:blipFill>
+                  <pic:spPr bwMode="auto">
+                    <a:xfrm>
+                      <a:off x="0" y="0"/>
+                      <a:ext cx="5334000" cy="1984248"/>
+                    </a:xfrm>
+                    <a:prstGeom prst="rect">
+                      <a:avLst/>
+                    </a:prstGeom>
+                    <a:noFill/>
+                    <a:ln w="9525">
+                      <a:noFill/>
+                      <a:headEnd/>
+                      <a:tailEnd/>
+                    </a:ln>
+                  </pic:spPr>
+                </pic:pic>
+              </a:graphicData>
+            </a:graphic>
+          </wp:inline>
+        </w:drawing>
+      </w:r>
+    </w:p>
+    <w:p>
+      <w:pPr>
+        <w:numPr>
+          <w:ilvl w:val="1"/>
+          <w:numId w:val="1152"/>
+        </w:numPr>
+        <w:pStyle w:val="Compact"/>
+      </w:pPr>
+      <w:r>
+        <w:t xml:space="preserve">PK = Primary Key (Chave Primaria)</w:t>
+      </w:r>
+      <w:r>
+        <w:br/>
+      </w:r>
+    </w:p>
+    <w:p>
+      <w:pPr>
+        <w:numPr>
+          <w:ilvl w:val="1"/>
+          <w:numId w:val="1152"/>
+        </w:numPr>
+        <w:pStyle w:val="Compact"/>
+      </w:pPr>
+      <w:r>
+        <w:t xml:space="preserve">FK = Foreing Key (Chave Estrangeira)</w:t>
+      </w:r>
+      <w:r>
+        <w:br/>
+      </w:r>
+    </w:p>
+    <w:p>
+      <w:pPr>
+        <w:numPr>
+          <w:ilvl w:val="0"/>
+          <w:numId w:val="1151"/>
+        </w:numPr>
+      </w:pPr>
+      <w:r>
+        <w:t xml:space="preserve">Atributos e Tipos</w:t>
+      </w:r>
+      <w:r>
+        <w:br/>
+      </w:r>
+      <w:r>
+        <w:drawing>
+          <wp:inline>
+            <wp:extent cx="5334000" cy="746606"/>
+            <wp:effectExtent b="0" l="0" r="0" t="0"/>
+            <wp:docPr descr="Atributos Croos" title="" id="1" name="Picture"/>
+            <a:graphic>
+              <a:graphicData uri="http://schemas.openxmlformats.org/drawingml/2006/picture">
+                <pic:pic>
+                  <pic:nvPicPr>
+                    <pic:cNvPr descr="/home/serigo/MySQL/Physical-ERD-Symbols.png" id="0" name="Picture"/>
+                    <pic:cNvPicPr>
+                      <a:picLocks noChangeArrowheads="1" noChangeAspect="1"/>
+                    </pic:cNvPicPr>
+                  </pic:nvPicPr>
+                  <pic:blipFill>
+                    <a:blip r:embed="rId63"/>
+                    <a:stretch>
+                      <a:fillRect/>
+                    </a:stretch>
+                  </pic:blipFill>
+                  <pic:spPr bwMode="auto">
+                    <a:xfrm>
+                      <a:off x="0" y="0"/>
+                      <a:ext cx="5334000" cy="746606"/>
+                    </a:xfrm>
+                    <a:prstGeom prst="rect">
+                      <a:avLst/>
+                    </a:prstGeom>
+                    <a:noFill/>
+                    <a:ln w="9525">
+                      <a:noFill/>
+                      <a:headEnd/>
+                      <a:tailEnd/>
+                    </a:ln>
+                  </pic:spPr>
+                </pic:pic>
+              </a:graphicData>
+            </a:graphic>
+          </wp:inline>
+        </w:drawing>
+      </w:r>
+    </w:p>
+    <w:p>
+      <w:pPr>
+        <w:numPr>
+          <w:ilvl w:val="0"/>
+          <w:numId w:val="1151"/>
+        </w:numPr>
+      </w:pPr>
+      <w:r>
+        <w:t xml:space="preserve">Cardinalidade</w:t>
+      </w:r>
+      <w:r>
+        <w:br/>
+      </w:r>
+      <w:r>
+        <w:drawing>
+          <wp:inline>
+            <wp:extent cx="3599999" cy="2725961"/>
+            <wp:effectExtent b="0" l="0" r="0" t="0"/>
+            <wp:docPr descr="Cardinalidade Cross" title="" id="1" name="Picture"/>
+            <a:graphic>
+              <a:graphicData uri="http://schemas.openxmlformats.org/drawingml/2006/picture">
+                <pic:pic>
+                  <pic:nvPicPr>
+                    <pic:cNvPr descr="/home/serigo/MySQL/ERD-Notation.PNG" id="0" name="Picture"/>
+                    <pic:cNvPicPr>
+                      <a:picLocks noChangeArrowheads="1" noChangeAspect="1"/>
+                    </pic:cNvPicPr>
+                  </pic:nvPicPr>
+                  <pic:blipFill>
+                    <a:blip r:embed="rId64"/>
+                    <a:stretch>
+                      <a:fillRect/>
+                    </a:stretch>
+                  </pic:blipFill>
+                  <pic:spPr bwMode="auto">
+                    <a:xfrm>
+                      <a:off x="0" y="0"/>
+                      <a:ext cx="3599999" cy="2725961"/>
+                    </a:xfrm>
+                    <a:prstGeom prst="rect">
+                      <a:avLst/>
+                    </a:prstGeom>
+                    <a:noFill/>
+                    <a:ln w="9525">
+                      <a:noFill/>
+                      <a:headEnd/>
+                      <a:tailEnd/>
+                    </a:ln>
+                  </pic:spPr>
+                </pic:pic>
+              </a:graphicData>
+            </a:graphic>
+          </wp:inline>
+        </w:drawing>
+      </w:r>
+    </w:p>
+    <w:p>
+      <w:r>
+        <w:br w:type="page"/>
+      </w:r>
+    </w:p>
+    <w:bookmarkEnd w:id="65"/>
+    <w:bookmarkEnd w:id="66"/>
+    <w:bookmarkStart w:id="67" w:name="detalhes"/>
+    <w:p>
+      <w:pPr>
+        <w:pStyle w:val="Heading1"/>
+      </w:pPr>
+      <w:r>
+        <w:rPr>
+          <w:rStyle w:val="SectionNumber"/>
+        </w:rPr>
+        <w:t xml:space="preserve">12</w:t>
+      </w:r>
+      <w:r>
+        <w:tab/>
+      </w:r>
+      <w:r>
+        <w:t xml:space="preserve">Detalhes</w:t>
+      </w:r>
+    </w:p>
+    <w:p>
+      <w:pPr>
+        <w:numPr>
+          <w:ilvl w:val="0"/>
+          <w:numId w:val="1153"/>
+        </w:numPr>
+        <w:pStyle w:val="Compact"/>
+      </w:pPr>
+      <w:r>
+        <w:rPr>
+          <w:iCs/>
+          <w:i/>
+          <w:bCs/>
+          <w:b/>
+        </w:rPr>
+        <w:t xml:space="preserve">Comentarios</w:t>
+      </w:r>
+      <w:r>
+        <w:t xml:space="preserve"> </w:t>
+      </w:r>
+      <w:r>
+        <w:t xml:space="preserve">no</w:t>
+      </w:r>
+      <w:r>
+        <w:t xml:space="preserve"> </w:t>
+      </w:r>
+      <w:r>
+        <w:rPr>
+          <w:bCs/>
+          <w:b/>
+        </w:rPr>
+        <w:t xml:space="preserve">MySQL</w:t>
+      </w:r>
+      <w:r>
+        <w:t xml:space="preserve">, diferente do</w:t>
+      </w:r>
+      <w:r>
+        <w:t xml:space="preserve"> </w:t>
+      </w:r>
+      <w:r>
+        <w:rPr>
+          <w:bCs/>
+          <w:b/>
+        </w:rPr>
+        <w:t xml:space="preserve">SQL</w:t>
+      </w:r>
+      <w:r>
+        <w:t xml:space="preserve"> </w:t>
+      </w:r>
+      <w:r>
+        <w:t xml:space="preserve">onde comentarios são ’/**/</w:t>
+      </w:r>
+      <w:r>
+        <w:t xml:space="preserve">‘</w:t>
+      </w:r>
+      <w:r>
+        <w:t xml:space="preserve">, no MySQL é</w:t>
+      </w:r>
+      <w:r>
+        <w:t xml:space="preserve">’</w:t>
+      </w:r>
+      <w:r>
+        <w:t xml:space="preserve">#</w:t>
+      </w:r>
+      <w:r>
+        <w:t xml:space="preserve">‘</w:t>
+      </w:r>
+      <w:r>
+        <w:t xml:space="preserve">. Ou</w:t>
+      </w:r>
+      <w:r>
+        <w:t xml:space="preserve">’</w:t>
+      </w:r>
+      <w:r>
+        <w:t xml:space="preserve">- -’ para comentario de linha.</w:t>
+      </w:r>
+      <w:r>
+        <w:br/>
+      </w:r>
+    </w:p>
+    <w:p>
+      <w:pPr>
+        <w:numPr>
+          <w:ilvl w:val="0"/>
+          <w:numId w:val="1153"/>
+        </w:numPr>
+        <w:pStyle w:val="Compact"/>
+      </w:pPr>
+      <w:r>
+        <w:t xml:space="preserve">O que são e o que fazem os administradores:</w:t>
+      </w:r>
+      <w:r>
+        <w:br/>
+      </w:r>
+    </w:p>
+    <w:p>
+      <w:pPr>
+        <w:numPr>
+          <w:ilvl w:val="1"/>
+          <w:numId w:val="1154"/>
+        </w:numPr>
+      </w:pPr>
+      <w:r>
+        <w:t xml:space="preserve">Administrador de dados(AD):</w:t>
+      </w:r>
+      <w:r>
+        <w:br/>
+      </w:r>
+      <w:r>
+        <w:t xml:space="preserve">O Administrador de Dados (AD) tem o objetivo de gerenciar o Modelo de Dados Corporativo, contribuindo para assegurar a qualidade das informações, a integração dos sistemas, a retenção e a disseminação do conhecimento dos negócios.</w:t>
+      </w:r>
+      <w:r>
+        <w:br/>
+      </w:r>
+      <w:r>
+        <w:t xml:space="preserve">Cabe a ele, guiado por certos princípios e através de atividades de planejamento, organização e controle dos dados corporativos, gerenciar os dados como recursos de uso comum da organização, promovendo-lhes os valores de autenticidade, autoridade, precisão, acessibilidade, seguridade e inteligibilidade.</w:t>
+      </w:r>
+      <w:r>
+        <w:br/>
+      </w:r>
+      <w:r>
+        <w:t xml:space="preserve">Tem como função o planejamento central, a documentação e o gerenciamento dos dados a partir da perspectiva de seus significados e valores para a organização como um todo.</w:t>
+      </w:r>
+      <w:r>
+        <w:br/>
+      </w:r>
+    </w:p>
+    <w:p>
+      <w:pPr>
+        <w:numPr>
+          <w:ilvl w:val="1"/>
+          <w:numId w:val="1154"/>
+        </w:numPr>
       </w:pPr>
       <w:r>
         <w:t xml:space="preserve">Administrador de banco de dados (DBA):</w:t>
@@ -16443,7 +17134,7 @@
       <w:pPr>
         <w:numPr>
           <w:ilvl w:val="0"/>
-          <w:numId w:val="1144"/>
+          <w:numId w:val="1153"/>
         </w:numPr>
         <w:pStyle w:val="Compact"/>
       </w:pPr>
@@ -16480,7 +17171,7 @@
       <w:pPr>
         <w:numPr>
           <w:ilvl w:val="1"/>
-          <w:numId w:val="1146"/>
+          <w:numId w:val="1155"/>
         </w:numPr>
         <w:pStyle w:val="Compact"/>
       </w:pPr>
@@ -16495,7 +17186,7 @@
       <w:pPr>
         <w:numPr>
           <w:ilvl w:val="0"/>
-          <w:numId w:val="1144"/>
+          <w:numId w:val="1153"/>
         </w:numPr>
         <w:pStyle w:val="Compact"/>
       </w:pPr>
@@ -16552,8 +17243,8 @@
         <w:br w:type="page"/>
       </w:r>
     </w:p>
-    <w:bookmarkEnd w:id="60"/>
-    <w:bookmarkStart w:id="62" w:name="andamento-dos-estudos"/>
+    <w:bookmarkEnd w:id="67"/>
+    <w:bookmarkStart w:id="69" w:name="andamento-dos-estudos"/>
     <w:p>
       <w:pPr>
         <w:pStyle w:val="Heading1"/>
@@ -16562,7 +17253,7 @@
         <w:rPr>
           <w:rStyle w:val="SectionNumber"/>
         </w:rPr>
-        <w:t xml:space="preserve">12</w:t>
+        <w:t xml:space="preserve">13</w:t>
       </w:r>
       <w:r>
         <w:tab/>
@@ -16571,7 +17262,7 @@
         <w:t xml:space="preserve">Andamento dos Estudos</w:t>
       </w:r>
     </w:p>
-    <w:bookmarkStart w:id="61" w:name="assunto-em-andamento"/>
+    <w:bookmarkStart w:id="68" w:name="assunto-em-andamento"/>
     <w:p>
       <w:pPr>
         <w:pStyle w:val="Heading2"/>
@@ -16580,7 +17271,7 @@
         <w:rPr>
           <w:rStyle w:val="SectionNumber"/>
         </w:rPr>
-        <w:t xml:space="preserve">12.1</w:t>
+        <w:t xml:space="preserve">13.1</w:t>
       </w:r>
       <w:r>
         <w:tab/>
@@ -16594,14 +17285,14 @@
         <w:pStyle w:val="FirstParagraph"/>
       </w:pPr>
       <w:r>
-        <w:t xml:space="preserve">Atualmente estou estudando Módulo 11.</w:t>
-      </w:r>
-      <w:r>
-        <w:br/>
-      </w:r>
-    </w:p>
-    <w:bookmarkEnd w:id="61"/>
-    <w:bookmarkEnd w:id="62"/>
+        <w:t xml:space="preserve">Atualmente estou estudando Módulo 12.</w:t>
+      </w:r>
+      <w:r>
+        <w:br/>
+      </w:r>
+    </w:p>
+    <w:bookmarkEnd w:id="68"/>
+    <w:bookmarkEnd w:id="69"/>
     <w:sectPr/>
   </w:body>
 </w:document>
@@ -18254,6 +18945,33 @@
     <w:abstractNumId w:val="991"/>
   </w:num>
   <w:num w:numId="1146">
+    <w:abstractNumId w:val="991"/>
+  </w:num>
+  <w:num w:numId="1147">
+    <w:abstractNumId w:val="991"/>
+  </w:num>
+  <w:num w:numId="1148">
+    <w:abstractNumId w:val="991"/>
+  </w:num>
+  <w:num w:numId="1149">
+    <w:abstractNumId w:val="991"/>
+  </w:num>
+  <w:num w:numId="1150">
+    <w:abstractNumId w:val="991"/>
+  </w:num>
+  <w:num w:numId="1151">
+    <w:abstractNumId w:val="991"/>
+  </w:num>
+  <w:num w:numId="1152">
+    <w:abstractNumId w:val="991"/>
+  </w:num>
+  <w:num w:numId="1153">
+    <w:abstractNumId w:val="991"/>
+  </w:num>
+  <w:num w:numId="1154">
+    <w:abstractNumId w:val="991"/>
+  </w:num>
+  <w:num w:numId="1155">
     <w:abstractNumId w:val="991"/>
   </w:num>
 </w:numbering>

</xml_diff>

<commit_message>
atualização 8/4/22 - Modulo 12 - Diagrama ER
</commit_message>
<xml_diff>
--- a/Readme.docx
+++ b/Readme.docx
@@ -16339,7 +16339,7 @@
     <w:bookmarkEnd w:id="57"/>
     <w:bookmarkEnd w:id="58"/>
     <w:bookmarkEnd w:id="59"/>
-    <w:bookmarkStart w:id="66" w:name="brmodelo-e-staruml"/>
+    <w:bookmarkStart w:id="66" w:name="Xc99a06af5956df025e3b7a88e84c84553d30443"/>
     <w:p>
       <w:pPr>
         <w:pStyle w:val="Heading1"/>
@@ -16354,7 +16354,33 @@
         <w:tab/>
       </w:r>
       <w:r>
-        <w:t xml:space="preserve">brModelo e StarUML</w:t>
+        <w:t xml:space="preserve">Módulo 12 - Diagrama ER - brModelo e StarUML</w:t>
+      </w:r>
+    </w:p>
+    <w:p>
+      <w:pPr>
+        <w:pStyle w:val="FirstParagraph"/>
+      </w:pPr>
+      <w:r>
+        <w:t xml:space="preserve">Obs.: Para melhor entendimento do capitulo, olhar arquivo em</w:t>
+      </w:r>
+      <w:r>
+        <w:t xml:space="preserve"> </w:t>
+      </w:r>
+      <w:r>
+        <w:t xml:space="preserve">“</w:t>
+      </w:r>
+      <w:r>
+        <w:t xml:space="preserve">.pdf</w:t>
+      </w:r>
+      <w:r>
+        <w:t xml:space="preserve">”</w:t>
+      </w:r>
+      <w:r>
+        <w:t xml:space="preserve">, por conta das imagens.</w:t>
+      </w:r>
+      <w:r>
+        <w:br/>
       </w:r>
     </w:p>
     <w:p>
@@ -17285,7 +17311,7 @@
         <w:pStyle w:val="FirstParagraph"/>
       </w:pPr>
       <w:r>
-        <w:t xml:space="preserve">Atualmente estou estudando Módulo 12.</w:t>
+        <w:t xml:space="preserve">Atualmente estou estudando Módulo 13.</w:t>
       </w:r>
       <w:r>
         <w:br/>

</xml_diff>

<commit_message>
atualização 9/4/22 - DELIMITER
</commit_message>
<xml_diff>
--- a/Readme.docx
+++ b/Readme.docx
@@ -49,7 +49,7 @@
         <w:pStyle w:val="Date"/>
       </w:pPr>
       <w:r>
-        <w:t xml:space="preserve">2022-04-08</w:t>
+        <w:t xml:space="preserve">2022-04-09</w:t>
       </w:r>
     </w:p>
     <w:sdt>
@@ -1393,7 +1393,7 @@
         <w:t xml:space="preserve"> </w:t>
       </w:r>
       <w:r>
-        <w:t xml:space="preserve">esta conectado no momento.</w:t>
+        <w:t xml:space="preserve">esta conectado no momento e outros status do em uso.</w:t>
       </w:r>
       <w:r>
         <w:br/>
@@ -1406,10 +1406,41 @@
         <w:t xml:space="preserve">STATUS</w:t>
       </w:r>
       <w:r>
+        <w:br/>
+      </w:r>
+      <w:r>
+        <w:t xml:space="preserve">Não precisa de</w:t>
+      </w:r>
+      <w:r>
+        <w:t xml:space="preserve"> </w:t>
+      </w:r>
+      <w:r>
+        <w:t xml:space="preserve">“</w:t>
+      </w:r>
+      <w:r>
         <w:t xml:space="preserve">;</w:t>
       </w:r>
       <w:r>
-        <w:br/>
+        <w:t xml:space="preserve">”</w:t>
+      </w:r>
+      <w:r>
+        <w:t xml:space="preserve"> </w:t>
+      </w:r>
+      <w:r>
+        <w:t xml:space="preserve">(delimitador) pois não é um comando</w:t>
+      </w:r>
+      <w:r>
+        <w:t xml:space="preserve"> </w:t>
+      </w:r>
+      <w:r>
+        <w:rPr>
+          <w:bCs/>
+          <w:b/>
+        </w:rPr>
+        <w:t xml:space="preserve">SQL</w:t>
+      </w:r>
+      <w:r>
+        <w:t xml:space="preserve">, é um comando de infraestrutura. </w:t>
       </w:r>
     </w:p>
     <w:p>
@@ -16977,7 +17008,7 @@
     </w:p>
     <w:bookmarkEnd w:id="65"/>
     <w:bookmarkEnd w:id="66"/>
-    <w:bookmarkStart w:id="67" w:name="detalhes"/>
+    <w:bookmarkStart w:id="68" w:name="módulo-13---delimiter-e-programação"/>
     <w:p>
       <w:pPr>
         <w:pStyle w:val="Heading1"/>
@@ -16992,7 +17023,41 @@
         <w:tab/>
       </w:r>
       <w:r>
-        <w:t xml:space="preserve">Detalhes</w:t>
+        <w:t xml:space="preserve">Módulo 13 -</w:t>
+      </w:r>
+      <w:r>
+        <w:t xml:space="preserve"> </w:t>
+      </w:r>
+      <w:r>
+        <w:rPr>
+          <w:bCs/>
+          <w:b/>
+        </w:rPr>
+        <w:t xml:space="preserve">DELIMITER</w:t>
+      </w:r>
+      <w:r>
+        <w:t xml:space="preserve"> </w:t>
+      </w:r>
+      <w:r>
+        <w:t xml:space="preserve">e Programação</w:t>
+      </w:r>
+    </w:p>
+    <w:bookmarkStart w:id="67" w:name="como-mudar-o-delimitador"/>
+    <w:p>
+      <w:pPr>
+        <w:pStyle w:val="Heading2"/>
+      </w:pPr>
+      <w:r>
+        <w:rPr>
+          <w:rStyle w:val="SectionNumber"/>
+        </w:rPr>
+        <w:t xml:space="preserve">12.1</w:t>
+      </w:r>
+      <w:r>
+        <w:tab/>
+      </w:r>
+      <w:r>
+        <w:t xml:space="preserve">Como mudar o delimitador</w:t>
       </w:r>
     </w:p>
     <w:p>
@@ -17004,72 +17069,7 @@
         <w:pStyle w:val="Compact"/>
       </w:pPr>
       <w:r>
-        <w:rPr>
-          <w:iCs/>
-          <w:i/>
-          <w:bCs/>
-          <w:b/>
-        </w:rPr>
-        <w:t xml:space="preserve">Comentarios</w:t>
-      </w:r>
-      <w:r>
-        <w:t xml:space="preserve"> </w:t>
-      </w:r>
-      <w:r>
-        <w:t xml:space="preserve">no</w:t>
-      </w:r>
-      <w:r>
-        <w:t xml:space="preserve"> </w:t>
-      </w:r>
-      <w:r>
-        <w:rPr>
-          <w:bCs/>
-          <w:b/>
-        </w:rPr>
-        <w:t xml:space="preserve">MySQL</w:t>
-      </w:r>
-      <w:r>
-        <w:t xml:space="preserve">, diferente do</w:t>
-      </w:r>
-      <w:r>
-        <w:t xml:space="preserve"> </w:t>
-      </w:r>
-      <w:r>
-        <w:rPr>
-          <w:bCs/>
-          <w:b/>
-        </w:rPr>
-        <w:t xml:space="preserve">SQL</w:t>
-      </w:r>
-      <w:r>
-        <w:t xml:space="preserve"> </w:t>
-      </w:r>
-      <w:r>
-        <w:t xml:space="preserve">onde comentarios são ’/**/</w:t>
-      </w:r>
-      <w:r>
-        <w:t xml:space="preserve">‘</w:t>
-      </w:r>
-      <w:r>
-        <w:t xml:space="preserve">, no MySQL é</w:t>
-      </w:r>
-      <w:r>
-        <w:t xml:space="preserve">’</w:t>
-      </w:r>
-      <w:r>
-        <w:t xml:space="preserve">#</w:t>
-      </w:r>
-      <w:r>
-        <w:t xml:space="preserve">‘</w:t>
-      </w:r>
-      <w:r>
-        <w:t xml:space="preserve">. Ou</w:t>
-      </w:r>
-      <w:r>
-        <w:t xml:space="preserve">’</w:t>
-      </w:r>
-      <w:r>
-        <w:t xml:space="preserve">- -’ para comentario de linha.</w:t>
+        <w:t xml:space="preserve">O delimitador serve para indicar ao banco de dados o final de uma instrução.</w:t>
       </w:r>
       <w:r>
         <w:br/>
@@ -17084,7 +17084,97 @@
         <w:pStyle w:val="Compact"/>
       </w:pPr>
       <w:r>
-        <w:t xml:space="preserve">O que são e o que fazem os administradores:</w:t>
+        <w:t xml:space="preserve">Por padrão o delimitador do</w:t>
+      </w:r>
+      <w:r>
+        <w:t xml:space="preserve"> </w:t>
+      </w:r>
+      <w:r>
+        <w:rPr>
+          <w:bCs/>
+          <w:b/>
+        </w:rPr>
+        <w:t xml:space="preserve">MySQL</w:t>
+      </w:r>
+      <w:r>
+        <w:t xml:space="preserve"> </w:t>
+      </w:r>
+      <w:r>
+        <w:t xml:space="preserve">é o</w:t>
+      </w:r>
+      <w:r>
+        <w:t xml:space="preserve"> </w:t>
+      </w:r>
+      <w:r>
+        <w:t xml:space="preserve">“</w:t>
+      </w:r>
+      <w:r>
+        <w:t xml:space="preserve">;</w:t>
+      </w:r>
+      <w:r>
+        <w:t xml:space="preserve">”</w:t>
+      </w:r>
+      <w:r>
+        <w:t xml:space="preserve"> </w:t>
+      </w:r>
+      <w:r>
+        <w:t xml:space="preserve">(ponto e virgula).</w:t>
+      </w:r>
+      <w:r>
+        <w:br/>
+      </w:r>
+    </w:p>
+    <w:p>
+      <w:pPr>
+        <w:numPr>
+          <w:ilvl w:val="0"/>
+          <w:numId w:val="1153"/>
+        </w:numPr>
+        <w:pStyle w:val="Compact"/>
+      </w:pPr>
+      <w:r>
+        <w:t xml:space="preserve">Dá para verificar o delimitador em uso atraves do comando</w:t>
+      </w:r>
+      <w:r>
+        <w:t xml:space="preserve"> </w:t>
+      </w:r>
+      <w:r>
+        <w:rPr>
+          <w:bCs/>
+          <w:b/>
+        </w:rPr>
+        <w:t xml:space="preserve">STATUS</w:t>
+      </w:r>
+      <w:r>
+        <w:t xml:space="preserve">.</w:t>
+      </w:r>
+      <w:r>
+        <w:br/>
+      </w:r>
+    </w:p>
+    <w:p>
+      <w:pPr>
+        <w:numPr>
+          <w:ilvl w:val="0"/>
+          <w:numId w:val="1153"/>
+        </w:numPr>
+        <w:pStyle w:val="Compact"/>
+      </w:pPr>
+      <w:r>
+        <w:t xml:space="preserve">Porem é possivel mudar o delimitador para poder programar no</w:t>
+      </w:r>
+      <w:r>
+        <w:t xml:space="preserve"> </w:t>
+      </w:r>
+      <w:r>
+        <w:rPr>
+          <w:bCs/>
+          <w:b/>
+        </w:rPr>
+        <w:t xml:space="preserve">MySQL</w:t>
+      </w:r>
+      <w:r>
+        <w:t xml:space="preserve">.</w:t>
       </w:r>
       <w:r>
         <w:br/>
@@ -17096,27 +17186,10 @@
           <w:ilvl w:val="1"/>
           <w:numId w:val="1154"/>
         </w:numPr>
-      </w:pPr>
-      <w:r>
-        <w:t xml:space="preserve">Administrador de dados(AD):</w:t>
-      </w:r>
-      <w:r>
-        <w:br/>
-      </w:r>
-      <w:r>
-        <w:t xml:space="preserve">O Administrador de Dados (AD) tem o objetivo de gerenciar o Modelo de Dados Corporativo, contribuindo para assegurar a qualidade das informações, a integração dos sistemas, a retenção e a disseminação do conhecimento dos negócios.</w:t>
-      </w:r>
-      <w:r>
-        <w:br/>
-      </w:r>
-      <w:r>
-        <w:t xml:space="preserve">Cabe a ele, guiado por certos princípios e através de atividades de planejamento, organização e controle dos dados corporativos, gerenciar os dados como recursos de uso comum da organização, promovendo-lhes os valores de autenticidade, autoridade, precisão, acessibilidade, seguridade e inteligibilidade.</w:t>
-      </w:r>
-      <w:r>
-        <w:br/>
-      </w:r>
-      <w:r>
-        <w:t xml:space="preserve">Tem como função o planejamento central, a documentação e o gerenciamento dos dados a partir da perspectiva de seus significados e valores para a organização como um todo.</w:t>
+        <w:pStyle w:val="Compact"/>
+      </w:pPr>
+      <w:r>
+        <w:t xml:space="preserve">O delimitador é apenas um caractere.</w:t>
       </w:r>
       <w:r>
         <w:br/>
@@ -17128,6 +17201,208 @@
           <w:ilvl w:val="1"/>
           <w:numId w:val="1154"/>
         </w:numPr>
+        <w:pStyle w:val="Compact"/>
+      </w:pPr>
+      <w:r>
+        <w:t xml:space="preserve">É um comando de infraestrutura, logo não precisar de delimitador no final.</w:t>
+      </w:r>
+      <w:r>
+        <w:br/>
+      </w:r>
+    </w:p>
+    <w:p>
+      <w:pPr>
+        <w:numPr>
+          <w:ilvl w:val="1"/>
+          <w:numId w:val="1154"/>
+        </w:numPr>
+        <w:pStyle w:val="Compact"/>
+      </w:pPr>
+      <w:r>
+        <w:t xml:space="preserve">Sintaxe:</w:t>
+      </w:r>
+      <w:r>
+        <w:br/>
+      </w:r>
+      <w:r>
+        <w:rPr>
+          <w:bCs/>
+          <w:b/>
+        </w:rPr>
+        <w:t xml:space="preserve">DELIMITER</w:t>
+      </w:r>
+      <w:r>
+        <w:t xml:space="preserve"> </w:t>
+      </w:r>
+      <w:r>
+        <w:rPr>
+          <w:iCs/>
+          <w:i/>
+        </w:rPr>
+        <w:t xml:space="preserve">novo_caractere</w:t>
+      </w:r>
+      <w:r>
+        <w:br/>
+      </w:r>
+    </w:p>
+    <w:p>
+      <w:r>
+        <w:br w:type="page"/>
+      </w:r>
+    </w:p>
+    <w:bookmarkEnd w:id="67"/>
+    <w:bookmarkEnd w:id="68"/>
+    <w:bookmarkStart w:id="69" w:name="detalhes"/>
+    <w:p>
+      <w:pPr>
+        <w:pStyle w:val="Heading1"/>
+      </w:pPr>
+      <w:r>
+        <w:rPr>
+          <w:rStyle w:val="SectionNumber"/>
+        </w:rPr>
+        <w:t xml:space="preserve">13</w:t>
+      </w:r>
+      <w:r>
+        <w:tab/>
+      </w:r>
+      <w:r>
+        <w:t xml:space="preserve">Detalhes</w:t>
+      </w:r>
+    </w:p>
+    <w:p>
+      <w:pPr>
+        <w:numPr>
+          <w:ilvl w:val="0"/>
+          <w:numId w:val="1155"/>
+        </w:numPr>
+        <w:pStyle w:val="Compact"/>
+      </w:pPr>
+      <w:r>
+        <w:rPr>
+          <w:iCs/>
+          <w:i/>
+          <w:bCs/>
+          <w:b/>
+        </w:rPr>
+        <w:t xml:space="preserve">Comentarios</w:t>
+      </w:r>
+      <w:r>
+        <w:t xml:space="preserve"> </w:t>
+      </w:r>
+      <w:r>
+        <w:t xml:space="preserve">no</w:t>
+      </w:r>
+      <w:r>
+        <w:t xml:space="preserve"> </w:t>
+      </w:r>
+      <w:r>
+        <w:rPr>
+          <w:bCs/>
+          <w:b/>
+        </w:rPr>
+        <w:t xml:space="preserve">MySQL</w:t>
+      </w:r>
+      <w:r>
+        <w:t xml:space="preserve">, diferente do</w:t>
+      </w:r>
+      <w:r>
+        <w:t xml:space="preserve"> </w:t>
+      </w:r>
+      <w:r>
+        <w:rPr>
+          <w:bCs/>
+          <w:b/>
+        </w:rPr>
+        <w:t xml:space="preserve">SQL</w:t>
+      </w:r>
+      <w:r>
+        <w:t xml:space="preserve"> </w:t>
+      </w:r>
+      <w:r>
+        <w:t xml:space="preserve">onde comentarios são ’/**/</w:t>
+      </w:r>
+      <w:r>
+        <w:t xml:space="preserve">‘</w:t>
+      </w:r>
+      <w:r>
+        <w:t xml:space="preserve">, no MySQL é</w:t>
+      </w:r>
+      <w:r>
+        <w:t xml:space="preserve">’</w:t>
+      </w:r>
+      <w:r>
+        <w:t xml:space="preserve">#</w:t>
+      </w:r>
+      <w:r>
+        <w:t xml:space="preserve">‘</w:t>
+      </w:r>
+      <w:r>
+        <w:t xml:space="preserve">. Ou</w:t>
+      </w:r>
+      <w:r>
+        <w:t xml:space="preserve">’</w:t>
+      </w:r>
+      <w:r>
+        <w:t xml:space="preserve">- -’ para comentario de linha.</w:t>
+      </w:r>
+      <w:r>
+        <w:br/>
+      </w:r>
+    </w:p>
+    <w:p>
+      <w:pPr>
+        <w:numPr>
+          <w:ilvl w:val="0"/>
+          <w:numId w:val="1155"/>
+        </w:numPr>
+        <w:pStyle w:val="Compact"/>
+      </w:pPr>
+      <w:r>
+        <w:t xml:space="preserve">O que são e o que fazem os administradores:</w:t>
+      </w:r>
+      <w:r>
+        <w:br/>
+      </w:r>
+    </w:p>
+    <w:p>
+      <w:pPr>
+        <w:numPr>
+          <w:ilvl w:val="1"/>
+          <w:numId w:val="1156"/>
+        </w:numPr>
+      </w:pPr>
+      <w:r>
+        <w:t xml:space="preserve">Administrador de dados(AD):</w:t>
+      </w:r>
+      <w:r>
+        <w:br/>
+      </w:r>
+      <w:r>
+        <w:t xml:space="preserve">O Administrador de Dados (AD) tem o objetivo de gerenciar o Modelo de Dados Corporativo, contribuindo para assegurar a qualidade das informações, a integração dos sistemas, a retenção e a disseminação do conhecimento dos negócios.</w:t>
+      </w:r>
+      <w:r>
+        <w:br/>
+      </w:r>
+      <w:r>
+        <w:t xml:space="preserve">Cabe a ele, guiado por certos princípios e através de atividades de planejamento, organização e controle dos dados corporativos, gerenciar os dados como recursos de uso comum da organização, promovendo-lhes os valores de autenticidade, autoridade, precisão, acessibilidade, seguridade e inteligibilidade.</w:t>
+      </w:r>
+      <w:r>
+        <w:br/>
+      </w:r>
+      <w:r>
+        <w:t xml:space="preserve">Tem como função o planejamento central, a documentação e o gerenciamento dos dados a partir da perspectiva de seus significados e valores para a organização como um todo.</w:t>
+      </w:r>
+      <w:r>
+        <w:br/>
+      </w:r>
+    </w:p>
+    <w:p>
+      <w:pPr>
+        <w:numPr>
+          <w:ilvl w:val="1"/>
+          <w:numId w:val="1156"/>
+        </w:numPr>
       </w:pPr>
       <w:r>
         <w:t xml:space="preserve">Administrador de banco de dados (DBA):</w:t>
@@ -17152,7 +17427,7 @@
       <w:pPr>
         <w:numPr>
           <w:ilvl w:val="0"/>
-          <w:numId w:val="1153"/>
+          <w:numId w:val="1155"/>
         </w:numPr>
         <w:pStyle w:val="Compact"/>
       </w:pPr>
@@ -17189,26 +17464,26 @@
       <w:pPr>
         <w:numPr>
           <w:ilvl w:val="1"/>
+          <w:numId w:val="1157"/>
+        </w:numPr>
+        <w:pStyle w:val="Compact"/>
+      </w:pPr>
+      <w:r>
+        <w:t xml:space="preserve">Depois colocar a senha.</w:t>
+      </w:r>
+      <w:r>
+        <w:br/>
+      </w:r>
+    </w:p>
+    <w:p>
+      <w:pPr>
+        <w:numPr>
+          <w:ilvl w:val="0"/>
           <w:numId w:val="1155"/>
         </w:numPr>
         <w:pStyle w:val="Compact"/>
       </w:pPr>
       <w:r>
-        <w:t xml:space="preserve">Depois colocar a senha.</w:t>
-      </w:r>
-      <w:r>
-        <w:br/>
-      </w:r>
-    </w:p>
-    <w:p>
-      <w:pPr>
-        <w:numPr>
-          <w:ilvl w:val="0"/>
-          <w:numId w:val="1153"/>
-        </w:numPr>
-        <w:pStyle w:val="Compact"/>
-      </w:pPr>
-      <w:r>
         <w:t xml:space="preserve">Ao final dos comandos do</w:t>
       </w:r>
       <w:r>
@@ -17261,8 +17536,8 @@
         <w:br w:type="page"/>
       </w:r>
     </w:p>
-    <w:bookmarkEnd w:id="67"/>
-    <w:bookmarkStart w:id="69" w:name="andamento-dos-estudos"/>
+    <w:bookmarkEnd w:id="69"/>
+    <w:bookmarkStart w:id="71" w:name="andamento-dos-estudos"/>
     <w:p>
       <w:pPr>
         <w:pStyle w:val="Heading1"/>
@@ -17271,7 +17546,7 @@
         <w:rPr>
           <w:rStyle w:val="SectionNumber"/>
         </w:rPr>
-        <w:t xml:space="preserve">13</w:t>
+        <w:t xml:space="preserve">14</w:t>
       </w:r>
       <w:r>
         <w:tab/>
@@ -17280,7 +17555,7 @@
         <w:t xml:space="preserve">Andamento dos Estudos</w:t>
       </w:r>
     </w:p>
-    <w:bookmarkStart w:id="68" w:name="assunto-em-andamento"/>
+    <w:bookmarkStart w:id="70" w:name="assunto-em-andamento"/>
     <w:p>
       <w:pPr>
         <w:pStyle w:val="Heading2"/>
@@ -17289,7 +17564,7 @@
         <w:rPr>
           <w:rStyle w:val="SectionNumber"/>
         </w:rPr>
-        <w:t xml:space="preserve">13.1</w:t>
+        <w:t xml:space="preserve">14.1</w:t>
       </w:r>
       <w:r>
         <w:tab/>
@@ -17309,8 +17584,8 @@
         <w:br/>
       </w:r>
     </w:p>
-    <w:bookmarkEnd w:id="68"/>
-    <w:bookmarkEnd w:id="69"/>
+    <w:bookmarkEnd w:id="70"/>
+    <w:bookmarkEnd w:id="71"/>
     <w:sectPr/>
   </w:body>
 </w:document>
@@ -18990,6 +19265,12 @@
     <w:abstractNumId w:val="991"/>
   </w:num>
   <w:num w:numId="1155">
+    <w:abstractNumId w:val="991"/>
+  </w:num>
+  <w:num w:numId="1156">
+    <w:abstractNumId w:val="991"/>
+  </w:num>
+  <w:num w:numId="1157">
     <w:abstractNumId w:val="991"/>
   </w:num>
 </w:numbering>

</xml_diff>

<commit_message>
atualização 9/4/22 - PROCEDURE
</commit_message>
<xml_diff>
--- a/Readme.docx
+++ b/Readme.docx
@@ -17008,7 +17008,7 @@
     </w:p>
     <w:bookmarkEnd w:id="65"/>
     <w:bookmarkEnd w:id="66"/>
-    <w:bookmarkStart w:id="68" w:name="módulo-13---delimiter-e-programação"/>
+    <w:bookmarkStart w:id="71" w:name="módulo-13---delimiter-e-programação"/>
     <w:p>
       <w:pPr>
         <w:pStyle w:val="Heading1"/>
@@ -17251,23 +17251,59 @@
       </w:r>
     </w:p>
     <w:bookmarkEnd w:id="67"/>
+    <w:bookmarkStart w:id="70" w:name="bloco-de-programação"/>
+    <w:p>
+      <w:pPr>
+        <w:pStyle w:val="Heading2"/>
+      </w:pPr>
+      <w:r>
+        <w:rPr>
+          <w:rStyle w:val="SectionNumber"/>
+        </w:rPr>
+        <w:t xml:space="preserve">12.2</w:t>
+      </w:r>
+      <w:r>
+        <w:tab/>
+      </w:r>
+      <w:r>
+        <w:t xml:space="preserve">Bloco de programação</w:t>
+      </w:r>
+    </w:p>
+    <w:bookmarkStart w:id="68" w:name="bloco-anônimo"/>
+    <w:p>
+      <w:pPr>
+        <w:pStyle w:val="Heading3"/>
+      </w:pPr>
+      <w:r>
+        <w:rPr>
+          <w:rStyle w:val="SectionNumber"/>
+        </w:rPr>
+        <w:t xml:space="preserve">12.2.1</w:t>
+      </w:r>
+      <w:r>
+        <w:tab/>
+      </w:r>
+      <w:r>
+        <w:t xml:space="preserve">Bloco anônimo</w:t>
+      </w:r>
+    </w:p>
     <w:bookmarkEnd w:id="68"/>
-    <w:bookmarkStart w:id="69" w:name="detalhes"/>
-    <w:p>
-      <w:pPr>
-        <w:pStyle w:val="Heading1"/>
+    <w:bookmarkStart w:id="69" w:name="bloco-nomeados"/>
+    <w:p>
+      <w:pPr>
+        <w:pStyle w:val="Heading3"/>
       </w:pPr>
       <w:r>
         <w:rPr>
           <w:rStyle w:val="SectionNumber"/>
         </w:rPr>
-        <w:t xml:space="preserve">13</w:t>
+        <w:t xml:space="preserve">12.2.2</w:t>
       </w:r>
       <w:r>
         <w:tab/>
       </w:r>
       <w:r>
-        <w:t xml:space="preserve">Detalhes</w:t>
+        <w:t xml:space="preserve">Bloco nomeados</w:t>
       </w:r>
     </w:p>
     <w:p>
@@ -17279,72 +17315,408 @@
         <w:pStyle w:val="Compact"/>
       </w:pPr>
       <w:r>
-        <w:rPr>
-          <w:iCs/>
-          <w:i/>
-          <w:bCs/>
-          <w:b/>
-        </w:rPr>
-        <w:t xml:space="preserve">Comentarios</w:t>
-      </w:r>
-      <w:r>
-        <w:t xml:space="preserve"> </w:t>
-      </w:r>
-      <w:r>
-        <w:t xml:space="preserve">no</w:t>
-      </w:r>
-      <w:r>
-        <w:t xml:space="preserve"> </w:t>
-      </w:r>
-      <w:r>
-        <w:rPr>
-          <w:bCs/>
-          <w:b/>
-        </w:rPr>
-        <w:t xml:space="preserve">MySQL</w:t>
-      </w:r>
-      <w:r>
-        <w:t xml:space="preserve">, diferente do</w:t>
-      </w:r>
-      <w:r>
-        <w:t xml:space="preserve"> </w:t>
-      </w:r>
-      <w:r>
-        <w:rPr>
-          <w:bCs/>
-          <w:b/>
-        </w:rPr>
-        <w:t xml:space="preserve">SQL</w:t>
-      </w:r>
-      <w:r>
-        <w:t xml:space="preserve"> </w:t>
-      </w:r>
-      <w:r>
-        <w:t xml:space="preserve">onde comentarios são ’/**/</w:t>
-      </w:r>
-      <w:r>
-        <w:t xml:space="preserve">‘</w:t>
-      </w:r>
-      <w:r>
-        <w:t xml:space="preserve">, no MySQL é</w:t>
-      </w:r>
-      <w:r>
-        <w:t xml:space="preserve">’</w:t>
-      </w:r>
-      <w:r>
-        <w:t xml:space="preserve">#</w:t>
-      </w:r>
-      <w:r>
-        <w:t xml:space="preserve">‘</w:t>
-      </w:r>
-      <w:r>
-        <w:t xml:space="preserve">. Ou</w:t>
-      </w:r>
-      <w:r>
-        <w:t xml:space="preserve">’</w:t>
-      </w:r>
-      <w:r>
-        <w:t xml:space="preserve">- -’ para comentario de linha.</w:t>
+        <w:t xml:space="preserve">Criando função (</w:t>
+      </w:r>
+      <w:r>
+        <w:rPr>
+          <w:bCs/>
+          <w:b/>
+        </w:rPr>
+        <w:t xml:space="preserve">CREATE PROCEDURE</w:t>
+      </w:r>
+      <w:r>
+        <w:t xml:space="preserve">)</w:t>
+      </w:r>
+      <w:r>
+        <w:br/>
+      </w:r>
+    </w:p>
+    <w:p>
+      <w:pPr>
+        <w:numPr>
+          <w:ilvl w:val="1"/>
+          <w:numId w:val="1156"/>
+        </w:numPr>
+        <w:pStyle w:val="Compact"/>
+      </w:pPr>
+      <w:r>
+        <w:t xml:space="preserve">É necessario mudar o delimitador para não confundir o delimitador do final da função com das instruções.</w:t>
+      </w:r>
+      <w:r>
+        <w:br/>
+      </w:r>
+    </w:p>
+    <w:p>
+      <w:pPr>
+        <w:numPr>
+          <w:ilvl w:val="1"/>
+          <w:numId w:val="1156"/>
+        </w:numPr>
+        <w:pStyle w:val="Compact"/>
+      </w:pPr>
+      <w:r>
+        <w:t xml:space="preserve">Sintaxe:</w:t>
+      </w:r>
+      <w:r>
+        <w:br/>
+      </w:r>
+      <w:r>
+        <w:rPr>
+          <w:bCs/>
+          <w:b/>
+        </w:rPr>
+        <w:t xml:space="preserve">DELIMITER</w:t>
+      </w:r>
+      <w:r>
+        <w:t xml:space="preserve"> </w:t>
+      </w:r>
+      <m:oMath>
+        <m:r>
+          <m:t> </m:t>
+        </m:r>
+        <m:r>
+          <m:rPr>
+            <m:sty m:val="p"/>
+          </m:rPr>
+          <m:t>*</m:t>
+        </m:r>
+        <m:r>
+          <m:rPr>
+            <m:sty m:val="p"/>
+          </m:rPr>
+          <m:t>*</m:t>
+        </m:r>
+        <m:r>
+          <m:t>C</m:t>
+        </m:r>
+        <m:r>
+          <m:t>R</m:t>
+        </m:r>
+        <m:r>
+          <m:t>E</m:t>
+        </m:r>
+        <m:r>
+          <m:t>A</m:t>
+        </m:r>
+        <m:r>
+          <m:t>T</m:t>
+        </m:r>
+        <m:r>
+          <m:t>E</m:t>
+        </m:r>
+        <m:r>
+          <m:rPr>
+            <m:sty m:val="p"/>
+          </m:rPr>
+          <m:t>*</m:t>
+        </m:r>
+        <m:r>
+          <m:rPr>
+            <m:sty m:val="p"/>
+          </m:rPr>
+          <m:t>*</m:t>
+        </m:r>
+        <m:r>
+          <m:rPr>
+            <m:sty m:val="p"/>
+          </m:rPr>
+          <m:t>*</m:t>
+        </m:r>
+        <m:r>
+          <m:rPr>
+            <m:sty m:val="p"/>
+          </m:rPr>
+          <m:t>*</m:t>
+        </m:r>
+        <m:r>
+          <m:t>P</m:t>
+        </m:r>
+        <m:r>
+          <m:t>R</m:t>
+        </m:r>
+        <m:r>
+          <m:t>O</m:t>
+        </m:r>
+        <m:r>
+          <m:t>C</m:t>
+        </m:r>
+        <m:r>
+          <m:t>E</m:t>
+        </m:r>
+        <m:r>
+          <m:t>D</m:t>
+        </m:r>
+        <m:r>
+          <m:t>U</m:t>
+        </m:r>
+        <m:r>
+          <m:t>R</m:t>
+        </m:r>
+        <m:r>
+          <m:t>E</m:t>
+        </m:r>
+        <m:r>
+          <m:rPr>
+            <m:sty m:val="p"/>
+          </m:rPr>
+          <m:t>*</m:t>
+        </m:r>
+        <m:r>
+          <m:rPr>
+            <m:sty m:val="p"/>
+          </m:rPr>
+          <m:t>*</m:t>
+        </m:r>
+        <m:r>
+          <m:rPr>
+            <m:sty m:val="p"/>
+          </m:rPr>
+          <m:t>*</m:t>
+        </m:r>
+        <m:r>
+          <m:t>n</m:t>
+        </m:r>
+        <m:r>
+          <m:t>o</m:t>
+        </m:r>
+        <m:r>
+          <m:t>m</m:t>
+        </m:r>
+        <m:sSub>
+          <m:e>
+            <m:r>
+              <m:t>e</m:t>
+            </m:r>
+          </m:e>
+          <m:sub>
+            <m:r>
+              <m:t>f</m:t>
+            </m:r>
+          </m:sub>
+        </m:sSub>
+        <m:r>
+          <m:t>u</m:t>
+        </m:r>
+        <m:r>
+          <m:t>n</m:t>
+        </m:r>
+        <m:r>
+          <m:t>ç</m:t>
+        </m:r>
+        <m:r>
+          <m:t>ã</m:t>
+        </m:r>
+        <m:r>
+          <m:t>o</m:t>
+        </m:r>
+        <m:r>
+          <m:rPr>
+            <m:sty m:val="p"/>
+          </m:rPr>
+          <m:t>*</m:t>
+        </m:r>
+        <m:d>
+          <m:dPr>
+            <m:begChr m:val="("/>
+            <m:endChr m:val=")"/>
+            <m:sepChr m:val=""/>
+            <m:grow/>
+          </m:dPr>
+          <m:e/>
+        </m:d>
+        <m:r>
+          <m:t> </m:t>
+        </m:r>
+        <m:r>
+          <m:rPr>
+            <m:sty m:val="p"/>
+          </m:rPr>
+          <m:t>*</m:t>
+        </m:r>
+        <m:r>
+          <m:rPr>
+            <m:sty m:val="p"/>
+          </m:rPr>
+          <m:t>*</m:t>
+        </m:r>
+        <m:r>
+          <m:t>B</m:t>
+        </m:r>
+        <m:r>
+          <m:t>E</m:t>
+        </m:r>
+        <m:r>
+          <m:t>G</m:t>
+        </m:r>
+        <m:r>
+          <m:t>I</m:t>
+        </m:r>
+        <m:r>
+          <m:t>N</m:t>
+        </m:r>
+        <m:r>
+          <m:rPr>
+            <m:sty m:val="p"/>
+          </m:rPr>
+          <m:t>*</m:t>
+        </m:r>
+        <m:r>
+          <m:rPr>
+            <m:sty m:val="p"/>
+          </m:rPr>
+          <m:t>*</m:t>
+        </m:r>
+        <m:r>
+          <m:t> </m:t>
+        </m:r>
+        <m:r>
+          <m:t>i</m:t>
+        </m:r>
+        <m:r>
+          <m:t>n</m:t>
+        </m:r>
+        <m:r>
+          <m:t>s</m:t>
+        </m:r>
+        <m:r>
+          <m:t>t</m:t>
+        </m:r>
+        <m:r>
+          <m:t>r</m:t>
+        </m:r>
+        <m:r>
+          <m:t>u</m:t>
+        </m:r>
+        <m:r>
+          <m:t>ç</m:t>
+        </m:r>
+        <m:r>
+          <m:t>õ</m:t>
+        </m:r>
+        <m:r>
+          <m:t>e</m:t>
+        </m:r>
+        <m:r>
+          <m:t>s</m:t>
+        </m:r>
+        <m:r>
+          <m:rPr>
+            <m:sty m:val="p"/>
+          </m:rPr>
+          <m:t>;</m:t>
+        </m:r>
+        <m:r>
+          <m:t> </m:t>
+        </m:r>
+        <m:r>
+          <m:rPr>
+            <m:sty m:val="p"/>
+          </m:rPr>
+          <m:t>.</m:t>
+        </m:r>
+        <m:r>
+          <m:rPr>
+            <m:sty m:val="p"/>
+          </m:rPr>
+          <m:t>.</m:t>
+        </m:r>
+        <m:r>
+          <m:rPr>
+            <m:sty m:val="p"/>
+          </m:rPr>
+          <m:t>.</m:t>
+        </m:r>
+        <m:r>
+          <m:t> </m:t>
+        </m:r>
+        <m:r>
+          <m:rPr>
+            <m:sty m:val="p"/>
+          </m:rPr>
+          <m:t>*</m:t>
+        </m:r>
+        <m:r>
+          <m:rPr>
+            <m:sty m:val="p"/>
+          </m:rPr>
+          <m:t>*</m:t>
+        </m:r>
+        <m:r>
+          <m:t>E</m:t>
+        </m:r>
+        <m:r>
+          <m:t>N</m:t>
+        </m:r>
+        <m:r>
+          <m:t>D</m:t>
+        </m:r>
+        <m:r>
+          <m:rPr>
+            <m:sty m:val="p"/>
+          </m:rPr>
+          <m:t>*</m:t>
+        </m:r>
+        <m:r>
+          <m:rPr>
+            <m:sty m:val="p"/>
+          </m:rPr>
+          <m:t>*</m:t>
+        </m:r>
+        <m:r>
+          <m:t> </m:t>
+        </m:r>
+      </m:oMath>
+      <w:r>
+        <w:br/>
+      </w:r>
+      <w:r>
+        <w:t xml:space="preserve">Obs.: As instuções internas da função estão com o delimitador padrão</w:t>
+      </w:r>
+      <w:r>
+        <w:t xml:space="preserve"> </w:t>
+      </w:r>
+      <w:r>
+        <w:t xml:space="preserve">“</w:t>
+      </w:r>
+      <w:r>
+        <w:t xml:space="preserve">;</w:t>
+      </w:r>
+      <w:r>
+        <w:t xml:space="preserve">”</w:t>
+      </w:r>
+      <w:r>
+        <w:t xml:space="preserve">, enquanto que a</w:t>
+      </w:r>
+      <w:r>
+        <w:t xml:space="preserve"> </w:t>
+      </w:r>
+      <w:r>
+        <w:rPr>
+          <w:bCs/>
+          <w:b/>
+        </w:rPr>
+        <w:t xml:space="preserve">CREATE PROCEDURE</w:t>
+      </w:r>
+      <w:r>
+        <w:t xml:space="preserve"> </w:t>
+      </w:r>
+      <w:r>
+        <w:t xml:space="preserve">termina com o novo delimitador</w:t>
+      </w:r>
+      <w:r>
+        <w:t xml:space="preserve"> </w:t>
+      </w:r>
+      <w:r>
+        <w:t xml:space="preserve">“</w:t>
+      </w:r>
+      <w:r>
+        <w:t xml:space="preserve">$</w:t>
+      </w:r>
+      <w:r>
+        <w:t xml:space="preserve">”</w:t>
+      </w:r>
+      <w:r>
+        <w:t xml:space="preserve">, para diferenciar o que é um e o que é o outro para o sistema.</w:t>
       </w:r>
       <w:r>
         <w:br/>
@@ -17359,7 +17731,20 @@
         <w:pStyle w:val="Compact"/>
       </w:pPr>
       <w:r>
-        <w:t xml:space="preserve">O que são e o que fazem os administradores:</w:t>
+        <w:t xml:space="preserve">Chamando uma função (Chamando uma</w:t>
+      </w:r>
+      <w:r>
+        <w:t xml:space="preserve"> </w:t>
+      </w:r>
+      <w:r>
+        <w:rPr>
+          <w:bCs/>
+          <w:b/>
+        </w:rPr>
+        <w:t xml:space="preserve">PROCEDURE</w:t>
+      </w:r>
+      <w:r>
+        <w:t xml:space="preserve">)</w:t>
       </w:r>
       <w:r>
         <w:br/>
@@ -17369,29 +17754,27 @@
       <w:pPr>
         <w:numPr>
           <w:ilvl w:val="1"/>
-          <w:numId w:val="1156"/>
-        </w:numPr>
-      </w:pPr>
-      <w:r>
-        <w:t xml:space="preserve">Administrador de dados(AD):</w:t>
-      </w:r>
-      <w:r>
-        <w:br/>
-      </w:r>
-      <w:r>
-        <w:t xml:space="preserve">O Administrador de Dados (AD) tem o objetivo de gerenciar o Modelo de Dados Corporativo, contribuindo para assegurar a qualidade das informações, a integração dos sistemas, a retenção e a disseminação do conhecimento dos negócios.</w:t>
-      </w:r>
-      <w:r>
-        <w:br/>
-      </w:r>
-      <w:r>
-        <w:t xml:space="preserve">Cabe a ele, guiado por certos princípios e através de atividades de planejamento, organização e controle dos dados corporativos, gerenciar os dados como recursos de uso comum da organização, promovendo-lhes os valores de autenticidade, autoridade, precisão, acessibilidade, seguridade e inteligibilidade.</w:t>
-      </w:r>
-      <w:r>
-        <w:br/>
-      </w:r>
-      <w:r>
-        <w:t xml:space="preserve">Tem como função o planejamento central, a documentação e o gerenciamento dos dados a partir da perspectiva de seus significados e valores para a organização como um todo.</w:t>
+          <w:numId w:val="1157"/>
+        </w:numPr>
+        <w:pStyle w:val="Compact"/>
+      </w:pPr>
+      <w:r>
+        <w:t xml:space="preserve">Posso voltar com meu delimitador para o padrão</w:t>
+      </w:r>
+      <w:r>
+        <w:t xml:space="preserve"> </w:t>
+      </w:r>
+      <w:r>
+        <w:t xml:space="preserve">“</w:t>
+      </w:r>
+      <w:r>
+        <w:t xml:space="preserve">;</w:t>
+      </w:r>
+      <w:r>
+        <w:t xml:space="preserve">”</w:t>
+      </w:r>
+      <w:r>
+        <w:t xml:space="preserve">.</w:t>
       </w:r>
       <w:r>
         <w:br/>
@@ -17401,23 +17784,51 @@
       <w:pPr>
         <w:numPr>
           <w:ilvl w:val="1"/>
-          <w:numId w:val="1156"/>
-        </w:numPr>
-      </w:pPr>
-      <w:r>
-        <w:t xml:space="preserve">Administrador de banco de dados (DBA):</w:t>
-      </w:r>
-      <w:r>
-        <w:br/>
-      </w:r>
-      <w:r>
-        <w:t xml:space="preserve">O DBA (database administrator), sigla em inglês para Administrador de Banco de Dados, é um profissional da área de tecnologia responsável pela criação, instalação, monitoramento, reparos e análise de estruturas de um banco de dados.</w:t>
-      </w:r>
-      <w:r>
-        <w:br/>
-      </w:r>
-      <w:r>
-        <w:t xml:space="preserve">O banco de dados fica sob análise periódica do DBA, que trabalha para que não haja sobrecargas do sistema e que as informações inseridas tenham destino correto nos servidores. Outras funções também importantes são analisar o espaço em disco, buscar melhorias para os sistemas e realizar backups.</w:t>
+          <w:numId w:val="1157"/>
+        </w:numPr>
+        <w:pStyle w:val="Compact"/>
+      </w:pPr>
+      <w:r>
+        <w:t xml:space="preserve">Sintaxe:</w:t>
+      </w:r>
+      <w:r>
+        <w:br/>
+      </w:r>
+      <w:r>
+        <w:rPr>
+          <w:bCs/>
+          <w:b/>
+        </w:rPr>
+        <w:t xml:space="preserve">DELIMITER</w:t>
+      </w:r>
+      <w:r>
+        <w:t xml:space="preserve"> </w:t>
+      </w:r>
+      <w:r>
+        <w:t xml:space="preserve">;</w:t>
+      </w:r>
+      <w:r>
+        <w:br/>
+      </w:r>
+      <w:r>
+        <w:rPr>
+          <w:bCs/>
+          <w:b/>
+        </w:rPr>
+        <w:t xml:space="preserve">CALL</w:t>
+      </w:r>
+      <w:r>
+        <w:t xml:space="preserve"> </w:t>
+      </w:r>
+      <w:r>
+        <w:rPr>
+          <w:iCs/>
+          <w:i/>
+        </w:rPr>
+        <w:t xml:space="preserve">nome_função</w:t>
+      </w:r>
+      <w:r>
+        <w:t xml:space="preserve">();</w:t>
       </w:r>
       <w:r>
         <w:br/>
@@ -17432,29 +17843,7 @@
         <w:pStyle w:val="Compact"/>
       </w:pPr>
       <w:r>
-        <w:t xml:space="preserve">Acesso ao</w:t>
-      </w:r>
-      <w:r>
-        <w:t xml:space="preserve"> </w:t>
-      </w:r>
-      <w:r>
-        <w:rPr>
-          <w:bCs/>
-          <w:b/>
-        </w:rPr>
-        <w:t xml:space="preserve">MySQL</w:t>
-      </w:r>
-      <w:r>
-        <w:t xml:space="preserve"> </w:t>
-      </w:r>
-      <w:r>
-        <w:t xml:space="preserve">pelo terminal é necessario usar o comando:</w:t>
-      </w:r>
-      <w:r>
-        <w:br/>
-      </w:r>
-      <w:r>
-        <w:t xml:space="preserve">mysql -u root -p</w:t>
+        <w:t xml:space="preserve">Criando uma função que recebe parametros.</w:t>
       </w:r>
       <w:r>
         <w:br/>
@@ -17464,13 +17853,506 @@
       <w:pPr>
         <w:numPr>
           <w:ilvl w:val="1"/>
-          <w:numId w:val="1157"/>
-        </w:numPr>
-        <w:pStyle w:val="Compact"/>
-      </w:pPr>
-      <w:r>
-        <w:t xml:space="preserve">Depois colocar a senha.</w:t>
-      </w:r>
+          <w:numId w:val="1158"/>
+        </w:numPr>
+        <w:pStyle w:val="Compact"/>
+      </w:pPr>
+      <w:r>
+        <w:t xml:space="preserve">Sintaxe:</w:t>
+      </w:r>
+      <w:r>
+        <w:br/>
+      </w:r>
+      <w:r>
+        <w:rPr>
+          <w:bCs/>
+          <w:b/>
+        </w:rPr>
+        <w:t xml:space="preserve">DELIMITER</w:t>
+      </w:r>
+      <w:r>
+        <w:t xml:space="preserve"> </w:t>
+      </w:r>
+      <m:oMath>
+        <m:r>
+          <m:t> </m:t>
+        </m:r>
+        <m:r>
+          <m:rPr>
+            <m:sty m:val="p"/>
+          </m:rPr>
+          <m:t>*</m:t>
+        </m:r>
+        <m:r>
+          <m:rPr>
+            <m:sty m:val="p"/>
+          </m:rPr>
+          <m:t>*</m:t>
+        </m:r>
+        <m:r>
+          <m:t>C</m:t>
+        </m:r>
+        <m:r>
+          <m:t>R</m:t>
+        </m:r>
+        <m:r>
+          <m:t>E</m:t>
+        </m:r>
+        <m:r>
+          <m:t>A</m:t>
+        </m:r>
+        <m:r>
+          <m:t>T</m:t>
+        </m:r>
+        <m:r>
+          <m:t>E</m:t>
+        </m:r>
+        <m:r>
+          <m:rPr>
+            <m:sty m:val="p"/>
+          </m:rPr>
+          <m:t>*</m:t>
+        </m:r>
+        <m:r>
+          <m:rPr>
+            <m:sty m:val="p"/>
+          </m:rPr>
+          <m:t>*</m:t>
+        </m:r>
+        <m:r>
+          <m:rPr>
+            <m:sty m:val="p"/>
+          </m:rPr>
+          <m:t>*</m:t>
+        </m:r>
+        <m:r>
+          <m:rPr>
+            <m:sty m:val="p"/>
+          </m:rPr>
+          <m:t>*</m:t>
+        </m:r>
+        <m:r>
+          <m:t>P</m:t>
+        </m:r>
+        <m:r>
+          <m:t>R</m:t>
+        </m:r>
+        <m:r>
+          <m:t>O</m:t>
+        </m:r>
+        <m:r>
+          <m:t>C</m:t>
+        </m:r>
+        <m:r>
+          <m:t>E</m:t>
+        </m:r>
+        <m:r>
+          <m:t>D</m:t>
+        </m:r>
+        <m:r>
+          <m:t>U</m:t>
+        </m:r>
+        <m:r>
+          <m:t>R</m:t>
+        </m:r>
+        <m:r>
+          <m:t>E</m:t>
+        </m:r>
+        <m:r>
+          <m:rPr>
+            <m:sty m:val="p"/>
+          </m:rPr>
+          <m:t>*</m:t>
+        </m:r>
+        <m:r>
+          <m:rPr>
+            <m:sty m:val="p"/>
+          </m:rPr>
+          <m:t>*</m:t>
+        </m:r>
+        <m:r>
+          <m:rPr>
+            <m:sty m:val="p"/>
+          </m:rPr>
+          <m:t>*</m:t>
+        </m:r>
+        <m:r>
+          <m:t>n</m:t>
+        </m:r>
+        <m:r>
+          <m:t>o</m:t>
+        </m:r>
+        <m:r>
+          <m:t>m</m:t>
+        </m:r>
+        <m:sSub>
+          <m:e>
+            <m:r>
+              <m:t>e</m:t>
+            </m:r>
+          </m:e>
+          <m:sub>
+            <m:r>
+              <m:t>f</m:t>
+            </m:r>
+          </m:sub>
+        </m:sSub>
+        <m:r>
+          <m:t>u</m:t>
+        </m:r>
+        <m:r>
+          <m:t>n</m:t>
+        </m:r>
+        <m:r>
+          <m:t>ç</m:t>
+        </m:r>
+        <m:r>
+          <m:t>ã</m:t>
+        </m:r>
+        <m:r>
+          <m:t>o</m:t>
+        </m:r>
+        <m:r>
+          <m:rPr>
+            <m:sty m:val="p"/>
+          </m:rPr>
+          <m:t>*</m:t>
+        </m:r>
+        <m:d>
+          <m:dPr>
+            <m:begChr m:val="("/>
+            <m:endChr m:val=")"/>
+            <m:sepChr m:val=""/>
+            <m:grow/>
+          </m:dPr>
+          <m:e>
+            <m:r>
+              <m:rPr>
+                <m:sty m:val="p"/>
+              </m:rPr>
+              <m:t>*</m:t>
+            </m:r>
+            <m:r>
+              <m:t>p</m:t>
+            </m:r>
+            <m:r>
+              <m:t>a</m:t>
+            </m:r>
+            <m:r>
+              <m:t>r</m:t>
+            </m:r>
+            <m:r>
+              <m:t>a</m:t>
+            </m:r>
+            <m:r>
+              <m:t>m</m:t>
+            </m:r>
+            <m:r>
+              <m:t>e</m:t>
+            </m:r>
+            <m:r>
+              <m:t>t</m:t>
+            </m:r>
+            <m:r>
+              <m:t>r</m:t>
+            </m:r>
+            <m:r>
+              <m:t>o</m:t>
+            </m:r>
+            <m:r>
+              <m:t>1</m:t>
+            </m:r>
+            <m:r>
+              <m:rPr>
+                <m:sty m:val="p"/>
+              </m:rPr>
+              <m:t>*</m:t>
+            </m:r>
+            <m:r>
+              <m:rPr>
+                <m:sty m:val="p"/>
+              </m:rPr>
+              <m:t>*</m:t>
+            </m:r>
+            <m:r>
+              <m:t>t</m:t>
+            </m:r>
+            <m:r>
+              <m:t>i</m:t>
+            </m:r>
+            <m:r>
+              <m:t>p</m:t>
+            </m:r>
+            <m:r>
+              <m:t>o</m:t>
+            </m:r>
+            <m:r>
+              <m:rPr>
+                <m:sty m:val="p"/>
+              </m:rPr>
+              <m:t>*</m:t>
+            </m:r>
+            <m:r>
+              <m:rPr>
+                <m:sty m:val="p"/>
+              </m:rPr>
+              <m:t>,</m:t>
+            </m:r>
+            <m:r>
+              <m:rPr>
+                <m:sty m:val="p"/>
+              </m:rPr>
+              <m:t>*</m:t>
+            </m:r>
+            <m:r>
+              <m:t>p</m:t>
+            </m:r>
+            <m:r>
+              <m:t>a</m:t>
+            </m:r>
+            <m:r>
+              <m:t>r</m:t>
+            </m:r>
+            <m:r>
+              <m:t>a</m:t>
+            </m:r>
+            <m:r>
+              <m:t>m</m:t>
+            </m:r>
+            <m:r>
+              <m:t>e</m:t>
+            </m:r>
+            <m:r>
+              <m:t>t</m:t>
+            </m:r>
+            <m:r>
+              <m:t>r</m:t>
+            </m:r>
+            <m:r>
+              <m:t>o</m:t>
+            </m:r>
+            <m:r>
+              <m:t>2</m:t>
+            </m:r>
+            <m:r>
+              <m:rPr>
+                <m:sty m:val="p"/>
+              </m:rPr>
+              <m:t>*</m:t>
+            </m:r>
+            <m:r>
+              <m:rPr>
+                <m:sty m:val="p"/>
+              </m:rPr>
+              <m:t>*</m:t>
+            </m:r>
+            <m:r>
+              <m:t>t</m:t>
+            </m:r>
+            <m:r>
+              <m:t>i</m:t>
+            </m:r>
+            <m:r>
+              <m:t>p</m:t>
+            </m:r>
+            <m:r>
+              <m:t>o</m:t>
+            </m:r>
+            <m:r>
+              <m:rPr>
+                <m:sty m:val="p"/>
+              </m:rPr>
+              <m:t>*</m:t>
+            </m:r>
+          </m:e>
+        </m:d>
+        <m:r>
+          <m:t> </m:t>
+        </m:r>
+        <m:r>
+          <m:rPr>
+            <m:sty m:val="p"/>
+          </m:rPr>
+          <m:t>*</m:t>
+        </m:r>
+        <m:r>
+          <m:rPr>
+            <m:sty m:val="p"/>
+          </m:rPr>
+          <m:t>*</m:t>
+        </m:r>
+        <m:r>
+          <m:t>B</m:t>
+        </m:r>
+        <m:r>
+          <m:t>E</m:t>
+        </m:r>
+        <m:r>
+          <m:t>G</m:t>
+        </m:r>
+        <m:r>
+          <m:t>I</m:t>
+        </m:r>
+        <m:r>
+          <m:t>N</m:t>
+        </m:r>
+        <m:r>
+          <m:rPr>
+            <m:sty m:val="p"/>
+          </m:rPr>
+          <m:t>*</m:t>
+        </m:r>
+        <m:r>
+          <m:rPr>
+            <m:sty m:val="p"/>
+          </m:rPr>
+          <m:t>*</m:t>
+        </m:r>
+        <m:r>
+          <m:t> </m:t>
+        </m:r>
+        <m:r>
+          <m:t>i</m:t>
+        </m:r>
+        <m:r>
+          <m:t>n</m:t>
+        </m:r>
+        <m:r>
+          <m:t>s</m:t>
+        </m:r>
+        <m:r>
+          <m:t>t</m:t>
+        </m:r>
+        <m:r>
+          <m:t>r</m:t>
+        </m:r>
+        <m:r>
+          <m:t>u</m:t>
+        </m:r>
+        <m:r>
+          <m:t>ç</m:t>
+        </m:r>
+        <m:r>
+          <m:t>õ</m:t>
+        </m:r>
+        <m:r>
+          <m:t>e</m:t>
+        </m:r>
+        <m:r>
+          <m:t>s</m:t>
+        </m:r>
+        <m:r>
+          <m:t>c</m:t>
+        </m:r>
+        <m:r>
+          <m:t>o</m:t>
+        </m:r>
+        <m:r>
+          <m:t>m</m:t>
+        </m:r>
+        <m:r>
+          <m:t>o</m:t>
+        </m:r>
+        <m:r>
+          <m:t>s</m:t>
+        </m:r>
+        <m:r>
+          <m:t>p</m:t>
+        </m:r>
+        <m:r>
+          <m:t>a</m:t>
+        </m:r>
+        <m:r>
+          <m:t>r</m:t>
+        </m:r>
+        <m:r>
+          <m:t>a</m:t>
+        </m:r>
+        <m:r>
+          <m:t>m</m:t>
+        </m:r>
+        <m:r>
+          <m:t>e</m:t>
+        </m:r>
+        <m:r>
+          <m:t>t</m:t>
+        </m:r>
+        <m:r>
+          <m:t>r</m:t>
+        </m:r>
+        <m:r>
+          <m:t>o</m:t>
+        </m:r>
+        <m:r>
+          <m:t>s</m:t>
+        </m:r>
+        <m:r>
+          <m:rPr>
+            <m:sty m:val="p"/>
+          </m:rPr>
+          <m:t>;</m:t>
+        </m:r>
+        <m:r>
+          <m:t> </m:t>
+        </m:r>
+        <m:r>
+          <m:rPr>
+            <m:sty m:val="p"/>
+          </m:rPr>
+          <m:t>.</m:t>
+        </m:r>
+        <m:r>
+          <m:rPr>
+            <m:sty m:val="p"/>
+          </m:rPr>
+          <m:t>.</m:t>
+        </m:r>
+        <m:r>
+          <m:rPr>
+            <m:sty m:val="p"/>
+          </m:rPr>
+          <m:t>.</m:t>
+        </m:r>
+        <m:r>
+          <m:t> </m:t>
+        </m:r>
+        <m:r>
+          <m:rPr>
+            <m:sty m:val="p"/>
+          </m:rPr>
+          <m:t>*</m:t>
+        </m:r>
+        <m:r>
+          <m:rPr>
+            <m:sty m:val="p"/>
+          </m:rPr>
+          <m:t>*</m:t>
+        </m:r>
+        <m:r>
+          <m:t>E</m:t>
+        </m:r>
+        <m:r>
+          <m:t>N</m:t>
+        </m:r>
+        <m:r>
+          <m:t>D</m:t>
+        </m:r>
+        <m:r>
+          <m:rPr>
+            <m:sty m:val="p"/>
+          </m:rPr>
+          <m:t>*</m:t>
+        </m:r>
+        <m:r>
+          <m:rPr>
+            <m:sty m:val="p"/>
+          </m:rPr>
+          <m:t>*</m:t>
+        </m:r>
+        <m:r>
+          <m:t> </m:t>
+        </m:r>
+      </m:oMath>
       <w:r>
         <w:br/>
       </w:r>
@@ -17484,51 +18366,204 @@
         <w:pStyle w:val="Compact"/>
       </w:pPr>
       <w:r>
-        <w:t xml:space="preserve">Ao final dos comandos do</w:t>
-      </w:r>
-      <w:r>
-        <w:t xml:space="preserve"> </w:t>
-      </w:r>
-      <w:r>
-        <w:rPr>
-          <w:bCs/>
-          <w:b/>
-        </w:rPr>
-        <w:t xml:space="preserve">SQL</w:t>
-      </w:r>
-      <w:r>
-        <w:t xml:space="preserve"> </w:t>
-      </w:r>
-      <w:r>
-        <w:t xml:space="preserve">e do</w:t>
-      </w:r>
-      <w:r>
-        <w:t xml:space="preserve"> </w:t>
-      </w:r>
-      <w:r>
-        <w:rPr>
-          <w:bCs/>
-          <w:b/>
-        </w:rPr>
-        <w:t xml:space="preserve">MySQL</w:t>
-      </w:r>
-      <w:r>
-        <w:t xml:space="preserve">, usar o</w:t>
-      </w:r>
-      <w:r>
-        <w:t xml:space="preserve"> </w:t>
-      </w:r>
-      <w:r>
-        <w:t xml:space="preserve">‘</w:t>
+        <w:t xml:space="preserve">Chamando uma função com parametros (Chamando uma</w:t>
+      </w:r>
+      <w:r>
+        <w:t xml:space="preserve"> </w:t>
+      </w:r>
+      <w:r>
+        <w:rPr>
+          <w:bCs/>
+          <w:b/>
+        </w:rPr>
+        <w:t xml:space="preserve">PROCEDURE</w:t>
+      </w:r>
+      <w:r>
+        <w:t xml:space="preserve">)</w:t>
+      </w:r>
+      <w:r>
+        <w:br/>
+      </w:r>
+    </w:p>
+    <w:p>
+      <w:pPr>
+        <w:numPr>
+          <w:ilvl w:val="1"/>
+          <w:numId w:val="1159"/>
+        </w:numPr>
+        <w:pStyle w:val="Compact"/>
+      </w:pPr>
+      <w:r>
+        <w:t xml:space="preserve">Posso voltar com meu delimitador para o padrão</w:t>
+      </w:r>
+      <w:r>
+        <w:t xml:space="preserve"> </w:t>
+      </w:r>
+      <w:r>
+        <w:t xml:space="preserve">“</w:t>
       </w:r>
       <w:r>
         <w:t xml:space="preserve">;</w:t>
       </w:r>
       <w:r>
-        <w:t xml:space="preserve">’</w:t>
-      </w:r>
-      <w:r>
-        <w:t xml:space="preserve">(delimitador), ele informa que o comando acabou e deve ser executado.</w:t>
+        <w:t xml:space="preserve">”</w:t>
+      </w:r>
+      <w:r>
+        <w:t xml:space="preserve">.</w:t>
+      </w:r>
+      <w:r>
+        <w:br/>
+      </w:r>
+    </w:p>
+    <w:p>
+      <w:pPr>
+        <w:numPr>
+          <w:ilvl w:val="1"/>
+          <w:numId w:val="1159"/>
+        </w:numPr>
+        <w:pStyle w:val="Compact"/>
+      </w:pPr>
+      <w:r>
+        <w:t xml:space="preserve">Sintaxe:</w:t>
+      </w:r>
+      <w:r>
+        <w:br/>
+      </w:r>
+      <w:r>
+        <w:rPr>
+          <w:bCs/>
+          <w:b/>
+        </w:rPr>
+        <w:t xml:space="preserve">DELIMITER</w:t>
+      </w:r>
+      <w:r>
+        <w:t xml:space="preserve"> </w:t>
+      </w:r>
+      <w:r>
+        <w:t xml:space="preserve">;</w:t>
+      </w:r>
+      <w:r>
+        <w:br/>
+      </w:r>
+      <w:r>
+        <w:rPr>
+          <w:bCs/>
+          <w:b/>
+        </w:rPr>
+        <w:t xml:space="preserve">CALL</w:t>
+      </w:r>
+      <w:r>
+        <w:t xml:space="preserve"> </w:t>
+      </w:r>
+      <w:r>
+        <w:rPr>
+          <w:iCs/>
+          <w:i/>
+        </w:rPr>
+        <w:t xml:space="preserve">nome_função</w:t>
+      </w:r>
+      <w:r>
+        <w:t xml:space="preserve">(</w:t>
+      </w:r>
+      <w:r>
+        <w:rPr>
+          <w:iCs/>
+          <w:i/>
+        </w:rPr>
+        <w:t xml:space="preserve">parametro1</w:t>
+      </w:r>
+      <w:r>
+        <w:t xml:space="preserve">, …);</w:t>
+      </w:r>
+      <w:r>
+        <w:br/>
+      </w:r>
+    </w:p>
+    <w:p>
+      <w:pPr>
+        <w:numPr>
+          <w:ilvl w:val="0"/>
+          <w:numId w:val="1155"/>
+        </w:numPr>
+        <w:pStyle w:val="Compact"/>
+      </w:pPr>
+      <w:r>
+        <w:t xml:space="preserve">Apagar uma função.</w:t>
+      </w:r>
+      <w:r>
+        <w:br/>
+      </w:r>
+    </w:p>
+    <w:p>
+      <w:pPr>
+        <w:numPr>
+          <w:ilvl w:val="1"/>
+          <w:numId w:val="1160"/>
+        </w:numPr>
+        <w:pStyle w:val="Compact"/>
+      </w:pPr>
+      <w:r>
+        <w:t xml:space="preserve">Sintaxe:</w:t>
+      </w:r>
+      <w:r>
+        <w:br/>
+      </w:r>
+      <w:r>
+        <w:rPr>
+          <w:bCs/>
+          <w:b/>
+        </w:rPr>
+        <w:t xml:space="preserve">DROP</w:t>
+      </w:r>
+      <w:r>
+        <w:t xml:space="preserve"> </w:t>
+      </w:r>
+      <w:r>
+        <w:rPr>
+          <w:bCs/>
+          <w:b/>
+        </w:rPr>
+        <w:t xml:space="preserve">PROCEDURE</w:t>
+      </w:r>
+      <w:r>
+        <w:t xml:space="preserve"> </w:t>
+      </w:r>
+      <w:r>
+        <w:rPr>
+          <w:iCs/>
+          <w:i/>
+        </w:rPr>
+        <w:t xml:space="preserve">nome_função</w:t>
+      </w:r>
+      <w:r>
+        <w:t xml:space="preserve">;</w:t>
+      </w:r>
+      <w:r>
+        <w:br/>
+      </w:r>
+      <w:r>
+        <w:t xml:space="preserve">Obs.: Sem os</w:t>
+      </w:r>
+      <w:r>
+        <w:t xml:space="preserve"> </w:t>
+      </w:r>
+      <w:r>
+        <w:t xml:space="preserve">“</w:t>
+      </w:r>
+      <w:r>
+        <w:t xml:space="preserve">()</w:t>
+      </w:r>
+      <w:r>
+        <w:t xml:space="preserve">”</w:t>
+      </w:r>
+      <w:r>
+        <w:t xml:space="preserve"> </w:t>
+      </w:r>
+      <w:r>
+        <w:t xml:space="preserve">da função.</w:t>
+      </w:r>
+      <w:r>
+        <w:br/>
       </w:r>
     </w:p>
     <w:p>
@@ -17537,55 +18572,342 @@
       </w:r>
     </w:p>
     <w:bookmarkEnd w:id="69"/>
-    <w:bookmarkStart w:id="71" w:name="andamento-dos-estudos"/>
-    <w:p>
-      <w:pPr>
-        <w:pStyle w:val="Heading1"/>
-      </w:pPr>
-      <w:r>
-        <w:rPr>
-          <w:rStyle w:val="SectionNumber"/>
-        </w:rPr>
-        <w:t xml:space="preserve">14</w:t>
-      </w:r>
-      <w:r>
-        <w:tab/>
-      </w:r>
-      <w:r>
-        <w:t xml:space="preserve">Andamento dos Estudos</w:t>
-      </w:r>
-    </w:p>
-    <w:bookmarkStart w:id="70" w:name="assunto-em-andamento"/>
-    <w:p>
-      <w:pPr>
-        <w:pStyle w:val="Heading2"/>
-      </w:pPr>
-      <w:r>
-        <w:rPr>
-          <w:rStyle w:val="SectionNumber"/>
-        </w:rPr>
-        <w:t xml:space="preserve">14.1</w:t>
-      </w:r>
-      <w:r>
-        <w:tab/>
-      </w:r>
-      <w:r>
-        <w:t xml:space="preserve">Assunto em andamento:</w:t>
-      </w:r>
-    </w:p>
-    <w:p>
-      <w:pPr>
-        <w:pStyle w:val="FirstParagraph"/>
-      </w:pPr>
-      <w:r>
-        <w:t xml:space="preserve">Atualmente estou estudando Módulo 13.</w:t>
-      </w:r>
-      <w:r>
-        <w:br/>
-      </w:r>
-    </w:p>
     <w:bookmarkEnd w:id="70"/>
     <w:bookmarkEnd w:id="71"/>
+    <w:bookmarkStart w:id="72" w:name="detalhes"/>
+    <w:p>
+      <w:pPr>
+        <w:pStyle w:val="Heading1"/>
+      </w:pPr>
+      <w:r>
+        <w:rPr>
+          <w:rStyle w:val="SectionNumber"/>
+        </w:rPr>
+        <w:t xml:space="preserve">13</w:t>
+      </w:r>
+      <w:r>
+        <w:tab/>
+      </w:r>
+      <w:r>
+        <w:t xml:space="preserve">Detalhes</w:t>
+      </w:r>
+    </w:p>
+    <w:p>
+      <w:pPr>
+        <w:numPr>
+          <w:ilvl w:val="0"/>
+          <w:numId w:val="1161"/>
+        </w:numPr>
+        <w:pStyle w:val="Compact"/>
+      </w:pPr>
+      <w:r>
+        <w:rPr>
+          <w:iCs/>
+          <w:i/>
+          <w:bCs/>
+          <w:b/>
+        </w:rPr>
+        <w:t xml:space="preserve">Comentarios</w:t>
+      </w:r>
+      <w:r>
+        <w:t xml:space="preserve"> </w:t>
+      </w:r>
+      <w:r>
+        <w:t xml:space="preserve">no</w:t>
+      </w:r>
+      <w:r>
+        <w:t xml:space="preserve"> </w:t>
+      </w:r>
+      <w:r>
+        <w:rPr>
+          <w:bCs/>
+          <w:b/>
+        </w:rPr>
+        <w:t xml:space="preserve">MySQL</w:t>
+      </w:r>
+      <w:r>
+        <w:t xml:space="preserve">, diferente do</w:t>
+      </w:r>
+      <w:r>
+        <w:t xml:space="preserve"> </w:t>
+      </w:r>
+      <w:r>
+        <w:rPr>
+          <w:bCs/>
+          <w:b/>
+        </w:rPr>
+        <w:t xml:space="preserve">SQL</w:t>
+      </w:r>
+      <w:r>
+        <w:t xml:space="preserve"> </w:t>
+      </w:r>
+      <w:r>
+        <w:t xml:space="preserve">onde comentarios são ’/**/</w:t>
+      </w:r>
+      <w:r>
+        <w:t xml:space="preserve">‘</w:t>
+      </w:r>
+      <w:r>
+        <w:t xml:space="preserve">, no MySQL é</w:t>
+      </w:r>
+      <w:r>
+        <w:t xml:space="preserve">’</w:t>
+      </w:r>
+      <w:r>
+        <w:t xml:space="preserve">#</w:t>
+      </w:r>
+      <w:r>
+        <w:t xml:space="preserve">‘</w:t>
+      </w:r>
+      <w:r>
+        <w:t xml:space="preserve">. Ou</w:t>
+      </w:r>
+      <w:r>
+        <w:t xml:space="preserve">’</w:t>
+      </w:r>
+      <w:r>
+        <w:t xml:space="preserve">- -’ para comentario de linha.</w:t>
+      </w:r>
+      <w:r>
+        <w:br/>
+      </w:r>
+    </w:p>
+    <w:p>
+      <w:pPr>
+        <w:numPr>
+          <w:ilvl w:val="0"/>
+          <w:numId w:val="1161"/>
+        </w:numPr>
+        <w:pStyle w:val="Compact"/>
+      </w:pPr>
+      <w:r>
+        <w:t xml:space="preserve">O que são e o que fazem os administradores:</w:t>
+      </w:r>
+      <w:r>
+        <w:br/>
+      </w:r>
+    </w:p>
+    <w:p>
+      <w:pPr>
+        <w:numPr>
+          <w:ilvl w:val="1"/>
+          <w:numId w:val="1162"/>
+        </w:numPr>
+      </w:pPr>
+      <w:r>
+        <w:t xml:space="preserve">Administrador de dados(AD):</w:t>
+      </w:r>
+      <w:r>
+        <w:br/>
+      </w:r>
+      <w:r>
+        <w:t xml:space="preserve">O Administrador de Dados (AD) tem o objetivo de gerenciar o Modelo de Dados Corporativo, contribuindo para assegurar a qualidade das informações, a integração dos sistemas, a retenção e a disseminação do conhecimento dos negócios.</w:t>
+      </w:r>
+      <w:r>
+        <w:br/>
+      </w:r>
+      <w:r>
+        <w:t xml:space="preserve">Cabe a ele, guiado por certos princípios e através de atividades de planejamento, organização e controle dos dados corporativos, gerenciar os dados como recursos de uso comum da organização, promovendo-lhes os valores de autenticidade, autoridade, precisão, acessibilidade, seguridade e inteligibilidade.</w:t>
+      </w:r>
+      <w:r>
+        <w:br/>
+      </w:r>
+      <w:r>
+        <w:t xml:space="preserve">Tem como função o planejamento central, a documentação e o gerenciamento dos dados a partir da perspectiva de seus significados e valores para a organização como um todo.</w:t>
+      </w:r>
+      <w:r>
+        <w:br/>
+      </w:r>
+    </w:p>
+    <w:p>
+      <w:pPr>
+        <w:numPr>
+          <w:ilvl w:val="1"/>
+          <w:numId w:val="1162"/>
+        </w:numPr>
+      </w:pPr>
+      <w:r>
+        <w:t xml:space="preserve">Administrador de banco de dados (DBA):</w:t>
+      </w:r>
+      <w:r>
+        <w:br/>
+      </w:r>
+      <w:r>
+        <w:t xml:space="preserve">O DBA (database administrator), sigla em inglês para Administrador de Banco de Dados, é um profissional da área de tecnologia responsável pela criação, instalação, monitoramento, reparos e análise de estruturas de um banco de dados.</w:t>
+      </w:r>
+      <w:r>
+        <w:br/>
+      </w:r>
+      <w:r>
+        <w:t xml:space="preserve">O banco de dados fica sob análise periódica do DBA, que trabalha para que não haja sobrecargas do sistema e que as informações inseridas tenham destino correto nos servidores. Outras funções também importantes são analisar o espaço em disco, buscar melhorias para os sistemas e realizar backups.</w:t>
+      </w:r>
+      <w:r>
+        <w:br/>
+      </w:r>
+    </w:p>
+    <w:p>
+      <w:pPr>
+        <w:numPr>
+          <w:ilvl w:val="0"/>
+          <w:numId w:val="1161"/>
+        </w:numPr>
+        <w:pStyle w:val="Compact"/>
+      </w:pPr>
+      <w:r>
+        <w:t xml:space="preserve">Acesso ao</w:t>
+      </w:r>
+      <w:r>
+        <w:t xml:space="preserve"> </w:t>
+      </w:r>
+      <w:r>
+        <w:rPr>
+          <w:bCs/>
+          <w:b/>
+        </w:rPr>
+        <w:t xml:space="preserve">MySQL</w:t>
+      </w:r>
+      <w:r>
+        <w:t xml:space="preserve"> </w:t>
+      </w:r>
+      <w:r>
+        <w:t xml:space="preserve">pelo terminal é necessario usar o comando:</w:t>
+      </w:r>
+      <w:r>
+        <w:br/>
+      </w:r>
+      <w:r>
+        <w:t xml:space="preserve">mysql -u root -p</w:t>
+      </w:r>
+      <w:r>
+        <w:br/>
+      </w:r>
+    </w:p>
+    <w:p>
+      <w:pPr>
+        <w:numPr>
+          <w:ilvl w:val="1"/>
+          <w:numId w:val="1163"/>
+        </w:numPr>
+        <w:pStyle w:val="Compact"/>
+      </w:pPr>
+      <w:r>
+        <w:t xml:space="preserve">Depois colocar a senha.</w:t>
+      </w:r>
+      <w:r>
+        <w:br/>
+      </w:r>
+    </w:p>
+    <w:p>
+      <w:pPr>
+        <w:numPr>
+          <w:ilvl w:val="0"/>
+          <w:numId w:val="1161"/>
+        </w:numPr>
+        <w:pStyle w:val="Compact"/>
+      </w:pPr>
+      <w:r>
+        <w:t xml:space="preserve">Ao final dos comandos do</w:t>
+      </w:r>
+      <w:r>
+        <w:t xml:space="preserve"> </w:t>
+      </w:r>
+      <w:r>
+        <w:rPr>
+          <w:bCs/>
+          <w:b/>
+        </w:rPr>
+        <w:t xml:space="preserve">SQL</w:t>
+      </w:r>
+      <w:r>
+        <w:t xml:space="preserve"> </w:t>
+      </w:r>
+      <w:r>
+        <w:t xml:space="preserve">e do</w:t>
+      </w:r>
+      <w:r>
+        <w:t xml:space="preserve"> </w:t>
+      </w:r>
+      <w:r>
+        <w:rPr>
+          <w:bCs/>
+          <w:b/>
+        </w:rPr>
+        <w:t xml:space="preserve">MySQL</w:t>
+      </w:r>
+      <w:r>
+        <w:t xml:space="preserve">, usar o</w:t>
+      </w:r>
+      <w:r>
+        <w:t xml:space="preserve"> </w:t>
+      </w:r>
+      <w:r>
+        <w:t xml:space="preserve">‘</w:t>
+      </w:r>
+      <w:r>
+        <w:t xml:space="preserve">;</w:t>
+      </w:r>
+      <w:r>
+        <w:t xml:space="preserve">’</w:t>
+      </w:r>
+      <w:r>
+        <w:t xml:space="preserve">(delimitador), ele informa que o comando acabou e deve ser executado.</w:t>
+      </w:r>
+    </w:p>
+    <w:p>
+      <w:r>
+        <w:br w:type="page"/>
+      </w:r>
+    </w:p>
+    <w:bookmarkEnd w:id="72"/>
+    <w:bookmarkStart w:id="74" w:name="andamento-dos-estudos"/>
+    <w:p>
+      <w:pPr>
+        <w:pStyle w:val="Heading1"/>
+      </w:pPr>
+      <w:r>
+        <w:rPr>
+          <w:rStyle w:val="SectionNumber"/>
+        </w:rPr>
+        <w:t xml:space="preserve">14</w:t>
+      </w:r>
+      <w:r>
+        <w:tab/>
+      </w:r>
+      <w:r>
+        <w:t xml:space="preserve">Andamento dos Estudos</w:t>
+      </w:r>
+    </w:p>
+    <w:bookmarkStart w:id="73" w:name="assunto-em-andamento"/>
+    <w:p>
+      <w:pPr>
+        <w:pStyle w:val="Heading2"/>
+      </w:pPr>
+      <w:r>
+        <w:rPr>
+          <w:rStyle w:val="SectionNumber"/>
+        </w:rPr>
+        <w:t xml:space="preserve">14.1</w:t>
+      </w:r>
+      <w:r>
+        <w:tab/>
+      </w:r>
+      <w:r>
+        <w:t xml:space="preserve">Assunto em andamento:</w:t>
+      </w:r>
+    </w:p>
+    <w:p>
+      <w:pPr>
+        <w:pStyle w:val="FirstParagraph"/>
+      </w:pPr>
+      <w:r>
+        <w:t xml:space="preserve">Atualmente estou estudando Módulo 13.</w:t>
+      </w:r>
+      <w:r>
+        <w:br/>
+      </w:r>
+    </w:p>
+    <w:bookmarkEnd w:id="73"/>
+    <w:bookmarkEnd w:id="74"/>
     <w:sectPr/>
   </w:body>
 </w:document>
@@ -19271,6 +20593,24 @@
     <w:abstractNumId w:val="991"/>
   </w:num>
   <w:num w:numId="1157">
+    <w:abstractNumId w:val="991"/>
+  </w:num>
+  <w:num w:numId="1158">
+    <w:abstractNumId w:val="991"/>
+  </w:num>
+  <w:num w:numId="1159">
+    <w:abstractNumId w:val="991"/>
+  </w:num>
+  <w:num w:numId="1160">
+    <w:abstractNumId w:val="991"/>
+  </w:num>
+  <w:num w:numId="1161">
+    <w:abstractNumId w:val="991"/>
+  </w:num>
+  <w:num w:numId="1162">
+    <w:abstractNumId w:val="991"/>
+  </w:num>
+  <w:num w:numId="1163">
     <w:abstractNumId w:val="991"/>
   </w:num>
 </w:numbering>

</xml_diff>

<commit_message>
atualização 10/4/22 - PROCEDURE
</commit_message>
<xml_diff>
--- a/Readme.docx
+++ b/Readme.docx
@@ -49,7 +49,7 @@
         <w:pStyle w:val="Date"/>
       </w:pPr>
       <w:r>
-        <w:t xml:space="preserve">2022-04-09</w:t>
+        <w:t xml:space="preserve">2022-04-10</w:t>
       </w:r>
     </w:p>
     <w:sdt>
@@ -17008,7 +17008,7 @@
     </w:p>
     <w:bookmarkEnd w:id="65"/>
     <w:bookmarkEnd w:id="66"/>
-    <w:bookmarkStart w:id="71" w:name="módulo-13---delimiter-e-programação"/>
+    <w:bookmarkStart w:id="71" w:name="Xf2d2653601a0302fcd30ec89a44b67742333009"/>
     <w:p>
       <w:pPr>
         <w:pStyle w:val="Heading1"/>
@@ -17039,7 +17039,7 @@
         <w:t xml:space="preserve"> </w:t>
       </w:r>
       <w:r>
-        <w:t xml:space="preserve">e Programação</w:t>
+        <w:t xml:space="preserve">e STORED PROCEDURES</w:t>
       </w:r>
     </w:p>
     <w:bookmarkStart w:id="67" w:name="como-mudar-o-delimitador"/>
@@ -17251,7 +17251,7 @@
       </w:r>
     </w:p>
     <w:bookmarkEnd w:id="67"/>
-    <w:bookmarkStart w:id="70" w:name="bloco-de-programação"/>
+    <w:bookmarkStart w:id="70" w:name="X9d58ce55dbf9526ab607887e8e6d9cc0d70de3e"/>
     <w:p>
       <w:pPr>
         <w:pStyle w:val="Heading2"/>
@@ -17266,7 +17266,7 @@
         <w:tab/>
       </w:r>
       <w:r>
-        <w:t xml:space="preserve">Bloco de programação</w:t>
+        <w:t xml:space="preserve">STORED PROCEDURES - Procedimentos Armazenados - Funções</w:t>
       </w:r>
     </w:p>
     <w:bookmarkStart w:id="68" w:name="bloco-anônimo"/>
@@ -17285,6 +17285,36 @@
       </w:r>
       <w:r>
         <w:t xml:space="preserve">Bloco anônimo</w:t>
+      </w:r>
+    </w:p>
+    <w:p>
+      <w:pPr>
+        <w:numPr>
+          <w:ilvl w:val="0"/>
+          <w:numId w:val="1155"/>
+        </w:numPr>
+        <w:pStyle w:val="Compact"/>
+      </w:pPr>
+      <w:r>
+        <w:t xml:space="preserve">Blocos anônimos não são armazenados.</w:t>
+      </w:r>
+      <w:r>
+        <w:br/>
+      </w:r>
+    </w:p>
+    <w:p>
+      <w:pPr>
+        <w:numPr>
+          <w:ilvl w:val="0"/>
+          <w:numId w:val="1155"/>
+        </w:numPr>
+        <w:pStyle w:val="Compact"/>
+      </w:pPr>
+      <w:r>
+        <w:t xml:space="preserve">São instruções simples que servem apenas para serem executadas uma única vez, como uma consulta pontual e etc.</w:t>
+      </w:r>
+      <w:r>
+        <w:br/>
       </w:r>
     </w:p>
     <w:bookmarkEnd w:id="68"/>
@@ -17310,9 +17340,59 @@
       <w:pPr>
         <w:numPr>
           <w:ilvl w:val="0"/>
-          <w:numId w:val="1155"/>
-        </w:numPr>
-        <w:pStyle w:val="Compact"/>
+          <w:numId w:val="1156"/>
+        </w:numPr>
+      </w:pPr>
+      <w:r>
+        <w:t xml:space="preserve">Blocos nomeados são</w:t>
+      </w:r>
+      <w:r>
+        <w:t xml:space="preserve"> </w:t>
+      </w:r>
+      <w:r>
+        <w:rPr>
+          <w:bCs/>
+          <w:b/>
+        </w:rPr>
+        <w:t xml:space="preserve">STORED</w:t>
+      </w:r>
+      <w:r>
+        <w:t xml:space="preserve"> </w:t>
+      </w:r>
+      <w:r>
+        <w:rPr>
+          <w:bCs/>
+          <w:b/>
+        </w:rPr>
+        <w:t xml:space="preserve">PROCEDURES</w:t>
+      </w:r>
+      <w:r>
+        <w:t xml:space="preserve">, procedimentos armazenadas (funções programadas com instruções, armazenadas pelo sistema).</w:t>
+      </w:r>
+      <w:r>
+        <w:br/>
+      </w:r>
+    </w:p>
+    <w:p>
+      <w:pPr>
+        <w:numPr>
+          <w:ilvl w:val="0"/>
+          <w:numId w:val="1156"/>
+        </w:numPr>
+      </w:pPr>
+      <w:r>
+        <w:t xml:space="preserve">São blocos de programação (instruções) que serão usados varias vezes.</w:t>
+      </w:r>
+      <w:r>
+        <w:br/>
+      </w:r>
+    </w:p>
+    <w:p>
+      <w:pPr>
+        <w:numPr>
+          <w:ilvl w:val="0"/>
+          <w:numId w:val="1156"/>
+        </w:numPr>
       </w:pPr>
       <w:r>
         <w:t xml:space="preserve">Criando função (</w:t>
@@ -17335,7 +17415,7 @@
       <w:pPr>
         <w:numPr>
           <w:ilvl w:val="1"/>
-          <w:numId w:val="1156"/>
+          <w:numId w:val="1157"/>
         </w:numPr>
         <w:pStyle w:val="Compact"/>
       </w:pPr>
@@ -17350,7 +17430,7 @@
       <w:pPr>
         <w:numPr>
           <w:ilvl w:val="1"/>
-          <w:numId w:val="1156"/>
+          <w:numId w:val="1157"/>
         </w:numPr>
         <w:pStyle w:val="Compact"/>
       </w:pPr>
@@ -17726,9 +17806,8 @@
       <w:pPr>
         <w:numPr>
           <w:ilvl w:val="0"/>
-          <w:numId w:val="1155"/>
-        </w:numPr>
-        <w:pStyle w:val="Compact"/>
+          <w:numId w:val="1156"/>
+        </w:numPr>
       </w:pPr>
       <w:r>
         <w:t xml:space="preserve">Chamando uma função (Chamando uma</w:t>
@@ -17745,105 +17824,6 @@
       </w:r>
       <w:r>
         <w:t xml:space="preserve">)</w:t>
-      </w:r>
-      <w:r>
-        <w:br/>
-      </w:r>
-    </w:p>
-    <w:p>
-      <w:pPr>
-        <w:numPr>
-          <w:ilvl w:val="1"/>
-          <w:numId w:val="1157"/>
-        </w:numPr>
-        <w:pStyle w:val="Compact"/>
-      </w:pPr>
-      <w:r>
-        <w:t xml:space="preserve">Posso voltar com meu delimitador para o padrão</w:t>
-      </w:r>
-      <w:r>
-        <w:t xml:space="preserve"> </w:t>
-      </w:r>
-      <w:r>
-        <w:t xml:space="preserve">“</w:t>
-      </w:r>
-      <w:r>
-        <w:t xml:space="preserve">;</w:t>
-      </w:r>
-      <w:r>
-        <w:t xml:space="preserve">”</w:t>
-      </w:r>
-      <w:r>
-        <w:t xml:space="preserve">.</w:t>
-      </w:r>
-      <w:r>
-        <w:br/>
-      </w:r>
-    </w:p>
-    <w:p>
-      <w:pPr>
-        <w:numPr>
-          <w:ilvl w:val="1"/>
-          <w:numId w:val="1157"/>
-        </w:numPr>
-        <w:pStyle w:val="Compact"/>
-      </w:pPr>
-      <w:r>
-        <w:t xml:space="preserve">Sintaxe:</w:t>
-      </w:r>
-      <w:r>
-        <w:br/>
-      </w:r>
-      <w:r>
-        <w:rPr>
-          <w:bCs/>
-          <w:b/>
-        </w:rPr>
-        <w:t xml:space="preserve">DELIMITER</w:t>
-      </w:r>
-      <w:r>
-        <w:t xml:space="preserve"> </w:t>
-      </w:r>
-      <w:r>
-        <w:t xml:space="preserve">;</w:t>
-      </w:r>
-      <w:r>
-        <w:br/>
-      </w:r>
-      <w:r>
-        <w:rPr>
-          <w:bCs/>
-          <w:b/>
-        </w:rPr>
-        <w:t xml:space="preserve">CALL</w:t>
-      </w:r>
-      <w:r>
-        <w:t xml:space="preserve"> </w:t>
-      </w:r>
-      <w:r>
-        <w:rPr>
-          <w:iCs/>
-          <w:i/>
-        </w:rPr>
-        <w:t xml:space="preserve">nome_função</w:t>
-      </w:r>
-      <w:r>
-        <w:t xml:space="preserve">();</w:t>
-      </w:r>
-      <w:r>
-        <w:br/>
-      </w:r>
-    </w:p>
-    <w:p>
-      <w:pPr>
-        <w:numPr>
-          <w:ilvl w:val="0"/>
-          <w:numId w:val="1155"/>
-        </w:numPr>
-        <w:pStyle w:val="Compact"/>
-      </w:pPr>
-      <w:r>
-        <w:t xml:space="preserve">Criando uma função que recebe parametros.</w:t>
       </w:r>
       <w:r>
         <w:br/>
@@ -17854,6 +17834,104 @@
         <w:numPr>
           <w:ilvl w:val="1"/>
           <w:numId w:val="1158"/>
+        </w:numPr>
+        <w:pStyle w:val="Compact"/>
+      </w:pPr>
+      <w:r>
+        <w:t xml:space="preserve">Posso voltar com meu delimitador para o padrão</w:t>
+      </w:r>
+      <w:r>
+        <w:t xml:space="preserve"> </w:t>
+      </w:r>
+      <w:r>
+        <w:t xml:space="preserve">“</w:t>
+      </w:r>
+      <w:r>
+        <w:t xml:space="preserve">;</w:t>
+      </w:r>
+      <w:r>
+        <w:t xml:space="preserve">”</w:t>
+      </w:r>
+      <w:r>
+        <w:t xml:space="preserve">.</w:t>
+      </w:r>
+      <w:r>
+        <w:br/>
+      </w:r>
+    </w:p>
+    <w:p>
+      <w:pPr>
+        <w:numPr>
+          <w:ilvl w:val="1"/>
+          <w:numId w:val="1158"/>
+        </w:numPr>
+        <w:pStyle w:val="Compact"/>
+      </w:pPr>
+      <w:r>
+        <w:t xml:space="preserve">Sintaxe:</w:t>
+      </w:r>
+      <w:r>
+        <w:br/>
+      </w:r>
+      <w:r>
+        <w:rPr>
+          <w:bCs/>
+          <w:b/>
+        </w:rPr>
+        <w:t xml:space="preserve">DELIMITER</w:t>
+      </w:r>
+      <w:r>
+        <w:t xml:space="preserve"> </w:t>
+      </w:r>
+      <w:r>
+        <w:t xml:space="preserve">;</w:t>
+      </w:r>
+      <w:r>
+        <w:br/>
+      </w:r>
+      <w:r>
+        <w:rPr>
+          <w:bCs/>
+          <w:b/>
+        </w:rPr>
+        <w:t xml:space="preserve">CALL</w:t>
+      </w:r>
+      <w:r>
+        <w:t xml:space="preserve"> </w:t>
+      </w:r>
+      <w:r>
+        <w:rPr>
+          <w:iCs/>
+          <w:i/>
+        </w:rPr>
+        <w:t xml:space="preserve">nome_função</w:t>
+      </w:r>
+      <w:r>
+        <w:t xml:space="preserve">();</w:t>
+      </w:r>
+      <w:r>
+        <w:br/>
+      </w:r>
+    </w:p>
+    <w:p>
+      <w:pPr>
+        <w:numPr>
+          <w:ilvl w:val="0"/>
+          <w:numId w:val="1156"/>
+        </w:numPr>
+      </w:pPr>
+      <w:r>
+        <w:t xml:space="preserve">Criando uma função que recebe parametros.</w:t>
+      </w:r>
+      <w:r>
+        <w:br/>
+      </w:r>
+    </w:p>
+    <w:p>
+      <w:pPr>
+        <w:numPr>
+          <w:ilvl w:val="1"/>
+          <w:numId w:val="1159"/>
         </w:numPr>
         <w:pStyle w:val="Compact"/>
       </w:pPr>
@@ -18361,9 +18439,8 @@
       <w:pPr>
         <w:numPr>
           <w:ilvl w:val="0"/>
-          <w:numId w:val="1155"/>
-        </w:numPr>
-        <w:pStyle w:val="Compact"/>
+          <w:numId w:val="1156"/>
+        </w:numPr>
       </w:pPr>
       <w:r>
         <w:t xml:space="preserve">Chamando uma função com parametros (Chamando uma</w:t>
@@ -18380,115 +18457,6 @@
       </w:r>
       <w:r>
         <w:t xml:space="preserve">)</w:t>
-      </w:r>
-      <w:r>
-        <w:br/>
-      </w:r>
-    </w:p>
-    <w:p>
-      <w:pPr>
-        <w:numPr>
-          <w:ilvl w:val="1"/>
-          <w:numId w:val="1159"/>
-        </w:numPr>
-        <w:pStyle w:val="Compact"/>
-      </w:pPr>
-      <w:r>
-        <w:t xml:space="preserve">Posso voltar com meu delimitador para o padrão</w:t>
-      </w:r>
-      <w:r>
-        <w:t xml:space="preserve"> </w:t>
-      </w:r>
-      <w:r>
-        <w:t xml:space="preserve">“</w:t>
-      </w:r>
-      <w:r>
-        <w:t xml:space="preserve">;</w:t>
-      </w:r>
-      <w:r>
-        <w:t xml:space="preserve">”</w:t>
-      </w:r>
-      <w:r>
-        <w:t xml:space="preserve">.</w:t>
-      </w:r>
-      <w:r>
-        <w:br/>
-      </w:r>
-    </w:p>
-    <w:p>
-      <w:pPr>
-        <w:numPr>
-          <w:ilvl w:val="1"/>
-          <w:numId w:val="1159"/>
-        </w:numPr>
-        <w:pStyle w:val="Compact"/>
-      </w:pPr>
-      <w:r>
-        <w:t xml:space="preserve">Sintaxe:</w:t>
-      </w:r>
-      <w:r>
-        <w:br/>
-      </w:r>
-      <w:r>
-        <w:rPr>
-          <w:bCs/>
-          <w:b/>
-        </w:rPr>
-        <w:t xml:space="preserve">DELIMITER</w:t>
-      </w:r>
-      <w:r>
-        <w:t xml:space="preserve"> </w:t>
-      </w:r>
-      <w:r>
-        <w:t xml:space="preserve">;</w:t>
-      </w:r>
-      <w:r>
-        <w:br/>
-      </w:r>
-      <w:r>
-        <w:rPr>
-          <w:bCs/>
-          <w:b/>
-        </w:rPr>
-        <w:t xml:space="preserve">CALL</w:t>
-      </w:r>
-      <w:r>
-        <w:t xml:space="preserve"> </w:t>
-      </w:r>
-      <w:r>
-        <w:rPr>
-          <w:iCs/>
-          <w:i/>
-        </w:rPr>
-        <w:t xml:space="preserve">nome_função</w:t>
-      </w:r>
-      <w:r>
-        <w:t xml:space="preserve">(</w:t>
-      </w:r>
-      <w:r>
-        <w:rPr>
-          <w:iCs/>
-          <w:i/>
-        </w:rPr>
-        <w:t xml:space="preserve">parametro1</w:t>
-      </w:r>
-      <w:r>
-        <w:t xml:space="preserve">, …);</w:t>
-      </w:r>
-      <w:r>
-        <w:br/>
-      </w:r>
-    </w:p>
-    <w:p>
-      <w:pPr>
-        <w:numPr>
-          <w:ilvl w:val="0"/>
-          <w:numId w:val="1155"/>
-        </w:numPr>
-        <w:pStyle w:val="Compact"/>
-      </w:pPr>
-      <w:r>
-        <w:t xml:space="preserve">Apagar uma função.</w:t>
       </w:r>
       <w:r>
         <w:br/>
@@ -18499,6 +18467,114 @@
         <w:numPr>
           <w:ilvl w:val="1"/>
           <w:numId w:val="1160"/>
+        </w:numPr>
+        <w:pStyle w:val="Compact"/>
+      </w:pPr>
+      <w:r>
+        <w:t xml:space="preserve">Posso voltar com meu delimitador para o padrão</w:t>
+      </w:r>
+      <w:r>
+        <w:t xml:space="preserve"> </w:t>
+      </w:r>
+      <w:r>
+        <w:t xml:space="preserve">“</w:t>
+      </w:r>
+      <w:r>
+        <w:t xml:space="preserve">;</w:t>
+      </w:r>
+      <w:r>
+        <w:t xml:space="preserve">”</w:t>
+      </w:r>
+      <w:r>
+        <w:t xml:space="preserve">.</w:t>
+      </w:r>
+      <w:r>
+        <w:br/>
+      </w:r>
+    </w:p>
+    <w:p>
+      <w:pPr>
+        <w:numPr>
+          <w:ilvl w:val="1"/>
+          <w:numId w:val="1160"/>
+        </w:numPr>
+        <w:pStyle w:val="Compact"/>
+      </w:pPr>
+      <w:r>
+        <w:t xml:space="preserve">Sintaxe:</w:t>
+      </w:r>
+      <w:r>
+        <w:br/>
+      </w:r>
+      <w:r>
+        <w:rPr>
+          <w:bCs/>
+          <w:b/>
+        </w:rPr>
+        <w:t xml:space="preserve">DELIMITER</w:t>
+      </w:r>
+      <w:r>
+        <w:t xml:space="preserve"> </w:t>
+      </w:r>
+      <w:r>
+        <w:t xml:space="preserve">;</w:t>
+      </w:r>
+      <w:r>
+        <w:br/>
+      </w:r>
+      <w:r>
+        <w:rPr>
+          <w:bCs/>
+          <w:b/>
+        </w:rPr>
+        <w:t xml:space="preserve">CALL</w:t>
+      </w:r>
+      <w:r>
+        <w:t xml:space="preserve"> </w:t>
+      </w:r>
+      <w:r>
+        <w:rPr>
+          <w:iCs/>
+          <w:i/>
+        </w:rPr>
+        <w:t xml:space="preserve">nome_função</w:t>
+      </w:r>
+      <w:r>
+        <w:t xml:space="preserve">(</w:t>
+      </w:r>
+      <w:r>
+        <w:rPr>
+          <w:iCs/>
+          <w:i/>
+        </w:rPr>
+        <w:t xml:space="preserve">parametro1</w:t>
+      </w:r>
+      <w:r>
+        <w:t xml:space="preserve">, …);</w:t>
+      </w:r>
+      <w:r>
+        <w:br/>
+      </w:r>
+    </w:p>
+    <w:p>
+      <w:pPr>
+        <w:numPr>
+          <w:ilvl w:val="0"/>
+          <w:numId w:val="1156"/>
+        </w:numPr>
+      </w:pPr>
+      <w:r>
+        <w:t xml:space="preserve">Apagar uma função.</w:t>
+      </w:r>
+      <w:r>
+        <w:br/>
+      </w:r>
+    </w:p>
+    <w:p>
+      <w:pPr>
+        <w:numPr>
+          <w:ilvl w:val="1"/>
+          <w:numId w:val="1161"/>
         </w:numPr>
         <w:pStyle w:val="Compact"/>
       </w:pPr>
@@ -18596,7 +18672,7 @@
       <w:pPr>
         <w:numPr>
           <w:ilvl w:val="0"/>
-          <w:numId w:val="1161"/>
+          <w:numId w:val="1162"/>
         </w:numPr>
         <w:pStyle w:val="Compact"/>
       </w:pPr>
@@ -18676,107 +18752,12 @@
       <w:pPr>
         <w:numPr>
           <w:ilvl w:val="0"/>
-          <w:numId w:val="1161"/>
+          <w:numId w:val="1162"/>
         </w:numPr>
         <w:pStyle w:val="Compact"/>
       </w:pPr>
       <w:r>
         <w:t xml:space="preserve">O que são e o que fazem os administradores:</w:t>
-      </w:r>
-      <w:r>
-        <w:br/>
-      </w:r>
-    </w:p>
-    <w:p>
-      <w:pPr>
-        <w:numPr>
-          <w:ilvl w:val="1"/>
-          <w:numId w:val="1162"/>
-        </w:numPr>
-      </w:pPr>
-      <w:r>
-        <w:t xml:space="preserve">Administrador de dados(AD):</w:t>
-      </w:r>
-      <w:r>
-        <w:br/>
-      </w:r>
-      <w:r>
-        <w:t xml:space="preserve">O Administrador de Dados (AD) tem o objetivo de gerenciar o Modelo de Dados Corporativo, contribuindo para assegurar a qualidade das informações, a integração dos sistemas, a retenção e a disseminação do conhecimento dos negócios.</w:t>
-      </w:r>
-      <w:r>
-        <w:br/>
-      </w:r>
-      <w:r>
-        <w:t xml:space="preserve">Cabe a ele, guiado por certos princípios e através de atividades de planejamento, organização e controle dos dados corporativos, gerenciar os dados como recursos de uso comum da organização, promovendo-lhes os valores de autenticidade, autoridade, precisão, acessibilidade, seguridade e inteligibilidade.</w:t>
-      </w:r>
-      <w:r>
-        <w:br/>
-      </w:r>
-      <w:r>
-        <w:t xml:space="preserve">Tem como função o planejamento central, a documentação e o gerenciamento dos dados a partir da perspectiva de seus significados e valores para a organização como um todo.</w:t>
-      </w:r>
-      <w:r>
-        <w:br/>
-      </w:r>
-    </w:p>
-    <w:p>
-      <w:pPr>
-        <w:numPr>
-          <w:ilvl w:val="1"/>
-          <w:numId w:val="1162"/>
-        </w:numPr>
-      </w:pPr>
-      <w:r>
-        <w:t xml:space="preserve">Administrador de banco de dados (DBA):</w:t>
-      </w:r>
-      <w:r>
-        <w:br/>
-      </w:r>
-      <w:r>
-        <w:t xml:space="preserve">O DBA (database administrator), sigla em inglês para Administrador de Banco de Dados, é um profissional da área de tecnologia responsável pela criação, instalação, monitoramento, reparos e análise de estruturas de um banco de dados.</w:t>
-      </w:r>
-      <w:r>
-        <w:br/>
-      </w:r>
-      <w:r>
-        <w:t xml:space="preserve">O banco de dados fica sob análise periódica do DBA, que trabalha para que não haja sobrecargas do sistema e que as informações inseridas tenham destino correto nos servidores. Outras funções também importantes são analisar o espaço em disco, buscar melhorias para os sistemas e realizar backups.</w:t>
-      </w:r>
-      <w:r>
-        <w:br/>
-      </w:r>
-    </w:p>
-    <w:p>
-      <w:pPr>
-        <w:numPr>
-          <w:ilvl w:val="0"/>
-          <w:numId w:val="1161"/>
-        </w:numPr>
-        <w:pStyle w:val="Compact"/>
-      </w:pPr>
-      <w:r>
-        <w:t xml:space="preserve">Acesso ao</w:t>
-      </w:r>
-      <w:r>
-        <w:t xml:space="preserve"> </w:t>
-      </w:r>
-      <w:r>
-        <w:rPr>
-          <w:bCs/>
-          <w:b/>
-        </w:rPr>
-        <w:t xml:space="preserve">MySQL</w:t>
-      </w:r>
-      <w:r>
-        <w:t xml:space="preserve"> </w:t>
-      </w:r>
-      <w:r>
-        <w:t xml:space="preserve">pelo terminal é necessario usar o comando:</w:t>
-      </w:r>
-      <w:r>
-        <w:br/>
-      </w:r>
-      <w:r>
-        <w:t xml:space="preserve">mysql -u root -p</w:t>
       </w:r>
       <w:r>
         <w:br/>
@@ -18788,6 +18769,101 @@
           <w:ilvl w:val="1"/>
           <w:numId w:val="1163"/>
         </w:numPr>
+      </w:pPr>
+      <w:r>
+        <w:t xml:space="preserve">Administrador de dados(AD):</w:t>
+      </w:r>
+      <w:r>
+        <w:br/>
+      </w:r>
+      <w:r>
+        <w:t xml:space="preserve">O Administrador de Dados (AD) tem o objetivo de gerenciar o Modelo de Dados Corporativo, contribuindo para assegurar a qualidade das informações, a integração dos sistemas, a retenção e a disseminação do conhecimento dos negócios.</w:t>
+      </w:r>
+      <w:r>
+        <w:br/>
+      </w:r>
+      <w:r>
+        <w:t xml:space="preserve">Cabe a ele, guiado por certos princípios e através de atividades de planejamento, organização e controle dos dados corporativos, gerenciar os dados como recursos de uso comum da organização, promovendo-lhes os valores de autenticidade, autoridade, precisão, acessibilidade, seguridade e inteligibilidade.</w:t>
+      </w:r>
+      <w:r>
+        <w:br/>
+      </w:r>
+      <w:r>
+        <w:t xml:space="preserve">Tem como função o planejamento central, a documentação e o gerenciamento dos dados a partir da perspectiva de seus significados e valores para a organização como um todo.</w:t>
+      </w:r>
+      <w:r>
+        <w:br/>
+      </w:r>
+    </w:p>
+    <w:p>
+      <w:pPr>
+        <w:numPr>
+          <w:ilvl w:val="1"/>
+          <w:numId w:val="1163"/>
+        </w:numPr>
+      </w:pPr>
+      <w:r>
+        <w:t xml:space="preserve">Administrador de banco de dados (DBA):</w:t>
+      </w:r>
+      <w:r>
+        <w:br/>
+      </w:r>
+      <w:r>
+        <w:t xml:space="preserve">O DBA (database administrator), sigla em inglês para Administrador de Banco de Dados, é um profissional da área de tecnologia responsável pela criação, instalação, monitoramento, reparos e análise de estruturas de um banco de dados.</w:t>
+      </w:r>
+      <w:r>
+        <w:br/>
+      </w:r>
+      <w:r>
+        <w:t xml:space="preserve">O banco de dados fica sob análise periódica do DBA, que trabalha para que não haja sobrecargas do sistema e que as informações inseridas tenham destino correto nos servidores. Outras funções também importantes são analisar o espaço em disco, buscar melhorias para os sistemas e realizar backups.</w:t>
+      </w:r>
+      <w:r>
+        <w:br/>
+      </w:r>
+    </w:p>
+    <w:p>
+      <w:pPr>
+        <w:numPr>
+          <w:ilvl w:val="0"/>
+          <w:numId w:val="1162"/>
+        </w:numPr>
+        <w:pStyle w:val="Compact"/>
+      </w:pPr>
+      <w:r>
+        <w:t xml:space="preserve">Acesso ao</w:t>
+      </w:r>
+      <w:r>
+        <w:t xml:space="preserve"> </w:t>
+      </w:r>
+      <w:r>
+        <w:rPr>
+          <w:bCs/>
+          <w:b/>
+        </w:rPr>
+        <w:t xml:space="preserve">MySQL</w:t>
+      </w:r>
+      <w:r>
+        <w:t xml:space="preserve"> </w:t>
+      </w:r>
+      <w:r>
+        <w:t xml:space="preserve">pelo terminal é necessario usar o comando:</w:t>
+      </w:r>
+      <w:r>
+        <w:br/>
+      </w:r>
+      <w:r>
+        <w:t xml:space="preserve">mysql -u root -p</w:t>
+      </w:r>
+      <w:r>
+        <w:br/>
+      </w:r>
+    </w:p>
+    <w:p>
+      <w:pPr>
+        <w:numPr>
+          <w:ilvl w:val="1"/>
+          <w:numId w:val="1164"/>
+        </w:numPr>
         <w:pStyle w:val="Compact"/>
       </w:pPr>
       <w:r>
@@ -18801,7 +18877,7 @@
       <w:pPr>
         <w:numPr>
           <w:ilvl w:val="0"/>
-          <w:numId w:val="1161"/>
+          <w:numId w:val="1162"/>
         </w:numPr>
         <w:pStyle w:val="Compact"/>
       </w:pPr>
@@ -20611,6 +20687,9 @@
     <w:abstractNumId w:val="991"/>
   </w:num>
   <w:num w:numId="1163">
+    <w:abstractNumId w:val="991"/>
+  </w:num>
+  <w:num w:numId="1164">
     <w:abstractNumId w:val="991"/>
   </w:num>
 </w:numbering>

</xml_diff>

<commit_message>
atualização 11/4/22 - funções basicas
</commit_message>
<xml_diff>
--- a/Readme.docx
+++ b/Readme.docx
@@ -49,7 +49,7 @@
         <w:pStyle w:val="Date"/>
       </w:pPr>
       <w:r>
-        <w:t xml:space="preserve">2022-04-10</w:t>
+        <w:t xml:space="preserve">2022-04-11</w:t>
       </w:r>
     </w:p>
     <w:sdt>
@@ -18315,7 +18315,7 @@
     <w:bookmarkEnd w:id="71"/>
     <w:bookmarkEnd w:id="72"/>
     <w:bookmarkEnd w:id="73"/>
-    <w:bookmarkStart w:id="74" w:name="detalhes"/>
+    <w:bookmarkStart w:id="74" w:name="módulo-14---funções-básicas"/>
     <w:p>
       <w:pPr>
         <w:pStyle w:val="Heading1"/>
@@ -18330,7 +18330,7 @@
         <w:tab/>
       </w:r>
       <w:r>
-        <w:t xml:space="preserve">Detalhes</w:t>
+        <w:t xml:space="preserve">Módulo 14 - Funções Básicas</w:t>
       </w:r>
     </w:p>
     <w:p>
@@ -18343,71 +18343,31 @@
       </w:pPr>
       <w:r>
         <w:rPr>
-          <w:iCs/>
-          <w:i/>
-          <w:bCs/>
-          <w:b/>
-        </w:rPr>
-        <w:t xml:space="preserve">Comentarios</w:t>
-      </w:r>
-      <w:r>
-        <w:t xml:space="preserve"> </w:t>
-      </w:r>
-      <w:r>
-        <w:t xml:space="preserve">no</w:t>
-      </w:r>
-      <w:r>
-        <w:t xml:space="preserve"> </w:t>
-      </w:r>
-      <w:r>
-        <w:rPr>
-          <w:bCs/>
-          <w:b/>
-        </w:rPr>
-        <w:t xml:space="preserve">MySQL</w:t>
-      </w:r>
-      <w:r>
-        <w:t xml:space="preserve">, diferente do</w:t>
-      </w:r>
-      <w:r>
-        <w:t xml:space="preserve"> </w:t>
-      </w:r>
-      <w:r>
-        <w:rPr>
-          <w:bCs/>
-          <w:b/>
-        </w:rPr>
-        <w:t xml:space="preserve">SQL</w:t>
-      </w:r>
-      <w:r>
-        <w:t xml:space="preserve"> </w:t>
-      </w:r>
-      <w:r>
-        <w:t xml:space="preserve">onde comentarios são ’/**/</w:t>
-      </w:r>
-      <w:r>
-        <w:t xml:space="preserve">‘</w:t>
-      </w:r>
-      <w:r>
-        <w:t xml:space="preserve">, no MySQL é</w:t>
-      </w:r>
-      <w:r>
-        <w:t xml:space="preserve">’</w:t>
-      </w:r>
-      <w:r>
-        <w:t xml:space="preserve">#</w:t>
-      </w:r>
-      <w:r>
-        <w:t xml:space="preserve">‘</w:t>
-      </w:r>
-      <w:r>
-        <w:t xml:space="preserve">. Ou</w:t>
-      </w:r>
-      <w:r>
-        <w:t xml:space="preserve">’</w:t>
-      </w:r>
-      <w:r>
-        <w:t xml:space="preserve">- -’ para comentario de linha.</w:t>
+          <w:bCs/>
+          <w:b/>
+        </w:rPr>
+        <w:t xml:space="preserve">COUNT</w:t>
+      </w:r>
+      <w:r>
+        <w:t xml:space="preserve"> </w:t>
+      </w:r>
+      <w:r>
+        <w:t xml:space="preserve">(*)</w:t>
+      </w:r>
+      <w:r>
+        <w:br/>
+      </w:r>
+    </w:p>
+    <w:p>
+      <w:pPr>
+        <w:numPr>
+          <w:ilvl w:val="1"/>
+          <w:numId w:val="1165"/>
+        </w:numPr>
+        <w:pStyle w:val="Compact"/>
+      </w:pPr>
+      <w:r>
+        <w:t xml:space="preserve">Conta todos os registros.</w:t>
       </w:r>
       <w:r>
         <w:br/>
@@ -18422,7 +18382,27 @@
         <w:pStyle w:val="Compact"/>
       </w:pPr>
       <w:r>
-        <w:t xml:space="preserve">O que são e o que fazem os administradores:</w:t>
+        <w:rPr>
+          <w:bCs/>
+          <w:b/>
+        </w:rPr>
+        <w:t xml:space="preserve">COUNT</w:t>
+      </w:r>
+      <w:r>
+        <w:t xml:space="preserve"> </w:t>
+      </w:r>
+      <w:r>
+        <w:t xml:space="preserve">(</w:t>
+      </w:r>
+      <w:r>
+        <w:rPr>
+          <w:iCs/>
+          <w:i/>
+        </w:rPr>
+        <w:t xml:space="preserve">coluna_x</w:t>
+      </w:r>
+      <w:r>
+        <w:t xml:space="preserve">)</w:t>
       </w:r>
       <w:r>
         <w:br/>
@@ -18432,55 +18412,12 @@
       <w:pPr>
         <w:numPr>
           <w:ilvl w:val="1"/>
-          <w:numId w:val="1165"/>
-        </w:numPr>
-      </w:pPr>
-      <w:r>
-        <w:t xml:space="preserve">Administrador de dados(AD):</w:t>
-      </w:r>
-      <w:r>
-        <w:br/>
-      </w:r>
-      <w:r>
-        <w:t xml:space="preserve">O Administrador de Dados (AD) tem o objetivo de gerenciar o Modelo de Dados Corporativo, contribuindo para assegurar a qualidade das informações, a integração dos sistemas, a retenção e a disseminação do conhecimento dos negócios.</w:t>
-      </w:r>
-      <w:r>
-        <w:br/>
-      </w:r>
-      <w:r>
-        <w:t xml:space="preserve">Cabe a ele, guiado por certos princípios e através de atividades de planejamento, organização e controle dos dados corporativos, gerenciar os dados como recursos de uso comum da organização, promovendo-lhes os valores de autenticidade, autoridade, precisão, acessibilidade, seguridade e inteligibilidade.</w:t>
-      </w:r>
-      <w:r>
-        <w:br/>
-      </w:r>
-      <w:r>
-        <w:t xml:space="preserve">Tem como função o planejamento central, a documentação e o gerenciamento dos dados a partir da perspectiva de seus significados e valores para a organização como um todo.</w:t>
-      </w:r>
-      <w:r>
-        <w:br/>
-      </w:r>
-    </w:p>
-    <w:p>
-      <w:pPr>
-        <w:numPr>
-          <w:ilvl w:val="1"/>
-          <w:numId w:val="1165"/>
-        </w:numPr>
-      </w:pPr>
-      <w:r>
-        <w:t xml:space="preserve">Administrador de banco de dados (DBA):</w:t>
-      </w:r>
-      <w:r>
-        <w:br/>
-      </w:r>
-      <w:r>
-        <w:t xml:space="preserve">O DBA (database administrator), sigla em inglês para Administrador de Banco de Dados, é um profissional da área de tecnologia responsável pela criação, instalação, monitoramento, reparos e análise de estruturas de um banco de dados.</w:t>
-      </w:r>
-      <w:r>
-        <w:br/>
-      </w:r>
-      <w:r>
-        <w:t xml:space="preserve">O banco de dados fica sob análise periódica do DBA, que trabalha para que não haja sobrecargas do sistema e que as informações inseridas tenham destino correto nos servidores. Outras funções também importantes são analisar o espaço em disco, buscar melhorias para os sistemas e realizar backups.</w:t>
+          <w:numId w:val="1166"/>
+        </w:numPr>
+        <w:pStyle w:val="Compact"/>
+      </w:pPr>
+      <w:r>
+        <w:t xml:space="preserve">Conta os registros da coluna x.</w:t>
       </w:r>
       <w:r>
         <w:br/>
@@ -18495,29 +18432,27 @@
         <w:pStyle w:val="Compact"/>
       </w:pPr>
       <w:r>
-        <w:t xml:space="preserve">Acesso ao</w:t>
-      </w:r>
-      <w:r>
-        <w:t xml:space="preserve"> </w:t>
-      </w:r>
-      <w:r>
-        <w:rPr>
-          <w:bCs/>
-          <w:b/>
-        </w:rPr>
-        <w:t xml:space="preserve">MySQL</w:t>
-      </w:r>
-      <w:r>
-        <w:t xml:space="preserve"> </w:t>
-      </w:r>
-      <w:r>
-        <w:t xml:space="preserve">pelo terminal é necessario usar o comando:</w:t>
-      </w:r>
-      <w:r>
-        <w:br/>
-      </w:r>
-      <w:r>
-        <w:t xml:space="preserve">mysql -u root -p</w:t>
+        <w:rPr>
+          <w:bCs/>
+          <w:b/>
+        </w:rPr>
+        <w:t xml:space="preserve">AVG</w:t>
+      </w:r>
+      <w:r>
+        <w:t xml:space="preserve"> </w:t>
+      </w:r>
+      <w:r>
+        <w:t xml:space="preserve">(</w:t>
+      </w:r>
+      <w:r>
+        <w:rPr>
+          <w:iCs/>
+          <w:i/>
+        </w:rPr>
+        <w:t xml:space="preserve">coluna_x</w:t>
+      </w:r>
+      <w:r>
+        <w:t xml:space="preserve">)</w:t>
       </w:r>
       <w:r>
         <w:br/>
@@ -18527,12 +18462,12 @@
       <w:pPr>
         <w:numPr>
           <w:ilvl w:val="1"/>
-          <w:numId w:val="1166"/>
-        </w:numPr>
-        <w:pStyle w:val="Compact"/>
-      </w:pPr>
-      <w:r>
-        <w:t xml:space="preserve">Depois colocar a senha.</w:t>
+          <w:numId w:val="1167"/>
+        </w:numPr>
+        <w:pStyle w:val="Compact"/>
+      </w:pPr>
+      <w:r>
+        <w:t xml:space="preserve">Calcula a media dos valores da coluna x.</w:t>
       </w:r>
       <w:r>
         <w:br/>
@@ -18547,6 +18482,514 @@
         <w:pStyle w:val="Compact"/>
       </w:pPr>
       <w:r>
+        <w:rPr>
+          <w:bCs/>
+          <w:b/>
+        </w:rPr>
+        <w:t xml:space="preserve">MAX</w:t>
+      </w:r>
+      <w:r>
+        <w:t xml:space="preserve"> </w:t>
+      </w:r>
+      <w:r>
+        <w:t xml:space="preserve">(</w:t>
+      </w:r>
+      <w:r>
+        <w:rPr>
+          <w:iCs/>
+          <w:i/>
+        </w:rPr>
+        <w:t xml:space="preserve">coluna_x</w:t>
+      </w:r>
+      <w:r>
+        <w:t xml:space="preserve">)</w:t>
+      </w:r>
+      <w:r>
+        <w:br/>
+      </w:r>
+    </w:p>
+    <w:p>
+      <w:pPr>
+        <w:numPr>
+          <w:ilvl w:val="1"/>
+          <w:numId w:val="1168"/>
+        </w:numPr>
+        <w:pStyle w:val="Compact"/>
+      </w:pPr>
+      <w:r>
+        <w:t xml:space="preserve">Encontra o valor maximo da coluna x.</w:t>
+      </w:r>
+      <w:r>
+        <w:br/>
+      </w:r>
+    </w:p>
+    <w:p>
+      <w:pPr>
+        <w:numPr>
+          <w:ilvl w:val="0"/>
+          <w:numId w:val="1164"/>
+        </w:numPr>
+        <w:pStyle w:val="Compact"/>
+      </w:pPr>
+      <w:r>
+        <w:rPr>
+          <w:bCs/>
+          <w:b/>
+        </w:rPr>
+        <w:t xml:space="preserve">MIN</w:t>
+      </w:r>
+      <w:r>
+        <w:t xml:space="preserve"> </w:t>
+      </w:r>
+      <w:r>
+        <w:t xml:space="preserve">(</w:t>
+      </w:r>
+      <w:r>
+        <w:rPr>
+          <w:iCs/>
+          <w:i/>
+        </w:rPr>
+        <w:t xml:space="preserve">coluna_x</w:t>
+      </w:r>
+      <w:r>
+        <w:t xml:space="preserve">)</w:t>
+      </w:r>
+      <w:r>
+        <w:br/>
+      </w:r>
+    </w:p>
+    <w:p>
+      <w:pPr>
+        <w:numPr>
+          <w:ilvl w:val="1"/>
+          <w:numId w:val="1169"/>
+        </w:numPr>
+        <w:pStyle w:val="Compact"/>
+      </w:pPr>
+      <w:r>
+        <w:t xml:space="preserve">Encontra o valor minimo da coluna x.</w:t>
+      </w:r>
+      <w:r>
+        <w:br/>
+      </w:r>
+    </w:p>
+    <w:p>
+      <w:pPr>
+        <w:numPr>
+          <w:ilvl w:val="0"/>
+          <w:numId w:val="1164"/>
+        </w:numPr>
+        <w:pStyle w:val="Compact"/>
+      </w:pPr>
+      <w:r>
+        <w:rPr>
+          <w:bCs/>
+          <w:b/>
+        </w:rPr>
+        <w:t xml:space="preserve">SUM</w:t>
+      </w:r>
+      <w:r>
+        <w:t xml:space="preserve"> </w:t>
+      </w:r>
+      <w:r>
+        <w:t xml:space="preserve">(</w:t>
+      </w:r>
+      <w:r>
+        <w:rPr>
+          <w:iCs/>
+          <w:i/>
+        </w:rPr>
+        <w:t xml:space="preserve">coluna_x</w:t>
+      </w:r>
+      <w:r>
+        <w:t xml:space="preserve">)</w:t>
+      </w:r>
+      <w:r>
+        <w:br/>
+      </w:r>
+    </w:p>
+    <w:p>
+      <w:pPr>
+        <w:numPr>
+          <w:ilvl w:val="1"/>
+          <w:numId w:val="1170"/>
+        </w:numPr>
+        <w:pStyle w:val="Compact"/>
+      </w:pPr>
+      <w:r>
+        <w:t xml:space="preserve">Calcula a soma dos valores na coluna x.</w:t>
+      </w:r>
+      <w:r>
+        <w:br/>
+      </w:r>
+    </w:p>
+    <w:p>
+      <w:pPr>
+        <w:numPr>
+          <w:ilvl w:val="0"/>
+          <w:numId w:val="1164"/>
+        </w:numPr>
+        <w:pStyle w:val="Compact"/>
+      </w:pPr>
+      <w:r>
+        <w:rPr>
+          <w:bCs/>
+          <w:b/>
+        </w:rPr>
+        <w:t xml:space="preserve">TRUNCATE</w:t>
+      </w:r>
+      <w:r>
+        <w:t xml:space="preserve"> </w:t>
+      </w:r>
+      <w:r>
+        <w:t xml:space="preserve">(</w:t>
+      </w:r>
+      <w:r>
+        <w:rPr>
+          <w:iCs/>
+          <w:i/>
+        </w:rPr>
+        <w:t xml:space="preserve">numero</w:t>
+      </w:r>
+      <w:r>
+        <w:t xml:space="preserve">,</w:t>
+      </w:r>
+      <w:r>
+        <w:t xml:space="preserve"> </w:t>
+      </w:r>
+      <w:r>
+        <w:rPr>
+          <w:iCs/>
+          <w:i/>
+        </w:rPr>
+        <w:t xml:space="preserve">numero_casa_decimais</w:t>
+      </w:r>
+      <w:r>
+        <w:t xml:space="preserve">)</w:t>
+      </w:r>
+      <w:r>
+        <w:br/>
+      </w:r>
+    </w:p>
+    <w:p>
+      <w:pPr>
+        <w:numPr>
+          <w:ilvl w:val="1"/>
+          <w:numId w:val="1171"/>
+        </w:numPr>
+        <w:pStyle w:val="Compact"/>
+      </w:pPr>
+      <w:r>
+        <w:t xml:space="preserve">Trunca o numero para um numero com as casas decimais estabelecidos.</w:t>
+      </w:r>
+      <w:r>
+        <w:br/>
+      </w:r>
+    </w:p>
+    <w:p>
+      <w:pPr>
+        <w:numPr>
+          <w:ilvl w:val="1"/>
+          <w:numId w:val="1171"/>
+        </w:numPr>
+        <w:pStyle w:val="Compact"/>
+      </w:pPr>
+      <w:r>
+        <w:t xml:space="preserve">O numero pode ser uma função que calculou algo a partir de uma coluna (</w:t>
+      </w:r>
+      <w:r>
+        <w:rPr>
+          <w:bCs/>
+          <w:b/>
+        </w:rPr>
+        <w:t xml:space="preserve">AVG</w:t>
+      </w:r>
+      <w:r>
+        <w:t xml:space="preserve">,</w:t>
+      </w:r>
+      <w:r>
+        <w:t xml:space="preserve"> </w:t>
+      </w:r>
+      <w:r>
+        <w:rPr>
+          <w:bCs/>
+          <w:b/>
+        </w:rPr>
+        <w:t xml:space="preserve">SUM</w:t>
+      </w:r>
+      <w:r>
+        <w:t xml:space="preserve">, …).</w:t>
+      </w:r>
+      <w:r>
+        <w:br/>
+      </w:r>
+    </w:p>
+    <w:p>
+      <w:pPr>
+        <w:numPr>
+          <w:ilvl w:val="1"/>
+          <w:numId w:val="1171"/>
+        </w:numPr>
+        <w:pStyle w:val="Compact"/>
+      </w:pPr>
+      <w:r>
+        <w:t xml:space="preserve">Não confundir com a função</w:t>
+      </w:r>
+      <w:r>
+        <w:t xml:space="preserve"> </w:t>
+      </w:r>
+      <w:r>
+        <w:rPr>
+          <w:bCs/>
+          <w:b/>
+        </w:rPr>
+        <w:t xml:space="preserve">TRUNCATE TABLE</w:t>
+      </w:r>
+      <w:r>
+        <w:t xml:space="preserve">.</w:t>
+      </w:r>
+      <w:r>
+        <w:br/>
+      </w:r>
+    </w:p>
+    <w:p>
+      <w:r>
+        <w:br w:type="page"/>
+      </w:r>
+    </w:p>
+    <w:bookmarkEnd w:id="74"/>
+    <w:bookmarkStart w:id="75" w:name="detalhes"/>
+    <w:p>
+      <w:pPr>
+        <w:pStyle w:val="Heading1"/>
+      </w:pPr>
+      <w:r>
+        <w:rPr>
+          <w:rStyle w:val="SectionNumber"/>
+        </w:rPr>
+        <w:t xml:space="preserve">14</w:t>
+      </w:r>
+      <w:r>
+        <w:tab/>
+      </w:r>
+      <w:r>
+        <w:t xml:space="preserve">Detalhes</w:t>
+      </w:r>
+    </w:p>
+    <w:p>
+      <w:pPr>
+        <w:numPr>
+          <w:ilvl w:val="0"/>
+          <w:numId w:val="1172"/>
+        </w:numPr>
+        <w:pStyle w:val="Compact"/>
+      </w:pPr>
+      <w:r>
+        <w:rPr>
+          <w:iCs/>
+          <w:i/>
+          <w:bCs/>
+          <w:b/>
+        </w:rPr>
+        <w:t xml:space="preserve">Comentarios</w:t>
+      </w:r>
+      <w:r>
+        <w:t xml:space="preserve"> </w:t>
+      </w:r>
+      <w:r>
+        <w:t xml:space="preserve">no</w:t>
+      </w:r>
+      <w:r>
+        <w:t xml:space="preserve"> </w:t>
+      </w:r>
+      <w:r>
+        <w:rPr>
+          <w:bCs/>
+          <w:b/>
+        </w:rPr>
+        <w:t xml:space="preserve">MySQL</w:t>
+      </w:r>
+      <w:r>
+        <w:t xml:space="preserve">, diferente do</w:t>
+      </w:r>
+      <w:r>
+        <w:t xml:space="preserve"> </w:t>
+      </w:r>
+      <w:r>
+        <w:rPr>
+          <w:bCs/>
+          <w:b/>
+        </w:rPr>
+        <w:t xml:space="preserve">SQL</w:t>
+      </w:r>
+      <w:r>
+        <w:t xml:space="preserve"> </w:t>
+      </w:r>
+      <w:r>
+        <w:t xml:space="preserve">onde comentarios são ’/**/</w:t>
+      </w:r>
+      <w:r>
+        <w:t xml:space="preserve">‘</w:t>
+      </w:r>
+      <w:r>
+        <w:t xml:space="preserve">, no MySQL é</w:t>
+      </w:r>
+      <w:r>
+        <w:t xml:space="preserve">’</w:t>
+      </w:r>
+      <w:r>
+        <w:t xml:space="preserve">#</w:t>
+      </w:r>
+      <w:r>
+        <w:t xml:space="preserve">‘</w:t>
+      </w:r>
+      <w:r>
+        <w:t xml:space="preserve">. Ou</w:t>
+      </w:r>
+      <w:r>
+        <w:t xml:space="preserve">’</w:t>
+      </w:r>
+      <w:r>
+        <w:t xml:space="preserve">- -’ para comentario de linha.</w:t>
+      </w:r>
+      <w:r>
+        <w:br/>
+      </w:r>
+    </w:p>
+    <w:p>
+      <w:pPr>
+        <w:numPr>
+          <w:ilvl w:val="0"/>
+          <w:numId w:val="1172"/>
+        </w:numPr>
+        <w:pStyle w:val="Compact"/>
+      </w:pPr>
+      <w:r>
+        <w:t xml:space="preserve">O que são e o que fazem os administradores:</w:t>
+      </w:r>
+      <w:r>
+        <w:br/>
+      </w:r>
+    </w:p>
+    <w:p>
+      <w:pPr>
+        <w:numPr>
+          <w:ilvl w:val="1"/>
+          <w:numId w:val="1173"/>
+        </w:numPr>
+      </w:pPr>
+      <w:r>
+        <w:t xml:space="preserve">Administrador de dados(AD):</w:t>
+      </w:r>
+      <w:r>
+        <w:br/>
+      </w:r>
+      <w:r>
+        <w:t xml:space="preserve">O Administrador de Dados (AD) tem o objetivo de gerenciar o Modelo de Dados Corporativo, contribuindo para assegurar a qualidade das informações, a integração dos sistemas, a retenção e a disseminação do conhecimento dos negócios.</w:t>
+      </w:r>
+      <w:r>
+        <w:br/>
+      </w:r>
+      <w:r>
+        <w:t xml:space="preserve">Cabe a ele, guiado por certos princípios e através de atividades de planejamento, organização e controle dos dados corporativos, gerenciar os dados como recursos de uso comum da organização, promovendo-lhes os valores de autenticidade, autoridade, precisão, acessibilidade, seguridade e inteligibilidade.</w:t>
+      </w:r>
+      <w:r>
+        <w:br/>
+      </w:r>
+      <w:r>
+        <w:t xml:space="preserve">Tem como função o planejamento central, a documentação e o gerenciamento dos dados a partir da perspectiva de seus significados e valores para a organização como um todo.</w:t>
+      </w:r>
+      <w:r>
+        <w:br/>
+      </w:r>
+    </w:p>
+    <w:p>
+      <w:pPr>
+        <w:numPr>
+          <w:ilvl w:val="1"/>
+          <w:numId w:val="1173"/>
+        </w:numPr>
+      </w:pPr>
+      <w:r>
+        <w:t xml:space="preserve">Administrador de banco de dados (DBA):</w:t>
+      </w:r>
+      <w:r>
+        <w:br/>
+      </w:r>
+      <w:r>
+        <w:t xml:space="preserve">O DBA (database administrator), sigla em inglês para Administrador de Banco de Dados, é um profissional da área de tecnologia responsável pela criação, instalação, monitoramento, reparos e análise de estruturas de um banco de dados.</w:t>
+      </w:r>
+      <w:r>
+        <w:br/>
+      </w:r>
+      <w:r>
+        <w:t xml:space="preserve">O banco de dados fica sob análise periódica do DBA, que trabalha para que não haja sobrecargas do sistema e que as informações inseridas tenham destino correto nos servidores. Outras funções também importantes são analisar o espaço em disco, buscar melhorias para os sistemas e realizar backups.</w:t>
+      </w:r>
+      <w:r>
+        <w:br/>
+      </w:r>
+    </w:p>
+    <w:p>
+      <w:pPr>
+        <w:numPr>
+          <w:ilvl w:val="0"/>
+          <w:numId w:val="1172"/>
+        </w:numPr>
+        <w:pStyle w:val="Compact"/>
+      </w:pPr>
+      <w:r>
+        <w:t xml:space="preserve">Acesso ao</w:t>
+      </w:r>
+      <w:r>
+        <w:t xml:space="preserve"> </w:t>
+      </w:r>
+      <w:r>
+        <w:rPr>
+          <w:bCs/>
+          <w:b/>
+        </w:rPr>
+        <w:t xml:space="preserve">MySQL</w:t>
+      </w:r>
+      <w:r>
+        <w:t xml:space="preserve"> </w:t>
+      </w:r>
+      <w:r>
+        <w:t xml:space="preserve">pelo terminal é necessario usar o comando:</w:t>
+      </w:r>
+      <w:r>
+        <w:br/>
+      </w:r>
+      <w:r>
+        <w:t xml:space="preserve">mysql -u root -p</w:t>
+      </w:r>
+      <w:r>
+        <w:br/>
+      </w:r>
+    </w:p>
+    <w:p>
+      <w:pPr>
+        <w:numPr>
+          <w:ilvl w:val="1"/>
+          <w:numId w:val="1174"/>
+        </w:numPr>
+        <w:pStyle w:val="Compact"/>
+      </w:pPr>
+      <w:r>
+        <w:t xml:space="preserve">Depois colocar a senha.</w:t>
+      </w:r>
+      <w:r>
+        <w:br/>
+      </w:r>
+    </w:p>
+    <w:p>
+      <w:pPr>
+        <w:numPr>
+          <w:ilvl w:val="0"/>
+          <w:numId w:val="1172"/>
+        </w:numPr>
+        <w:pStyle w:val="Compact"/>
+      </w:pPr>
+      <w:r>
         <w:t xml:space="preserve">Ao final dos comandos do</w:t>
       </w:r>
       <w:r>
@@ -18599,8 +19042,8 @@
         <w:br w:type="page"/>
       </w:r>
     </w:p>
-    <w:bookmarkEnd w:id="74"/>
-    <w:bookmarkStart w:id="76" w:name="andamento-dos-estudos"/>
+    <w:bookmarkEnd w:id="75"/>
+    <w:bookmarkStart w:id="77" w:name="andamento-dos-estudos"/>
     <w:p>
       <w:pPr>
         <w:pStyle w:val="Heading1"/>
@@ -18609,7 +19052,7 @@
         <w:rPr>
           <w:rStyle w:val="SectionNumber"/>
         </w:rPr>
-        <w:t xml:space="preserve">14</w:t>
+        <w:t xml:space="preserve">15</w:t>
       </w:r>
       <w:r>
         <w:tab/>
@@ -18618,7 +19061,7 @@
         <w:t xml:space="preserve">Andamento dos Estudos</w:t>
       </w:r>
     </w:p>
-    <w:bookmarkStart w:id="75" w:name="assunto-em-andamento"/>
+    <w:bookmarkStart w:id="76" w:name="assunto-em-andamento"/>
     <w:p>
       <w:pPr>
         <w:pStyle w:val="Heading2"/>
@@ -18627,7 +19070,7 @@
         <w:rPr>
           <w:rStyle w:val="SectionNumber"/>
         </w:rPr>
-        <w:t xml:space="preserve">14.1</w:t>
+        <w:t xml:space="preserve">15.1</w:t>
       </w:r>
       <w:r>
         <w:tab/>
@@ -18647,8 +19090,8 @@
         <w:br/>
       </w:r>
     </w:p>
-    <w:bookmarkEnd w:id="75"/>
     <w:bookmarkEnd w:id="76"/>
+    <w:bookmarkEnd w:id="77"/>
     <w:sectPr/>
   </w:body>
 </w:document>
@@ -20361,6 +20804,30 @@
     <w:abstractNumId w:val="991"/>
   </w:num>
   <w:num w:numId="1166">
+    <w:abstractNumId w:val="991"/>
+  </w:num>
+  <w:num w:numId="1167">
+    <w:abstractNumId w:val="991"/>
+  </w:num>
+  <w:num w:numId="1168">
+    <w:abstractNumId w:val="991"/>
+  </w:num>
+  <w:num w:numId="1169">
+    <w:abstractNumId w:val="991"/>
+  </w:num>
+  <w:num w:numId="1170">
+    <w:abstractNumId w:val="991"/>
+  </w:num>
+  <w:num w:numId="1171">
+    <w:abstractNumId w:val="991"/>
+  </w:num>
+  <w:num w:numId="1172">
+    <w:abstractNumId w:val="991"/>
+  </w:num>
+  <w:num w:numId="1173">
+    <w:abstractNumId w:val="991"/>
+  </w:num>
+  <w:num w:numId="1174">
     <w:abstractNumId w:val="991"/>
   </w:num>
 </w:numbering>

</xml_diff>

<commit_message>
atualização 12/4/22 - Subqueries
</commit_message>
<xml_diff>
--- a/Readme.docx
+++ b/Readme.docx
@@ -49,7 +49,7 @@
         <w:pStyle w:val="Date"/>
       </w:pPr>
       <w:r>
-        <w:t xml:space="preserve">2022-04-11</w:t>
+        <w:t xml:space="preserve">2022-04-12</w:t>
       </w:r>
     </w:p>
     <w:sdt>
@@ -18758,7 +18758,7 @@
       </w:r>
     </w:p>
     <w:bookmarkEnd w:id="74"/>
-    <w:bookmarkStart w:id="75" w:name="detalhes"/>
+    <w:bookmarkStart w:id="75" w:name="módulo-15---subqueries-subconsulta"/>
     <w:p>
       <w:pPr>
         <w:pStyle w:val="Heading1"/>
@@ -18773,7 +18773,7 @@
         <w:tab/>
       </w:r>
       <w:r>
-        <w:t xml:space="preserve">Detalhes</w:t>
+        <w:t xml:space="preserve">Módulo 15 - Subqueries (Subconsulta)</w:t>
       </w:r>
     </w:p>
     <w:p>
@@ -18785,72 +18785,7 @@
         <w:pStyle w:val="Compact"/>
       </w:pPr>
       <w:r>
-        <w:rPr>
-          <w:iCs/>
-          <w:i/>
-          <w:bCs/>
-          <w:b/>
-        </w:rPr>
-        <w:t xml:space="preserve">Comentarios</w:t>
-      </w:r>
-      <w:r>
-        <w:t xml:space="preserve"> </w:t>
-      </w:r>
-      <w:r>
-        <w:t xml:space="preserve">no</w:t>
-      </w:r>
-      <w:r>
-        <w:t xml:space="preserve"> </w:t>
-      </w:r>
-      <w:r>
-        <w:rPr>
-          <w:bCs/>
-          <w:b/>
-        </w:rPr>
-        <w:t xml:space="preserve">MySQL</w:t>
-      </w:r>
-      <w:r>
-        <w:t xml:space="preserve">, diferente do</w:t>
-      </w:r>
-      <w:r>
-        <w:t xml:space="preserve"> </w:t>
-      </w:r>
-      <w:r>
-        <w:rPr>
-          <w:bCs/>
-          <w:b/>
-        </w:rPr>
-        <w:t xml:space="preserve">SQL</w:t>
-      </w:r>
-      <w:r>
-        <w:t xml:space="preserve"> </w:t>
-      </w:r>
-      <w:r>
-        <w:t xml:space="preserve">onde comentarios são ’/**/</w:t>
-      </w:r>
-      <w:r>
-        <w:t xml:space="preserve">‘</w:t>
-      </w:r>
-      <w:r>
-        <w:t xml:space="preserve">, no MySQL é</w:t>
-      </w:r>
-      <w:r>
-        <w:t xml:space="preserve">’</w:t>
-      </w:r>
-      <w:r>
-        <w:t xml:space="preserve">#</w:t>
-      </w:r>
-      <w:r>
-        <w:t xml:space="preserve">‘</w:t>
-      </w:r>
-      <w:r>
-        <w:t xml:space="preserve">. Ou</w:t>
-      </w:r>
-      <w:r>
-        <w:t xml:space="preserve">’</w:t>
-      </w:r>
-      <w:r>
-        <w:t xml:space="preserve">- -’ para comentario de linha.</w:t>
+        <w:t xml:space="preserve">Uma consulta dentro do resultado de outra consulta.</w:t>
       </w:r>
       <w:r>
         <w:br/>
@@ -18865,7 +18800,20 @@
         <w:pStyle w:val="Compact"/>
       </w:pPr>
       <w:r>
-        <w:t xml:space="preserve">O que são e o que fazem os administradores:</w:t>
+        <w:t xml:space="preserve">Pode ser usado como o filtro de uma nova consulta, quando usado dentro do</w:t>
+      </w:r>
+      <w:r>
+        <w:t xml:space="preserve"> </w:t>
+      </w:r>
+      <w:r>
+        <w:rPr>
+          <w:bCs/>
+          <w:b/>
+        </w:rPr>
+        <w:t xml:space="preserve">WHERE</w:t>
+      </w:r>
+      <w:r>
+        <w:t xml:space="preserve">.</w:t>
       </w:r>
       <w:r>
         <w:br/>
@@ -18877,27 +18825,10 @@
           <w:ilvl w:val="1"/>
           <w:numId w:val="1173"/>
         </w:numPr>
-      </w:pPr>
-      <w:r>
-        <w:t xml:space="preserve">Administrador de dados(AD):</w:t>
-      </w:r>
-      <w:r>
-        <w:br/>
-      </w:r>
-      <w:r>
-        <w:t xml:space="preserve">O Administrador de Dados (AD) tem o objetivo de gerenciar o Modelo de Dados Corporativo, contribuindo para assegurar a qualidade das informações, a integração dos sistemas, a retenção e a disseminação do conhecimento dos negócios.</w:t>
-      </w:r>
-      <w:r>
-        <w:br/>
-      </w:r>
-      <w:r>
-        <w:t xml:space="preserve">Cabe a ele, guiado por certos princípios e através de atividades de planejamento, organização e controle dos dados corporativos, gerenciar os dados como recursos de uso comum da organização, promovendo-lhes os valores de autenticidade, autoridade, precisão, acessibilidade, seguridade e inteligibilidade.</w:t>
-      </w:r>
-      <w:r>
-        <w:br/>
-      </w:r>
-      <w:r>
-        <w:t xml:space="preserve">Tem como função o planejamento central, a documentação e o gerenciamento dos dados a partir da perspectiva de seus significados e valores para a organização como um todo.</w:t>
+        <w:pStyle w:val="Compact"/>
+      </w:pPr>
+      <w:r>
+        <w:t xml:space="preserve">O retorno de colunas da segunda consulta deve ser igual ao numero de colunas do filtro.</w:t>
       </w:r>
       <w:r>
         <w:br/>
@@ -18909,6 +18840,320 @@
           <w:ilvl w:val="1"/>
           <w:numId w:val="1173"/>
         </w:numPr>
+        <w:pStyle w:val="Compact"/>
+      </w:pPr>
+      <w:r>
+        <w:t xml:space="preserve">Sintaxe:</w:t>
+      </w:r>
+      <w:r>
+        <w:br/>
+      </w:r>
+      <w:r>
+        <w:rPr>
+          <w:bCs/>
+          <w:b/>
+        </w:rPr>
+        <w:t xml:space="preserve">SELECT</w:t>
+      </w:r>
+      <w:r>
+        <w:br/>
+      </w:r>
+      <w:r>
+        <w:rPr>
+          <w:iCs/>
+          <w:i/>
+        </w:rPr>
+        <w:t xml:space="preserve">coluna1</w:t>
+      </w:r>
+      <w:r>
+        <w:br/>
+      </w:r>
+      <w:r>
+        <w:t xml:space="preserve">…</w:t>
+      </w:r>
+      <w:r>
+        <w:br/>
+      </w:r>
+      <w:r>
+        <w:rPr>
+          <w:bCs/>
+          <w:b/>
+        </w:rPr>
+        <w:t xml:space="preserve">FROM</w:t>
+      </w:r>
+      <w:r>
+        <w:t xml:space="preserve"> </w:t>
+      </w:r>
+      <w:r>
+        <w:rPr>
+          <w:iCs/>
+          <w:i/>
+        </w:rPr>
+        <w:t xml:space="preserve">tabela</w:t>
+      </w:r>
+      <w:r>
+        <w:br/>
+      </w:r>
+      <w:r>
+        <w:rPr>
+          <w:bCs/>
+          <w:b/>
+        </w:rPr>
+        <w:t xml:space="preserve">WHERE</w:t>
+      </w:r>
+      <w:r>
+        <w:t xml:space="preserve"> </w:t>
+      </w:r>
+      <w:r>
+        <w:rPr>
+          <w:iCs/>
+          <w:i/>
+        </w:rPr>
+        <w:t xml:space="preserve">coluna1</w:t>
+      </w:r>
+      <w:r>
+        <w:t xml:space="preserve"> </w:t>
+      </w:r>
+      <w:r>
+        <w:t xml:space="preserve">= (</w:t>
+      </w:r>
+      <w:r>
+        <w:rPr>
+          <w:bCs/>
+          <w:b/>
+        </w:rPr>
+        <w:t xml:space="preserve">SELECT</w:t>
+      </w:r>
+      <w:r>
+        <w:t xml:space="preserve"> </w:t>
+      </w:r>
+      <w:r>
+        <w:rPr>
+          <w:iCs/>
+          <w:i/>
+        </w:rPr>
+        <w:t xml:space="preserve">coluna</w:t>
+      </w:r>
+      <w:r>
+        <w:t xml:space="preserve"> </w:t>
+      </w:r>
+      <w:r>
+        <w:rPr>
+          <w:bCs/>
+          <w:b/>
+        </w:rPr>
+        <w:t xml:space="preserve">FROM</w:t>
+      </w:r>
+      <w:r>
+        <w:t xml:space="preserve"> </w:t>
+      </w:r>
+      <w:r>
+        <w:rPr>
+          <w:iCs/>
+          <w:i/>
+        </w:rPr>
+        <w:t xml:space="preserve">tabela</w:t>
+      </w:r>
+      <w:r>
+        <w:t xml:space="preserve"> </w:t>
+      </w:r>
+      <w:r>
+        <w:rPr>
+          <w:bCs/>
+          <w:b/>
+        </w:rPr>
+        <w:t xml:space="preserve">WHERE</w:t>
+      </w:r>
+      <w:r>
+        <w:t xml:space="preserve"> </w:t>
+      </w:r>
+      <w:r>
+        <w:rPr>
+          <w:iCs/>
+          <w:i/>
+        </w:rPr>
+        <w:t xml:space="preserve">coluna_x</w:t>
+      </w:r>
+      <w:r>
+        <w:t xml:space="preserve"> </w:t>
+      </w:r>
+      <w:r>
+        <w:t xml:space="preserve">=</w:t>
+      </w:r>
+      <w:r>
+        <w:t xml:space="preserve"> </w:t>
+      </w:r>
+      <w:r>
+        <w:rPr>
+          <w:iCs/>
+          <w:i/>
+        </w:rPr>
+        <w:t xml:space="preserve">criteiro</w:t>
+      </w:r>
+      <w:r>
+        <w:t xml:space="preserve">);</w:t>
+      </w:r>
+      <w:r>
+        <w:br/>
+      </w:r>
+    </w:p>
+    <w:p>
+      <w:r>
+        <w:br w:type="page"/>
+      </w:r>
+    </w:p>
+    <w:bookmarkEnd w:id="75"/>
+    <w:bookmarkStart w:id="76" w:name="detalhes"/>
+    <w:p>
+      <w:pPr>
+        <w:pStyle w:val="Heading1"/>
+      </w:pPr>
+      <w:r>
+        <w:rPr>
+          <w:rStyle w:val="SectionNumber"/>
+        </w:rPr>
+        <w:t xml:space="preserve">15</w:t>
+      </w:r>
+      <w:r>
+        <w:tab/>
+      </w:r>
+      <w:r>
+        <w:t xml:space="preserve">Detalhes</w:t>
+      </w:r>
+    </w:p>
+    <w:p>
+      <w:pPr>
+        <w:numPr>
+          <w:ilvl w:val="0"/>
+          <w:numId w:val="1174"/>
+        </w:numPr>
+        <w:pStyle w:val="Compact"/>
+      </w:pPr>
+      <w:r>
+        <w:rPr>
+          <w:iCs/>
+          <w:i/>
+          <w:bCs/>
+          <w:b/>
+        </w:rPr>
+        <w:t xml:space="preserve">Comentarios</w:t>
+      </w:r>
+      <w:r>
+        <w:t xml:space="preserve"> </w:t>
+      </w:r>
+      <w:r>
+        <w:t xml:space="preserve">no</w:t>
+      </w:r>
+      <w:r>
+        <w:t xml:space="preserve"> </w:t>
+      </w:r>
+      <w:r>
+        <w:rPr>
+          <w:bCs/>
+          <w:b/>
+        </w:rPr>
+        <w:t xml:space="preserve">MySQL</w:t>
+      </w:r>
+      <w:r>
+        <w:t xml:space="preserve">, diferente do</w:t>
+      </w:r>
+      <w:r>
+        <w:t xml:space="preserve"> </w:t>
+      </w:r>
+      <w:r>
+        <w:rPr>
+          <w:bCs/>
+          <w:b/>
+        </w:rPr>
+        <w:t xml:space="preserve">SQL</w:t>
+      </w:r>
+      <w:r>
+        <w:t xml:space="preserve"> </w:t>
+      </w:r>
+      <w:r>
+        <w:t xml:space="preserve">onde comentarios são ’/**/</w:t>
+      </w:r>
+      <w:r>
+        <w:t xml:space="preserve">‘</w:t>
+      </w:r>
+      <w:r>
+        <w:t xml:space="preserve">, no MySQL é</w:t>
+      </w:r>
+      <w:r>
+        <w:t xml:space="preserve">’</w:t>
+      </w:r>
+      <w:r>
+        <w:t xml:space="preserve">#</w:t>
+      </w:r>
+      <w:r>
+        <w:t xml:space="preserve">‘</w:t>
+      </w:r>
+      <w:r>
+        <w:t xml:space="preserve">. Ou</w:t>
+      </w:r>
+      <w:r>
+        <w:t xml:space="preserve">’</w:t>
+      </w:r>
+      <w:r>
+        <w:t xml:space="preserve">- -’ para comentario de linha.</w:t>
+      </w:r>
+      <w:r>
+        <w:br/>
+      </w:r>
+    </w:p>
+    <w:p>
+      <w:pPr>
+        <w:numPr>
+          <w:ilvl w:val="0"/>
+          <w:numId w:val="1174"/>
+        </w:numPr>
+        <w:pStyle w:val="Compact"/>
+      </w:pPr>
+      <w:r>
+        <w:t xml:space="preserve">O que são e o que fazem os administradores:</w:t>
+      </w:r>
+      <w:r>
+        <w:br/>
+      </w:r>
+    </w:p>
+    <w:p>
+      <w:pPr>
+        <w:numPr>
+          <w:ilvl w:val="1"/>
+          <w:numId w:val="1175"/>
+        </w:numPr>
+      </w:pPr>
+      <w:r>
+        <w:t xml:space="preserve">Administrador de dados(AD):</w:t>
+      </w:r>
+      <w:r>
+        <w:br/>
+      </w:r>
+      <w:r>
+        <w:t xml:space="preserve">O Administrador de Dados (AD) tem o objetivo de gerenciar o Modelo de Dados Corporativo, contribuindo para assegurar a qualidade das informações, a integração dos sistemas, a retenção e a disseminação do conhecimento dos negócios.</w:t>
+      </w:r>
+      <w:r>
+        <w:br/>
+      </w:r>
+      <w:r>
+        <w:t xml:space="preserve">Cabe a ele, guiado por certos princípios e através de atividades de planejamento, organização e controle dos dados corporativos, gerenciar os dados como recursos de uso comum da organização, promovendo-lhes os valores de autenticidade, autoridade, precisão, acessibilidade, seguridade e inteligibilidade.</w:t>
+      </w:r>
+      <w:r>
+        <w:br/>
+      </w:r>
+      <w:r>
+        <w:t xml:space="preserve">Tem como função o planejamento central, a documentação e o gerenciamento dos dados a partir da perspectiva de seus significados e valores para a organização como um todo.</w:t>
+      </w:r>
+      <w:r>
+        <w:br/>
+      </w:r>
+    </w:p>
+    <w:p>
+      <w:pPr>
+        <w:numPr>
+          <w:ilvl w:val="1"/>
+          <w:numId w:val="1175"/>
+        </w:numPr>
       </w:pPr>
       <w:r>
         <w:t xml:space="preserve">Administrador de banco de dados (DBA):</w:t>
@@ -18933,7 +19178,7 @@
       <w:pPr>
         <w:numPr>
           <w:ilvl w:val="0"/>
-          <w:numId w:val="1172"/>
+          <w:numId w:val="1174"/>
         </w:numPr>
         <w:pStyle w:val="Compact"/>
       </w:pPr>
@@ -18970,26 +19215,26 @@
       <w:pPr>
         <w:numPr>
           <w:ilvl w:val="1"/>
+          <w:numId w:val="1176"/>
+        </w:numPr>
+        <w:pStyle w:val="Compact"/>
+      </w:pPr>
+      <w:r>
+        <w:t xml:space="preserve">Depois colocar a senha.</w:t>
+      </w:r>
+      <w:r>
+        <w:br/>
+      </w:r>
+    </w:p>
+    <w:p>
+      <w:pPr>
+        <w:numPr>
+          <w:ilvl w:val="0"/>
           <w:numId w:val="1174"/>
         </w:numPr>
         <w:pStyle w:val="Compact"/>
       </w:pPr>
       <w:r>
-        <w:t xml:space="preserve">Depois colocar a senha.</w:t>
-      </w:r>
-      <w:r>
-        <w:br/>
-      </w:r>
-    </w:p>
-    <w:p>
-      <w:pPr>
-        <w:numPr>
-          <w:ilvl w:val="0"/>
-          <w:numId w:val="1172"/>
-        </w:numPr>
-        <w:pStyle w:val="Compact"/>
-      </w:pPr>
-      <w:r>
         <w:t xml:space="preserve">Ao final dos comandos do</w:t>
       </w:r>
       <w:r>
@@ -19042,8 +19287,8 @@
         <w:br w:type="page"/>
       </w:r>
     </w:p>
-    <w:bookmarkEnd w:id="75"/>
-    <w:bookmarkStart w:id="77" w:name="andamento-dos-estudos"/>
+    <w:bookmarkEnd w:id="76"/>
+    <w:bookmarkStart w:id="78" w:name="andamento-dos-estudos"/>
     <w:p>
       <w:pPr>
         <w:pStyle w:val="Heading1"/>
@@ -19052,7 +19297,7 @@
         <w:rPr>
           <w:rStyle w:val="SectionNumber"/>
         </w:rPr>
-        <w:t xml:space="preserve">15</w:t>
+        <w:t xml:space="preserve">16</w:t>
       </w:r>
       <w:r>
         <w:tab/>
@@ -19061,7 +19306,7 @@
         <w:t xml:space="preserve">Andamento dos Estudos</w:t>
       </w:r>
     </w:p>
-    <w:bookmarkStart w:id="76" w:name="assunto-em-andamento"/>
+    <w:bookmarkStart w:id="77" w:name="assunto-em-andamento"/>
     <w:p>
       <w:pPr>
         <w:pStyle w:val="Heading2"/>
@@ -19070,7 +19315,7 @@
         <w:rPr>
           <w:rStyle w:val="SectionNumber"/>
         </w:rPr>
-        <w:t xml:space="preserve">15.1</w:t>
+        <w:t xml:space="preserve">16.1</w:t>
       </w:r>
       <w:r>
         <w:tab/>
@@ -19084,14 +19329,14 @@
         <w:pStyle w:val="FirstParagraph"/>
       </w:pPr>
       <w:r>
-        <w:t xml:space="preserve">Atualmente estou estudando Módulo 13.</w:t>
-      </w:r>
-      <w:r>
-        <w:br/>
-      </w:r>
-    </w:p>
-    <w:bookmarkEnd w:id="76"/>
+        <w:t xml:space="preserve">Atualmente estou estudando Módulo 15.</w:t>
+      </w:r>
+      <w:r>
+        <w:br/>
+      </w:r>
+    </w:p>
     <w:bookmarkEnd w:id="77"/>
+    <w:bookmarkEnd w:id="78"/>
     <w:sectPr/>
   </w:body>
 </w:document>
@@ -20828,6 +21073,12 @@
     <w:abstractNumId w:val="991"/>
   </w:num>
   <w:num w:numId="1174">
+    <w:abstractNumId w:val="991"/>
+  </w:num>
+  <w:num w:numId="1175">
+    <w:abstractNumId w:val="991"/>
+  </w:num>
+  <w:num w:numId="1176">
     <w:abstractNumId w:val="991"/>
   </w:num>
 </w:numbering>

</xml_diff>

<commit_message>
atualização 16/4/22 - boas praticas chaves, criação de chaves fora da criação de tabelas.
</commit_message>
<xml_diff>
--- a/Readme.docx
+++ b/Readme.docx
@@ -49,7 +49,7 @@
         <w:pStyle w:val="Date"/>
       </w:pPr>
       <w:r>
-        <w:t xml:space="preserve">2022-04-15</w:t>
+        <w:t xml:space="preserve">2022-04-16</w:t>
       </w:r>
     </w:p>
     <w:sdt>
@@ -1314,6 +1314,76 @@
           <w:b/>
         </w:rPr>
         <w:t xml:space="preserve">SHOW TABLES</w:t>
+      </w:r>
+      <w:r>
+        <w:t xml:space="preserve">;</w:t>
+      </w:r>
+      <w:r>
+        <w:br/>
+      </w:r>
+    </w:p>
+    <w:p>
+      <w:pPr>
+        <w:numPr>
+          <w:ilvl w:val="1"/>
+          <w:numId w:val="1015"/>
+        </w:numPr>
+      </w:pPr>
+      <w:r>
+        <w:t xml:space="preserve">Visualização detalhada de tabelas, mais detalhado que</w:t>
+      </w:r>
+      <w:r>
+        <w:t xml:space="preserve"> </w:t>
+      </w:r>
+      <w:r>
+        <w:rPr>
+          <w:bCs/>
+          <w:b/>
+        </w:rPr>
+        <w:t xml:space="preserve">DESC</w:t>
+      </w:r>
+      <w:r>
+        <w:t xml:space="preserve">.</w:t>
+      </w:r>
+      <w:r>
+        <w:br/>
+      </w:r>
+      <w:r>
+        <w:rPr>
+          <w:bCs/>
+          <w:b/>
+        </w:rPr>
+        <w:t xml:space="preserve">SHOW</w:t>
+      </w:r>
+      <w:r>
+        <w:t xml:space="preserve"> </w:t>
+      </w:r>
+      <w:r>
+        <w:rPr>
+          <w:bCs/>
+          <w:b/>
+        </w:rPr>
+        <w:t xml:space="preserve">CREATE</w:t>
+      </w:r>
+      <w:r>
+        <w:t xml:space="preserve"> </w:t>
+      </w:r>
+      <w:r>
+        <w:rPr>
+          <w:bCs/>
+          <w:b/>
+        </w:rPr>
+        <w:t xml:space="preserve">TABLE</w:t>
+      </w:r>
+      <w:r>
+        <w:t xml:space="preserve"> </w:t>
+      </w:r>
+      <w:r>
+        <w:rPr>
+          <w:iCs/>
+          <w:i/>
+        </w:rPr>
+        <w:t xml:space="preserve">nome_da_tabela</w:t>
       </w:r>
       <w:r>
         <w:t xml:space="preserve">;</w:t>
@@ -19678,7 +19748,7 @@
     </w:p>
     <w:bookmarkEnd w:id="76"/>
     <w:bookmarkEnd w:id="77"/>
-    <w:bookmarkStart w:id="78" w:name="módulo-16---modificação-de-tabelas"/>
+    <w:bookmarkStart w:id="80" w:name="módulo-16---modificação-de-tabelas"/>
     <w:p>
       <w:pPr>
         <w:pStyle w:val="Heading1"/>
@@ -19694,6 +19764,34 @@
       </w:r>
       <w:r>
         <w:t xml:space="preserve">Módulo 16 - Modificação de tabelas</w:t>
+      </w:r>
+    </w:p>
+    <w:bookmarkStart w:id="78" w:name="modificação-de-tabelas---alter"/>
+    <w:p>
+      <w:pPr>
+        <w:pStyle w:val="Heading2"/>
+      </w:pPr>
+      <w:r>
+        <w:rPr>
+          <w:rStyle w:val="SectionNumber"/>
+        </w:rPr>
+        <w:t xml:space="preserve">15.1</w:t>
+      </w:r>
+      <w:r>
+        <w:tab/>
+      </w:r>
+      <w:r>
+        <w:t xml:space="preserve">Modificação de tabelas -</w:t>
+      </w:r>
+      <w:r>
+        <w:t xml:space="preserve"> </w:t>
+      </w:r>
+      <w:r>
+        <w:rPr>
+          <w:bCs/>
+          <w:b/>
+        </w:rPr>
+        <w:t xml:space="preserve">ALTER</w:t>
       </w:r>
     </w:p>
     <w:p>
@@ -21046,22 +21144,22 @@
       </w:r>
     </w:p>
     <w:bookmarkEnd w:id="78"/>
-    <w:bookmarkStart w:id="79" w:name="detalhes"/>
-    <w:p>
-      <w:pPr>
-        <w:pStyle w:val="Heading1"/>
+    <w:bookmarkStart w:id="79" w:name="constraints---regras-e-boas-praticas"/>
+    <w:p>
+      <w:pPr>
+        <w:pStyle w:val="Heading2"/>
       </w:pPr>
       <w:r>
         <w:rPr>
           <w:rStyle w:val="SectionNumber"/>
         </w:rPr>
-        <w:t xml:space="preserve">16</w:t>
+        <w:t xml:space="preserve">15.2</w:t>
       </w:r>
       <w:r>
         <w:tab/>
       </w:r>
       <w:r>
-        <w:t xml:space="preserve">Detalhes</w:t>
+        <w:t xml:space="preserve">Constraints - regras e boas praticas</w:t>
       </w:r>
     </w:p>
     <w:p>
@@ -21070,75 +21168,9 @@
           <w:ilvl w:val="0"/>
           <w:numId w:val="1187"/>
         </w:numPr>
-        <w:pStyle w:val="Compact"/>
-      </w:pPr>
-      <w:r>
-        <w:rPr>
-          <w:iCs/>
-          <w:i/>
-          <w:bCs/>
-          <w:b/>
-        </w:rPr>
-        <w:t xml:space="preserve">Comentarios</w:t>
-      </w:r>
-      <w:r>
-        <w:t xml:space="preserve"> </w:t>
-      </w:r>
-      <w:r>
-        <w:t xml:space="preserve">no</w:t>
-      </w:r>
-      <w:r>
-        <w:t xml:space="preserve"> </w:t>
-      </w:r>
-      <w:r>
-        <w:rPr>
-          <w:bCs/>
-          <w:b/>
-        </w:rPr>
-        <w:t xml:space="preserve">MySQL</w:t>
-      </w:r>
-      <w:r>
-        <w:t xml:space="preserve">, diferente do</w:t>
-      </w:r>
-      <w:r>
-        <w:t xml:space="preserve"> </w:t>
-      </w:r>
-      <w:r>
-        <w:rPr>
-          <w:bCs/>
-          <w:b/>
-        </w:rPr>
-        <w:t xml:space="preserve">SQL</w:t>
-      </w:r>
-      <w:r>
-        <w:t xml:space="preserve"> </w:t>
-      </w:r>
-      <w:r>
-        <w:t xml:space="preserve">onde comentarios são ’/**/</w:t>
-      </w:r>
-      <w:r>
-        <w:t xml:space="preserve">‘</w:t>
-      </w:r>
-      <w:r>
-        <w:t xml:space="preserve">, no MySQL é</w:t>
-      </w:r>
-      <w:r>
-        <w:t xml:space="preserve">’</w:t>
-      </w:r>
-      <w:r>
-        <w:t xml:space="preserve">#</w:t>
-      </w:r>
-      <w:r>
-        <w:t xml:space="preserve">‘</w:t>
-      </w:r>
-      <w:r>
-        <w:t xml:space="preserve">. Ou</w:t>
-      </w:r>
-      <w:r>
-        <w:t xml:space="preserve">’</w:t>
-      </w:r>
-      <w:r>
-        <w:t xml:space="preserve">- -’ para comentario de linha.</w:t>
+      </w:pPr>
+      <w:r>
+        <w:t xml:space="preserve">Para poder visualizar de maneira mais organizada atraves do dicionario, é interessante adicionar as chaves fora da criação de tabelas.</w:t>
       </w:r>
       <w:r>
         <w:br/>
@@ -21150,68 +21182,9 @@
           <w:ilvl w:val="0"/>
           <w:numId w:val="1187"/>
         </w:numPr>
-        <w:pStyle w:val="Compact"/>
-      </w:pPr>
-      <w:r>
-        <w:t xml:space="preserve">O que são e o que fazem os administradores:</w:t>
-      </w:r>
-      <w:r>
-        <w:br/>
-      </w:r>
-    </w:p>
-    <w:p>
-      <w:pPr>
-        <w:numPr>
-          <w:ilvl w:val="1"/>
-          <w:numId w:val="1188"/>
-        </w:numPr>
-      </w:pPr>
-      <w:r>
-        <w:t xml:space="preserve">Administrador de dados(AD):</w:t>
-      </w:r>
-      <w:r>
-        <w:br/>
-      </w:r>
-      <w:r>
-        <w:t xml:space="preserve">O Administrador de Dados (AD) tem o objetivo de gerenciar o Modelo de Dados Corporativo, contribuindo para assegurar a qualidade das informações, a integração dos sistemas, a retenção e a disseminação do conhecimento dos negócios.</w:t>
-      </w:r>
-      <w:r>
-        <w:br/>
-      </w:r>
-      <w:r>
-        <w:t xml:space="preserve">Cabe a ele, guiado por certos princípios e através de atividades de planejamento, organização e controle dos dados corporativos, gerenciar os dados como recursos de uso comum da organização, promovendo-lhes os valores de autenticidade, autoridade, precisão, acessibilidade, seguridade e inteligibilidade.</w:t>
-      </w:r>
-      <w:r>
-        <w:br/>
-      </w:r>
-      <w:r>
-        <w:t xml:space="preserve">Tem como função o planejamento central, a documentação e o gerenciamento dos dados a partir da perspectiva de seus significados e valores para a organização como um todo.</w:t>
-      </w:r>
-      <w:r>
-        <w:br/>
-      </w:r>
-    </w:p>
-    <w:p>
-      <w:pPr>
-        <w:numPr>
-          <w:ilvl w:val="1"/>
-          <w:numId w:val="1188"/>
-        </w:numPr>
-      </w:pPr>
-      <w:r>
-        <w:t xml:space="preserve">Administrador de banco de dados (DBA):</w:t>
-      </w:r>
-      <w:r>
-        <w:br/>
-      </w:r>
-      <w:r>
-        <w:t xml:space="preserve">O DBA (database administrator), sigla em inglês para Administrador de Banco de Dados, é um profissional da área de tecnologia responsável pela criação, instalação, monitoramento, reparos e análise de estruturas de um banco de dados.</w:t>
-      </w:r>
-      <w:r>
-        <w:br/>
-      </w:r>
-      <w:r>
-        <w:t xml:space="preserve">O banco de dados fica sob análise periódica do DBA, que trabalha para que não haja sobrecargas do sistema e que as informações inseridas tenham destino correto nos servidores. Outras funções também importantes são analisar o espaço em disco, buscar melhorias para os sistemas e realizar backups.</w:t>
+      </w:pPr>
+      <w:r>
+        <w:t xml:space="preserve">Ao adicionar a chave dentro da criação de tabelas o sistema dá um nome automatico para a chave no sistema. O que não é desejado e pode ficar confuso.</w:t>
       </w:r>
       <w:r>
         <w:br/>
@@ -21223,10 +21196,98 @@
           <w:ilvl w:val="0"/>
           <w:numId w:val="1187"/>
         </w:numPr>
-        <w:pStyle w:val="Compact"/>
-      </w:pPr>
-      <w:r>
-        <w:t xml:space="preserve">Acesso ao</w:t>
+      </w:pPr>
+      <w:r>
+        <w:t xml:space="preserve">Ao adicionar a chave fora da criação de tabelas o usuario determina o nome daquela chave que ficara gravada no sistema.</w:t>
+      </w:r>
+      <w:r>
+        <w:br/>
+      </w:r>
+    </w:p>
+    <w:p>
+      <w:pPr>
+        <w:numPr>
+          <w:ilvl w:val="0"/>
+          <w:numId w:val="1187"/>
+        </w:numPr>
+      </w:pPr>
+      <w:r>
+        <w:t xml:space="preserve">Os nomes das chaves podem ser consultados no dicionario do sistema e no:</w:t>
+      </w:r>
+      <w:r>
+        <w:br/>
+      </w:r>
+      <w:r>
+        <w:rPr>
+          <w:bCs/>
+          <w:b/>
+        </w:rPr>
+        <w:t xml:space="preserve">SHOW CREATE TABLE</w:t>
+      </w:r>
+      <w:r>
+        <w:t xml:space="preserve"> </w:t>
+      </w:r>
+      <w:r>
+        <w:rPr>
+          <w:iCs/>
+          <w:i/>
+        </w:rPr>
+        <w:t xml:space="preserve">nome_da_tabela</w:t>
+      </w:r>
+      <w:r>
+        <w:t xml:space="preserve">;</w:t>
+      </w:r>
+      <w:r>
+        <w:br/>
+      </w:r>
+    </w:p>
+    <w:p>
+      <w:r>
+        <w:br w:type="page"/>
+      </w:r>
+    </w:p>
+    <w:bookmarkEnd w:id="79"/>
+    <w:bookmarkEnd w:id="80"/>
+    <w:bookmarkStart w:id="81" w:name="detalhes"/>
+    <w:p>
+      <w:pPr>
+        <w:pStyle w:val="Heading1"/>
+      </w:pPr>
+      <w:r>
+        <w:rPr>
+          <w:rStyle w:val="SectionNumber"/>
+        </w:rPr>
+        <w:t xml:space="preserve">16</w:t>
+      </w:r>
+      <w:r>
+        <w:tab/>
+      </w:r>
+      <w:r>
+        <w:t xml:space="preserve">Detalhes</w:t>
+      </w:r>
+    </w:p>
+    <w:p>
+      <w:pPr>
+        <w:numPr>
+          <w:ilvl w:val="0"/>
+          <w:numId w:val="1188"/>
+        </w:numPr>
+        <w:pStyle w:val="Compact"/>
+      </w:pPr>
+      <w:r>
+        <w:rPr>
+          <w:iCs/>
+          <w:i/>
+          <w:bCs/>
+          <w:b/>
+        </w:rPr>
+        <w:t xml:space="preserve">Comentarios</w:t>
+      </w:r>
+      <w:r>
+        <w:t xml:space="preserve"> </w:t>
+      </w:r>
+      <w:r>
+        <w:t xml:space="preserve">no</w:t>
       </w:r>
       <w:r>
         <w:t xml:space="preserve"> </w:t>
@@ -21239,16 +21300,62 @@
         <w:t xml:space="preserve">MySQL</w:t>
       </w:r>
       <w:r>
-        <w:t xml:space="preserve"> </w:t>
-      </w:r>
-      <w:r>
-        <w:t xml:space="preserve">pelo terminal é necessario usar o comando:</w:t>
-      </w:r>
-      <w:r>
-        <w:br/>
-      </w:r>
-      <w:r>
-        <w:t xml:space="preserve">mysql -u root -p</w:t>
+        <w:t xml:space="preserve">, diferente do</w:t>
+      </w:r>
+      <w:r>
+        <w:t xml:space="preserve"> </w:t>
+      </w:r>
+      <w:r>
+        <w:rPr>
+          <w:bCs/>
+          <w:b/>
+        </w:rPr>
+        <w:t xml:space="preserve">SQL</w:t>
+      </w:r>
+      <w:r>
+        <w:t xml:space="preserve"> </w:t>
+      </w:r>
+      <w:r>
+        <w:t xml:space="preserve">onde comentarios são ’/**/</w:t>
+      </w:r>
+      <w:r>
+        <w:t xml:space="preserve">‘</w:t>
+      </w:r>
+      <w:r>
+        <w:t xml:space="preserve">, no MySQL é</w:t>
+      </w:r>
+      <w:r>
+        <w:t xml:space="preserve">’</w:t>
+      </w:r>
+      <w:r>
+        <w:t xml:space="preserve">#</w:t>
+      </w:r>
+      <w:r>
+        <w:t xml:space="preserve">‘</w:t>
+      </w:r>
+      <w:r>
+        <w:t xml:space="preserve">. Ou</w:t>
+      </w:r>
+      <w:r>
+        <w:t xml:space="preserve">’</w:t>
+      </w:r>
+      <w:r>
+        <w:t xml:space="preserve">- -’ para comentario de linha.</w:t>
+      </w:r>
+      <w:r>
+        <w:br/>
+      </w:r>
+    </w:p>
+    <w:p>
+      <w:pPr>
+        <w:numPr>
+          <w:ilvl w:val="0"/>
+          <w:numId w:val="1188"/>
+        </w:numPr>
+        <w:pStyle w:val="Compact"/>
+      </w:pPr>
+      <w:r>
+        <w:t xml:space="preserve">O que são e o que fazem os administradores:</w:t>
       </w:r>
       <w:r>
         <w:br/>
@@ -21260,6 +21367,101 @@
           <w:ilvl w:val="1"/>
           <w:numId w:val="1189"/>
         </w:numPr>
+      </w:pPr>
+      <w:r>
+        <w:t xml:space="preserve">Administrador de dados(AD):</w:t>
+      </w:r>
+      <w:r>
+        <w:br/>
+      </w:r>
+      <w:r>
+        <w:t xml:space="preserve">O Administrador de Dados (AD) tem o objetivo de gerenciar o Modelo de Dados Corporativo, contribuindo para assegurar a qualidade das informações, a integração dos sistemas, a retenção e a disseminação do conhecimento dos negócios.</w:t>
+      </w:r>
+      <w:r>
+        <w:br/>
+      </w:r>
+      <w:r>
+        <w:t xml:space="preserve">Cabe a ele, guiado por certos princípios e através de atividades de planejamento, organização e controle dos dados corporativos, gerenciar os dados como recursos de uso comum da organização, promovendo-lhes os valores de autenticidade, autoridade, precisão, acessibilidade, seguridade e inteligibilidade.</w:t>
+      </w:r>
+      <w:r>
+        <w:br/>
+      </w:r>
+      <w:r>
+        <w:t xml:space="preserve">Tem como função o planejamento central, a documentação e o gerenciamento dos dados a partir da perspectiva de seus significados e valores para a organização como um todo.</w:t>
+      </w:r>
+      <w:r>
+        <w:br/>
+      </w:r>
+    </w:p>
+    <w:p>
+      <w:pPr>
+        <w:numPr>
+          <w:ilvl w:val="1"/>
+          <w:numId w:val="1189"/>
+        </w:numPr>
+      </w:pPr>
+      <w:r>
+        <w:t xml:space="preserve">Administrador de banco de dados (DBA):</w:t>
+      </w:r>
+      <w:r>
+        <w:br/>
+      </w:r>
+      <w:r>
+        <w:t xml:space="preserve">O DBA (database administrator), sigla em inglês para Administrador de Banco de Dados, é um profissional da área de tecnologia responsável pela criação, instalação, monitoramento, reparos e análise de estruturas de um banco de dados.</w:t>
+      </w:r>
+      <w:r>
+        <w:br/>
+      </w:r>
+      <w:r>
+        <w:t xml:space="preserve">O banco de dados fica sob análise periódica do DBA, que trabalha para que não haja sobrecargas do sistema e que as informações inseridas tenham destino correto nos servidores. Outras funções também importantes são analisar o espaço em disco, buscar melhorias para os sistemas e realizar backups.</w:t>
+      </w:r>
+      <w:r>
+        <w:br/>
+      </w:r>
+    </w:p>
+    <w:p>
+      <w:pPr>
+        <w:numPr>
+          <w:ilvl w:val="0"/>
+          <w:numId w:val="1188"/>
+        </w:numPr>
+        <w:pStyle w:val="Compact"/>
+      </w:pPr>
+      <w:r>
+        <w:t xml:space="preserve">Acesso ao</w:t>
+      </w:r>
+      <w:r>
+        <w:t xml:space="preserve"> </w:t>
+      </w:r>
+      <w:r>
+        <w:rPr>
+          <w:bCs/>
+          <w:b/>
+        </w:rPr>
+        <w:t xml:space="preserve">MySQL</w:t>
+      </w:r>
+      <w:r>
+        <w:t xml:space="preserve"> </w:t>
+      </w:r>
+      <w:r>
+        <w:t xml:space="preserve">pelo terminal é necessario usar o comando:</w:t>
+      </w:r>
+      <w:r>
+        <w:br/>
+      </w:r>
+      <w:r>
+        <w:t xml:space="preserve">mysql -u root -p</w:t>
+      </w:r>
+      <w:r>
+        <w:br/>
+      </w:r>
+    </w:p>
+    <w:p>
+      <w:pPr>
+        <w:numPr>
+          <w:ilvl w:val="1"/>
+          <w:numId w:val="1190"/>
+        </w:numPr>
         <w:pStyle w:val="Compact"/>
       </w:pPr>
       <w:r>
@@ -21273,7 +21475,7 @@
       <w:pPr>
         <w:numPr>
           <w:ilvl w:val="0"/>
-          <w:numId w:val="1187"/>
+          <w:numId w:val="1188"/>
         </w:numPr>
         <w:pStyle w:val="Compact"/>
       </w:pPr>
@@ -21330,8 +21532,8 @@
         <w:br w:type="page"/>
       </w:r>
     </w:p>
-    <w:bookmarkEnd w:id="79"/>
-    <w:bookmarkStart w:id="81" w:name="andamento-dos-estudos"/>
+    <w:bookmarkEnd w:id="81"/>
+    <w:bookmarkStart w:id="83" w:name="andamento-dos-estudos"/>
     <w:p>
       <w:pPr>
         <w:pStyle w:val="Heading1"/>
@@ -21349,7 +21551,7 @@
         <w:t xml:space="preserve">Andamento dos Estudos</w:t>
       </w:r>
     </w:p>
-    <w:bookmarkStart w:id="80" w:name="assunto-em-andamento"/>
+    <w:bookmarkStart w:id="82" w:name="assunto-em-andamento"/>
     <w:p>
       <w:pPr>
         <w:pStyle w:val="Heading2"/>
@@ -21378,8 +21580,8 @@
         <w:br/>
       </w:r>
     </w:p>
-    <w:bookmarkEnd w:id="80"/>
-    <w:bookmarkEnd w:id="81"/>
+    <w:bookmarkEnd w:id="82"/>
+    <w:bookmarkEnd w:id="83"/>
     <w:sectPr/>
   </w:body>
 </w:document>
@@ -23161,6 +23363,9 @@
     <w:abstractNumId w:val="991"/>
   </w:num>
   <w:num w:numId="1189">
+    <w:abstractNumId w:val="991"/>
+  </w:num>
+  <w:num w:numId="1190">
     <w:abstractNumId w:val="991"/>
   </w:num>
 </w:numbering>

</xml_diff>

<commit_message>
atualização 17/4/22 - Dicionario de dados
</commit_message>
<xml_diff>
--- a/Readme.docx
+++ b/Readme.docx
@@ -49,7 +49,7 @@
         <w:pStyle w:val="Date"/>
       </w:pPr>
       <w:r>
-        <w:t xml:space="preserve">2022-04-16</w:t>
+        <w:t xml:space="preserve">2022-04-17</w:t>
       </w:r>
     </w:p>
     <w:sdt>
@@ -19748,7 +19748,7 @@
     </w:p>
     <w:bookmarkEnd w:id="76"/>
     <w:bookmarkEnd w:id="77"/>
-    <w:bookmarkStart w:id="80" w:name="módulo-16---modificação-de-tabelas"/>
+    <w:bookmarkStart w:id="81" w:name="módulo-16---modificação-de-tabelas"/>
     <w:p>
       <w:pPr>
         <w:pStyle w:val="Heading1"/>
@@ -21170,7 +21170,20 @@
         </w:numPr>
       </w:pPr>
       <w:r>
-        <w:t xml:space="preserve">Para poder visualizar de maneira mais organizada atraves do dicionario, é interessante adicionar as chaves fora da criação de tabelas.</w:t>
+        <w:t xml:space="preserve">Para poder visualizar de maneira mais organizada atraves do</w:t>
+      </w:r>
+      <w:r>
+        <w:t xml:space="preserve"> </w:t>
+      </w:r>
+      <w:r>
+        <w:rPr>
+          <w:iCs/>
+          <w:i/>
+        </w:rPr>
+        <w:t xml:space="preserve">dicionario de dados</w:t>
+      </w:r>
+      <w:r>
+        <w:t xml:space="preserve">, é interessante adicionar as chaves fora da criação de tabelas.</w:t>
       </w:r>
       <w:r>
         <w:br/>
@@ -21212,7 +21225,23 @@
         </w:numPr>
       </w:pPr>
       <w:r>
-        <w:t xml:space="preserve">Os nomes das chaves podem ser consultados no dicionario do sistema e no:</w:t>
+        <w:t xml:space="preserve">Os nomes das chaves podem ser consultados no</w:t>
+      </w:r>
+      <w:r>
+        <w:t xml:space="preserve"> </w:t>
+      </w:r>
+      <w:r>
+        <w:rPr>
+          <w:iCs/>
+          <w:i/>
+        </w:rPr>
+        <w:t xml:space="preserve">dicionario de dados</w:t>
+      </w:r>
+      <w:r>
+        <w:t xml:space="preserve"> </w:t>
+      </w:r>
+      <w:r>
+        <w:t xml:space="preserve">do sistema e no:</w:t>
       </w:r>
       <w:r>
         <w:br/>
@@ -21242,52 +21271,489 @@
       </w:r>
     </w:p>
     <w:p>
+      <w:pPr>
+        <w:numPr>
+          <w:ilvl w:val="0"/>
+          <w:numId w:val="1187"/>
+        </w:numPr>
+      </w:pPr>
+      <w:r>
+        <w:t xml:space="preserve">Boas praticas:</w:t>
+      </w:r>
+      <w:r>
+        <w:br/>
+      </w:r>
+    </w:p>
+    <w:p>
+      <w:pPr>
+        <w:numPr>
+          <w:ilvl w:val="1"/>
+          <w:numId w:val="1188"/>
+        </w:numPr>
+        <w:pStyle w:val="Compact"/>
+      </w:pPr>
+      <w:r>
+        <w:t xml:space="preserve">Criar primeiro as tabelas,</w:t>
+      </w:r>
+      <w:r>
+        <w:t xml:space="preserve"> </w:t>
+      </w:r>
+      <w:r>
+        <w:rPr>
+          <w:bCs/>
+          <w:b/>
+        </w:rPr>
+        <w:t xml:space="preserve">CREATE TABLE</w:t>
+      </w:r>
+      <w:r>
+        <w:t xml:space="preserve">.</w:t>
+      </w:r>
+      <w:r>
+        <w:br/>
+      </w:r>
+    </w:p>
+    <w:p>
+      <w:pPr>
+        <w:numPr>
+          <w:ilvl w:val="1"/>
+          <w:numId w:val="1188"/>
+        </w:numPr>
+        <w:pStyle w:val="Compact"/>
+      </w:pPr>
+      <w:r>
+        <w:t xml:space="preserve">Depois criar as chaves primarias e estrangeiras.</w:t>
+      </w:r>
+      <w:r>
+        <w:br/>
+      </w:r>
+    </w:p>
+    <w:p>
+      <w:pPr>
+        <w:numPr>
+          <w:ilvl w:val="1"/>
+          <w:numId w:val="1188"/>
+        </w:numPr>
+        <w:pStyle w:val="Compact"/>
+      </w:pPr>
+      <w:r>
+        <w:t xml:space="preserve">Nome da regra, serve para nomear esta regra no dicionario de dados.</w:t>
+      </w:r>
+      <w:r>
+        <w:br/>
+      </w:r>
+    </w:p>
+    <w:p>
+      <w:pPr>
+        <w:numPr>
+          <w:ilvl w:val="1"/>
+          <w:numId w:val="1188"/>
+        </w:numPr>
+        <w:pStyle w:val="Compact"/>
+      </w:pPr>
+      <w:r>
+        <w:t xml:space="preserve">Uma boa pratica é nomear a regra em</w:t>
+      </w:r>
+      <w:r>
+        <w:t xml:space="preserve"> </w:t>
+      </w:r>
+      <w:r>
+        <w:rPr>
+          <w:iCs/>
+          <w:i/>
+        </w:rPr>
+        <w:t xml:space="preserve">chave primaria</w:t>
+      </w:r>
+      <w:r>
+        <w:t xml:space="preserve">(PK) como</w:t>
+      </w:r>
+      <w:r>
+        <w:t xml:space="preserve"> </w:t>
+      </w:r>
+      <w:r>
+        <w:rPr>
+          <w:bCs/>
+          <w:b/>
+        </w:rPr>
+        <w:t xml:space="preserve">PK</w:t>
+      </w:r>
+      <w:r>
+        <w:t xml:space="preserve">_(</w:t>
+      </w:r>
+      <w:r>
+        <w:rPr>
+          <w:iCs/>
+          <w:i/>
+        </w:rPr>
+        <w:t xml:space="preserve">tabela_da_PK</w:t>
+      </w:r>
+      <w:r>
+        <w:t xml:space="preserve">), sem os paranteses.</w:t>
+      </w:r>
+      <w:r>
+        <w:br/>
+      </w:r>
+    </w:p>
+    <w:p>
+      <w:pPr>
+        <w:numPr>
+          <w:ilvl w:val="1"/>
+          <w:numId w:val="1188"/>
+        </w:numPr>
+        <w:pStyle w:val="Compact"/>
+      </w:pPr>
+      <w:r>
+        <w:t xml:space="preserve">Uma boa pratica é nomear a regra em</w:t>
+      </w:r>
+      <w:r>
+        <w:t xml:space="preserve"> </w:t>
+      </w:r>
+      <w:r>
+        <w:rPr>
+          <w:iCs/>
+          <w:i/>
+        </w:rPr>
+        <w:t xml:space="preserve">chave estrangeira</w:t>
+      </w:r>
+      <w:r>
+        <w:t xml:space="preserve">(FK) como</w:t>
+      </w:r>
+      <w:r>
+        <w:t xml:space="preserve"> </w:t>
+      </w:r>
+      <w:r>
+        <w:rPr>
+          <w:bCs/>
+          <w:b/>
+        </w:rPr>
+        <w:t xml:space="preserve">FK</w:t>
+      </w:r>
+      <w:r>
+        <w:t xml:space="preserve">_(</w:t>
+      </w:r>
+      <w:r>
+        <w:rPr>
+          <w:iCs/>
+          <w:i/>
+        </w:rPr>
+        <w:t xml:space="preserve">tabela_da_PK</w:t>
+      </w:r>
+      <w:r>
+        <w:t xml:space="preserve">)_(</w:t>
+      </w:r>
+      <w:r>
+        <w:rPr>
+          <w:iCs/>
+          <w:i/>
+        </w:rPr>
+        <w:t xml:space="preserve">tabela_da_FK</w:t>
+      </w:r>
+      <w:r>
+        <w:t xml:space="preserve">), sem os paranteses.</w:t>
+      </w:r>
+      <w:r>
+        <w:br/>
+      </w:r>
+    </w:p>
+    <w:p>
+      <w:pPr>
+        <w:numPr>
+          <w:ilvl w:val="1"/>
+          <w:numId w:val="1188"/>
+        </w:numPr>
+        <w:pStyle w:val="Compact"/>
+      </w:pPr>
+      <w:r>
+        <w:t xml:space="preserve">Sintaxe:</w:t>
+      </w:r>
+      <w:r>
+        <w:br/>
+      </w:r>
+      <w:r>
+        <w:rPr>
+          <w:bCs/>
+          <w:b/>
+        </w:rPr>
+        <w:t xml:space="preserve">ALTER</w:t>
+      </w:r>
+      <w:r>
+        <w:t xml:space="preserve"> </w:t>
+      </w:r>
+      <w:r>
+        <w:rPr>
+          <w:bCs/>
+          <w:b/>
+        </w:rPr>
+        <w:t xml:space="preserve">TABLE</w:t>
+      </w:r>
+      <w:r>
+        <w:t xml:space="preserve"> </w:t>
+      </w:r>
+      <w:r>
+        <w:rPr>
+          <w:iCs/>
+          <w:i/>
+        </w:rPr>
+        <w:t xml:space="preserve">nome_tabela</w:t>
+      </w:r>
+      <w:r>
+        <w:br/>
+      </w:r>
+      <w:r>
+        <w:rPr>
+          <w:bCs/>
+          <w:b/>
+        </w:rPr>
+        <w:t xml:space="preserve">ADD</w:t>
+      </w:r>
+      <w:r>
+        <w:t xml:space="preserve"> </w:t>
+      </w:r>
+      <w:r>
+        <w:rPr>
+          <w:bCs/>
+          <w:b/>
+        </w:rPr>
+        <w:t xml:space="preserve">CONSTRAINTS</w:t>
+      </w:r>
+      <w:r>
+        <w:t xml:space="preserve"> </w:t>
+      </w:r>
+      <w:r>
+        <w:rPr>
+          <w:iCs/>
+          <w:i/>
+        </w:rPr>
+        <w:t xml:space="preserve">nome_da_regra</w:t>
+      </w:r>
+      <w:r>
+        <w:br/>
+      </w:r>
+      <w:r>
+        <w:rPr>
+          <w:bCs/>
+          <w:b/>
+        </w:rPr>
+        <w:t xml:space="preserve">PRIMARY</w:t>
+      </w:r>
+      <w:r>
+        <w:t xml:space="preserve"> </w:t>
+      </w:r>
+      <w:r>
+        <w:rPr>
+          <w:bCs/>
+          <w:b/>
+        </w:rPr>
+        <w:t xml:space="preserve">KEY</w:t>
+      </w:r>
+      <w:r>
+        <w:t xml:space="preserve">(</w:t>
+      </w:r>
+      <w:r>
+        <w:rPr>
+          <w:iCs/>
+          <w:i/>
+        </w:rPr>
+        <w:t xml:space="preserve">coluna_chave_primaria</w:t>
+      </w:r>
+      <w:r>
+        <w:t xml:space="preserve">);</w:t>
+      </w:r>
+      <w:r>
+        <w:br/>
+      </w:r>
+      <w:r>
+        <w:t xml:space="preserve">ou</w:t>
+      </w:r>
+      <w:r>
+        <w:br/>
+      </w:r>
+      <w:r>
+        <w:rPr>
+          <w:bCs/>
+          <w:b/>
+        </w:rPr>
+        <w:t xml:space="preserve">ALTER</w:t>
+      </w:r>
+      <w:r>
+        <w:t xml:space="preserve"> </w:t>
+      </w:r>
+      <w:r>
+        <w:rPr>
+          <w:bCs/>
+          <w:b/>
+        </w:rPr>
+        <w:t xml:space="preserve">TABLE</w:t>
+      </w:r>
+      <w:r>
+        <w:t xml:space="preserve"> </w:t>
+      </w:r>
+      <w:r>
+        <w:rPr>
+          <w:iCs/>
+          <w:i/>
+        </w:rPr>
+        <w:t xml:space="preserve">nome_tabela</w:t>
+      </w:r>
+      <w:r>
+        <w:br/>
+      </w:r>
+      <w:r>
+        <w:rPr>
+          <w:bCs/>
+          <w:b/>
+        </w:rPr>
+        <w:t xml:space="preserve">ADD</w:t>
+      </w:r>
+      <w:r>
+        <w:t xml:space="preserve"> </w:t>
+      </w:r>
+      <w:r>
+        <w:rPr>
+          <w:bCs/>
+          <w:b/>
+        </w:rPr>
+        <w:t xml:space="preserve">CONSTRAINTS</w:t>
+      </w:r>
+      <w:r>
+        <w:t xml:space="preserve"> </w:t>
+      </w:r>
+      <w:r>
+        <w:rPr>
+          <w:iCs/>
+          <w:i/>
+        </w:rPr>
+        <w:t xml:space="preserve">nome_da_regra</w:t>
+      </w:r>
+      <w:r>
+        <w:br/>
+      </w:r>
+      <w:r>
+        <w:rPr>
+          <w:bCs/>
+          <w:b/>
+        </w:rPr>
+        <w:t xml:space="preserve">FOREIGN</w:t>
+      </w:r>
+      <w:r>
+        <w:t xml:space="preserve"> </w:t>
+      </w:r>
+      <w:r>
+        <w:rPr>
+          <w:bCs/>
+          <w:b/>
+        </w:rPr>
+        <w:t xml:space="preserve">KEY</w:t>
+      </w:r>
+      <w:r>
+        <w:t xml:space="preserve">(</w:t>
+      </w:r>
+      <w:r>
+        <w:rPr>
+          <w:iCs/>
+          <w:i/>
+        </w:rPr>
+        <w:t xml:space="preserve">coluna_chave_estrangeira</w:t>
+      </w:r>
+      <w:r>
+        <w:t xml:space="preserve">) </w:t>
+      </w:r>
+      <w:r>
+        <w:t xml:space="preserve"> </w:t>
+      </w:r>
+      <w:r>
+        <w:rPr>
+          <w:bCs/>
+          <w:b/>
+        </w:rPr>
+        <w:t xml:space="preserve">REFERENCES</w:t>
+      </w:r>
+      <w:r>
+        <w:t xml:space="preserve"> </w:t>
+      </w:r>
+      <w:r>
+        <w:rPr>
+          <w:iCs/>
+          <w:i/>
+        </w:rPr>
+        <w:t xml:space="preserve">tabela_chave_primaria</w:t>
+      </w:r>
+      <w:r>
+        <w:t xml:space="preserve">(</w:t>
+      </w:r>
+      <w:r>
+        <w:rPr>
+          <w:iCs/>
+          <w:i/>
+        </w:rPr>
+        <w:t xml:space="preserve">coluna_chave_primaria</w:t>
+      </w:r>
+      <w:r>
+        <w:t xml:space="preserve">);</w:t>
+      </w:r>
+      <w:r>
+        <w:br/>
+      </w:r>
+    </w:p>
+    <w:p>
       <w:r>
         <w:br w:type="page"/>
       </w:r>
     </w:p>
     <w:bookmarkEnd w:id="79"/>
-    <w:bookmarkEnd w:id="80"/>
-    <w:bookmarkStart w:id="81" w:name="detalhes"/>
-    <w:p>
-      <w:pPr>
-        <w:pStyle w:val="Heading1"/>
+    <w:bookmarkStart w:id="80" w:name="dicionario-de-dados-do-sistema"/>
+    <w:p>
+      <w:pPr>
+        <w:pStyle w:val="Heading2"/>
       </w:pPr>
       <w:r>
         <w:rPr>
           <w:rStyle w:val="SectionNumber"/>
         </w:rPr>
-        <w:t xml:space="preserve">16</w:t>
+        <w:t xml:space="preserve">15.3</w:t>
       </w:r>
       <w:r>
         <w:tab/>
       </w:r>
       <w:r>
-        <w:t xml:space="preserve">Detalhes</w:t>
+        <w:t xml:space="preserve">Dicionario de dados do sistema</w:t>
       </w:r>
     </w:p>
     <w:p>
       <w:pPr>
         <w:numPr>
           <w:ilvl w:val="0"/>
-          <w:numId w:val="1188"/>
-        </w:numPr>
-        <w:pStyle w:val="Compact"/>
-      </w:pPr>
-      <w:r>
-        <w:rPr>
-          <w:iCs/>
-          <w:i/>
-          <w:bCs/>
-          <w:b/>
-        </w:rPr>
-        <w:t xml:space="preserve">Comentarios</w:t>
-      </w:r>
-      <w:r>
-        <w:t xml:space="preserve"> </w:t>
-      </w:r>
-      <w:r>
-        <w:t xml:space="preserve">no</w:t>
+          <w:numId w:val="1189"/>
+        </w:numPr>
+      </w:pPr>
+      <w:r>
+        <w:t xml:space="preserve">O dicionario de dados é o</w:t>
+      </w:r>
+      <w:r>
+        <w:t xml:space="preserve"> </w:t>
+      </w:r>
+      <w:r>
+        <w:rPr>
+          <w:bCs/>
+          <w:b/>
+        </w:rPr>
+        <w:t xml:space="preserve">metadado</w:t>
+      </w:r>
+      <w:r>
+        <w:t xml:space="preserve">, os dados sobre os dados (como nome das tabelas, data de criação, responsavel pela criação,…).</w:t>
+      </w:r>
+      <w:r>
+        <w:br/>
+      </w:r>
+    </w:p>
+    <w:p>
+      <w:pPr>
+        <w:numPr>
+          <w:ilvl w:val="0"/>
+          <w:numId w:val="1189"/>
+        </w:numPr>
+      </w:pPr>
+      <w:r>
+        <w:t xml:space="preserve">O dicionario de dados é constituido no</w:t>
       </w:r>
       <w:r>
         <w:t xml:space="preserve"> </w:t>
@@ -21300,157 +21766,36 @@
         <w:t xml:space="preserve">MySQL</w:t>
       </w:r>
       <w:r>
-        <w:t xml:space="preserve">, diferente do</w:t>
-      </w:r>
-      <w:r>
-        <w:t xml:space="preserve"> </w:t>
-      </w:r>
-      <w:r>
-        <w:rPr>
-          <w:bCs/>
-          <w:b/>
-        </w:rPr>
-        <w:t xml:space="preserve">SQL</w:t>
-      </w:r>
-      <w:r>
-        <w:t xml:space="preserve"> </w:t>
-      </w:r>
-      <w:r>
-        <w:t xml:space="preserve">onde comentarios são ’/**/</w:t>
-      </w:r>
-      <w:r>
-        <w:t xml:space="preserve">‘</w:t>
-      </w:r>
-      <w:r>
-        <w:t xml:space="preserve">, no MySQL é</w:t>
-      </w:r>
-      <w:r>
-        <w:t xml:space="preserve">’</w:t>
-      </w:r>
-      <w:r>
-        <w:t xml:space="preserve">#</w:t>
-      </w:r>
-      <w:r>
-        <w:t xml:space="preserve">‘</w:t>
-      </w:r>
-      <w:r>
-        <w:t xml:space="preserve">. Ou</w:t>
-      </w:r>
-      <w:r>
-        <w:t xml:space="preserve">’</w:t>
-      </w:r>
-      <w:r>
-        <w:t xml:space="preserve">- -’ para comentario de linha.</w:t>
-      </w:r>
-      <w:r>
-        <w:br/>
-      </w:r>
-    </w:p>
-    <w:p>
-      <w:pPr>
-        <w:numPr>
-          <w:ilvl w:val="0"/>
-          <w:numId w:val="1188"/>
-        </w:numPr>
-        <w:pStyle w:val="Compact"/>
-      </w:pPr>
-      <w:r>
-        <w:t xml:space="preserve">O que são e o que fazem os administradores:</w:t>
-      </w:r>
-      <w:r>
-        <w:br/>
-      </w:r>
-    </w:p>
-    <w:p>
-      <w:pPr>
-        <w:numPr>
-          <w:ilvl w:val="1"/>
-          <w:numId w:val="1189"/>
-        </w:numPr>
-      </w:pPr>
-      <w:r>
-        <w:t xml:space="preserve">Administrador de dados(AD):</w:t>
-      </w:r>
-      <w:r>
-        <w:br/>
-      </w:r>
-      <w:r>
-        <w:t xml:space="preserve">O Administrador de Dados (AD) tem o objetivo de gerenciar o Modelo de Dados Corporativo, contribuindo para assegurar a qualidade das informações, a integração dos sistemas, a retenção e a disseminação do conhecimento dos negócios.</w:t>
-      </w:r>
-      <w:r>
-        <w:br/>
-      </w:r>
-      <w:r>
-        <w:t xml:space="preserve">Cabe a ele, guiado por certos princípios e através de atividades de planejamento, organização e controle dos dados corporativos, gerenciar os dados como recursos de uso comum da organização, promovendo-lhes os valores de autenticidade, autoridade, precisão, acessibilidade, seguridade e inteligibilidade.</w:t>
-      </w:r>
-      <w:r>
-        <w:br/>
-      </w:r>
-      <w:r>
-        <w:t xml:space="preserve">Tem como função o planejamento central, a documentação e o gerenciamento dos dados a partir da perspectiva de seus significados e valores para a organização como um todo.</w:t>
-      </w:r>
-      <w:r>
-        <w:br/>
-      </w:r>
-    </w:p>
-    <w:p>
-      <w:pPr>
-        <w:numPr>
-          <w:ilvl w:val="1"/>
-          <w:numId w:val="1189"/>
-        </w:numPr>
-      </w:pPr>
-      <w:r>
-        <w:t xml:space="preserve">Administrador de banco de dados (DBA):</w:t>
-      </w:r>
-      <w:r>
-        <w:br/>
-      </w:r>
-      <w:r>
-        <w:t xml:space="preserve">O DBA (database administrator), sigla em inglês para Administrador de Banco de Dados, é um profissional da área de tecnologia responsável pela criação, instalação, monitoramento, reparos e análise de estruturas de um banco de dados.</w:t>
-      </w:r>
-      <w:r>
-        <w:br/>
-      </w:r>
-      <w:r>
-        <w:t xml:space="preserve">O banco de dados fica sob análise periódica do DBA, que trabalha para que não haja sobrecargas do sistema e que as informações inseridas tenham destino correto nos servidores. Outras funções também importantes são analisar o espaço em disco, buscar melhorias para os sistemas e realizar backups.</w:t>
-      </w:r>
-      <w:r>
-        <w:br/>
-      </w:r>
-    </w:p>
-    <w:p>
-      <w:pPr>
-        <w:numPr>
-          <w:ilvl w:val="0"/>
-          <w:numId w:val="1188"/>
-        </w:numPr>
-        <w:pStyle w:val="Compact"/>
-      </w:pPr>
-      <w:r>
-        <w:t xml:space="preserve">Acesso ao</w:t>
-      </w:r>
-      <w:r>
-        <w:t xml:space="preserve"> </w:t>
-      </w:r>
-      <w:r>
-        <w:rPr>
-          <w:bCs/>
-          <w:b/>
-        </w:rPr>
-        <w:t xml:space="preserve">MySQL</w:t>
-      </w:r>
-      <w:r>
-        <w:t xml:space="preserve"> </w:t>
-      </w:r>
-      <w:r>
-        <w:t xml:space="preserve">pelo terminal é necessario usar o comando:</w:t>
-      </w:r>
-      <w:r>
-        <w:br/>
-      </w:r>
-      <w:r>
-        <w:t xml:space="preserve">mysql -u root -p</w:t>
+        <w:t xml:space="preserve"> </w:t>
+      </w:r>
+      <w:r>
+        <w:t xml:space="preserve">pelas</w:t>
+      </w:r>
+      <w:r>
+        <w:t xml:space="preserve"> </w:t>
+      </w:r>
+      <w:r>
+        <w:rPr>
+          <w:bCs/>
+          <w:b/>
+        </w:rPr>
+        <w:t xml:space="preserve">DATABASES</w:t>
+      </w:r>
+      <w:r>
+        <w:t xml:space="preserve"> </w:t>
+      </w:r>
+      <w:r>
+        <w:t xml:space="preserve">(</w:t>
+      </w:r>
+      <w:r>
+        <w:rPr>
+          <w:bCs/>
+          <w:b/>
+        </w:rPr>
+        <w:t xml:space="preserve">SHOW DATABASES</w:t>
+      </w:r>
+      <w:r>
+        <w:t xml:space="preserve">):</w:t>
       </w:r>
       <w:r>
         <w:br/>
@@ -21465,6 +21810,346 @@
         <w:pStyle w:val="Compact"/>
       </w:pPr>
       <w:r>
+        <w:rPr>
+          <w:iCs/>
+          <w:i/>
+        </w:rPr>
+        <w:t xml:space="preserve">information_schema</w:t>
+      </w:r>
+      <w:r>
+        <w:br/>
+      </w:r>
+    </w:p>
+    <w:p>
+      <w:pPr>
+        <w:numPr>
+          <w:ilvl w:val="2"/>
+          <w:numId w:val="1191"/>
+        </w:numPr>
+        <w:pStyle w:val="Compact"/>
+      </w:pPr>
+      <w:r>
+        <w:rPr>
+          <w:bCs/>
+          <w:b/>
+        </w:rPr>
+        <w:t xml:space="preserve">CONSTRAINTS</w:t>
+      </w:r>
+      <w:r>
+        <w:t xml:space="preserve"> </w:t>
+      </w:r>
+      <w:r>
+        <w:t xml:space="preserve">(TABLES_CONSTRAINTS)</w:t>
+      </w:r>
+      <w:r>
+        <w:br/>
+      </w:r>
+    </w:p>
+    <w:p>
+      <w:pPr>
+        <w:numPr>
+          <w:ilvl w:val="1"/>
+          <w:numId w:val="1190"/>
+        </w:numPr>
+        <w:pStyle w:val="Compact"/>
+      </w:pPr>
+      <w:r>
+        <w:rPr>
+          <w:iCs/>
+          <w:i/>
+        </w:rPr>
+        <w:t xml:space="preserve">mysql</w:t>
+      </w:r>
+      <w:r>
+        <w:br/>
+      </w:r>
+    </w:p>
+    <w:p>
+      <w:pPr>
+        <w:numPr>
+          <w:ilvl w:val="1"/>
+          <w:numId w:val="1190"/>
+        </w:numPr>
+        <w:pStyle w:val="Compact"/>
+      </w:pPr>
+      <w:r>
+        <w:rPr>
+          <w:iCs/>
+          <w:i/>
+        </w:rPr>
+        <w:t xml:space="preserve">performance_schema</w:t>
+      </w:r>
+      <w:r>
+        <w:br/>
+      </w:r>
+    </w:p>
+    <w:p>
+      <w:pPr>
+        <w:numPr>
+          <w:ilvl w:val="0"/>
+          <w:numId w:val="1189"/>
+        </w:numPr>
+      </w:pPr>
+      <w:r>
+        <w:t xml:space="preserve">Para averiguar as tabelas basta usar</w:t>
+      </w:r>
+      <w:r>
+        <w:t xml:space="preserve"> </w:t>
+      </w:r>
+      <w:r>
+        <w:rPr>
+          <w:bCs/>
+          <w:b/>
+        </w:rPr>
+        <w:t xml:space="preserve">DESC</w:t>
+      </w:r>
+      <w:r>
+        <w:t xml:space="preserve"> </w:t>
+      </w:r>
+      <w:r>
+        <w:t xml:space="preserve">(descrição da tabela) e</w:t>
+      </w:r>
+      <w:r>
+        <w:t xml:space="preserve"> </w:t>
+      </w:r>
+      <w:r>
+        <w:rPr>
+          <w:bCs/>
+          <w:b/>
+        </w:rPr>
+        <w:t xml:space="preserve">SELECT</w:t>
+      </w:r>
+      <w:r>
+        <w:t xml:space="preserve"> </w:t>
+      </w:r>
+      <w:r>
+        <w:t xml:space="preserve">(verificar os dados contidos na tabela).</w:t>
+      </w:r>
+    </w:p>
+    <w:p>
+      <w:r>
+        <w:br w:type="page"/>
+      </w:r>
+    </w:p>
+    <w:bookmarkEnd w:id="80"/>
+    <w:bookmarkEnd w:id="81"/>
+    <w:bookmarkStart w:id="82" w:name="detalhes"/>
+    <w:p>
+      <w:pPr>
+        <w:pStyle w:val="Heading1"/>
+      </w:pPr>
+      <w:r>
+        <w:rPr>
+          <w:rStyle w:val="SectionNumber"/>
+        </w:rPr>
+        <w:t xml:space="preserve">16</w:t>
+      </w:r>
+      <w:r>
+        <w:tab/>
+      </w:r>
+      <w:r>
+        <w:t xml:space="preserve">Detalhes</w:t>
+      </w:r>
+    </w:p>
+    <w:p>
+      <w:pPr>
+        <w:numPr>
+          <w:ilvl w:val="0"/>
+          <w:numId w:val="1192"/>
+        </w:numPr>
+        <w:pStyle w:val="Compact"/>
+      </w:pPr>
+      <w:r>
+        <w:rPr>
+          <w:iCs/>
+          <w:i/>
+          <w:bCs/>
+          <w:b/>
+        </w:rPr>
+        <w:t xml:space="preserve">Comentarios</w:t>
+      </w:r>
+      <w:r>
+        <w:t xml:space="preserve"> </w:t>
+      </w:r>
+      <w:r>
+        <w:t xml:space="preserve">no</w:t>
+      </w:r>
+      <w:r>
+        <w:t xml:space="preserve"> </w:t>
+      </w:r>
+      <w:r>
+        <w:rPr>
+          <w:bCs/>
+          <w:b/>
+        </w:rPr>
+        <w:t xml:space="preserve">MySQL</w:t>
+      </w:r>
+      <w:r>
+        <w:t xml:space="preserve">, diferente do</w:t>
+      </w:r>
+      <w:r>
+        <w:t xml:space="preserve"> </w:t>
+      </w:r>
+      <w:r>
+        <w:rPr>
+          <w:bCs/>
+          <w:b/>
+        </w:rPr>
+        <w:t xml:space="preserve">SQL</w:t>
+      </w:r>
+      <w:r>
+        <w:t xml:space="preserve"> </w:t>
+      </w:r>
+      <w:r>
+        <w:t xml:space="preserve">onde comentarios são ’/**/</w:t>
+      </w:r>
+      <w:r>
+        <w:t xml:space="preserve">‘</w:t>
+      </w:r>
+      <w:r>
+        <w:t xml:space="preserve">, no MySQL é</w:t>
+      </w:r>
+      <w:r>
+        <w:t xml:space="preserve">’</w:t>
+      </w:r>
+      <w:r>
+        <w:t xml:space="preserve">#</w:t>
+      </w:r>
+      <w:r>
+        <w:t xml:space="preserve">‘</w:t>
+      </w:r>
+      <w:r>
+        <w:t xml:space="preserve">. Ou</w:t>
+      </w:r>
+      <w:r>
+        <w:t xml:space="preserve">’</w:t>
+      </w:r>
+      <w:r>
+        <w:t xml:space="preserve">- -’ para comentario de linha.</w:t>
+      </w:r>
+      <w:r>
+        <w:br/>
+      </w:r>
+    </w:p>
+    <w:p>
+      <w:pPr>
+        <w:numPr>
+          <w:ilvl w:val="0"/>
+          <w:numId w:val="1192"/>
+        </w:numPr>
+        <w:pStyle w:val="Compact"/>
+      </w:pPr>
+      <w:r>
+        <w:t xml:space="preserve">O que são e o que fazem os administradores:</w:t>
+      </w:r>
+      <w:r>
+        <w:br/>
+      </w:r>
+    </w:p>
+    <w:p>
+      <w:pPr>
+        <w:numPr>
+          <w:ilvl w:val="1"/>
+          <w:numId w:val="1193"/>
+        </w:numPr>
+      </w:pPr>
+      <w:r>
+        <w:t xml:space="preserve">Administrador de dados(AD):</w:t>
+      </w:r>
+      <w:r>
+        <w:br/>
+      </w:r>
+      <w:r>
+        <w:t xml:space="preserve">O Administrador de Dados (AD) tem o objetivo de gerenciar o Modelo de Dados Corporativo, contribuindo para assegurar a qualidade das informações, a integração dos sistemas, a retenção e a disseminação do conhecimento dos negócios.</w:t>
+      </w:r>
+      <w:r>
+        <w:br/>
+      </w:r>
+      <w:r>
+        <w:t xml:space="preserve">Cabe a ele, guiado por certos princípios e através de atividades de planejamento, organização e controle dos dados corporativos, gerenciar os dados como recursos de uso comum da organização, promovendo-lhes os valores de autenticidade, autoridade, precisão, acessibilidade, seguridade e inteligibilidade.</w:t>
+      </w:r>
+      <w:r>
+        <w:br/>
+      </w:r>
+      <w:r>
+        <w:t xml:space="preserve">Tem como função o planejamento central, a documentação e o gerenciamento dos dados a partir da perspectiva de seus significados e valores para a organização como um todo.</w:t>
+      </w:r>
+      <w:r>
+        <w:br/>
+      </w:r>
+    </w:p>
+    <w:p>
+      <w:pPr>
+        <w:numPr>
+          <w:ilvl w:val="1"/>
+          <w:numId w:val="1193"/>
+        </w:numPr>
+      </w:pPr>
+      <w:r>
+        <w:t xml:space="preserve">Administrador de banco de dados (DBA):</w:t>
+      </w:r>
+      <w:r>
+        <w:br/>
+      </w:r>
+      <w:r>
+        <w:t xml:space="preserve">O DBA (database administrator), sigla em inglês para Administrador de Banco de Dados, é um profissional da área de tecnologia responsável pela criação, instalação, monitoramento, reparos e análise de estruturas de um banco de dados.</w:t>
+      </w:r>
+      <w:r>
+        <w:br/>
+      </w:r>
+      <w:r>
+        <w:t xml:space="preserve">O banco de dados fica sob análise periódica do DBA, que trabalha para que não haja sobrecargas do sistema e que as informações inseridas tenham destino correto nos servidores. Outras funções também importantes são analisar o espaço em disco, buscar melhorias para os sistemas e realizar backups.</w:t>
+      </w:r>
+      <w:r>
+        <w:br/>
+      </w:r>
+    </w:p>
+    <w:p>
+      <w:pPr>
+        <w:numPr>
+          <w:ilvl w:val="0"/>
+          <w:numId w:val="1192"/>
+        </w:numPr>
+        <w:pStyle w:val="Compact"/>
+      </w:pPr>
+      <w:r>
+        <w:t xml:space="preserve">Acesso ao</w:t>
+      </w:r>
+      <w:r>
+        <w:t xml:space="preserve"> </w:t>
+      </w:r>
+      <w:r>
+        <w:rPr>
+          <w:bCs/>
+          <w:b/>
+        </w:rPr>
+        <w:t xml:space="preserve">MySQL</w:t>
+      </w:r>
+      <w:r>
+        <w:t xml:space="preserve"> </w:t>
+      </w:r>
+      <w:r>
+        <w:t xml:space="preserve">pelo terminal é necessario usar o comando:</w:t>
+      </w:r>
+      <w:r>
+        <w:br/>
+      </w:r>
+      <w:r>
+        <w:t xml:space="preserve">mysql -u root -p</w:t>
+      </w:r>
+      <w:r>
+        <w:br/>
+      </w:r>
+    </w:p>
+    <w:p>
+      <w:pPr>
+        <w:numPr>
+          <w:ilvl w:val="1"/>
+          <w:numId w:val="1194"/>
+        </w:numPr>
+        <w:pStyle w:val="Compact"/>
+      </w:pPr>
+      <w:r>
         <w:t xml:space="preserve">Depois colocar a senha.</w:t>
       </w:r>
       <w:r>
@@ -21475,7 +22160,7 @@
       <w:pPr>
         <w:numPr>
           <w:ilvl w:val="0"/>
-          <w:numId w:val="1188"/>
+          <w:numId w:val="1192"/>
         </w:numPr>
         <w:pStyle w:val="Compact"/>
       </w:pPr>
@@ -21532,8 +22217,8 @@
         <w:br w:type="page"/>
       </w:r>
     </w:p>
-    <w:bookmarkEnd w:id="81"/>
-    <w:bookmarkStart w:id="83" w:name="andamento-dos-estudos"/>
+    <w:bookmarkEnd w:id="82"/>
+    <w:bookmarkStart w:id="84" w:name="andamento-dos-estudos"/>
     <w:p>
       <w:pPr>
         <w:pStyle w:val="Heading1"/>
@@ -21551,7 +22236,7 @@
         <w:t xml:space="preserve">Andamento dos Estudos</w:t>
       </w:r>
     </w:p>
-    <w:bookmarkStart w:id="82" w:name="assunto-em-andamento"/>
+    <w:bookmarkStart w:id="83" w:name="assunto-em-andamento"/>
     <w:p>
       <w:pPr>
         <w:pStyle w:val="Heading2"/>
@@ -21580,8 +22265,8 @@
         <w:br/>
       </w:r>
     </w:p>
-    <w:bookmarkEnd w:id="82"/>
     <w:bookmarkEnd w:id="83"/>
+    <w:bookmarkEnd w:id="84"/>
     <w:sectPr/>
   </w:body>
 </w:document>
@@ -23366,6 +24051,18 @@
     <w:abstractNumId w:val="991"/>
   </w:num>
   <w:num w:numId="1190">
+    <w:abstractNumId w:val="991"/>
+  </w:num>
+  <w:num w:numId="1191">
+    <w:abstractNumId w:val="991"/>
+  </w:num>
+  <w:num w:numId="1192">
+    <w:abstractNumId w:val="991"/>
+  </w:num>
+  <w:num w:numId="1193">
+    <w:abstractNumId w:val="991"/>
+  </w:num>
+  <w:num w:numId="1194">
     <w:abstractNumId w:val="991"/>
   </w:num>
 </w:numbering>

</xml_diff>

<commit_message>
atualização 20/4/22 - Entidade Associativa
</commit_message>
<xml_diff>
--- a/Readme.docx
+++ b/Readme.docx
@@ -49,7 +49,7 @@
         <w:pStyle w:val="Date"/>
       </w:pPr>
       <w:r>
-        <w:t xml:space="preserve">2022-04-18</w:t>
+        <w:t xml:space="preserve">2022-04-20</w:t>
       </w:r>
     </w:p>
     <w:sdt>
@@ -2791,7 +2791,20 @@
         <w:pStyle w:val="Compact"/>
       </w:pPr>
       <w:r>
-        <w:t xml:space="preserve">n x n (muitos pra muitos), necessidade da criação de uma tabela associativa.</w:t>
+        <w:t xml:space="preserve">n x n (muitos pra muitos), necessidade da criação de uma tabela associativa (ver</w:t>
+      </w:r>
+      <w:r>
+        <w:t xml:space="preserve"> </w:t>
+      </w:r>
+      <w:r>
+        <w:rPr>
+          <w:bCs/>
+          <w:b/>
+        </w:rPr>
+        <w:t xml:space="preserve">capitulo 16 - Módulo 18 - Entidades Associativas e Chaves</w:t>
+      </w:r>
+      <w:r>
+        <w:t xml:space="preserve">).</w:t>
       </w:r>
       <w:r>
         <w:br/>
@@ -2806,7 +2819,22 @@
         <w:pStyle w:val="Compact"/>
       </w:pPr>
       <w:r>
-        <w:t xml:space="preserve">Uma tabela associativa representa uma entidade que não existe por si só e sua existência está condicionada à existência de duas ou mais entidades com relacionamento do tipo N:N. Além disso, o identificador negocial da tabela é formado exclusivamente pelas colunas que são geradas pela FK dessas tabelas relacionadas.</w:t>
+        <w:t xml:space="preserve">Uma tabela associativa representa uma entidade que não existe por si só e sua existência está condicionada à existência de duas ou mais entidades com relacionamento do tipo N:N.</w:t>
+      </w:r>
+      <w:r>
+        <w:br/>
+      </w:r>
+    </w:p>
+    <w:p>
+      <w:pPr>
+        <w:numPr>
+          <w:ilvl w:val="3"/>
+          <w:numId w:val="1039"/>
+        </w:numPr>
+        <w:pStyle w:val="Compact"/>
+      </w:pPr>
+      <w:r>
+        <w:t xml:space="preserve">Além disso, o identificador negocial da tabela é formado exclusivamente pelas colunas que são geradas pela FK dessas tabelas relacionadas.</w:t>
       </w:r>
       <w:r>
         <w:br/>
@@ -22457,7 +22485,7 @@
     </w:p>
     <w:bookmarkEnd w:id="80"/>
     <w:bookmarkEnd w:id="81"/>
-    <w:bookmarkStart w:id="82" w:name="detalhes"/>
+    <w:bookmarkStart w:id="85" w:name="X93467b4f465db51a18d5a1793856158e4216daa"/>
     <w:p>
       <w:pPr>
         <w:pStyle w:val="Heading1"/>
@@ -22472,7 +22500,25 @@
         <w:tab/>
       </w:r>
       <w:r>
-        <w:t xml:space="preserve">Detalhes</w:t>
+        <w:t xml:space="preserve">Módulo 18 - Entidade Associativa e Chaves</w:t>
+      </w:r>
+    </w:p>
+    <w:bookmarkStart w:id="83" w:name="entidades-associativas"/>
+    <w:p>
+      <w:pPr>
+        <w:pStyle w:val="Heading2"/>
+      </w:pPr>
+      <w:r>
+        <w:rPr>
+          <w:rStyle w:val="SectionNumber"/>
+        </w:rPr>
+        <w:t xml:space="preserve">16.1</w:t>
+      </w:r>
+      <w:r>
+        <w:tab/>
+      </w:r>
+      <w:r>
+        <w:t xml:space="preserve">Entidades Associativas</w:t>
       </w:r>
     </w:p>
     <w:p>
@@ -22484,72 +22530,7 @@
         <w:pStyle w:val="Compact"/>
       </w:pPr>
       <w:r>
-        <w:rPr>
-          <w:iCs/>
-          <w:i/>
-          <w:bCs/>
-          <w:b/>
-        </w:rPr>
-        <w:t xml:space="preserve">Comentarios</w:t>
-      </w:r>
-      <w:r>
-        <w:t xml:space="preserve"> </w:t>
-      </w:r>
-      <w:r>
-        <w:t xml:space="preserve">no</w:t>
-      </w:r>
-      <w:r>
-        <w:t xml:space="preserve"> </w:t>
-      </w:r>
-      <w:r>
-        <w:rPr>
-          <w:bCs/>
-          <w:b/>
-        </w:rPr>
-        <w:t xml:space="preserve">MySQL</w:t>
-      </w:r>
-      <w:r>
-        <w:t xml:space="preserve">, diferente do</w:t>
-      </w:r>
-      <w:r>
-        <w:t xml:space="preserve"> </w:t>
-      </w:r>
-      <w:r>
-        <w:rPr>
-          <w:bCs/>
-          <w:b/>
-        </w:rPr>
-        <w:t xml:space="preserve">SQL</w:t>
-      </w:r>
-      <w:r>
-        <w:t xml:space="preserve"> </w:t>
-      </w:r>
-      <w:r>
-        <w:t xml:space="preserve">onde comentarios são ’/**/</w:t>
-      </w:r>
-      <w:r>
-        <w:t xml:space="preserve">‘</w:t>
-      </w:r>
-      <w:r>
-        <w:t xml:space="preserve">, no MySQL é</w:t>
-      </w:r>
-      <w:r>
-        <w:t xml:space="preserve">’</w:t>
-      </w:r>
-      <w:r>
-        <w:t xml:space="preserve">#</w:t>
-      </w:r>
-      <w:r>
-        <w:t xml:space="preserve">‘</w:t>
-      </w:r>
-      <w:r>
-        <w:t xml:space="preserve">. Ou</w:t>
-      </w:r>
-      <w:r>
-        <w:t xml:space="preserve">’</w:t>
-      </w:r>
-      <w:r>
-        <w:t xml:space="preserve">- -’ para comentario de linha.</w:t>
+        <w:t xml:space="preserve">Entidades associativas aparecem quando temos uma relação entre entidades do tipo N:N (muitos para muitos).</w:t>
       </w:r>
       <w:r>
         <w:br/>
@@ -22564,65 +22545,52 @@
         <w:pStyle w:val="Compact"/>
       </w:pPr>
       <w:r>
-        <w:t xml:space="preserve">O que são e o que fazem os administradores:</w:t>
-      </w:r>
-      <w:r>
-        <w:br/>
-      </w:r>
-    </w:p>
-    <w:p>
-      <w:pPr>
-        <w:numPr>
-          <w:ilvl w:val="1"/>
-          <w:numId w:val="1196"/>
-        </w:numPr>
-      </w:pPr>
-      <w:r>
-        <w:t xml:space="preserve">Administrador de dados(AD):</w:t>
-      </w:r>
-      <w:r>
-        <w:br/>
-      </w:r>
-      <w:r>
-        <w:t xml:space="preserve">O Administrador de Dados (AD) tem o objetivo de gerenciar o Modelo de Dados Corporativo, contribuindo para assegurar a qualidade das informações, a integração dos sistemas, a retenção e a disseminação do conhecimento dos negócios.</w:t>
-      </w:r>
-      <w:r>
-        <w:br/>
-      </w:r>
-      <w:r>
-        <w:t xml:space="preserve">Cabe a ele, guiado por certos princípios e através de atividades de planejamento, organização e controle dos dados corporativos, gerenciar os dados como recursos de uso comum da organização, promovendo-lhes os valores de autenticidade, autoridade, precisão, acessibilidade, seguridade e inteligibilidade.</w:t>
-      </w:r>
-      <w:r>
-        <w:br/>
-      </w:r>
-      <w:r>
-        <w:t xml:space="preserve">Tem como função o planejamento central, a documentação e o gerenciamento dos dados a partir da perspectiva de seus significados e valores para a organização como um todo.</w:t>
-      </w:r>
-      <w:r>
-        <w:br/>
-      </w:r>
-    </w:p>
-    <w:p>
-      <w:pPr>
-        <w:numPr>
-          <w:ilvl w:val="1"/>
-          <w:numId w:val="1196"/>
-        </w:numPr>
-      </w:pPr>
-      <w:r>
-        <w:t xml:space="preserve">Administrador de banco de dados (DBA):</w:t>
-      </w:r>
-      <w:r>
-        <w:br/>
-      </w:r>
-      <w:r>
-        <w:t xml:space="preserve">O DBA (database administrator), sigla em inglês para Administrador de Banco de Dados, é um profissional da área de tecnologia responsável pela criação, instalação, monitoramento, reparos e análise de estruturas de um banco de dados.</w:t>
-      </w:r>
-      <w:r>
-        <w:br/>
-      </w:r>
-      <w:r>
-        <w:t xml:space="preserve">O banco de dados fica sob análise periódica do DBA, que trabalha para que não haja sobrecargas do sistema e que as informações inseridas tenham destino correto nos servidores. Outras funções também importantes são analisar o espaço em disco, buscar melhorias para os sistemas e realizar backups.</w:t>
+        <w:t xml:space="preserve">Na entidade associativa, o relacionamento N:N (muitos para muitos) foi dividido em dois relacionamentos do tipo 1:N (um para muitos), sendo a entidade associativa servindo de intermediario entre as entidades.</w:t>
+      </w:r>
+      <w:r>
+        <w:br/>
+      </w:r>
+      <w:r>
+        <w:drawing>
+          <wp:inline>
+            <wp:extent cx="4762500" cy="3333750"/>
+            <wp:effectExtent b="0" l="0" r="0" t="0"/>
+            <wp:docPr descr="Entidade Associativa" title="" id="1" name="Picture"/>
+            <a:graphic>
+              <a:graphicData uri="http://schemas.openxmlformats.org/drawingml/2006/picture">
+                <pic:pic>
+                  <pic:nvPicPr>
+                    <pic:cNvPr descr="Imagens/db2_novo_tipos_entidade_associativa.jpg" id="0" name="Picture"/>
+                    <pic:cNvPicPr>
+                      <a:picLocks noChangeArrowheads="1" noChangeAspect="1"/>
+                    </pic:cNvPicPr>
+                  </pic:nvPicPr>
+                  <pic:blipFill>
+                    <a:blip r:embed="rId82"/>
+                    <a:stretch>
+                      <a:fillRect/>
+                    </a:stretch>
+                  </pic:blipFill>
+                  <pic:spPr bwMode="auto">
+                    <a:xfrm>
+                      <a:off x="0" y="0"/>
+                      <a:ext cx="4762500" cy="3333750"/>
+                    </a:xfrm>
+                    <a:prstGeom prst="rect">
+                      <a:avLst/>
+                    </a:prstGeom>
+                    <a:noFill/>
+                    <a:ln w="9525">
+                      <a:noFill/>
+                      <a:headEnd/>
+                      <a:tailEnd/>
+                    </a:ln>
+                  </pic:spPr>
+                </pic:pic>
+              </a:graphicData>
+            </a:graphic>
+          </wp:inline>
+        </w:drawing>
       </w:r>
       <w:r>
         <w:br/>
@@ -22637,29 +22605,81 @@
         <w:pStyle w:val="Compact"/>
       </w:pPr>
       <w:r>
-        <w:t xml:space="preserve">Acesso ao</w:t>
-      </w:r>
-      <w:r>
-        <w:t xml:space="preserve"> </w:t>
-      </w:r>
-      <w:r>
-        <w:rPr>
-          <w:bCs/>
-          <w:b/>
-        </w:rPr>
-        <w:t xml:space="preserve">MySQL</w:t>
-      </w:r>
-      <w:r>
-        <w:t xml:space="preserve"> </w:t>
-      </w:r>
-      <w:r>
-        <w:t xml:space="preserve">pelo terminal é necessario usar o comando:</w:t>
-      </w:r>
-      <w:r>
-        <w:br/>
-      </w:r>
-      <w:r>
-        <w:t xml:space="preserve">mysql -u root -p</w:t>
+        <w:t xml:space="preserve">Esta entidade é composta pelas chaves das duas entidades principais.</w:t>
+      </w:r>
+      <w:r>
+        <w:br/>
+      </w:r>
+    </w:p>
+    <w:p>
+      <w:pPr>
+        <w:numPr>
+          <w:ilvl w:val="0"/>
+          <w:numId w:val="1195"/>
+        </w:numPr>
+        <w:pStyle w:val="Compact"/>
+      </w:pPr>
+      <w:r>
+        <w:t xml:space="preserve">Se fosse necessário, nesta entidade (associativa) também poderíamos adicionar informações complementares como quantidade, e outros campos.</w:t>
+      </w:r>
+      <w:r>
+        <w:br/>
+      </w:r>
+    </w:p>
+    <w:p>
+      <w:r>
+        <w:br w:type="page"/>
+      </w:r>
+    </w:p>
+    <w:bookmarkEnd w:id="83"/>
+    <w:bookmarkStart w:id="84" w:name="sobre-chaves"/>
+    <w:p>
+      <w:pPr>
+        <w:pStyle w:val="Heading2"/>
+      </w:pPr>
+      <w:r>
+        <w:rPr>
+          <w:rStyle w:val="SectionNumber"/>
+        </w:rPr>
+        <w:t xml:space="preserve">16.2</w:t>
+      </w:r>
+      <w:r>
+        <w:tab/>
+      </w:r>
+      <w:r>
+        <w:t xml:space="preserve">Sobre Chaves</w:t>
+      </w:r>
+    </w:p>
+    <w:p>
+      <w:pPr>
+        <w:numPr>
+          <w:ilvl w:val="0"/>
+          <w:numId w:val="1196"/>
+        </w:numPr>
+        <w:pStyle w:val="Compact"/>
+      </w:pPr>
+      <w:r>
+        <w:rPr>
+          <w:iCs/>
+          <w:i/>
+        </w:rPr>
+        <w:t xml:space="preserve">Chave Primaria</w:t>
+      </w:r>
+      <w:r>
+        <w:t xml:space="preserve"> </w:t>
+      </w:r>
+      <w:r>
+        <w:t xml:space="preserve">(</w:t>
+      </w:r>
+      <w:r>
+        <w:rPr>
+          <w:bCs/>
+          <w:b/>
+        </w:rPr>
+        <w:t xml:space="preserve">PK</w:t>
+      </w:r>
+      <w:r>
+        <w:t xml:space="preserve">)</w:t>
       </w:r>
       <w:r>
         <w:br/>
@@ -22674,6 +22694,567 @@
         <w:pStyle w:val="Compact"/>
       </w:pPr>
       <w:r>
+        <w:t xml:space="preserve">No caso da entidade associativa, podemos definir que os campos principais da tabela funcionam como uma</w:t>
+      </w:r>
+      <w:r>
+        <w:t xml:space="preserve"> </w:t>
+      </w:r>
+      <w:r>
+        <w:rPr>
+          <w:iCs/>
+          <w:i/>
+        </w:rPr>
+        <w:t xml:space="preserve">chaves primarias</w:t>
+      </w:r>
+      <w:r>
+        <w:t xml:space="preserve"> </w:t>
+      </w:r>
+      <w:r>
+        <w:t xml:space="preserve">(</w:t>
+      </w:r>
+      <w:r>
+        <w:rPr>
+          <w:bCs/>
+          <w:b/>
+        </w:rPr>
+        <w:t xml:space="preserve">PK</w:t>
+      </w:r>
+      <w:r>
+        <w:t xml:space="preserve">).</w:t>
+      </w:r>
+      <w:r>
+        <w:br/>
+      </w:r>
+    </w:p>
+    <w:p>
+      <w:pPr>
+        <w:numPr>
+          <w:ilvl w:val="1"/>
+          <w:numId w:val="1197"/>
+        </w:numPr>
+        <w:pStyle w:val="Compact"/>
+      </w:pPr>
+      <w:r>
+        <w:t xml:space="preserve">São definidas assim porque é comum que o resultado da combinação dos campos não possam se repetir, formando assim uma identidade unica, criada a partir da combinação de campos.</w:t>
+      </w:r>
+      <w:r>
+        <w:br/>
+      </w:r>
+    </w:p>
+    <w:p>
+      <w:pPr>
+        <w:numPr>
+          <w:ilvl w:val="1"/>
+          <w:numId w:val="1197"/>
+        </w:numPr>
+        <w:pStyle w:val="Compact"/>
+      </w:pPr>
+      <w:r>
+        <w:t xml:space="preserve">Sintaxe:</w:t>
+      </w:r>
+      <w:r>
+        <w:br/>
+      </w:r>
+      <w:r>
+        <w:rPr>
+          <w:bCs/>
+          <w:b/>
+        </w:rPr>
+        <w:t xml:space="preserve">ALTER</w:t>
+      </w:r>
+      <w:r>
+        <w:t xml:space="preserve"> </w:t>
+      </w:r>
+      <w:r>
+        <w:rPr>
+          <w:bCs/>
+          <w:b/>
+        </w:rPr>
+        <w:t xml:space="preserve">TABLE</w:t>
+      </w:r>
+      <w:r>
+        <w:t xml:space="preserve"> </w:t>
+      </w:r>
+      <w:r>
+        <w:rPr>
+          <w:iCs/>
+          <w:i/>
+        </w:rPr>
+        <w:t xml:space="preserve">tabela_associativa</w:t>
+      </w:r>
+      <w:r>
+        <w:br/>
+      </w:r>
+      <w:r>
+        <w:rPr>
+          <w:bCs/>
+          <w:b/>
+        </w:rPr>
+        <w:t xml:space="preserve">ADD</w:t>
+      </w:r>
+      <w:r>
+        <w:t xml:space="preserve"> </w:t>
+      </w:r>
+      <w:r>
+        <w:rPr>
+          <w:bCs/>
+          <w:b/>
+        </w:rPr>
+        <w:t xml:space="preserve">CONSTRAINTS</w:t>
+      </w:r>
+      <w:r>
+        <w:t xml:space="preserve"> </w:t>
+      </w:r>
+      <w:r>
+        <w:rPr>
+          <w:iCs/>
+          <w:i/>
+        </w:rPr>
+        <w:t xml:space="preserve">PK_tabela_associativa</w:t>
+      </w:r>
+      <w:r>
+        <w:br/>
+      </w:r>
+      <w:r>
+        <w:rPr>
+          <w:bCs/>
+          <w:b/>
+        </w:rPr>
+        <w:t xml:space="preserve">PRIMARY</w:t>
+      </w:r>
+      <w:r>
+        <w:t xml:space="preserve"> </w:t>
+      </w:r>
+      <w:r>
+        <w:rPr>
+          <w:bCs/>
+          <w:b/>
+        </w:rPr>
+        <w:t xml:space="preserve">KEY</w:t>
+      </w:r>
+      <w:r>
+        <w:t xml:space="preserve"> </w:t>
+      </w:r>
+      <w:r>
+        <w:t xml:space="preserve">(</w:t>
+      </w:r>
+      <w:r>
+        <w:rPr>
+          <w:iCs/>
+          <w:i/>
+        </w:rPr>
+        <w:t xml:space="preserve">campo1</w:t>
+      </w:r>
+      <w:r>
+        <w:t xml:space="preserve">,</w:t>
+      </w:r>
+      <w:r>
+        <w:rPr>
+          <w:iCs/>
+          <w:i/>
+        </w:rPr>
+        <w:t xml:space="preserve">campo2</w:t>
+      </w:r>
+      <w:r>
+        <w:t xml:space="preserve">,…);</w:t>
+      </w:r>
+      <w:r>
+        <w:br/>
+      </w:r>
+    </w:p>
+    <w:p>
+      <w:pPr>
+        <w:numPr>
+          <w:ilvl w:val="0"/>
+          <w:numId w:val="1196"/>
+        </w:numPr>
+        <w:pStyle w:val="Compact"/>
+      </w:pPr>
+      <w:r>
+        <w:rPr>
+          <w:iCs/>
+          <w:i/>
+        </w:rPr>
+        <w:t xml:space="preserve">Chave Estrangeira</w:t>
+      </w:r>
+      <w:r>
+        <w:t xml:space="preserve"> </w:t>
+      </w:r>
+      <w:r>
+        <w:t xml:space="preserve">(</w:t>
+      </w:r>
+      <w:r>
+        <w:rPr>
+          <w:bCs/>
+          <w:b/>
+        </w:rPr>
+        <w:t xml:space="preserve">FK</w:t>
+      </w:r>
+      <w:r>
+        <w:t xml:space="preserve">)</w:t>
+      </w:r>
+      <w:r>
+        <w:br/>
+      </w:r>
+    </w:p>
+    <w:p>
+      <w:pPr>
+        <w:numPr>
+          <w:ilvl w:val="1"/>
+          <w:numId w:val="1198"/>
+        </w:numPr>
+        <w:pStyle w:val="Compact"/>
+      </w:pPr>
+      <w:r>
+        <w:t xml:space="preserve">Alem de</w:t>
+      </w:r>
+      <w:r>
+        <w:t xml:space="preserve"> </w:t>
+      </w:r>
+      <w:r>
+        <w:rPr>
+          <w:iCs/>
+          <w:i/>
+        </w:rPr>
+        <w:t xml:space="preserve">chaves primarias</w:t>
+      </w:r>
+      <w:r>
+        <w:t xml:space="preserve"> </w:t>
+      </w:r>
+      <w:r>
+        <w:t xml:space="preserve">(</w:t>
+      </w:r>
+      <w:r>
+        <w:rPr>
+          <w:bCs/>
+          <w:b/>
+        </w:rPr>
+        <w:t xml:space="preserve">PK</w:t>
+      </w:r>
+      <w:r>
+        <w:t xml:space="preserve">), os campos princiapais da entidade associativa, também referenciam a chaves primarias das entidades/tabelas que ela quer juntar, logo também são</w:t>
+      </w:r>
+      <w:r>
+        <w:t xml:space="preserve"> </w:t>
+      </w:r>
+      <w:r>
+        <w:rPr>
+          <w:iCs/>
+          <w:i/>
+        </w:rPr>
+        <w:t xml:space="preserve">chaves estrangeiras</w:t>
+      </w:r>
+      <w:r>
+        <w:t xml:space="preserve"> </w:t>
+      </w:r>
+      <w:r>
+        <w:t xml:space="preserve">(</w:t>
+      </w:r>
+      <w:r>
+        <w:rPr>
+          <w:bCs/>
+          <w:b/>
+        </w:rPr>
+        <w:t xml:space="preserve">FK</w:t>
+      </w:r>
+      <w:r>
+        <w:t xml:space="preserve">).</w:t>
+      </w:r>
+      <w:r>
+        <w:br/>
+      </w:r>
+    </w:p>
+    <w:p>
+      <w:pPr>
+        <w:numPr>
+          <w:ilvl w:val="1"/>
+          <w:numId w:val="1198"/>
+        </w:numPr>
+        <w:pStyle w:val="Compact"/>
+      </w:pPr>
+      <w:r>
+        <w:t xml:space="preserve">Não tem problema, e nem é incomum, uma</w:t>
+      </w:r>
+      <w:r>
+        <w:t xml:space="preserve"> </w:t>
+      </w:r>
+      <w:r>
+        <w:rPr>
+          <w:iCs/>
+          <w:i/>
+        </w:rPr>
+        <w:t xml:space="preserve">chave primaria</w:t>
+      </w:r>
+      <w:r>
+        <w:t xml:space="preserve"> </w:t>
+      </w:r>
+      <w:r>
+        <w:t xml:space="preserve">(</w:t>
+      </w:r>
+      <w:r>
+        <w:rPr>
+          <w:bCs/>
+          <w:b/>
+        </w:rPr>
+        <w:t xml:space="preserve">PK</w:t>
+      </w:r>
+      <w:r>
+        <w:t xml:space="preserve">) ser também um</w:t>
+      </w:r>
+      <w:r>
+        <w:t xml:space="preserve"> </w:t>
+      </w:r>
+      <w:r>
+        <w:rPr>
+          <w:iCs/>
+          <w:i/>
+        </w:rPr>
+        <w:t xml:space="preserve">chave estrangeira</w:t>
+      </w:r>
+      <w:r>
+        <w:t xml:space="preserve"> </w:t>
+      </w:r>
+      <w:r>
+        <w:t xml:space="preserve">(</w:t>
+      </w:r>
+      <w:r>
+        <w:rPr>
+          <w:bCs/>
+          <w:b/>
+        </w:rPr>
+        <w:t xml:space="preserve">FK</w:t>
+      </w:r>
+      <w:r>
+        <w:t xml:space="preserve">) nesses casos.</w:t>
+      </w:r>
+      <w:r>
+        <w:br/>
+      </w:r>
+    </w:p>
+    <w:p>
+      <w:r>
+        <w:br w:type="page"/>
+      </w:r>
+    </w:p>
+    <w:bookmarkEnd w:id="84"/>
+    <w:bookmarkEnd w:id="85"/>
+    <w:bookmarkStart w:id="86" w:name="detalhes"/>
+    <w:p>
+      <w:pPr>
+        <w:pStyle w:val="Heading1"/>
+      </w:pPr>
+      <w:r>
+        <w:rPr>
+          <w:rStyle w:val="SectionNumber"/>
+        </w:rPr>
+        <w:t xml:space="preserve">17</w:t>
+      </w:r>
+      <w:r>
+        <w:tab/>
+      </w:r>
+      <w:r>
+        <w:t xml:space="preserve">Detalhes</w:t>
+      </w:r>
+    </w:p>
+    <w:p>
+      <w:pPr>
+        <w:numPr>
+          <w:ilvl w:val="0"/>
+          <w:numId w:val="1199"/>
+        </w:numPr>
+        <w:pStyle w:val="Compact"/>
+      </w:pPr>
+      <w:r>
+        <w:rPr>
+          <w:iCs/>
+          <w:i/>
+          <w:bCs/>
+          <w:b/>
+        </w:rPr>
+        <w:t xml:space="preserve">Comentarios</w:t>
+      </w:r>
+      <w:r>
+        <w:t xml:space="preserve"> </w:t>
+      </w:r>
+      <w:r>
+        <w:t xml:space="preserve">no</w:t>
+      </w:r>
+      <w:r>
+        <w:t xml:space="preserve"> </w:t>
+      </w:r>
+      <w:r>
+        <w:rPr>
+          <w:bCs/>
+          <w:b/>
+        </w:rPr>
+        <w:t xml:space="preserve">MySQL</w:t>
+      </w:r>
+      <w:r>
+        <w:t xml:space="preserve">, diferente do</w:t>
+      </w:r>
+      <w:r>
+        <w:t xml:space="preserve"> </w:t>
+      </w:r>
+      <w:r>
+        <w:rPr>
+          <w:bCs/>
+          <w:b/>
+        </w:rPr>
+        <w:t xml:space="preserve">SQL</w:t>
+      </w:r>
+      <w:r>
+        <w:t xml:space="preserve"> </w:t>
+      </w:r>
+      <w:r>
+        <w:t xml:space="preserve">onde comentarios são ’/**/</w:t>
+      </w:r>
+      <w:r>
+        <w:t xml:space="preserve">‘</w:t>
+      </w:r>
+      <w:r>
+        <w:t xml:space="preserve">, no MySQL é</w:t>
+      </w:r>
+      <w:r>
+        <w:t xml:space="preserve">’</w:t>
+      </w:r>
+      <w:r>
+        <w:t xml:space="preserve">#</w:t>
+      </w:r>
+      <w:r>
+        <w:t xml:space="preserve">‘</w:t>
+      </w:r>
+      <w:r>
+        <w:t xml:space="preserve">. Ou</w:t>
+      </w:r>
+      <w:r>
+        <w:t xml:space="preserve">’</w:t>
+      </w:r>
+      <w:r>
+        <w:t xml:space="preserve">- -’ para comentario de linha.</w:t>
+      </w:r>
+      <w:r>
+        <w:br/>
+      </w:r>
+    </w:p>
+    <w:p>
+      <w:pPr>
+        <w:numPr>
+          <w:ilvl w:val="0"/>
+          <w:numId w:val="1199"/>
+        </w:numPr>
+        <w:pStyle w:val="Compact"/>
+      </w:pPr>
+      <w:r>
+        <w:t xml:space="preserve">O que são e o que fazem os administradores:</w:t>
+      </w:r>
+      <w:r>
+        <w:br/>
+      </w:r>
+    </w:p>
+    <w:p>
+      <w:pPr>
+        <w:numPr>
+          <w:ilvl w:val="1"/>
+          <w:numId w:val="1200"/>
+        </w:numPr>
+      </w:pPr>
+      <w:r>
+        <w:t xml:space="preserve">Administrador de dados(AD):</w:t>
+      </w:r>
+      <w:r>
+        <w:br/>
+      </w:r>
+      <w:r>
+        <w:t xml:space="preserve">O Administrador de Dados (AD) tem o objetivo de gerenciar o Modelo de Dados Corporativo, contribuindo para assegurar a qualidade das informações, a integração dos sistemas, a retenção e a disseminação do conhecimento dos negócios.</w:t>
+      </w:r>
+      <w:r>
+        <w:br/>
+      </w:r>
+      <w:r>
+        <w:t xml:space="preserve">Cabe a ele, guiado por certos princípios e através de atividades de planejamento, organização e controle dos dados corporativos, gerenciar os dados como recursos de uso comum da organização, promovendo-lhes os valores de autenticidade, autoridade, precisão, acessibilidade, seguridade e inteligibilidade.</w:t>
+      </w:r>
+      <w:r>
+        <w:br/>
+      </w:r>
+      <w:r>
+        <w:t xml:space="preserve">Tem como função o planejamento central, a documentação e o gerenciamento dos dados a partir da perspectiva de seus significados e valores para a organização como um todo.</w:t>
+      </w:r>
+      <w:r>
+        <w:br/>
+      </w:r>
+    </w:p>
+    <w:p>
+      <w:pPr>
+        <w:numPr>
+          <w:ilvl w:val="1"/>
+          <w:numId w:val="1200"/>
+        </w:numPr>
+      </w:pPr>
+      <w:r>
+        <w:t xml:space="preserve">Administrador de banco de dados (DBA):</w:t>
+      </w:r>
+      <w:r>
+        <w:br/>
+      </w:r>
+      <w:r>
+        <w:t xml:space="preserve">O DBA (database administrator), sigla em inglês para Administrador de Banco de Dados, é um profissional da área de tecnologia responsável pela criação, instalação, monitoramento, reparos e análise de estruturas de um banco de dados.</w:t>
+      </w:r>
+      <w:r>
+        <w:br/>
+      </w:r>
+      <w:r>
+        <w:t xml:space="preserve">O banco de dados fica sob análise periódica do DBA, que trabalha para que não haja sobrecargas do sistema e que as informações inseridas tenham destino correto nos servidores. Outras funções também importantes são analisar o espaço em disco, buscar melhorias para os sistemas e realizar backups.</w:t>
+      </w:r>
+      <w:r>
+        <w:br/>
+      </w:r>
+    </w:p>
+    <w:p>
+      <w:pPr>
+        <w:numPr>
+          <w:ilvl w:val="0"/>
+          <w:numId w:val="1199"/>
+        </w:numPr>
+        <w:pStyle w:val="Compact"/>
+      </w:pPr>
+      <w:r>
+        <w:t xml:space="preserve">Acesso ao</w:t>
+      </w:r>
+      <w:r>
+        <w:t xml:space="preserve"> </w:t>
+      </w:r>
+      <w:r>
+        <w:rPr>
+          <w:bCs/>
+          <w:b/>
+        </w:rPr>
+        <w:t xml:space="preserve">MySQL</w:t>
+      </w:r>
+      <w:r>
+        <w:t xml:space="preserve"> </w:t>
+      </w:r>
+      <w:r>
+        <w:t xml:space="preserve">pelo terminal é necessario usar o comando:</w:t>
+      </w:r>
+      <w:r>
+        <w:br/>
+      </w:r>
+      <w:r>
+        <w:t xml:space="preserve">mysql -u root -p</w:t>
+      </w:r>
+      <w:r>
+        <w:br/>
+      </w:r>
+    </w:p>
+    <w:p>
+      <w:pPr>
+        <w:numPr>
+          <w:ilvl w:val="1"/>
+          <w:numId w:val="1201"/>
+        </w:numPr>
+        <w:pStyle w:val="Compact"/>
+      </w:pPr>
+      <w:r>
         <w:t xml:space="preserve">Depois colocar a senha.</w:t>
       </w:r>
       <w:r>
@@ -22684,7 +23265,7 @@
       <w:pPr>
         <w:numPr>
           <w:ilvl w:val="0"/>
-          <w:numId w:val="1195"/>
+          <w:numId w:val="1199"/>
         </w:numPr>
         <w:pStyle w:val="Compact"/>
       </w:pPr>
@@ -22741,8 +23322,8 @@
         <w:br w:type="page"/>
       </w:r>
     </w:p>
-    <w:bookmarkEnd w:id="82"/>
-    <w:bookmarkStart w:id="84" w:name="andamento-dos-estudos"/>
+    <w:bookmarkEnd w:id="86"/>
+    <w:bookmarkStart w:id="88" w:name="andamento-dos-estudos"/>
     <w:p>
       <w:pPr>
         <w:pStyle w:val="Heading1"/>
@@ -22751,7 +23332,7 @@
         <w:rPr>
           <w:rStyle w:val="SectionNumber"/>
         </w:rPr>
-        <w:t xml:space="preserve">17</w:t>
+        <w:t xml:space="preserve">18</w:t>
       </w:r>
       <w:r>
         <w:tab/>
@@ -22760,7 +23341,7 @@
         <w:t xml:space="preserve">Andamento dos Estudos</w:t>
       </w:r>
     </w:p>
-    <w:bookmarkStart w:id="83" w:name="assunto-em-andamento"/>
+    <w:bookmarkStart w:id="87" w:name="assunto-em-andamento"/>
     <w:p>
       <w:pPr>
         <w:pStyle w:val="Heading2"/>
@@ -22769,7 +23350,7 @@
         <w:rPr>
           <w:rStyle w:val="SectionNumber"/>
         </w:rPr>
-        <w:t xml:space="preserve">17.1</w:t>
+        <w:t xml:space="preserve">18.1</w:t>
       </w:r>
       <w:r>
         <w:tab/>
@@ -22789,8 +23370,8 @@
         <w:br/>
       </w:r>
     </w:p>
-    <w:bookmarkEnd w:id="83"/>
-    <w:bookmarkEnd w:id="84"/>
+    <w:bookmarkEnd w:id="87"/>
+    <w:bookmarkEnd w:id="88"/>
     <w:sectPr/>
   </w:body>
 </w:document>
@@ -24596,6 +25177,18 @@
     <w:abstractNumId w:val="991"/>
   </w:num>
   <w:num w:numId="1197">
+    <w:abstractNumId w:val="991"/>
+  </w:num>
+  <w:num w:numId="1198">
+    <w:abstractNumId w:val="991"/>
+  </w:num>
+  <w:num w:numId="1199">
+    <w:abstractNumId w:val="991"/>
+  </w:num>
+  <w:num w:numId="1200">
+    <w:abstractNumId w:val="991"/>
+  </w:num>
+  <w:num w:numId="1201">
     <w:abstractNumId w:val="991"/>
   </w:num>
 </w:numbering>

</xml_diff>

<commit_message>
atualização 23/4/22 - TRIGGER e Detalhes
</commit_message>
<xml_diff>
--- a/Readme.docx
+++ b/Readme.docx
@@ -49,7 +49,7 @@
         <w:pStyle w:val="Date"/>
       </w:pPr>
       <w:r>
-        <w:t xml:space="preserve">2022-04-20</w:t>
+        <w:t xml:space="preserve">2022-04-23</w:t>
       </w:r>
     </w:p>
     <w:sdt>
@@ -23038,7 +23038,7 @@
     </w:p>
     <w:bookmarkEnd w:id="84"/>
     <w:bookmarkEnd w:id="85"/>
-    <w:bookmarkStart w:id="86" w:name="detalhes"/>
+    <w:bookmarkStart w:id="86" w:name="módulo-19---triggers-gatilhos"/>
     <w:p>
       <w:pPr>
         <w:pStyle w:val="Heading1"/>
@@ -23053,7 +23053,7 @@
         <w:tab/>
       </w:r>
       <w:r>
-        <w:t xml:space="preserve">Detalhes</w:t>
+        <w:t xml:space="preserve">Módulo 19 - TRIGGERS (Gatilhos)</w:t>
       </w:r>
     </w:p>
     <w:p>
@@ -23062,75 +23062,25 @@
           <w:ilvl w:val="0"/>
           <w:numId w:val="1199"/>
         </w:numPr>
-        <w:pStyle w:val="Compact"/>
-      </w:pPr>
-      <w:r>
-        <w:rPr>
-          <w:iCs/>
-          <w:i/>
-          <w:bCs/>
-          <w:b/>
-        </w:rPr>
-        <w:t xml:space="preserve">Comentarios</w:t>
-      </w:r>
-      <w:r>
-        <w:t xml:space="preserve"> </w:t>
-      </w:r>
-      <w:r>
-        <w:t xml:space="preserve">no</w:t>
-      </w:r>
-      <w:r>
-        <w:t xml:space="preserve"> </w:t>
-      </w:r>
-      <w:r>
-        <w:rPr>
-          <w:bCs/>
-          <w:b/>
-        </w:rPr>
-        <w:t xml:space="preserve">MySQL</w:t>
-      </w:r>
-      <w:r>
-        <w:t xml:space="preserve">, diferente do</w:t>
-      </w:r>
-      <w:r>
-        <w:t xml:space="preserve"> </w:t>
-      </w:r>
-      <w:r>
-        <w:rPr>
-          <w:bCs/>
-          <w:b/>
-        </w:rPr>
-        <w:t xml:space="preserve">SQL</w:t>
-      </w:r>
-      <w:r>
-        <w:t xml:space="preserve"> </w:t>
-      </w:r>
-      <w:r>
-        <w:t xml:space="preserve">onde comentarios são ’/**/</w:t>
-      </w:r>
-      <w:r>
-        <w:t xml:space="preserve">‘</w:t>
-      </w:r>
-      <w:r>
-        <w:t xml:space="preserve">, no MySQL é</w:t>
-      </w:r>
-      <w:r>
-        <w:t xml:space="preserve">’</w:t>
-      </w:r>
-      <w:r>
-        <w:t xml:space="preserve">#</w:t>
-      </w:r>
-      <w:r>
-        <w:t xml:space="preserve">‘</w:t>
-      </w:r>
-      <w:r>
-        <w:t xml:space="preserve">. Ou</w:t>
-      </w:r>
-      <w:r>
-        <w:t xml:space="preserve">’</w:t>
-      </w:r>
-      <w:r>
-        <w:t xml:space="preserve">- -’ para comentario de linha.</w:t>
+      </w:pPr>
+      <w:r>
+        <w:t xml:space="preserve">A</w:t>
+      </w:r>
+      <w:r>
+        <w:t xml:space="preserve"> </w:t>
+      </w:r>
+      <w:r>
+        <w:rPr>
+          <w:bCs/>
+          <w:b/>
+        </w:rPr>
+        <w:t xml:space="preserve">TRIGGER</w:t>
+      </w:r>
+      <w:r>
+        <w:t xml:space="preserve"> </w:t>
+      </w:r>
+      <w:r>
+        <w:t xml:space="preserve">é um gatilho de programação, que dispara toda vez que algo predeterminado acontecer.</w:t>
       </w:r>
       <w:r>
         <w:br/>
@@ -23142,10 +23092,25 @@
           <w:ilvl w:val="0"/>
           <w:numId w:val="1199"/>
         </w:numPr>
-        <w:pStyle w:val="Compact"/>
-      </w:pPr>
-      <w:r>
-        <w:t xml:space="preserve">O que são e o que fazem os administradores:</w:t>
+      </w:pPr>
+      <w:r>
+        <w:t xml:space="preserve">Exemplos de gatilhos disparadores de uma</w:t>
+      </w:r>
+      <w:r>
+        <w:t xml:space="preserve"> </w:t>
+      </w:r>
+      <w:r>
+        <w:rPr>
+          <w:bCs/>
+          <w:b/>
+        </w:rPr>
+        <w:t xml:space="preserve">TRIGGER</w:t>
+      </w:r>
+      <w:r>
+        <w:t xml:space="preserve"> </w:t>
+      </w:r>
+      <w:r>
+        <w:t xml:space="preserve">são:</w:t>
       </w:r>
       <w:r>
         <w:br/>
@@ -23157,27 +23122,14 @@
           <w:ilvl w:val="1"/>
           <w:numId w:val="1200"/>
         </w:numPr>
-      </w:pPr>
-      <w:r>
-        <w:t xml:space="preserve">Administrador de dados(AD):</w:t>
-      </w:r>
-      <w:r>
-        <w:br/>
-      </w:r>
-      <w:r>
-        <w:t xml:space="preserve">O Administrador de Dados (AD) tem o objetivo de gerenciar o Modelo de Dados Corporativo, contribuindo para assegurar a qualidade das informações, a integração dos sistemas, a retenção e a disseminação do conhecimento dos negócios.</w:t>
-      </w:r>
-      <w:r>
-        <w:br/>
-      </w:r>
-      <w:r>
-        <w:t xml:space="preserve">Cabe a ele, guiado por certos princípios e através de atividades de planejamento, organização e controle dos dados corporativos, gerenciar os dados como recursos de uso comum da organização, promovendo-lhes os valores de autenticidade, autoridade, precisão, acessibilidade, seguridade e inteligibilidade.</w:t>
-      </w:r>
-      <w:r>
-        <w:br/>
-      </w:r>
-      <w:r>
-        <w:t xml:space="preserve">Tem como função o planejamento central, a documentação e o gerenciamento dos dados a partir da perspectiva de seus significados e valores para a organização como um todo.</w:t>
+        <w:pStyle w:val="Compact"/>
+      </w:pPr>
+      <w:r>
+        <w:rPr>
+          <w:bCs/>
+          <w:b/>
+        </w:rPr>
+        <w:t xml:space="preserve">INSERT</w:t>
       </w:r>
       <w:r>
         <w:br/>
@@ -23189,21 +23141,33 @@
           <w:ilvl w:val="1"/>
           <w:numId w:val="1200"/>
         </w:numPr>
-      </w:pPr>
-      <w:r>
-        <w:t xml:space="preserve">Administrador de banco de dados (DBA):</w:t>
-      </w:r>
-      <w:r>
-        <w:br/>
-      </w:r>
-      <w:r>
-        <w:t xml:space="preserve">O DBA (database administrator), sigla em inglês para Administrador de Banco de Dados, é um profissional da área de tecnologia responsável pela criação, instalação, monitoramento, reparos e análise de estruturas de um banco de dados.</w:t>
-      </w:r>
-      <w:r>
-        <w:br/>
-      </w:r>
-      <w:r>
-        <w:t xml:space="preserve">O banco de dados fica sob análise periódica do DBA, que trabalha para que não haja sobrecargas do sistema e que as informações inseridas tenham destino correto nos servidores. Outras funções também importantes são analisar o espaço em disco, buscar melhorias para os sistemas e realizar backups.</w:t>
+        <w:pStyle w:val="Compact"/>
+      </w:pPr>
+      <w:r>
+        <w:rPr>
+          <w:bCs/>
+          <w:b/>
+        </w:rPr>
+        <w:t xml:space="preserve">UPDATE</w:t>
+      </w:r>
+      <w:r>
+        <w:br/>
+      </w:r>
+    </w:p>
+    <w:p>
+      <w:pPr>
+        <w:numPr>
+          <w:ilvl w:val="1"/>
+          <w:numId w:val="1200"/>
+        </w:numPr>
+        <w:pStyle w:val="Compact"/>
+      </w:pPr>
+      <w:r>
+        <w:rPr>
+          <w:bCs/>
+          <w:b/>
+        </w:rPr>
+        <w:t xml:space="preserve">DELETE</w:t>
       </w:r>
       <w:r>
         <w:br/>
@@ -23215,47 +23179,19 @@
           <w:ilvl w:val="0"/>
           <w:numId w:val="1199"/>
         </w:numPr>
-        <w:pStyle w:val="Compact"/>
-      </w:pPr>
-      <w:r>
-        <w:t xml:space="preserve">Acesso ao</w:t>
-      </w:r>
-      <w:r>
-        <w:t xml:space="preserve"> </w:t>
-      </w:r>
-      <w:r>
-        <w:rPr>
-          <w:bCs/>
-          <w:b/>
-        </w:rPr>
-        <w:t xml:space="preserve">MySQL</w:t>
-      </w:r>
-      <w:r>
-        <w:t xml:space="preserve"> </w:t>
-      </w:r>
-      <w:r>
-        <w:t xml:space="preserve">pelo terminal é necessario usar o comando:</w:t>
-      </w:r>
-      <w:r>
-        <w:br/>
-      </w:r>
-      <w:r>
-        <w:t xml:space="preserve">mysql -u root -p</w:t>
-      </w:r>
-      <w:r>
-        <w:br/>
-      </w:r>
-    </w:p>
-    <w:p>
-      <w:pPr>
-        <w:numPr>
-          <w:ilvl w:val="1"/>
-          <w:numId w:val="1201"/>
-        </w:numPr>
-        <w:pStyle w:val="Compact"/>
-      </w:pPr>
-      <w:r>
-        <w:t xml:space="preserve">Depois colocar a senha.</w:t>
+      </w:pPr>
+      <w:r>
+        <w:t xml:space="preserve">Apos os gatilhos (</w:t>
+      </w:r>
+      <w:r>
+        <w:rPr>
+          <w:bCs/>
+          <w:b/>
+        </w:rPr>
+        <w:t xml:space="preserve">TRIGGERS</w:t>
+      </w:r>
+      <w:r>
+        <w:t xml:space="preserve">) disparados, são executados blocos de programação.</w:t>
       </w:r>
       <w:r>
         <w:br/>
@@ -23267,6 +23203,454 @@
           <w:ilvl w:val="0"/>
           <w:numId w:val="1199"/>
         </w:numPr>
+      </w:pPr>
+      <w:r>
+        <w:t xml:space="preserve">Sintaxe:</w:t>
+      </w:r>
+      <w:r>
+        <w:br/>
+      </w:r>
+      <w:r>
+        <w:rPr>
+          <w:bCs/>
+          <w:b/>
+        </w:rPr>
+        <w:t xml:space="preserve">DELIMITER</w:t>
+      </w:r>
+      <w:r>
+        <w:t xml:space="preserve"> </w:t>
+      </w:r>
+      <w:r>
+        <w:t xml:space="preserve">$</w:t>
+      </w:r>
+      <w:r>
+        <w:br/>
+      </w:r>
+      <w:r>
+        <w:rPr>
+          <w:bCs/>
+          <w:b/>
+        </w:rPr>
+        <w:t xml:space="preserve">CREATE</w:t>
+      </w:r>
+      <w:r>
+        <w:t xml:space="preserve"> </w:t>
+      </w:r>
+      <w:r>
+        <w:rPr>
+          <w:bCs/>
+          <w:b/>
+        </w:rPr>
+        <w:t xml:space="preserve">TRIGGER</w:t>
+      </w:r>
+      <w:r>
+        <w:t xml:space="preserve"> </w:t>
+      </w:r>
+      <w:r>
+        <w:rPr>
+          <w:iCs/>
+          <w:i/>
+        </w:rPr>
+        <w:t xml:space="preserve">nome_da_trigger</w:t>
+      </w:r>
+      <w:r>
+        <w:br/>
+      </w:r>
+      <w:r>
+        <w:rPr>
+          <w:bCs/>
+          <w:b/>
+        </w:rPr>
+        <w:t xml:space="preserve">BEFORE</w:t>
+      </w:r>
+      <w:r>
+        <w:t xml:space="preserve">/</w:t>
+      </w:r>
+      <w:r>
+        <w:rPr>
+          <w:bCs/>
+          <w:b/>
+        </w:rPr>
+        <w:t xml:space="preserve">AFTER</w:t>
+      </w:r>
+      <w:r>
+        <w:t xml:space="preserve"> </w:t>
+      </w:r>
+      <w:r>
+        <w:rPr>
+          <w:bCs/>
+          <w:b/>
+        </w:rPr>
+        <w:t xml:space="preserve">INSERT</w:t>
+      </w:r>
+      <w:r>
+        <w:t xml:space="preserve">/</w:t>
+      </w:r>
+      <w:r>
+        <w:rPr>
+          <w:bCs/>
+          <w:b/>
+        </w:rPr>
+        <w:t xml:space="preserve">DELETE</w:t>
+      </w:r>
+      <w:r>
+        <w:t xml:space="preserve">/</w:t>
+      </w:r>
+      <w:r>
+        <w:rPr>
+          <w:bCs/>
+          <w:b/>
+        </w:rPr>
+        <w:t xml:space="preserve">UPDATE</w:t>
+      </w:r>
+      <w:r>
+        <w:t xml:space="preserve"> </w:t>
+      </w:r>
+      <w:r>
+        <w:rPr>
+          <w:bCs/>
+          <w:b/>
+        </w:rPr>
+        <w:t xml:space="preserve">ON</w:t>
+      </w:r>
+      <w:r>
+        <w:t xml:space="preserve"> </w:t>
+      </w:r>
+      <w:r>
+        <w:rPr>
+          <w:iCs/>
+          <w:i/>
+        </w:rPr>
+        <w:t xml:space="preserve">tabela</w:t>
+      </w:r>
+      <w:r>
+        <w:br/>
+      </w:r>
+      <w:r>
+        <w:rPr>
+          <w:bCs/>
+          <w:b/>
+        </w:rPr>
+        <w:t xml:space="preserve">FOR EACH ROW</w:t>
+      </w:r>
+      <w:r>
+        <w:t xml:space="preserve"> </w:t>
+      </w:r>
+      <w:r>
+        <w:t xml:space="preserve">(para cada linha)</w:t>
+      </w:r>
+      <w:r>
+        <w:br/>
+      </w:r>
+      <w:r>
+        <w:rPr>
+          <w:bCs/>
+          <w:b/>
+        </w:rPr>
+        <w:t xml:space="preserve">BEGIN</w:t>
+      </w:r>
+      <w:r>
+        <w:br/>
+      </w:r>
+      <w:r>
+        <w:t xml:space="preserve">(bloco de programação, qualquer comando SQL)</w:t>
+      </w:r>
+      <w:r>
+        <w:br/>
+      </w:r>
+      <w:r>
+        <w:rPr>
+          <w:bCs/>
+          <w:b/>
+        </w:rPr>
+        <w:t xml:space="preserve">END</w:t>
+      </w:r>
+      <w:r>
+        <w:br/>
+      </w:r>
+      <w:r>
+        <w:rPr>
+          <w:bCs/>
+          <w:b/>
+        </w:rPr>
+        <w:t xml:space="preserve">DELIMITER</w:t>
+      </w:r>
+      <w:r>
+        <w:t xml:space="preserve"> </w:t>
+      </w:r>
+      <w:r>
+        <w:t xml:space="preserve">;</w:t>
+      </w:r>
+      <w:r>
+        <w:br/>
+      </w:r>
+    </w:p>
+    <w:p>
+      <w:pPr>
+        <w:numPr>
+          <w:ilvl w:val="0"/>
+          <w:numId w:val="1199"/>
+        </w:numPr>
+      </w:pPr>
+      <w:r>
+        <w:t xml:space="preserve">Ao inserir um comando SQL no bloco de programação para ser executada, é preciso terminar cada instrução com o delimitador</w:t>
+      </w:r>
+      <w:r>
+        <w:t xml:space="preserve"> </w:t>
+      </w:r>
+      <w:r>
+        <w:t xml:space="preserve">“</w:t>
+      </w:r>
+      <w:r>
+        <w:t xml:space="preserve">;</w:t>
+      </w:r>
+      <w:r>
+        <w:t xml:space="preserve">”</w:t>
+      </w:r>
+      <w:r>
+        <w:t xml:space="preserve">, logo é preciso mudar o delimitador para programar o TRIGGER.</w:t>
+      </w:r>
+      <w:r>
+        <w:br/>
+      </w:r>
+    </w:p>
+    <w:p>
+      <w:r>
+        <w:br w:type="page"/>
+      </w:r>
+    </w:p>
+    <w:bookmarkEnd w:id="86"/>
+    <w:bookmarkStart w:id="87" w:name="detalhes"/>
+    <w:p>
+      <w:pPr>
+        <w:pStyle w:val="Heading1"/>
+      </w:pPr>
+      <w:r>
+        <w:rPr>
+          <w:rStyle w:val="SectionNumber"/>
+        </w:rPr>
+        <w:t xml:space="preserve">18</w:t>
+      </w:r>
+      <w:r>
+        <w:tab/>
+      </w:r>
+      <w:r>
+        <w:t xml:space="preserve">Detalhes</w:t>
+      </w:r>
+    </w:p>
+    <w:p>
+      <w:pPr>
+        <w:numPr>
+          <w:ilvl w:val="0"/>
+          <w:numId w:val="1201"/>
+        </w:numPr>
+        <w:pStyle w:val="Compact"/>
+      </w:pPr>
+      <w:r>
+        <w:rPr>
+          <w:iCs/>
+          <w:i/>
+          <w:bCs/>
+          <w:b/>
+        </w:rPr>
+        <w:t xml:space="preserve">Comentarios</w:t>
+      </w:r>
+      <w:r>
+        <w:t xml:space="preserve"> </w:t>
+      </w:r>
+      <w:r>
+        <w:t xml:space="preserve">no</w:t>
+      </w:r>
+      <w:r>
+        <w:t xml:space="preserve"> </w:t>
+      </w:r>
+      <w:r>
+        <w:rPr>
+          <w:bCs/>
+          <w:b/>
+        </w:rPr>
+        <w:t xml:space="preserve">MySQL</w:t>
+      </w:r>
+      <w:r>
+        <w:t xml:space="preserve">, diferente do</w:t>
+      </w:r>
+      <w:r>
+        <w:t xml:space="preserve"> </w:t>
+      </w:r>
+      <w:r>
+        <w:rPr>
+          <w:bCs/>
+          <w:b/>
+        </w:rPr>
+        <w:t xml:space="preserve">SQL</w:t>
+      </w:r>
+      <w:r>
+        <w:t xml:space="preserve"> </w:t>
+      </w:r>
+      <w:r>
+        <w:t xml:space="preserve">onde comentarios são ’/**/</w:t>
+      </w:r>
+      <w:r>
+        <w:t xml:space="preserve">‘</w:t>
+      </w:r>
+      <w:r>
+        <w:t xml:space="preserve">, no MySQL é</w:t>
+      </w:r>
+      <w:r>
+        <w:t xml:space="preserve">’</w:t>
+      </w:r>
+      <w:r>
+        <w:t xml:space="preserve">#</w:t>
+      </w:r>
+      <w:r>
+        <w:t xml:space="preserve">‘</w:t>
+      </w:r>
+      <w:r>
+        <w:t xml:space="preserve">. Ou</w:t>
+      </w:r>
+      <w:r>
+        <w:t xml:space="preserve">’</w:t>
+      </w:r>
+      <w:r>
+        <w:t xml:space="preserve">- -’ para comentario de linha.</w:t>
+      </w:r>
+      <w:r>
+        <w:br/>
+      </w:r>
+    </w:p>
+    <w:p>
+      <w:pPr>
+        <w:numPr>
+          <w:ilvl w:val="0"/>
+          <w:numId w:val="1201"/>
+        </w:numPr>
+        <w:pStyle w:val="Compact"/>
+      </w:pPr>
+      <w:r>
+        <w:t xml:space="preserve">O que são e o que fazem os administradores:</w:t>
+      </w:r>
+      <w:r>
+        <w:br/>
+      </w:r>
+    </w:p>
+    <w:p>
+      <w:pPr>
+        <w:numPr>
+          <w:ilvl w:val="1"/>
+          <w:numId w:val="1202"/>
+        </w:numPr>
+        <w:pStyle w:val="Compact"/>
+      </w:pPr>
+      <w:r>
+        <w:t xml:space="preserve">Administrador de dados(AD):</w:t>
+      </w:r>
+      <w:r>
+        <w:br/>
+      </w:r>
+      <w:r>
+        <w:t xml:space="preserve">O Administrador de Dados (AD) tem o objetivo de gerenciar o Modelo de Dados Corporativo, contribuindo para assegurar a qualidade das informações, a integração dos sistemas, a retenção e a disseminação do conhecimento dos negócios.</w:t>
+      </w:r>
+      <w:r>
+        <w:br/>
+      </w:r>
+      <w:r>
+        <w:t xml:space="preserve">Cabe a ele, guiado por certos princípios e através de atividades de planejamento, organização e controle dos dados corporativos, gerenciar os dados como recursos de uso comum da organização, promovendo-lhes os valores de autenticidade, autoridade, precisão, acessibilidade, seguridade e inteligibilidade.</w:t>
+      </w:r>
+      <w:r>
+        <w:br/>
+      </w:r>
+      <w:r>
+        <w:t xml:space="preserve">Tem como função o planejamento central, a documentação e o gerenciamento dos dados a partir da perspectiva de seus significados e valores para a organização como um todo.</w:t>
+      </w:r>
+      <w:r>
+        <w:br/>
+      </w:r>
+    </w:p>
+    <w:p>
+      <w:pPr>
+        <w:numPr>
+          <w:ilvl w:val="1"/>
+          <w:numId w:val="1202"/>
+        </w:numPr>
+        <w:pStyle w:val="Compact"/>
+      </w:pPr>
+      <w:r>
+        <w:t xml:space="preserve">Administrador de banco de dados (DBA):</w:t>
+      </w:r>
+      <w:r>
+        <w:br/>
+      </w:r>
+      <w:r>
+        <w:t xml:space="preserve">O DBA (database administrator), sigla em inglês para Administrador de Banco de Dados, é um profissional da área de tecnologia responsável pela criação, instalação, monitoramento, reparos e análise de estruturas de um banco de dados.</w:t>
+      </w:r>
+      <w:r>
+        <w:br/>
+      </w:r>
+      <w:r>
+        <w:t xml:space="preserve">O banco de dados fica sob análise periódica do DBA, que trabalha para que não haja sobrecargas do sistema e que as informações inseridas tenham destino correto nos servidores. Outras funções também importantes são analisar o espaço em disco, buscar melhorias para os sistemas e realizar backups.</w:t>
+      </w:r>
+      <w:r>
+        <w:br/>
+      </w:r>
+    </w:p>
+    <w:p>
+      <w:pPr>
+        <w:numPr>
+          <w:ilvl w:val="0"/>
+          <w:numId w:val="1201"/>
+        </w:numPr>
+        <w:pStyle w:val="Compact"/>
+      </w:pPr>
+      <w:r>
+        <w:t xml:space="preserve">Acesso ao</w:t>
+      </w:r>
+      <w:r>
+        <w:t xml:space="preserve"> </w:t>
+      </w:r>
+      <w:r>
+        <w:rPr>
+          <w:bCs/>
+          <w:b/>
+        </w:rPr>
+        <w:t xml:space="preserve">MySQL</w:t>
+      </w:r>
+      <w:r>
+        <w:t xml:space="preserve"> </w:t>
+      </w:r>
+      <w:r>
+        <w:t xml:space="preserve">pelo terminal é necessario usar o comando:</w:t>
+      </w:r>
+      <w:r>
+        <w:br/>
+      </w:r>
+      <w:r>
+        <w:t xml:space="preserve">mysql -u root -p</w:t>
+      </w:r>
+      <w:r>
+        <w:br/>
+      </w:r>
+    </w:p>
+    <w:p>
+      <w:pPr>
+        <w:numPr>
+          <w:ilvl w:val="1"/>
+          <w:numId w:val="1203"/>
+        </w:numPr>
+        <w:pStyle w:val="Compact"/>
+      </w:pPr>
+      <w:r>
+        <w:t xml:space="preserve">Depois colocar a senha.</w:t>
+      </w:r>
+      <w:r>
+        <w:br/>
+      </w:r>
+    </w:p>
+    <w:p>
+      <w:pPr>
+        <w:numPr>
+          <w:ilvl w:val="0"/>
+          <w:numId w:val="1201"/>
+        </w:numPr>
         <w:pStyle w:val="Compact"/>
       </w:pPr>
       <w:r>
@@ -23318,12 +23702,172 @@
       </w:r>
     </w:p>
     <w:p>
+      <w:pPr>
+        <w:numPr>
+          <w:ilvl w:val="0"/>
+          <w:numId w:val="1201"/>
+        </w:numPr>
+        <w:pStyle w:val="Compact"/>
+      </w:pPr>
+      <w:r>
+        <w:t xml:space="preserve">O</w:t>
+      </w:r>
+      <w:r>
+        <w:t xml:space="preserve"> </w:t>
+      </w:r>
+      <w:r>
+        <w:rPr>
+          <w:bCs/>
+          <w:b/>
+        </w:rPr>
+        <w:t xml:space="preserve">MySQL</w:t>
+      </w:r>
+      <w:r>
+        <w:t xml:space="preserve"> </w:t>
+      </w:r>
+      <w:r>
+        <w:t xml:space="preserve">é</w:t>
+      </w:r>
+      <w:r>
+        <w:t xml:space="preserve"> </w:t>
+      </w:r>
+      <w:r>
+        <w:t xml:space="preserve">“</w:t>
+      </w:r>
+      <w:r>
+        <w:rPr>
+          <w:iCs/>
+          <w:i/>
+        </w:rPr>
+        <w:t xml:space="preserve">case sensitive</w:t>
+      </w:r>
+      <w:r>
+        <w:t xml:space="preserve">”</w:t>
+      </w:r>
+      <w:r>
+        <w:t xml:space="preserve"> </w:t>
+      </w:r>
+      <w:r>
+        <w:t xml:space="preserve">no</w:t>
+      </w:r>
+      <w:r>
+        <w:t xml:space="preserve"> </w:t>
+      </w:r>
+      <w:r>
+        <w:rPr>
+          <w:bCs/>
+          <w:b/>
+        </w:rPr>
+        <w:t xml:space="preserve">LINUX</w:t>
+      </w:r>
+      <w:r>
+        <w:t xml:space="preserve">, mas no</w:t>
+      </w:r>
+      <w:r>
+        <w:t xml:space="preserve"> </w:t>
+      </w:r>
+      <w:r>
+        <w:rPr>
+          <w:bCs/>
+          <w:b/>
+        </w:rPr>
+        <w:t xml:space="preserve">WINDOWS</w:t>
+      </w:r>
+      <w:r>
+        <w:t xml:space="preserve"> </w:t>
+      </w:r>
+      <w:r>
+        <w:t xml:space="preserve">não é, ou seja, sensibilidade a letras maiusculas e minusculas. Depende do sistema operacional.</w:t>
+      </w:r>
+      <w:r>
+        <w:t xml:space="preserve"> </w:t>
+      </w:r>
+      <w:r>
+        <w:rPr>
+          <w:bCs/>
+          <w:b/>
+        </w:rPr>
+        <w:t xml:space="preserve">MySQL</w:t>
+      </w:r>
+      <w:r>
+        <w:t xml:space="preserve"> </w:t>
+      </w:r>
+      <w:r>
+        <w:t xml:space="preserve">acompanha o sistema operacional.</w:t>
+      </w:r>
+      <w:r>
+        <w:br/>
+      </w:r>
+    </w:p>
+    <w:p>
+      <w:pPr>
+        <w:numPr>
+          <w:ilvl w:val="1"/>
+          <w:numId w:val="1204"/>
+        </w:numPr>
+        <w:pStyle w:val="Compact"/>
+      </w:pPr>
+      <w:r>
+        <w:t xml:space="preserve">no</w:t>
+      </w:r>
+      <w:r>
+        <w:t xml:space="preserve"> </w:t>
+      </w:r>
+      <w:r>
+        <w:rPr>
+          <w:bCs/>
+          <w:b/>
+        </w:rPr>
+        <w:t xml:space="preserve">LINUX</w:t>
+      </w:r>
+      <w:r>
+        <w:t xml:space="preserve"> </w:t>
+      </w:r>
+      <w:r>
+        <w:t xml:space="preserve">faz destinção de letras maiusculas e minusculas.</w:t>
+      </w:r>
+      <w:r>
+        <w:br/>
+      </w:r>
+    </w:p>
+    <w:p>
+      <w:pPr>
+        <w:numPr>
+          <w:ilvl w:val="1"/>
+          <w:numId w:val="1204"/>
+        </w:numPr>
+        <w:pStyle w:val="Compact"/>
+      </w:pPr>
+      <w:r>
+        <w:t xml:space="preserve">no</w:t>
+      </w:r>
+      <w:r>
+        <w:t xml:space="preserve"> </w:t>
+      </w:r>
+      <w:r>
+        <w:rPr>
+          <w:bCs/>
+          <w:b/>
+        </w:rPr>
+        <w:t xml:space="preserve">WINDOWS</w:t>
+      </w:r>
+      <w:r>
+        <w:t xml:space="preserve"> </w:t>
+      </w:r>
+      <w:r>
+        <w:t xml:space="preserve">não faz destinção de letras maiusculas e minusculas.</w:t>
+      </w:r>
+      <w:r>
+        <w:br/>
+      </w:r>
+    </w:p>
+    <w:p>
       <w:r>
         <w:br w:type="page"/>
       </w:r>
     </w:p>
-    <w:bookmarkEnd w:id="86"/>
-    <w:bookmarkStart w:id="88" w:name="andamento-dos-estudos"/>
+    <w:bookmarkEnd w:id="87"/>
+    <w:bookmarkStart w:id="89" w:name="andamento-dos-estudos"/>
     <w:p>
       <w:pPr>
         <w:pStyle w:val="Heading1"/>
@@ -23332,7 +23876,7 @@
         <w:rPr>
           <w:rStyle w:val="SectionNumber"/>
         </w:rPr>
-        <w:t xml:space="preserve">18</w:t>
+        <w:t xml:space="preserve">19</w:t>
       </w:r>
       <w:r>
         <w:tab/>
@@ -23341,7 +23885,7 @@
         <w:t xml:space="preserve">Andamento dos Estudos</w:t>
       </w:r>
     </w:p>
-    <w:bookmarkStart w:id="87" w:name="assunto-em-andamento"/>
+    <w:bookmarkStart w:id="88" w:name="assunto-em-andamento"/>
     <w:p>
       <w:pPr>
         <w:pStyle w:val="Heading2"/>
@@ -23350,7 +23894,7 @@
         <w:rPr>
           <w:rStyle w:val="SectionNumber"/>
         </w:rPr>
-        <w:t xml:space="preserve">18.1</w:t>
+        <w:t xml:space="preserve">19.1</w:t>
       </w:r>
       <w:r>
         <w:tab/>
@@ -23370,8 +23914,8 @@
         <w:br/>
       </w:r>
     </w:p>
-    <w:bookmarkEnd w:id="87"/>
     <w:bookmarkEnd w:id="88"/>
+    <w:bookmarkEnd w:id="89"/>
     <w:sectPr/>
   </w:body>
 </w:document>
@@ -25189,6 +25733,15 @@
     <w:abstractNumId w:val="991"/>
   </w:num>
   <w:num w:numId="1201">
+    <w:abstractNumId w:val="991"/>
+  </w:num>
+  <w:num w:numId="1202">
+    <w:abstractNumId w:val="991"/>
+  </w:num>
+  <w:num w:numId="1203">
+    <w:abstractNumId w:val="991"/>
+  </w:num>
+  <w:num w:numId="1204">
     <w:abstractNumId w:val="991"/>
   </w:num>
 </w:numbering>

</xml_diff>

<commit_message>
atualização 27/4/22 - TRIGGERS
</commit_message>
<xml_diff>
--- a/Readme.docx
+++ b/Readme.docx
@@ -49,7 +49,7 @@
         <w:pStyle w:val="Date"/>
       </w:pPr>
       <w:r>
-        <w:t xml:space="preserve">2022-04-23</w:t>
+        <w:t xml:space="preserve">2022-04-27</w:t>
       </w:r>
     </w:p>
     <w:sdt>
@@ -23063,7 +23063,7 @@
     </w:p>
     <w:bookmarkEnd w:id="84"/>
     <w:bookmarkEnd w:id="85"/>
-    <w:bookmarkStart w:id="86" w:name="módulo-19---triggers-gatilhos"/>
+    <w:bookmarkStart w:id="89" w:name="módulo-19---triggers-gatilhos"/>
     <w:p>
       <w:pPr>
         <w:pStyle w:val="Heading1"/>
@@ -23078,7 +23078,45 @@
         <w:tab/>
       </w:r>
       <w:r>
-        <w:t xml:space="preserve">Módulo 19 - TRIGGERS (Gatilhos)</w:t>
+        <w:t xml:space="preserve">Módulo 19 -</w:t>
+      </w:r>
+      <w:r>
+        <w:t xml:space="preserve"> </w:t>
+      </w:r>
+      <w:r>
+        <w:rPr>
+          <w:bCs/>
+          <w:b/>
+        </w:rPr>
+        <w:t xml:space="preserve">TRIGGERS</w:t>
+      </w:r>
+      <w:r>
+        <w:t xml:space="preserve"> </w:t>
+      </w:r>
+      <w:r>
+        <w:t xml:space="preserve">(Gatilhos)</w:t>
+      </w:r>
+    </w:p>
+    <w:bookmarkStart w:id="86" w:name="triggers"/>
+    <w:p>
+      <w:pPr>
+        <w:pStyle w:val="Heading2"/>
+      </w:pPr>
+      <w:r>
+        <w:rPr>
+          <w:rStyle w:val="SectionNumber"/>
+        </w:rPr>
+        <w:t xml:space="preserve">17.1</w:t>
+      </w:r>
+      <w:r>
+        <w:tab/>
+      </w:r>
+      <w:r>
+        <w:rPr>
+          <w:bCs/>
+          <w:b/>
+        </w:rPr>
+        <w:t xml:space="preserve">TRIGGERS</w:t>
       </w:r>
     </w:p>
     <w:p>
@@ -23445,22 +23483,48 @@
       </w:r>
     </w:p>
     <w:bookmarkEnd w:id="86"/>
-    <w:bookmarkStart w:id="87" w:name="detalhes"/>
-    <w:p>
-      <w:pPr>
-        <w:pStyle w:val="Heading1"/>
+    <w:bookmarkStart w:id="87" w:name="conceito-de-new-e-old"/>
+    <w:p>
+      <w:pPr>
+        <w:pStyle w:val="Heading2"/>
       </w:pPr>
       <w:r>
         <w:rPr>
           <w:rStyle w:val="SectionNumber"/>
         </w:rPr>
-        <w:t xml:space="preserve">18</w:t>
+        <w:t xml:space="preserve">17.2</w:t>
       </w:r>
       <w:r>
         <w:tab/>
       </w:r>
       <w:r>
-        <w:t xml:space="preserve">Detalhes</w:t>
+        <w:t xml:space="preserve">Conceito de</w:t>
+      </w:r>
+      <w:r>
+        <w:t xml:space="preserve"> </w:t>
+      </w:r>
+      <w:r>
+        <w:rPr>
+          <w:bCs/>
+          <w:b/>
+        </w:rPr>
+        <w:t xml:space="preserve">NEW</w:t>
+      </w:r>
+      <w:r>
+        <w:t xml:space="preserve"> </w:t>
+      </w:r>
+      <w:r>
+        <w:t xml:space="preserve">e</w:t>
+      </w:r>
+      <w:r>
+        <w:t xml:space="preserve"> </w:t>
+      </w:r>
+      <w:r>
+        <w:rPr>
+          <w:bCs/>
+          <w:b/>
+        </w:rPr>
+        <w:t xml:space="preserve">OLD</w:t>
       </w:r>
     </w:p>
     <w:p>
@@ -23469,75 +23533,71 @@
           <w:ilvl w:val="0"/>
           <w:numId w:val="1201"/>
         </w:numPr>
-        <w:pStyle w:val="Compact"/>
-      </w:pPr>
-      <w:r>
-        <w:rPr>
-          <w:iCs/>
-          <w:i/>
-          <w:bCs/>
-          <w:b/>
-        </w:rPr>
-        <w:t xml:space="preserve">Comentarios</w:t>
-      </w:r>
-      <w:r>
-        <w:t xml:space="preserve"> </w:t>
-      </w:r>
-      <w:r>
-        <w:t xml:space="preserve">no</w:t>
-      </w:r>
-      <w:r>
-        <w:t xml:space="preserve"> </w:t>
-      </w:r>
-      <w:r>
-        <w:rPr>
-          <w:bCs/>
-          <w:b/>
-        </w:rPr>
-        <w:t xml:space="preserve">MySQL</w:t>
-      </w:r>
-      <w:r>
-        <w:t xml:space="preserve">, diferente do</w:t>
-      </w:r>
-      <w:r>
-        <w:t xml:space="preserve"> </w:t>
-      </w:r>
-      <w:r>
-        <w:rPr>
-          <w:bCs/>
-          <w:b/>
-        </w:rPr>
-        <w:t xml:space="preserve">SQL</w:t>
-      </w:r>
-      <w:r>
-        <w:t xml:space="preserve"> </w:t>
-      </w:r>
-      <w:r>
-        <w:t xml:space="preserve">onde comentarios são ’/**/</w:t>
-      </w:r>
-      <w:r>
-        <w:t xml:space="preserve">‘</w:t>
-      </w:r>
-      <w:r>
-        <w:t xml:space="preserve">, no MySQL é</w:t>
-      </w:r>
-      <w:r>
-        <w:t xml:space="preserve">’</w:t>
-      </w:r>
-      <w:r>
-        <w:t xml:space="preserve">#</w:t>
-      </w:r>
-      <w:r>
-        <w:t xml:space="preserve">‘</w:t>
-      </w:r>
-      <w:r>
-        <w:t xml:space="preserve">. Ou</w:t>
-      </w:r>
-      <w:r>
-        <w:t xml:space="preserve">’</w:t>
-      </w:r>
-      <w:r>
-        <w:t xml:space="preserve">- -’ para comentario de linha.</w:t>
+      </w:pPr>
+      <w:r>
+        <w:t xml:space="preserve">Definição:</w:t>
+      </w:r>
+      <w:r>
+        <w:br/>
+      </w:r>
+    </w:p>
+    <w:p>
+      <w:pPr>
+        <w:numPr>
+          <w:ilvl w:val="1"/>
+          <w:numId w:val="1202"/>
+        </w:numPr>
+      </w:pPr>
+      <w:r>
+        <w:rPr>
+          <w:bCs/>
+          <w:b/>
+        </w:rPr>
+        <w:t xml:space="preserve">OLD.</w:t>
+      </w:r>
+      <w:r>
+        <w:rPr>
+          <w:iCs/>
+          <w:i/>
+        </w:rPr>
+        <w:t xml:space="preserve">coluna</w:t>
+      </w:r>
+      <w:r>
+        <w:br/>
+      </w:r>
+      <w:r>
+        <w:t xml:space="preserve">Pega o valor antigo da coluna indicada.</w:t>
+      </w:r>
+      <w:r>
+        <w:br/>
+      </w:r>
+    </w:p>
+    <w:p>
+      <w:pPr>
+        <w:numPr>
+          <w:ilvl w:val="1"/>
+          <w:numId w:val="1202"/>
+        </w:numPr>
+      </w:pPr>
+      <w:r>
+        <w:rPr>
+          <w:bCs/>
+          <w:b/>
+        </w:rPr>
+        <w:t xml:space="preserve">NEW.</w:t>
+      </w:r>
+      <w:r>
+        <w:rPr>
+          <w:iCs/>
+          <w:i/>
+        </w:rPr>
+        <w:t xml:space="preserve">coluna</w:t>
+      </w:r>
+      <w:r>
+        <w:br/>
+      </w:r>
+      <w:r>
+        <w:t xml:space="preserve">Pega o novo valor da coluna indicada.</w:t>
       </w:r>
       <w:r>
         <w:br/>
@@ -23549,70 +23609,35 @@
           <w:ilvl w:val="0"/>
           <w:numId w:val="1201"/>
         </w:numPr>
-        <w:pStyle w:val="Compact"/>
-      </w:pPr>
-      <w:r>
-        <w:t xml:space="preserve">O que são e o que fazem os administradores:</w:t>
-      </w:r>
-      <w:r>
-        <w:br/>
-      </w:r>
-    </w:p>
-    <w:p>
-      <w:pPr>
-        <w:numPr>
-          <w:ilvl w:val="1"/>
-          <w:numId w:val="1202"/>
-        </w:numPr>
-        <w:pStyle w:val="Compact"/>
-      </w:pPr>
-      <w:r>
-        <w:t xml:space="preserve">Administrador de dados(AD):</w:t>
-      </w:r>
-      <w:r>
-        <w:br/>
-      </w:r>
-      <w:r>
-        <w:t xml:space="preserve">O Administrador de Dados (AD) tem o objetivo de gerenciar o Modelo de Dados Corporativo, contribuindo para assegurar a qualidade das informações, a integração dos sistemas, a retenção e a disseminação do conhecimento dos negócios.</w:t>
-      </w:r>
-      <w:r>
-        <w:br/>
-      </w:r>
-      <w:r>
-        <w:t xml:space="preserve">Cabe a ele, guiado por certos princípios e através de atividades de planejamento, organização e controle dos dados corporativos, gerenciar os dados como recursos de uso comum da organização, promovendo-lhes os valores de autenticidade, autoridade, precisão, acessibilidade, seguridade e inteligibilidade.</w:t>
-      </w:r>
-      <w:r>
-        <w:br/>
-      </w:r>
-      <w:r>
-        <w:t xml:space="preserve">Tem como função o planejamento central, a documentação e o gerenciamento dos dados a partir da perspectiva de seus significados e valores para a organização como um todo.</w:t>
-      </w:r>
-      <w:r>
-        <w:br/>
-      </w:r>
-    </w:p>
-    <w:p>
-      <w:pPr>
-        <w:numPr>
-          <w:ilvl w:val="1"/>
-          <w:numId w:val="1202"/>
-        </w:numPr>
-        <w:pStyle w:val="Compact"/>
-      </w:pPr>
-      <w:r>
-        <w:t xml:space="preserve">Administrador de banco de dados (DBA):</w:t>
-      </w:r>
-      <w:r>
-        <w:br/>
-      </w:r>
-      <w:r>
-        <w:t xml:space="preserve">O DBA (database administrator), sigla em inglês para Administrador de Banco de Dados, é um profissional da área de tecnologia responsável pela criação, instalação, monitoramento, reparos e análise de estruturas de um banco de dados.</w:t>
-      </w:r>
-      <w:r>
-        <w:br/>
-      </w:r>
-      <w:r>
-        <w:t xml:space="preserve">O banco de dados fica sob análise periódica do DBA, que trabalha para que não haja sobrecargas do sistema e que as informações inseridas tenham destino correto nos servidores. Outras funções também importantes são analisar o espaço em disco, buscar melhorias para os sistemas e realizar backups.</w:t>
+      </w:pPr>
+      <w:r>
+        <w:t xml:space="preserve">Usado dentro da instrução de comando</w:t>
+      </w:r>
+      <w:r>
+        <w:t xml:space="preserve"> </w:t>
+      </w:r>
+      <w:r>
+        <w:rPr>
+          <w:bCs/>
+          <w:b/>
+        </w:rPr>
+        <w:t xml:space="preserve">SQL</w:t>
+      </w:r>
+      <w:r>
+        <w:t xml:space="preserve">, no bloco de programação, na criação do</w:t>
+      </w:r>
+      <w:r>
+        <w:t xml:space="preserve"> </w:t>
+      </w:r>
+      <w:r>
+        <w:rPr>
+          <w:bCs/>
+          <w:b/>
+        </w:rPr>
+        <w:t xml:space="preserve">TRIGGER</w:t>
+      </w:r>
+      <w:r>
+        <w:t xml:space="preserve">.</w:t>
       </w:r>
       <w:r>
         <w:br/>
@@ -23624,47 +23649,327 @@
           <w:ilvl w:val="0"/>
           <w:numId w:val="1201"/>
         </w:numPr>
-        <w:pStyle w:val="Compact"/>
-      </w:pPr>
-      <w:r>
-        <w:t xml:space="preserve">Acesso ao</w:t>
-      </w:r>
-      <w:r>
-        <w:t xml:space="preserve"> </w:t>
-      </w:r>
-      <w:r>
-        <w:rPr>
-          <w:bCs/>
-          <w:b/>
-        </w:rPr>
-        <w:t xml:space="preserve">MySQL</w:t>
-      </w:r>
-      <w:r>
-        <w:t xml:space="preserve"> </w:t>
-      </w:r>
-      <w:r>
-        <w:t xml:space="preserve">pelo terminal é necessario usar o comando:</w:t>
-      </w:r>
-      <w:r>
-        <w:br/>
-      </w:r>
-      <w:r>
-        <w:t xml:space="preserve">mysql -u root -p</w:t>
-      </w:r>
-      <w:r>
-        <w:br/>
-      </w:r>
-    </w:p>
-    <w:p>
-      <w:pPr>
-        <w:numPr>
-          <w:ilvl w:val="1"/>
+      </w:pPr>
+      <w:r>
+        <w:t xml:space="preserve">Sintaxe:</w:t>
+      </w:r>
+      <w:r>
+        <w:br/>
+      </w:r>
+      <w:r>
+        <w:rPr>
+          <w:bCs/>
+          <w:b/>
+        </w:rPr>
+        <w:t xml:space="preserve">DELIMITER</w:t>
+      </w:r>
+      <w:r>
+        <w:t xml:space="preserve"> </w:t>
+      </w:r>
+      <w:r>
+        <w:t xml:space="preserve">$</w:t>
+      </w:r>
+      <w:r>
+        <w:br/>
+      </w:r>
+      <w:r>
+        <w:rPr>
+          <w:bCs/>
+          <w:b/>
+        </w:rPr>
+        <w:t xml:space="preserve">CREATE</w:t>
+      </w:r>
+      <w:r>
+        <w:t xml:space="preserve"> </w:t>
+      </w:r>
+      <w:r>
+        <w:rPr>
+          <w:bCs/>
+          <w:b/>
+        </w:rPr>
+        <w:t xml:space="preserve">TRIGGER</w:t>
+      </w:r>
+      <w:r>
+        <w:t xml:space="preserve"> </w:t>
+      </w:r>
+      <w:r>
+        <w:rPr>
+          <w:iCs/>
+          <w:i/>
+        </w:rPr>
+        <w:t xml:space="preserve">nome_da_trigger</w:t>
+      </w:r>
+      <w:r>
+        <w:br/>
+      </w:r>
+      <w:r>
+        <w:rPr>
+          <w:bCs/>
+          <w:b/>
+        </w:rPr>
+        <w:t xml:space="preserve">BEFORE</w:t>
+      </w:r>
+      <w:r>
+        <w:t xml:space="preserve">/</w:t>
+      </w:r>
+      <w:r>
+        <w:rPr>
+          <w:bCs/>
+          <w:b/>
+        </w:rPr>
+        <w:t xml:space="preserve">AFTER</w:t>
+      </w:r>
+      <w:r>
+        <w:t xml:space="preserve"> </w:t>
+      </w:r>
+      <w:r>
+        <w:rPr>
+          <w:bCs/>
+          <w:b/>
+        </w:rPr>
+        <w:t xml:space="preserve">INSERT</w:t>
+      </w:r>
+      <w:r>
+        <w:t xml:space="preserve">/</w:t>
+      </w:r>
+      <w:r>
+        <w:rPr>
+          <w:bCs/>
+          <w:b/>
+        </w:rPr>
+        <w:t xml:space="preserve">DELETE</w:t>
+      </w:r>
+      <w:r>
+        <w:t xml:space="preserve">/</w:t>
+      </w:r>
+      <w:r>
+        <w:rPr>
+          <w:bCs/>
+          <w:b/>
+        </w:rPr>
+        <w:t xml:space="preserve">UPDATE</w:t>
+      </w:r>
+      <w:r>
+        <w:t xml:space="preserve"> </w:t>
+      </w:r>
+      <w:r>
+        <w:rPr>
+          <w:bCs/>
+          <w:b/>
+        </w:rPr>
+        <w:t xml:space="preserve">ON</w:t>
+      </w:r>
+      <w:r>
+        <w:t xml:space="preserve"> </w:t>
+      </w:r>
+      <w:r>
+        <w:rPr>
+          <w:iCs/>
+          <w:i/>
+        </w:rPr>
+        <w:t xml:space="preserve">tabela_observada_pelo_trigger</w:t>
+      </w:r>
+      <w:r>
+        <w:br/>
+      </w:r>
+      <w:r>
+        <w:rPr>
+          <w:bCs/>
+          <w:b/>
+        </w:rPr>
+        <w:t xml:space="preserve">FOR EACH ROW</w:t>
+      </w:r>
+      <w:r>
+        <w:t xml:space="preserve"> </w:t>
+      </w:r>
+      <w:r>
+        <w:t xml:space="preserve">(para cada linha)</w:t>
+      </w:r>
+      <w:r>
+        <w:br/>
+      </w:r>
+      <w:r>
+        <w:rPr>
+          <w:bCs/>
+          <w:b/>
+        </w:rPr>
+        <w:t xml:space="preserve">BEGIN</w:t>
+      </w:r>
+      <w:r>
+        <w:br/>
+      </w:r>
+      <w:r>
+        <w:rPr>
+          <w:bCs/>
+          <w:b/>
+        </w:rPr>
+        <w:t xml:space="preserve">INSERT</w:t>
+      </w:r>
+      <w:r>
+        <w:t xml:space="preserve"> </w:t>
+      </w:r>
+      <w:r>
+        <w:rPr>
+          <w:bCs/>
+          <w:b/>
+        </w:rPr>
+        <w:t xml:space="preserve">INTO</w:t>
+      </w:r>
+      <w:r>
+        <w:t xml:space="preserve"> </w:t>
+      </w:r>
+      <w:r>
+        <w:rPr>
+          <w:iCs/>
+          <w:i/>
+        </w:rPr>
+        <w:t xml:space="preserve">tabela_de_ação_do_trigger</w:t>
+      </w:r>
+      <w:r>
+        <w:br/>
+      </w:r>
+      <w:r>
+        <w:rPr>
+          <w:bCs/>
+          <w:b/>
+        </w:rPr>
+        <w:t xml:space="preserve">VALUES</w:t>
+      </w:r>
+      <w:r>
+        <w:br/>
+      </w:r>
+      <w:r>
+        <w:t xml:space="preserve">(NULL,</w:t>
+      </w:r>
+      <w:r>
+        <w:t xml:space="preserve"> </w:t>
+      </w:r>
+      <w:r>
+        <w:rPr>
+          <w:bCs/>
+          <w:b/>
+        </w:rPr>
+        <w:t xml:space="preserve">OLD.</w:t>
+      </w:r>
+      <w:r>
+        <w:t xml:space="preserve">coluna1,</w:t>
+      </w:r>
+      <w:r>
+        <w:t xml:space="preserve"> </w:t>
+      </w:r>
+      <w:r>
+        <w:rPr>
+          <w:bCs/>
+          <w:b/>
+        </w:rPr>
+        <w:t xml:space="preserve">OLD.</w:t>
+      </w:r>
+      <w:r>
+        <w:t xml:space="preserve">coluna2,</w:t>
+      </w:r>
+      <w:r>
+        <w:t xml:space="preserve"> </w:t>
+      </w:r>
+      <w:r>
+        <w:rPr>
+          <w:bCs/>
+          <w:b/>
+        </w:rPr>
+        <w:t xml:space="preserve">OLD.</w:t>
+      </w:r>
+      <w:r>
+        <w:t xml:space="preserve">coluna3);</w:t>
+      </w:r>
+      <w:r>
+        <w:br/>
+      </w:r>
+      <w:r>
+        <w:rPr>
+          <w:bCs/>
+          <w:b/>
+        </w:rPr>
+        <w:t xml:space="preserve">END</w:t>
+      </w:r>
+      <w:r>
+        <w:br/>
+      </w:r>
+      <w:r>
+        <w:rPr>
+          <w:bCs/>
+          <w:b/>
+        </w:rPr>
+        <w:t xml:space="preserve">DELIMITER</w:t>
+      </w:r>
+      <w:r>
+        <w:t xml:space="preserve"> </w:t>
+      </w:r>
+      <w:r>
+        <w:t xml:space="preserve">;</w:t>
+      </w:r>
+      <w:r>
+        <w:br/>
+      </w:r>
+    </w:p>
+    <w:bookmarkEnd w:id="87"/>
+    <w:bookmarkStart w:id="88" w:name="observações-trigger"/>
+    <w:p>
+      <w:pPr>
+        <w:pStyle w:val="Heading2"/>
+      </w:pPr>
+      <w:r>
+        <w:rPr>
+          <w:rStyle w:val="SectionNumber"/>
+        </w:rPr>
+        <w:t xml:space="preserve">17.3</w:t>
+      </w:r>
+      <w:r>
+        <w:tab/>
+      </w:r>
+      <w:r>
+        <w:t xml:space="preserve">Observações</w:t>
+      </w:r>
+      <w:r>
+        <w:t xml:space="preserve"> </w:t>
+      </w:r>
+      <w:r>
+        <w:rPr>
+          <w:bCs/>
+          <w:b/>
+        </w:rPr>
+        <w:t xml:space="preserve">TRIGGER</w:t>
+      </w:r>
+    </w:p>
+    <w:p>
+      <w:pPr>
+        <w:numPr>
+          <w:ilvl w:val="0"/>
           <w:numId w:val="1203"/>
         </w:numPr>
-        <w:pStyle w:val="Compact"/>
-      </w:pPr>
-      <w:r>
-        <w:t xml:space="preserve">Depois colocar a senha.</w:t>
+      </w:pPr>
+      <w:r>
+        <w:t xml:space="preserve">A</w:t>
+      </w:r>
+      <w:r>
+        <w:t xml:space="preserve"> </w:t>
+      </w:r>
+      <w:r>
+        <w:t xml:space="preserve">“</w:t>
+      </w:r>
+      <w:r>
+        <w:rPr>
+          <w:iCs/>
+          <w:i/>
+        </w:rPr>
+        <w:t xml:space="preserve">tabela_observada_pelo_trigger</w:t>
+      </w:r>
+      <w:r>
+        <w:t xml:space="preserve">”</w:t>
+      </w:r>
+      <w:r>
+        <w:t xml:space="preserve"> </w:t>
+      </w:r>
+      <w:r>
+        <w:t xml:space="preserve">é a tabela que vai dar gatilho ao TRIGGER.</w:t>
       </w:r>
       <w:r>
         <w:br/>
@@ -23674,84 +23979,11 @@
       <w:pPr>
         <w:numPr>
           <w:ilvl w:val="0"/>
-          <w:numId w:val="1201"/>
-        </w:numPr>
-        <w:pStyle w:val="Compact"/>
-      </w:pPr>
-      <w:r>
-        <w:t xml:space="preserve">Ao final dos comandos do</w:t>
-      </w:r>
-      <w:r>
-        <w:t xml:space="preserve"> </w:t>
-      </w:r>
-      <w:r>
-        <w:rPr>
-          <w:bCs/>
-          <w:b/>
-        </w:rPr>
-        <w:t xml:space="preserve">SQL</w:t>
-      </w:r>
-      <w:r>
-        <w:t xml:space="preserve"> </w:t>
-      </w:r>
-      <w:r>
-        <w:t xml:space="preserve">e do</w:t>
-      </w:r>
-      <w:r>
-        <w:t xml:space="preserve"> </w:t>
-      </w:r>
-      <w:r>
-        <w:rPr>
-          <w:bCs/>
-          <w:b/>
-        </w:rPr>
-        <w:t xml:space="preserve">MySQL</w:t>
-      </w:r>
-      <w:r>
-        <w:t xml:space="preserve">, usar o</w:t>
-      </w:r>
-      <w:r>
-        <w:t xml:space="preserve"> </w:t>
-      </w:r>
-      <w:r>
-        <w:t xml:space="preserve">‘</w:t>
-      </w:r>
-      <w:r>
-        <w:t xml:space="preserve">;</w:t>
-      </w:r>
-      <w:r>
-        <w:t xml:space="preserve">’</w:t>
-      </w:r>
-      <w:r>
-        <w:t xml:space="preserve">(delimitador), ele informa que o comando acabou e deve ser executado.</w:t>
-      </w:r>
-    </w:p>
-    <w:p>
-      <w:pPr>
-        <w:numPr>
-          <w:ilvl w:val="0"/>
-          <w:numId w:val="1201"/>
-        </w:numPr>
-        <w:pStyle w:val="Compact"/>
-      </w:pPr>
-      <w:r>
-        <w:t xml:space="preserve">O</w:t>
-      </w:r>
-      <w:r>
-        <w:t xml:space="preserve"> </w:t>
-      </w:r>
-      <w:r>
-        <w:rPr>
-          <w:bCs/>
-          <w:b/>
-        </w:rPr>
-        <w:t xml:space="preserve">MySQL</w:t>
-      </w:r>
-      <w:r>
-        <w:t xml:space="preserve"> </w:t>
-      </w:r>
-      <w:r>
-        <w:t xml:space="preserve">é</w:t>
+          <w:numId w:val="1203"/>
+        </w:numPr>
+      </w:pPr>
+      <w:r>
+        <w:t xml:space="preserve">A</w:t>
       </w:r>
       <w:r>
         <w:t xml:space="preserve"> </w:t>
@@ -23764,7 +23996,7 @@
           <w:iCs/>
           <w:i/>
         </w:rPr>
-        <w:t xml:space="preserve">case sensitive</w:t>
+        <w:t xml:space="preserve">tabela_de_ação_do_trigger</w:t>
       </w:r>
       <w:r>
         <w:t xml:space="preserve">”</w:t>
@@ -23773,114 +24005,7 @@
         <w:t xml:space="preserve"> </w:t>
       </w:r>
       <w:r>
-        <w:t xml:space="preserve">no</w:t>
-      </w:r>
-      <w:r>
-        <w:t xml:space="preserve"> </w:t>
-      </w:r>
-      <w:r>
-        <w:rPr>
-          <w:bCs/>
-          <w:b/>
-        </w:rPr>
-        <w:t xml:space="preserve">LINUX</w:t>
-      </w:r>
-      <w:r>
-        <w:t xml:space="preserve">, mas no</w:t>
-      </w:r>
-      <w:r>
-        <w:t xml:space="preserve"> </w:t>
-      </w:r>
-      <w:r>
-        <w:rPr>
-          <w:bCs/>
-          <w:b/>
-        </w:rPr>
-        <w:t xml:space="preserve">WINDOWS</w:t>
-      </w:r>
-      <w:r>
-        <w:t xml:space="preserve"> </w:t>
-      </w:r>
-      <w:r>
-        <w:t xml:space="preserve">não é, ou seja, sensibilidade a letras maiusculas e minusculas. Depende do sistema operacional.</w:t>
-      </w:r>
-      <w:r>
-        <w:t xml:space="preserve"> </w:t>
-      </w:r>
-      <w:r>
-        <w:rPr>
-          <w:bCs/>
-          <w:b/>
-        </w:rPr>
-        <w:t xml:space="preserve">MySQL</w:t>
-      </w:r>
-      <w:r>
-        <w:t xml:space="preserve"> </w:t>
-      </w:r>
-      <w:r>
-        <w:t xml:space="preserve">acompanha o sistema operacional.</w:t>
-      </w:r>
-      <w:r>
-        <w:br/>
-      </w:r>
-    </w:p>
-    <w:p>
-      <w:pPr>
-        <w:numPr>
-          <w:ilvl w:val="1"/>
-          <w:numId w:val="1204"/>
-        </w:numPr>
-        <w:pStyle w:val="Compact"/>
-      </w:pPr>
-      <w:r>
-        <w:t xml:space="preserve">no</w:t>
-      </w:r>
-      <w:r>
-        <w:t xml:space="preserve"> </w:t>
-      </w:r>
-      <w:r>
-        <w:rPr>
-          <w:bCs/>
-          <w:b/>
-        </w:rPr>
-        <w:t xml:space="preserve">LINUX</w:t>
-      </w:r>
-      <w:r>
-        <w:t xml:space="preserve"> </w:t>
-      </w:r>
-      <w:r>
-        <w:t xml:space="preserve">faz destinção de letras maiusculas e minusculas.</w:t>
-      </w:r>
-      <w:r>
-        <w:br/>
-      </w:r>
-    </w:p>
-    <w:p>
-      <w:pPr>
-        <w:numPr>
-          <w:ilvl w:val="1"/>
-          <w:numId w:val="1204"/>
-        </w:numPr>
-        <w:pStyle w:val="Compact"/>
-      </w:pPr>
-      <w:r>
-        <w:t xml:space="preserve">no</w:t>
-      </w:r>
-      <w:r>
-        <w:t xml:space="preserve"> </w:t>
-      </w:r>
-      <w:r>
-        <w:rPr>
-          <w:bCs/>
-          <w:b/>
-        </w:rPr>
-        <w:t xml:space="preserve">WINDOWS</w:t>
-      </w:r>
-      <w:r>
-        <w:t xml:space="preserve"> </w:t>
-      </w:r>
-      <w:r>
-        <w:t xml:space="preserve">não faz destinção de letras maiusculas e minusculas.</w:t>
+        <w:t xml:space="preserve">é a tabela que vai sofrer alguma ação especificada pelo SQL, do bloco de programação.</w:t>
       </w:r>
       <w:r>
         <w:br/>
@@ -23889,58 +24014,506 @@
     <w:p>
       <w:r>
         <w:br w:type="page"/>
-      </w:r>
-    </w:p>
-    <w:bookmarkEnd w:id="87"/>
-    <w:bookmarkStart w:id="89" w:name="andamento-dos-estudos"/>
-    <w:p>
-      <w:pPr>
-        <w:pStyle w:val="Heading1"/>
-      </w:pPr>
-      <w:r>
-        <w:rPr>
-          <w:rStyle w:val="SectionNumber"/>
-        </w:rPr>
-        <w:t xml:space="preserve">19</w:t>
-      </w:r>
-      <w:r>
-        <w:tab/>
-      </w:r>
-      <w:r>
-        <w:t xml:space="preserve">Andamento dos Estudos</w:t>
-      </w:r>
-    </w:p>
-    <w:bookmarkStart w:id="88" w:name="assunto-em-andamento"/>
-    <w:p>
-      <w:pPr>
-        <w:pStyle w:val="Heading2"/>
-      </w:pPr>
-      <w:r>
-        <w:rPr>
-          <w:rStyle w:val="SectionNumber"/>
-        </w:rPr>
-        <w:t xml:space="preserve">19.1</w:t>
-      </w:r>
-      <w:r>
-        <w:tab/>
-      </w:r>
-      <w:r>
-        <w:t xml:space="preserve">Assunto em andamento:</w:t>
-      </w:r>
-    </w:p>
-    <w:p>
-      <w:pPr>
-        <w:pStyle w:val="FirstParagraph"/>
-      </w:pPr>
-      <w:r>
-        <w:t xml:space="preserve">Atualmente estou estudando Módulo 19.</w:t>
-      </w:r>
-      <w:r>
-        <w:br/>
       </w:r>
     </w:p>
     <w:bookmarkEnd w:id="88"/>
     <w:bookmarkEnd w:id="89"/>
+    <w:bookmarkStart w:id="90" w:name="detalhes"/>
+    <w:p>
+      <w:pPr>
+        <w:pStyle w:val="Heading1"/>
+      </w:pPr>
+      <w:r>
+        <w:rPr>
+          <w:rStyle w:val="SectionNumber"/>
+        </w:rPr>
+        <w:t xml:space="preserve">18</w:t>
+      </w:r>
+      <w:r>
+        <w:tab/>
+      </w:r>
+      <w:r>
+        <w:t xml:space="preserve">Detalhes</w:t>
+      </w:r>
+    </w:p>
+    <w:p>
+      <w:pPr>
+        <w:numPr>
+          <w:ilvl w:val="0"/>
+          <w:numId w:val="1204"/>
+        </w:numPr>
+        <w:pStyle w:val="Compact"/>
+      </w:pPr>
+      <w:r>
+        <w:rPr>
+          <w:iCs/>
+          <w:i/>
+          <w:bCs/>
+          <w:b/>
+        </w:rPr>
+        <w:t xml:space="preserve">Comentarios</w:t>
+      </w:r>
+      <w:r>
+        <w:t xml:space="preserve"> </w:t>
+      </w:r>
+      <w:r>
+        <w:t xml:space="preserve">no</w:t>
+      </w:r>
+      <w:r>
+        <w:t xml:space="preserve"> </w:t>
+      </w:r>
+      <w:r>
+        <w:rPr>
+          <w:bCs/>
+          <w:b/>
+        </w:rPr>
+        <w:t xml:space="preserve">MySQL</w:t>
+      </w:r>
+      <w:r>
+        <w:t xml:space="preserve">, diferente do</w:t>
+      </w:r>
+      <w:r>
+        <w:t xml:space="preserve"> </w:t>
+      </w:r>
+      <w:r>
+        <w:rPr>
+          <w:bCs/>
+          <w:b/>
+        </w:rPr>
+        <w:t xml:space="preserve">SQL</w:t>
+      </w:r>
+      <w:r>
+        <w:t xml:space="preserve"> </w:t>
+      </w:r>
+      <w:r>
+        <w:t xml:space="preserve">onde comentarios são ’/**/</w:t>
+      </w:r>
+      <w:r>
+        <w:t xml:space="preserve">‘</w:t>
+      </w:r>
+      <w:r>
+        <w:t xml:space="preserve">, no MySQL é</w:t>
+      </w:r>
+      <w:r>
+        <w:t xml:space="preserve">’</w:t>
+      </w:r>
+      <w:r>
+        <w:t xml:space="preserve">#</w:t>
+      </w:r>
+      <w:r>
+        <w:t xml:space="preserve">‘</w:t>
+      </w:r>
+      <w:r>
+        <w:t xml:space="preserve">. Ou</w:t>
+      </w:r>
+      <w:r>
+        <w:t xml:space="preserve">’</w:t>
+      </w:r>
+      <w:r>
+        <w:t xml:space="preserve">- -’ para comentario de linha.</w:t>
+      </w:r>
+      <w:r>
+        <w:br/>
+      </w:r>
+    </w:p>
+    <w:p>
+      <w:pPr>
+        <w:numPr>
+          <w:ilvl w:val="0"/>
+          <w:numId w:val="1204"/>
+        </w:numPr>
+        <w:pStyle w:val="Compact"/>
+      </w:pPr>
+      <w:r>
+        <w:t xml:space="preserve">O que são e o que fazem os administradores:</w:t>
+      </w:r>
+      <w:r>
+        <w:br/>
+      </w:r>
+    </w:p>
+    <w:p>
+      <w:pPr>
+        <w:numPr>
+          <w:ilvl w:val="1"/>
+          <w:numId w:val="1205"/>
+        </w:numPr>
+        <w:pStyle w:val="Compact"/>
+      </w:pPr>
+      <w:r>
+        <w:t xml:space="preserve">Administrador de dados(AD):</w:t>
+      </w:r>
+      <w:r>
+        <w:br/>
+      </w:r>
+      <w:r>
+        <w:t xml:space="preserve">O Administrador de Dados (AD) tem o objetivo de gerenciar o Modelo de Dados Corporativo, contribuindo para assegurar a qualidade das informações, a integração dos sistemas, a retenção e a disseminação do conhecimento dos negócios.</w:t>
+      </w:r>
+      <w:r>
+        <w:br/>
+      </w:r>
+      <w:r>
+        <w:t xml:space="preserve">Cabe a ele, guiado por certos princípios e através de atividades de planejamento, organização e controle dos dados corporativos, gerenciar os dados como recursos de uso comum da organização, promovendo-lhes os valores de autenticidade, autoridade, precisão, acessibilidade, seguridade e inteligibilidade.</w:t>
+      </w:r>
+      <w:r>
+        <w:br/>
+      </w:r>
+      <w:r>
+        <w:t xml:space="preserve">Tem como função o planejamento central, a documentação e o gerenciamento dos dados a partir da perspectiva de seus significados e valores para a organização como um todo.</w:t>
+      </w:r>
+      <w:r>
+        <w:br/>
+      </w:r>
+    </w:p>
+    <w:p>
+      <w:pPr>
+        <w:numPr>
+          <w:ilvl w:val="1"/>
+          <w:numId w:val="1205"/>
+        </w:numPr>
+        <w:pStyle w:val="Compact"/>
+      </w:pPr>
+      <w:r>
+        <w:t xml:space="preserve">Administrador de banco de dados (DBA):</w:t>
+      </w:r>
+      <w:r>
+        <w:br/>
+      </w:r>
+      <w:r>
+        <w:t xml:space="preserve">O DBA (database administrator), sigla em inglês para Administrador de Banco de Dados, é um profissional da área de tecnologia responsável pela criação, instalação, monitoramento, reparos e análise de estruturas de um banco de dados.</w:t>
+      </w:r>
+      <w:r>
+        <w:br/>
+      </w:r>
+      <w:r>
+        <w:t xml:space="preserve">O banco de dados fica sob análise periódica do DBA, que trabalha para que não haja sobrecargas do sistema e que as informações inseridas tenham destino correto nos servidores. Outras funções também importantes são analisar o espaço em disco, buscar melhorias para os sistemas e realizar backups.</w:t>
+      </w:r>
+      <w:r>
+        <w:br/>
+      </w:r>
+    </w:p>
+    <w:p>
+      <w:pPr>
+        <w:numPr>
+          <w:ilvl w:val="0"/>
+          <w:numId w:val="1204"/>
+        </w:numPr>
+        <w:pStyle w:val="Compact"/>
+      </w:pPr>
+      <w:r>
+        <w:t xml:space="preserve">Acesso ao</w:t>
+      </w:r>
+      <w:r>
+        <w:t xml:space="preserve"> </w:t>
+      </w:r>
+      <w:r>
+        <w:rPr>
+          <w:bCs/>
+          <w:b/>
+        </w:rPr>
+        <w:t xml:space="preserve">MySQL</w:t>
+      </w:r>
+      <w:r>
+        <w:t xml:space="preserve"> </w:t>
+      </w:r>
+      <w:r>
+        <w:t xml:space="preserve">pelo terminal é necessario usar o comando:</w:t>
+      </w:r>
+      <w:r>
+        <w:br/>
+      </w:r>
+      <w:r>
+        <w:t xml:space="preserve">mysql -u root -p</w:t>
+      </w:r>
+      <w:r>
+        <w:br/>
+      </w:r>
+    </w:p>
+    <w:p>
+      <w:pPr>
+        <w:numPr>
+          <w:ilvl w:val="1"/>
+          <w:numId w:val="1206"/>
+        </w:numPr>
+        <w:pStyle w:val="Compact"/>
+      </w:pPr>
+      <w:r>
+        <w:t xml:space="preserve">Depois colocar a senha.</w:t>
+      </w:r>
+      <w:r>
+        <w:br/>
+      </w:r>
+    </w:p>
+    <w:p>
+      <w:pPr>
+        <w:numPr>
+          <w:ilvl w:val="0"/>
+          <w:numId w:val="1204"/>
+        </w:numPr>
+        <w:pStyle w:val="Compact"/>
+      </w:pPr>
+      <w:r>
+        <w:t xml:space="preserve">Ao final dos comandos do</w:t>
+      </w:r>
+      <w:r>
+        <w:t xml:space="preserve"> </w:t>
+      </w:r>
+      <w:r>
+        <w:rPr>
+          <w:bCs/>
+          <w:b/>
+        </w:rPr>
+        <w:t xml:space="preserve">SQL</w:t>
+      </w:r>
+      <w:r>
+        <w:t xml:space="preserve"> </w:t>
+      </w:r>
+      <w:r>
+        <w:t xml:space="preserve">e do</w:t>
+      </w:r>
+      <w:r>
+        <w:t xml:space="preserve"> </w:t>
+      </w:r>
+      <w:r>
+        <w:rPr>
+          <w:bCs/>
+          <w:b/>
+        </w:rPr>
+        <w:t xml:space="preserve">MySQL</w:t>
+      </w:r>
+      <w:r>
+        <w:t xml:space="preserve">, usar o</w:t>
+      </w:r>
+      <w:r>
+        <w:t xml:space="preserve"> </w:t>
+      </w:r>
+      <w:r>
+        <w:t xml:space="preserve">‘</w:t>
+      </w:r>
+      <w:r>
+        <w:t xml:space="preserve">;</w:t>
+      </w:r>
+      <w:r>
+        <w:t xml:space="preserve">’</w:t>
+      </w:r>
+      <w:r>
+        <w:t xml:space="preserve">(delimitador), ele informa que o comando acabou e deve ser executado.</w:t>
+      </w:r>
+    </w:p>
+    <w:p>
+      <w:pPr>
+        <w:numPr>
+          <w:ilvl w:val="0"/>
+          <w:numId w:val="1204"/>
+        </w:numPr>
+        <w:pStyle w:val="Compact"/>
+      </w:pPr>
+      <w:r>
+        <w:t xml:space="preserve">O</w:t>
+      </w:r>
+      <w:r>
+        <w:t xml:space="preserve"> </w:t>
+      </w:r>
+      <w:r>
+        <w:rPr>
+          <w:bCs/>
+          <w:b/>
+        </w:rPr>
+        <w:t xml:space="preserve">MySQL</w:t>
+      </w:r>
+      <w:r>
+        <w:t xml:space="preserve"> </w:t>
+      </w:r>
+      <w:r>
+        <w:t xml:space="preserve">é</w:t>
+      </w:r>
+      <w:r>
+        <w:t xml:space="preserve"> </w:t>
+      </w:r>
+      <w:r>
+        <w:t xml:space="preserve">“</w:t>
+      </w:r>
+      <w:r>
+        <w:rPr>
+          <w:iCs/>
+          <w:i/>
+        </w:rPr>
+        <w:t xml:space="preserve">case sensitive</w:t>
+      </w:r>
+      <w:r>
+        <w:t xml:space="preserve">”</w:t>
+      </w:r>
+      <w:r>
+        <w:t xml:space="preserve"> </w:t>
+      </w:r>
+      <w:r>
+        <w:t xml:space="preserve">no</w:t>
+      </w:r>
+      <w:r>
+        <w:t xml:space="preserve"> </w:t>
+      </w:r>
+      <w:r>
+        <w:rPr>
+          <w:bCs/>
+          <w:b/>
+        </w:rPr>
+        <w:t xml:space="preserve">LINUX</w:t>
+      </w:r>
+      <w:r>
+        <w:t xml:space="preserve">, mas no</w:t>
+      </w:r>
+      <w:r>
+        <w:t xml:space="preserve"> </w:t>
+      </w:r>
+      <w:r>
+        <w:rPr>
+          <w:bCs/>
+          <w:b/>
+        </w:rPr>
+        <w:t xml:space="preserve">WINDOWS</w:t>
+      </w:r>
+      <w:r>
+        <w:t xml:space="preserve"> </w:t>
+      </w:r>
+      <w:r>
+        <w:t xml:space="preserve">não é, ou seja, sensibilidade a letras maiusculas e minusculas. Depende do sistema operacional.</w:t>
+      </w:r>
+      <w:r>
+        <w:t xml:space="preserve"> </w:t>
+      </w:r>
+      <w:r>
+        <w:rPr>
+          <w:bCs/>
+          <w:b/>
+        </w:rPr>
+        <w:t xml:space="preserve">MySQL</w:t>
+      </w:r>
+      <w:r>
+        <w:t xml:space="preserve"> </w:t>
+      </w:r>
+      <w:r>
+        <w:t xml:space="preserve">acompanha o sistema operacional.</w:t>
+      </w:r>
+      <w:r>
+        <w:br/>
+      </w:r>
+    </w:p>
+    <w:p>
+      <w:pPr>
+        <w:numPr>
+          <w:ilvl w:val="1"/>
+          <w:numId w:val="1207"/>
+        </w:numPr>
+        <w:pStyle w:val="Compact"/>
+      </w:pPr>
+      <w:r>
+        <w:t xml:space="preserve">no</w:t>
+      </w:r>
+      <w:r>
+        <w:t xml:space="preserve"> </w:t>
+      </w:r>
+      <w:r>
+        <w:rPr>
+          <w:bCs/>
+          <w:b/>
+        </w:rPr>
+        <w:t xml:space="preserve">LINUX</w:t>
+      </w:r>
+      <w:r>
+        <w:t xml:space="preserve"> </w:t>
+      </w:r>
+      <w:r>
+        <w:t xml:space="preserve">faz destinção de letras maiusculas e minusculas.</w:t>
+      </w:r>
+      <w:r>
+        <w:br/>
+      </w:r>
+    </w:p>
+    <w:p>
+      <w:pPr>
+        <w:numPr>
+          <w:ilvl w:val="1"/>
+          <w:numId w:val="1207"/>
+        </w:numPr>
+        <w:pStyle w:val="Compact"/>
+      </w:pPr>
+      <w:r>
+        <w:t xml:space="preserve">no</w:t>
+      </w:r>
+      <w:r>
+        <w:t xml:space="preserve"> </w:t>
+      </w:r>
+      <w:r>
+        <w:rPr>
+          <w:bCs/>
+          <w:b/>
+        </w:rPr>
+        <w:t xml:space="preserve">WINDOWS</w:t>
+      </w:r>
+      <w:r>
+        <w:t xml:space="preserve"> </w:t>
+      </w:r>
+      <w:r>
+        <w:t xml:space="preserve">não faz destinção de letras maiusculas e minusculas.</w:t>
+      </w:r>
+      <w:r>
+        <w:br/>
+      </w:r>
+    </w:p>
+    <w:p>
+      <w:r>
+        <w:br w:type="page"/>
+      </w:r>
+    </w:p>
+    <w:bookmarkEnd w:id="90"/>
+    <w:bookmarkStart w:id="92" w:name="andamento-dos-estudos"/>
+    <w:p>
+      <w:pPr>
+        <w:pStyle w:val="Heading1"/>
+      </w:pPr>
+      <w:r>
+        <w:rPr>
+          <w:rStyle w:val="SectionNumber"/>
+        </w:rPr>
+        <w:t xml:space="preserve">19</w:t>
+      </w:r>
+      <w:r>
+        <w:tab/>
+      </w:r>
+      <w:r>
+        <w:t xml:space="preserve">Andamento dos Estudos</w:t>
+      </w:r>
+    </w:p>
+    <w:bookmarkStart w:id="91" w:name="assunto-em-andamento"/>
+    <w:p>
+      <w:pPr>
+        <w:pStyle w:val="Heading2"/>
+      </w:pPr>
+      <w:r>
+        <w:rPr>
+          <w:rStyle w:val="SectionNumber"/>
+        </w:rPr>
+        <w:t xml:space="preserve">19.1</w:t>
+      </w:r>
+      <w:r>
+        <w:tab/>
+      </w:r>
+      <w:r>
+        <w:t xml:space="preserve">Assunto em andamento:</w:t>
+      </w:r>
+    </w:p>
+    <w:p>
+      <w:pPr>
+        <w:pStyle w:val="FirstParagraph"/>
+      </w:pPr>
+      <w:r>
+        <w:t xml:space="preserve">Atualmente estou estudando Módulo 19.</w:t>
+      </w:r>
+      <w:r>
+        <w:br/>
+      </w:r>
+    </w:p>
+    <w:bookmarkEnd w:id="91"/>
+    <w:bookmarkEnd w:id="92"/>
     <w:sectPr/>
   </w:body>
 </w:document>
@@ -25767,6 +26340,15 @@
     <w:abstractNumId w:val="991"/>
   </w:num>
   <w:num w:numId="1204">
+    <w:abstractNumId w:val="991"/>
+  </w:num>
+  <w:num w:numId="1205">
+    <w:abstractNumId w:val="991"/>
+  </w:num>
+  <w:num w:numId="1206">
+    <w:abstractNumId w:val="991"/>
+  </w:num>
+  <w:num w:numId="1207">
     <w:abstractNumId w:val="991"/>
   </w:num>
 </w:numbering>

</xml_diff>

<commit_message>
atualização 29/4/22 - comunicação entre bancos de dados
</commit_message>
<xml_diff>
--- a/Readme.docx
+++ b/Readme.docx
@@ -49,7 +49,7 @@
         <w:pStyle w:val="Date"/>
       </w:pPr>
       <w:r>
-        <w:t xml:space="preserve">2022-04-28</w:t>
+        <w:t xml:space="preserve">2022-04-29</w:t>
       </w:r>
     </w:p>
     <w:sdt>
@@ -23063,7 +23063,7 @@
     </w:p>
     <w:bookmarkEnd w:id="84"/>
     <w:bookmarkEnd w:id="85"/>
-    <w:bookmarkStart w:id="89" w:name="módulo-19---triggers-gatilhos"/>
+    <w:bookmarkStart w:id="90" w:name="módulo-19---triggers-gatilhos"/>
     <w:p>
       <w:pPr>
         <w:pStyle w:val="Heading1"/>
@@ -24017,29 +24017,23 @@
         <w:br/>
       </w:r>
     </w:p>
-    <w:p>
-      <w:r>
-        <w:br w:type="page"/>
-      </w:r>
-    </w:p>
     <w:bookmarkEnd w:id="88"/>
-    <w:bookmarkEnd w:id="89"/>
-    <w:bookmarkStart w:id="90" w:name="detalhes"/>
-    <w:p>
-      <w:pPr>
-        <w:pStyle w:val="Heading1"/>
+    <w:bookmarkStart w:id="89" w:name="comunicação-entre-bancos-de-dado"/>
+    <w:p>
+      <w:pPr>
+        <w:pStyle w:val="Heading2"/>
       </w:pPr>
       <w:r>
         <w:rPr>
           <w:rStyle w:val="SectionNumber"/>
         </w:rPr>
-        <w:t xml:space="preserve">18</w:t>
+        <w:t xml:space="preserve">17.4</w:t>
       </w:r>
       <w:r>
         <w:tab/>
       </w:r>
       <w:r>
-        <w:t xml:space="preserve">Detalhes</w:t>
+        <w:t xml:space="preserve">Comunicação entre bancos de dado</w:t>
       </w:r>
     </w:p>
     <w:p>
@@ -24048,75 +24042,74 @@
           <w:ilvl w:val="0"/>
           <w:numId w:val="1204"/>
         </w:numPr>
-        <w:pStyle w:val="Compact"/>
-      </w:pPr>
-      <w:r>
-        <w:rPr>
-          <w:iCs/>
-          <w:i/>
-          <w:bCs/>
-          <w:b/>
-        </w:rPr>
-        <w:t xml:space="preserve">Comentarios</w:t>
-      </w:r>
-      <w:r>
-        <w:t xml:space="preserve"> </w:t>
-      </w:r>
-      <w:r>
-        <w:t xml:space="preserve">no</w:t>
-      </w:r>
-      <w:r>
-        <w:t xml:space="preserve"> </w:t>
-      </w:r>
-      <w:r>
-        <w:rPr>
-          <w:bCs/>
-          <w:b/>
-        </w:rPr>
-        <w:t xml:space="preserve">MySQL</w:t>
-      </w:r>
-      <w:r>
-        <w:t xml:space="preserve">, diferente do</w:t>
-      </w:r>
-      <w:r>
-        <w:t xml:space="preserve"> </w:t>
-      </w:r>
-      <w:r>
-        <w:rPr>
-          <w:bCs/>
-          <w:b/>
-        </w:rPr>
-        <w:t xml:space="preserve">SQL</w:t>
-      </w:r>
-      <w:r>
-        <w:t xml:space="preserve"> </w:t>
-      </w:r>
-      <w:r>
-        <w:t xml:space="preserve">onde comentarios são ’/**/</w:t>
-      </w:r>
-      <w:r>
-        <w:t xml:space="preserve">‘</w:t>
-      </w:r>
-      <w:r>
-        <w:t xml:space="preserve">, no MySQL é</w:t>
-      </w:r>
-      <w:r>
-        <w:t xml:space="preserve">’</w:t>
-      </w:r>
-      <w:r>
-        <w:t xml:space="preserve">#</w:t>
-      </w:r>
-      <w:r>
-        <w:t xml:space="preserve">‘</w:t>
-      </w:r>
-      <w:r>
-        <w:t xml:space="preserve">. Ou</w:t>
-      </w:r>
-      <w:r>
-        <w:t xml:space="preserve">’</w:t>
-      </w:r>
-      <w:r>
-        <w:t xml:space="preserve">- -’ para comentario de linha.</w:t>
+      </w:pPr>
+      <w:r>
+        <w:t xml:space="preserve">É possivel acessar dados de um</w:t>
+      </w:r>
+      <w:r>
+        <w:t xml:space="preserve"> </w:t>
+      </w:r>
+      <w:r>
+        <w:rPr>
+          <w:bCs/>
+          <w:b/>
+        </w:rPr>
+        <w:t xml:space="preserve">DATABASE</w:t>
+      </w:r>
+      <w:r>
+        <w:t xml:space="preserve"> </w:t>
+      </w:r>
+      <w:r>
+        <w:t xml:space="preserve">(</w:t>
+      </w:r>
+      <w:r>
+        <w:rPr>
+          <w:iCs/>
+          <w:i/>
+        </w:rPr>
+        <w:t xml:space="preserve">banco de dados</w:t>
+      </w:r>
+      <w:r>
+        <w:t xml:space="preserve">) estando conectado a outro</w:t>
+      </w:r>
+      <w:r>
+        <w:t xml:space="preserve"> </w:t>
+      </w:r>
+      <w:r>
+        <w:rPr>
+          <w:bCs/>
+          <w:b/>
+        </w:rPr>
+        <w:t xml:space="preserve">DATABASE</w:t>
+      </w:r>
+      <w:r>
+        <w:t xml:space="preserve">, sem a necessidade de fazer a mudança de</w:t>
+      </w:r>
+      <w:r>
+        <w:t xml:space="preserve"> </w:t>
+      </w:r>
+      <w:r>
+        <w:rPr>
+          <w:bCs/>
+          <w:b/>
+        </w:rPr>
+        <w:t xml:space="preserve">DATABASE</w:t>
+      </w:r>
+      <w:r>
+        <w:t xml:space="preserve"> </w:t>
+      </w:r>
+      <w:r>
+        <w:t xml:space="preserve">(</w:t>
+      </w:r>
+      <w:r>
+        <w:rPr>
+          <w:bCs/>
+          <w:b/>
+        </w:rPr>
+        <w:t xml:space="preserve">USE</w:t>
+      </w:r>
+      <w:r>
+        <w:t xml:space="preserve">).</w:t>
       </w:r>
       <w:r>
         <w:br/>
@@ -24128,10 +24121,9 @@
           <w:ilvl w:val="0"/>
           <w:numId w:val="1204"/>
         </w:numPr>
-        <w:pStyle w:val="Compact"/>
-      </w:pPr>
-      <w:r>
-        <w:t xml:space="preserve">O que são e o que fazem os administradores:</w:t>
+      </w:pPr>
+      <w:r>
+        <w:t xml:space="preserve">Ações que é possivel tomar:</w:t>
       </w:r>
       <w:r>
         <w:br/>
@@ -24146,25 +24138,27 @@
         <w:pStyle w:val="Compact"/>
       </w:pPr>
       <w:r>
-        <w:t xml:space="preserve">Administrador de dados(AD):</w:t>
-      </w:r>
-      <w:r>
-        <w:br/>
-      </w:r>
-      <w:r>
-        <w:t xml:space="preserve">O Administrador de Dados (AD) tem o objetivo de gerenciar o Modelo de Dados Corporativo, contribuindo para assegurar a qualidade das informações, a integração dos sistemas, a retenção e a disseminação do conhecimento dos negócios.</w:t>
-      </w:r>
-      <w:r>
-        <w:br/>
-      </w:r>
-      <w:r>
-        <w:t xml:space="preserve">Cabe a ele, guiado por certos princípios e através de atividades de planejamento, organização e controle dos dados corporativos, gerenciar os dados como recursos de uso comum da organização, promovendo-lhes os valores de autenticidade, autoridade, precisão, acessibilidade, seguridade e inteligibilidade.</w:t>
-      </w:r>
-      <w:r>
-        <w:br/>
-      </w:r>
-      <w:r>
-        <w:t xml:space="preserve">Tem como função o planejamento central, a documentação e o gerenciamento dos dados a partir da perspectiva de seus significados e valores para a organização como um todo.</w:t>
+        <w:rPr>
+          <w:bCs/>
+          <w:b/>
+        </w:rPr>
+        <w:t xml:space="preserve">INSERT</w:t>
+      </w:r>
+      <w:r>
+        <w:t xml:space="preserve"> </w:t>
+      </w:r>
+      <w:r>
+        <w:t xml:space="preserve">(</w:t>
+      </w:r>
+      <w:r>
+        <w:rPr>
+          <w:iCs/>
+          <w:i/>
+        </w:rPr>
+        <w:t xml:space="preserve">inserir registros</w:t>
+      </w:r>
+      <w:r>
+        <w:t xml:space="preserve">)</w:t>
       </w:r>
       <w:r>
         <w:br/>
@@ -24179,19 +24173,167 @@
         <w:pStyle w:val="Compact"/>
       </w:pPr>
       <w:r>
-        <w:t xml:space="preserve">Administrador de banco de dados (DBA):</w:t>
-      </w:r>
-      <w:r>
-        <w:br/>
-      </w:r>
-      <w:r>
-        <w:t xml:space="preserve">O DBA (database administrator), sigla em inglês para Administrador de Banco de Dados, é um profissional da área de tecnologia responsável pela criação, instalação, monitoramento, reparos e análise de estruturas de um banco de dados.</w:t>
-      </w:r>
-      <w:r>
-        <w:br/>
-      </w:r>
-      <w:r>
-        <w:t xml:space="preserve">O banco de dados fica sob análise periódica do DBA, que trabalha para que não haja sobrecargas do sistema e que as informações inseridas tenham destino correto nos servidores. Outras funções também importantes são analisar o espaço em disco, buscar melhorias para os sistemas e realizar backups.</w:t>
+        <w:rPr>
+          <w:bCs/>
+          <w:b/>
+        </w:rPr>
+        <w:t xml:space="preserve">SELECT</w:t>
+      </w:r>
+      <w:r>
+        <w:t xml:space="preserve"> </w:t>
+      </w:r>
+      <w:r>
+        <w:t xml:space="preserve">(</w:t>
+      </w:r>
+      <w:r>
+        <w:rPr>
+          <w:iCs/>
+          <w:i/>
+        </w:rPr>
+        <w:t xml:space="preserve">consulta</w:t>
+      </w:r>
+      <w:r>
+        <w:t xml:space="preserve">)</w:t>
+      </w:r>
+      <w:r>
+        <w:br/>
+      </w:r>
+    </w:p>
+    <w:p>
+      <w:pPr>
+        <w:numPr>
+          <w:ilvl w:val="1"/>
+          <w:numId w:val="1205"/>
+        </w:numPr>
+        <w:pStyle w:val="Compact"/>
+      </w:pPr>
+      <w:r>
+        <w:rPr>
+          <w:bCs/>
+          <w:b/>
+        </w:rPr>
+        <w:t xml:space="preserve">DELETE</w:t>
+      </w:r>
+      <w:r>
+        <w:t xml:space="preserve"> </w:t>
+      </w:r>
+      <w:r>
+        <w:t xml:space="preserve">(</w:t>
+      </w:r>
+      <w:r>
+        <w:rPr>
+          <w:iCs/>
+          <w:i/>
+        </w:rPr>
+        <w:t xml:space="preserve">deletar registros</w:t>
+      </w:r>
+      <w:r>
+        <w:t xml:space="preserve">)</w:t>
+      </w:r>
+      <w:r>
+        <w:br/>
+      </w:r>
+    </w:p>
+    <w:p>
+      <w:pPr>
+        <w:numPr>
+          <w:ilvl w:val="1"/>
+          <w:numId w:val="1205"/>
+        </w:numPr>
+        <w:pStyle w:val="Compact"/>
+      </w:pPr>
+      <w:r>
+        <w:rPr>
+          <w:bCs/>
+          <w:b/>
+        </w:rPr>
+        <w:t xml:space="preserve">UPDATE</w:t>
+      </w:r>
+      <w:r>
+        <w:t xml:space="preserve"> </w:t>
+      </w:r>
+      <w:r>
+        <w:t xml:space="preserve">(</w:t>
+      </w:r>
+      <w:r>
+        <w:rPr>
+          <w:iCs/>
+          <w:i/>
+        </w:rPr>
+        <w:t xml:space="preserve">atualizar registros</w:t>
+      </w:r>
+      <w:r>
+        <w:t xml:space="preserve">)</w:t>
+      </w:r>
+      <w:r>
+        <w:br/>
+      </w:r>
+    </w:p>
+    <w:p>
+      <w:pPr>
+        <w:numPr>
+          <w:ilvl w:val="1"/>
+          <w:numId w:val="1205"/>
+        </w:numPr>
+        <w:pStyle w:val="Compact"/>
+      </w:pPr>
+      <w:r>
+        <w:rPr>
+          <w:bCs/>
+          <w:b/>
+        </w:rPr>
+        <w:t xml:space="preserve">CREATE TABLE</w:t>
+      </w:r>
+      <w:r>
+        <w:t xml:space="preserve"> </w:t>
+      </w:r>
+      <w:r>
+        <w:t xml:space="preserve">(</w:t>
+      </w:r>
+      <w:r>
+        <w:rPr>
+          <w:iCs/>
+          <w:i/>
+        </w:rPr>
+        <w:t xml:space="preserve">criação de tabelas</w:t>
+      </w:r>
+      <w:r>
+        <w:t xml:space="preserve">)</w:t>
+      </w:r>
+      <w:r>
+        <w:br/>
+      </w:r>
+    </w:p>
+    <w:p>
+      <w:pPr>
+        <w:numPr>
+          <w:ilvl w:val="1"/>
+          <w:numId w:val="1205"/>
+        </w:numPr>
+        <w:pStyle w:val="Compact"/>
+      </w:pPr>
+      <w:r>
+        <w:rPr>
+          <w:bCs/>
+          <w:b/>
+        </w:rPr>
+        <w:t xml:space="preserve">CREATE TRIGGER</w:t>
+      </w:r>
+      <w:r>
+        <w:t xml:space="preserve"> </w:t>
+      </w:r>
+      <w:r>
+        <w:t xml:space="preserve">(</w:t>
+      </w:r>
+      <w:r>
+        <w:rPr>
+          <w:iCs/>
+          <w:i/>
+        </w:rPr>
+        <w:t xml:space="preserve">criação de gatilhos</w:t>
+      </w:r>
+      <w:r>
+        <w:t xml:space="preserve">)</w:t>
       </w:r>
       <w:r>
         <w:br/>
@@ -24203,10 +24345,122 @@
           <w:ilvl w:val="0"/>
           <w:numId w:val="1204"/>
         </w:numPr>
-        <w:pStyle w:val="Compact"/>
-      </w:pPr>
-      <w:r>
-        <w:t xml:space="preserve">Acesso ao</w:t>
+      </w:pPr>
+      <w:r>
+        <w:t xml:space="preserve">Para fazer tal ação ao inves de colocar o nome da tabela, usar o</w:t>
+      </w:r>
+      <w:r>
+        <w:t xml:space="preserve"> </w:t>
+      </w:r>
+      <w:r>
+        <w:t xml:space="preserve">“</w:t>
+      </w:r>
+      <w:r>
+        <w:t xml:space="preserve">nome do banco de dados</w:t>
+      </w:r>
+      <w:r>
+        <w:t xml:space="preserve">”</w:t>
+      </w:r>
+      <w:r>
+        <w:t xml:space="preserve"> </w:t>
+      </w:r>
+      <w:r>
+        <w:t xml:space="preserve">+ ponto (</w:t>
+      </w:r>
+      <w:r>
+        <w:t xml:space="preserve">“</w:t>
+      </w:r>
+      <w:r>
+        <w:t xml:space="preserve">.</w:t>
+      </w:r>
+      <w:r>
+        <w:t xml:space="preserve">”</w:t>
+      </w:r>
+      <w:r>
+        <w:t xml:space="preserve">) +</w:t>
+      </w:r>
+      <w:r>
+        <w:t xml:space="preserve"> </w:t>
+      </w:r>
+      <w:r>
+        <w:t xml:space="preserve">“</w:t>
+      </w:r>
+      <w:r>
+        <w:t xml:space="preserve">nome da tabela</w:t>
+      </w:r>
+      <w:r>
+        <w:t xml:space="preserve">”</w:t>
+      </w:r>
+      <w:r>
+        <w:t xml:space="preserve">. Ex.:</w:t>
+      </w:r>
+      <w:r>
+        <w:t xml:space="preserve"> </w:t>
+      </w:r>
+      <w:r>
+        <w:t xml:space="preserve">“</w:t>
+      </w:r>
+      <w:r>
+        <w:rPr>
+          <w:iCs/>
+          <w:i/>
+        </w:rPr>
+        <w:t xml:space="preserve">nome_database.nome_tabela</w:t>
+      </w:r>
+      <w:r>
+        <w:t xml:space="preserve">”</w:t>
+      </w:r>
+      <w:r>
+        <w:br/>
+      </w:r>
+    </w:p>
+    <w:p>
+      <w:r>
+        <w:br w:type="page"/>
+      </w:r>
+    </w:p>
+    <w:bookmarkEnd w:id="89"/>
+    <w:bookmarkEnd w:id="90"/>
+    <w:bookmarkStart w:id="91" w:name="detalhes"/>
+    <w:p>
+      <w:pPr>
+        <w:pStyle w:val="Heading1"/>
+      </w:pPr>
+      <w:r>
+        <w:rPr>
+          <w:rStyle w:val="SectionNumber"/>
+        </w:rPr>
+        <w:t xml:space="preserve">18</w:t>
+      </w:r>
+      <w:r>
+        <w:tab/>
+      </w:r>
+      <w:r>
+        <w:t xml:space="preserve">Detalhes</w:t>
+      </w:r>
+    </w:p>
+    <w:p>
+      <w:pPr>
+        <w:numPr>
+          <w:ilvl w:val="0"/>
+          <w:numId w:val="1206"/>
+        </w:numPr>
+        <w:pStyle w:val="Compact"/>
+      </w:pPr>
+      <w:r>
+        <w:rPr>
+          <w:iCs/>
+          <w:i/>
+          <w:bCs/>
+          <w:b/>
+        </w:rPr>
+        <w:t xml:space="preserve">Comentarios</w:t>
+      </w:r>
+      <w:r>
+        <w:t xml:space="preserve"> </w:t>
+      </w:r>
+      <w:r>
+        <w:t xml:space="preserve">no</w:t>
       </w:r>
       <w:r>
         <w:t xml:space="preserve"> </w:t>
@@ -24219,185 +24473,62 @@
         <w:t xml:space="preserve">MySQL</w:t>
       </w:r>
       <w:r>
-        <w:t xml:space="preserve"> </w:t>
-      </w:r>
-      <w:r>
-        <w:t xml:space="preserve">pelo terminal é necessario usar o comando:</w:t>
-      </w:r>
-      <w:r>
-        <w:br/>
-      </w:r>
-      <w:r>
-        <w:t xml:space="preserve">mysql -u root -p</w:t>
-      </w:r>
-      <w:r>
-        <w:br/>
-      </w:r>
-    </w:p>
-    <w:p>
-      <w:pPr>
-        <w:numPr>
-          <w:ilvl w:val="1"/>
+        <w:t xml:space="preserve">, diferente do</w:t>
+      </w:r>
+      <w:r>
+        <w:t xml:space="preserve"> </w:t>
+      </w:r>
+      <w:r>
+        <w:rPr>
+          <w:bCs/>
+          <w:b/>
+        </w:rPr>
+        <w:t xml:space="preserve">SQL</w:t>
+      </w:r>
+      <w:r>
+        <w:t xml:space="preserve"> </w:t>
+      </w:r>
+      <w:r>
+        <w:t xml:space="preserve">onde comentarios são ’/**/</w:t>
+      </w:r>
+      <w:r>
+        <w:t xml:space="preserve">‘</w:t>
+      </w:r>
+      <w:r>
+        <w:t xml:space="preserve">, no MySQL é</w:t>
+      </w:r>
+      <w:r>
+        <w:t xml:space="preserve">’</w:t>
+      </w:r>
+      <w:r>
+        <w:t xml:space="preserve">#</w:t>
+      </w:r>
+      <w:r>
+        <w:t xml:space="preserve">‘</w:t>
+      </w:r>
+      <w:r>
+        <w:t xml:space="preserve">. Ou</w:t>
+      </w:r>
+      <w:r>
+        <w:t xml:space="preserve">’</w:t>
+      </w:r>
+      <w:r>
+        <w:t xml:space="preserve">- -’ para comentario de linha.</w:t>
+      </w:r>
+      <w:r>
+        <w:br/>
+      </w:r>
+    </w:p>
+    <w:p>
+      <w:pPr>
+        <w:numPr>
+          <w:ilvl w:val="0"/>
           <w:numId w:val="1206"/>
         </w:numPr>
         <w:pStyle w:val="Compact"/>
       </w:pPr>
       <w:r>
-        <w:t xml:space="preserve">Depois colocar a senha.</w:t>
-      </w:r>
-      <w:r>
-        <w:br/>
-      </w:r>
-    </w:p>
-    <w:p>
-      <w:pPr>
-        <w:numPr>
-          <w:ilvl w:val="0"/>
-          <w:numId w:val="1204"/>
-        </w:numPr>
-        <w:pStyle w:val="Compact"/>
-      </w:pPr>
-      <w:r>
-        <w:t xml:space="preserve">Ao final dos comandos do</w:t>
-      </w:r>
-      <w:r>
-        <w:t xml:space="preserve"> </w:t>
-      </w:r>
-      <w:r>
-        <w:rPr>
-          <w:bCs/>
-          <w:b/>
-        </w:rPr>
-        <w:t xml:space="preserve">SQL</w:t>
-      </w:r>
-      <w:r>
-        <w:t xml:space="preserve"> </w:t>
-      </w:r>
-      <w:r>
-        <w:t xml:space="preserve">e do</w:t>
-      </w:r>
-      <w:r>
-        <w:t xml:space="preserve"> </w:t>
-      </w:r>
-      <w:r>
-        <w:rPr>
-          <w:bCs/>
-          <w:b/>
-        </w:rPr>
-        <w:t xml:space="preserve">MySQL</w:t>
-      </w:r>
-      <w:r>
-        <w:t xml:space="preserve">, usar o</w:t>
-      </w:r>
-      <w:r>
-        <w:t xml:space="preserve"> </w:t>
-      </w:r>
-      <w:r>
-        <w:t xml:space="preserve">‘</w:t>
-      </w:r>
-      <w:r>
-        <w:t xml:space="preserve">;</w:t>
-      </w:r>
-      <w:r>
-        <w:t xml:space="preserve">’</w:t>
-      </w:r>
-      <w:r>
-        <w:t xml:space="preserve">(delimitador), ele informa que o comando acabou e deve ser executado.</w:t>
-      </w:r>
-    </w:p>
-    <w:p>
-      <w:pPr>
-        <w:numPr>
-          <w:ilvl w:val="0"/>
-          <w:numId w:val="1204"/>
-        </w:numPr>
-        <w:pStyle w:val="Compact"/>
-      </w:pPr>
-      <w:r>
-        <w:t xml:space="preserve">O</w:t>
-      </w:r>
-      <w:r>
-        <w:t xml:space="preserve"> </w:t>
-      </w:r>
-      <w:r>
-        <w:rPr>
-          <w:bCs/>
-          <w:b/>
-        </w:rPr>
-        <w:t xml:space="preserve">MySQL</w:t>
-      </w:r>
-      <w:r>
-        <w:t xml:space="preserve"> </w:t>
-      </w:r>
-      <w:r>
-        <w:t xml:space="preserve">é</w:t>
-      </w:r>
-      <w:r>
-        <w:t xml:space="preserve"> </w:t>
-      </w:r>
-      <w:r>
-        <w:t xml:space="preserve">“</w:t>
-      </w:r>
-      <w:r>
-        <w:rPr>
-          <w:iCs/>
-          <w:i/>
-        </w:rPr>
-        <w:t xml:space="preserve">case sensitive</w:t>
-      </w:r>
-      <w:r>
-        <w:t xml:space="preserve">”</w:t>
-      </w:r>
-      <w:r>
-        <w:t xml:space="preserve"> </w:t>
-      </w:r>
-      <w:r>
-        <w:t xml:space="preserve">no</w:t>
-      </w:r>
-      <w:r>
-        <w:t xml:space="preserve"> </w:t>
-      </w:r>
-      <w:r>
-        <w:rPr>
-          <w:bCs/>
-          <w:b/>
-        </w:rPr>
-        <w:t xml:space="preserve">LINUX</w:t>
-      </w:r>
-      <w:r>
-        <w:t xml:space="preserve">, mas no</w:t>
-      </w:r>
-      <w:r>
-        <w:t xml:space="preserve"> </w:t>
-      </w:r>
-      <w:r>
-        <w:rPr>
-          <w:bCs/>
-          <w:b/>
-        </w:rPr>
-        <w:t xml:space="preserve">WINDOWS</w:t>
-      </w:r>
-      <w:r>
-        <w:t xml:space="preserve"> </w:t>
-      </w:r>
-      <w:r>
-        <w:t xml:space="preserve">não é, ou seja, sensibilidade a letras maiusculas e minusculas. Depende do sistema operacional.</w:t>
-      </w:r>
-      <w:r>
-        <w:t xml:space="preserve"> </w:t>
-      </w:r>
-      <w:r>
-        <w:rPr>
-          <w:bCs/>
-          <w:b/>
-        </w:rPr>
-        <w:t xml:space="preserve">MySQL</w:t>
-      </w:r>
-      <w:r>
-        <w:t xml:space="preserve"> </w:t>
-      </w:r>
-      <w:r>
-        <w:t xml:space="preserve">acompanha o sistema operacional.</w:t>
+        <w:t xml:space="preserve">O que são e o que fazem os administradores:</w:t>
       </w:r>
       <w:r>
         <w:br/>
@@ -24412,23 +24543,25 @@
         <w:pStyle w:val="Compact"/>
       </w:pPr>
       <w:r>
-        <w:t xml:space="preserve">no</w:t>
-      </w:r>
-      <w:r>
-        <w:t xml:space="preserve"> </w:t>
-      </w:r>
-      <w:r>
-        <w:rPr>
-          <w:bCs/>
-          <w:b/>
-        </w:rPr>
-        <w:t xml:space="preserve">LINUX</w:t>
-      </w:r>
-      <w:r>
-        <w:t xml:space="preserve"> </w:t>
-      </w:r>
-      <w:r>
-        <w:t xml:space="preserve">faz destinção de letras maiusculas e minusculas.</w:t>
+        <w:t xml:space="preserve">Administrador de dados(AD):</w:t>
+      </w:r>
+      <w:r>
+        <w:br/>
+      </w:r>
+      <w:r>
+        <w:t xml:space="preserve">O Administrador de Dados (AD) tem o objetivo de gerenciar o Modelo de Dados Corporativo, contribuindo para assegurar a qualidade das informações, a integração dos sistemas, a retenção e a disseminação do conhecimento dos negócios.</w:t>
+      </w:r>
+      <w:r>
+        <w:br/>
+      </w:r>
+      <w:r>
+        <w:t xml:space="preserve">Cabe a ele, guiado por certos princípios e através de atividades de planejamento, organização e controle dos dados corporativos, gerenciar os dados como recursos de uso comum da organização, promovendo-lhes os valores de autenticidade, autoridade, precisão, acessibilidade, seguridade e inteligibilidade.</w:t>
+      </w:r>
+      <w:r>
+        <w:br/>
+      </w:r>
+      <w:r>
+        <w:t xml:space="preserve">Tem como função o planejamento central, a documentação e o gerenciamento dos dados a partir da perspectiva de seus significados e valores para a organização como um todo.</w:t>
       </w:r>
       <w:r>
         <w:br/>
@@ -24443,6 +24576,179 @@
         <w:pStyle w:val="Compact"/>
       </w:pPr>
       <w:r>
+        <w:t xml:space="preserve">Administrador de banco de dados (DBA):</w:t>
+      </w:r>
+      <w:r>
+        <w:br/>
+      </w:r>
+      <w:r>
+        <w:t xml:space="preserve">O DBA (database administrator), sigla em inglês para Administrador de Banco de Dados, é um profissional da área de tecnologia responsável pela criação, instalação, monitoramento, reparos e análise de estruturas de um banco de dados.</w:t>
+      </w:r>
+      <w:r>
+        <w:br/>
+      </w:r>
+      <w:r>
+        <w:t xml:space="preserve">O banco de dados fica sob análise periódica do DBA, que trabalha para que não haja sobrecargas do sistema e que as informações inseridas tenham destino correto nos servidores. Outras funções também importantes são analisar o espaço em disco, buscar melhorias para os sistemas e realizar backups.</w:t>
+      </w:r>
+      <w:r>
+        <w:br/>
+      </w:r>
+    </w:p>
+    <w:p>
+      <w:pPr>
+        <w:numPr>
+          <w:ilvl w:val="0"/>
+          <w:numId w:val="1206"/>
+        </w:numPr>
+        <w:pStyle w:val="Compact"/>
+      </w:pPr>
+      <w:r>
+        <w:t xml:space="preserve">Acesso ao</w:t>
+      </w:r>
+      <w:r>
+        <w:t xml:space="preserve"> </w:t>
+      </w:r>
+      <w:r>
+        <w:rPr>
+          <w:bCs/>
+          <w:b/>
+        </w:rPr>
+        <w:t xml:space="preserve">MySQL</w:t>
+      </w:r>
+      <w:r>
+        <w:t xml:space="preserve"> </w:t>
+      </w:r>
+      <w:r>
+        <w:t xml:space="preserve">pelo terminal é necessario usar o comando:</w:t>
+      </w:r>
+      <w:r>
+        <w:br/>
+      </w:r>
+      <w:r>
+        <w:t xml:space="preserve">mysql -u root -p</w:t>
+      </w:r>
+      <w:r>
+        <w:br/>
+      </w:r>
+    </w:p>
+    <w:p>
+      <w:pPr>
+        <w:numPr>
+          <w:ilvl w:val="1"/>
+          <w:numId w:val="1208"/>
+        </w:numPr>
+        <w:pStyle w:val="Compact"/>
+      </w:pPr>
+      <w:r>
+        <w:t xml:space="preserve">Depois colocar a senha.</w:t>
+      </w:r>
+      <w:r>
+        <w:br/>
+      </w:r>
+    </w:p>
+    <w:p>
+      <w:pPr>
+        <w:numPr>
+          <w:ilvl w:val="0"/>
+          <w:numId w:val="1206"/>
+        </w:numPr>
+        <w:pStyle w:val="Compact"/>
+      </w:pPr>
+      <w:r>
+        <w:t xml:space="preserve">Ao final dos comandos do</w:t>
+      </w:r>
+      <w:r>
+        <w:t xml:space="preserve"> </w:t>
+      </w:r>
+      <w:r>
+        <w:rPr>
+          <w:bCs/>
+          <w:b/>
+        </w:rPr>
+        <w:t xml:space="preserve">SQL</w:t>
+      </w:r>
+      <w:r>
+        <w:t xml:space="preserve"> </w:t>
+      </w:r>
+      <w:r>
+        <w:t xml:space="preserve">e do</w:t>
+      </w:r>
+      <w:r>
+        <w:t xml:space="preserve"> </w:t>
+      </w:r>
+      <w:r>
+        <w:rPr>
+          <w:bCs/>
+          <w:b/>
+        </w:rPr>
+        <w:t xml:space="preserve">MySQL</w:t>
+      </w:r>
+      <w:r>
+        <w:t xml:space="preserve">, usar o</w:t>
+      </w:r>
+      <w:r>
+        <w:t xml:space="preserve"> </w:t>
+      </w:r>
+      <w:r>
+        <w:t xml:space="preserve">‘</w:t>
+      </w:r>
+      <w:r>
+        <w:t xml:space="preserve">;</w:t>
+      </w:r>
+      <w:r>
+        <w:t xml:space="preserve">’</w:t>
+      </w:r>
+      <w:r>
+        <w:t xml:space="preserve">(delimitador), ele informa que o comando acabou e deve ser executado.</w:t>
+      </w:r>
+    </w:p>
+    <w:p>
+      <w:pPr>
+        <w:numPr>
+          <w:ilvl w:val="0"/>
+          <w:numId w:val="1206"/>
+        </w:numPr>
+        <w:pStyle w:val="Compact"/>
+      </w:pPr>
+      <w:r>
+        <w:t xml:space="preserve">O</w:t>
+      </w:r>
+      <w:r>
+        <w:t xml:space="preserve"> </w:t>
+      </w:r>
+      <w:r>
+        <w:rPr>
+          <w:bCs/>
+          <w:b/>
+        </w:rPr>
+        <w:t xml:space="preserve">MySQL</w:t>
+      </w:r>
+      <w:r>
+        <w:t xml:space="preserve"> </w:t>
+      </w:r>
+      <w:r>
+        <w:t xml:space="preserve">é</w:t>
+      </w:r>
+      <w:r>
+        <w:t xml:space="preserve"> </w:t>
+      </w:r>
+      <w:r>
+        <w:t xml:space="preserve">“</w:t>
+      </w:r>
+      <w:r>
+        <w:rPr>
+          <w:iCs/>
+          <w:i/>
+        </w:rPr>
+        <w:t xml:space="preserve">case sensitive</w:t>
+      </w:r>
+      <w:r>
+        <w:t xml:space="preserve">”</w:t>
+      </w:r>
+      <w:r>
+        <w:t xml:space="preserve"> </w:t>
+      </w:r>
+      <w:r>
         <w:t xml:space="preserve">no</w:t>
       </w:r>
       <w:r>
@@ -24453,12 +24759,103 @@
           <w:bCs/>
           <w:b/>
         </w:rPr>
+        <w:t xml:space="preserve">LINUX</w:t>
+      </w:r>
+      <w:r>
+        <w:t xml:space="preserve">, mas no</w:t>
+      </w:r>
+      <w:r>
+        <w:t xml:space="preserve"> </w:t>
+      </w:r>
+      <w:r>
+        <w:rPr>
+          <w:bCs/>
+          <w:b/>
+        </w:rPr>
         <w:t xml:space="preserve">WINDOWS</w:t>
       </w:r>
       <w:r>
         <w:t xml:space="preserve"> </w:t>
       </w:r>
       <w:r>
+        <w:t xml:space="preserve">não é, ou seja, sensibilidade a letras maiusculas e minusculas. Depende do sistema operacional.</w:t>
+      </w:r>
+      <w:r>
+        <w:t xml:space="preserve"> </w:t>
+      </w:r>
+      <w:r>
+        <w:rPr>
+          <w:bCs/>
+          <w:b/>
+        </w:rPr>
+        <w:t xml:space="preserve">MySQL</w:t>
+      </w:r>
+      <w:r>
+        <w:t xml:space="preserve"> </w:t>
+      </w:r>
+      <w:r>
+        <w:t xml:space="preserve">acompanha o sistema operacional.</w:t>
+      </w:r>
+      <w:r>
+        <w:br/>
+      </w:r>
+    </w:p>
+    <w:p>
+      <w:pPr>
+        <w:numPr>
+          <w:ilvl w:val="1"/>
+          <w:numId w:val="1209"/>
+        </w:numPr>
+        <w:pStyle w:val="Compact"/>
+      </w:pPr>
+      <w:r>
+        <w:t xml:space="preserve">no</w:t>
+      </w:r>
+      <w:r>
+        <w:t xml:space="preserve"> </w:t>
+      </w:r>
+      <w:r>
+        <w:rPr>
+          <w:bCs/>
+          <w:b/>
+        </w:rPr>
+        <w:t xml:space="preserve">LINUX</w:t>
+      </w:r>
+      <w:r>
+        <w:t xml:space="preserve"> </w:t>
+      </w:r>
+      <w:r>
+        <w:t xml:space="preserve">faz destinção de letras maiusculas e minusculas.</w:t>
+      </w:r>
+      <w:r>
+        <w:br/>
+      </w:r>
+    </w:p>
+    <w:p>
+      <w:pPr>
+        <w:numPr>
+          <w:ilvl w:val="1"/>
+          <w:numId w:val="1209"/>
+        </w:numPr>
+        <w:pStyle w:val="Compact"/>
+      </w:pPr>
+      <w:r>
+        <w:t xml:space="preserve">no</w:t>
+      </w:r>
+      <w:r>
+        <w:t xml:space="preserve"> </w:t>
+      </w:r>
+      <w:r>
+        <w:rPr>
+          <w:bCs/>
+          <w:b/>
+        </w:rPr>
+        <w:t xml:space="preserve">WINDOWS</w:t>
+      </w:r>
+      <w:r>
+        <w:t xml:space="preserve"> </w:t>
+      </w:r>
+      <w:r>
         <w:t xml:space="preserve">não faz destinção de letras maiusculas e minusculas.</w:t>
       </w:r>
       <w:r>
@@ -24470,8 +24867,8 @@
         <w:br w:type="page"/>
       </w:r>
     </w:p>
-    <w:bookmarkEnd w:id="90"/>
-    <w:bookmarkStart w:id="92" w:name="andamento-dos-estudos"/>
+    <w:bookmarkEnd w:id="91"/>
+    <w:bookmarkStart w:id="93" w:name="andamento-dos-estudos"/>
     <w:p>
       <w:pPr>
         <w:pStyle w:val="Heading1"/>
@@ -24489,7 +24886,7 @@
         <w:t xml:space="preserve">Andamento dos Estudos</w:t>
       </w:r>
     </w:p>
-    <w:bookmarkStart w:id="91" w:name="assunto-em-andamento"/>
+    <w:bookmarkStart w:id="92" w:name="assunto-em-andamento"/>
     <w:p>
       <w:pPr>
         <w:pStyle w:val="Heading2"/>
@@ -24518,8 +24915,8 @@
         <w:br/>
       </w:r>
     </w:p>
-    <w:bookmarkEnd w:id="91"/>
     <w:bookmarkEnd w:id="92"/>
+    <w:bookmarkEnd w:id="93"/>
     <w:sectPr/>
   </w:body>
 </w:document>
@@ -26355,6 +26752,12 @@
     <w:abstractNumId w:val="991"/>
   </w:num>
   <w:num w:numId="1207">
+    <w:abstractNumId w:val="991"/>
+  </w:num>
+  <w:num w:numId="1208">
+    <w:abstractNumId w:val="991"/>
+  </w:num>
+  <w:num w:numId="1209">
     <w:abstractNumId w:val="991"/>
   </w:num>
 </w:numbering>

</xml_diff>

<commit_message>
atualização 30/4/22 - TRIGGERS
</commit_message>
<xml_diff>
--- a/Readme.docx
+++ b/Readme.docx
@@ -49,7 +49,7 @@
         <w:pStyle w:val="Date"/>
       </w:pPr>
       <w:r>
-        <w:t xml:space="preserve">2022-04-29</w:t>
+        <w:t xml:space="preserve">2022-04-30</w:t>
       </w:r>
     </w:p>
     <w:sdt>
@@ -1659,6 +1659,66 @@
           <w:i/>
         </w:rPr>
         <w:t xml:space="preserve">VW_nome_da_view</w:t>
+      </w:r>
+      <w:r>
+        <w:t xml:space="preserve">;</w:t>
+      </w:r>
+      <w:r>
+        <w:br/>
+      </w:r>
+    </w:p>
+    <w:p>
+      <w:pPr>
+        <w:numPr>
+          <w:ilvl w:val="1"/>
+          <w:numId w:val="1015"/>
+        </w:numPr>
+      </w:pPr>
+      <w:r>
+        <w:t xml:space="preserve">Deletando um</w:t>
+      </w:r>
+      <w:r>
+        <w:t xml:space="preserve"> </w:t>
+      </w:r>
+      <w:r>
+        <w:rPr>
+          <w:bCs/>
+          <w:b/>
+        </w:rPr>
+        <w:t xml:space="preserve">TRIGGER</w:t>
+      </w:r>
+      <w:r>
+        <w:t xml:space="preserve">.</w:t>
+      </w:r>
+      <w:r>
+        <w:br/>
+      </w:r>
+      <w:r>
+        <w:rPr>
+          <w:bCs/>
+          <w:b/>
+        </w:rPr>
+        <w:t xml:space="preserve">DROP</w:t>
+      </w:r>
+      <w:r>
+        <w:t xml:space="preserve"> </w:t>
+      </w:r>
+      <w:r>
+        <w:rPr>
+          <w:bCs/>
+          <w:b/>
+        </w:rPr>
+        <w:t xml:space="preserve">TRIGGER</w:t>
+      </w:r>
+      <w:r>
+        <w:t xml:space="preserve"> </w:t>
+      </w:r>
+      <w:r>
+        <w:rPr>
+          <w:iCs/>
+          <w:i/>
+        </w:rPr>
+        <w:t xml:space="preserve">nome_do_trigger</w:t>
       </w:r>
       <w:r>
         <w:t xml:space="preserve">;</w:t>
@@ -23063,7 +23123,7 @@
     </w:p>
     <w:bookmarkEnd w:id="84"/>
     <w:bookmarkEnd w:id="85"/>
-    <w:bookmarkStart w:id="90" w:name="módulo-19---triggers-gatilhos"/>
+    <w:bookmarkStart w:id="91" w:name="módulo-19---triggers-gatilhos"/>
     <w:p>
       <w:pPr>
         <w:pStyle w:val="Heading1"/>
@@ -23471,19 +23531,272 @@
         <w:t xml:space="preserve">”</w:t>
       </w:r>
       <w:r>
-        <w:t xml:space="preserve">, logo é preciso mudar o delimitador para programar o TRIGGER.</w:t>
-      </w:r>
-      <w:r>
-        <w:br/>
-      </w:r>
-    </w:p>
-    <w:p>
-      <w:r>
-        <w:br w:type="page"/>
+        <w:t xml:space="preserve">, logo é preciso mudar o delimitador para programar o</w:t>
+      </w:r>
+      <w:r>
+        <w:t xml:space="preserve"> </w:t>
+      </w:r>
+      <w:r>
+        <w:rPr>
+          <w:bCs/>
+          <w:b/>
+        </w:rPr>
+        <w:t xml:space="preserve">TRIGGER</w:t>
+      </w:r>
+      <w:r>
+        <w:t xml:space="preserve">.</w:t>
+      </w:r>
+      <w:r>
+        <w:br/>
+      </w:r>
+    </w:p>
+    <w:p>
+      <w:pPr>
+        <w:numPr>
+          <w:ilvl w:val="0"/>
+          <w:numId w:val="1199"/>
+        </w:numPr>
+      </w:pPr>
+      <w:r>
+        <w:t xml:space="preserve">Problema do</w:t>
+      </w:r>
+      <w:r>
+        <w:t xml:space="preserve"> </w:t>
+      </w:r>
+      <w:r>
+        <w:rPr>
+          <w:bCs/>
+          <w:b/>
+        </w:rPr>
+        <w:t xml:space="preserve">BEFORE</w:t>
+      </w:r>
+      <w:r>
+        <w:t xml:space="preserve">/</w:t>
+      </w:r>
+      <w:r>
+        <w:rPr>
+          <w:bCs/>
+          <w:b/>
+        </w:rPr>
+        <w:t xml:space="preserve">INSERT</w:t>
+      </w:r>
+      <w:r>
+        <w:t xml:space="preserve">:</w:t>
+      </w:r>
+      <w:r>
+        <w:br/>
+      </w:r>
+    </w:p>
+    <w:p>
+      <w:pPr>
+        <w:numPr>
+          <w:ilvl w:val="1"/>
+          <w:numId w:val="1201"/>
+        </w:numPr>
+      </w:pPr>
+      <w:r>
+        <w:t xml:space="preserve">Quando o usado o</w:t>
+      </w:r>
+      <w:r>
+        <w:t xml:space="preserve"> </w:t>
+      </w:r>
+      <w:r>
+        <w:rPr>
+          <w:bCs/>
+          <w:b/>
+        </w:rPr>
+        <w:t xml:space="preserve">BEFORE</w:t>
+      </w:r>
+      <w:r>
+        <w:t xml:space="preserve"> </w:t>
+      </w:r>
+      <w:r>
+        <w:t xml:space="preserve">(antes) em conjunto com o</w:t>
+      </w:r>
+      <w:r>
+        <w:t xml:space="preserve"> </w:t>
+      </w:r>
+      <w:r>
+        <w:rPr>
+          <w:bCs/>
+          <w:b/>
+        </w:rPr>
+        <w:t xml:space="preserve">INSERT</w:t>
+      </w:r>
+      <w:r>
+        <w:t xml:space="preserve">, o</w:t>
+      </w:r>
+      <w:r>
+        <w:t xml:space="preserve"> </w:t>
+      </w:r>
+      <w:r>
+        <w:rPr>
+          <w:bCs/>
+          <w:b/>
+        </w:rPr>
+        <w:t xml:space="preserve">TRIGGER</w:t>
+      </w:r>
+      <w:r>
+        <w:t xml:space="preserve"> </w:t>
+      </w:r>
+      <w:r>
+        <w:t xml:space="preserve">pega o dado antes de ir para a tabela, logo o campo/coluna com</w:t>
+      </w:r>
+      <w:r>
+        <w:t xml:space="preserve"> </w:t>
+      </w:r>
+      <w:r>
+        <w:rPr>
+          <w:bCs/>
+          <w:b/>
+        </w:rPr>
+        <w:t xml:space="preserve">AUTO_INCREMENT</w:t>
+      </w:r>
+      <w:r>
+        <w:t xml:space="preserve">, não gerou o numero ainda na tabela, então o</w:t>
+      </w:r>
+      <w:r>
+        <w:t xml:space="preserve"> </w:t>
+      </w:r>
+      <w:r>
+        <w:rPr>
+          <w:bCs/>
+          <w:b/>
+        </w:rPr>
+        <w:t xml:space="preserve">TRIGGER</w:t>
+      </w:r>
+      <w:r>
+        <w:t xml:space="preserve"> </w:t>
+      </w:r>
+      <w:r>
+        <w:t xml:space="preserve">pega o valor 0, nesse tipo de campo.</w:t>
+      </w:r>
+      <w:r>
+        <w:br/>
+      </w:r>
+    </w:p>
+    <w:p>
+      <w:pPr>
+        <w:numPr>
+          <w:ilvl w:val="1"/>
+          <w:numId w:val="1201"/>
+        </w:numPr>
+      </w:pPr>
+      <w:r>
+        <w:t xml:space="preserve">Para pegar o valor com</w:t>
+      </w:r>
+      <w:r>
+        <w:t xml:space="preserve"> </w:t>
+      </w:r>
+      <w:r>
+        <w:rPr>
+          <w:bCs/>
+          <w:b/>
+        </w:rPr>
+        <w:t xml:space="preserve">AUTO_INCREMENTE</w:t>
+      </w:r>
+      <w:r>
+        <w:t xml:space="preserve"> </w:t>
+      </w:r>
+      <w:r>
+        <w:t xml:space="preserve">no</w:t>
+      </w:r>
+      <w:r>
+        <w:t xml:space="preserve"> </w:t>
+      </w:r>
+      <w:r>
+        <w:rPr>
+          <w:bCs/>
+          <w:b/>
+        </w:rPr>
+        <w:t xml:space="preserve">INSERT</w:t>
+      </w:r>
+      <w:r>
+        <w:t xml:space="preserve">, pelo</w:t>
+      </w:r>
+      <w:r>
+        <w:t xml:space="preserve"> </w:t>
+      </w:r>
+      <w:r>
+        <w:rPr>
+          <w:bCs/>
+          <w:b/>
+        </w:rPr>
+        <w:t xml:space="preserve">TRIGGER</w:t>
+      </w:r>
+      <w:r>
+        <w:t xml:space="preserve">, basta usar o</w:t>
+      </w:r>
+      <w:r>
+        <w:t xml:space="preserve"> </w:t>
+      </w:r>
+      <w:r>
+        <w:rPr>
+          <w:bCs/>
+          <w:b/>
+        </w:rPr>
+        <w:t xml:space="preserve">AFTER</w:t>
+      </w:r>
+      <w:r>
+        <w:t xml:space="preserve"> </w:t>
+      </w:r>
+      <w:r>
+        <w:t xml:space="preserve">(depois) para pegar o novo valor. Pois os dados só são pegos pelo</w:t>
+      </w:r>
+      <w:r>
+        <w:t xml:space="preserve"> </w:t>
+      </w:r>
+      <w:r>
+        <w:rPr>
+          <w:bCs/>
+          <w:b/>
+        </w:rPr>
+        <w:t xml:space="preserve">TRIGGER</w:t>
+      </w:r>
+      <w:r>
+        <w:t xml:space="preserve"> </w:t>
+      </w:r>
+      <w:r>
+        <w:t xml:space="preserve">depois de os dados do</w:t>
+      </w:r>
+      <w:r>
+        <w:t xml:space="preserve"> </w:t>
+      </w:r>
+      <w:r>
+        <w:rPr>
+          <w:bCs/>
+          <w:b/>
+        </w:rPr>
+        <w:t xml:space="preserve">INSERT</w:t>
+      </w:r>
+      <w:r>
+        <w:t xml:space="preserve"> </w:t>
+      </w:r>
+      <w:r>
+        <w:t xml:space="preserve">terem entrado na tabela, e o novo valor no campo com</w:t>
+      </w:r>
+      <w:r>
+        <w:t xml:space="preserve"> </w:t>
+      </w:r>
+      <w:r>
+        <w:rPr>
+          <w:bCs/>
+          <w:b/>
+        </w:rPr>
+        <w:t xml:space="preserve">AUTO_INCREMENT</w:t>
+      </w:r>
+      <w:r>
+        <w:t xml:space="preserve"> </w:t>
+      </w:r>
+      <w:r>
+        <w:t xml:space="preserve">ter sido gerado.</w:t>
+      </w:r>
+      <w:r>
+        <w:br/>
       </w:r>
     </w:p>
     <w:bookmarkEnd w:id="86"/>
-    <w:bookmarkStart w:id="87" w:name="conceito-de-new-e-old"/>
+    <w:bookmarkStart w:id="87" w:name="deletando-o-trigger"/>
     <w:p>
       <w:pPr>
         <w:pStyle w:val="Heading2"/>
@@ -23498,6 +23811,96 @@
         <w:tab/>
       </w:r>
       <w:r>
+        <w:t xml:space="preserve">Deletando o</w:t>
+      </w:r>
+      <w:r>
+        <w:t xml:space="preserve"> </w:t>
+      </w:r>
+      <w:r>
+        <w:rPr>
+          <w:bCs/>
+          <w:b/>
+        </w:rPr>
+        <w:t xml:space="preserve">TRIGGER</w:t>
+      </w:r>
+    </w:p>
+    <w:p>
+      <w:pPr>
+        <w:numPr>
+          <w:ilvl w:val="0"/>
+          <w:numId w:val="1202"/>
+        </w:numPr>
+        <w:pStyle w:val="Compact"/>
+      </w:pPr>
+      <w:r>
+        <w:t xml:space="preserve">Deletando um</w:t>
+      </w:r>
+      <w:r>
+        <w:t xml:space="preserve"> </w:t>
+      </w:r>
+      <w:r>
+        <w:rPr>
+          <w:bCs/>
+          <w:b/>
+        </w:rPr>
+        <w:t xml:space="preserve">TRIGGER</w:t>
+      </w:r>
+      <w:r>
+        <w:t xml:space="preserve">:</w:t>
+      </w:r>
+      <w:r>
+        <w:br/>
+      </w:r>
+      <w:r>
+        <w:rPr>
+          <w:bCs/>
+          <w:b/>
+        </w:rPr>
+        <w:t xml:space="preserve">DROP</w:t>
+      </w:r>
+      <w:r>
+        <w:t xml:space="preserve"> </w:t>
+      </w:r>
+      <w:r>
+        <w:rPr>
+          <w:bCs/>
+          <w:b/>
+        </w:rPr>
+        <w:t xml:space="preserve">TRIGGER</w:t>
+      </w:r>
+      <w:r>
+        <w:t xml:space="preserve"> </w:t>
+      </w:r>
+      <w:r>
+        <w:rPr>
+          <w:iCs/>
+          <w:i/>
+        </w:rPr>
+        <w:t xml:space="preserve">nome_do_trigger</w:t>
+      </w:r>
+      <w:r>
+        <w:t xml:space="preserve">;</w:t>
+      </w:r>
+      <w:r>
+        <w:br/>
+      </w:r>
+    </w:p>
+    <w:bookmarkEnd w:id="87"/>
+    <w:bookmarkStart w:id="88" w:name="conceito-de-new-e-old"/>
+    <w:p>
+      <w:pPr>
+        <w:pStyle w:val="Heading2"/>
+      </w:pPr>
+      <w:r>
+        <w:rPr>
+          <w:rStyle w:val="SectionNumber"/>
+        </w:rPr>
+        <w:t xml:space="preserve">17.3</w:t>
+      </w:r>
+      <w:r>
+        <w:tab/>
+      </w:r>
+      <w:r>
         <w:t xml:space="preserve">Conceito de</w:t>
       </w:r>
       <w:r>
@@ -23525,424 +23928,6 @@
           <w:b/>
         </w:rPr>
         <w:t xml:space="preserve">OLD</w:t>
-      </w:r>
-    </w:p>
-    <w:p>
-      <w:pPr>
-        <w:numPr>
-          <w:ilvl w:val="0"/>
-          <w:numId w:val="1201"/>
-        </w:numPr>
-      </w:pPr>
-      <w:r>
-        <w:t xml:space="preserve">Definição:</w:t>
-      </w:r>
-      <w:r>
-        <w:br/>
-      </w:r>
-    </w:p>
-    <w:p>
-      <w:pPr>
-        <w:numPr>
-          <w:ilvl w:val="1"/>
-          <w:numId w:val="1202"/>
-        </w:numPr>
-      </w:pPr>
-      <w:r>
-        <w:rPr>
-          <w:bCs/>
-          <w:b/>
-        </w:rPr>
-        <w:t xml:space="preserve">OLD</w:t>
-      </w:r>
-      <w:r>
-        <w:t xml:space="preserve">.</w:t>
-      </w:r>
-      <w:r>
-        <w:rPr>
-          <w:iCs/>
-          <w:i/>
-        </w:rPr>
-        <w:t xml:space="preserve">coluna</w:t>
-      </w:r>
-      <w:r>
-        <w:br/>
-      </w:r>
-      <w:r>
-        <w:t xml:space="preserve">Pega o valor antigo da coluna indicada.</w:t>
-      </w:r>
-      <w:r>
-        <w:br/>
-      </w:r>
-    </w:p>
-    <w:p>
-      <w:pPr>
-        <w:numPr>
-          <w:ilvl w:val="1"/>
-          <w:numId w:val="1202"/>
-        </w:numPr>
-      </w:pPr>
-      <w:r>
-        <w:rPr>
-          <w:bCs/>
-          <w:b/>
-        </w:rPr>
-        <w:t xml:space="preserve">NEW</w:t>
-      </w:r>
-      <w:r>
-        <w:t xml:space="preserve">.</w:t>
-      </w:r>
-      <w:r>
-        <w:rPr>
-          <w:iCs/>
-          <w:i/>
-        </w:rPr>
-        <w:t xml:space="preserve">coluna</w:t>
-      </w:r>
-      <w:r>
-        <w:br/>
-      </w:r>
-      <w:r>
-        <w:t xml:space="preserve">Pega o novo valor da coluna indicada.</w:t>
-      </w:r>
-      <w:r>
-        <w:br/>
-      </w:r>
-    </w:p>
-    <w:p>
-      <w:pPr>
-        <w:numPr>
-          <w:ilvl w:val="0"/>
-          <w:numId w:val="1201"/>
-        </w:numPr>
-      </w:pPr>
-      <w:r>
-        <w:t xml:space="preserve">Usado dentro da instrução de comando</w:t>
-      </w:r>
-      <w:r>
-        <w:t xml:space="preserve"> </w:t>
-      </w:r>
-      <w:r>
-        <w:rPr>
-          <w:bCs/>
-          <w:b/>
-        </w:rPr>
-        <w:t xml:space="preserve">SQL</w:t>
-      </w:r>
-      <w:r>
-        <w:t xml:space="preserve">, no bloco de programação, na criação do</w:t>
-      </w:r>
-      <w:r>
-        <w:t xml:space="preserve"> </w:t>
-      </w:r>
-      <w:r>
-        <w:rPr>
-          <w:bCs/>
-          <w:b/>
-        </w:rPr>
-        <w:t xml:space="preserve">TRIGGER</w:t>
-      </w:r>
-      <w:r>
-        <w:t xml:space="preserve">.</w:t>
-      </w:r>
-      <w:r>
-        <w:br/>
-      </w:r>
-    </w:p>
-    <w:p>
-      <w:pPr>
-        <w:numPr>
-          <w:ilvl w:val="0"/>
-          <w:numId w:val="1201"/>
-        </w:numPr>
-      </w:pPr>
-      <w:r>
-        <w:t xml:space="preserve">Sintaxe:</w:t>
-      </w:r>
-      <w:r>
-        <w:br/>
-      </w:r>
-      <w:r>
-        <w:rPr>
-          <w:bCs/>
-          <w:b/>
-        </w:rPr>
-        <w:t xml:space="preserve">DELIMITER</w:t>
-      </w:r>
-      <w:r>
-        <w:t xml:space="preserve"> </w:t>
-      </w:r>
-      <w:r>
-        <w:t xml:space="preserve">$</w:t>
-      </w:r>
-      <w:r>
-        <w:br/>
-      </w:r>
-      <w:r>
-        <w:rPr>
-          <w:bCs/>
-          <w:b/>
-        </w:rPr>
-        <w:t xml:space="preserve">CREATE</w:t>
-      </w:r>
-      <w:r>
-        <w:t xml:space="preserve"> </w:t>
-      </w:r>
-      <w:r>
-        <w:rPr>
-          <w:bCs/>
-          <w:b/>
-        </w:rPr>
-        <w:t xml:space="preserve">TRIGGER</w:t>
-      </w:r>
-      <w:r>
-        <w:t xml:space="preserve"> </w:t>
-      </w:r>
-      <w:r>
-        <w:rPr>
-          <w:iCs/>
-          <w:i/>
-        </w:rPr>
-        <w:t xml:space="preserve">nome_da_trigger</w:t>
-      </w:r>
-      <w:r>
-        <w:br/>
-      </w:r>
-      <w:r>
-        <w:rPr>
-          <w:bCs/>
-          <w:b/>
-        </w:rPr>
-        <w:t xml:space="preserve">BEFORE</w:t>
-      </w:r>
-      <w:r>
-        <w:t xml:space="preserve">/</w:t>
-      </w:r>
-      <w:r>
-        <w:rPr>
-          <w:bCs/>
-          <w:b/>
-        </w:rPr>
-        <w:t xml:space="preserve">AFTER</w:t>
-      </w:r>
-      <w:r>
-        <w:t xml:space="preserve"> </w:t>
-      </w:r>
-      <w:r>
-        <w:rPr>
-          <w:bCs/>
-          <w:b/>
-        </w:rPr>
-        <w:t xml:space="preserve">INSERT</w:t>
-      </w:r>
-      <w:r>
-        <w:t xml:space="preserve">/</w:t>
-      </w:r>
-      <w:r>
-        <w:rPr>
-          <w:bCs/>
-          <w:b/>
-        </w:rPr>
-        <w:t xml:space="preserve">DELETE</w:t>
-      </w:r>
-      <w:r>
-        <w:t xml:space="preserve">/</w:t>
-      </w:r>
-      <w:r>
-        <w:rPr>
-          <w:bCs/>
-          <w:b/>
-        </w:rPr>
-        <w:t xml:space="preserve">UPDATE</w:t>
-      </w:r>
-      <w:r>
-        <w:t xml:space="preserve"> </w:t>
-      </w:r>
-      <w:r>
-        <w:rPr>
-          <w:bCs/>
-          <w:b/>
-        </w:rPr>
-        <w:t xml:space="preserve">ON</w:t>
-      </w:r>
-      <w:r>
-        <w:t xml:space="preserve"> </w:t>
-      </w:r>
-      <w:r>
-        <w:rPr>
-          <w:iCs/>
-          <w:i/>
-        </w:rPr>
-        <w:t xml:space="preserve">tabela_observada_pelo_trigger</w:t>
-      </w:r>
-      <w:r>
-        <w:br/>
-      </w:r>
-      <w:r>
-        <w:rPr>
-          <w:bCs/>
-          <w:b/>
-        </w:rPr>
-        <w:t xml:space="preserve">FOR EACH ROW</w:t>
-      </w:r>
-      <w:r>
-        <w:t xml:space="preserve"> </w:t>
-      </w:r>
-      <w:r>
-        <w:t xml:space="preserve">(para cada linha)</w:t>
-      </w:r>
-      <w:r>
-        <w:br/>
-      </w:r>
-      <w:r>
-        <w:rPr>
-          <w:bCs/>
-          <w:b/>
-        </w:rPr>
-        <w:t xml:space="preserve">BEGIN</w:t>
-      </w:r>
-      <w:r>
-        <w:br/>
-      </w:r>
-      <w:r>
-        <w:rPr>
-          <w:bCs/>
-          <w:b/>
-        </w:rPr>
-        <w:t xml:space="preserve">INSERT</w:t>
-      </w:r>
-      <w:r>
-        <w:t xml:space="preserve"> </w:t>
-      </w:r>
-      <w:r>
-        <w:rPr>
-          <w:bCs/>
-          <w:b/>
-        </w:rPr>
-        <w:t xml:space="preserve">INTO</w:t>
-      </w:r>
-      <w:r>
-        <w:t xml:space="preserve"> </w:t>
-      </w:r>
-      <w:r>
-        <w:rPr>
-          <w:iCs/>
-          <w:i/>
-        </w:rPr>
-        <w:t xml:space="preserve">tabela_de_ação_do_trigger</w:t>
-      </w:r>
-      <w:r>
-        <w:br/>
-      </w:r>
-      <w:r>
-        <w:rPr>
-          <w:bCs/>
-          <w:b/>
-        </w:rPr>
-        <w:t xml:space="preserve">VALUES</w:t>
-      </w:r>
-      <w:r>
-        <w:br/>
-      </w:r>
-      <w:r>
-        <w:t xml:space="preserve">(NULL,</w:t>
-      </w:r>
-      <w:r>
-        <w:t xml:space="preserve"> </w:t>
-      </w:r>
-      <w:r>
-        <w:rPr>
-          <w:bCs/>
-          <w:b/>
-        </w:rPr>
-        <w:t xml:space="preserve">OLD</w:t>
-      </w:r>
-      <w:r>
-        <w:t xml:space="preserve">.coluna1,</w:t>
-      </w:r>
-      <w:r>
-        <w:t xml:space="preserve"> </w:t>
-      </w:r>
-      <w:r>
-        <w:rPr>
-          <w:bCs/>
-          <w:b/>
-        </w:rPr>
-        <w:t xml:space="preserve">OLD</w:t>
-      </w:r>
-      <w:r>
-        <w:t xml:space="preserve">.coluna2,</w:t>
-      </w:r>
-      <w:r>
-        <w:t xml:space="preserve"> </w:t>
-      </w:r>
-      <w:r>
-        <w:rPr>
-          <w:bCs/>
-          <w:b/>
-        </w:rPr>
-        <w:t xml:space="preserve">OLD</w:t>
-      </w:r>
-      <w:r>
-        <w:t xml:space="preserve">.coluna3);</w:t>
-      </w:r>
-      <w:r>
-        <w:br/>
-      </w:r>
-      <w:r>
-        <w:rPr>
-          <w:bCs/>
-          <w:b/>
-        </w:rPr>
-        <w:t xml:space="preserve">END</w:t>
-      </w:r>
-      <w:r>
-        <w:br/>
-      </w:r>
-      <w:r>
-        <w:rPr>
-          <w:bCs/>
-          <w:b/>
-        </w:rPr>
-        <w:t xml:space="preserve">DELIMITER</w:t>
-      </w:r>
-      <w:r>
-        <w:t xml:space="preserve"> </w:t>
-      </w:r>
-      <w:r>
-        <w:t xml:space="preserve">;</w:t>
-      </w:r>
-      <w:r>
-        <w:br/>
-      </w:r>
-    </w:p>
-    <w:bookmarkEnd w:id="87"/>
-    <w:bookmarkStart w:id="88" w:name="observações-trigger"/>
-    <w:p>
-      <w:pPr>
-        <w:pStyle w:val="Heading2"/>
-      </w:pPr>
-      <w:r>
-        <w:rPr>
-          <w:rStyle w:val="SectionNumber"/>
-        </w:rPr>
-        <w:t xml:space="preserve">17.3</w:t>
-      </w:r>
-      <w:r>
-        <w:tab/>
-      </w:r>
-      <w:r>
-        <w:t xml:space="preserve">Observações</w:t>
-      </w:r>
-      <w:r>
-        <w:t xml:space="preserve"> </w:t>
-      </w:r>
-      <w:r>
-        <w:rPr>
-          <w:bCs/>
-          <w:b/>
-        </w:rPr>
-        <w:t xml:space="preserve">TRIGGER</w:t>
       </w:r>
     </w:p>
     <w:p>
@@ -23953,29 +23938,75 @@
         </w:numPr>
       </w:pPr>
       <w:r>
-        <w:t xml:space="preserve">A</w:t>
-      </w:r>
-      <w:r>
-        <w:t xml:space="preserve"> </w:t>
-      </w:r>
-      <w:r>
-        <w:t xml:space="preserve">“</w:t>
-      </w:r>
-      <w:r>
-        <w:rPr>
-          <w:iCs/>
-          <w:i/>
-        </w:rPr>
-        <w:t xml:space="preserve">tabela_observada_pelo_trigger</w:t>
-      </w:r>
-      <w:r>
-        <w:t xml:space="preserve">”</w:t>
-      </w:r>
-      <w:r>
-        <w:t xml:space="preserve"> </w:t>
-      </w:r>
-      <w:r>
-        <w:t xml:space="preserve">é a tabela que vai dar gatilho ao TRIGGER.</w:t>
+        <w:t xml:space="preserve">Definição:</w:t>
+      </w:r>
+      <w:r>
+        <w:br/>
+      </w:r>
+    </w:p>
+    <w:p>
+      <w:pPr>
+        <w:numPr>
+          <w:ilvl w:val="1"/>
+          <w:numId w:val="1204"/>
+        </w:numPr>
+      </w:pPr>
+      <w:r>
+        <w:rPr>
+          <w:bCs/>
+          <w:b/>
+        </w:rPr>
+        <w:t xml:space="preserve">OLD</w:t>
+      </w:r>
+      <w:r>
+        <w:t xml:space="preserve">.</w:t>
+      </w:r>
+      <w:r>
+        <w:rPr>
+          <w:iCs/>
+          <w:i/>
+        </w:rPr>
+        <w:t xml:space="preserve">coluna</w:t>
+      </w:r>
+      <w:r>
+        <w:br/>
+      </w:r>
+      <w:r>
+        <w:t xml:space="preserve">Pega o valor antigo da coluna indicada.</w:t>
+      </w:r>
+      <w:r>
+        <w:br/>
+      </w:r>
+    </w:p>
+    <w:p>
+      <w:pPr>
+        <w:numPr>
+          <w:ilvl w:val="1"/>
+          <w:numId w:val="1204"/>
+        </w:numPr>
+      </w:pPr>
+      <w:r>
+        <w:rPr>
+          <w:bCs/>
+          <w:b/>
+        </w:rPr>
+        <w:t xml:space="preserve">NEW</w:t>
+      </w:r>
+      <w:r>
+        <w:t xml:space="preserve">.</w:t>
+      </w:r>
+      <w:r>
+        <w:rPr>
+          <w:iCs/>
+          <w:i/>
+        </w:rPr>
+        <w:t xml:space="preserve">coluna</w:t>
+      </w:r>
+      <w:r>
+        <w:br/>
+      </w:r>
+      <w:r>
+        <w:t xml:space="preserve">Pega o novo valor da coluna indicada.</w:t>
       </w:r>
       <w:r>
         <w:br/>
@@ -23989,6 +24020,342 @@
         </w:numPr>
       </w:pPr>
       <w:r>
+        <w:t xml:space="preserve">Usado dentro da instrução de comando</w:t>
+      </w:r>
+      <w:r>
+        <w:t xml:space="preserve"> </w:t>
+      </w:r>
+      <w:r>
+        <w:rPr>
+          <w:bCs/>
+          <w:b/>
+        </w:rPr>
+        <w:t xml:space="preserve">SQL</w:t>
+      </w:r>
+      <w:r>
+        <w:t xml:space="preserve">, no bloco de programação, na criação do</w:t>
+      </w:r>
+      <w:r>
+        <w:t xml:space="preserve"> </w:t>
+      </w:r>
+      <w:r>
+        <w:rPr>
+          <w:bCs/>
+          <w:b/>
+        </w:rPr>
+        <w:t xml:space="preserve">TRIGGER</w:t>
+      </w:r>
+      <w:r>
+        <w:t xml:space="preserve">.</w:t>
+      </w:r>
+      <w:r>
+        <w:br/>
+      </w:r>
+    </w:p>
+    <w:p>
+      <w:pPr>
+        <w:numPr>
+          <w:ilvl w:val="0"/>
+          <w:numId w:val="1203"/>
+        </w:numPr>
+      </w:pPr>
+      <w:r>
+        <w:t xml:space="preserve">Sintaxe:</w:t>
+      </w:r>
+      <w:r>
+        <w:br/>
+      </w:r>
+      <w:r>
+        <w:rPr>
+          <w:bCs/>
+          <w:b/>
+        </w:rPr>
+        <w:t xml:space="preserve">DELIMITER</w:t>
+      </w:r>
+      <w:r>
+        <w:t xml:space="preserve"> </w:t>
+      </w:r>
+      <w:r>
+        <w:t xml:space="preserve">$</w:t>
+      </w:r>
+      <w:r>
+        <w:br/>
+      </w:r>
+      <w:r>
+        <w:rPr>
+          <w:bCs/>
+          <w:b/>
+        </w:rPr>
+        <w:t xml:space="preserve">CREATE</w:t>
+      </w:r>
+      <w:r>
+        <w:t xml:space="preserve"> </w:t>
+      </w:r>
+      <w:r>
+        <w:rPr>
+          <w:bCs/>
+          <w:b/>
+        </w:rPr>
+        <w:t xml:space="preserve">TRIGGER</w:t>
+      </w:r>
+      <w:r>
+        <w:t xml:space="preserve"> </w:t>
+      </w:r>
+      <w:r>
+        <w:rPr>
+          <w:iCs/>
+          <w:i/>
+        </w:rPr>
+        <w:t xml:space="preserve">nome_da_trigger</w:t>
+      </w:r>
+      <w:r>
+        <w:br/>
+      </w:r>
+      <w:r>
+        <w:rPr>
+          <w:bCs/>
+          <w:b/>
+        </w:rPr>
+        <w:t xml:space="preserve">BEFORE</w:t>
+      </w:r>
+      <w:r>
+        <w:t xml:space="preserve">/</w:t>
+      </w:r>
+      <w:r>
+        <w:rPr>
+          <w:bCs/>
+          <w:b/>
+        </w:rPr>
+        <w:t xml:space="preserve">AFTER</w:t>
+      </w:r>
+      <w:r>
+        <w:t xml:space="preserve"> </w:t>
+      </w:r>
+      <w:r>
+        <w:rPr>
+          <w:bCs/>
+          <w:b/>
+        </w:rPr>
+        <w:t xml:space="preserve">INSERT</w:t>
+      </w:r>
+      <w:r>
+        <w:t xml:space="preserve">/</w:t>
+      </w:r>
+      <w:r>
+        <w:rPr>
+          <w:bCs/>
+          <w:b/>
+        </w:rPr>
+        <w:t xml:space="preserve">DELETE</w:t>
+      </w:r>
+      <w:r>
+        <w:t xml:space="preserve">/</w:t>
+      </w:r>
+      <w:r>
+        <w:rPr>
+          <w:bCs/>
+          <w:b/>
+        </w:rPr>
+        <w:t xml:space="preserve">UPDATE</w:t>
+      </w:r>
+      <w:r>
+        <w:t xml:space="preserve"> </w:t>
+      </w:r>
+      <w:r>
+        <w:rPr>
+          <w:bCs/>
+          <w:b/>
+        </w:rPr>
+        <w:t xml:space="preserve">ON</w:t>
+      </w:r>
+      <w:r>
+        <w:t xml:space="preserve"> </w:t>
+      </w:r>
+      <w:r>
+        <w:rPr>
+          <w:iCs/>
+          <w:i/>
+        </w:rPr>
+        <w:t xml:space="preserve">tabela_observada_pelo_trigger</w:t>
+      </w:r>
+      <w:r>
+        <w:br/>
+      </w:r>
+      <w:r>
+        <w:rPr>
+          <w:bCs/>
+          <w:b/>
+        </w:rPr>
+        <w:t xml:space="preserve">FOR EACH ROW</w:t>
+      </w:r>
+      <w:r>
+        <w:t xml:space="preserve"> </w:t>
+      </w:r>
+      <w:r>
+        <w:t xml:space="preserve">(para cada linha)</w:t>
+      </w:r>
+      <w:r>
+        <w:br/>
+      </w:r>
+      <w:r>
+        <w:rPr>
+          <w:bCs/>
+          <w:b/>
+        </w:rPr>
+        <w:t xml:space="preserve">BEGIN</w:t>
+      </w:r>
+      <w:r>
+        <w:br/>
+      </w:r>
+      <w:r>
+        <w:rPr>
+          <w:bCs/>
+          <w:b/>
+        </w:rPr>
+        <w:t xml:space="preserve">INSERT</w:t>
+      </w:r>
+      <w:r>
+        <w:t xml:space="preserve"> </w:t>
+      </w:r>
+      <w:r>
+        <w:rPr>
+          <w:bCs/>
+          <w:b/>
+        </w:rPr>
+        <w:t xml:space="preserve">INTO</w:t>
+      </w:r>
+      <w:r>
+        <w:t xml:space="preserve"> </w:t>
+      </w:r>
+      <w:r>
+        <w:rPr>
+          <w:iCs/>
+          <w:i/>
+        </w:rPr>
+        <w:t xml:space="preserve">tabela_de_ação_do_trigger</w:t>
+      </w:r>
+      <w:r>
+        <w:br/>
+      </w:r>
+      <w:r>
+        <w:rPr>
+          <w:bCs/>
+          <w:b/>
+        </w:rPr>
+        <w:t xml:space="preserve">VALUES</w:t>
+      </w:r>
+      <w:r>
+        <w:br/>
+      </w:r>
+      <w:r>
+        <w:t xml:space="preserve">(NULL,</w:t>
+      </w:r>
+      <w:r>
+        <w:t xml:space="preserve"> </w:t>
+      </w:r>
+      <w:r>
+        <w:rPr>
+          <w:bCs/>
+          <w:b/>
+        </w:rPr>
+        <w:t xml:space="preserve">OLD</w:t>
+      </w:r>
+      <w:r>
+        <w:t xml:space="preserve">.coluna1,</w:t>
+      </w:r>
+      <w:r>
+        <w:t xml:space="preserve"> </w:t>
+      </w:r>
+      <w:r>
+        <w:rPr>
+          <w:bCs/>
+          <w:b/>
+        </w:rPr>
+        <w:t xml:space="preserve">OLD</w:t>
+      </w:r>
+      <w:r>
+        <w:t xml:space="preserve">.coluna2,</w:t>
+      </w:r>
+      <w:r>
+        <w:t xml:space="preserve"> </w:t>
+      </w:r>
+      <w:r>
+        <w:rPr>
+          <w:bCs/>
+          <w:b/>
+        </w:rPr>
+        <w:t xml:space="preserve">OLD</w:t>
+      </w:r>
+      <w:r>
+        <w:t xml:space="preserve">.coluna3);</w:t>
+      </w:r>
+      <w:r>
+        <w:br/>
+      </w:r>
+      <w:r>
+        <w:rPr>
+          <w:bCs/>
+          <w:b/>
+        </w:rPr>
+        <w:t xml:space="preserve">END</w:t>
+      </w:r>
+      <w:r>
+        <w:br/>
+      </w:r>
+      <w:r>
+        <w:rPr>
+          <w:bCs/>
+          <w:b/>
+        </w:rPr>
+        <w:t xml:space="preserve">DELIMITER</w:t>
+      </w:r>
+      <w:r>
+        <w:t xml:space="preserve"> </w:t>
+      </w:r>
+      <w:r>
+        <w:t xml:space="preserve">;</w:t>
+      </w:r>
+      <w:r>
+        <w:br/>
+      </w:r>
+    </w:p>
+    <w:bookmarkEnd w:id="88"/>
+    <w:bookmarkStart w:id="89" w:name="observações-trigger"/>
+    <w:p>
+      <w:pPr>
+        <w:pStyle w:val="Heading2"/>
+      </w:pPr>
+      <w:r>
+        <w:rPr>
+          <w:rStyle w:val="SectionNumber"/>
+        </w:rPr>
+        <w:t xml:space="preserve">17.4</w:t>
+      </w:r>
+      <w:r>
+        <w:tab/>
+      </w:r>
+      <w:r>
+        <w:t xml:space="preserve">Observações</w:t>
+      </w:r>
+      <w:r>
+        <w:t xml:space="preserve"> </w:t>
+      </w:r>
+      <w:r>
+        <w:rPr>
+          <w:bCs/>
+          <w:b/>
+        </w:rPr>
+        <w:t xml:space="preserve">TRIGGER</w:t>
+      </w:r>
+    </w:p>
+    <w:p>
+      <w:pPr>
+        <w:numPr>
+          <w:ilvl w:val="0"/>
+          <w:numId w:val="1205"/>
+        </w:numPr>
+      </w:pPr>
+      <w:r>
         <w:t xml:space="preserve">A</w:t>
       </w:r>
       <w:r>
@@ -24002,6 +24369,42 @@
           <w:iCs/>
           <w:i/>
         </w:rPr>
+        <w:t xml:space="preserve">tabela_observada_pelo_trigger</w:t>
+      </w:r>
+      <w:r>
+        <w:t xml:space="preserve">”</w:t>
+      </w:r>
+      <w:r>
+        <w:t xml:space="preserve"> </w:t>
+      </w:r>
+      <w:r>
+        <w:t xml:space="preserve">é a tabela que vai dar gatilho ao TRIGGER.</w:t>
+      </w:r>
+      <w:r>
+        <w:br/>
+      </w:r>
+    </w:p>
+    <w:p>
+      <w:pPr>
+        <w:numPr>
+          <w:ilvl w:val="0"/>
+          <w:numId w:val="1205"/>
+        </w:numPr>
+      </w:pPr>
+      <w:r>
+        <w:t xml:space="preserve">A</w:t>
+      </w:r>
+      <w:r>
+        <w:t xml:space="preserve"> </w:t>
+      </w:r>
+      <w:r>
+        <w:t xml:space="preserve">“</w:t>
+      </w:r>
+      <w:r>
+        <w:rPr>
+          <w:iCs/>
+          <w:i/>
+        </w:rPr>
         <w:t xml:space="preserve">tabela_de_ação_do_trigger</w:t>
       </w:r>
       <w:r>
@@ -24017,8 +24420,13 @@
         <w:br/>
       </w:r>
     </w:p>
-    <w:bookmarkEnd w:id="88"/>
-    <w:bookmarkStart w:id="89" w:name="comunicação-entre-bancos-de-dado"/>
+    <w:p>
+      <w:r>
+        <w:br w:type="page"/>
+      </w:r>
+    </w:p>
+    <w:bookmarkEnd w:id="89"/>
+    <w:bookmarkStart w:id="90" w:name="comunicação-entre-bancos-de-dado"/>
     <w:p>
       <w:pPr>
         <w:pStyle w:val="Heading2"/>
@@ -24027,416 +24435,13 @@
         <w:rPr>
           <w:rStyle w:val="SectionNumber"/>
         </w:rPr>
-        <w:t xml:space="preserve">17.4</w:t>
+        <w:t xml:space="preserve">17.5</w:t>
       </w:r>
       <w:r>
         <w:tab/>
       </w:r>
       <w:r>
         <w:t xml:space="preserve">Comunicação entre bancos de dado</w:t>
-      </w:r>
-    </w:p>
-    <w:p>
-      <w:pPr>
-        <w:numPr>
-          <w:ilvl w:val="0"/>
-          <w:numId w:val="1204"/>
-        </w:numPr>
-      </w:pPr>
-      <w:r>
-        <w:t xml:space="preserve">É possivel acessar dados de um</w:t>
-      </w:r>
-      <w:r>
-        <w:t xml:space="preserve"> </w:t>
-      </w:r>
-      <w:r>
-        <w:rPr>
-          <w:bCs/>
-          <w:b/>
-        </w:rPr>
-        <w:t xml:space="preserve">DATABASE</w:t>
-      </w:r>
-      <w:r>
-        <w:t xml:space="preserve"> </w:t>
-      </w:r>
-      <w:r>
-        <w:t xml:space="preserve">(</w:t>
-      </w:r>
-      <w:r>
-        <w:rPr>
-          <w:iCs/>
-          <w:i/>
-        </w:rPr>
-        <w:t xml:space="preserve">banco de dados</w:t>
-      </w:r>
-      <w:r>
-        <w:t xml:space="preserve">) estando conectado a outro</w:t>
-      </w:r>
-      <w:r>
-        <w:t xml:space="preserve"> </w:t>
-      </w:r>
-      <w:r>
-        <w:rPr>
-          <w:bCs/>
-          <w:b/>
-        </w:rPr>
-        <w:t xml:space="preserve">DATABASE</w:t>
-      </w:r>
-      <w:r>
-        <w:t xml:space="preserve">, sem a necessidade de fazer a mudança de</w:t>
-      </w:r>
-      <w:r>
-        <w:t xml:space="preserve"> </w:t>
-      </w:r>
-      <w:r>
-        <w:rPr>
-          <w:bCs/>
-          <w:b/>
-        </w:rPr>
-        <w:t xml:space="preserve">DATABASE</w:t>
-      </w:r>
-      <w:r>
-        <w:t xml:space="preserve"> </w:t>
-      </w:r>
-      <w:r>
-        <w:t xml:space="preserve">(</w:t>
-      </w:r>
-      <w:r>
-        <w:rPr>
-          <w:bCs/>
-          <w:b/>
-        </w:rPr>
-        <w:t xml:space="preserve">USE</w:t>
-      </w:r>
-      <w:r>
-        <w:t xml:space="preserve">).</w:t>
-      </w:r>
-      <w:r>
-        <w:br/>
-      </w:r>
-    </w:p>
-    <w:p>
-      <w:pPr>
-        <w:numPr>
-          <w:ilvl w:val="0"/>
-          <w:numId w:val="1204"/>
-        </w:numPr>
-      </w:pPr>
-      <w:r>
-        <w:t xml:space="preserve">Ações que é possivel tomar:</w:t>
-      </w:r>
-      <w:r>
-        <w:br/>
-      </w:r>
-    </w:p>
-    <w:p>
-      <w:pPr>
-        <w:numPr>
-          <w:ilvl w:val="1"/>
-          <w:numId w:val="1205"/>
-        </w:numPr>
-        <w:pStyle w:val="Compact"/>
-      </w:pPr>
-      <w:r>
-        <w:rPr>
-          <w:bCs/>
-          <w:b/>
-        </w:rPr>
-        <w:t xml:space="preserve">INSERT</w:t>
-      </w:r>
-      <w:r>
-        <w:t xml:space="preserve"> </w:t>
-      </w:r>
-      <w:r>
-        <w:t xml:space="preserve">(</w:t>
-      </w:r>
-      <w:r>
-        <w:rPr>
-          <w:iCs/>
-          <w:i/>
-        </w:rPr>
-        <w:t xml:space="preserve">inserir registros</w:t>
-      </w:r>
-      <w:r>
-        <w:t xml:space="preserve">)</w:t>
-      </w:r>
-      <w:r>
-        <w:br/>
-      </w:r>
-    </w:p>
-    <w:p>
-      <w:pPr>
-        <w:numPr>
-          <w:ilvl w:val="1"/>
-          <w:numId w:val="1205"/>
-        </w:numPr>
-        <w:pStyle w:val="Compact"/>
-      </w:pPr>
-      <w:r>
-        <w:rPr>
-          <w:bCs/>
-          <w:b/>
-        </w:rPr>
-        <w:t xml:space="preserve">SELECT</w:t>
-      </w:r>
-      <w:r>
-        <w:t xml:space="preserve"> </w:t>
-      </w:r>
-      <w:r>
-        <w:t xml:space="preserve">(</w:t>
-      </w:r>
-      <w:r>
-        <w:rPr>
-          <w:iCs/>
-          <w:i/>
-        </w:rPr>
-        <w:t xml:space="preserve">consulta</w:t>
-      </w:r>
-      <w:r>
-        <w:t xml:space="preserve">)</w:t>
-      </w:r>
-      <w:r>
-        <w:br/>
-      </w:r>
-    </w:p>
-    <w:p>
-      <w:pPr>
-        <w:numPr>
-          <w:ilvl w:val="1"/>
-          <w:numId w:val="1205"/>
-        </w:numPr>
-        <w:pStyle w:val="Compact"/>
-      </w:pPr>
-      <w:r>
-        <w:rPr>
-          <w:bCs/>
-          <w:b/>
-        </w:rPr>
-        <w:t xml:space="preserve">DELETE</w:t>
-      </w:r>
-      <w:r>
-        <w:t xml:space="preserve"> </w:t>
-      </w:r>
-      <w:r>
-        <w:t xml:space="preserve">(</w:t>
-      </w:r>
-      <w:r>
-        <w:rPr>
-          <w:iCs/>
-          <w:i/>
-        </w:rPr>
-        <w:t xml:space="preserve">deletar registros</w:t>
-      </w:r>
-      <w:r>
-        <w:t xml:space="preserve">)</w:t>
-      </w:r>
-      <w:r>
-        <w:br/>
-      </w:r>
-    </w:p>
-    <w:p>
-      <w:pPr>
-        <w:numPr>
-          <w:ilvl w:val="1"/>
-          <w:numId w:val="1205"/>
-        </w:numPr>
-        <w:pStyle w:val="Compact"/>
-      </w:pPr>
-      <w:r>
-        <w:rPr>
-          <w:bCs/>
-          <w:b/>
-        </w:rPr>
-        <w:t xml:space="preserve">UPDATE</w:t>
-      </w:r>
-      <w:r>
-        <w:t xml:space="preserve"> </w:t>
-      </w:r>
-      <w:r>
-        <w:t xml:space="preserve">(</w:t>
-      </w:r>
-      <w:r>
-        <w:rPr>
-          <w:iCs/>
-          <w:i/>
-        </w:rPr>
-        <w:t xml:space="preserve">atualizar registros</w:t>
-      </w:r>
-      <w:r>
-        <w:t xml:space="preserve">)</w:t>
-      </w:r>
-      <w:r>
-        <w:br/>
-      </w:r>
-    </w:p>
-    <w:p>
-      <w:pPr>
-        <w:numPr>
-          <w:ilvl w:val="1"/>
-          <w:numId w:val="1205"/>
-        </w:numPr>
-        <w:pStyle w:val="Compact"/>
-      </w:pPr>
-      <w:r>
-        <w:rPr>
-          <w:bCs/>
-          <w:b/>
-        </w:rPr>
-        <w:t xml:space="preserve">CREATE TABLE</w:t>
-      </w:r>
-      <w:r>
-        <w:t xml:space="preserve"> </w:t>
-      </w:r>
-      <w:r>
-        <w:t xml:space="preserve">(</w:t>
-      </w:r>
-      <w:r>
-        <w:rPr>
-          <w:iCs/>
-          <w:i/>
-        </w:rPr>
-        <w:t xml:space="preserve">criação de tabelas</w:t>
-      </w:r>
-      <w:r>
-        <w:t xml:space="preserve">)</w:t>
-      </w:r>
-      <w:r>
-        <w:br/>
-      </w:r>
-    </w:p>
-    <w:p>
-      <w:pPr>
-        <w:numPr>
-          <w:ilvl w:val="1"/>
-          <w:numId w:val="1205"/>
-        </w:numPr>
-        <w:pStyle w:val="Compact"/>
-      </w:pPr>
-      <w:r>
-        <w:rPr>
-          <w:bCs/>
-          <w:b/>
-        </w:rPr>
-        <w:t xml:space="preserve">CREATE TRIGGER</w:t>
-      </w:r>
-      <w:r>
-        <w:t xml:space="preserve"> </w:t>
-      </w:r>
-      <w:r>
-        <w:t xml:space="preserve">(</w:t>
-      </w:r>
-      <w:r>
-        <w:rPr>
-          <w:iCs/>
-          <w:i/>
-        </w:rPr>
-        <w:t xml:space="preserve">criação de gatilhos</w:t>
-      </w:r>
-      <w:r>
-        <w:t xml:space="preserve">)</w:t>
-      </w:r>
-      <w:r>
-        <w:br/>
-      </w:r>
-    </w:p>
-    <w:p>
-      <w:pPr>
-        <w:numPr>
-          <w:ilvl w:val="0"/>
-          <w:numId w:val="1204"/>
-        </w:numPr>
-      </w:pPr>
-      <w:r>
-        <w:t xml:space="preserve">Para fazer tal ação ao inves de colocar o nome da tabela, usar o</w:t>
-      </w:r>
-      <w:r>
-        <w:t xml:space="preserve"> </w:t>
-      </w:r>
-      <w:r>
-        <w:t xml:space="preserve">“</w:t>
-      </w:r>
-      <w:r>
-        <w:t xml:space="preserve">nome do banco de dados</w:t>
-      </w:r>
-      <w:r>
-        <w:t xml:space="preserve">”</w:t>
-      </w:r>
-      <w:r>
-        <w:t xml:space="preserve"> </w:t>
-      </w:r>
-      <w:r>
-        <w:t xml:space="preserve">+ ponto (</w:t>
-      </w:r>
-      <w:r>
-        <w:t xml:space="preserve">“</w:t>
-      </w:r>
-      <w:r>
-        <w:t xml:space="preserve">.</w:t>
-      </w:r>
-      <w:r>
-        <w:t xml:space="preserve">”</w:t>
-      </w:r>
-      <w:r>
-        <w:t xml:space="preserve">) +</w:t>
-      </w:r>
-      <w:r>
-        <w:t xml:space="preserve"> </w:t>
-      </w:r>
-      <w:r>
-        <w:t xml:space="preserve">“</w:t>
-      </w:r>
-      <w:r>
-        <w:t xml:space="preserve">nome da tabela</w:t>
-      </w:r>
-      <w:r>
-        <w:t xml:space="preserve">”</w:t>
-      </w:r>
-      <w:r>
-        <w:t xml:space="preserve">. Ex.:</w:t>
-      </w:r>
-      <w:r>
-        <w:t xml:space="preserve"> </w:t>
-      </w:r>
-      <w:r>
-        <w:t xml:space="preserve">“</w:t>
-      </w:r>
-      <w:r>
-        <w:rPr>
-          <w:iCs/>
-          <w:i/>
-        </w:rPr>
-        <w:t xml:space="preserve">nome_database.nome_tabela</w:t>
-      </w:r>
-      <w:r>
-        <w:t xml:space="preserve">”</w:t>
-      </w:r>
-      <w:r>
-        <w:br/>
-      </w:r>
-    </w:p>
-    <w:p>
-      <w:r>
-        <w:br w:type="page"/>
-      </w:r>
-    </w:p>
-    <w:bookmarkEnd w:id="89"/>
-    <w:bookmarkEnd w:id="90"/>
-    <w:bookmarkStart w:id="91" w:name="detalhes"/>
-    <w:p>
-      <w:pPr>
-        <w:pStyle w:val="Heading1"/>
-      </w:pPr>
-      <w:r>
-        <w:rPr>
-          <w:rStyle w:val="SectionNumber"/>
-        </w:rPr>
-        <w:t xml:space="preserve">18</w:t>
-      </w:r>
-      <w:r>
-        <w:tab/>
-      </w:r>
-      <w:r>
-        <w:t xml:space="preserve">Detalhes</w:t>
       </w:r>
     </w:p>
     <w:p>
@@ -24445,75 +24450,74 @@
           <w:ilvl w:val="0"/>
           <w:numId w:val="1206"/>
         </w:numPr>
-        <w:pStyle w:val="Compact"/>
-      </w:pPr>
-      <w:r>
-        <w:rPr>
-          <w:iCs/>
-          <w:i/>
-          <w:bCs/>
-          <w:b/>
-        </w:rPr>
-        <w:t xml:space="preserve">Comentarios</w:t>
-      </w:r>
-      <w:r>
-        <w:t xml:space="preserve"> </w:t>
-      </w:r>
-      <w:r>
-        <w:t xml:space="preserve">no</w:t>
-      </w:r>
-      <w:r>
-        <w:t xml:space="preserve"> </w:t>
-      </w:r>
-      <w:r>
-        <w:rPr>
-          <w:bCs/>
-          <w:b/>
-        </w:rPr>
-        <w:t xml:space="preserve">MySQL</w:t>
-      </w:r>
-      <w:r>
-        <w:t xml:space="preserve">, diferente do</w:t>
-      </w:r>
-      <w:r>
-        <w:t xml:space="preserve"> </w:t>
-      </w:r>
-      <w:r>
-        <w:rPr>
-          <w:bCs/>
-          <w:b/>
-        </w:rPr>
-        <w:t xml:space="preserve">SQL</w:t>
-      </w:r>
-      <w:r>
-        <w:t xml:space="preserve"> </w:t>
-      </w:r>
-      <w:r>
-        <w:t xml:space="preserve">onde comentarios são ’/**/</w:t>
-      </w:r>
-      <w:r>
-        <w:t xml:space="preserve">‘</w:t>
-      </w:r>
-      <w:r>
-        <w:t xml:space="preserve">, no MySQL é</w:t>
-      </w:r>
-      <w:r>
-        <w:t xml:space="preserve">’</w:t>
-      </w:r>
-      <w:r>
-        <w:t xml:space="preserve">#</w:t>
-      </w:r>
-      <w:r>
-        <w:t xml:space="preserve">‘</w:t>
-      </w:r>
-      <w:r>
-        <w:t xml:space="preserve">. Ou</w:t>
-      </w:r>
-      <w:r>
-        <w:t xml:space="preserve">’</w:t>
-      </w:r>
-      <w:r>
-        <w:t xml:space="preserve">- -’ para comentario de linha.</w:t>
+      </w:pPr>
+      <w:r>
+        <w:t xml:space="preserve">É possivel acessar dados de um</w:t>
+      </w:r>
+      <w:r>
+        <w:t xml:space="preserve"> </w:t>
+      </w:r>
+      <w:r>
+        <w:rPr>
+          <w:bCs/>
+          <w:b/>
+        </w:rPr>
+        <w:t xml:space="preserve">DATABASE</w:t>
+      </w:r>
+      <w:r>
+        <w:t xml:space="preserve"> </w:t>
+      </w:r>
+      <w:r>
+        <w:t xml:space="preserve">(</w:t>
+      </w:r>
+      <w:r>
+        <w:rPr>
+          <w:iCs/>
+          <w:i/>
+        </w:rPr>
+        <w:t xml:space="preserve">banco de dados</w:t>
+      </w:r>
+      <w:r>
+        <w:t xml:space="preserve">) estando conectado a outro</w:t>
+      </w:r>
+      <w:r>
+        <w:t xml:space="preserve"> </w:t>
+      </w:r>
+      <w:r>
+        <w:rPr>
+          <w:bCs/>
+          <w:b/>
+        </w:rPr>
+        <w:t xml:space="preserve">DATABASE</w:t>
+      </w:r>
+      <w:r>
+        <w:t xml:space="preserve">, sem a necessidade de fazer a mudança de</w:t>
+      </w:r>
+      <w:r>
+        <w:t xml:space="preserve"> </w:t>
+      </w:r>
+      <w:r>
+        <w:rPr>
+          <w:bCs/>
+          <w:b/>
+        </w:rPr>
+        <w:t xml:space="preserve">DATABASE</w:t>
+      </w:r>
+      <w:r>
+        <w:t xml:space="preserve"> </w:t>
+      </w:r>
+      <w:r>
+        <w:t xml:space="preserve">(</w:t>
+      </w:r>
+      <w:r>
+        <w:rPr>
+          <w:bCs/>
+          <w:b/>
+        </w:rPr>
+        <w:t xml:space="preserve">USE</w:t>
+      </w:r>
+      <w:r>
+        <w:t xml:space="preserve">).</w:t>
       </w:r>
       <w:r>
         <w:br/>
@@ -24525,10 +24529,9 @@
           <w:ilvl w:val="0"/>
           <w:numId w:val="1206"/>
         </w:numPr>
-        <w:pStyle w:val="Compact"/>
-      </w:pPr>
-      <w:r>
-        <w:t xml:space="preserve">O que são e o que fazem os administradores:</w:t>
+      </w:pPr>
+      <w:r>
+        <w:t xml:space="preserve">Ações que é possivel tomar:</w:t>
       </w:r>
       <w:r>
         <w:br/>
@@ -24543,25 +24546,27 @@
         <w:pStyle w:val="Compact"/>
       </w:pPr>
       <w:r>
-        <w:t xml:space="preserve">Administrador de dados(AD):</w:t>
-      </w:r>
-      <w:r>
-        <w:br/>
-      </w:r>
-      <w:r>
-        <w:t xml:space="preserve">O Administrador de Dados (AD) tem o objetivo de gerenciar o Modelo de Dados Corporativo, contribuindo para assegurar a qualidade das informações, a integração dos sistemas, a retenção e a disseminação do conhecimento dos negócios.</w:t>
-      </w:r>
-      <w:r>
-        <w:br/>
-      </w:r>
-      <w:r>
-        <w:t xml:space="preserve">Cabe a ele, guiado por certos princípios e através de atividades de planejamento, organização e controle dos dados corporativos, gerenciar os dados como recursos de uso comum da organização, promovendo-lhes os valores de autenticidade, autoridade, precisão, acessibilidade, seguridade e inteligibilidade.</w:t>
-      </w:r>
-      <w:r>
-        <w:br/>
-      </w:r>
-      <w:r>
-        <w:t xml:space="preserve">Tem como função o planejamento central, a documentação e o gerenciamento dos dados a partir da perspectiva de seus significados e valores para a organização como um todo.</w:t>
+        <w:rPr>
+          <w:bCs/>
+          <w:b/>
+        </w:rPr>
+        <w:t xml:space="preserve">INSERT</w:t>
+      </w:r>
+      <w:r>
+        <w:t xml:space="preserve"> </w:t>
+      </w:r>
+      <w:r>
+        <w:t xml:space="preserve">(</w:t>
+      </w:r>
+      <w:r>
+        <w:rPr>
+          <w:iCs/>
+          <w:i/>
+        </w:rPr>
+        <w:t xml:space="preserve">inserir registros</w:t>
+      </w:r>
+      <w:r>
+        <w:t xml:space="preserve">)</w:t>
       </w:r>
       <w:r>
         <w:br/>
@@ -24576,19 +24581,167 @@
         <w:pStyle w:val="Compact"/>
       </w:pPr>
       <w:r>
-        <w:t xml:space="preserve">Administrador de banco de dados (DBA):</w:t>
-      </w:r>
-      <w:r>
-        <w:br/>
-      </w:r>
-      <w:r>
-        <w:t xml:space="preserve">O DBA (database administrator), sigla em inglês para Administrador de Banco de Dados, é um profissional da área de tecnologia responsável pela criação, instalação, monitoramento, reparos e análise de estruturas de um banco de dados.</w:t>
-      </w:r>
-      <w:r>
-        <w:br/>
-      </w:r>
-      <w:r>
-        <w:t xml:space="preserve">O banco de dados fica sob análise periódica do DBA, que trabalha para que não haja sobrecargas do sistema e que as informações inseridas tenham destino correto nos servidores. Outras funções também importantes são analisar o espaço em disco, buscar melhorias para os sistemas e realizar backups.</w:t>
+        <w:rPr>
+          <w:bCs/>
+          <w:b/>
+        </w:rPr>
+        <w:t xml:space="preserve">SELECT</w:t>
+      </w:r>
+      <w:r>
+        <w:t xml:space="preserve"> </w:t>
+      </w:r>
+      <w:r>
+        <w:t xml:space="preserve">(</w:t>
+      </w:r>
+      <w:r>
+        <w:rPr>
+          <w:iCs/>
+          <w:i/>
+        </w:rPr>
+        <w:t xml:space="preserve">consulta</w:t>
+      </w:r>
+      <w:r>
+        <w:t xml:space="preserve">)</w:t>
+      </w:r>
+      <w:r>
+        <w:br/>
+      </w:r>
+    </w:p>
+    <w:p>
+      <w:pPr>
+        <w:numPr>
+          <w:ilvl w:val="1"/>
+          <w:numId w:val="1207"/>
+        </w:numPr>
+        <w:pStyle w:val="Compact"/>
+      </w:pPr>
+      <w:r>
+        <w:rPr>
+          <w:bCs/>
+          <w:b/>
+        </w:rPr>
+        <w:t xml:space="preserve">DELETE</w:t>
+      </w:r>
+      <w:r>
+        <w:t xml:space="preserve"> </w:t>
+      </w:r>
+      <w:r>
+        <w:t xml:space="preserve">(</w:t>
+      </w:r>
+      <w:r>
+        <w:rPr>
+          <w:iCs/>
+          <w:i/>
+        </w:rPr>
+        <w:t xml:space="preserve">deletar registros</w:t>
+      </w:r>
+      <w:r>
+        <w:t xml:space="preserve">)</w:t>
+      </w:r>
+      <w:r>
+        <w:br/>
+      </w:r>
+    </w:p>
+    <w:p>
+      <w:pPr>
+        <w:numPr>
+          <w:ilvl w:val="1"/>
+          <w:numId w:val="1207"/>
+        </w:numPr>
+        <w:pStyle w:val="Compact"/>
+      </w:pPr>
+      <w:r>
+        <w:rPr>
+          <w:bCs/>
+          <w:b/>
+        </w:rPr>
+        <w:t xml:space="preserve">UPDATE</w:t>
+      </w:r>
+      <w:r>
+        <w:t xml:space="preserve"> </w:t>
+      </w:r>
+      <w:r>
+        <w:t xml:space="preserve">(</w:t>
+      </w:r>
+      <w:r>
+        <w:rPr>
+          <w:iCs/>
+          <w:i/>
+        </w:rPr>
+        <w:t xml:space="preserve">atualizar registros</w:t>
+      </w:r>
+      <w:r>
+        <w:t xml:space="preserve">)</w:t>
+      </w:r>
+      <w:r>
+        <w:br/>
+      </w:r>
+    </w:p>
+    <w:p>
+      <w:pPr>
+        <w:numPr>
+          <w:ilvl w:val="1"/>
+          <w:numId w:val="1207"/>
+        </w:numPr>
+        <w:pStyle w:val="Compact"/>
+      </w:pPr>
+      <w:r>
+        <w:rPr>
+          <w:bCs/>
+          <w:b/>
+        </w:rPr>
+        <w:t xml:space="preserve">CREATE TABLE</w:t>
+      </w:r>
+      <w:r>
+        <w:t xml:space="preserve"> </w:t>
+      </w:r>
+      <w:r>
+        <w:t xml:space="preserve">(</w:t>
+      </w:r>
+      <w:r>
+        <w:rPr>
+          <w:iCs/>
+          <w:i/>
+        </w:rPr>
+        <w:t xml:space="preserve">criação de tabelas</w:t>
+      </w:r>
+      <w:r>
+        <w:t xml:space="preserve">)</w:t>
+      </w:r>
+      <w:r>
+        <w:br/>
+      </w:r>
+    </w:p>
+    <w:p>
+      <w:pPr>
+        <w:numPr>
+          <w:ilvl w:val="1"/>
+          <w:numId w:val="1207"/>
+        </w:numPr>
+        <w:pStyle w:val="Compact"/>
+      </w:pPr>
+      <w:r>
+        <w:rPr>
+          <w:bCs/>
+          <w:b/>
+        </w:rPr>
+        <w:t xml:space="preserve">CREATE TRIGGER</w:t>
+      </w:r>
+      <w:r>
+        <w:t xml:space="preserve"> </w:t>
+      </w:r>
+      <w:r>
+        <w:t xml:space="preserve">(</w:t>
+      </w:r>
+      <w:r>
+        <w:rPr>
+          <w:iCs/>
+          <w:i/>
+        </w:rPr>
+        <w:t xml:space="preserve">criação de gatilhos</w:t>
+      </w:r>
+      <w:r>
+        <w:t xml:space="preserve">)</w:t>
       </w:r>
       <w:r>
         <w:br/>
@@ -24600,10 +24753,122 @@
           <w:ilvl w:val="0"/>
           <w:numId w:val="1206"/>
         </w:numPr>
-        <w:pStyle w:val="Compact"/>
-      </w:pPr>
-      <w:r>
-        <w:t xml:space="preserve">Acesso ao</w:t>
+      </w:pPr>
+      <w:r>
+        <w:t xml:space="preserve">Para fazer tal ação ao inves de colocar o nome da tabela, usar o</w:t>
+      </w:r>
+      <w:r>
+        <w:t xml:space="preserve"> </w:t>
+      </w:r>
+      <w:r>
+        <w:t xml:space="preserve">“</w:t>
+      </w:r>
+      <w:r>
+        <w:t xml:space="preserve">nome do banco de dados</w:t>
+      </w:r>
+      <w:r>
+        <w:t xml:space="preserve">”</w:t>
+      </w:r>
+      <w:r>
+        <w:t xml:space="preserve"> </w:t>
+      </w:r>
+      <w:r>
+        <w:t xml:space="preserve">+ ponto (</w:t>
+      </w:r>
+      <w:r>
+        <w:t xml:space="preserve">“</w:t>
+      </w:r>
+      <w:r>
+        <w:t xml:space="preserve">.</w:t>
+      </w:r>
+      <w:r>
+        <w:t xml:space="preserve">”</w:t>
+      </w:r>
+      <w:r>
+        <w:t xml:space="preserve">) +</w:t>
+      </w:r>
+      <w:r>
+        <w:t xml:space="preserve"> </w:t>
+      </w:r>
+      <w:r>
+        <w:t xml:space="preserve">“</w:t>
+      </w:r>
+      <w:r>
+        <w:t xml:space="preserve">nome da tabela</w:t>
+      </w:r>
+      <w:r>
+        <w:t xml:space="preserve">”</w:t>
+      </w:r>
+      <w:r>
+        <w:t xml:space="preserve">. Ex.:</w:t>
+      </w:r>
+      <w:r>
+        <w:t xml:space="preserve"> </w:t>
+      </w:r>
+      <w:r>
+        <w:t xml:space="preserve">“</w:t>
+      </w:r>
+      <w:r>
+        <w:rPr>
+          <w:iCs/>
+          <w:i/>
+        </w:rPr>
+        <w:t xml:space="preserve">nome_database.nome_tabela</w:t>
+      </w:r>
+      <w:r>
+        <w:t xml:space="preserve">”</w:t>
+      </w:r>
+      <w:r>
+        <w:br/>
+      </w:r>
+    </w:p>
+    <w:p>
+      <w:r>
+        <w:br w:type="page"/>
+      </w:r>
+    </w:p>
+    <w:bookmarkEnd w:id="90"/>
+    <w:bookmarkEnd w:id="91"/>
+    <w:bookmarkStart w:id="92" w:name="detalhes"/>
+    <w:p>
+      <w:pPr>
+        <w:pStyle w:val="Heading1"/>
+      </w:pPr>
+      <w:r>
+        <w:rPr>
+          <w:rStyle w:val="SectionNumber"/>
+        </w:rPr>
+        <w:t xml:space="preserve">18</w:t>
+      </w:r>
+      <w:r>
+        <w:tab/>
+      </w:r>
+      <w:r>
+        <w:t xml:space="preserve">Detalhes</w:t>
+      </w:r>
+    </w:p>
+    <w:p>
+      <w:pPr>
+        <w:numPr>
+          <w:ilvl w:val="0"/>
+          <w:numId w:val="1208"/>
+        </w:numPr>
+        <w:pStyle w:val="Compact"/>
+      </w:pPr>
+      <w:r>
+        <w:rPr>
+          <w:iCs/>
+          <w:i/>
+          <w:bCs/>
+          <w:b/>
+        </w:rPr>
+        <w:t xml:space="preserve">Comentarios</w:t>
+      </w:r>
+      <w:r>
+        <w:t xml:space="preserve"> </w:t>
+      </w:r>
+      <w:r>
+        <w:t xml:space="preserve">no</w:t>
       </w:r>
       <w:r>
         <w:t xml:space="preserve"> </w:t>
@@ -24616,185 +24881,62 @@
         <w:t xml:space="preserve">MySQL</w:t>
       </w:r>
       <w:r>
-        <w:t xml:space="preserve"> </w:t>
-      </w:r>
-      <w:r>
-        <w:t xml:space="preserve">pelo terminal é necessario usar o comando:</w:t>
-      </w:r>
-      <w:r>
-        <w:br/>
-      </w:r>
-      <w:r>
-        <w:t xml:space="preserve">mysql -u root -p</w:t>
-      </w:r>
-      <w:r>
-        <w:br/>
-      </w:r>
-    </w:p>
-    <w:p>
-      <w:pPr>
-        <w:numPr>
-          <w:ilvl w:val="1"/>
+        <w:t xml:space="preserve">, diferente do</w:t>
+      </w:r>
+      <w:r>
+        <w:t xml:space="preserve"> </w:t>
+      </w:r>
+      <w:r>
+        <w:rPr>
+          <w:bCs/>
+          <w:b/>
+        </w:rPr>
+        <w:t xml:space="preserve">SQL</w:t>
+      </w:r>
+      <w:r>
+        <w:t xml:space="preserve"> </w:t>
+      </w:r>
+      <w:r>
+        <w:t xml:space="preserve">onde comentarios são ’/**/</w:t>
+      </w:r>
+      <w:r>
+        <w:t xml:space="preserve">‘</w:t>
+      </w:r>
+      <w:r>
+        <w:t xml:space="preserve">, no MySQL é</w:t>
+      </w:r>
+      <w:r>
+        <w:t xml:space="preserve">’</w:t>
+      </w:r>
+      <w:r>
+        <w:t xml:space="preserve">#</w:t>
+      </w:r>
+      <w:r>
+        <w:t xml:space="preserve">‘</w:t>
+      </w:r>
+      <w:r>
+        <w:t xml:space="preserve">. Ou</w:t>
+      </w:r>
+      <w:r>
+        <w:t xml:space="preserve">’</w:t>
+      </w:r>
+      <w:r>
+        <w:t xml:space="preserve">- -’ para comentario de linha.</w:t>
+      </w:r>
+      <w:r>
+        <w:br/>
+      </w:r>
+    </w:p>
+    <w:p>
+      <w:pPr>
+        <w:numPr>
+          <w:ilvl w:val="0"/>
           <w:numId w:val="1208"/>
         </w:numPr>
         <w:pStyle w:val="Compact"/>
       </w:pPr>
       <w:r>
-        <w:t xml:space="preserve">Depois colocar a senha.</w:t>
-      </w:r>
-      <w:r>
-        <w:br/>
-      </w:r>
-    </w:p>
-    <w:p>
-      <w:pPr>
-        <w:numPr>
-          <w:ilvl w:val="0"/>
-          <w:numId w:val="1206"/>
-        </w:numPr>
-        <w:pStyle w:val="Compact"/>
-      </w:pPr>
-      <w:r>
-        <w:t xml:space="preserve">Ao final dos comandos do</w:t>
-      </w:r>
-      <w:r>
-        <w:t xml:space="preserve"> </w:t>
-      </w:r>
-      <w:r>
-        <w:rPr>
-          <w:bCs/>
-          <w:b/>
-        </w:rPr>
-        <w:t xml:space="preserve">SQL</w:t>
-      </w:r>
-      <w:r>
-        <w:t xml:space="preserve"> </w:t>
-      </w:r>
-      <w:r>
-        <w:t xml:space="preserve">e do</w:t>
-      </w:r>
-      <w:r>
-        <w:t xml:space="preserve"> </w:t>
-      </w:r>
-      <w:r>
-        <w:rPr>
-          <w:bCs/>
-          <w:b/>
-        </w:rPr>
-        <w:t xml:space="preserve">MySQL</w:t>
-      </w:r>
-      <w:r>
-        <w:t xml:space="preserve">, usar o</w:t>
-      </w:r>
-      <w:r>
-        <w:t xml:space="preserve"> </w:t>
-      </w:r>
-      <w:r>
-        <w:t xml:space="preserve">‘</w:t>
-      </w:r>
-      <w:r>
-        <w:t xml:space="preserve">;</w:t>
-      </w:r>
-      <w:r>
-        <w:t xml:space="preserve">’</w:t>
-      </w:r>
-      <w:r>
-        <w:t xml:space="preserve">(delimitador), ele informa que o comando acabou e deve ser executado.</w:t>
-      </w:r>
-    </w:p>
-    <w:p>
-      <w:pPr>
-        <w:numPr>
-          <w:ilvl w:val="0"/>
-          <w:numId w:val="1206"/>
-        </w:numPr>
-        <w:pStyle w:val="Compact"/>
-      </w:pPr>
-      <w:r>
-        <w:t xml:space="preserve">O</w:t>
-      </w:r>
-      <w:r>
-        <w:t xml:space="preserve"> </w:t>
-      </w:r>
-      <w:r>
-        <w:rPr>
-          <w:bCs/>
-          <w:b/>
-        </w:rPr>
-        <w:t xml:space="preserve">MySQL</w:t>
-      </w:r>
-      <w:r>
-        <w:t xml:space="preserve"> </w:t>
-      </w:r>
-      <w:r>
-        <w:t xml:space="preserve">é</w:t>
-      </w:r>
-      <w:r>
-        <w:t xml:space="preserve"> </w:t>
-      </w:r>
-      <w:r>
-        <w:t xml:space="preserve">“</w:t>
-      </w:r>
-      <w:r>
-        <w:rPr>
-          <w:iCs/>
-          <w:i/>
-        </w:rPr>
-        <w:t xml:space="preserve">case sensitive</w:t>
-      </w:r>
-      <w:r>
-        <w:t xml:space="preserve">”</w:t>
-      </w:r>
-      <w:r>
-        <w:t xml:space="preserve"> </w:t>
-      </w:r>
-      <w:r>
-        <w:t xml:space="preserve">no</w:t>
-      </w:r>
-      <w:r>
-        <w:t xml:space="preserve"> </w:t>
-      </w:r>
-      <w:r>
-        <w:rPr>
-          <w:bCs/>
-          <w:b/>
-        </w:rPr>
-        <w:t xml:space="preserve">LINUX</w:t>
-      </w:r>
-      <w:r>
-        <w:t xml:space="preserve">, mas no</w:t>
-      </w:r>
-      <w:r>
-        <w:t xml:space="preserve"> </w:t>
-      </w:r>
-      <w:r>
-        <w:rPr>
-          <w:bCs/>
-          <w:b/>
-        </w:rPr>
-        <w:t xml:space="preserve">WINDOWS</w:t>
-      </w:r>
-      <w:r>
-        <w:t xml:space="preserve"> </w:t>
-      </w:r>
-      <w:r>
-        <w:t xml:space="preserve">não é, ou seja, sensibilidade a letras maiusculas e minusculas. Depende do sistema operacional.</w:t>
-      </w:r>
-      <w:r>
-        <w:t xml:space="preserve"> </w:t>
-      </w:r>
-      <w:r>
-        <w:rPr>
-          <w:bCs/>
-          <w:b/>
-        </w:rPr>
-        <w:t xml:space="preserve">MySQL</w:t>
-      </w:r>
-      <w:r>
-        <w:t xml:space="preserve"> </w:t>
-      </w:r>
-      <w:r>
-        <w:t xml:space="preserve">acompanha o sistema operacional.</w:t>
+        <w:t xml:space="preserve">O que são e o que fazem os administradores:</w:t>
       </w:r>
       <w:r>
         <w:br/>
@@ -24809,23 +24951,25 @@
         <w:pStyle w:val="Compact"/>
       </w:pPr>
       <w:r>
-        <w:t xml:space="preserve">no</w:t>
-      </w:r>
-      <w:r>
-        <w:t xml:space="preserve"> </w:t>
-      </w:r>
-      <w:r>
-        <w:rPr>
-          <w:bCs/>
-          <w:b/>
-        </w:rPr>
-        <w:t xml:space="preserve">LINUX</w:t>
-      </w:r>
-      <w:r>
-        <w:t xml:space="preserve"> </w:t>
-      </w:r>
-      <w:r>
-        <w:t xml:space="preserve">faz destinção de letras maiusculas e minusculas.</w:t>
+        <w:t xml:space="preserve">Administrador de dados(AD):</w:t>
+      </w:r>
+      <w:r>
+        <w:br/>
+      </w:r>
+      <w:r>
+        <w:t xml:space="preserve">O Administrador de Dados (AD) tem o objetivo de gerenciar o Modelo de Dados Corporativo, contribuindo para assegurar a qualidade das informações, a integração dos sistemas, a retenção e a disseminação do conhecimento dos negócios.</w:t>
+      </w:r>
+      <w:r>
+        <w:br/>
+      </w:r>
+      <w:r>
+        <w:t xml:space="preserve">Cabe a ele, guiado por certos princípios e através de atividades de planejamento, organização e controle dos dados corporativos, gerenciar os dados como recursos de uso comum da organização, promovendo-lhes os valores de autenticidade, autoridade, precisão, acessibilidade, seguridade e inteligibilidade.</w:t>
+      </w:r>
+      <w:r>
+        <w:br/>
+      </w:r>
+      <w:r>
+        <w:t xml:space="preserve">Tem como função o planejamento central, a documentação e o gerenciamento dos dados a partir da perspectiva de seus significados e valores para a organização como um todo.</w:t>
       </w:r>
       <w:r>
         <w:br/>
@@ -24840,6 +24984,179 @@
         <w:pStyle w:val="Compact"/>
       </w:pPr>
       <w:r>
+        <w:t xml:space="preserve">Administrador de banco de dados (DBA):</w:t>
+      </w:r>
+      <w:r>
+        <w:br/>
+      </w:r>
+      <w:r>
+        <w:t xml:space="preserve">O DBA (database administrator), sigla em inglês para Administrador de Banco de Dados, é um profissional da área de tecnologia responsável pela criação, instalação, monitoramento, reparos e análise de estruturas de um banco de dados.</w:t>
+      </w:r>
+      <w:r>
+        <w:br/>
+      </w:r>
+      <w:r>
+        <w:t xml:space="preserve">O banco de dados fica sob análise periódica do DBA, que trabalha para que não haja sobrecargas do sistema e que as informações inseridas tenham destino correto nos servidores. Outras funções também importantes são analisar o espaço em disco, buscar melhorias para os sistemas e realizar backups.</w:t>
+      </w:r>
+      <w:r>
+        <w:br/>
+      </w:r>
+    </w:p>
+    <w:p>
+      <w:pPr>
+        <w:numPr>
+          <w:ilvl w:val="0"/>
+          <w:numId w:val="1208"/>
+        </w:numPr>
+        <w:pStyle w:val="Compact"/>
+      </w:pPr>
+      <w:r>
+        <w:t xml:space="preserve">Acesso ao</w:t>
+      </w:r>
+      <w:r>
+        <w:t xml:space="preserve"> </w:t>
+      </w:r>
+      <w:r>
+        <w:rPr>
+          <w:bCs/>
+          <w:b/>
+        </w:rPr>
+        <w:t xml:space="preserve">MySQL</w:t>
+      </w:r>
+      <w:r>
+        <w:t xml:space="preserve"> </w:t>
+      </w:r>
+      <w:r>
+        <w:t xml:space="preserve">pelo terminal é necessario usar o comando:</w:t>
+      </w:r>
+      <w:r>
+        <w:br/>
+      </w:r>
+      <w:r>
+        <w:t xml:space="preserve">mysql -u root -p</w:t>
+      </w:r>
+      <w:r>
+        <w:br/>
+      </w:r>
+    </w:p>
+    <w:p>
+      <w:pPr>
+        <w:numPr>
+          <w:ilvl w:val="1"/>
+          <w:numId w:val="1210"/>
+        </w:numPr>
+        <w:pStyle w:val="Compact"/>
+      </w:pPr>
+      <w:r>
+        <w:t xml:space="preserve">Depois colocar a senha.</w:t>
+      </w:r>
+      <w:r>
+        <w:br/>
+      </w:r>
+    </w:p>
+    <w:p>
+      <w:pPr>
+        <w:numPr>
+          <w:ilvl w:val="0"/>
+          <w:numId w:val="1208"/>
+        </w:numPr>
+        <w:pStyle w:val="Compact"/>
+      </w:pPr>
+      <w:r>
+        <w:t xml:space="preserve">Ao final dos comandos do</w:t>
+      </w:r>
+      <w:r>
+        <w:t xml:space="preserve"> </w:t>
+      </w:r>
+      <w:r>
+        <w:rPr>
+          <w:bCs/>
+          <w:b/>
+        </w:rPr>
+        <w:t xml:space="preserve">SQL</w:t>
+      </w:r>
+      <w:r>
+        <w:t xml:space="preserve"> </w:t>
+      </w:r>
+      <w:r>
+        <w:t xml:space="preserve">e do</w:t>
+      </w:r>
+      <w:r>
+        <w:t xml:space="preserve"> </w:t>
+      </w:r>
+      <w:r>
+        <w:rPr>
+          <w:bCs/>
+          <w:b/>
+        </w:rPr>
+        <w:t xml:space="preserve">MySQL</w:t>
+      </w:r>
+      <w:r>
+        <w:t xml:space="preserve">, usar o</w:t>
+      </w:r>
+      <w:r>
+        <w:t xml:space="preserve"> </w:t>
+      </w:r>
+      <w:r>
+        <w:t xml:space="preserve">‘</w:t>
+      </w:r>
+      <w:r>
+        <w:t xml:space="preserve">;</w:t>
+      </w:r>
+      <w:r>
+        <w:t xml:space="preserve">’</w:t>
+      </w:r>
+      <w:r>
+        <w:t xml:space="preserve">(delimitador), ele informa que o comando acabou e deve ser executado.</w:t>
+      </w:r>
+    </w:p>
+    <w:p>
+      <w:pPr>
+        <w:numPr>
+          <w:ilvl w:val="0"/>
+          <w:numId w:val="1208"/>
+        </w:numPr>
+        <w:pStyle w:val="Compact"/>
+      </w:pPr>
+      <w:r>
+        <w:t xml:space="preserve">O</w:t>
+      </w:r>
+      <w:r>
+        <w:t xml:space="preserve"> </w:t>
+      </w:r>
+      <w:r>
+        <w:rPr>
+          <w:bCs/>
+          <w:b/>
+        </w:rPr>
+        <w:t xml:space="preserve">MySQL</w:t>
+      </w:r>
+      <w:r>
+        <w:t xml:space="preserve"> </w:t>
+      </w:r>
+      <w:r>
+        <w:t xml:space="preserve">é</w:t>
+      </w:r>
+      <w:r>
+        <w:t xml:space="preserve"> </w:t>
+      </w:r>
+      <w:r>
+        <w:t xml:space="preserve">“</w:t>
+      </w:r>
+      <w:r>
+        <w:rPr>
+          <w:iCs/>
+          <w:i/>
+        </w:rPr>
+        <w:t xml:space="preserve">case sensitive</w:t>
+      </w:r>
+      <w:r>
+        <w:t xml:space="preserve">”</w:t>
+      </w:r>
+      <w:r>
+        <w:t xml:space="preserve"> </w:t>
+      </w:r>
+      <w:r>
         <w:t xml:space="preserve">no</w:t>
       </w:r>
       <w:r>
@@ -24850,12 +25167,103 @@
           <w:bCs/>
           <w:b/>
         </w:rPr>
+        <w:t xml:space="preserve">LINUX</w:t>
+      </w:r>
+      <w:r>
+        <w:t xml:space="preserve">, mas no</w:t>
+      </w:r>
+      <w:r>
+        <w:t xml:space="preserve"> </w:t>
+      </w:r>
+      <w:r>
+        <w:rPr>
+          <w:bCs/>
+          <w:b/>
+        </w:rPr>
         <w:t xml:space="preserve">WINDOWS</w:t>
       </w:r>
       <w:r>
         <w:t xml:space="preserve"> </w:t>
       </w:r>
       <w:r>
+        <w:t xml:space="preserve">não é, ou seja, sensibilidade a letras maiusculas e minusculas. Depende do sistema operacional.</w:t>
+      </w:r>
+      <w:r>
+        <w:t xml:space="preserve"> </w:t>
+      </w:r>
+      <w:r>
+        <w:rPr>
+          <w:bCs/>
+          <w:b/>
+        </w:rPr>
+        <w:t xml:space="preserve">MySQL</w:t>
+      </w:r>
+      <w:r>
+        <w:t xml:space="preserve"> </w:t>
+      </w:r>
+      <w:r>
+        <w:t xml:space="preserve">acompanha o sistema operacional.</w:t>
+      </w:r>
+      <w:r>
+        <w:br/>
+      </w:r>
+    </w:p>
+    <w:p>
+      <w:pPr>
+        <w:numPr>
+          <w:ilvl w:val="1"/>
+          <w:numId w:val="1211"/>
+        </w:numPr>
+        <w:pStyle w:val="Compact"/>
+      </w:pPr>
+      <w:r>
+        <w:t xml:space="preserve">no</w:t>
+      </w:r>
+      <w:r>
+        <w:t xml:space="preserve"> </w:t>
+      </w:r>
+      <w:r>
+        <w:rPr>
+          <w:bCs/>
+          <w:b/>
+        </w:rPr>
+        <w:t xml:space="preserve">LINUX</w:t>
+      </w:r>
+      <w:r>
+        <w:t xml:space="preserve"> </w:t>
+      </w:r>
+      <w:r>
+        <w:t xml:space="preserve">faz destinção de letras maiusculas e minusculas.</w:t>
+      </w:r>
+      <w:r>
+        <w:br/>
+      </w:r>
+    </w:p>
+    <w:p>
+      <w:pPr>
+        <w:numPr>
+          <w:ilvl w:val="1"/>
+          <w:numId w:val="1211"/>
+        </w:numPr>
+        <w:pStyle w:val="Compact"/>
+      </w:pPr>
+      <w:r>
+        <w:t xml:space="preserve">no</w:t>
+      </w:r>
+      <w:r>
+        <w:t xml:space="preserve"> </w:t>
+      </w:r>
+      <w:r>
+        <w:rPr>
+          <w:bCs/>
+          <w:b/>
+        </w:rPr>
+        <w:t xml:space="preserve">WINDOWS</w:t>
+      </w:r>
+      <w:r>
+        <w:t xml:space="preserve"> </w:t>
+      </w:r>
+      <w:r>
         <w:t xml:space="preserve">não faz destinção de letras maiusculas e minusculas.</w:t>
       </w:r>
       <w:r>
@@ -24867,8 +25275,8 @@
         <w:br w:type="page"/>
       </w:r>
     </w:p>
-    <w:bookmarkEnd w:id="91"/>
-    <w:bookmarkStart w:id="93" w:name="andamento-dos-estudos"/>
+    <w:bookmarkEnd w:id="92"/>
+    <w:bookmarkStart w:id="94" w:name="andamento-dos-estudos"/>
     <w:p>
       <w:pPr>
         <w:pStyle w:val="Heading1"/>
@@ -24886,7 +25294,7 @@
         <w:t xml:space="preserve">Andamento dos Estudos</w:t>
       </w:r>
     </w:p>
-    <w:bookmarkStart w:id="92" w:name="assunto-em-andamento"/>
+    <w:bookmarkStart w:id="93" w:name="assunto-em-andamento"/>
     <w:p>
       <w:pPr>
         <w:pStyle w:val="Heading2"/>
@@ -24915,8 +25323,8 @@
         <w:br/>
       </w:r>
     </w:p>
-    <w:bookmarkEnd w:id="92"/>
     <w:bookmarkEnd w:id="93"/>
+    <w:bookmarkEnd w:id="94"/>
     <w:sectPr/>
   </w:body>
 </w:document>
@@ -26758,6 +27166,12 @@
     <w:abstractNumId w:val="991"/>
   </w:num>
   <w:num w:numId="1209">
+    <w:abstractNumId w:val="991"/>
+  </w:num>
+  <w:num w:numId="1210">
+    <w:abstractNumId w:val="991"/>
+  </w:num>
+  <w:num w:numId="1211">
     <w:abstractNumId w:val="991"/>
   </w:num>
 </w:numbering>

</xml_diff>

<commit_message>
atualização 7/5/22 - CURSORES
</commit_message>
<xml_diff>
--- a/Readme.docx
+++ b/Readme.docx
@@ -49,7 +49,7 @@
         <w:pStyle w:val="Date"/>
       </w:pPr>
       <w:r>
-        <w:t xml:space="preserve">2022-05-05</w:t>
+        <w:t xml:space="preserve">2022-05-07</w:t>
       </w:r>
     </w:p>
     <w:sdt>
@@ -27960,7 +27960,7 @@
     </w:p>
     <w:bookmarkEnd w:id="98"/>
     <w:bookmarkEnd w:id="99"/>
-    <w:bookmarkStart w:id="100" w:name="detalhes"/>
+    <w:bookmarkStart w:id="103" w:name="módulo-21---cursores"/>
     <w:p>
       <w:pPr>
         <w:pStyle w:val="Heading1"/>
@@ -27975,7 +27975,25 @@
         <w:tab/>
       </w:r>
       <w:r>
-        <w:t xml:space="preserve">Detalhes</w:t>
+        <w:t xml:space="preserve">Módulo 21 - Cursores</w:t>
+      </w:r>
+    </w:p>
+    <w:bookmarkStart w:id="101" w:name="teoria"/>
+    <w:p>
+      <w:pPr>
+        <w:pStyle w:val="Heading2"/>
+      </w:pPr>
+      <w:r>
+        <w:rPr>
+          <w:rStyle w:val="SectionNumber"/>
+        </w:rPr>
+        <w:t xml:space="preserve">19.1</w:t>
+      </w:r>
+      <w:r>
+        <w:tab/>
+      </w:r>
+      <w:r>
+        <w:t xml:space="preserve">Teoria</w:t>
       </w:r>
     </w:p>
     <w:p>
@@ -27984,75 +28002,9 @@
           <w:ilvl w:val="0"/>
           <w:numId w:val="1230"/>
         </w:numPr>
-        <w:pStyle w:val="Compact"/>
-      </w:pPr>
-      <w:r>
-        <w:rPr>
-          <w:iCs/>
-          <w:i/>
-          <w:bCs/>
-          <w:b/>
-        </w:rPr>
-        <w:t xml:space="preserve">Comentarios</w:t>
-      </w:r>
-      <w:r>
-        <w:t xml:space="preserve"> </w:t>
-      </w:r>
-      <w:r>
-        <w:t xml:space="preserve">no</w:t>
-      </w:r>
-      <w:r>
-        <w:t xml:space="preserve"> </w:t>
-      </w:r>
-      <w:r>
-        <w:rPr>
-          <w:bCs/>
-          <w:b/>
-        </w:rPr>
-        <w:t xml:space="preserve">MySQL</w:t>
-      </w:r>
-      <w:r>
-        <w:t xml:space="preserve">, diferente do</w:t>
-      </w:r>
-      <w:r>
-        <w:t xml:space="preserve"> </w:t>
-      </w:r>
-      <w:r>
-        <w:rPr>
-          <w:bCs/>
-          <w:b/>
-        </w:rPr>
-        <w:t xml:space="preserve">SQL</w:t>
-      </w:r>
-      <w:r>
-        <w:t xml:space="preserve"> </w:t>
-      </w:r>
-      <w:r>
-        <w:t xml:space="preserve">onde comentarios são ’/**/</w:t>
-      </w:r>
-      <w:r>
-        <w:t xml:space="preserve">‘</w:t>
-      </w:r>
-      <w:r>
-        <w:t xml:space="preserve">, no MySQL é</w:t>
-      </w:r>
-      <w:r>
-        <w:t xml:space="preserve">’</w:t>
-      </w:r>
-      <w:r>
-        <w:t xml:space="preserve">#</w:t>
-      </w:r>
-      <w:r>
-        <w:t xml:space="preserve">‘</w:t>
-      </w:r>
-      <w:r>
-        <w:t xml:space="preserve">. Ou</w:t>
-      </w:r>
-      <w:r>
-        <w:t xml:space="preserve">’</w:t>
-      </w:r>
-      <w:r>
-        <w:t xml:space="preserve">- -’ para comentario de linha.</w:t>
+      </w:pPr>
+      <w:r>
+        <w:t xml:space="preserve">Cursor é um recurso bastante interessante em bancos de dados pois permite que seus códigos SQL façam uma varredura de uma tabela ou consulta linha-por-linha, realizando mais de uma operação se for o caso.</w:t>
       </w:r>
       <w:r>
         <w:br/>
@@ -28064,70 +28016,38 @@
           <w:ilvl w:val="0"/>
           <w:numId w:val="1230"/>
         </w:numPr>
-        <w:pStyle w:val="Compact"/>
-      </w:pPr>
-      <w:r>
-        <w:t xml:space="preserve">O que são e o que fazem os administradores:</w:t>
-      </w:r>
-      <w:r>
-        <w:br/>
-      </w:r>
-    </w:p>
-    <w:p>
-      <w:pPr>
-        <w:numPr>
-          <w:ilvl w:val="1"/>
-          <w:numId w:val="1231"/>
-        </w:numPr>
-        <w:pStyle w:val="Compact"/>
-      </w:pPr>
-      <w:r>
-        <w:t xml:space="preserve">Administrador de dados(AD):</w:t>
-      </w:r>
-      <w:r>
-        <w:br/>
-      </w:r>
-      <w:r>
-        <w:t xml:space="preserve">O Administrador de Dados (AD) tem o objetivo de gerenciar o Modelo de Dados Corporativo, contribuindo para assegurar a qualidade das informações, a integração dos sistemas, a retenção e a disseminação do conhecimento dos negócios.</w:t>
-      </w:r>
-      <w:r>
-        <w:br/>
-      </w:r>
-      <w:r>
-        <w:t xml:space="preserve">Cabe a ele, guiado por certos princípios e através de atividades de planejamento, organização e controle dos dados corporativos, gerenciar os dados como recursos de uso comum da organização, promovendo-lhes os valores de autenticidade, autoridade, precisão, acessibilidade, seguridade e inteligibilidade.</w:t>
-      </w:r>
-      <w:r>
-        <w:br/>
-      </w:r>
-      <w:r>
-        <w:t xml:space="preserve">Tem como função o planejamento central, a documentação e o gerenciamento dos dados a partir da perspectiva de seus significados e valores para a organização como um todo.</w:t>
-      </w:r>
-      <w:r>
-        <w:br/>
-      </w:r>
-    </w:p>
-    <w:p>
-      <w:pPr>
-        <w:numPr>
-          <w:ilvl w:val="1"/>
-          <w:numId w:val="1231"/>
-        </w:numPr>
-        <w:pStyle w:val="Compact"/>
-      </w:pPr>
-      <w:r>
-        <w:t xml:space="preserve">Administrador de banco de dados (DBA):</w:t>
-      </w:r>
-      <w:r>
-        <w:br/>
-      </w:r>
-      <w:r>
-        <w:t xml:space="preserve">O DBA (database administrator), sigla em inglês para Administrador de Banco de Dados, é um profissional da área de tecnologia responsável pela criação, instalação, monitoramento, reparos e análise de estruturas de um banco de dados.</w:t>
-      </w:r>
-      <w:r>
-        <w:br/>
-      </w:r>
-      <w:r>
-        <w:t xml:space="preserve">O banco de dados fica sob análise periódica do DBA, que trabalha para que não haja sobrecargas do sistema e que as informações inseridas tenham destino correto nos servidores. Outras funções também importantes são analisar o espaço em disco, buscar melhorias para os sistemas e realizar backups.</w:t>
+      </w:pPr>
+      <w:r>
+        <w:t xml:space="preserve">É usado dentro de uma</w:t>
+      </w:r>
+      <w:r>
+        <w:t xml:space="preserve"> </w:t>
+      </w:r>
+      <w:r>
+        <w:rPr>
+          <w:bCs/>
+          <w:b/>
+        </w:rPr>
+        <w:t xml:space="preserve">PROCEDURE</w:t>
+      </w:r>
+      <w:r>
+        <w:t xml:space="preserve"> </w:t>
+      </w:r>
+      <w:r>
+        <w:t xml:space="preserve">(funções programadas com instruções, armazenadas pelo sistema) para realizar operações que seriam muito grandes e complicadas para um simples</w:t>
+      </w:r>
+      <w:r>
+        <w:t xml:space="preserve"> </w:t>
+      </w:r>
+      <w:r>
+        <w:rPr>
+          <w:bCs/>
+          <w:b/>
+        </w:rPr>
+        <w:t xml:space="preserve">SELECT</w:t>
+      </w:r>
+      <w:r>
+        <w:t xml:space="preserve">.</w:t>
       </w:r>
       <w:r>
         <w:br/>
@@ -28139,32 +28059,230 @@
           <w:ilvl w:val="0"/>
           <w:numId w:val="1230"/>
         </w:numPr>
-        <w:pStyle w:val="Compact"/>
-      </w:pPr>
-      <w:r>
-        <w:t xml:space="preserve">Acesso ao</w:t>
-      </w:r>
-      <w:r>
-        <w:t xml:space="preserve"> </w:t>
-      </w:r>
-      <w:r>
-        <w:rPr>
-          <w:bCs/>
-          <w:b/>
-        </w:rPr>
-        <w:t xml:space="preserve">MySQL</w:t>
-      </w:r>
-      <w:r>
-        <w:t xml:space="preserve"> </w:t>
-      </w:r>
-      <w:r>
-        <w:t xml:space="preserve">pelo terminal é necessario usar o comando:</w:t>
-      </w:r>
-      <w:r>
-        <w:br/>
-      </w:r>
-      <w:r>
-        <w:t xml:space="preserve">mysql -u root -p</w:t>
+      </w:pPr>
+      <w:r>
+        <w:t xml:space="preserve">A vantagem de usar um cursor é quando, além da exibição dos dados, queremos realizar algumas operações sobre os registros. Se o volume de operações for grande, fica muito mais fácil, limpo e prático escrever o código utilizando cursor, do que uma consulta SQL.</w:t>
+      </w:r>
+      <w:r>
+        <w:br/>
+      </w:r>
+    </w:p>
+    <w:p>
+      <w:pPr>
+        <w:numPr>
+          <w:ilvl w:val="0"/>
+          <w:numId w:val="1230"/>
+        </w:numPr>
+      </w:pPr>
+      <w:r>
+        <w:t xml:space="preserve">Cursores são vetores, conjunto de dados. Normalmente são usados para guardar em cada elemento do vetor uma linha de registro (vetores dentro de vetores, matriz).</w:t>
+      </w:r>
+      <w:r>
+        <w:br/>
+      </w:r>
+      <w:r>
+        <w:drawing>
+          <wp:inline>
+            <wp:extent cx="5334000" cy="2687410"/>
+            <wp:effectExtent b="0" l="0" r="0" t="0"/>
+            <wp:docPr descr="" title="" id="1" name="Picture"/>
+            <a:graphic>
+              <a:graphicData uri="http://schemas.openxmlformats.org/drawingml/2006/picture">
+                <pic:pic>
+                  <pic:nvPicPr>
+                    <pic:cNvPr descr="Imagens/cursor.jpg" id="0" name="Picture"/>
+                    <pic:cNvPicPr>
+                      <a:picLocks noChangeArrowheads="1" noChangeAspect="1"/>
+                    </pic:cNvPicPr>
+                  </pic:nvPicPr>
+                  <pic:blipFill>
+                    <a:blip r:embed="rId100"/>
+                    <a:stretch>
+                      <a:fillRect/>
+                    </a:stretch>
+                  </pic:blipFill>
+                  <pic:spPr bwMode="auto">
+                    <a:xfrm>
+                      <a:off x="0" y="0"/>
+                      <a:ext cx="5334000" cy="2687410"/>
+                    </a:xfrm>
+                    <a:prstGeom prst="rect">
+                      <a:avLst/>
+                    </a:prstGeom>
+                    <a:noFill/>
+                    <a:ln w="9525">
+                      <a:noFill/>
+                      <a:headEnd/>
+                      <a:tailEnd/>
+                    </a:ln>
+                  </pic:spPr>
+                </pic:pic>
+              </a:graphicData>
+            </a:graphic>
+          </wp:inline>
+        </w:drawing>
+      </w:r>
+    </w:p>
+    <w:p>
+      <w:pPr>
+        <w:numPr>
+          <w:ilvl w:val="0"/>
+          <w:numId w:val="1230"/>
+        </w:numPr>
+      </w:pPr>
+      <w:r>
+        <w:t xml:space="preserve">Cursores vão para a memoria RAM, o que leva o desempenho do servidor para baixo, mas possibilita a manipulação dos dados.</w:t>
+      </w:r>
+      <w:r>
+        <w:br/>
+      </w:r>
+    </w:p>
+    <w:p>
+      <w:pPr>
+        <w:numPr>
+          <w:ilvl w:val="0"/>
+          <w:numId w:val="1230"/>
+        </w:numPr>
+      </w:pPr>
+      <w:r>
+        <w:t xml:space="preserve">Em resumo, o uso de</w:t>
+      </w:r>
+      <w:r>
+        <w:t xml:space="preserve"> </w:t>
+      </w:r>
+      <w:r>
+        <w:rPr>
+          <w:bCs/>
+          <w:b/>
+        </w:rPr>
+        <w:t xml:space="preserve">PROCEDURES</w:t>
+      </w:r>
+      <w:r>
+        <w:t xml:space="preserve"> </w:t>
+      </w:r>
+      <w:r>
+        <w:t xml:space="preserve">com</w:t>
+      </w:r>
+      <w:r>
+        <w:t xml:space="preserve"> </w:t>
+      </w:r>
+      <w:r>
+        <w:rPr>
+          <w:bCs/>
+          <w:b/>
+        </w:rPr>
+        <w:t xml:space="preserve">CURSORES</w:t>
+      </w:r>
+      <w:r>
+        <w:t xml:space="preserve"> </w:t>
+      </w:r>
+      <w:r>
+        <w:t xml:space="preserve">possibilita a manipulação dos registros de uma tabela, gerando assim novos campos, com os novos dados sendo o produto dessa manipulação.</w:t>
+      </w:r>
+      <w:r>
+        <w:t xml:space="preserve"> </w:t>
+      </w:r>
+      <w:r>
+        <w:t xml:space="preserve">“</w:t>
+      </w:r>
+      <w:r>
+        <w:t xml:space="preserve">Basicamente programação aplicada ao banco de dados</w:t>
+      </w:r>
+      <w:r>
+        <w:t xml:space="preserve">”</w:t>
+      </w:r>
+      <w:r>
+        <w:t xml:space="preserve">.</w:t>
+      </w:r>
+      <w:r>
+        <w:br/>
+      </w:r>
+    </w:p>
+    <w:bookmarkEnd w:id="101"/>
+    <w:bookmarkStart w:id="102" w:name="principais-palavras-chaves"/>
+    <w:p>
+      <w:pPr>
+        <w:pStyle w:val="Heading2"/>
+      </w:pPr>
+      <w:r>
+        <w:rPr>
+          <w:rStyle w:val="SectionNumber"/>
+        </w:rPr>
+        <w:t xml:space="preserve">19.2</w:t>
+      </w:r>
+      <w:r>
+        <w:tab/>
+      </w:r>
+      <w:r>
+        <w:t xml:space="preserve">Principais palavras chaves</w:t>
+      </w:r>
+    </w:p>
+    <w:p>
+      <w:pPr>
+        <w:numPr>
+          <w:ilvl w:val="0"/>
+          <w:numId w:val="1231"/>
+        </w:numPr>
+        <w:pStyle w:val="Compact"/>
+      </w:pPr>
+      <w:r>
+        <w:t xml:space="preserve">Declaração de variaveis em estruturas de programação:</w:t>
+      </w:r>
+      <w:r>
+        <w:br/>
+      </w:r>
+      <w:r>
+        <w:rPr>
+          <w:bCs/>
+          <w:b/>
+        </w:rPr>
+        <w:t xml:space="preserve">DECLARE</w:t>
+      </w:r>
+      <w:r>
+        <w:t xml:space="preserve"> </w:t>
+      </w:r>
+      <w:r>
+        <w:rPr>
+          <w:iCs/>
+          <w:i/>
+        </w:rPr>
+        <w:t xml:space="preserve">nome_da_variavel</w:t>
+      </w:r>
+      <w:r>
+        <w:t xml:space="preserve"> </w:t>
+      </w:r>
+      <w:r>
+        <w:rPr>
+          <w:iCs/>
+          <w:i/>
+        </w:rPr>
+        <w:t xml:space="preserve">tipo</w:t>
+      </w:r>
+      <w:r>
+        <w:t xml:space="preserve"> </w:t>
+      </w:r>
+      <w:r>
+        <w:t xml:space="preserve">[</w:t>
+      </w:r>
+      <w:r>
+        <w:rPr>
+          <w:bCs/>
+          <w:b/>
+        </w:rPr>
+        <w:t xml:space="preserve">DEFAULT</w:t>
+      </w:r>
+      <w:r>
+        <w:t xml:space="preserve"> </w:t>
+      </w:r>
+      <w:r>
+        <w:rPr>
+          <w:iCs/>
+          <w:i/>
+        </w:rPr>
+        <w:t xml:space="preserve">valor</w:t>
+      </w:r>
+      <w:r>
+        <w:t xml:space="preserve">];</w:t>
       </w:r>
       <w:r>
         <w:br/>
@@ -28179,6 +28297,372 @@
         <w:pStyle w:val="Compact"/>
       </w:pPr>
       <w:r>
+        <w:rPr>
+          <w:bCs/>
+          <w:b/>
+        </w:rPr>
+        <w:t xml:space="preserve">DECLARE</w:t>
+      </w:r>
+      <w:r>
+        <w:t xml:space="preserve"> </w:t>
+      </w:r>
+      <w:r>
+        <w:t xml:space="preserve">é declaração de variavel.</w:t>
+      </w:r>
+      <w:r>
+        <w:br/>
+      </w:r>
+    </w:p>
+    <w:p>
+      <w:pPr>
+        <w:numPr>
+          <w:ilvl w:val="1"/>
+          <w:numId w:val="1232"/>
+        </w:numPr>
+        <w:pStyle w:val="Compact"/>
+      </w:pPr>
+      <w:r>
+        <w:rPr>
+          <w:iCs/>
+          <w:i/>
+        </w:rPr>
+        <w:t xml:space="preserve">tipo</w:t>
+      </w:r>
+      <w:r>
+        <w:t xml:space="preserve"> </w:t>
+      </w:r>
+      <w:r>
+        <w:t xml:space="preserve">é o tipo da variavel (</w:t>
+      </w:r>
+      <w:r>
+        <w:rPr>
+          <w:bCs/>
+          <w:b/>
+        </w:rPr>
+        <w:t xml:space="preserve">INT</w:t>
+      </w:r>
+      <w:r>
+        <w:t xml:space="preserve">,</w:t>
+      </w:r>
+      <w:r>
+        <w:t xml:space="preserve"> </w:t>
+      </w:r>
+      <w:r>
+        <w:rPr>
+          <w:bCs/>
+          <w:b/>
+        </w:rPr>
+        <w:t xml:space="preserve">FLOAT</w:t>
+      </w:r>
+      <w:r>
+        <w:t xml:space="preserve">,</w:t>
+      </w:r>
+      <w:r>
+        <w:t xml:space="preserve"> </w:t>
+      </w:r>
+      <w:r>
+        <w:rPr>
+          <w:bCs/>
+          <w:b/>
+        </w:rPr>
+        <w:t xml:space="preserve">VARCHAR</w:t>
+      </w:r>
+      <w:r>
+        <w:t xml:space="preserve">,</w:t>
+      </w:r>
+      <w:r>
+        <w:t xml:space="preserve"> </w:t>
+      </w:r>
+      <w:r>
+        <w:rPr>
+          <w:bCs/>
+          <w:b/>
+        </w:rPr>
+        <w:t xml:space="preserve">CHAR</w:t>
+      </w:r>
+      <w:r>
+        <w:t xml:space="preserve">).</w:t>
+      </w:r>
+      <w:r>
+        <w:br/>
+      </w:r>
+    </w:p>
+    <w:p>
+      <w:pPr>
+        <w:numPr>
+          <w:ilvl w:val="1"/>
+          <w:numId w:val="1232"/>
+        </w:numPr>
+        <w:pStyle w:val="Compact"/>
+      </w:pPr>
+      <w:r>
+        <w:rPr>
+          <w:bCs/>
+          <w:b/>
+        </w:rPr>
+        <w:t xml:space="preserve">ENUM</w:t>
+      </w:r>
+      <w:r>
+        <w:t xml:space="preserve"> </w:t>
+      </w:r>
+      <w:r>
+        <w:t xml:space="preserve">não é tipo, logo não pode ser declarado.</w:t>
+      </w:r>
+      <w:r>
+        <w:br/>
+      </w:r>
+    </w:p>
+    <w:p>
+      <w:pPr>
+        <w:numPr>
+          <w:ilvl w:val="1"/>
+          <w:numId w:val="1232"/>
+        </w:numPr>
+        <w:pStyle w:val="Compact"/>
+      </w:pPr>
+      <w:r>
+        <w:rPr>
+          <w:bCs/>
+          <w:b/>
+        </w:rPr>
+        <w:t xml:space="preserve">DEFAULT</w:t>
+      </w:r>
+      <w:r>
+        <w:t xml:space="preserve"> </w:t>
+      </w:r>
+      <w:r>
+        <w:t xml:space="preserve">é um valor predefinido, é opicional.</w:t>
+      </w:r>
+      <w:r>
+        <w:br/>
+      </w:r>
+    </w:p>
+    <w:p>
+      <w:r>
+        <w:br w:type="page"/>
+      </w:r>
+    </w:p>
+    <w:bookmarkEnd w:id="102"/>
+    <w:bookmarkEnd w:id="103"/>
+    <w:bookmarkStart w:id="104" w:name="detalhes"/>
+    <w:p>
+      <w:pPr>
+        <w:pStyle w:val="Heading1"/>
+      </w:pPr>
+      <w:r>
+        <w:rPr>
+          <w:rStyle w:val="SectionNumber"/>
+        </w:rPr>
+        <w:t xml:space="preserve">20</w:t>
+      </w:r>
+      <w:r>
+        <w:tab/>
+      </w:r>
+      <w:r>
+        <w:t xml:space="preserve">Detalhes</w:t>
+      </w:r>
+    </w:p>
+    <w:p>
+      <w:pPr>
+        <w:numPr>
+          <w:ilvl w:val="0"/>
+          <w:numId w:val="1233"/>
+        </w:numPr>
+        <w:pStyle w:val="Compact"/>
+      </w:pPr>
+      <w:r>
+        <w:rPr>
+          <w:iCs/>
+          <w:i/>
+          <w:bCs/>
+          <w:b/>
+        </w:rPr>
+        <w:t xml:space="preserve">Comentarios</w:t>
+      </w:r>
+      <w:r>
+        <w:t xml:space="preserve"> </w:t>
+      </w:r>
+      <w:r>
+        <w:t xml:space="preserve">no</w:t>
+      </w:r>
+      <w:r>
+        <w:t xml:space="preserve"> </w:t>
+      </w:r>
+      <w:r>
+        <w:rPr>
+          <w:bCs/>
+          <w:b/>
+        </w:rPr>
+        <w:t xml:space="preserve">MySQL</w:t>
+      </w:r>
+      <w:r>
+        <w:t xml:space="preserve">, diferente do</w:t>
+      </w:r>
+      <w:r>
+        <w:t xml:space="preserve"> </w:t>
+      </w:r>
+      <w:r>
+        <w:rPr>
+          <w:bCs/>
+          <w:b/>
+        </w:rPr>
+        <w:t xml:space="preserve">SQL</w:t>
+      </w:r>
+      <w:r>
+        <w:t xml:space="preserve"> </w:t>
+      </w:r>
+      <w:r>
+        <w:t xml:space="preserve">onde comentarios são ’/**/</w:t>
+      </w:r>
+      <w:r>
+        <w:t xml:space="preserve">‘</w:t>
+      </w:r>
+      <w:r>
+        <w:t xml:space="preserve">, no MySQL é</w:t>
+      </w:r>
+      <w:r>
+        <w:t xml:space="preserve">’</w:t>
+      </w:r>
+      <w:r>
+        <w:t xml:space="preserve">#</w:t>
+      </w:r>
+      <w:r>
+        <w:t xml:space="preserve">‘</w:t>
+      </w:r>
+      <w:r>
+        <w:t xml:space="preserve">. Ou</w:t>
+      </w:r>
+      <w:r>
+        <w:t xml:space="preserve">’</w:t>
+      </w:r>
+      <w:r>
+        <w:t xml:space="preserve">- -’ para comentario de linha.</w:t>
+      </w:r>
+      <w:r>
+        <w:br/>
+      </w:r>
+    </w:p>
+    <w:p>
+      <w:pPr>
+        <w:numPr>
+          <w:ilvl w:val="0"/>
+          <w:numId w:val="1233"/>
+        </w:numPr>
+        <w:pStyle w:val="Compact"/>
+      </w:pPr>
+      <w:r>
+        <w:t xml:space="preserve">O que são e o que fazem os administradores:</w:t>
+      </w:r>
+      <w:r>
+        <w:br/>
+      </w:r>
+    </w:p>
+    <w:p>
+      <w:pPr>
+        <w:numPr>
+          <w:ilvl w:val="1"/>
+          <w:numId w:val="1234"/>
+        </w:numPr>
+        <w:pStyle w:val="Compact"/>
+      </w:pPr>
+      <w:r>
+        <w:t xml:space="preserve">Administrador de dados(AD):</w:t>
+      </w:r>
+      <w:r>
+        <w:br/>
+      </w:r>
+      <w:r>
+        <w:t xml:space="preserve">O Administrador de Dados (AD) tem o objetivo de gerenciar o Modelo de Dados Corporativo, contribuindo para assegurar a qualidade das informações, a integração dos sistemas, a retenção e a disseminação do conhecimento dos negócios.</w:t>
+      </w:r>
+      <w:r>
+        <w:br/>
+      </w:r>
+      <w:r>
+        <w:t xml:space="preserve">Cabe a ele, guiado por certos princípios e através de atividades de planejamento, organização e controle dos dados corporativos, gerenciar os dados como recursos de uso comum da organização, promovendo-lhes os valores de autenticidade, autoridade, precisão, acessibilidade, seguridade e inteligibilidade.</w:t>
+      </w:r>
+      <w:r>
+        <w:br/>
+      </w:r>
+      <w:r>
+        <w:t xml:space="preserve">Tem como função o planejamento central, a documentação e o gerenciamento dos dados a partir da perspectiva de seus significados e valores para a organização como um todo.</w:t>
+      </w:r>
+      <w:r>
+        <w:br/>
+      </w:r>
+    </w:p>
+    <w:p>
+      <w:pPr>
+        <w:numPr>
+          <w:ilvl w:val="1"/>
+          <w:numId w:val="1234"/>
+        </w:numPr>
+        <w:pStyle w:val="Compact"/>
+      </w:pPr>
+      <w:r>
+        <w:t xml:space="preserve">Administrador de banco de dados (DBA):</w:t>
+      </w:r>
+      <w:r>
+        <w:br/>
+      </w:r>
+      <w:r>
+        <w:t xml:space="preserve">O DBA (database administrator), sigla em inglês para Administrador de Banco de Dados, é um profissional da área de tecnologia responsável pela criação, instalação, monitoramento, reparos e análise de estruturas de um banco de dados.</w:t>
+      </w:r>
+      <w:r>
+        <w:br/>
+      </w:r>
+      <w:r>
+        <w:t xml:space="preserve">O banco de dados fica sob análise periódica do DBA, que trabalha para que não haja sobrecargas do sistema e que as informações inseridas tenham destino correto nos servidores. Outras funções também importantes são analisar o espaço em disco, buscar melhorias para os sistemas e realizar backups.</w:t>
+      </w:r>
+      <w:r>
+        <w:br/>
+      </w:r>
+    </w:p>
+    <w:p>
+      <w:pPr>
+        <w:numPr>
+          <w:ilvl w:val="0"/>
+          <w:numId w:val="1233"/>
+        </w:numPr>
+        <w:pStyle w:val="Compact"/>
+      </w:pPr>
+      <w:r>
+        <w:t xml:space="preserve">Acesso ao</w:t>
+      </w:r>
+      <w:r>
+        <w:t xml:space="preserve"> </w:t>
+      </w:r>
+      <w:r>
+        <w:rPr>
+          <w:bCs/>
+          <w:b/>
+        </w:rPr>
+        <w:t xml:space="preserve">MySQL</w:t>
+      </w:r>
+      <w:r>
+        <w:t xml:space="preserve"> </w:t>
+      </w:r>
+      <w:r>
+        <w:t xml:space="preserve">pelo terminal é necessario usar o comando:</w:t>
+      </w:r>
+      <w:r>
+        <w:br/>
+      </w:r>
+      <w:r>
+        <w:t xml:space="preserve">mysql -u root -p</w:t>
+      </w:r>
+      <w:r>
+        <w:br/>
+      </w:r>
+    </w:p>
+    <w:p>
+      <w:pPr>
+        <w:numPr>
+          <w:ilvl w:val="1"/>
+          <w:numId w:val="1235"/>
+        </w:numPr>
+        <w:pStyle w:val="Compact"/>
+      </w:pPr>
+      <w:r>
         <w:t xml:space="preserve">Depois colocar a senha.</w:t>
       </w:r>
       <w:r>
@@ -28189,7 +28673,7 @@
       <w:pPr>
         <w:numPr>
           <w:ilvl w:val="0"/>
-          <w:numId w:val="1230"/>
+          <w:numId w:val="1233"/>
         </w:numPr>
         <w:pStyle w:val="Compact"/>
       </w:pPr>
@@ -28245,7 +28729,7 @@
       <w:pPr>
         <w:numPr>
           <w:ilvl w:val="0"/>
-          <w:numId w:val="1230"/>
+          <w:numId w:val="1233"/>
         </w:numPr>
         <w:pStyle w:val="Compact"/>
       </w:pPr>
@@ -28343,7 +28827,7 @@
       <w:pPr>
         <w:numPr>
           <w:ilvl w:val="1"/>
-          <w:numId w:val="1233"/>
+          <w:numId w:val="1236"/>
         </w:numPr>
         <w:pStyle w:val="Compact"/>
       </w:pPr>
@@ -28374,7 +28858,7 @@
       <w:pPr>
         <w:numPr>
           <w:ilvl w:val="1"/>
-          <w:numId w:val="1233"/>
+          <w:numId w:val="1236"/>
         </w:numPr>
         <w:pStyle w:val="Compact"/>
       </w:pPr>
@@ -28406,8 +28890,8 @@
         <w:br w:type="page"/>
       </w:r>
     </w:p>
-    <w:bookmarkEnd w:id="100"/>
-    <w:bookmarkStart w:id="102" w:name="andamento-dos-estudos"/>
+    <w:bookmarkEnd w:id="104"/>
+    <w:bookmarkStart w:id="106" w:name="andamento-dos-estudos"/>
     <w:p>
       <w:pPr>
         <w:pStyle w:val="Heading1"/>
@@ -28416,7 +28900,7 @@
         <w:rPr>
           <w:rStyle w:val="SectionNumber"/>
         </w:rPr>
-        <w:t xml:space="preserve">20</w:t>
+        <w:t xml:space="preserve">21</w:t>
       </w:r>
       <w:r>
         <w:tab/>
@@ -28425,7 +28909,7 @@
         <w:t xml:space="preserve">Andamento dos Estudos</w:t>
       </w:r>
     </w:p>
-    <w:bookmarkStart w:id="101" w:name="assunto-em-andamento"/>
+    <w:bookmarkStart w:id="105" w:name="assunto-em-andamento"/>
     <w:p>
       <w:pPr>
         <w:pStyle w:val="Heading2"/>
@@ -28434,7 +28918,7 @@
         <w:rPr>
           <w:rStyle w:val="SectionNumber"/>
         </w:rPr>
-        <w:t xml:space="preserve">20.1</w:t>
+        <w:t xml:space="preserve">21.1</w:t>
       </w:r>
       <w:r>
         <w:tab/>
@@ -28454,8 +28938,8 @@
         <w:br/>
       </w:r>
     </w:p>
-    <w:bookmarkEnd w:id="101"/>
-    <w:bookmarkEnd w:id="102"/>
+    <w:bookmarkEnd w:id="105"/>
+    <w:bookmarkEnd w:id="106"/>
     <w:sectPr/>
   </w:body>
 </w:document>
@@ -30483,6 +30967,15 @@
   <w:num w:numId="1233">
     <w:abstractNumId w:val="991"/>
   </w:num>
+  <w:num w:numId="1234">
+    <w:abstractNumId w:val="991"/>
+  </w:num>
+  <w:num w:numId="1235">
+    <w:abstractNumId w:val="991"/>
+  </w:num>
+  <w:num w:numId="1236">
+    <w:abstractNumId w:val="991"/>
+  </w:num>
 </w:numbering>
 </file>
 

</xml_diff>

<commit_message>
atualização 9/5/22 - CURSORES
</commit_message>
<xml_diff>
--- a/Readme.docx
+++ b/Readme.docx
@@ -49,7 +49,7 @@
         <w:pStyle w:val="Date"/>
       </w:pPr>
       <w:r>
-        <w:t xml:space="preserve">2022-05-07</w:t>
+        <w:t xml:space="preserve">2022-05-09</w:t>
       </w:r>
     </w:p>
     <w:sdt>
@@ -27960,7 +27960,7 @@
     </w:p>
     <w:bookmarkEnd w:id="98"/>
     <w:bookmarkEnd w:id="99"/>
-    <w:bookmarkStart w:id="103" w:name="módulo-21---cursores"/>
+    <w:bookmarkStart w:id="110" w:name="módulo-21---cursores"/>
     <w:p>
       <w:pPr>
         <w:pStyle w:val="Heading1"/>
@@ -28198,8 +28198,13 @@
         <w:br/>
       </w:r>
     </w:p>
+    <w:p>
+      <w:r>
+        <w:br w:type="page"/>
+      </w:r>
+    </w:p>
     <w:bookmarkEnd w:id="101"/>
-    <w:bookmarkStart w:id="102" w:name="principais-palavras-chaves"/>
+    <w:bookmarkStart w:id="109" w:name="principais-palavras-chaves"/>
     <w:p>
       <w:pPr>
         <w:pStyle w:val="Heading2"/>
@@ -28215,6 +28220,34 @@
       </w:r>
       <w:r>
         <w:t xml:space="preserve">Principais palavras chaves</w:t>
+      </w:r>
+    </w:p>
+    <w:bookmarkStart w:id="102" w:name="declare---declaração-de-variaveis"/>
+    <w:p>
+      <w:pPr>
+        <w:pStyle w:val="Heading3"/>
+      </w:pPr>
+      <w:r>
+        <w:rPr>
+          <w:rStyle w:val="SectionNumber"/>
+        </w:rPr>
+        <w:t xml:space="preserve">19.2.1</w:t>
+      </w:r>
+      <w:r>
+        <w:tab/>
+      </w:r>
+      <w:r>
+        <w:rPr>
+          <w:bCs/>
+          <w:b/>
+        </w:rPr>
+        <w:t xml:space="preserve">DECLARE</w:t>
+      </w:r>
+      <w:r>
+        <w:t xml:space="preserve"> </w:t>
+      </w:r>
+      <w:r>
+        <w:t xml:space="preserve">- declaração de variaveis</w:t>
       </w:r>
     </w:p>
     <w:p>
@@ -28226,63 +28259,7 @@
         <w:pStyle w:val="Compact"/>
       </w:pPr>
       <w:r>
-        <w:t xml:space="preserve">Declaração de variaveis em estruturas de programação:</w:t>
-      </w:r>
-      <w:r>
-        <w:br/>
-      </w:r>
-      <w:r>
-        <w:rPr>
-          <w:bCs/>
-          <w:b/>
-        </w:rPr>
-        <w:t xml:space="preserve">DECLARE</w:t>
-      </w:r>
-      <w:r>
-        <w:t xml:space="preserve"> </w:t>
-      </w:r>
-      <w:r>
-        <w:rPr>
-          <w:iCs/>
-          <w:i/>
-        </w:rPr>
-        <w:t xml:space="preserve">nome_da_variavel</w:t>
-      </w:r>
-      <w:r>
-        <w:t xml:space="preserve"> </w:t>
-      </w:r>
-      <w:r>
-        <w:rPr>
-          <w:iCs/>
-          <w:i/>
-        </w:rPr>
-        <w:t xml:space="preserve">tipo</w:t>
-      </w:r>
-      <w:r>
-        <w:t xml:space="preserve"> </w:t>
-      </w:r>
-      <w:r>
-        <w:t xml:space="preserve">[</w:t>
-      </w:r>
-      <w:r>
-        <w:rPr>
-          <w:bCs/>
-          <w:b/>
-        </w:rPr>
-        <w:t xml:space="preserve">DEFAULT</w:t>
-      </w:r>
-      <w:r>
-        <w:t xml:space="preserve"> </w:t>
-      </w:r>
-      <w:r>
-        <w:rPr>
-          <w:iCs/>
-          <w:i/>
-        </w:rPr>
-        <w:t xml:space="preserve">valor</w:t>
-      </w:r>
-      <w:r>
-        <w:t xml:space="preserve">];</w:t>
+        <w:t xml:space="preserve">Declaração de variavel em estruturas de programação.</w:t>
       </w:r>
       <w:r>
         <w:br/>
@@ -28297,6 +28274,12 @@
         <w:pStyle w:val="Compact"/>
       </w:pPr>
       <w:r>
+        <w:t xml:space="preserve">Sintaxe:</w:t>
+      </w:r>
+      <w:r>
+        <w:br/>
+      </w:r>
+      <w:r>
         <w:rPr>
           <w:bCs/>
           <w:b/>
@@ -28307,7 +28290,62 @@
         <w:t xml:space="preserve"> </w:t>
       </w:r>
       <w:r>
-        <w:t xml:space="preserve">é declaração de variavel.</w:t>
+        <w:rPr>
+          <w:iCs/>
+          <w:i/>
+        </w:rPr>
+        <w:t xml:space="preserve">nome_da_variavel</w:t>
+      </w:r>
+      <w:r>
+        <w:t xml:space="preserve"> </w:t>
+      </w:r>
+      <w:r>
+        <w:rPr>
+          <w:iCs/>
+          <w:i/>
+        </w:rPr>
+        <w:t xml:space="preserve">tipo</w:t>
+      </w:r>
+      <w:r>
+        <w:t xml:space="preserve"> </w:t>
+      </w:r>
+      <w:r>
+        <w:t xml:space="preserve">[</w:t>
+      </w:r>
+      <w:r>
+        <w:rPr>
+          <w:bCs/>
+          <w:b/>
+        </w:rPr>
+        <w:t xml:space="preserve">DEFAULT</w:t>
+      </w:r>
+      <w:r>
+        <w:t xml:space="preserve"> </w:t>
+      </w:r>
+      <w:r>
+        <w:rPr>
+          <w:iCs/>
+          <w:i/>
+        </w:rPr>
+        <w:t xml:space="preserve">valor</w:t>
+      </w:r>
+      <w:r>
+        <w:t xml:space="preserve">];</w:t>
+      </w:r>
+      <w:r>
+        <w:br/>
+      </w:r>
+    </w:p>
+    <w:p>
+      <w:pPr>
+        <w:numPr>
+          <w:ilvl w:val="0"/>
+          <w:numId w:val="1231"/>
+        </w:numPr>
+        <w:pStyle w:val="Compact"/>
+      </w:pPr>
+      <w:r>
+        <w:t xml:space="preserve">Declarar varias variaveis de uma vez.</w:t>
       </w:r>
       <w:r>
         <w:br/>
@@ -28317,10 +28355,52 @@
       <w:pPr>
         <w:numPr>
           <w:ilvl w:val="1"/>
-          <w:numId w:val="1232"/>
-        </w:numPr>
-        <w:pStyle w:val="Compact"/>
-      </w:pPr>
+          <w:numId w:val="1233"/>
+        </w:numPr>
+        <w:pStyle w:val="Compact"/>
+      </w:pPr>
+      <w:r>
+        <w:t xml:space="preserve">Sintaxe:</w:t>
+      </w:r>
+      <w:r>
+        <w:br/>
+      </w:r>
+      <w:r>
+        <w:rPr>
+          <w:bCs/>
+          <w:b/>
+        </w:rPr>
+        <w:t xml:space="preserve">DECLARE</w:t>
+      </w:r>
+      <w:r>
+        <w:t xml:space="preserve"> </w:t>
+      </w:r>
+      <w:r>
+        <w:rPr>
+          <w:iCs/>
+          <w:i/>
+        </w:rPr>
+        <w:t xml:space="preserve">variavel_1</w:t>
+      </w:r>
+      <w:r>
+        <w:t xml:space="preserve">,</w:t>
+      </w:r>
+      <w:r>
+        <w:t xml:space="preserve"> </w:t>
+      </w:r>
+      <w:r>
+        <w:rPr>
+          <w:iCs/>
+          <w:i/>
+        </w:rPr>
+        <w:t xml:space="preserve">variavel_2</w:t>
+      </w:r>
+      <w:r>
+        <w:t xml:space="preserve">, …</w:t>
+      </w:r>
+      <w:r>
+        <w:t xml:space="preserve"> </w:t>
+      </w:r>
       <w:r>
         <w:rPr>
           <w:iCs/>
@@ -28332,94 +28412,8 @@
         <w:t xml:space="preserve"> </w:t>
       </w:r>
       <w:r>
-        <w:t xml:space="preserve">é o tipo da variavel (</w:t>
-      </w:r>
-      <w:r>
-        <w:rPr>
-          <w:bCs/>
-          <w:b/>
-        </w:rPr>
-        <w:t xml:space="preserve">INT</w:t>
-      </w:r>
-      <w:r>
-        <w:t xml:space="preserve">,</w:t>
-      </w:r>
-      <w:r>
-        <w:t xml:space="preserve"> </w:t>
-      </w:r>
-      <w:r>
-        <w:rPr>
-          <w:bCs/>
-          <w:b/>
-        </w:rPr>
-        <w:t xml:space="preserve">FLOAT</w:t>
-      </w:r>
-      <w:r>
-        <w:t xml:space="preserve">,</w:t>
-      </w:r>
-      <w:r>
-        <w:t xml:space="preserve"> </w:t>
-      </w:r>
-      <w:r>
-        <w:rPr>
-          <w:bCs/>
-          <w:b/>
-        </w:rPr>
-        <w:t xml:space="preserve">VARCHAR</w:t>
-      </w:r>
-      <w:r>
-        <w:t xml:space="preserve">,</w:t>
-      </w:r>
-      <w:r>
-        <w:t xml:space="preserve"> </w:t>
-      </w:r>
-      <w:r>
-        <w:rPr>
-          <w:bCs/>
-          <w:b/>
-        </w:rPr>
-        <w:t xml:space="preserve">CHAR</w:t>
-      </w:r>
-      <w:r>
-        <w:t xml:space="preserve">).</w:t>
-      </w:r>
-      <w:r>
-        <w:br/>
-      </w:r>
-    </w:p>
-    <w:p>
-      <w:pPr>
-        <w:numPr>
-          <w:ilvl w:val="1"/>
-          <w:numId w:val="1232"/>
-        </w:numPr>
-        <w:pStyle w:val="Compact"/>
-      </w:pPr>
-      <w:r>
-        <w:rPr>
-          <w:bCs/>
-          <w:b/>
-        </w:rPr>
-        <w:t xml:space="preserve">ENUM</w:t>
-      </w:r>
-      <w:r>
-        <w:t xml:space="preserve"> </w:t>
-      </w:r>
-      <w:r>
-        <w:t xml:space="preserve">não é tipo, logo não pode ser declarado.</w:t>
-      </w:r>
-      <w:r>
-        <w:br/>
-      </w:r>
-    </w:p>
-    <w:p>
-      <w:pPr>
-        <w:numPr>
-          <w:ilvl w:val="1"/>
-          <w:numId w:val="1232"/>
-        </w:numPr>
-        <w:pStyle w:val="Compact"/>
-      </w:pPr>
+        <w:t xml:space="preserve">[</w:t>
+      </w:r>
       <w:r>
         <w:rPr>
           <w:bCs/>
@@ -28431,127 +28425,29 @@
         <w:t xml:space="preserve"> </w:t>
       </w:r>
       <w:r>
-        <w:t xml:space="preserve">é um valor predefinido, é opicional.</w:t>
-      </w:r>
-      <w:r>
-        <w:br/>
-      </w:r>
-    </w:p>
-    <w:p>
-      <w:r>
-        <w:br w:type="page"/>
-      </w:r>
-    </w:p>
-    <w:bookmarkEnd w:id="102"/>
-    <w:bookmarkEnd w:id="103"/>
-    <w:bookmarkStart w:id="104" w:name="detalhes"/>
-    <w:p>
-      <w:pPr>
-        <w:pStyle w:val="Heading1"/>
-      </w:pPr>
-      <w:r>
-        <w:rPr>
-          <w:rStyle w:val="SectionNumber"/>
-        </w:rPr>
-        <w:t xml:space="preserve">20</w:t>
-      </w:r>
-      <w:r>
-        <w:tab/>
-      </w:r>
-      <w:r>
-        <w:t xml:space="preserve">Detalhes</w:t>
+        <w:rPr>
+          <w:iCs/>
+          <w:i/>
+        </w:rPr>
+        <w:t xml:space="preserve">valor</w:t>
+      </w:r>
+      <w:r>
+        <w:t xml:space="preserve">];</w:t>
+      </w:r>
+      <w:r>
+        <w:br/>
       </w:r>
     </w:p>
     <w:p>
       <w:pPr>
         <w:numPr>
           <w:ilvl w:val="0"/>
-          <w:numId w:val="1233"/>
-        </w:numPr>
-        <w:pStyle w:val="Compact"/>
-      </w:pPr>
-      <w:r>
-        <w:rPr>
-          <w:iCs/>
-          <w:i/>
-          <w:bCs/>
-          <w:b/>
-        </w:rPr>
-        <w:t xml:space="preserve">Comentarios</w:t>
-      </w:r>
-      <w:r>
-        <w:t xml:space="preserve"> </w:t>
-      </w:r>
-      <w:r>
-        <w:t xml:space="preserve">no</w:t>
-      </w:r>
-      <w:r>
-        <w:t xml:space="preserve"> </w:t>
-      </w:r>
-      <w:r>
-        <w:rPr>
-          <w:bCs/>
-          <w:b/>
-        </w:rPr>
-        <w:t xml:space="preserve">MySQL</w:t>
-      </w:r>
-      <w:r>
-        <w:t xml:space="preserve">, diferente do</w:t>
-      </w:r>
-      <w:r>
-        <w:t xml:space="preserve"> </w:t>
-      </w:r>
-      <w:r>
-        <w:rPr>
-          <w:bCs/>
-          <w:b/>
-        </w:rPr>
-        <w:t xml:space="preserve">SQL</w:t>
-      </w:r>
-      <w:r>
-        <w:t xml:space="preserve"> </w:t>
-      </w:r>
-      <w:r>
-        <w:t xml:space="preserve">onde comentarios são ’/**/</w:t>
-      </w:r>
-      <w:r>
-        <w:t xml:space="preserve">‘</w:t>
-      </w:r>
-      <w:r>
-        <w:t xml:space="preserve">, no MySQL é</w:t>
-      </w:r>
-      <w:r>
-        <w:t xml:space="preserve">’</w:t>
-      </w:r>
-      <w:r>
-        <w:t xml:space="preserve">#</w:t>
-      </w:r>
-      <w:r>
-        <w:t xml:space="preserve">‘</w:t>
-      </w:r>
-      <w:r>
-        <w:t xml:space="preserve">. Ou</w:t>
-      </w:r>
-      <w:r>
-        <w:t xml:space="preserve">’</w:t>
-      </w:r>
-      <w:r>
-        <w:t xml:space="preserve">- -’ para comentario de linha.</w:t>
-      </w:r>
-      <w:r>
-        <w:br/>
-      </w:r>
-    </w:p>
-    <w:p>
-      <w:pPr>
-        <w:numPr>
-          <w:ilvl w:val="0"/>
-          <w:numId w:val="1233"/>
-        </w:numPr>
-        <w:pStyle w:val="Compact"/>
-      </w:pPr>
-      <w:r>
-        <w:t xml:space="preserve">O que são e o que fazem os administradores:</w:t>
+          <w:numId w:val="1231"/>
+        </w:numPr>
+        <w:pStyle w:val="Compact"/>
+      </w:pPr>
+      <w:r>
+        <w:t xml:space="preserve">Observações:</w:t>
       </w:r>
       <w:r>
         <w:br/>
@@ -28566,25 +28462,17 @@
         <w:pStyle w:val="Compact"/>
       </w:pPr>
       <w:r>
-        <w:t xml:space="preserve">Administrador de dados(AD):</w:t>
-      </w:r>
-      <w:r>
-        <w:br/>
-      </w:r>
-      <w:r>
-        <w:t xml:space="preserve">O Administrador de Dados (AD) tem o objetivo de gerenciar o Modelo de Dados Corporativo, contribuindo para assegurar a qualidade das informações, a integração dos sistemas, a retenção e a disseminação do conhecimento dos negócios.</w:t>
-      </w:r>
-      <w:r>
-        <w:br/>
-      </w:r>
-      <w:r>
-        <w:t xml:space="preserve">Cabe a ele, guiado por certos princípios e através de atividades de planejamento, organização e controle dos dados corporativos, gerenciar os dados como recursos de uso comum da organização, promovendo-lhes os valores de autenticidade, autoridade, precisão, acessibilidade, seguridade e inteligibilidade.</w:t>
-      </w:r>
-      <w:r>
-        <w:br/>
-      </w:r>
-      <w:r>
-        <w:t xml:space="preserve">Tem como função o planejamento central, a documentação e o gerenciamento dos dados a partir da perspectiva de seus significados e valores para a organização como um todo.</w:t>
+        <w:rPr>
+          <w:bCs/>
+          <w:b/>
+        </w:rPr>
+        <w:t xml:space="preserve">DECLARE</w:t>
+      </w:r>
+      <w:r>
+        <w:t xml:space="preserve"> </w:t>
+      </w:r>
+      <w:r>
+        <w:t xml:space="preserve">é declaração de variavel.</w:t>
       </w:r>
       <w:r>
         <w:br/>
@@ -28599,71 +28487,183 @@
         <w:pStyle w:val="Compact"/>
       </w:pPr>
       <w:r>
-        <w:t xml:space="preserve">Administrador de banco de dados (DBA):</w:t>
-      </w:r>
-      <w:r>
-        <w:br/>
-      </w:r>
-      <w:r>
-        <w:t xml:space="preserve">O DBA (database administrator), sigla em inglês para Administrador de Banco de Dados, é um profissional da área de tecnologia responsável pela criação, instalação, monitoramento, reparos e análise de estruturas de um banco de dados.</w:t>
-      </w:r>
-      <w:r>
-        <w:br/>
-      </w:r>
-      <w:r>
-        <w:t xml:space="preserve">O banco de dados fica sob análise periódica do DBA, que trabalha para que não haja sobrecargas do sistema e que as informações inseridas tenham destino correto nos servidores. Outras funções também importantes são analisar o espaço em disco, buscar melhorias para os sistemas e realizar backups.</w:t>
-      </w:r>
-      <w:r>
-        <w:br/>
+        <w:rPr>
+          <w:iCs/>
+          <w:i/>
+        </w:rPr>
+        <w:t xml:space="preserve">tipo</w:t>
+      </w:r>
+      <w:r>
+        <w:t xml:space="preserve"> </w:t>
+      </w:r>
+      <w:r>
+        <w:t xml:space="preserve">é o tipo da variavel (</w:t>
+      </w:r>
+      <w:r>
+        <w:rPr>
+          <w:bCs/>
+          <w:b/>
+        </w:rPr>
+        <w:t xml:space="preserve">INT</w:t>
+      </w:r>
+      <w:r>
+        <w:t xml:space="preserve">,</w:t>
+      </w:r>
+      <w:r>
+        <w:t xml:space="preserve"> </w:t>
+      </w:r>
+      <w:r>
+        <w:rPr>
+          <w:bCs/>
+          <w:b/>
+        </w:rPr>
+        <w:t xml:space="preserve">FLOAT</w:t>
+      </w:r>
+      <w:r>
+        <w:t xml:space="preserve">,</w:t>
+      </w:r>
+      <w:r>
+        <w:t xml:space="preserve"> </w:t>
+      </w:r>
+      <w:r>
+        <w:rPr>
+          <w:bCs/>
+          <w:b/>
+        </w:rPr>
+        <w:t xml:space="preserve">VARCHAR</w:t>
+      </w:r>
+      <w:r>
+        <w:t xml:space="preserve">,</w:t>
+      </w:r>
+      <w:r>
+        <w:t xml:space="preserve"> </w:t>
+      </w:r>
+      <w:r>
+        <w:rPr>
+          <w:bCs/>
+          <w:b/>
+        </w:rPr>
+        <w:t xml:space="preserve">CHAR</w:t>
+      </w:r>
+      <w:r>
+        <w:t xml:space="preserve">).</w:t>
+      </w:r>
+      <w:r>
+        <w:br/>
+      </w:r>
+    </w:p>
+    <w:p>
+      <w:pPr>
+        <w:numPr>
+          <w:ilvl w:val="1"/>
+          <w:numId w:val="1234"/>
+        </w:numPr>
+        <w:pStyle w:val="Compact"/>
+      </w:pPr>
+      <w:r>
+        <w:rPr>
+          <w:bCs/>
+          <w:b/>
+        </w:rPr>
+        <w:t xml:space="preserve">ENUM</w:t>
+      </w:r>
+      <w:r>
+        <w:t xml:space="preserve"> </w:t>
+      </w:r>
+      <w:r>
+        <w:t xml:space="preserve">não é tipo, logo não pode ser declarado.</w:t>
+      </w:r>
+      <w:r>
+        <w:br/>
+      </w:r>
+    </w:p>
+    <w:p>
+      <w:pPr>
+        <w:numPr>
+          <w:ilvl w:val="1"/>
+          <w:numId w:val="1234"/>
+        </w:numPr>
+        <w:pStyle w:val="Compact"/>
+      </w:pPr>
+      <w:r>
+        <w:rPr>
+          <w:bCs/>
+          <w:b/>
+        </w:rPr>
+        <w:t xml:space="preserve">DEFAULT</w:t>
+      </w:r>
+      <w:r>
+        <w:t xml:space="preserve"> </w:t>
+      </w:r>
+      <w:r>
+        <w:t xml:space="preserve">é um valor predefinido, é opicional.</w:t>
+      </w:r>
+      <w:r>
+        <w:br/>
+      </w:r>
+    </w:p>
+    <w:bookmarkEnd w:id="102"/>
+    <w:bookmarkStart w:id="103" w:name="Xb6af7708ad0b8bbf76ce02b5d2a5ff850b64a29"/>
+    <w:p>
+      <w:pPr>
+        <w:pStyle w:val="Heading3"/>
+      </w:pPr>
+      <w:r>
+        <w:rPr>
+          <w:rStyle w:val="SectionNumber"/>
+        </w:rPr>
+        <w:t xml:space="preserve">19.2.2</w:t>
+      </w:r>
+      <w:r>
+        <w:tab/>
+      </w:r>
+      <w:r>
+        <w:rPr>
+          <w:bCs/>
+          <w:b/>
+        </w:rPr>
+        <w:t xml:space="preserve">DECLARE</w:t>
+      </w:r>
+      <w:r>
+        <w:t xml:space="preserve"> </w:t>
+      </w:r>
+      <w:r>
+        <w:t xml:space="preserve">- declaração de variavel do tipo</w:t>
+      </w:r>
+      <w:r>
+        <w:t xml:space="preserve"> </w:t>
+      </w:r>
+      <w:r>
+        <w:rPr>
+          <w:bCs/>
+          <w:b/>
+        </w:rPr>
+        <w:t xml:space="preserve">CURSOR</w:t>
       </w:r>
     </w:p>
     <w:p>
       <w:pPr>
         <w:numPr>
           <w:ilvl w:val="0"/>
-          <w:numId w:val="1233"/>
-        </w:numPr>
-        <w:pStyle w:val="Compact"/>
-      </w:pPr>
-      <w:r>
-        <w:t xml:space="preserve">Acesso ao</w:t>
-      </w:r>
-      <w:r>
-        <w:t xml:space="preserve"> </w:t>
-      </w:r>
-      <w:r>
-        <w:rPr>
-          <w:bCs/>
-          <w:b/>
-        </w:rPr>
-        <w:t xml:space="preserve">MySQL</w:t>
-      </w:r>
-      <w:r>
-        <w:t xml:space="preserve"> </w:t>
-      </w:r>
-      <w:r>
-        <w:t xml:space="preserve">pelo terminal é necessario usar o comando:</w:t>
-      </w:r>
-      <w:r>
-        <w:br/>
-      </w:r>
-      <w:r>
-        <w:t xml:space="preserve">mysql -u root -p</w:t>
-      </w:r>
-      <w:r>
-        <w:br/>
-      </w:r>
-    </w:p>
-    <w:p>
-      <w:pPr>
-        <w:numPr>
-          <w:ilvl w:val="1"/>
           <w:numId w:val="1235"/>
         </w:numPr>
         <w:pStyle w:val="Compact"/>
       </w:pPr>
       <w:r>
-        <w:t xml:space="preserve">Depois colocar a senha.</w:t>
+        <w:t xml:space="preserve">Declara uma variavel de tipo</w:t>
+      </w:r>
+      <w:r>
+        <w:t xml:space="preserve"> </w:t>
+      </w:r>
+      <w:r>
+        <w:rPr>
+          <w:bCs/>
+          <w:b/>
+        </w:rPr>
+        <w:t xml:space="preserve">CURSOR</w:t>
+      </w:r>
+      <w:r>
+        <w:t xml:space="preserve">.</w:t>
       </w:r>
       <w:r>
         <w:br/>
@@ -28673,151 +28673,182 @@
       <w:pPr>
         <w:numPr>
           <w:ilvl w:val="0"/>
-          <w:numId w:val="1233"/>
-        </w:numPr>
-        <w:pStyle w:val="Compact"/>
-      </w:pPr>
-      <w:r>
-        <w:t xml:space="preserve">Ao final dos comandos do</w:t>
-      </w:r>
-      <w:r>
-        <w:t xml:space="preserve"> </w:t>
-      </w:r>
-      <w:r>
-        <w:rPr>
-          <w:bCs/>
-          <w:b/>
-        </w:rPr>
-        <w:t xml:space="preserve">SQL</w:t>
-      </w:r>
-      <w:r>
-        <w:t xml:space="preserve"> </w:t>
-      </w:r>
-      <w:r>
-        <w:t xml:space="preserve">e do</w:t>
-      </w:r>
-      <w:r>
-        <w:t xml:space="preserve"> </w:t>
-      </w:r>
-      <w:r>
-        <w:rPr>
-          <w:bCs/>
-          <w:b/>
-        </w:rPr>
-        <w:t xml:space="preserve">MySQL</w:t>
-      </w:r>
-      <w:r>
-        <w:t xml:space="preserve">, usar o</w:t>
-      </w:r>
-      <w:r>
-        <w:t xml:space="preserve"> </w:t>
-      </w:r>
-      <w:r>
-        <w:t xml:space="preserve">‘</w:t>
-      </w:r>
-      <w:r>
-        <w:t xml:space="preserve">;</w:t>
-      </w:r>
-      <w:r>
-        <w:t xml:space="preserve">’</w:t>
-      </w:r>
-      <w:r>
-        <w:t xml:space="preserve">(delimitador), ele informa que o comando acabou e deve ser executado.</w:t>
+          <w:numId w:val="1235"/>
+        </w:numPr>
+        <w:pStyle w:val="Compact"/>
+      </w:pPr>
+      <w:r>
+        <w:t xml:space="preserve">Armazena dentro do</w:t>
+      </w:r>
+      <w:r>
+        <w:t xml:space="preserve"> </w:t>
+      </w:r>
+      <w:r>
+        <w:rPr>
+          <w:bCs/>
+          <w:b/>
+        </w:rPr>
+        <w:t xml:space="preserve">CURSOR</w:t>
+      </w:r>
+      <w:r>
+        <w:t xml:space="preserve"> </w:t>
+      </w:r>
+      <w:r>
+        <w:t xml:space="preserve">uma consulta (</w:t>
+      </w:r>
+      <w:r>
+        <w:rPr>
+          <w:bCs/>
+          <w:b/>
+        </w:rPr>
+        <w:t xml:space="preserve">SELECT</w:t>
+      </w:r>
+      <w:r>
+        <w:t xml:space="preserve">).</w:t>
+      </w:r>
+      <w:r>
+        <w:br/>
       </w:r>
     </w:p>
     <w:p>
       <w:pPr>
         <w:numPr>
           <w:ilvl w:val="0"/>
-          <w:numId w:val="1233"/>
-        </w:numPr>
-        <w:pStyle w:val="Compact"/>
-      </w:pPr>
-      <w:r>
-        <w:t xml:space="preserve">O</w:t>
-      </w:r>
-      <w:r>
-        <w:t xml:space="preserve"> </w:t>
-      </w:r>
-      <w:r>
-        <w:rPr>
-          <w:bCs/>
-          <w:b/>
-        </w:rPr>
-        <w:t xml:space="preserve">MySQL</w:t>
-      </w:r>
-      <w:r>
-        <w:t xml:space="preserve"> </w:t>
-      </w:r>
-      <w:r>
-        <w:t xml:space="preserve">é</w:t>
-      </w:r>
-      <w:r>
-        <w:t xml:space="preserve"> </w:t>
-      </w:r>
-      <w:r>
-        <w:t xml:space="preserve">“</w:t>
-      </w:r>
-      <w:r>
-        <w:rPr>
-          <w:iCs/>
-          <w:i/>
-        </w:rPr>
-        <w:t xml:space="preserve">case sensitive</w:t>
-      </w:r>
-      <w:r>
-        <w:t xml:space="preserve">”</w:t>
-      </w:r>
-      <w:r>
-        <w:t xml:space="preserve"> </w:t>
-      </w:r>
-      <w:r>
-        <w:t xml:space="preserve">no</w:t>
-      </w:r>
-      <w:r>
-        <w:t xml:space="preserve"> </w:t>
-      </w:r>
-      <w:r>
-        <w:rPr>
-          <w:bCs/>
-          <w:b/>
-        </w:rPr>
-        <w:t xml:space="preserve">LINUX</w:t>
-      </w:r>
-      <w:r>
-        <w:t xml:space="preserve">, mas no</w:t>
-      </w:r>
-      <w:r>
-        <w:t xml:space="preserve"> </w:t>
-      </w:r>
-      <w:r>
-        <w:rPr>
-          <w:bCs/>
-          <w:b/>
-        </w:rPr>
-        <w:t xml:space="preserve">WINDOWS</w:t>
-      </w:r>
-      <w:r>
-        <w:t xml:space="preserve"> </w:t>
-      </w:r>
-      <w:r>
-        <w:t xml:space="preserve">não é, ou seja, sensibilidade a letras maiusculas e minusculas. Depende do sistema operacional.</w:t>
-      </w:r>
-      <w:r>
-        <w:t xml:space="preserve"> </w:t>
-      </w:r>
-      <w:r>
-        <w:rPr>
-          <w:bCs/>
-          <w:b/>
-        </w:rPr>
-        <w:t xml:space="preserve">MySQL</w:t>
-      </w:r>
-      <w:r>
-        <w:t xml:space="preserve"> </w:t>
-      </w:r>
-      <w:r>
-        <w:t xml:space="preserve">acompanha o sistema operacional.</w:t>
+          <w:numId w:val="1235"/>
+        </w:numPr>
+        <w:pStyle w:val="Compact"/>
+      </w:pPr>
+      <w:r>
+        <w:t xml:space="preserve">Sintaxe:</w:t>
+      </w:r>
+      <w:r>
+        <w:br/>
+      </w:r>
+      <w:r>
+        <w:rPr>
+          <w:bCs/>
+          <w:b/>
+        </w:rPr>
+        <w:t xml:space="preserve">DECLARE</w:t>
+      </w:r>
+      <w:r>
+        <w:t xml:space="preserve"> </w:t>
+      </w:r>
+      <w:r>
+        <w:rPr>
+          <w:iCs/>
+          <w:i/>
+        </w:rPr>
+        <w:t xml:space="preserve">nome_da_variavel_CURSOR</w:t>
+      </w:r>
+      <w:r>
+        <w:t xml:space="preserve"> </w:t>
+      </w:r>
+      <w:r>
+        <w:rPr>
+          <w:bCs/>
+          <w:b/>
+        </w:rPr>
+        <w:t xml:space="preserve">CURSOR</w:t>
+      </w:r>
+      <w:r>
+        <w:t xml:space="preserve"> </w:t>
+      </w:r>
+      <w:r>
+        <w:rPr>
+          <w:bCs/>
+          <w:b/>
+        </w:rPr>
+        <w:t xml:space="preserve">FOR</w:t>
+      </w:r>
+      <w:r>
+        <w:t xml:space="preserve"> </w:t>
+      </w:r>
+      <w:r>
+        <w:t xml:space="preserve">(</w:t>
+      </w:r>
+      <w:r>
+        <w:br/>
+      </w:r>
+      <w:r>
+        <w:rPr>
+          <w:bCs/>
+          <w:b/>
+        </w:rPr>
+        <w:t xml:space="preserve">SELECT</w:t>
+      </w:r>
+      <w:r>
+        <w:br/>
+      </w:r>
+      <w:r>
+        <w:rPr>
+          <w:iCs/>
+          <w:i/>
+        </w:rPr>
+        <w:t xml:space="preserve">coluna1</w:t>
+      </w:r>
+      <w:r>
+        <w:t xml:space="preserve">,</w:t>
+      </w:r>
+      <w:r>
+        <w:br/>
+      </w:r>
+      <w:r>
+        <w:rPr>
+          <w:iCs/>
+          <w:i/>
+        </w:rPr>
+        <w:t xml:space="preserve">coluna2</w:t>
+      </w:r>
+      <w:r>
+        <w:t xml:space="preserve">,</w:t>
+      </w:r>
+      <w:r>
+        <w:br/>
+      </w:r>
+      <w:r>
+        <w:t xml:space="preserve">…</w:t>
+      </w:r>
+      <w:r>
+        <w:t xml:space="preserve"> </w:t>
+      </w:r>
+      <w:r>
+        <w:rPr>
+          <w:bCs/>
+          <w:b/>
+        </w:rPr>
+        <w:t xml:space="preserve">FROM</w:t>
+      </w:r>
+      <w:r>
+        <w:t xml:space="preserve"> </w:t>
+      </w:r>
+      <w:r>
+        <w:rPr>
+          <w:iCs/>
+          <w:i/>
+        </w:rPr>
+        <w:t xml:space="preserve">tabela</w:t>
+      </w:r>
+      <w:r>
+        <w:br/>
+      </w:r>
+      <w:r>
+        <w:t xml:space="preserve">);</w:t>
+      </w:r>
+      <w:r>
+        <w:br/>
+      </w:r>
+    </w:p>
+    <w:p>
+      <w:pPr>
+        <w:numPr>
+          <w:ilvl w:val="0"/>
+          <w:numId w:val="1235"/>
+        </w:numPr>
+        <w:pStyle w:val="Compact"/>
+      </w:pPr>
+      <w:r>
+        <w:t xml:space="preserve">Observação:</w:t>
       </w:r>
       <w:r>
         <w:br/>
@@ -28832,23 +28863,40 @@
         <w:pStyle w:val="Compact"/>
       </w:pPr>
       <w:r>
-        <w:t xml:space="preserve">no</w:t>
-      </w:r>
-      <w:r>
-        <w:t xml:space="preserve"> </w:t>
-      </w:r>
-      <w:r>
-        <w:rPr>
-          <w:bCs/>
-          <w:b/>
-        </w:rPr>
-        <w:t xml:space="preserve">LINUX</w:t>
-      </w:r>
-      <w:r>
-        <w:t xml:space="preserve"> </w:t>
-      </w:r>
-      <w:r>
-        <w:t xml:space="preserve">faz destinção de letras maiusculas e minusculas.</w:t>
+        <w:t xml:space="preserve">Não leva</w:t>
+      </w:r>
+      <w:r>
+        <w:t xml:space="preserve"> </w:t>
+      </w:r>
+      <w:r>
+        <w:t xml:space="preserve">“</w:t>
+      </w:r>
+      <w:r>
+        <w:t xml:space="preserve">;</w:t>
+      </w:r>
+      <w:r>
+        <w:t xml:space="preserve">”</w:t>
+      </w:r>
+      <w:r>
+        <w:t xml:space="preserve"> </w:t>
+      </w:r>
+      <w:r>
+        <w:t xml:space="preserve">ao final da consulta, porem leva no fechamento do</w:t>
+      </w:r>
+      <w:r>
+        <w:t xml:space="preserve"> </w:t>
+      </w:r>
+      <w:r>
+        <w:t xml:space="preserve">“</w:t>
+      </w:r>
+      <w:r>
+        <w:t xml:space="preserve">();</w:t>
+      </w:r>
+      <w:r>
+        <w:t xml:space="preserve">”</w:t>
+      </w:r>
+      <w:r>
+        <w:t xml:space="preserve">.</w:t>
       </w:r>
       <w:r>
         <w:br/>
@@ -28863,6 +28911,801 @@
         <w:pStyle w:val="Compact"/>
       </w:pPr>
       <w:r>
+        <w:t xml:space="preserve">As colunas/campos ficam armazenada no</w:t>
+      </w:r>
+      <w:r>
+        <w:t xml:space="preserve"> </w:t>
+      </w:r>
+      <w:r>
+        <w:rPr>
+          <w:bCs/>
+          <w:b/>
+        </w:rPr>
+        <w:t xml:space="preserve">CURSOR</w:t>
+      </w:r>
+      <w:r>
+        <w:t xml:space="preserve">, na ordem em que são listadas na consulta.</w:t>
+      </w:r>
+      <w:r>
+        <w:br/>
+      </w:r>
+    </w:p>
+    <w:p>
+      <w:pPr>
+        <w:numPr>
+          <w:ilvl w:val="1"/>
+          <w:numId w:val="1236"/>
+        </w:numPr>
+        <w:pStyle w:val="Compact"/>
+      </w:pPr>
+      <w:r>
+        <w:t xml:space="preserve">Não confundir, cada linda de registro (com</w:t>
+      </w:r>
+      <w:r>
+        <w:t xml:space="preserve"> </w:t>
+      </w:r>
+      <w:r>
+        <w:t xml:space="preserve">“</w:t>
+      </w:r>
+      <w:r>
+        <w:t xml:space="preserve">n</w:t>
+      </w:r>
+      <w:r>
+        <w:t xml:space="preserve">”</w:t>
+      </w:r>
+      <w:r>
+        <w:t xml:space="preserve"> </w:t>
+      </w:r>
+      <w:r>
+        <w:t xml:space="preserve">colunas/campos) é</w:t>
+      </w:r>
+      <w:r>
+        <w:t xml:space="preserve"> </w:t>
+      </w:r>
+      <w:r>
+        <w:rPr>
+          <w:bCs/>
+          <w:b/>
+        </w:rPr>
+        <w:t xml:space="preserve">UM</w:t>
+      </w:r>
+      <w:r>
+        <w:t xml:space="preserve"> </w:t>
+      </w:r>
+      <w:r>
+        <w:t xml:space="preserve">elemento do vetor</w:t>
+      </w:r>
+      <w:r>
+        <w:t xml:space="preserve"> </w:t>
+      </w:r>
+      <w:r>
+        <w:rPr>
+          <w:bCs/>
+          <w:b/>
+        </w:rPr>
+        <w:t xml:space="preserve">CURSOR</w:t>
+      </w:r>
+      <w:r>
+        <w:t xml:space="preserve">.</w:t>
+      </w:r>
+      <w:r>
+        <w:br/>
+      </w:r>
+    </w:p>
+    <w:p>
+      <w:r>
+        <w:br w:type="page"/>
+      </w:r>
+    </w:p>
+    <w:bookmarkEnd w:id="103"/>
+    <w:bookmarkStart w:id="104" w:name="open-e-close---manipulação-de-varaveis"/>
+    <w:p>
+      <w:pPr>
+        <w:pStyle w:val="Heading3"/>
+      </w:pPr>
+      <w:r>
+        <w:rPr>
+          <w:rStyle w:val="SectionNumber"/>
+        </w:rPr>
+        <w:t xml:space="preserve">19.2.3</w:t>
+      </w:r>
+      <w:r>
+        <w:tab/>
+      </w:r>
+      <w:r>
+        <w:rPr>
+          <w:bCs/>
+          <w:b/>
+        </w:rPr>
+        <w:t xml:space="preserve">OPEN</w:t>
+      </w:r>
+      <w:r>
+        <w:t xml:space="preserve"> </w:t>
+      </w:r>
+      <w:r>
+        <w:t xml:space="preserve">e</w:t>
+      </w:r>
+      <w:r>
+        <w:t xml:space="preserve"> </w:t>
+      </w:r>
+      <w:r>
+        <w:rPr>
+          <w:bCs/>
+          <w:b/>
+        </w:rPr>
+        <w:t xml:space="preserve">CLOSE</w:t>
+      </w:r>
+      <w:r>
+        <w:t xml:space="preserve"> </w:t>
+      </w:r>
+      <w:r>
+        <w:t xml:space="preserve">- manipulação de varaveis</w:t>
+      </w:r>
+    </w:p>
+    <w:p>
+      <w:pPr>
+        <w:numPr>
+          <w:ilvl w:val="0"/>
+          <w:numId w:val="1237"/>
+        </w:numPr>
+        <w:pStyle w:val="Compact"/>
+      </w:pPr>
+      <w:r>
+        <w:rPr>
+          <w:bCs/>
+          <w:b/>
+        </w:rPr>
+        <w:t xml:space="preserve">OPEN</w:t>
+      </w:r>
+      <w:r>
+        <w:br/>
+      </w:r>
+    </w:p>
+    <w:p>
+      <w:pPr>
+        <w:numPr>
+          <w:ilvl w:val="1"/>
+          <w:numId w:val="1238"/>
+        </w:numPr>
+        <w:pStyle w:val="Compact"/>
+      </w:pPr>
+      <w:r>
+        <w:t xml:space="preserve">Leva a variavel do tipo</w:t>
+      </w:r>
+      <w:r>
+        <w:t xml:space="preserve"> </w:t>
+      </w:r>
+      <w:r>
+        <w:rPr>
+          <w:bCs/>
+          <w:b/>
+        </w:rPr>
+        <w:t xml:space="preserve">CURSOR</w:t>
+      </w:r>
+      <w:r>
+        <w:t xml:space="preserve"> </w:t>
+      </w:r>
+      <w:r>
+        <w:t xml:space="preserve">para a memoria RAM para poder ser manipulada.</w:t>
+      </w:r>
+      <w:r>
+        <w:br/>
+      </w:r>
+    </w:p>
+    <w:p>
+      <w:pPr>
+        <w:numPr>
+          <w:ilvl w:val="1"/>
+          <w:numId w:val="1238"/>
+        </w:numPr>
+        <w:pStyle w:val="Compact"/>
+      </w:pPr>
+      <w:r>
+        <w:t xml:space="preserve">Sintaxe:</w:t>
+      </w:r>
+      <w:r>
+        <w:br/>
+      </w:r>
+      <w:r>
+        <w:rPr>
+          <w:bCs/>
+          <w:b/>
+        </w:rPr>
+        <w:t xml:space="preserve">OPEN</w:t>
+      </w:r>
+      <w:r>
+        <w:t xml:space="preserve"> </w:t>
+      </w:r>
+      <w:r>
+        <w:rPr>
+          <w:iCs/>
+          <w:i/>
+        </w:rPr>
+        <w:t xml:space="preserve">nome_da_variavel_CURSOR</w:t>
+      </w:r>
+      <w:r>
+        <w:t xml:space="preserve">;</w:t>
+      </w:r>
+      <w:r>
+        <w:br/>
+      </w:r>
+    </w:p>
+    <w:p>
+      <w:pPr>
+        <w:numPr>
+          <w:ilvl w:val="0"/>
+          <w:numId w:val="1237"/>
+        </w:numPr>
+        <w:pStyle w:val="Compact"/>
+      </w:pPr>
+      <w:r>
+        <w:rPr>
+          <w:bCs/>
+          <w:b/>
+        </w:rPr>
+        <w:t xml:space="preserve">CLOSE</w:t>
+      </w:r>
+      <w:r>
+        <w:br/>
+      </w:r>
+    </w:p>
+    <w:p>
+      <w:pPr>
+        <w:numPr>
+          <w:ilvl w:val="1"/>
+          <w:numId w:val="1239"/>
+        </w:numPr>
+        <w:pStyle w:val="Compact"/>
+      </w:pPr>
+      <w:r>
+        <w:t xml:space="preserve">Fecha a variavel do tipo</w:t>
+      </w:r>
+      <w:r>
+        <w:t xml:space="preserve"> </w:t>
+      </w:r>
+      <w:r>
+        <w:rPr>
+          <w:bCs/>
+          <w:b/>
+        </w:rPr>
+        <w:t xml:space="preserve">CURSOR</w:t>
+      </w:r>
+      <w:r>
+        <w:t xml:space="preserve">, remove da memoria RAM.</w:t>
+      </w:r>
+      <w:r>
+        <w:br/>
+      </w:r>
+    </w:p>
+    <w:p>
+      <w:pPr>
+        <w:numPr>
+          <w:ilvl w:val="1"/>
+          <w:numId w:val="1239"/>
+        </w:numPr>
+        <w:pStyle w:val="Compact"/>
+      </w:pPr>
+      <w:r>
+        <w:t xml:space="preserve">Sintaxe:</w:t>
+      </w:r>
+      <w:r>
+        <w:br/>
+      </w:r>
+      <w:r>
+        <w:rPr>
+          <w:bCs/>
+          <w:b/>
+        </w:rPr>
+        <w:t xml:space="preserve">CLOSE</w:t>
+      </w:r>
+      <w:r>
+        <w:t xml:space="preserve"> </w:t>
+      </w:r>
+      <w:r>
+        <w:rPr>
+          <w:iCs/>
+          <w:i/>
+        </w:rPr>
+        <w:t xml:space="preserve">nome_da_variavel_CURSOR</w:t>
+      </w:r>
+      <w:r>
+        <w:t xml:space="preserve">;</w:t>
+      </w:r>
+      <w:r>
+        <w:br/>
+      </w:r>
+    </w:p>
+    <w:p>
+      <w:r>
+        <w:br w:type="page"/>
+      </w:r>
+    </w:p>
+    <w:bookmarkEnd w:id="104"/>
+    <w:bookmarkStart w:id="105" w:name="X842507805793c5e1e3c68f3a84e7ac275d9f242"/>
+    <w:p>
+      <w:pPr>
+        <w:pStyle w:val="Heading3"/>
+      </w:pPr>
+      <w:r>
+        <w:rPr>
+          <w:rStyle w:val="SectionNumber"/>
+        </w:rPr>
+        <w:t xml:space="preserve">19.2.4</w:t>
+      </w:r>
+      <w:r>
+        <w:tab/>
+      </w:r>
+      <w:r>
+        <w:rPr>
+          <w:bCs/>
+          <w:b/>
+        </w:rPr>
+        <w:t xml:space="preserve">DECLARE</w:t>
+      </w:r>
+      <w:r>
+        <w:t xml:space="preserve"> </w:t>
+      </w:r>
+      <w:r>
+        <w:rPr>
+          <w:bCs/>
+          <w:b/>
+        </w:rPr>
+        <w:t xml:space="preserve">CONTINUE</w:t>
+      </w:r>
+      <w:r>
+        <w:t xml:space="preserve"> </w:t>
+      </w:r>
+      <w:r>
+        <w:rPr>
+          <w:bCs/>
+          <w:b/>
+        </w:rPr>
+        <w:t xml:space="preserve">HANDLER</w:t>
+      </w:r>
+      <w:r>
+        <w:t xml:space="preserve"> </w:t>
+      </w:r>
+      <w:r>
+        <w:t xml:space="preserve">- declarando variavel de manipulação continua</w:t>
+      </w:r>
+    </w:p>
+    <w:p>
+      <w:pPr>
+        <w:numPr>
+          <w:ilvl w:val="0"/>
+          <w:numId w:val="1240"/>
+        </w:numPr>
+        <w:pStyle w:val="Compact"/>
+      </w:pPr>
+      <w:r>
+        <w:t xml:space="preserve">Declaração de um robô que observa os elementos do vetor</w:t>
+      </w:r>
+      <w:r>
+        <w:t xml:space="preserve"> </w:t>
+      </w:r>
+      <w:r>
+        <w:rPr>
+          <w:bCs/>
+          <w:b/>
+        </w:rPr>
+        <w:t xml:space="preserve">CURSOR</w:t>
+      </w:r>
+      <w:r>
+        <w:t xml:space="preserve"> </w:t>
+      </w:r>
+      <w:r>
+        <w:t xml:space="preserve">no loop (</w:t>
+      </w:r>
+      <w:r>
+        <w:rPr>
+          <w:bCs/>
+          <w:b/>
+        </w:rPr>
+        <w:t xml:space="preserve">REPEAT</w:t>
+      </w:r>
+      <w:r>
+        <w:t xml:space="preserve">).</w:t>
+      </w:r>
+      <w:r>
+        <w:br/>
+      </w:r>
+    </w:p>
+    <w:p>
+      <w:pPr>
+        <w:numPr>
+          <w:ilvl w:val="0"/>
+          <w:numId w:val="1240"/>
+        </w:numPr>
+        <w:pStyle w:val="Compact"/>
+      </w:pPr>
+      <w:r>
+        <w:t xml:space="preserve">Quando os elementos do vetor acabam, modifica uma variavel que serve como criterio de parada para o loop.</w:t>
+      </w:r>
+      <w:r>
+        <w:br/>
+      </w:r>
+    </w:p>
+    <w:p>
+      <w:pPr>
+        <w:numPr>
+          <w:ilvl w:val="0"/>
+          <w:numId w:val="1240"/>
+        </w:numPr>
+        <w:pStyle w:val="Compact"/>
+      </w:pPr>
+      <w:r>
+        <w:t xml:space="preserve">Declarado antes do loop.</w:t>
+      </w:r>
+      <w:r>
+        <w:br/>
+      </w:r>
+    </w:p>
+    <w:p>
+      <w:pPr>
+        <w:numPr>
+          <w:ilvl w:val="0"/>
+          <w:numId w:val="1240"/>
+        </w:numPr>
+        <w:pStyle w:val="Compact"/>
+      </w:pPr>
+      <w:r>
+        <w:t xml:space="preserve">Sintaxe:</w:t>
+      </w:r>
+      <w:r>
+        <w:br/>
+      </w:r>
+      <w:r>
+        <w:rPr>
+          <w:bCs/>
+          <w:b/>
+        </w:rPr>
+        <w:t xml:space="preserve">DECLARE</w:t>
+      </w:r>
+      <w:r>
+        <w:t xml:space="preserve"> </w:t>
+      </w:r>
+      <w:r>
+        <w:rPr>
+          <w:iCs/>
+          <w:i/>
+        </w:rPr>
+        <w:t xml:space="preserve">FIM</w:t>
+      </w:r>
+      <w:r>
+        <w:t xml:space="preserve"> </w:t>
+      </w:r>
+      <w:r>
+        <w:rPr>
+          <w:bCs/>
+          <w:b/>
+        </w:rPr>
+        <w:t xml:space="preserve">INT</w:t>
+      </w:r>
+      <w:r>
+        <w:t xml:space="preserve"> </w:t>
+      </w:r>
+      <w:r>
+        <w:rPr>
+          <w:bCs/>
+          <w:b/>
+        </w:rPr>
+        <w:t xml:space="preserve">DEFAULT</w:t>
+      </w:r>
+      <w:r>
+        <w:t xml:space="preserve"> </w:t>
+      </w:r>
+      <w:r>
+        <w:t xml:space="preserve">0;</w:t>
+      </w:r>
+      <w:r>
+        <w:br/>
+      </w:r>
+      <w:r>
+        <w:rPr>
+          <w:bCs/>
+          <w:b/>
+        </w:rPr>
+        <w:t xml:space="preserve">DECLARE</w:t>
+      </w:r>
+      <w:r>
+        <w:t xml:space="preserve"> </w:t>
+      </w:r>
+      <w:r>
+        <w:rPr>
+          <w:bCs/>
+          <w:b/>
+        </w:rPr>
+        <w:t xml:space="preserve">CONTINUE</w:t>
+      </w:r>
+      <w:r>
+        <w:t xml:space="preserve"> </w:t>
+      </w:r>
+      <w:r>
+        <w:rPr>
+          <w:bCs/>
+          <w:b/>
+        </w:rPr>
+        <w:t xml:space="preserve">HANDLER</w:t>
+      </w:r>
+      <w:r>
+        <w:t xml:space="preserve"> </w:t>
+      </w:r>
+      <w:r>
+        <w:rPr>
+          <w:bCs/>
+          <w:b/>
+        </w:rPr>
+        <w:t xml:space="preserve">FOR</w:t>
+      </w:r>
+      <w:r>
+        <w:t xml:space="preserve"> </w:t>
+      </w:r>
+      <w:r>
+        <w:rPr>
+          <w:bCs/>
+          <w:b/>
+        </w:rPr>
+        <w:t xml:space="preserve">NOT</w:t>
+      </w:r>
+      <w:r>
+        <w:t xml:space="preserve"> </w:t>
+      </w:r>
+      <w:r>
+        <w:rPr>
+          <w:bCs/>
+          <w:b/>
+        </w:rPr>
+        <w:t xml:space="preserve">FOUND</w:t>
+      </w:r>
+      <w:r>
+        <w:t xml:space="preserve"> </w:t>
+      </w:r>
+      <w:r>
+        <w:rPr>
+          <w:bCs/>
+          <w:b/>
+        </w:rPr>
+        <w:t xml:space="preserve">SET</w:t>
+      </w:r>
+      <w:r>
+        <w:t xml:space="preserve"> </w:t>
+      </w:r>
+      <w:r>
+        <w:rPr>
+          <w:iCs/>
+          <w:i/>
+        </w:rPr>
+        <w:t xml:space="preserve">FIM</w:t>
+      </w:r>
+      <w:r>
+        <w:t xml:space="preserve"> </w:t>
+      </w:r>
+      <w:r>
+        <w:t xml:space="preserve">= 1;</w:t>
+      </w:r>
+      <w:r>
+        <w:br/>
+      </w:r>
+    </w:p>
+    <w:p>
+      <w:pPr>
+        <w:numPr>
+          <w:ilvl w:val="0"/>
+          <w:numId w:val="1240"/>
+        </w:numPr>
+        <w:pStyle w:val="Compact"/>
+      </w:pPr>
+      <w:r>
+        <w:t xml:space="preserve">Observações:</w:t>
+      </w:r>
+      <w:r>
+        <w:br/>
+      </w:r>
+    </w:p>
+    <w:p>
+      <w:pPr>
+        <w:numPr>
+          <w:ilvl w:val="1"/>
+          <w:numId w:val="1241"/>
+        </w:numPr>
+        <w:pStyle w:val="Compact"/>
+      </w:pPr>
+      <w:r>
+        <w:t xml:space="preserve">“</w:t>
+      </w:r>
+      <w:r>
+        <w:t xml:space="preserve">Formula de bolo</w:t>
+      </w:r>
+      <w:r>
+        <w:t xml:space="preserve">”</w:t>
+      </w:r>
+      <w:r>
+        <w:t xml:space="preserve">, sempre assim.</w:t>
+      </w:r>
+      <w:r>
+        <w:br/>
+      </w:r>
+    </w:p>
+    <w:p>
+      <w:pPr>
+        <w:numPr>
+          <w:ilvl w:val="1"/>
+          <w:numId w:val="1241"/>
+        </w:numPr>
+        <w:pStyle w:val="Compact"/>
+      </w:pPr>
+      <w:r>
+        <w:t xml:space="preserve">Variavel</w:t>
+      </w:r>
+      <w:r>
+        <w:t xml:space="preserve"> </w:t>
+      </w:r>
+      <w:r>
+        <w:rPr>
+          <w:iCs/>
+          <w:i/>
+        </w:rPr>
+        <w:t xml:space="preserve">FIM</w:t>
+      </w:r>
+      <w:r>
+        <w:t xml:space="preserve"> </w:t>
+      </w:r>
+      <w:r>
+        <w:t xml:space="preserve">pois finaliza o loop, nome dado a uma varaivel qualquer.</w:t>
+      </w:r>
+      <w:r>
+        <w:br/>
+      </w:r>
+    </w:p>
+    <w:bookmarkEnd w:id="105"/>
+    <w:bookmarkStart w:id="106" w:name="repeat---loop"/>
+    <w:p>
+      <w:pPr>
+        <w:pStyle w:val="Heading3"/>
+      </w:pPr>
+      <w:r>
+        <w:rPr>
+          <w:rStyle w:val="SectionNumber"/>
+        </w:rPr>
+        <w:t xml:space="preserve">19.2.5</w:t>
+      </w:r>
+      <w:r>
+        <w:tab/>
+      </w:r>
+      <w:r>
+        <w:rPr>
+          <w:bCs/>
+          <w:b/>
+        </w:rPr>
+        <w:t xml:space="preserve">REPEAT</w:t>
+      </w:r>
+      <w:r>
+        <w:t xml:space="preserve"> </w:t>
+      </w:r>
+      <w:r>
+        <w:t xml:space="preserve">- Loop</w:t>
+      </w:r>
+    </w:p>
+    <w:bookmarkEnd w:id="106"/>
+    <w:bookmarkStart w:id="107" w:name="X5e6c0a20192b18905bb16100f19b6f4ae7ef5eb"/>
+    <w:p>
+      <w:pPr>
+        <w:pStyle w:val="Heading3"/>
+      </w:pPr>
+      <w:r>
+        <w:rPr>
+          <w:rStyle w:val="SectionNumber"/>
+        </w:rPr>
+        <w:t xml:space="preserve">19.2.6</w:t>
+      </w:r>
+      <w:r>
+        <w:tab/>
+      </w:r>
+      <w:r>
+        <w:rPr>
+          <w:bCs/>
+          <w:b/>
+        </w:rPr>
+        <w:t xml:space="preserve">FETCH</w:t>
+      </w:r>
+      <w:r>
+        <w:t xml:space="preserve"> </w:t>
+      </w:r>
+      <w:r>
+        <w:t xml:space="preserve">- chama o proximo elemento do</w:t>
+      </w:r>
+      <w:r>
+        <w:t xml:space="preserve"> </w:t>
+      </w:r>
+      <w:r>
+        <w:rPr>
+          <w:bCs/>
+          <w:b/>
+        </w:rPr>
+        <w:t xml:space="preserve">CURSOR</w:t>
+      </w:r>
+      <w:r>
+        <w:t xml:space="preserve"> </w:t>
+      </w:r>
+      <w:r>
+        <w:t xml:space="preserve">no Loop</w:t>
+      </w:r>
+    </w:p>
+    <w:p>
+      <w:r>
+        <w:br w:type="page"/>
+      </w:r>
+    </w:p>
+    <w:bookmarkEnd w:id="107"/>
+    <w:bookmarkStart w:id="108" w:name="if"/>
+    <w:p>
+      <w:pPr>
+        <w:pStyle w:val="Heading3"/>
+      </w:pPr>
+      <w:r>
+        <w:rPr>
+          <w:rStyle w:val="SectionNumber"/>
+        </w:rPr>
+        <w:t xml:space="preserve">19.2.7</w:t>
+      </w:r>
+      <w:r>
+        <w:tab/>
+      </w:r>
+      <w:r>
+        <w:rPr>
+          <w:bCs/>
+          <w:b/>
+        </w:rPr>
+        <w:t xml:space="preserve">IF</w:t>
+      </w:r>
+    </w:p>
+    <w:p>
+      <w:r>
+        <w:br w:type="page"/>
+      </w:r>
+    </w:p>
+    <w:bookmarkEnd w:id="108"/>
+    <w:bookmarkEnd w:id="109"/>
+    <w:bookmarkEnd w:id="110"/>
+    <w:bookmarkStart w:id="111" w:name="detalhes"/>
+    <w:p>
+      <w:pPr>
+        <w:pStyle w:val="Heading1"/>
+      </w:pPr>
+      <w:r>
+        <w:rPr>
+          <w:rStyle w:val="SectionNumber"/>
+        </w:rPr>
+        <w:t xml:space="preserve">20</w:t>
+      </w:r>
+      <w:r>
+        <w:tab/>
+      </w:r>
+      <w:r>
+        <w:t xml:space="preserve">Detalhes</w:t>
+      </w:r>
+    </w:p>
+    <w:p>
+      <w:pPr>
+        <w:numPr>
+          <w:ilvl w:val="0"/>
+          <w:numId w:val="1242"/>
+        </w:numPr>
+        <w:pStyle w:val="Compact"/>
+      </w:pPr>
+      <w:r>
+        <w:rPr>
+          <w:iCs/>
+          <w:i/>
+          <w:bCs/>
+          <w:b/>
+        </w:rPr>
+        <w:t xml:space="preserve">Comentarios</w:t>
+      </w:r>
+      <w:r>
+        <w:t xml:space="preserve"> </w:t>
+      </w:r>
+      <w:r>
         <w:t xml:space="preserve">no</w:t>
       </w:r>
       <w:r>
@@ -28873,12 +29716,392 @@
           <w:bCs/>
           <w:b/>
         </w:rPr>
+        <w:t xml:space="preserve">MySQL</w:t>
+      </w:r>
+      <w:r>
+        <w:t xml:space="preserve">, diferente do</w:t>
+      </w:r>
+      <w:r>
+        <w:t xml:space="preserve"> </w:t>
+      </w:r>
+      <w:r>
+        <w:rPr>
+          <w:bCs/>
+          <w:b/>
+        </w:rPr>
+        <w:t xml:space="preserve">SQL</w:t>
+      </w:r>
+      <w:r>
+        <w:t xml:space="preserve"> </w:t>
+      </w:r>
+      <w:r>
+        <w:t xml:space="preserve">onde comentarios são ’/**/</w:t>
+      </w:r>
+      <w:r>
+        <w:t xml:space="preserve">‘</w:t>
+      </w:r>
+      <w:r>
+        <w:t xml:space="preserve">, no MySQL é</w:t>
+      </w:r>
+      <w:r>
+        <w:t xml:space="preserve">’</w:t>
+      </w:r>
+      <w:r>
+        <w:t xml:space="preserve">#</w:t>
+      </w:r>
+      <w:r>
+        <w:t xml:space="preserve">‘</w:t>
+      </w:r>
+      <w:r>
+        <w:t xml:space="preserve">. Ou</w:t>
+      </w:r>
+      <w:r>
+        <w:t xml:space="preserve">’</w:t>
+      </w:r>
+      <w:r>
+        <w:t xml:space="preserve">- -’ para comentario de linha.</w:t>
+      </w:r>
+      <w:r>
+        <w:br/>
+      </w:r>
+    </w:p>
+    <w:p>
+      <w:pPr>
+        <w:numPr>
+          <w:ilvl w:val="0"/>
+          <w:numId w:val="1242"/>
+        </w:numPr>
+        <w:pStyle w:val="Compact"/>
+      </w:pPr>
+      <w:r>
+        <w:t xml:space="preserve">O que são e o que fazem os administradores:</w:t>
+      </w:r>
+      <w:r>
+        <w:br/>
+      </w:r>
+    </w:p>
+    <w:p>
+      <w:pPr>
+        <w:numPr>
+          <w:ilvl w:val="1"/>
+          <w:numId w:val="1243"/>
+        </w:numPr>
+        <w:pStyle w:val="Compact"/>
+      </w:pPr>
+      <w:r>
+        <w:t xml:space="preserve">Administrador de dados(AD):</w:t>
+      </w:r>
+      <w:r>
+        <w:br/>
+      </w:r>
+      <w:r>
+        <w:t xml:space="preserve">O Administrador de Dados (AD) tem o objetivo de gerenciar o Modelo de Dados Corporativo, contribuindo para assegurar a qualidade das informações, a integração dos sistemas, a retenção e a disseminação do conhecimento dos negócios.</w:t>
+      </w:r>
+      <w:r>
+        <w:br/>
+      </w:r>
+      <w:r>
+        <w:t xml:space="preserve">Cabe a ele, guiado por certos princípios e através de atividades de planejamento, organização e controle dos dados corporativos, gerenciar os dados como recursos de uso comum da organização, promovendo-lhes os valores de autenticidade, autoridade, precisão, acessibilidade, seguridade e inteligibilidade.</w:t>
+      </w:r>
+      <w:r>
+        <w:br/>
+      </w:r>
+      <w:r>
+        <w:t xml:space="preserve">Tem como função o planejamento central, a documentação e o gerenciamento dos dados a partir da perspectiva de seus significados e valores para a organização como um todo.</w:t>
+      </w:r>
+      <w:r>
+        <w:br/>
+      </w:r>
+    </w:p>
+    <w:p>
+      <w:pPr>
+        <w:numPr>
+          <w:ilvl w:val="1"/>
+          <w:numId w:val="1243"/>
+        </w:numPr>
+        <w:pStyle w:val="Compact"/>
+      </w:pPr>
+      <w:r>
+        <w:t xml:space="preserve">Administrador de banco de dados (DBA):</w:t>
+      </w:r>
+      <w:r>
+        <w:br/>
+      </w:r>
+      <w:r>
+        <w:t xml:space="preserve">O DBA (database administrator), sigla em inglês para Administrador de Banco de Dados, é um profissional da área de tecnologia responsável pela criação, instalação, monitoramento, reparos e análise de estruturas de um banco de dados.</w:t>
+      </w:r>
+      <w:r>
+        <w:br/>
+      </w:r>
+      <w:r>
+        <w:t xml:space="preserve">O banco de dados fica sob análise periódica do DBA, que trabalha para que não haja sobrecargas do sistema e que as informações inseridas tenham destino correto nos servidores. Outras funções também importantes são analisar o espaço em disco, buscar melhorias para os sistemas e realizar backups.</w:t>
+      </w:r>
+      <w:r>
+        <w:br/>
+      </w:r>
+    </w:p>
+    <w:p>
+      <w:pPr>
+        <w:numPr>
+          <w:ilvl w:val="0"/>
+          <w:numId w:val="1242"/>
+        </w:numPr>
+        <w:pStyle w:val="Compact"/>
+      </w:pPr>
+      <w:r>
+        <w:t xml:space="preserve">Acesso ao</w:t>
+      </w:r>
+      <w:r>
+        <w:t xml:space="preserve"> </w:t>
+      </w:r>
+      <w:r>
+        <w:rPr>
+          <w:bCs/>
+          <w:b/>
+        </w:rPr>
+        <w:t xml:space="preserve">MySQL</w:t>
+      </w:r>
+      <w:r>
+        <w:t xml:space="preserve"> </w:t>
+      </w:r>
+      <w:r>
+        <w:t xml:space="preserve">pelo terminal é necessario usar o comando:</w:t>
+      </w:r>
+      <w:r>
+        <w:br/>
+      </w:r>
+      <w:r>
+        <w:t xml:space="preserve">mysql -u root -p</w:t>
+      </w:r>
+      <w:r>
+        <w:br/>
+      </w:r>
+    </w:p>
+    <w:p>
+      <w:pPr>
+        <w:numPr>
+          <w:ilvl w:val="1"/>
+          <w:numId w:val="1244"/>
+        </w:numPr>
+        <w:pStyle w:val="Compact"/>
+      </w:pPr>
+      <w:r>
+        <w:t xml:space="preserve">Depois colocar a senha.</w:t>
+      </w:r>
+      <w:r>
+        <w:br/>
+      </w:r>
+    </w:p>
+    <w:p>
+      <w:pPr>
+        <w:numPr>
+          <w:ilvl w:val="0"/>
+          <w:numId w:val="1242"/>
+        </w:numPr>
+        <w:pStyle w:val="Compact"/>
+      </w:pPr>
+      <w:r>
+        <w:t xml:space="preserve">Ao final dos comandos do</w:t>
+      </w:r>
+      <w:r>
+        <w:t xml:space="preserve"> </w:t>
+      </w:r>
+      <w:r>
+        <w:rPr>
+          <w:bCs/>
+          <w:b/>
+        </w:rPr>
+        <w:t xml:space="preserve">SQL</w:t>
+      </w:r>
+      <w:r>
+        <w:t xml:space="preserve"> </w:t>
+      </w:r>
+      <w:r>
+        <w:t xml:space="preserve">e do</w:t>
+      </w:r>
+      <w:r>
+        <w:t xml:space="preserve"> </w:t>
+      </w:r>
+      <w:r>
+        <w:rPr>
+          <w:bCs/>
+          <w:b/>
+        </w:rPr>
+        <w:t xml:space="preserve">MySQL</w:t>
+      </w:r>
+      <w:r>
+        <w:t xml:space="preserve">, usar o</w:t>
+      </w:r>
+      <w:r>
+        <w:t xml:space="preserve"> </w:t>
+      </w:r>
+      <w:r>
+        <w:t xml:space="preserve">‘</w:t>
+      </w:r>
+      <w:r>
+        <w:t xml:space="preserve">;</w:t>
+      </w:r>
+      <w:r>
+        <w:t xml:space="preserve">’</w:t>
+      </w:r>
+      <w:r>
+        <w:t xml:space="preserve">(delimitador), ele informa que o comando acabou e deve ser executado.</w:t>
+      </w:r>
+    </w:p>
+    <w:p>
+      <w:pPr>
+        <w:numPr>
+          <w:ilvl w:val="0"/>
+          <w:numId w:val="1242"/>
+        </w:numPr>
+        <w:pStyle w:val="Compact"/>
+      </w:pPr>
+      <w:r>
+        <w:t xml:space="preserve">O</w:t>
+      </w:r>
+      <w:r>
+        <w:t xml:space="preserve"> </w:t>
+      </w:r>
+      <w:r>
+        <w:rPr>
+          <w:bCs/>
+          <w:b/>
+        </w:rPr>
+        <w:t xml:space="preserve">MySQL</w:t>
+      </w:r>
+      <w:r>
+        <w:t xml:space="preserve"> </w:t>
+      </w:r>
+      <w:r>
+        <w:t xml:space="preserve">é</w:t>
+      </w:r>
+      <w:r>
+        <w:t xml:space="preserve"> </w:t>
+      </w:r>
+      <w:r>
+        <w:t xml:space="preserve">“</w:t>
+      </w:r>
+      <w:r>
+        <w:rPr>
+          <w:iCs/>
+          <w:i/>
+        </w:rPr>
+        <w:t xml:space="preserve">case sensitive</w:t>
+      </w:r>
+      <w:r>
+        <w:t xml:space="preserve">”</w:t>
+      </w:r>
+      <w:r>
+        <w:t xml:space="preserve"> </w:t>
+      </w:r>
+      <w:r>
+        <w:t xml:space="preserve">no</w:t>
+      </w:r>
+      <w:r>
+        <w:t xml:space="preserve"> </w:t>
+      </w:r>
+      <w:r>
+        <w:rPr>
+          <w:bCs/>
+          <w:b/>
+        </w:rPr>
+        <w:t xml:space="preserve">LINUX</w:t>
+      </w:r>
+      <w:r>
+        <w:t xml:space="preserve">, mas no</w:t>
+      </w:r>
+      <w:r>
+        <w:t xml:space="preserve"> </w:t>
+      </w:r>
+      <w:r>
+        <w:rPr>
+          <w:bCs/>
+          <w:b/>
+        </w:rPr>
         <w:t xml:space="preserve">WINDOWS</w:t>
       </w:r>
       <w:r>
         <w:t xml:space="preserve"> </w:t>
       </w:r>
       <w:r>
+        <w:t xml:space="preserve">não é, ou seja, sensibilidade a letras maiusculas e minusculas. Depende do sistema operacional.</w:t>
+      </w:r>
+      <w:r>
+        <w:t xml:space="preserve"> </w:t>
+      </w:r>
+      <w:r>
+        <w:rPr>
+          <w:bCs/>
+          <w:b/>
+        </w:rPr>
+        <w:t xml:space="preserve">MySQL</w:t>
+      </w:r>
+      <w:r>
+        <w:t xml:space="preserve"> </w:t>
+      </w:r>
+      <w:r>
+        <w:t xml:space="preserve">acompanha o sistema operacional.</w:t>
+      </w:r>
+      <w:r>
+        <w:br/>
+      </w:r>
+    </w:p>
+    <w:p>
+      <w:pPr>
+        <w:numPr>
+          <w:ilvl w:val="1"/>
+          <w:numId w:val="1245"/>
+        </w:numPr>
+        <w:pStyle w:val="Compact"/>
+      </w:pPr>
+      <w:r>
+        <w:t xml:space="preserve">no</w:t>
+      </w:r>
+      <w:r>
+        <w:t xml:space="preserve"> </w:t>
+      </w:r>
+      <w:r>
+        <w:rPr>
+          <w:bCs/>
+          <w:b/>
+        </w:rPr>
+        <w:t xml:space="preserve">LINUX</w:t>
+      </w:r>
+      <w:r>
+        <w:t xml:space="preserve"> </w:t>
+      </w:r>
+      <w:r>
+        <w:t xml:space="preserve">faz destinção de letras maiusculas e minusculas.</w:t>
+      </w:r>
+      <w:r>
+        <w:br/>
+      </w:r>
+    </w:p>
+    <w:p>
+      <w:pPr>
+        <w:numPr>
+          <w:ilvl w:val="1"/>
+          <w:numId w:val="1245"/>
+        </w:numPr>
+        <w:pStyle w:val="Compact"/>
+      </w:pPr>
+      <w:r>
+        <w:t xml:space="preserve">no</w:t>
+      </w:r>
+      <w:r>
+        <w:t xml:space="preserve"> </w:t>
+      </w:r>
+      <w:r>
+        <w:rPr>
+          <w:bCs/>
+          <w:b/>
+        </w:rPr>
+        <w:t xml:space="preserve">WINDOWS</w:t>
+      </w:r>
+      <w:r>
+        <w:t xml:space="preserve"> </w:t>
+      </w:r>
+      <w:r>
         <w:t xml:space="preserve">não faz destinção de letras maiusculas e minusculas.</w:t>
       </w:r>
       <w:r>
@@ -28890,8 +30113,8 @@
         <w:br w:type="page"/>
       </w:r>
     </w:p>
-    <w:bookmarkEnd w:id="104"/>
-    <w:bookmarkStart w:id="106" w:name="andamento-dos-estudos"/>
+    <w:bookmarkEnd w:id="111"/>
+    <w:bookmarkStart w:id="113" w:name="andamento-dos-estudos"/>
     <w:p>
       <w:pPr>
         <w:pStyle w:val="Heading1"/>
@@ -28909,7 +30132,7 @@
         <w:t xml:space="preserve">Andamento dos Estudos</w:t>
       </w:r>
     </w:p>
-    <w:bookmarkStart w:id="105" w:name="assunto-em-andamento"/>
+    <w:bookmarkStart w:id="112" w:name="assunto-em-andamento"/>
     <w:p>
       <w:pPr>
         <w:pStyle w:val="Heading2"/>
@@ -28938,8 +30161,8 @@
         <w:br/>
       </w:r>
     </w:p>
-    <w:bookmarkEnd w:id="105"/>
-    <w:bookmarkEnd w:id="106"/>
+    <w:bookmarkEnd w:id="112"/>
+    <w:bookmarkEnd w:id="113"/>
     <w:sectPr/>
   </w:body>
 </w:document>
@@ -30976,6 +32199,33 @@
   <w:num w:numId="1236">
     <w:abstractNumId w:val="991"/>
   </w:num>
+  <w:num w:numId="1237">
+    <w:abstractNumId w:val="991"/>
+  </w:num>
+  <w:num w:numId="1238">
+    <w:abstractNumId w:val="991"/>
+  </w:num>
+  <w:num w:numId="1239">
+    <w:abstractNumId w:val="991"/>
+  </w:num>
+  <w:num w:numId="1240">
+    <w:abstractNumId w:val="991"/>
+  </w:num>
+  <w:num w:numId="1241">
+    <w:abstractNumId w:val="991"/>
+  </w:num>
+  <w:num w:numId="1242">
+    <w:abstractNumId w:val="991"/>
+  </w:num>
+  <w:num w:numId="1243">
+    <w:abstractNumId w:val="991"/>
+  </w:num>
+  <w:num w:numId="1244">
+    <w:abstractNumId w:val="991"/>
+  </w:num>
+  <w:num w:numId="1245">
+    <w:abstractNumId w:val="991"/>
+  </w:num>
 </w:numbering>
 </file>
 

</xml_diff>

<commit_message>
atualização 10/5/22 - CURSOR
</commit_message>
<xml_diff>
--- a/Readme.docx
+++ b/Readme.docx
@@ -49,7 +49,7 @@
         <w:pStyle w:val="Date"/>
       </w:pPr>
       <w:r>
-        <w:t xml:space="preserve">2022-05-09</w:t>
+        <w:t xml:space="preserve">2022-05-10</w:t>
       </w:r>
     </w:p>
     <w:sdt>
@@ -27960,7 +27960,7 @@
     </w:p>
     <w:bookmarkEnd w:id="98"/>
     <w:bookmarkEnd w:id="99"/>
-    <w:bookmarkStart w:id="110" w:name="módulo-21---cursores"/>
+    <w:bookmarkStart w:id="111" w:name="módulo-21---cursores"/>
     <w:p>
       <w:pPr>
         <w:pStyle w:val="Heading1"/>
@@ -29101,6 +29101,34 @@
         <w:pStyle w:val="Compact"/>
       </w:pPr>
       <w:r>
+        <w:t xml:space="preserve">Usado antes do</w:t>
+      </w:r>
+      <w:r>
+        <w:t xml:space="preserve"> </w:t>
+      </w:r>
+      <w:r>
+        <w:rPr>
+          <w:bCs/>
+          <w:b/>
+        </w:rPr>
+        <w:t xml:space="preserve">REPEAT</w:t>
+      </w:r>
+      <w:r>
+        <w:t xml:space="preserve">.</w:t>
+      </w:r>
+      <w:r>
+        <w:br/>
+      </w:r>
+    </w:p>
+    <w:p>
+      <w:pPr>
+        <w:numPr>
+          <w:ilvl w:val="1"/>
+          <w:numId w:val="1238"/>
+        </w:numPr>
+        <w:pStyle w:val="Compact"/>
+      </w:pPr>
+      <w:r>
         <w:t xml:space="preserve">Sintaxe:</w:t>
       </w:r>
       <w:r>
@@ -29186,6 +29214,34 @@
         <w:pStyle w:val="Compact"/>
       </w:pPr>
       <w:r>
+        <w:t xml:space="preserve">Comumente usado depois do</w:t>
+      </w:r>
+      <w:r>
+        <w:t xml:space="preserve"> </w:t>
+      </w:r>
+      <w:r>
+        <w:rPr>
+          <w:bCs/>
+          <w:b/>
+        </w:rPr>
+        <w:t xml:space="preserve">REPEAT</w:t>
+      </w:r>
+      <w:r>
+        <w:t xml:space="preserve">.</w:t>
+      </w:r>
+      <w:r>
+        <w:br/>
+      </w:r>
+    </w:p>
+    <w:p>
+      <w:pPr>
+        <w:numPr>
+          <w:ilvl w:val="1"/>
+          <w:numId w:val="1239"/>
+        </w:numPr>
+        <w:pStyle w:val="Compact"/>
+      </w:pPr>
+      <w:r>
         <w:t xml:space="preserve">Sintaxe:</w:t>
       </w:r>
       <w:r>
@@ -29520,7 +29576,7 @@
         <w:t xml:space="preserve">”</w:t>
       </w:r>
       <w:r>
-        <w:t xml:space="preserve">, sempre assim.</w:t>
+        <w:t xml:space="preserve">, sempre se repete escrito desta forma.</w:t>
       </w:r>
       <w:r>
         <w:br/>
@@ -29535,6 +29591,59 @@
         <w:pStyle w:val="Compact"/>
       </w:pPr>
       <w:r>
+        <w:t xml:space="preserve">Depois que pecorre todos os elementos, passa o valor</w:t>
+      </w:r>
+      <w:r>
+        <w:t xml:space="preserve"> </w:t>
+      </w:r>
+      <w:r>
+        <w:t xml:space="preserve">“</w:t>
+      </w:r>
+      <w:r>
+        <w:rPr>
+          <w:bCs/>
+          <w:b/>
+        </w:rPr>
+        <w:t xml:space="preserve">NOT FOUND</w:t>
+      </w:r>
+      <w:r>
+        <w:t xml:space="preserve">”</w:t>
+      </w:r>
+      <w:r>
+        <w:t xml:space="preserve"> </w:t>
+      </w:r>
+      <w:r>
+        <w:t xml:space="preserve">(não encontrado) e modifica a variavel</w:t>
+      </w:r>
+      <w:r>
+        <w:t xml:space="preserve"> </w:t>
+      </w:r>
+      <w:r>
+        <w:rPr>
+          <w:iCs/>
+          <w:i/>
+        </w:rPr>
+        <w:t xml:space="preserve">FIM</w:t>
+      </w:r>
+      <w:r>
+        <w:t xml:space="preserve"> </w:t>
+      </w:r>
+      <w:r>
+        <w:t xml:space="preserve">para valor 1.</w:t>
+      </w:r>
+      <w:r>
+        <w:br/>
+      </w:r>
+    </w:p>
+    <w:p>
+      <w:pPr>
+        <w:numPr>
+          <w:ilvl w:val="1"/>
+          <w:numId w:val="1241"/>
+        </w:numPr>
+        <w:pStyle w:val="Compact"/>
+      </w:pPr>
+      <w:r>
         <w:t xml:space="preserve">Variavel</w:t>
       </w:r>
       <w:r>
@@ -29557,8 +29666,13 @@
         <w:br/>
       </w:r>
     </w:p>
+    <w:p>
+      <w:r>
+        <w:br w:type="page"/>
+      </w:r>
+    </w:p>
     <w:bookmarkEnd w:id="105"/>
-    <w:bookmarkStart w:id="106" w:name="repeat---loop"/>
+    <w:bookmarkStart w:id="106" w:name="if"/>
     <w:p>
       <w:pPr>
         <w:pStyle w:val="Heading3"/>
@@ -29577,6 +29691,659 @@
           <w:bCs/>
           <w:b/>
         </w:rPr>
+        <w:t xml:space="preserve">IF</w:t>
+      </w:r>
+    </w:p>
+    <w:p>
+      <w:pPr>
+        <w:numPr>
+          <w:ilvl w:val="0"/>
+          <w:numId w:val="1242"/>
+        </w:numPr>
+        <w:pStyle w:val="Compact"/>
+      </w:pPr>
+      <w:r>
+        <w:rPr>
+          <w:bCs/>
+          <w:b/>
+        </w:rPr>
+        <w:t xml:space="preserve">IF</w:t>
+      </w:r>
+      <w:r>
+        <w:br/>
+      </w:r>
+    </w:p>
+    <w:p>
+      <w:pPr>
+        <w:numPr>
+          <w:ilvl w:val="1"/>
+          <w:numId w:val="1243"/>
+        </w:numPr>
+        <w:pStyle w:val="Compact"/>
+      </w:pPr>
+      <w:r>
+        <w:t xml:space="preserve">Tomador de decisão simples.</w:t>
+      </w:r>
+      <w:r>
+        <w:br/>
+      </w:r>
+    </w:p>
+    <w:p>
+      <w:pPr>
+        <w:numPr>
+          <w:ilvl w:val="1"/>
+          <w:numId w:val="1243"/>
+        </w:numPr>
+        <w:pStyle w:val="Compact"/>
+      </w:pPr>
+      <w:r>
+        <w:t xml:space="preserve">Sintaxe:</w:t>
+      </w:r>
+      <w:r>
+        <w:br/>
+      </w:r>
+      <w:r>
+        <w:rPr>
+          <w:bCs/>
+          <w:b/>
+        </w:rPr>
+        <w:t xml:space="preserve">IF</w:t>
+      </w:r>
+      <w:r>
+        <w:t xml:space="preserve"> </w:t>
+      </w:r>
+      <w:r>
+        <w:rPr>
+          <w:iCs/>
+          <w:i/>
+        </w:rPr>
+        <w:t xml:space="preserve">condição</w:t>
+      </w:r>
+      <w:r>
+        <w:t xml:space="preserve"> </w:t>
+      </w:r>
+      <w:r>
+        <w:rPr>
+          <w:bCs/>
+          <w:b/>
+        </w:rPr>
+        <w:t xml:space="preserve">THEN</w:t>
+      </w:r>
+      <w:r>
+        <w:br/>
+      </w:r>
+      <w:r>
+        <w:t xml:space="preserve">[</w:t>
+      </w:r>
+      <w:r>
+        <w:rPr>
+          <w:iCs/>
+          <w:i/>
+        </w:rPr>
+        <w:t xml:space="preserve">bloco de programação SQL</w:t>
+      </w:r>
+      <w:r>
+        <w:t xml:space="preserve">];</w:t>
+      </w:r>
+      <w:r>
+        <w:br/>
+      </w:r>
+      <w:r>
+        <w:rPr>
+          <w:bCs/>
+          <w:b/>
+        </w:rPr>
+        <w:t xml:space="preserve">END</w:t>
+      </w:r>
+      <w:r>
+        <w:t xml:space="preserve"> </w:t>
+      </w:r>
+      <w:r>
+        <w:rPr>
+          <w:bCs/>
+          <w:b/>
+        </w:rPr>
+        <w:t xml:space="preserve">IF</w:t>
+      </w:r>
+      <w:r>
+        <w:t xml:space="preserve">;</w:t>
+      </w:r>
+      <w:r>
+        <w:br/>
+      </w:r>
+    </w:p>
+    <w:p>
+      <w:pPr>
+        <w:numPr>
+          <w:ilvl w:val="0"/>
+          <w:numId w:val="1242"/>
+        </w:numPr>
+        <w:pStyle w:val="Compact"/>
+      </w:pPr>
+      <w:r>
+        <w:rPr>
+          <w:bCs/>
+          <w:b/>
+        </w:rPr>
+        <w:t xml:space="preserve">IF</w:t>
+      </w:r>
+      <w:r>
+        <w:t xml:space="preserve"> </w:t>
+      </w:r>
+      <w:r>
+        <w:t xml:space="preserve">e</w:t>
+      </w:r>
+      <w:r>
+        <w:t xml:space="preserve"> </w:t>
+      </w:r>
+      <w:r>
+        <w:rPr>
+          <w:bCs/>
+          <w:b/>
+        </w:rPr>
+        <w:t xml:space="preserve">ELSE</w:t>
+      </w:r>
+      <w:r>
+        <w:br/>
+      </w:r>
+    </w:p>
+    <w:p>
+      <w:pPr>
+        <w:numPr>
+          <w:ilvl w:val="1"/>
+          <w:numId w:val="1244"/>
+        </w:numPr>
+        <w:pStyle w:val="Compact"/>
+      </w:pPr>
+      <w:r>
+        <w:t xml:space="preserve">Caso o tomador de decisão</w:t>
+      </w:r>
+      <w:r>
+        <w:t xml:space="preserve"> </w:t>
+      </w:r>
+      <w:r>
+        <w:rPr>
+          <w:bCs/>
+          <w:b/>
+        </w:rPr>
+        <w:t xml:space="preserve">IF</w:t>
+      </w:r>
+      <w:r>
+        <w:t xml:space="preserve"> </w:t>
+      </w:r>
+      <w:r>
+        <w:t xml:space="preserve">falhe, o</w:t>
+      </w:r>
+      <w:r>
+        <w:t xml:space="preserve"> </w:t>
+      </w:r>
+      <w:r>
+        <w:rPr>
+          <w:bCs/>
+          <w:b/>
+        </w:rPr>
+        <w:t xml:space="preserve">ELSE</w:t>
+      </w:r>
+      <w:r>
+        <w:t xml:space="preserve"> </w:t>
+      </w:r>
+      <w:r>
+        <w:t xml:space="preserve">deve ser executado.</w:t>
+      </w:r>
+      <w:r>
+        <w:br/>
+      </w:r>
+    </w:p>
+    <w:p>
+      <w:pPr>
+        <w:numPr>
+          <w:ilvl w:val="1"/>
+          <w:numId w:val="1244"/>
+        </w:numPr>
+        <w:pStyle w:val="Compact"/>
+      </w:pPr>
+      <w:r>
+        <w:t xml:space="preserve">Sintaxe:</w:t>
+      </w:r>
+      <w:r>
+        <w:br/>
+      </w:r>
+      <w:r>
+        <w:rPr>
+          <w:bCs/>
+          <w:b/>
+        </w:rPr>
+        <w:t xml:space="preserve">IF</w:t>
+      </w:r>
+      <w:r>
+        <w:t xml:space="preserve"> </w:t>
+      </w:r>
+      <w:r>
+        <w:rPr>
+          <w:iCs/>
+          <w:i/>
+        </w:rPr>
+        <w:t xml:space="preserve">condição</w:t>
+      </w:r>
+      <w:r>
+        <w:t xml:space="preserve"> </w:t>
+      </w:r>
+      <w:r>
+        <w:rPr>
+          <w:bCs/>
+          <w:b/>
+        </w:rPr>
+        <w:t xml:space="preserve">THEN</w:t>
+      </w:r>
+      <w:r>
+        <w:br/>
+      </w:r>
+      <w:r>
+        <w:t xml:space="preserve">[</w:t>
+      </w:r>
+      <w:r>
+        <w:rPr>
+          <w:iCs/>
+          <w:i/>
+        </w:rPr>
+        <w:t xml:space="preserve">bloco de programação SQL</w:t>
+      </w:r>
+      <w:r>
+        <w:t xml:space="preserve">];</w:t>
+      </w:r>
+      <w:r>
+        <w:br/>
+      </w:r>
+      <w:r>
+        <w:rPr>
+          <w:bCs/>
+          <w:b/>
+        </w:rPr>
+        <w:t xml:space="preserve">ELSE</w:t>
+      </w:r>
+      <w:r>
+        <w:br/>
+      </w:r>
+      <w:r>
+        <w:t xml:space="preserve">[</w:t>
+      </w:r>
+      <w:r>
+        <w:rPr>
+          <w:iCs/>
+          <w:i/>
+        </w:rPr>
+        <w:t xml:space="preserve">bloco de programação SQL</w:t>
+      </w:r>
+      <w:r>
+        <w:t xml:space="preserve">];</w:t>
+      </w:r>
+      <w:r>
+        <w:br/>
+      </w:r>
+      <w:r>
+        <w:rPr>
+          <w:bCs/>
+          <w:b/>
+        </w:rPr>
+        <w:t xml:space="preserve">END</w:t>
+      </w:r>
+      <w:r>
+        <w:t xml:space="preserve"> </w:t>
+      </w:r>
+      <w:r>
+        <w:rPr>
+          <w:bCs/>
+          <w:b/>
+        </w:rPr>
+        <w:t xml:space="preserve">IF</w:t>
+      </w:r>
+      <w:r>
+        <w:t xml:space="preserve">;</w:t>
+      </w:r>
+      <w:r>
+        <w:br/>
+      </w:r>
+    </w:p>
+    <w:p>
+      <w:pPr>
+        <w:numPr>
+          <w:ilvl w:val="0"/>
+          <w:numId w:val="1242"/>
+        </w:numPr>
+        <w:pStyle w:val="Compact"/>
+      </w:pPr>
+      <w:r>
+        <w:rPr>
+          <w:bCs/>
+          <w:b/>
+        </w:rPr>
+        <w:t xml:space="preserve">IF</w:t>
+      </w:r>
+      <w:r>
+        <w:t xml:space="preserve">,</w:t>
+      </w:r>
+      <w:r>
+        <w:t xml:space="preserve"> </w:t>
+      </w:r>
+      <w:r>
+        <w:rPr>
+          <w:bCs/>
+          <w:b/>
+        </w:rPr>
+        <w:t xml:space="preserve">ELSEIF</w:t>
+      </w:r>
+      <w:r>
+        <w:t xml:space="preserve"> </w:t>
+      </w:r>
+      <w:r>
+        <w:t xml:space="preserve">e</w:t>
+      </w:r>
+      <w:r>
+        <w:t xml:space="preserve"> </w:t>
+      </w:r>
+      <w:r>
+        <w:rPr>
+          <w:bCs/>
+          <w:b/>
+        </w:rPr>
+        <w:t xml:space="preserve">ELSE</w:t>
+      </w:r>
+      <w:r>
+        <w:br/>
+      </w:r>
+    </w:p>
+    <w:p>
+      <w:pPr>
+        <w:numPr>
+          <w:ilvl w:val="1"/>
+          <w:numId w:val="1245"/>
+        </w:numPr>
+        <w:pStyle w:val="Compact"/>
+      </w:pPr>
+      <w:r>
+        <w:t xml:space="preserve">Varios casos de decisões (</w:t>
+      </w:r>
+      <w:r>
+        <w:rPr>
+          <w:bCs/>
+          <w:b/>
+        </w:rPr>
+        <w:t xml:space="preserve">ELSEIF</w:t>
+      </w:r>
+      <w:r>
+        <w:t xml:space="preserve">) alem do</w:t>
+      </w:r>
+      <w:r>
+        <w:t xml:space="preserve"> </w:t>
+      </w:r>
+      <w:r>
+        <w:rPr>
+          <w:bCs/>
+          <w:b/>
+        </w:rPr>
+        <w:t xml:space="preserve">IF</w:t>
+      </w:r>
+      <w:r>
+        <w:t xml:space="preserve">, caso o</w:t>
+      </w:r>
+      <w:r>
+        <w:t xml:space="preserve"> </w:t>
+      </w:r>
+      <w:r>
+        <w:rPr>
+          <w:bCs/>
+          <w:b/>
+        </w:rPr>
+        <w:t xml:space="preserve">IF</w:t>
+      </w:r>
+      <w:r>
+        <w:t xml:space="preserve"> </w:t>
+      </w:r>
+      <w:r>
+        <w:t xml:space="preserve">falhe.</w:t>
+      </w:r>
+      <w:r>
+        <w:br/>
+      </w:r>
+    </w:p>
+    <w:p>
+      <w:pPr>
+        <w:numPr>
+          <w:ilvl w:val="1"/>
+          <w:numId w:val="1245"/>
+        </w:numPr>
+        <w:pStyle w:val="Compact"/>
+      </w:pPr>
+      <w:r>
+        <w:t xml:space="preserve">Caso todos falhem (</w:t>
+      </w:r>
+      <w:r>
+        <w:rPr>
+          <w:bCs/>
+          <w:b/>
+        </w:rPr>
+        <w:t xml:space="preserve">IF</w:t>
+      </w:r>
+      <w:r>
+        <w:t xml:space="preserve"> </w:t>
+      </w:r>
+      <w:r>
+        <w:t xml:space="preserve">e</w:t>
+      </w:r>
+      <w:r>
+        <w:t xml:space="preserve"> </w:t>
+      </w:r>
+      <w:r>
+        <w:rPr>
+          <w:bCs/>
+          <w:b/>
+        </w:rPr>
+        <w:t xml:space="preserve">ELSEIF</w:t>
+      </w:r>
+      <w:r>
+        <w:t xml:space="preserve">), o</w:t>
+      </w:r>
+      <w:r>
+        <w:t xml:space="preserve"> </w:t>
+      </w:r>
+      <w:r>
+        <w:rPr>
+          <w:bCs/>
+          <w:b/>
+        </w:rPr>
+        <w:t xml:space="preserve">ELSE</w:t>
+      </w:r>
+      <w:r>
+        <w:t xml:space="preserve"> </w:t>
+      </w:r>
+      <w:r>
+        <w:t xml:space="preserve">deve ser executado.</w:t>
+      </w:r>
+      <w:r>
+        <w:br/>
+      </w:r>
+    </w:p>
+    <w:p>
+      <w:pPr>
+        <w:numPr>
+          <w:ilvl w:val="1"/>
+          <w:numId w:val="1245"/>
+        </w:numPr>
+        <w:pStyle w:val="Compact"/>
+      </w:pPr>
+      <w:r>
+        <w:t xml:space="preserve">Sintaxe:</w:t>
+      </w:r>
+      <w:r>
+        <w:br/>
+      </w:r>
+      <w:r>
+        <w:rPr>
+          <w:bCs/>
+          <w:b/>
+        </w:rPr>
+        <w:t xml:space="preserve">IF</w:t>
+      </w:r>
+      <w:r>
+        <w:t xml:space="preserve"> </w:t>
+      </w:r>
+      <w:r>
+        <w:rPr>
+          <w:iCs/>
+          <w:i/>
+        </w:rPr>
+        <w:t xml:space="preserve">condição1</w:t>
+      </w:r>
+      <w:r>
+        <w:t xml:space="preserve"> </w:t>
+      </w:r>
+      <w:r>
+        <w:rPr>
+          <w:bCs/>
+          <w:b/>
+        </w:rPr>
+        <w:t xml:space="preserve">THEN</w:t>
+      </w:r>
+      <w:r>
+        <w:br/>
+      </w:r>
+      <w:r>
+        <w:t xml:space="preserve">[</w:t>
+      </w:r>
+      <w:r>
+        <w:rPr>
+          <w:iCs/>
+          <w:i/>
+        </w:rPr>
+        <w:t xml:space="preserve">bloco de programação SQL</w:t>
+      </w:r>
+      <w:r>
+        <w:t xml:space="preserve">];</w:t>
+      </w:r>
+      <w:r>
+        <w:br/>
+      </w:r>
+      <w:r>
+        <w:rPr>
+          <w:bCs/>
+          <w:b/>
+        </w:rPr>
+        <w:t xml:space="preserve">ELSEIF</w:t>
+      </w:r>
+      <w:r>
+        <w:t xml:space="preserve"> </w:t>
+      </w:r>
+      <w:r>
+        <w:rPr>
+          <w:iCs/>
+          <w:i/>
+        </w:rPr>
+        <w:t xml:space="preserve">condição2</w:t>
+      </w:r>
+      <w:r>
+        <w:t xml:space="preserve"> </w:t>
+      </w:r>
+      <w:r>
+        <w:rPr>
+          <w:bCs/>
+          <w:b/>
+        </w:rPr>
+        <w:t xml:space="preserve">THEN</w:t>
+      </w:r>
+      <w:r>
+        <w:br/>
+      </w:r>
+      <w:r>
+        <w:t xml:space="preserve">[</w:t>
+      </w:r>
+      <w:r>
+        <w:rPr>
+          <w:iCs/>
+          <w:i/>
+        </w:rPr>
+        <w:t xml:space="preserve">bloco de programação SQL</w:t>
+      </w:r>
+      <w:r>
+        <w:t xml:space="preserve">];</w:t>
+      </w:r>
+      <w:r>
+        <w:br/>
+      </w:r>
+      <w:r>
+        <w:rPr>
+          <w:bCs/>
+          <w:b/>
+        </w:rPr>
+        <w:t xml:space="preserve">ELSE</w:t>
+      </w:r>
+      <w:r>
+        <w:br/>
+      </w:r>
+      <w:r>
+        <w:t xml:space="preserve">[</w:t>
+      </w:r>
+      <w:r>
+        <w:rPr>
+          <w:iCs/>
+          <w:i/>
+        </w:rPr>
+        <w:t xml:space="preserve">bloco de programação SQL</w:t>
+      </w:r>
+      <w:r>
+        <w:t xml:space="preserve">];</w:t>
+      </w:r>
+      <w:r>
+        <w:br/>
+      </w:r>
+      <w:r>
+        <w:rPr>
+          <w:bCs/>
+          <w:b/>
+        </w:rPr>
+        <w:t xml:space="preserve">END</w:t>
+      </w:r>
+      <w:r>
+        <w:t xml:space="preserve"> </w:t>
+      </w:r>
+      <w:r>
+        <w:rPr>
+          <w:bCs/>
+          <w:b/>
+        </w:rPr>
+        <w:t xml:space="preserve">IF</w:t>
+      </w:r>
+      <w:r>
+        <w:t xml:space="preserve">;</w:t>
+      </w:r>
+      <w:r>
+        <w:br/>
+      </w:r>
+    </w:p>
+    <w:p>
+      <w:r>
+        <w:br w:type="page"/>
+      </w:r>
+    </w:p>
+    <w:bookmarkEnd w:id="106"/>
+    <w:bookmarkStart w:id="107" w:name="repeat---loop"/>
+    <w:p>
+      <w:pPr>
+        <w:pStyle w:val="Heading3"/>
+      </w:pPr>
+      <w:r>
+        <w:rPr>
+          <w:rStyle w:val="SectionNumber"/>
+        </w:rPr>
+        <w:t xml:space="preserve">19.2.6</w:t>
+      </w:r>
+      <w:r>
+        <w:tab/>
+      </w:r>
+      <w:r>
+        <w:rPr>
+          <w:bCs/>
+          <w:b/>
+        </w:rPr>
         <w:t xml:space="preserve">REPEAT</w:t>
       </w:r>
       <w:r>
@@ -29586,8 +30353,424 @@
         <w:t xml:space="preserve">- Loop</w:t>
       </w:r>
     </w:p>
-    <w:bookmarkEnd w:id="106"/>
-    <w:bookmarkStart w:id="107" w:name="X5e6c0a20192b18905bb16100f19b6f4ae7ef5eb"/>
+    <w:p>
+      <w:pPr>
+        <w:numPr>
+          <w:ilvl w:val="0"/>
+          <w:numId w:val="1246"/>
+        </w:numPr>
+        <w:pStyle w:val="Compact"/>
+      </w:pPr>
+      <w:r>
+        <w:t xml:space="preserve">Faz um loop que se repete ate determina expressão seja verdadeira.</w:t>
+      </w:r>
+      <w:r>
+        <w:br/>
+      </w:r>
+    </w:p>
+    <w:p>
+      <w:pPr>
+        <w:numPr>
+          <w:ilvl w:val="0"/>
+          <w:numId w:val="1246"/>
+        </w:numPr>
+        <w:pStyle w:val="Compact"/>
+      </w:pPr>
+      <w:r>
+        <w:t xml:space="preserve">O uso de</w:t>
+      </w:r>
+      <w:r>
+        <w:t xml:space="preserve"> </w:t>
+      </w:r>
+      <w:r>
+        <w:rPr>
+          <w:bCs/>
+          <w:b/>
+        </w:rPr>
+        <w:t xml:space="preserve">REPEAT</w:t>
+      </w:r>
+      <w:r>
+        <w:t xml:space="preserve"> </w:t>
+      </w:r>
+      <w:r>
+        <w:t xml:space="preserve">é otimo para fazer operações (manipulação de dados), linha por linha de um determinada tabela de um banco de dados, gerando novos dados derivados.</w:t>
+      </w:r>
+      <w:r>
+        <w:br/>
+      </w:r>
+    </w:p>
+    <w:p>
+      <w:pPr>
+        <w:numPr>
+          <w:ilvl w:val="0"/>
+          <w:numId w:val="1246"/>
+        </w:numPr>
+        <w:pStyle w:val="Compact"/>
+      </w:pPr>
+      <w:r>
+        <w:t xml:space="preserve">Sintaxe:</w:t>
+      </w:r>
+      <w:r>
+        <w:br/>
+      </w:r>
+      <w:r>
+        <w:rPr>
+          <w:bCs/>
+          <w:b/>
+        </w:rPr>
+        <w:t xml:space="preserve">REPEAT</w:t>
+      </w:r>
+      <w:r>
+        <w:br/>
+      </w:r>
+      <w:r>
+        <w:t xml:space="preserve">[</w:t>
+      </w:r>
+      <w:r>
+        <w:rPr>
+          <w:iCs/>
+          <w:i/>
+        </w:rPr>
+        <w:t xml:space="preserve">bloco de programação em SQL</w:t>
+      </w:r>
+      <w:r>
+        <w:t xml:space="preserve">];</w:t>
+      </w:r>
+      <w:r>
+        <w:br/>
+      </w:r>
+      <w:r>
+        <w:rPr>
+          <w:bCs/>
+          <w:b/>
+        </w:rPr>
+        <w:t xml:space="preserve">UNTIL</w:t>
+      </w:r>
+      <w:r>
+        <w:t xml:space="preserve"> </w:t>
+      </w:r>
+      <w:r>
+        <w:rPr>
+          <w:iCs/>
+          <w:i/>
+        </w:rPr>
+        <w:t xml:space="preserve">expressão</w:t>
+      </w:r>
+      <w:r>
+        <w:br/>
+      </w:r>
+      <w:r>
+        <w:rPr>
+          <w:bCs/>
+          <w:b/>
+        </w:rPr>
+        <w:t xml:space="preserve">END</w:t>
+      </w:r>
+      <w:r>
+        <w:t xml:space="preserve"> </w:t>
+      </w:r>
+      <w:r>
+        <w:rPr>
+          <w:bCs/>
+          <w:b/>
+        </w:rPr>
+        <w:t xml:space="preserve">REPEAT</w:t>
+      </w:r>
+      <w:r>
+        <w:t xml:space="preserve">;</w:t>
+      </w:r>
+      <w:r>
+        <w:br/>
+      </w:r>
+    </w:p>
+    <w:p>
+      <w:pPr>
+        <w:numPr>
+          <w:ilvl w:val="0"/>
+          <w:numId w:val="1246"/>
+        </w:numPr>
+        <w:pStyle w:val="Compact"/>
+      </w:pPr>
+      <w:r>
+        <w:t xml:space="preserve">Observações:</w:t>
+      </w:r>
+      <w:r>
+        <w:br/>
+      </w:r>
+    </w:p>
+    <w:p>
+      <w:pPr>
+        <w:numPr>
+          <w:ilvl w:val="1"/>
+          <w:numId w:val="1247"/>
+        </w:numPr>
+        <w:pStyle w:val="Compact"/>
+      </w:pPr>
+      <w:r>
+        <w:t xml:space="preserve">O bloco de programação em SQL, pode conter o</w:t>
+      </w:r>
+      <w:r>
+        <w:t xml:space="preserve"> </w:t>
+      </w:r>
+      <w:r>
+        <w:rPr>
+          <w:bCs/>
+          <w:b/>
+        </w:rPr>
+        <w:t xml:space="preserve">FETCH</w:t>
+      </w:r>
+      <w:r>
+        <w:t xml:space="preserve"> </w:t>
+      </w:r>
+      <w:r>
+        <w:t xml:space="preserve">para percorrer um</w:t>
+      </w:r>
+      <w:r>
+        <w:t xml:space="preserve"> </w:t>
+      </w:r>
+      <w:r>
+        <w:rPr>
+          <w:bCs/>
+          <w:b/>
+        </w:rPr>
+        <w:t xml:space="preserve">CURSOR</w:t>
+      </w:r>
+      <w:r>
+        <w:t xml:space="preserve">.</w:t>
+      </w:r>
+      <w:r>
+        <w:br/>
+      </w:r>
+    </w:p>
+    <w:p>
+      <w:pPr>
+        <w:numPr>
+          <w:ilvl w:val="1"/>
+          <w:numId w:val="1247"/>
+        </w:numPr>
+        <w:pStyle w:val="Compact"/>
+      </w:pPr>
+      <w:r>
+        <w:t xml:space="preserve">Para finalizar um</w:t>
+      </w:r>
+      <w:r>
+        <w:t xml:space="preserve"> </w:t>
+      </w:r>
+      <w:r>
+        <w:rPr>
+          <w:bCs/>
+          <w:b/>
+        </w:rPr>
+        <w:t xml:space="preserve">REPEAT</w:t>
+      </w:r>
+      <w:r>
+        <w:t xml:space="preserve">, podemos programar (declarar) um</w:t>
+      </w:r>
+      <w:r>
+        <w:t xml:space="preserve"> </w:t>
+      </w:r>
+      <w:r>
+        <w:rPr>
+          <w:bCs/>
+          <w:b/>
+        </w:rPr>
+        <w:t xml:space="preserve">CONTINUE HANDLER</w:t>
+      </w:r>
+      <w:r>
+        <w:t xml:space="preserve"> </w:t>
+      </w:r>
+      <w:r>
+        <w:t xml:space="preserve">antes do loop, e substituir a</w:t>
+      </w:r>
+      <w:r>
+        <w:t xml:space="preserve"> </w:t>
+      </w:r>
+      <w:r>
+        <w:rPr>
+          <w:iCs/>
+          <w:i/>
+        </w:rPr>
+        <w:t xml:space="preserve">expressão</w:t>
+      </w:r>
+      <w:r>
+        <w:t xml:space="preserve"> </w:t>
+      </w:r>
+      <w:r>
+        <w:t xml:space="preserve">por</w:t>
+      </w:r>
+      <w:r>
+        <w:t xml:space="preserve"> </w:t>
+      </w:r>
+      <w:r>
+        <w:t xml:space="preserve">“</w:t>
+      </w:r>
+      <w:r>
+        <w:rPr>
+          <w:iCs/>
+          <w:i/>
+        </w:rPr>
+        <w:t xml:space="preserve">FIM</w:t>
+      </w:r>
+      <w:r>
+        <w:t xml:space="preserve"> </w:t>
+      </w:r>
+      <w:r>
+        <w:t xml:space="preserve">= 1</w:t>
+      </w:r>
+      <w:r>
+        <w:t xml:space="preserve">”</w:t>
+      </w:r>
+      <w:r>
+        <w:t xml:space="preserve">, para sair do loop depois que o</w:t>
+      </w:r>
+      <w:r>
+        <w:t xml:space="preserve"> </w:t>
+      </w:r>
+      <w:r>
+        <w:rPr>
+          <w:bCs/>
+          <w:b/>
+        </w:rPr>
+        <w:t xml:space="preserve">CURSOR</w:t>
+      </w:r>
+      <w:r>
+        <w:t xml:space="preserve"> </w:t>
+      </w:r>
+      <w:r>
+        <w:t xml:space="preserve">(vetor) for todo percorrido, com ajuda do</w:t>
+      </w:r>
+      <w:r>
+        <w:t xml:space="preserve"> </w:t>
+      </w:r>
+      <w:r>
+        <w:rPr>
+          <w:bCs/>
+          <w:b/>
+        </w:rPr>
+        <w:t xml:space="preserve">FETCH</w:t>
+      </w:r>
+      <w:r>
+        <w:t xml:space="preserve">.</w:t>
+      </w:r>
+      <w:r>
+        <w:br/>
+      </w:r>
+    </w:p>
+    <w:p>
+      <w:pPr>
+        <w:numPr>
+          <w:ilvl w:val="1"/>
+          <w:numId w:val="1247"/>
+        </w:numPr>
+        <w:pStyle w:val="Compact"/>
+      </w:pPr>
+      <w:r>
+        <w:t xml:space="preserve">É comum usar os comandos SQL (</w:t>
+      </w:r>
+      <w:r>
+        <w:rPr>
+          <w:bCs/>
+          <w:b/>
+        </w:rPr>
+        <w:t xml:space="preserve">INSERT</w:t>
+      </w:r>
+      <w:r>
+        <w:t xml:space="preserve">,</w:t>
+      </w:r>
+      <w:r>
+        <w:t xml:space="preserve"> </w:t>
+      </w:r>
+      <w:r>
+        <w:rPr>
+          <w:bCs/>
+          <w:b/>
+        </w:rPr>
+        <w:t xml:space="preserve">UPDATE</w:t>
+      </w:r>
+      <w:r>
+        <w:t xml:space="preserve"> </w:t>
+      </w:r>
+      <w:r>
+        <w:t xml:space="preserve">e</w:t>
+      </w:r>
+      <w:r>
+        <w:t xml:space="preserve"> </w:t>
+      </w:r>
+      <w:r>
+        <w:rPr>
+          <w:bCs/>
+          <w:b/>
+        </w:rPr>
+        <w:t xml:space="preserve">DELETE</w:t>
+      </w:r>
+      <w:r>
+        <w:t xml:space="preserve">) dentro do bloco de programação.</w:t>
+      </w:r>
+      <w:r>
+        <w:br/>
+      </w:r>
+    </w:p>
+    <w:p>
+      <w:pPr>
+        <w:numPr>
+          <w:ilvl w:val="1"/>
+          <w:numId w:val="1247"/>
+        </w:numPr>
+        <w:pStyle w:val="Compact"/>
+      </w:pPr>
+      <w:r>
+        <w:t xml:space="preserve">Em especial o</w:t>
+      </w:r>
+      <w:r>
+        <w:t xml:space="preserve"> </w:t>
+      </w:r>
+      <w:r>
+        <w:rPr>
+          <w:bCs/>
+          <w:b/>
+        </w:rPr>
+        <w:t xml:space="preserve">INSERT</w:t>
+      </w:r>
+      <w:r>
+        <w:t xml:space="preserve"> </w:t>
+      </w:r>
+      <w:r>
+        <w:t xml:space="preserve">é util para gravar os dados, novos e/ou modificados, num banco de dados.</w:t>
+      </w:r>
+      <w:r>
+        <w:br/>
+      </w:r>
+    </w:p>
+    <w:p>
+      <w:pPr>
+        <w:numPr>
+          <w:ilvl w:val="1"/>
+          <w:numId w:val="1247"/>
+        </w:numPr>
+        <w:pStyle w:val="Compact"/>
+      </w:pPr>
+      <w:r>
+        <w:t xml:space="preserve">Outro comando que se mostra util é o uso de</w:t>
+      </w:r>
+      <w:r>
+        <w:t xml:space="preserve"> </w:t>
+      </w:r>
+      <w:r>
+        <w:rPr>
+          <w:bCs/>
+          <w:b/>
+        </w:rPr>
+        <w:t xml:space="preserve">IF</w:t>
+      </w:r>
+      <w:r>
+        <w:t xml:space="preserve">.</w:t>
+      </w:r>
+      <w:r>
+        <w:br/>
+      </w:r>
+    </w:p>
+    <w:bookmarkEnd w:id="107"/>
+    <w:bookmarkStart w:id="108" w:name="X5e6c0a20192b18905bb16100f19b6f4ae7ef5eb"/>
     <w:p>
       <w:pPr>
         <w:pStyle w:val="Heading3"/>
@@ -29596,7 +30779,7 @@
         <w:rPr>
           <w:rStyle w:val="SectionNumber"/>
         </w:rPr>
-        <w:t xml:space="preserve">19.2.6</w:t>
+        <w:t xml:space="preserve">19.2.7</w:t>
       </w:r>
       <w:r>
         <w:tab/>
@@ -29632,31 +30815,274 @@
       </w:r>
     </w:p>
     <w:p>
-      <w:r>
-        <w:br w:type="page"/>
-      </w:r>
-    </w:p>
-    <w:bookmarkEnd w:id="107"/>
-    <w:bookmarkStart w:id="108" w:name="if"/>
-    <w:p>
-      <w:pPr>
-        <w:pStyle w:val="Heading3"/>
-      </w:pPr>
-      <w:r>
-        <w:rPr>
-          <w:rStyle w:val="SectionNumber"/>
-        </w:rPr>
-        <w:t xml:space="preserve">19.2.7</w:t>
-      </w:r>
-      <w:r>
-        <w:tab/>
-      </w:r>
-      <w:r>
-        <w:rPr>
-          <w:bCs/>
-          <w:b/>
-        </w:rPr>
-        <w:t xml:space="preserve">IF</w:t>
+      <w:pPr>
+        <w:numPr>
+          <w:ilvl w:val="0"/>
+          <w:numId w:val="1248"/>
+        </w:numPr>
+      </w:pPr>
+      <w:r>
+        <w:t xml:space="preserve">Funciona dentro do loop.</w:t>
+      </w:r>
+      <w:r>
+        <w:br/>
+      </w:r>
+    </w:p>
+    <w:p>
+      <w:pPr>
+        <w:numPr>
+          <w:ilvl w:val="0"/>
+          <w:numId w:val="1248"/>
+        </w:numPr>
+      </w:pPr>
+      <w:r>
+        <w:t xml:space="preserve">Chama o proximo elemento do</w:t>
+      </w:r>
+      <w:r>
+        <w:t xml:space="preserve"> </w:t>
+      </w:r>
+      <w:r>
+        <w:rPr>
+          <w:bCs/>
+          <w:b/>
+        </w:rPr>
+        <w:t xml:space="preserve">CURSOR</w:t>
+      </w:r>
+      <w:r>
+        <w:t xml:space="preserve">, começando do elemento 1.</w:t>
+      </w:r>
+      <w:r>
+        <w:br/>
+      </w:r>
+    </w:p>
+    <w:p>
+      <w:pPr>
+        <w:numPr>
+          <w:ilvl w:val="0"/>
+          <w:numId w:val="1248"/>
+        </w:numPr>
+      </w:pPr>
+      <w:r>
+        <w:t xml:space="preserve">Vai percorrendo o</w:t>
+      </w:r>
+      <w:r>
+        <w:t xml:space="preserve"> </w:t>
+      </w:r>
+      <w:r>
+        <w:rPr>
+          <w:bCs/>
+          <w:b/>
+        </w:rPr>
+        <w:t xml:space="preserve">CURSOR</w:t>
+      </w:r>
+      <w:r>
+        <w:t xml:space="preserve"> </w:t>
+      </w:r>
+      <w:r>
+        <w:t xml:space="preserve">a cada loop, 1 elemento do</w:t>
+      </w:r>
+      <w:r>
+        <w:t xml:space="preserve"> </w:t>
+      </w:r>
+      <w:r>
+        <w:rPr>
+          <w:bCs/>
+          <w:b/>
+        </w:rPr>
+        <w:t xml:space="preserve">CURSOR</w:t>
+      </w:r>
+      <w:r>
+        <w:t xml:space="preserve"> </w:t>
+      </w:r>
+      <w:r>
+        <w:t xml:space="preserve">por loop.</w:t>
+      </w:r>
+      <w:r>
+        <w:br/>
+      </w:r>
+    </w:p>
+    <w:p>
+      <w:pPr>
+        <w:numPr>
+          <w:ilvl w:val="0"/>
+          <w:numId w:val="1248"/>
+        </w:numPr>
+      </w:pPr>
+      <w:r>
+        <w:t xml:space="preserve">Sintaxe:</w:t>
+      </w:r>
+      <w:r>
+        <w:br/>
+      </w:r>
+      <w:r>
+        <w:rPr>
+          <w:bCs/>
+          <w:b/>
+        </w:rPr>
+        <w:t xml:space="preserve">FETCH</w:t>
+      </w:r>
+      <w:r>
+        <w:t xml:space="preserve"> </w:t>
+      </w:r>
+      <w:r>
+        <w:rPr>
+          <w:iCs/>
+          <w:i/>
+        </w:rPr>
+        <w:t xml:space="preserve">nome_da_variavel_CURSOR</w:t>
+      </w:r>
+      <w:r>
+        <w:t xml:space="preserve"> </w:t>
+      </w:r>
+      <w:r>
+        <w:rPr>
+          <w:bCs/>
+          <w:b/>
+        </w:rPr>
+        <w:t xml:space="preserve">INTO</w:t>
+      </w:r>
+      <w:r>
+        <w:t xml:space="preserve"> </w:t>
+      </w:r>
+      <w:r>
+        <w:rPr>
+          <w:iCs/>
+          <w:i/>
+        </w:rPr>
+        <w:t xml:space="preserve">variavel1</w:t>
+      </w:r>
+      <w:r>
+        <w:t xml:space="preserve">,</w:t>
+      </w:r>
+      <w:r>
+        <w:t xml:space="preserve"> </w:t>
+      </w:r>
+      <w:r>
+        <w:rPr>
+          <w:iCs/>
+          <w:i/>
+        </w:rPr>
+        <w:t xml:space="preserve">variavel2</w:t>
+      </w:r>
+      <w:r>
+        <w:t xml:space="preserve">, …;</w:t>
+      </w:r>
+      <w:r>
+        <w:br/>
+      </w:r>
+    </w:p>
+    <w:p>
+      <w:pPr>
+        <w:numPr>
+          <w:ilvl w:val="0"/>
+          <w:numId w:val="1248"/>
+        </w:numPr>
+      </w:pPr>
+      <w:r>
+        <w:t xml:space="preserve">Observações:</w:t>
+      </w:r>
+    </w:p>
+    <w:p>
+      <w:pPr>
+        <w:numPr>
+          <w:ilvl w:val="1"/>
+          <w:numId w:val="1249"/>
+        </w:numPr>
+        <w:pStyle w:val="Compact"/>
+      </w:pPr>
+      <w:r>
+        <w:t xml:space="preserve">As variaveis devem estar previamente declaradas.</w:t>
+      </w:r>
+      <w:r>
+        <w:br/>
+      </w:r>
+    </w:p>
+    <w:p>
+      <w:pPr>
+        <w:numPr>
+          <w:ilvl w:val="1"/>
+          <w:numId w:val="1249"/>
+        </w:numPr>
+        <w:pStyle w:val="Compact"/>
+      </w:pPr>
+      <w:r>
+        <w:t xml:space="preserve">O</w:t>
+      </w:r>
+      <w:r>
+        <w:t xml:space="preserve"> </w:t>
+      </w:r>
+      <w:r>
+        <w:rPr>
+          <w:bCs/>
+          <w:b/>
+        </w:rPr>
+        <w:t xml:space="preserve">FETCH</w:t>
+      </w:r>
+      <w:r>
+        <w:t xml:space="preserve"> </w:t>
+      </w:r>
+      <w:r>
+        <w:t xml:space="preserve">adiciona o valor dos campos do elemento do</w:t>
+      </w:r>
+      <w:r>
+        <w:t xml:space="preserve"> </w:t>
+      </w:r>
+      <w:r>
+        <w:rPr>
+          <w:bCs/>
+          <w:b/>
+        </w:rPr>
+        <w:t xml:space="preserve">CURSOR</w:t>
+      </w:r>
+      <w:r>
+        <w:t xml:space="preserve"> </w:t>
+      </w:r>
+      <w:r>
+        <w:t xml:space="preserve">em cada variavel, na ordem em que os campos foram chamados na declaração do</w:t>
+      </w:r>
+      <w:r>
+        <w:t xml:space="preserve"> </w:t>
+      </w:r>
+      <w:r>
+        <w:rPr>
+          <w:bCs/>
+          <w:b/>
+        </w:rPr>
+        <w:t xml:space="preserve">CURSOR</w:t>
+      </w:r>
+      <w:r>
+        <w:t xml:space="preserve">.</w:t>
+      </w:r>
+      <w:r>
+        <w:br/>
+      </w:r>
+    </w:p>
+    <w:p>
+      <w:pPr>
+        <w:numPr>
+          <w:ilvl w:val="1"/>
+          <w:numId w:val="1249"/>
+        </w:numPr>
+        <w:pStyle w:val="Compact"/>
+      </w:pPr>
+      <w:r>
+        <w:t xml:space="preserve">Apartir do</w:t>
+      </w:r>
+      <w:r>
+        <w:t xml:space="preserve"> </w:t>
+      </w:r>
+      <w:r>
+        <w:rPr>
+          <w:bCs/>
+          <w:b/>
+        </w:rPr>
+        <w:t xml:space="preserve">FETCH</w:t>
+      </w:r>
+      <w:r>
+        <w:t xml:space="preserve">, pode-se trabalhar com as variaveis pois elas vão estar com o valor de cada campo, de cada linha de registro a cada looping.</w:t>
+      </w:r>
+      <w:r>
+        <w:br/>
       </w:r>
     </w:p>
     <w:p>
@@ -29666,8 +31092,1533 @@
     </w:p>
     <w:bookmarkEnd w:id="108"/>
     <w:bookmarkEnd w:id="109"/>
+    <w:bookmarkStart w:id="110" w:name="juntando-tudo---cursor"/>
+    <w:p>
+      <w:pPr>
+        <w:pStyle w:val="Heading2"/>
+      </w:pPr>
+      <w:r>
+        <w:rPr>
+          <w:rStyle w:val="SectionNumber"/>
+        </w:rPr>
+        <w:t xml:space="preserve">19.3</w:t>
+      </w:r>
+      <w:r>
+        <w:tab/>
+      </w:r>
+      <w:r>
+        <w:t xml:space="preserve">Juntando tudo -</w:t>
+      </w:r>
+      <w:r>
+        <w:t xml:space="preserve"> </w:t>
+      </w:r>
+      <w:r>
+        <w:rPr>
+          <w:bCs/>
+          <w:b/>
+        </w:rPr>
+        <w:t xml:space="preserve">CURSOR</w:t>
+      </w:r>
+    </w:p>
+    <w:p>
+      <w:pPr>
+        <w:numPr>
+          <w:ilvl w:val="0"/>
+          <w:numId w:val="1250"/>
+        </w:numPr>
+        <w:pStyle w:val="Compact"/>
+      </w:pPr>
+      <w:r>
+        <w:rPr>
+          <w:bCs/>
+          <w:b/>
+        </w:rPr>
+        <w:t xml:space="preserve">CURSOR</w:t>
+      </w:r>
+      <w:r>
+        <w:t xml:space="preserve">, assim como vetores, são usados para guardar registros para percorrer um terminado tabela de banco de dados.</w:t>
+      </w:r>
+      <w:r>
+        <w:br/>
+      </w:r>
+    </w:p>
+    <w:p>
+      <w:pPr>
+        <w:numPr>
+          <w:ilvl w:val="0"/>
+          <w:numId w:val="1250"/>
+        </w:numPr>
+        <w:pStyle w:val="Compact"/>
+      </w:pPr>
+      <w:r>
+        <w:t xml:space="preserve">Lembrando que</w:t>
+      </w:r>
+      <w:r>
+        <w:t xml:space="preserve"> </w:t>
+      </w:r>
+      <w:r>
+        <w:rPr>
+          <w:bCs/>
+          <w:b/>
+        </w:rPr>
+        <w:t xml:space="preserve">CURSOR</w:t>
+      </w:r>
+      <w:r>
+        <w:t xml:space="preserve"> </w:t>
+      </w:r>
+      <w:r>
+        <w:t xml:space="preserve">é normalmente usado dentro de</w:t>
+      </w:r>
+      <w:r>
+        <w:t xml:space="preserve"> </w:t>
+      </w:r>
+      <w:r>
+        <w:rPr>
+          <w:bCs/>
+          <w:b/>
+        </w:rPr>
+        <w:t xml:space="preserve">PROCEDURE</w:t>
+      </w:r>
+      <w:r>
+        <w:t xml:space="preserve">.</w:t>
+      </w:r>
+      <w:r>
+        <w:br/>
+      </w:r>
+    </w:p>
+    <w:p>
+      <w:pPr>
+        <w:numPr>
+          <w:ilvl w:val="0"/>
+          <w:numId w:val="1250"/>
+        </w:numPr>
+        <w:pStyle w:val="Compact"/>
+      </w:pPr>
+      <w:r>
+        <w:t xml:space="preserve">Por conta disso, lembrando de mudar o</w:t>
+      </w:r>
+      <w:r>
+        <w:t xml:space="preserve"> </w:t>
+      </w:r>
+      <w:r>
+        <w:rPr>
+          <w:bCs/>
+          <w:b/>
+        </w:rPr>
+        <w:t xml:space="preserve">DELIMITER</w:t>
+      </w:r>
+      <w:r>
+        <w:t xml:space="preserve"> </w:t>
+      </w:r>
+      <w:r>
+        <w:t xml:space="preserve">antes e depois do</w:t>
+      </w:r>
+      <w:r>
+        <w:t xml:space="preserve"> </w:t>
+      </w:r>
+      <w:r>
+        <w:rPr>
+          <w:bCs/>
+          <w:b/>
+        </w:rPr>
+        <w:t xml:space="preserve">PROCEDURE</w:t>
+      </w:r>
+      <w:r>
+        <w:t xml:space="preserve">.</w:t>
+      </w:r>
+      <w:r>
+        <w:br/>
+      </w:r>
+    </w:p>
+    <w:p>
+      <w:pPr>
+        <w:numPr>
+          <w:ilvl w:val="0"/>
+          <w:numId w:val="1250"/>
+        </w:numPr>
+        <w:pStyle w:val="Compact"/>
+      </w:pPr>
+      <w:r>
+        <w:t xml:space="preserve">Para chamar o</w:t>
+      </w:r>
+      <w:r>
+        <w:t xml:space="preserve"> </w:t>
+      </w:r>
+      <w:r>
+        <w:rPr>
+          <w:bCs/>
+          <w:b/>
+        </w:rPr>
+        <w:t xml:space="preserve">PROCEDURE</w:t>
+      </w:r>
+      <w:r>
+        <w:t xml:space="preserve">, utilizar o</w:t>
+      </w:r>
+      <w:r>
+        <w:t xml:space="preserve"> </w:t>
+      </w:r>
+      <w:r>
+        <w:rPr>
+          <w:bCs/>
+          <w:b/>
+        </w:rPr>
+        <w:t xml:space="preserve">CALL</w:t>
+      </w:r>
+      <w:r>
+        <w:t xml:space="preserve">.</w:t>
+      </w:r>
+      <w:r>
+        <w:br/>
+      </w:r>
+    </w:p>
+    <w:p>
+      <w:pPr>
+        <w:numPr>
+          <w:ilvl w:val="0"/>
+          <w:numId w:val="1250"/>
+        </w:numPr>
+        <w:pStyle w:val="Compact"/>
+      </w:pPr>
+      <w:r>
+        <w:t xml:space="preserve">Juntando tudo que foi estudado para</w:t>
+      </w:r>
+      <w:r>
+        <w:t xml:space="preserve"> </w:t>
+      </w:r>
+      <w:r>
+        <w:rPr>
+          <w:bCs/>
+          <w:b/>
+        </w:rPr>
+        <w:t xml:space="preserve">CURSOR</w:t>
+      </w:r>
+      <w:r>
+        <w:t xml:space="preserve">:</w:t>
+      </w:r>
+      <w:r>
+        <w:br/>
+      </w:r>
+    </w:p>
+    <w:p>
+      <w:pPr>
+        <w:numPr>
+          <w:ilvl w:val="1"/>
+          <w:numId w:val="1251"/>
+        </w:numPr>
+        <w:pStyle w:val="Compact"/>
+      </w:pPr>
+      <w:r>
+        <w:rPr>
+          <w:bCs/>
+          <w:b/>
+        </w:rPr>
+        <w:t xml:space="preserve">DECLARE</w:t>
+      </w:r>
+      <w:r>
+        <w:br/>
+      </w:r>
+    </w:p>
+    <w:p>
+      <w:pPr>
+        <w:numPr>
+          <w:ilvl w:val="1"/>
+          <w:numId w:val="1251"/>
+        </w:numPr>
+        <w:pStyle w:val="Compact"/>
+      </w:pPr>
+      <w:r>
+        <w:rPr>
+          <w:bCs/>
+          <w:b/>
+        </w:rPr>
+        <w:t xml:space="preserve">DECLARE</w:t>
+      </w:r>
+      <w:r>
+        <w:t xml:space="preserve"> </w:t>
+      </w:r>
+      <w:r>
+        <w:rPr>
+          <w:bCs/>
+          <w:b/>
+        </w:rPr>
+        <w:t xml:space="preserve">CURSOR</w:t>
+      </w:r>
+      <w:r>
+        <w:br/>
+      </w:r>
+    </w:p>
+    <w:p>
+      <w:pPr>
+        <w:numPr>
+          <w:ilvl w:val="1"/>
+          <w:numId w:val="1251"/>
+        </w:numPr>
+        <w:pStyle w:val="Compact"/>
+      </w:pPr>
+      <w:r>
+        <w:rPr>
+          <w:bCs/>
+          <w:b/>
+        </w:rPr>
+        <w:t xml:space="preserve">OPEN</w:t>
+      </w:r>
+      <w:r>
+        <w:t xml:space="preserve"> </w:t>
+      </w:r>
+      <w:r>
+        <w:t xml:space="preserve">e</w:t>
+      </w:r>
+      <w:r>
+        <w:t xml:space="preserve"> </w:t>
+      </w:r>
+      <w:r>
+        <w:rPr>
+          <w:bCs/>
+          <w:b/>
+        </w:rPr>
+        <w:t xml:space="preserve">CLOSE</w:t>
+      </w:r>
+      <w:r>
+        <w:br/>
+      </w:r>
+    </w:p>
+    <w:p>
+      <w:pPr>
+        <w:numPr>
+          <w:ilvl w:val="1"/>
+          <w:numId w:val="1251"/>
+        </w:numPr>
+        <w:pStyle w:val="Compact"/>
+      </w:pPr>
+      <w:r>
+        <w:rPr>
+          <w:bCs/>
+          <w:b/>
+        </w:rPr>
+        <w:t xml:space="preserve">CONTINUE</w:t>
+      </w:r>
+      <w:r>
+        <w:t xml:space="preserve"> </w:t>
+      </w:r>
+      <w:r>
+        <w:rPr>
+          <w:bCs/>
+          <w:b/>
+        </w:rPr>
+        <w:t xml:space="preserve">HANDLER</w:t>
+      </w:r>
+      <w:r>
+        <w:br/>
+      </w:r>
+    </w:p>
+    <w:p>
+      <w:pPr>
+        <w:numPr>
+          <w:ilvl w:val="1"/>
+          <w:numId w:val="1251"/>
+        </w:numPr>
+        <w:pStyle w:val="Compact"/>
+      </w:pPr>
+      <w:r>
+        <w:rPr>
+          <w:bCs/>
+          <w:b/>
+        </w:rPr>
+        <w:t xml:space="preserve">REPEAT</w:t>
+      </w:r>
+      <w:r>
+        <w:br/>
+      </w:r>
+    </w:p>
+    <w:p>
+      <w:pPr>
+        <w:numPr>
+          <w:ilvl w:val="1"/>
+          <w:numId w:val="1251"/>
+        </w:numPr>
+        <w:pStyle w:val="Compact"/>
+      </w:pPr>
+      <w:r>
+        <w:rPr>
+          <w:bCs/>
+          <w:b/>
+        </w:rPr>
+        <w:t xml:space="preserve">FETCH</w:t>
+      </w:r>
+      <w:r>
+        <w:br/>
+      </w:r>
+    </w:p>
+    <w:p>
+      <w:r>
+        <w:br w:type="page"/>
+      </w:r>
+    </w:p>
+    <w:p>
+      <w:pPr>
+        <w:numPr>
+          <w:ilvl w:val="0"/>
+          <w:numId w:val="1252"/>
+        </w:numPr>
+      </w:pPr>
+      <w:r>
+        <w:t xml:space="preserve">Sintaxe:</w:t>
+      </w:r>
+      <w:r>
+        <w:br/>
+      </w:r>
+      <w:r>
+        <w:rPr>
+          <w:bCs/>
+          <w:b/>
+        </w:rPr>
+        <w:t xml:space="preserve">DELIMITER</w:t>
+      </w:r>
+      <w:r>
+        <w:t xml:space="preserve"> </w:t>
+      </w:r>
+      <w:r>
+        <w:t xml:space="preserve">#</w:t>
+      </w:r>
+      <w:r>
+        <w:br/>
+      </w:r>
+      <w:r>
+        <w:rPr>
+          <w:bCs/>
+          <w:b/>
+        </w:rPr>
+        <w:t xml:space="preserve">CREATE</w:t>
+      </w:r>
+      <w:r>
+        <w:t xml:space="preserve"> </w:t>
+      </w:r>
+      <w:r>
+        <w:rPr>
+          <w:bCs/>
+          <w:b/>
+        </w:rPr>
+        <w:t xml:space="preserve">PROCEDURE</w:t>
+      </w:r>
+      <w:r>
+        <w:t xml:space="preserve"> </w:t>
+      </w:r>
+      <w:r>
+        <w:rPr>
+          <w:iCs/>
+          <w:i/>
+        </w:rPr>
+        <w:t xml:space="preserve">nome_do_procedure</w:t>
+      </w:r>
+      <w:r>
+        <w:t xml:space="preserve">()</w:t>
+      </w:r>
+      <w:r>
+        <w:br/>
+      </w:r>
+      <w:r>
+        <w:rPr>
+          <w:bCs/>
+          <w:b/>
+        </w:rPr>
+        <w:t xml:space="preserve">BEGIN</w:t>
+      </w:r>
+      <w:r>
+        <w:br/>
+      </w:r>
+      <w:r>
+        <w:rPr>
+          <w:bCs/>
+          <w:b/>
+        </w:rPr>
+        <w:t xml:space="preserve">DECLARE</w:t>
+      </w:r>
+      <w:r>
+        <w:t xml:space="preserve"> </w:t>
+      </w:r>
+      <w:r>
+        <w:rPr>
+          <w:iCs/>
+          <w:i/>
+        </w:rPr>
+        <w:t xml:space="preserve">FIM</w:t>
+      </w:r>
+      <w:r>
+        <w:t xml:space="preserve"> </w:t>
+      </w:r>
+      <w:r>
+        <w:rPr>
+          <w:bCs/>
+          <w:b/>
+        </w:rPr>
+        <w:t xml:space="preserve">INT</w:t>
+      </w:r>
+      <w:r>
+        <w:t xml:space="preserve"> </w:t>
+      </w:r>
+      <w:r>
+        <w:rPr>
+          <w:bCs/>
+          <w:b/>
+        </w:rPr>
+        <w:t xml:space="preserve">DEFAULT</w:t>
+      </w:r>
+      <w:r>
+        <w:t xml:space="preserve"> </w:t>
+      </w:r>
+      <w:r>
+        <w:t xml:space="preserve">0;</w:t>
+      </w:r>
+      <w:r>
+        <w:br/>
+      </w:r>
+      <w:r>
+        <w:rPr>
+          <w:bCs/>
+          <w:b/>
+        </w:rPr>
+        <w:t xml:space="preserve">DECLARE</w:t>
+      </w:r>
+      <w:r>
+        <w:t xml:space="preserve"> </w:t>
+      </w:r>
+      <w:r>
+        <w:rPr>
+          <w:iCs/>
+          <w:i/>
+        </w:rPr>
+        <w:t xml:space="preserve">variavel1</w:t>
+      </w:r>
+      <w:r>
+        <w:t xml:space="preserve">,</w:t>
+      </w:r>
+      <w:r>
+        <w:t xml:space="preserve"> </w:t>
+      </w:r>
+      <w:r>
+        <w:rPr>
+          <w:iCs/>
+          <w:i/>
+        </w:rPr>
+        <w:t xml:space="preserve">variavel2</w:t>
+      </w:r>
+      <w:r>
+        <w:t xml:space="preserve">, …,</w:t>
+      </w:r>
+      <w:r>
+        <w:t xml:space="preserve"> </w:t>
+      </w:r>
+      <w:r>
+        <w:rPr>
+          <w:iCs/>
+          <w:i/>
+        </w:rPr>
+        <w:t xml:space="preserve">variaveln</w:t>
+      </w:r>
+      <w:r>
+        <w:t xml:space="preserve"> </w:t>
+      </w:r>
+      <w:r>
+        <w:rPr>
+          <w:bCs/>
+          <w:b/>
+        </w:rPr>
+        <w:t xml:space="preserve">INT</w:t>
+      </w:r>
+      <w:r>
+        <w:t xml:space="preserve">;</w:t>
+      </w:r>
+      <w:r>
+        <w:br/>
+      </w:r>
+      <w:r>
+        <w:rPr>
+          <w:bCs/>
+          <w:b/>
+        </w:rPr>
+        <w:t xml:space="preserve">DECLARE</w:t>
+      </w:r>
+      <w:r>
+        <w:t xml:space="preserve"> </w:t>
+      </w:r>
+      <w:r>
+        <w:rPr>
+          <w:iCs/>
+          <w:i/>
+        </w:rPr>
+        <w:t xml:space="preserve">variavel_nome</w:t>
+      </w:r>
+      <w:r>
+        <w:t xml:space="preserve"> </w:t>
+      </w:r>
+      <w:r>
+        <w:rPr>
+          <w:bCs/>
+          <w:b/>
+        </w:rPr>
+        <w:t xml:space="preserve">VARCHAR(50)</w:t>
+      </w:r>
+      <w:r>
+        <w:t xml:space="preserve">;</w:t>
+      </w:r>
+      <w:r>
+        <w:br/>
+      </w:r>
+      <w:r>
+        <w:rPr>
+          <w:bCs/>
+          <w:b/>
+        </w:rPr>
+        <w:t xml:space="preserve">DECLARE</w:t>
+      </w:r>
+      <w:r>
+        <w:t xml:space="preserve"> </w:t>
+      </w:r>
+      <w:r>
+        <w:rPr>
+          <w:iCs/>
+          <w:i/>
+        </w:rPr>
+        <w:t xml:space="preserve">variavel_nome_do_cursor</w:t>
+      </w:r>
+      <w:r>
+        <w:t xml:space="preserve"> </w:t>
+      </w:r>
+      <w:r>
+        <w:rPr>
+          <w:bCs/>
+          <w:b/>
+        </w:rPr>
+        <w:t xml:space="preserve">CURSOR</w:t>
+      </w:r>
+      <w:r>
+        <w:t xml:space="preserve"> </w:t>
+      </w:r>
+      <w:r>
+        <w:rPr>
+          <w:bCs/>
+          <w:b/>
+        </w:rPr>
+        <w:t xml:space="preserve">FOR</w:t>
+      </w:r>
+      <w:r>
+        <w:t xml:space="preserve"> </w:t>
+      </w:r>
+      <w:r>
+        <w:t xml:space="preserve">(</w:t>
+      </w:r>
+      <w:r>
+        <w:br/>
+      </w:r>
+      <w:r>
+        <w:rPr>
+          <w:bCs/>
+          <w:b/>
+        </w:rPr>
+        <w:t xml:space="preserve">SELECT</w:t>
+      </w:r>
+      <w:r>
+        <w:br/>
+      </w:r>
+      <w:r>
+        <w:rPr>
+          <w:iCs/>
+          <w:i/>
+        </w:rPr>
+        <w:t xml:space="preserve">coluna1</w:t>
+      </w:r>
+      <w:r>
+        <w:t xml:space="preserve">,</w:t>
+      </w:r>
+      <w:r>
+        <w:br/>
+      </w:r>
+      <w:r>
+        <w:rPr>
+          <w:iCs/>
+          <w:i/>
+        </w:rPr>
+        <w:t xml:space="preserve">coluna2</w:t>
+      </w:r>
+      <w:r>
+        <w:t xml:space="preserve">,</w:t>
+      </w:r>
+      <w:r>
+        <w:br/>
+      </w:r>
+      <w:r>
+        <w:rPr>
+          <w:iCs/>
+          <w:i/>
+        </w:rPr>
+        <w:t xml:space="preserve">coluna3</w:t>
+      </w:r>
+      <w:r>
+        <w:t xml:space="preserve">,</w:t>
+      </w:r>
+      <w:r>
+        <w:br/>
+      </w:r>
+      <w:r>
+        <w:rPr>
+          <w:iCs/>
+          <w:i/>
+        </w:rPr>
+        <w:t xml:space="preserve">coluna4</w:t>
+      </w:r>
+      <w:r>
+        <w:t xml:space="preserve">,</w:t>
+      </w:r>
+      <w:r>
+        <w:br/>
+      </w:r>
+      <w:r>
+        <w:rPr>
+          <w:iCs/>
+          <w:i/>
+        </w:rPr>
+        <w:t xml:space="preserve">coluna5</w:t>
+      </w:r>
+      <w:r>
+        <w:br/>
+      </w:r>
+      <w:r>
+        <w:rPr>
+          <w:bCs/>
+          <w:b/>
+        </w:rPr>
+        <w:t xml:space="preserve">FROM</w:t>
+      </w:r>
+      <w:r>
+        <w:t xml:space="preserve"> </w:t>
+      </w:r>
+      <w:r>
+        <w:rPr>
+          <w:iCs/>
+          <w:i/>
+        </w:rPr>
+        <w:t xml:space="preserve">tabela</w:t>
+      </w:r>
+      <w:r>
+        <w:br/>
+      </w:r>
+      <w:r>
+        <w:t xml:space="preserve">);</w:t>
+      </w:r>
+      <w:r>
+        <w:br/>
+      </w:r>
+      <w:r>
+        <w:rPr>
+          <w:bCs/>
+          <w:b/>
+        </w:rPr>
+        <w:t xml:space="preserve">DECLARE</w:t>
+      </w:r>
+      <w:r>
+        <w:t xml:space="preserve"> </w:t>
+      </w:r>
+      <w:r>
+        <w:rPr>
+          <w:bCs/>
+          <w:b/>
+        </w:rPr>
+        <w:t xml:space="preserve">CONTINUE</w:t>
+      </w:r>
+      <w:r>
+        <w:t xml:space="preserve"> </w:t>
+      </w:r>
+      <w:r>
+        <w:rPr>
+          <w:bCs/>
+          <w:b/>
+        </w:rPr>
+        <w:t xml:space="preserve">HANDLER</w:t>
+      </w:r>
+      <w:r>
+        <w:t xml:space="preserve"> </w:t>
+      </w:r>
+      <w:r>
+        <w:rPr>
+          <w:bCs/>
+          <w:b/>
+        </w:rPr>
+        <w:t xml:space="preserve">FOR</w:t>
+      </w:r>
+      <w:r>
+        <w:t xml:space="preserve"> </w:t>
+      </w:r>
+      <w:r>
+        <w:rPr>
+          <w:bCs/>
+          <w:b/>
+        </w:rPr>
+        <w:t xml:space="preserve">NOT</w:t>
+      </w:r>
+      <w:r>
+        <w:t xml:space="preserve"> </w:t>
+      </w:r>
+      <w:r>
+        <w:rPr>
+          <w:bCs/>
+          <w:b/>
+        </w:rPr>
+        <w:t xml:space="preserve">FOUND</w:t>
+      </w:r>
+      <w:r>
+        <w:t xml:space="preserve"> </w:t>
+      </w:r>
+      <w:r>
+        <w:rPr>
+          <w:bCs/>
+          <w:b/>
+        </w:rPr>
+        <w:t xml:space="preserve">SET</w:t>
+      </w:r>
+      <w:r>
+        <w:t xml:space="preserve"> </w:t>
+      </w:r>
+      <w:r>
+        <w:rPr>
+          <w:iCs/>
+          <w:i/>
+        </w:rPr>
+        <w:t xml:space="preserve">FIM</w:t>
+      </w:r>
+      <w:r>
+        <w:t xml:space="preserve"> </w:t>
+      </w:r>
+      <w:r>
+        <w:t xml:space="preserve">= 1;</w:t>
+      </w:r>
+      <w:r>
+        <w:br/>
+      </w:r>
+      <w:r>
+        <w:rPr>
+          <w:bCs/>
+          <w:b/>
+        </w:rPr>
+        <w:t xml:space="preserve">OPEN</w:t>
+      </w:r>
+      <w:r>
+        <w:t xml:space="preserve"> </w:t>
+      </w:r>
+      <w:r>
+        <w:rPr>
+          <w:iCs/>
+          <w:i/>
+        </w:rPr>
+        <w:t xml:space="preserve">variavel_nome_do_cursor</w:t>
+      </w:r>
+      <w:r>
+        <w:t xml:space="preserve">;</w:t>
+      </w:r>
+      <w:r>
+        <w:br/>
+      </w:r>
+      <w:r>
+        <w:rPr>
+          <w:bCs/>
+          <w:b/>
+        </w:rPr>
+        <w:t xml:space="preserve">REPEAT</w:t>
+      </w:r>
+      <w:r>
+        <w:br/>
+      </w:r>
+      <w:r>
+        <w:rPr>
+          <w:bCs/>
+          <w:b/>
+        </w:rPr>
+        <w:t xml:space="preserve">FETCH</w:t>
+      </w:r>
+      <w:r>
+        <w:t xml:space="preserve"> </w:t>
+      </w:r>
+      <w:r>
+        <w:rPr>
+          <w:iCs/>
+          <w:i/>
+        </w:rPr>
+        <w:t xml:space="preserve">variavel_nome_do_cursor</w:t>
+      </w:r>
+      <w:r>
+        <w:t xml:space="preserve"> </w:t>
+      </w:r>
+      <w:r>
+        <w:rPr>
+          <w:bCs/>
+          <w:b/>
+        </w:rPr>
+        <w:t xml:space="preserve">INTO</w:t>
+      </w:r>
+      <w:r>
+        <w:t xml:space="preserve"> </w:t>
+      </w:r>
+      <w:r>
+        <w:rPr>
+          <w:iCs/>
+          <w:i/>
+        </w:rPr>
+        <w:t xml:space="preserve">variavel1</w:t>
+      </w:r>
+      <w:r>
+        <w:t xml:space="preserve">,</w:t>
+      </w:r>
+      <w:r>
+        <w:t xml:space="preserve"> </w:t>
+      </w:r>
+      <w:r>
+        <w:rPr>
+          <w:iCs/>
+          <w:i/>
+        </w:rPr>
+        <w:t xml:space="preserve">variavel_nome</w:t>
+      </w:r>
+      <w:r>
+        <w:t xml:space="preserve">,</w:t>
+      </w:r>
+      <w:r>
+        <w:t xml:space="preserve"> </w:t>
+      </w:r>
+      <w:r>
+        <w:rPr>
+          <w:iCs/>
+          <w:i/>
+        </w:rPr>
+        <w:t xml:space="preserve">variavel2</w:t>
+      </w:r>
+      <w:r>
+        <w:t xml:space="preserve">,</w:t>
+      </w:r>
+      <w:r>
+        <w:t xml:space="preserve"> </w:t>
+      </w:r>
+      <w:r>
+        <w:rPr>
+          <w:iCs/>
+          <w:i/>
+        </w:rPr>
+        <w:t xml:space="preserve">variavel3</w:t>
+      </w:r>
+      <w:r>
+        <w:t xml:space="preserve">,</w:t>
+      </w:r>
+      <w:r>
+        <w:t xml:space="preserve"> </w:t>
+      </w:r>
+      <w:r>
+        <w:rPr>
+          <w:iCs/>
+          <w:i/>
+        </w:rPr>
+        <w:t xml:space="preserve">varivael4</w:t>
+      </w:r>
+      <w:r>
+        <w:t xml:space="preserve">;</w:t>
+      </w:r>
+      <w:r>
+        <w:br/>
+      </w:r>
+      <w:r>
+        <w:rPr>
+          <w:bCs/>
+          <w:b/>
+        </w:rPr>
+        <w:t xml:space="preserve">IF</w:t>
+      </w:r>
+      <w:r>
+        <w:t xml:space="preserve"> </w:t>
+      </w:r>
+      <w:r>
+        <w:rPr>
+          <w:bCs/>
+          <w:b/>
+        </w:rPr>
+        <w:t xml:space="preserve">NOT</w:t>
+      </w:r>
+      <w:r>
+        <w:t xml:space="preserve"> </w:t>
+      </w:r>
+      <w:r>
+        <w:rPr>
+          <w:iCs/>
+          <w:i/>
+        </w:rPr>
+        <w:t xml:space="preserve">FIM</w:t>
+      </w:r>
+      <w:r>
+        <w:t xml:space="preserve"> </w:t>
+      </w:r>
+      <w:r>
+        <w:rPr>
+          <w:bCs/>
+          <w:b/>
+        </w:rPr>
+        <w:t xml:space="preserve">THEN</w:t>
+      </w:r>
+      <w:r>
+        <w:br/>
+      </w:r>
+      <w:r>
+        <w:t xml:space="preserve">[</w:t>
+      </w:r>
+      <w:r>
+        <w:rPr>
+          <w:iCs/>
+          <w:i/>
+        </w:rPr>
+        <w:t xml:space="preserve">exemplo de bloco de programação SQL</w:t>
+      </w:r>
+      <w:r>
+        <w:t xml:space="preserve">]</w:t>
+      </w:r>
+      <w:r>
+        <w:br/>
+      </w:r>
+      <w:r>
+        <w:rPr>
+          <w:bCs/>
+          <w:b/>
+        </w:rPr>
+        <w:t xml:space="preserve">SET</w:t>
+      </w:r>
+      <w:r>
+        <w:t xml:space="preserve"> </w:t>
+      </w:r>
+      <w:r>
+        <w:rPr>
+          <w:iCs/>
+          <w:i/>
+        </w:rPr>
+        <w:t xml:space="preserve">variavel5</w:t>
+      </w:r>
+      <w:r>
+        <w:t xml:space="preserve"> </w:t>
+      </w:r>
+      <w:r>
+        <w:t xml:space="preserve">=</w:t>
+      </w:r>
+      <w:r>
+        <w:t xml:space="preserve"> </w:t>
+      </w:r>
+      <w:r>
+        <w:rPr>
+          <w:iCs/>
+          <w:i/>
+        </w:rPr>
+        <w:t xml:space="preserve">variavel1</w:t>
+      </w:r>
+      <w:r>
+        <w:t xml:space="preserve"> </w:t>
+      </w:r>
+      <w:r>
+        <w:t xml:space="preserve">+</w:t>
+      </w:r>
+      <w:r>
+        <w:t xml:space="preserve"> </w:t>
+      </w:r>
+      <w:r>
+        <w:rPr>
+          <w:iCs/>
+          <w:i/>
+        </w:rPr>
+        <w:t xml:space="preserve">variavel2</w:t>
+      </w:r>
+      <w:r>
+        <w:t xml:space="preserve"> </w:t>
+      </w:r>
+      <w:r>
+        <w:t xml:space="preserve">+</w:t>
+      </w:r>
+      <w:r>
+        <w:t xml:space="preserve"> </w:t>
+      </w:r>
+      <w:r>
+        <w:rPr>
+          <w:iCs/>
+          <w:i/>
+        </w:rPr>
+        <w:t xml:space="preserve">variavel3</w:t>
+      </w:r>
+      <w:r>
+        <w:t xml:space="preserve">;</w:t>
+      </w:r>
+      <w:r>
+        <w:br/>
+      </w:r>
+      <w:r>
+        <w:rPr>
+          <w:bCs/>
+          <w:b/>
+        </w:rPr>
+        <w:t xml:space="preserve">SET</w:t>
+      </w:r>
+      <w:r>
+        <w:t xml:space="preserve"> </w:t>
+      </w:r>
+      <w:r>
+        <w:rPr>
+          <w:iCs/>
+          <w:i/>
+        </w:rPr>
+        <w:t xml:space="preserve">variavel6</w:t>
+      </w:r>
+      <w:r>
+        <w:t xml:space="preserve"> </w:t>
+      </w:r>
+      <w:r>
+        <w:t xml:space="preserve">=</w:t>
+      </w:r>
+      <w:r>
+        <w:t xml:space="preserve"> </w:t>
+      </w:r>
+      <w:r>
+        <w:rPr>
+          <w:iCs/>
+          <w:i/>
+        </w:rPr>
+        <w:t xml:space="preserve">variavel5</w:t>
+      </w:r>
+      <w:r>
+        <w:t xml:space="preserve"> </w:t>
+      </w:r>
+      <w:r>
+        <w:t xml:space="preserve">/ 3;</w:t>
+      </w:r>
+      <w:r>
+        <w:br/>
+      </w:r>
+      <w:r>
+        <w:rPr>
+          <w:bCs/>
+          <w:b/>
+        </w:rPr>
+        <w:t xml:space="preserve">INSERT</w:t>
+      </w:r>
+      <w:r>
+        <w:t xml:space="preserve"> </w:t>
+      </w:r>
+      <w:r>
+        <w:rPr>
+          <w:bCs/>
+          <w:b/>
+        </w:rPr>
+        <w:t xml:space="preserve">INTO</w:t>
+      </w:r>
+      <w:r>
+        <w:t xml:space="preserve"> </w:t>
+      </w:r>
+      <w:r>
+        <w:rPr>
+          <w:iCs/>
+          <w:i/>
+        </w:rPr>
+        <w:t xml:space="preserve">tabela_nova</w:t>
+      </w:r>
+      <w:r>
+        <w:t xml:space="preserve"> </w:t>
+      </w:r>
+      <w:r>
+        <w:rPr>
+          <w:bCs/>
+          <w:b/>
+        </w:rPr>
+        <w:t xml:space="preserve">VALUES</w:t>
+      </w:r>
+      <w:r>
+        <w:br/>
+      </w:r>
+      <w:r>
+        <w:t xml:space="preserve">(</w:t>
+      </w:r>
+      <w:r>
+        <w:rPr>
+          <w:bCs/>
+          <w:b/>
+        </w:rPr>
+        <w:t xml:space="preserve">NULL</w:t>
+      </w:r>
+      <w:r>
+        <w:t xml:space="preserve">,</w:t>
+      </w:r>
+      <w:r>
+        <w:t xml:space="preserve"> </w:t>
+      </w:r>
+      <w:r>
+        <w:rPr>
+          <w:iCs/>
+          <w:i/>
+        </w:rPr>
+        <w:t xml:space="preserve">variavel1</w:t>
+      </w:r>
+      <w:r>
+        <w:t xml:space="preserve">,</w:t>
+      </w:r>
+      <w:r>
+        <w:t xml:space="preserve"> </w:t>
+      </w:r>
+      <w:r>
+        <w:rPr>
+          <w:iCs/>
+          <w:i/>
+        </w:rPr>
+        <w:t xml:space="preserve">variavel_nome</w:t>
+      </w:r>
+      <w:r>
+        <w:t xml:space="preserve">,</w:t>
+      </w:r>
+      <w:r>
+        <w:t xml:space="preserve"> </w:t>
+      </w:r>
+      <w:r>
+        <w:rPr>
+          <w:iCs/>
+          <w:i/>
+        </w:rPr>
+        <w:t xml:space="preserve">variavel2</w:t>
+      </w:r>
+      <w:r>
+        <w:t xml:space="preserve">,</w:t>
+      </w:r>
+      <w:r>
+        <w:t xml:space="preserve"> </w:t>
+      </w:r>
+      <w:r>
+        <w:rPr>
+          <w:iCs/>
+          <w:i/>
+        </w:rPr>
+        <w:t xml:space="preserve">variavel3</w:t>
+      </w:r>
+      <w:r>
+        <w:t xml:space="preserve">,</w:t>
+      </w:r>
+      <w:r>
+        <w:t xml:space="preserve"> </w:t>
+      </w:r>
+      <w:r>
+        <w:rPr>
+          <w:iCs/>
+          <w:i/>
+        </w:rPr>
+        <w:t xml:space="preserve">varivael4</w:t>
+      </w:r>
+      <w:r>
+        <w:t xml:space="preserve">,</w:t>
+      </w:r>
+      <w:r>
+        <w:t xml:space="preserve"> </w:t>
+      </w:r>
+      <w:r>
+        <w:rPr>
+          <w:iCs/>
+          <w:i/>
+        </w:rPr>
+        <w:t xml:space="preserve">variavel5</w:t>
+      </w:r>
+      <w:r>
+        <w:t xml:space="preserve">,</w:t>
+      </w:r>
+      <w:r>
+        <w:t xml:space="preserve"> </w:t>
+      </w:r>
+      <w:r>
+        <w:rPr>
+          <w:iCs/>
+          <w:i/>
+        </w:rPr>
+        <w:t xml:space="preserve">variavel6</w:t>
+      </w:r>
+      <w:r>
+        <w:t xml:space="preserve">);</w:t>
+      </w:r>
+      <w:r>
+        <w:br/>
+      </w:r>
+      <w:r>
+        <w:rPr>
+          <w:bCs/>
+          <w:b/>
+        </w:rPr>
+        <w:t xml:space="preserve">END</w:t>
+      </w:r>
+      <w:r>
+        <w:t xml:space="preserve"> </w:t>
+      </w:r>
+      <w:r>
+        <w:rPr>
+          <w:bCs/>
+          <w:b/>
+        </w:rPr>
+        <w:t xml:space="preserve">IF</w:t>
+      </w:r>
+      <w:r>
+        <w:t xml:space="preserve">;</w:t>
+      </w:r>
+      <w:r>
+        <w:br/>
+      </w:r>
+      <w:r>
+        <w:rPr>
+          <w:bCs/>
+          <w:b/>
+        </w:rPr>
+        <w:t xml:space="preserve">UNTIL</w:t>
+      </w:r>
+      <w:r>
+        <w:t xml:space="preserve"> </w:t>
+      </w:r>
+      <w:r>
+        <w:rPr>
+          <w:iCs/>
+          <w:i/>
+        </w:rPr>
+        <w:t xml:space="preserve">FIM</w:t>
+      </w:r>
+      <w:r>
+        <w:t xml:space="preserve"> </w:t>
+      </w:r>
+      <w:r>
+        <w:rPr>
+          <w:bCs/>
+          <w:b/>
+        </w:rPr>
+        <w:t xml:space="preserve">END</w:t>
+      </w:r>
+      <w:r>
+        <w:t xml:space="preserve"> </w:t>
+      </w:r>
+      <w:r>
+        <w:rPr>
+          <w:bCs/>
+          <w:b/>
+        </w:rPr>
+        <w:t xml:space="preserve">REPEAT</w:t>
+      </w:r>
+      <w:r>
+        <w:t xml:space="preserve">;</w:t>
+      </w:r>
+      <w:r>
+        <w:br/>
+      </w:r>
+      <w:r>
+        <w:rPr>
+          <w:bCs/>
+          <w:b/>
+        </w:rPr>
+        <w:t xml:space="preserve">CLOSE</w:t>
+      </w:r>
+      <w:r>
+        <w:t xml:space="preserve"> </w:t>
+      </w:r>
+      <w:r>
+        <w:rPr>
+          <w:iCs/>
+          <w:i/>
+        </w:rPr>
+        <w:t xml:space="preserve">variavel_nome_do_cursor</w:t>
+      </w:r>
+      <w:r>
+        <w:t xml:space="preserve">;</w:t>
+      </w:r>
+      <w:r>
+        <w:br/>
+      </w:r>
+      <w:r>
+        <w:rPr>
+          <w:bCs/>
+          <w:b/>
+        </w:rPr>
+        <w:t xml:space="preserve">END</w:t>
+      </w:r>
+      <w:r>
+        <w:br/>
+      </w:r>
+      <w:r>
+        <w:t xml:space="preserve">#</w:t>
+      </w:r>
+      <w:r>
+        <w:br/>
+      </w:r>
+      <w:r>
+        <w:rPr>
+          <w:bCs/>
+          <w:b/>
+        </w:rPr>
+        <w:t xml:space="preserve">DELIMITER</w:t>
+      </w:r>
+      <w:r>
+        <w:t xml:space="preserve"> </w:t>
+      </w:r>
+      <w:r>
+        <w:t xml:space="preserve">;</w:t>
+      </w:r>
+      <w:r>
+        <w:br/>
+      </w:r>
+      <w:r>
+        <w:rPr>
+          <w:bCs/>
+          <w:b/>
+        </w:rPr>
+        <w:t xml:space="preserve">CALL</w:t>
+      </w:r>
+      <w:r>
+        <w:t xml:space="preserve"> </w:t>
+      </w:r>
+      <w:r>
+        <w:rPr>
+          <w:iCs/>
+          <w:i/>
+        </w:rPr>
+        <w:t xml:space="preserve">nome_do_procedure</w:t>
+      </w:r>
+      <w:r>
+        <w:t xml:space="preserve">();</w:t>
+      </w:r>
+      <w:r>
+        <w:br/>
+      </w:r>
+    </w:p>
+    <w:p>
+      <w:pPr>
+        <w:numPr>
+          <w:ilvl w:val="0"/>
+          <w:numId w:val="1252"/>
+        </w:numPr>
+      </w:pPr>
+      <w:r>
+        <w:t xml:space="preserve">Observações:</w:t>
+      </w:r>
+      <w:r>
+        <w:br/>
+      </w:r>
+    </w:p>
+    <w:p>
+      <w:pPr>
+        <w:numPr>
+          <w:ilvl w:val="1"/>
+          <w:numId w:val="1253"/>
+        </w:numPr>
+        <w:pStyle w:val="Compact"/>
+      </w:pPr>
+      <w:r>
+        <w:rPr>
+          <w:bCs/>
+          <w:b/>
+        </w:rPr>
+        <w:t xml:space="preserve">SET</w:t>
+      </w:r>
+      <w:r>
+        <w:t xml:space="preserve"> </w:t>
+      </w:r>
+      <w:r>
+        <w:t xml:space="preserve">é para atribuir valores.</w:t>
+      </w:r>
+      <w:r>
+        <w:br/>
+      </w:r>
+    </w:p>
+    <w:p>
+      <w:pPr>
+        <w:numPr>
+          <w:ilvl w:val="1"/>
+          <w:numId w:val="1253"/>
+        </w:numPr>
+        <w:pStyle w:val="Compact"/>
+      </w:pPr>
+      <w:r>
+        <w:t xml:space="preserve">Em declaração de</w:t>
+      </w:r>
+      <w:r>
+        <w:t xml:space="preserve"> </w:t>
+      </w:r>
+      <w:r>
+        <w:rPr>
+          <w:bCs/>
+          <w:b/>
+        </w:rPr>
+        <w:t xml:space="preserve">CURSOR</w:t>
+      </w:r>
+      <w:r>
+        <w:t xml:space="preserve">, o</w:t>
+      </w:r>
+      <w:r>
+        <w:t xml:space="preserve"> </w:t>
+      </w:r>
+      <w:r>
+        <w:t xml:space="preserve">“</w:t>
+      </w:r>
+      <w:r>
+        <w:t xml:space="preserve">;</w:t>
+      </w:r>
+      <w:r>
+        <w:t xml:space="preserve">”</w:t>
+      </w:r>
+      <w:r>
+        <w:t xml:space="preserve"> </w:t>
+      </w:r>
+      <w:r>
+        <w:t xml:space="preserve">só vai no fechando paranteses</w:t>
+      </w:r>
+      <w:r>
+        <w:t xml:space="preserve"> </w:t>
+      </w:r>
+      <w:r>
+        <w:t xml:space="preserve">“</w:t>
+      </w:r>
+      <w:r>
+        <w:t xml:space="preserve">();</w:t>
+      </w:r>
+      <w:r>
+        <w:t xml:space="preserve">”</w:t>
+      </w:r>
+      <w:r>
+        <w:t xml:space="preserve">.</w:t>
+      </w:r>
+      <w:r>
+        <w:br/>
+      </w:r>
+    </w:p>
+    <w:p>
+      <w:pPr>
+        <w:numPr>
+          <w:ilvl w:val="1"/>
+          <w:numId w:val="1253"/>
+        </w:numPr>
+        <w:pStyle w:val="Compact"/>
+      </w:pPr>
+      <w:r>
+        <w:t xml:space="preserve">Antes de fazer a</w:t>
+      </w:r>
+      <w:r>
+        <w:t xml:space="preserve"> </w:t>
+      </w:r>
+      <w:r>
+        <w:rPr>
+          <w:bCs/>
+          <w:b/>
+        </w:rPr>
+        <w:t xml:space="preserve">PROCEDURE</w:t>
+      </w:r>
+      <w:r>
+        <w:t xml:space="preserve">, é necessario preparar uma nova tabela no banco de dados para receber os novos valores.</w:t>
+      </w:r>
+      <w:r>
+        <w:br/>
+      </w:r>
+    </w:p>
+    <w:p>
+      <w:r>
+        <w:br w:type="page"/>
+      </w:r>
+    </w:p>
     <w:bookmarkEnd w:id="110"/>
-    <w:bookmarkStart w:id="111" w:name="detalhes"/>
+    <w:bookmarkEnd w:id="111"/>
+    <w:bookmarkStart w:id="112" w:name="detalhes"/>
     <w:p>
       <w:pPr>
         <w:pStyle w:val="Heading1"/>
@@ -29689,7 +32640,7 @@
       <w:pPr>
         <w:numPr>
           <w:ilvl w:val="0"/>
-          <w:numId w:val="1242"/>
+          <w:numId w:val="1254"/>
         </w:numPr>
         <w:pStyle w:val="Compact"/>
       </w:pPr>
@@ -29769,7 +32720,7 @@
       <w:pPr>
         <w:numPr>
           <w:ilvl w:val="0"/>
-          <w:numId w:val="1242"/>
+          <w:numId w:val="1254"/>
         </w:numPr>
         <w:pStyle w:val="Compact"/>
       </w:pPr>
@@ -29784,7 +32735,7 @@
       <w:pPr>
         <w:numPr>
           <w:ilvl w:val="1"/>
-          <w:numId w:val="1243"/>
+          <w:numId w:val="1255"/>
         </w:numPr>
         <w:pStyle w:val="Compact"/>
       </w:pPr>
@@ -29817,7 +32768,7 @@
       <w:pPr>
         <w:numPr>
           <w:ilvl w:val="1"/>
-          <w:numId w:val="1243"/>
+          <w:numId w:val="1255"/>
         </w:numPr>
         <w:pStyle w:val="Compact"/>
       </w:pPr>
@@ -29844,7 +32795,7 @@
       <w:pPr>
         <w:numPr>
           <w:ilvl w:val="0"/>
-          <w:numId w:val="1242"/>
+          <w:numId w:val="1254"/>
         </w:numPr>
         <w:pStyle w:val="Compact"/>
       </w:pPr>
@@ -29881,7 +32832,7 @@
       <w:pPr>
         <w:numPr>
           <w:ilvl w:val="1"/>
-          <w:numId w:val="1244"/>
+          <w:numId w:val="1256"/>
         </w:numPr>
         <w:pStyle w:val="Compact"/>
       </w:pPr>
@@ -29896,7 +32847,7 @@
       <w:pPr>
         <w:numPr>
           <w:ilvl w:val="0"/>
-          <w:numId w:val="1242"/>
+          <w:numId w:val="1254"/>
         </w:numPr>
         <w:pStyle w:val="Compact"/>
       </w:pPr>
@@ -29952,7 +32903,7 @@
       <w:pPr>
         <w:numPr>
           <w:ilvl w:val="0"/>
-          <w:numId w:val="1242"/>
+          <w:numId w:val="1254"/>
         </w:numPr>
         <w:pStyle w:val="Compact"/>
       </w:pPr>
@@ -30050,7 +33001,7 @@
       <w:pPr>
         <w:numPr>
           <w:ilvl w:val="1"/>
-          <w:numId w:val="1245"/>
+          <w:numId w:val="1257"/>
         </w:numPr>
         <w:pStyle w:val="Compact"/>
       </w:pPr>
@@ -30081,7 +33032,7 @@
       <w:pPr>
         <w:numPr>
           <w:ilvl w:val="1"/>
-          <w:numId w:val="1245"/>
+          <w:numId w:val="1257"/>
         </w:numPr>
         <w:pStyle w:val="Compact"/>
       </w:pPr>
@@ -30113,8 +33064,8 @@
         <w:br w:type="page"/>
       </w:r>
     </w:p>
-    <w:bookmarkEnd w:id="111"/>
-    <w:bookmarkStart w:id="113" w:name="andamento-dos-estudos"/>
+    <w:bookmarkEnd w:id="112"/>
+    <w:bookmarkStart w:id="114" w:name="andamento-dos-estudos"/>
     <w:p>
       <w:pPr>
         <w:pStyle w:val="Heading1"/>
@@ -30132,7 +33083,7 @@
         <w:t xml:space="preserve">Andamento dos Estudos</w:t>
       </w:r>
     </w:p>
-    <w:bookmarkStart w:id="112" w:name="assunto-em-andamento"/>
+    <w:bookmarkStart w:id="113" w:name="assunto-em-andamento"/>
     <w:p>
       <w:pPr>
         <w:pStyle w:val="Heading2"/>
@@ -30155,14 +33106,14 @@
         <w:pStyle w:val="FirstParagraph"/>
       </w:pPr>
       <w:r>
-        <w:t xml:space="preserve">Atualmente estou estudando Módulo 21.</w:t>
-      </w:r>
-      <w:r>
-        <w:br/>
-      </w:r>
-    </w:p>
-    <w:bookmarkEnd w:id="112"/>
+        <w:t xml:space="preserve">Atualmente estou estudando Módulo 22.</w:t>
+      </w:r>
+      <w:r>
+        <w:br/>
+      </w:r>
+    </w:p>
     <w:bookmarkEnd w:id="113"/>
+    <w:bookmarkEnd w:id="114"/>
     <w:sectPr/>
   </w:body>
 </w:document>
@@ -32226,6 +35177,42 @@
   <w:num w:numId="1245">
     <w:abstractNumId w:val="991"/>
   </w:num>
+  <w:num w:numId="1246">
+    <w:abstractNumId w:val="991"/>
+  </w:num>
+  <w:num w:numId="1247">
+    <w:abstractNumId w:val="991"/>
+  </w:num>
+  <w:num w:numId="1248">
+    <w:abstractNumId w:val="991"/>
+  </w:num>
+  <w:num w:numId="1249">
+    <w:abstractNumId w:val="991"/>
+  </w:num>
+  <w:num w:numId="1250">
+    <w:abstractNumId w:val="991"/>
+  </w:num>
+  <w:num w:numId="1251">
+    <w:abstractNumId w:val="991"/>
+  </w:num>
+  <w:num w:numId="1252">
+    <w:abstractNumId w:val="991"/>
+  </w:num>
+  <w:num w:numId="1253">
+    <w:abstractNumId w:val="991"/>
+  </w:num>
+  <w:num w:numId="1254">
+    <w:abstractNumId w:val="991"/>
+  </w:num>
+  <w:num w:numId="1255">
+    <w:abstractNumId w:val="991"/>
+  </w:num>
+  <w:num w:numId="1256">
+    <w:abstractNumId w:val="991"/>
+  </w:num>
+  <w:num w:numId="1257">
+    <w:abstractNumId w:val="991"/>
+  </w:num>
 </w:numbering>
 </file>
 

</xml_diff>

<commit_message>
atualização 12/5/22 - introdução a business intelligence
</commit_message>
<xml_diff>
--- a/Readme.docx
+++ b/Readme.docx
@@ -49,7 +49,7 @@
         <w:pStyle w:val="Date"/>
       </w:pPr>
       <w:r>
-        <w:t xml:space="preserve">2022-05-11</w:t>
+        <w:t xml:space="preserve">2022-05-12</w:t>
       </w:r>
     </w:p>
     <w:sdt>
@@ -33295,7 +33295,7 @@
     </w:p>
     <w:bookmarkEnd w:id="110"/>
     <w:bookmarkEnd w:id="111"/>
-    <w:bookmarkStart w:id="112" w:name="detalhes"/>
+    <w:bookmarkStart w:id="114" w:name="Xaa9dbbc07276f3317ab12031d12270022e6f057"/>
     <w:p>
       <w:pPr>
         <w:pStyle w:val="Heading1"/>
@@ -33310,7 +33310,25 @@
         <w:tab/>
       </w:r>
       <w:r>
-        <w:t xml:space="preserve">Detalhes</w:t>
+        <w:t xml:space="preserve">Módulo 23 - Introdução a Business Intelligence</w:t>
+      </w:r>
+    </w:p>
+    <w:bookmarkStart w:id="112" w:name="banco-de-dados-relacional"/>
+    <w:p>
+      <w:pPr>
+        <w:pStyle w:val="Heading2"/>
+      </w:pPr>
+      <w:r>
+        <w:rPr>
+          <w:rStyle w:val="SectionNumber"/>
+        </w:rPr>
+        <w:t xml:space="preserve">20.1</w:t>
+      </w:r>
+      <w:r>
+        <w:tab/>
+      </w:r>
+      <w:r>
+        <w:t xml:space="preserve">Banco de dados relacional</w:t>
       </w:r>
     </w:p>
     <w:p>
@@ -33322,72 +33340,22 @@
         <w:pStyle w:val="Compact"/>
       </w:pPr>
       <w:r>
-        <w:rPr>
-          <w:iCs/>
-          <w:i/>
-          <w:bCs/>
-          <w:b/>
-        </w:rPr>
-        <w:t xml:space="preserve">Comentarios</w:t>
-      </w:r>
-      <w:r>
-        <w:t xml:space="preserve"> </w:t>
-      </w:r>
-      <w:r>
-        <w:t xml:space="preserve">no</w:t>
-      </w:r>
-      <w:r>
-        <w:t xml:space="preserve"> </w:t>
-      </w:r>
-      <w:r>
-        <w:rPr>
-          <w:bCs/>
-          <w:b/>
-        </w:rPr>
-        <w:t xml:space="preserve">MySQL</w:t>
-      </w:r>
-      <w:r>
-        <w:t xml:space="preserve">, diferente do</w:t>
-      </w:r>
-      <w:r>
-        <w:t xml:space="preserve"> </w:t>
-      </w:r>
-      <w:r>
-        <w:rPr>
-          <w:bCs/>
-          <w:b/>
-        </w:rPr>
-        <w:t xml:space="preserve">SQL</w:t>
-      </w:r>
-      <w:r>
-        <w:t xml:space="preserve"> </w:t>
-      </w:r>
-      <w:r>
-        <w:t xml:space="preserve">onde comentarios são ’/**/</w:t>
-      </w:r>
-      <w:r>
-        <w:t xml:space="preserve">‘</w:t>
-      </w:r>
-      <w:r>
-        <w:t xml:space="preserve">, no MySQL é</w:t>
-      </w:r>
-      <w:r>
-        <w:t xml:space="preserve">’</w:t>
-      </w:r>
-      <w:r>
-        <w:t xml:space="preserve">#</w:t>
-      </w:r>
-      <w:r>
-        <w:t xml:space="preserve">‘</w:t>
-      </w:r>
-      <w:r>
-        <w:t xml:space="preserve">. Ou</w:t>
-      </w:r>
-      <w:r>
-        <w:t xml:space="preserve">’</w:t>
-      </w:r>
-      <w:r>
-        <w:t xml:space="preserve">- -’ para comentario de linha.</w:t>
+        <w:t xml:space="preserve">Foco:</w:t>
+      </w:r>
+      <w:r>
+        <w:br/>
+      </w:r>
+    </w:p>
+    <w:p>
+      <w:pPr>
+        <w:numPr>
+          <w:ilvl w:val="1"/>
+          <w:numId w:val="1261"/>
+        </w:numPr>
+        <w:pStyle w:val="Compact"/>
+      </w:pPr>
+      <w:r>
+        <w:t xml:space="preserve">Rotinas do dia-dia do negócio.</w:t>
       </w:r>
       <w:r>
         <w:br/>
@@ -33402,7 +33370,7 @@
         <w:pStyle w:val="Compact"/>
       </w:pPr>
       <w:r>
-        <w:t xml:space="preserve">O que são e o que fazem os administradores:</w:t>
+        <w:t xml:space="preserve">Principais rotinas:</w:t>
       </w:r>
       <w:r>
         <w:br/>
@@ -33412,30 +33380,22 @@
       <w:pPr>
         <w:numPr>
           <w:ilvl w:val="1"/>
-          <w:numId w:val="1261"/>
-        </w:numPr>
-        <w:pStyle w:val="Compact"/>
-      </w:pPr>
-      <w:r>
-        <w:t xml:space="preserve">Administrador de dados(AD):</w:t>
-      </w:r>
-      <w:r>
-        <w:br/>
-      </w:r>
-      <w:r>
-        <w:t xml:space="preserve">O Administrador de Dados (AD) tem o objetivo de gerenciar o Modelo de Dados Corporativo, contribuindo para assegurar a qualidade das informações, a integração dos sistemas, a retenção e a disseminação do conhecimento dos negócios.</w:t>
-      </w:r>
-      <w:r>
-        <w:br/>
-      </w:r>
-      <w:r>
-        <w:t xml:space="preserve">Cabe a ele, guiado por certos princípios e através de atividades de planejamento, organização e controle dos dados corporativos, gerenciar os dados como recursos de uso comum da organização, promovendo-lhes os valores de autenticidade, autoridade, precisão, acessibilidade, seguridade e inteligibilidade.</w:t>
-      </w:r>
-      <w:r>
-        <w:br/>
-      </w:r>
-      <w:r>
-        <w:t xml:space="preserve">Tem como função o planejamento central, a documentação e o gerenciamento dos dados a partir da perspectiva de seus significados e valores para a organização como um todo.</w:t>
+          <w:numId w:val="1262"/>
+        </w:numPr>
+        <w:pStyle w:val="Compact"/>
+      </w:pPr>
+      <w:r>
+        <w:rPr>
+          <w:bCs/>
+          <w:b/>
+        </w:rPr>
+        <w:t xml:space="preserve">INSERT</w:t>
+      </w:r>
+      <w:r>
+        <w:br/>
+      </w:r>
+      <w:r>
+        <w:t xml:space="preserve">Inserir dados.</w:t>
       </w:r>
       <w:r>
         <w:br/>
@@ -33445,24 +33405,47 @@
       <w:pPr>
         <w:numPr>
           <w:ilvl w:val="1"/>
-          <w:numId w:val="1261"/>
-        </w:numPr>
-        <w:pStyle w:val="Compact"/>
-      </w:pPr>
-      <w:r>
-        <w:t xml:space="preserve">Administrador de banco de dados (DBA):</w:t>
-      </w:r>
-      <w:r>
-        <w:br/>
-      </w:r>
-      <w:r>
-        <w:t xml:space="preserve">O DBA (database administrator), sigla em inglês para Administrador de Banco de Dados, é um profissional da área de tecnologia responsável pela criação, instalação, monitoramento, reparos e análise de estruturas de um banco de dados.</w:t>
-      </w:r>
-      <w:r>
-        <w:br/>
-      </w:r>
-      <w:r>
-        <w:t xml:space="preserve">O banco de dados fica sob análise periódica do DBA, que trabalha para que não haja sobrecargas do sistema e que as informações inseridas tenham destino correto nos servidores. Outras funções também importantes são analisar o espaço em disco, buscar melhorias para os sistemas e realizar backups.</w:t>
+          <w:numId w:val="1262"/>
+        </w:numPr>
+        <w:pStyle w:val="Compact"/>
+      </w:pPr>
+      <w:r>
+        <w:rPr>
+          <w:bCs/>
+          <w:b/>
+        </w:rPr>
+        <w:t xml:space="preserve">UPDATE</w:t>
+      </w:r>
+      <w:r>
+        <w:br/>
+      </w:r>
+      <w:r>
+        <w:t xml:space="preserve">Modificar dados.</w:t>
+      </w:r>
+      <w:r>
+        <w:br/>
+      </w:r>
+    </w:p>
+    <w:p>
+      <w:pPr>
+        <w:numPr>
+          <w:ilvl w:val="1"/>
+          <w:numId w:val="1262"/>
+        </w:numPr>
+        <w:pStyle w:val="Compact"/>
+      </w:pPr>
+      <w:r>
+        <w:rPr>
+          <w:bCs/>
+          <w:b/>
+        </w:rPr>
+        <w:t xml:space="preserve">DELETE</w:t>
+      </w:r>
+      <w:r>
+        <w:br/>
+      </w:r>
+      <w:r>
+        <w:t xml:space="preserve">Excluir dados.</w:t>
       </w:r>
       <w:r>
         <w:br/>
@@ -33477,29 +33460,7 @@
         <w:pStyle w:val="Compact"/>
       </w:pPr>
       <w:r>
-        <w:t xml:space="preserve">Acesso ao</w:t>
-      </w:r>
-      <w:r>
-        <w:t xml:space="preserve"> </w:t>
-      </w:r>
-      <w:r>
-        <w:rPr>
-          <w:bCs/>
-          <w:b/>
-        </w:rPr>
-        <w:t xml:space="preserve">MySQL</w:t>
-      </w:r>
-      <w:r>
-        <w:t xml:space="preserve"> </w:t>
-      </w:r>
-      <w:r>
-        <w:t xml:space="preserve">pelo terminal é necessario usar o comando:</w:t>
-      </w:r>
-      <w:r>
-        <w:br/>
-      </w:r>
-      <w:r>
-        <w:t xml:space="preserve">mysql -u root -p</w:t>
+        <w:t xml:space="preserve">Modelagem:</w:t>
       </w:r>
       <w:r>
         <w:br/>
@@ -33509,12 +33470,42 @@
       <w:pPr>
         <w:numPr>
           <w:ilvl w:val="1"/>
-          <w:numId w:val="1262"/>
-        </w:numPr>
-        <w:pStyle w:val="Compact"/>
-      </w:pPr>
-      <w:r>
-        <w:t xml:space="preserve">Depois colocar a senha.</w:t>
+          <w:numId w:val="1263"/>
+        </w:numPr>
+        <w:pStyle w:val="Compact"/>
+      </w:pPr>
+      <w:r>
+        <w:t xml:space="preserve">1º forma normal</w:t>
+      </w:r>
+      <w:r>
+        <w:br/>
+      </w:r>
+    </w:p>
+    <w:p>
+      <w:pPr>
+        <w:numPr>
+          <w:ilvl w:val="1"/>
+          <w:numId w:val="1263"/>
+        </w:numPr>
+        <w:pStyle w:val="Compact"/>
+      </w:pPr>
+      <w:r>
+        <w:t xml:space="preserve">2º forma normal</w:t>
+      </w:r>
+      <w:r>
+        <w:br/>
+      </w:r>
+    </w:p>
+    <w:p>
+      <w:pPr>
+        <w:numPr>
+          <w:ilvl w:val="1"/>
+          <w:numId w:val="1263"/>
+        </w:numPr>
+        <w:pStyle w:val="Compact"/>
+      </w:pPr>
+      <w:r>
+        <w:t xml:space="preserve">3º forma normal</w:t>
       </w:r>
       <w:r>
         <w:br/>
@@ -33529,51 +33520,55 @@
         <w:pStyle w:val="Compact"/>
       </w:pPr>
       <w:r>
-        <w:t xml:space="preserve">Ao final dos comandos do</w:t>
-      </w:r>
-      <w:r>
-        <w:t xml:space="preserve"> </w:t>
-      </w:r>
-      <w:r>
-        <w:rPr>
-          <w:bCs/>
-          <w:b/>
-        </w:rPr>
-        <w:t xml:space="preserve">SQL</w:t>
-      </w:r>
-      <w:r>
-        <w:t xml:space="preserve"> </w:t>
-      </w:r>
-      <w:r>
-        <w:t xml:space="preserve">e do</w:t>
-      </w:r>
-      <w:r>
-        <w:t xml:space="preserve"> </w:t>
-      </w:r>
-      <w:r>
-        <w:rPr>
-          <w:bCs/>
-          <w:b/>
-        </w:rPr>
-        <w:t xml:space="preserve">MySQL</w:t>
-      </w:r>
-      <w:r>
-        <w:t xml:space="preserve">, usar o</w:t>
-      </w:r>
-      <w:r>
-        <w:t xml:space="preserve"> </w:t>
-      </w:r>
-      <w:r>
-        <w:t xml:space="preserve">‘</w:t>
-      </w:r>
-      <w:r>
-        <w:t xml:space="preserve">;</w:t>
-      </w:r>
-      <w:r>
-        <w:t xml:space="preserve">’</w:t>
-      </w:r>
-      <w:r>
-        <w:t xml:space="preserve">(delimitador), ele informa que o comando acabou e deve ser executado.</w:t>
+        <w:t xml:space="preserve">Por que modelar?</w:t>
+      </w:r>
+      <w:r>
+        <w:br/>
+      </w:r>
+    </w:p>
+    <w:p>
+      <w:pPr>
+        <w:numPr>
+          <w:ilvl w:val="1"/>
+          <w:numId w:val="1264"/>
+        </w:numPr>
+        <w:pStyle w:val="Compact"/>
+      </w:pPr>
+      <w:r>
+        <w:t xml:space="preserve">Evitar redundancia de dados.</w:t>
+      </w:r>
+      <w:r>
+        <w:br/>
+      </w:r>
+    </w:p>
+    <w:p>
+      <w:pPr>
+        <w:numPr>
+          <w:ilvl w:val="1"/>
+          <w:numId w:val="1264"/>
+        </w:numPr>
+        <w:pStyle w:val="Compact"/>
+      </w:pPr>
+      <w:r>
+        <w:t xml:space="preserve">Separar dados por diversas tabelas.</w:t>
+      </w:r>
+      <w:r>
+        <w:br/>
+      </w:r>
+    </w:p>
+    <w:p>
+      <w:pPr>
+        <w:numPr>
+          <w:ilvl w:val="1"/>
+          <w:numId w:val="1264"/>
+        </w:numPr>
+        <w:pStyle w:val="Compact"/>
+      </w:pPr>
+      <w:r>
+        <w:t xml:space="preserve">Por consequencia, evitar que o HD cresça.</w:t>
+      </w:r>
+      <w:r>
+        <w:br/>
       </w:r>
     </w:p>
     <w:p>
@@ -33585,90 +33580,7 @@
         <w:pStyle w:val="Compact"/>
       </w:pPr>
       <w:r>
-        <w:t xml:space="preserve">O</w:t>
-      </w:r>
-      <w:r>
-        <w:t xml:space="preserve"> </w:t>
-      </w:r>
-      <w:r>
-        <w:rPr>
-          <w:bCs/>
-          <w:b/>
-        </w:rPr>
-        <w:t xml:space="preserve">MySQL</w:t>
-      </w:r>
-      <w:r>
-        <w:t xml:space="preserve"> </w:t>
-      </w:r>
-      <w:r>
-        <w:t xml:space="preserve">é</w:t>
-      </w:r>
-      <w:r>
-        <w:t xml:space="preserve"> </w:t>
-      </w:r>
-      <w:r>
-        <w:t xml:space="preserve">“</w:t>
-      </w:r>
-      <w:r>
-        <w:rPr>
-          <w:iCs/>
-          <w:i/>
-        </w:rPr>
-        <w:t xml:space="preserve">case sensitive</w:t>
-      </w:r>
-      <w:r>
-        <w:t xml:space="preserve">”</w:t>
-      </w:r>
-      <w:r>
-        <w:t xml:space="preserve"> </w:t>
-      </w:r>
-      <w:r>
-        <w:t xml:space="preserve">no</w:t>
-      </w:r>
-      <w:r>
-        <w:t xml:space="preserve"> </w:t>
-      </w:r>
-      <w:r>
-        <w:rPr>
-          <w:bCs/>
-          <w:b/>
-        </w:rPr>
-        <w:t xml:space="preserve">LINUX</w:t>
-      </w:r>
-      <w:r>
-        <w:t xml:space="preserve">, mas no</w:t>
-      </w:r>
-      <w:r>
-        <w:t xml:space="preserve"> </w:t>
-      </w:r>
-      <w:r>
-        <w:rPr>
-          <w:bCs/>
-          <w:b/>
-        </w:rPr>
-        <w:t xml:space="preserve">WINDOWS</w:t>
-      </w:r>
-      <w:r>
-        <w:t xml:space="preserve"> </w:t>
-      </w:r>
-      <w:r>
-        <w:t xml:space="preserve">não é, ou seja, sensibilidade a letras maiusculas e minusculas. Depende do sistema operacional.</w:t>
-      </w:r>
-      <w:r>
-        <w:t xml:space="preserve"> </w:t>
-      </w:r>
-      <w:r>
-        <w:rPr>
-          <w:bCs/>
-          <w:b/>
-        </w:rPr>
-        <w:t xml:space="preserve">MySQL</w:t>
-      </w:r>
-      <w:r>
-        <w:t xml:space="preserve"> </w:t>
-      </w:r>
-      <w:r>
-        <w:t xml:space="preserve">acompanha o sistema operacional.</w:t>
+        <w:t xml:space="preserve">Consequencias:</w:t>
       </w:r>
       <w:r>
         <w:br/>
@@ -33678,28 +33590,12 @@
       <w:pPr>
         <w:numPr>
           <w:ilvl w:val="1"/>
-          <w:numId w:val="1263"/>
-        </w:numPr>
-        <w:pStyle w:val="Compact"/>
-      </w:pPr>
-      <w:r>
-        <w:t xml:space="preserve">no</w:t>
-      </w:r>
-      <w:r>
-        <w:t xml:space="preserve"> </w:t>
-      </w:r>
-      <w:r>
-        <w:rPr>
-          <w:bCs/>
-          <w:b/>
-        </w:rPr>
-        <w:t xml:space="preserve">LINUX</w:t>
-      </w:r>
-      <w:r>
-        <w:t xml:space="preserve"> </w:t>
-      </w:r>
-      <w:r>
-        <w:t xml:space="preserve">faz destinção de letras maiusculas e minusculas.</w:t>
+          <w:numId w:val="1265"/>
+        </w:numPr>
+        <w:pStyle w:val="Compact"/>
+      </w:pPr>
+      <w:r>
+        <w:t xml:space="preserve">Pouca eficiência nas consultas.</w:t>
       </w:r>
       <w:r>
         <w:br/>
@@ -33709,28 +33605,217 @@
       <w:pPr>
         <w:numPr>
           <w:ilvl w:val="1"/>
-          <w:numId w:val="1263"/>
-        </w:numPr>
-        <w:pStyle w:val="Compact"/>
-      </w:pPr>
-      <w:r>
-        <w:t xml:space="preserve">no</w:t>
-      </w:r>
-      <w:r>
-        <w:t xml:space="preserve"> </w:t>
-      </w:r>
-      <w:r>
-        <w:rPr>
-          <w:bCs/>
-          <w:b/>
-        </w:rPr>
-        <w:t xml:space="preserve">WINDOWS</w:t>
-      </w:r>
-      <w:r>
-        <w:t xml:space="preserve"> </w:t>
-      </w:r>
-      <w:r>
-        <w:t xml:space="preserve">não faz destinção de letras maiusculas e minusculas.</w:t>
+          <w:numId w:val="1265"/>
+        </w:numPr>
+        <w:pStyle w:val="Compact"/>
+      </w:pPr>
+      <w:r>
+        <w:t xml:space="preserve">Devido a diversas junções de tabelas (</w:t>
+      </w:r>
+      <w:r>
+        <w:rPr>
+          <w:bCs/>
+          <w:b/>
+        </w:rPr>
+        <w:t xml:space="preserve">JOIN</w:t>
+      </w:r>
+      <w:r>
+        <w:t xml:space="preserve">) que aumenta o desempenho da maquina para as consultas.</w:t>
+      </w:r>
+      <w:r>
+        <w:br/>
+      </w:r>
+    </w:p>
+    <w:bookmarkEnd w:id="112"/>
+    <w:bookmarkStart w:id="113" w:name="business-intelligence"/>
+    <w:p>
+      <w:pPr>
+        <w:pStyle w:val="Heading2"/>
+      </w:pPr>
+      <w:r>
+        <w:rPr>
+          <w:rStyle w:val="SectionNumber"/>
+        </w:rPr>
+        <w:t xml:space="preserve">20.2</w:t>
+      </w:r>
+      <w:r>
+        <w:tab/>
+      </w:r>
+      <w:r>
+        <w:t xml:space="preserve">Business Intelligence</w:t>
+      </w:r>
+    </w:p>
+    <w:p>
+      <w:pPr>
+        <w:numPr>
+          <w:ilvl w:val="0"/>
+          <w:numId w:val="1266"/>
+        </w:numPr>
+        <w:pStyle w:val="Compact"/>
+      </w:pPr>
+      <w:r>
+        <w:t xml:space="preserve">Foco:</w:t>
+      </w:r>
+      <w:r>
+        <w:br/>
+      </w:r>
+    </w:p>
+    <w:p>
+      <w:pPr>
+        <w:numPr>
+          <w:ilvl w:val="1"/>
+          <w:numId w:val="1267"/>
+        </w:numPr>
+        <w:pStyle w:val="Compact"/>
+      </w:pPr>
+      <w:r>
+        <w:t xml:space="preserve">Em consultas (</w:t>
+      </w:r>
+      <w:r>
+        <w:rPr>
+          <w:bCs/>
+          <w:b/>
+        </w:rPr>
+        <w:t xml:space="preserve">SELECT</w:t>
+      </w:r>
+      <w:r>
+        <w:t xml:space="preserve">).</w:t>
+      </w:r>
+      <w:r>
+        <w:br/>
+      </w:r>
+    </w:p>
+    <w:p>
+      <w:pPr>
+        <w:numPr>
+          <w:ilvl w:val="0"/>
+          <w:numId w:val="1266"/>
+        </w:numPr>
+        <w:pStyle w:val="Compact"/>
+      </w:pPr>
+      <w:r>
+        <w:t xml:space="preserve">Modelagem:</w:t>
+      </w:r>
+      <w:r>
+        <w:br/>
+      </w:r>
+    </w:p>
+    <w:p>
+      <w:pPr>
+        <w:numPr>
+          <w:ilvl w:val="1"/>
+          <w:numId w:val="1268"/>
+        </w:numPr>
+        <w:pStyle w:val="Compact"/>
+      </w:pPr>
+      <w:r>
+        <w:t xml:space="preserve">Desnormalizar os dados, para aumentar a eficiencia das consultas.</w:t>
+      </w:r>
+      <w:r>
+        <w:br/>
+      </w:r>
+    </w:p>
+    <w:p>
+      <w:pPr>
+        <w:numPr>
+          <w:ilvl w:val="0"/>
+          <w:numId w:val="1266"/>
+        </w:numPr>
+        <w:pStyle w:val="Compact"/>
+      </w:pPr>
+      <w:r>
+        <w:t xml:space="preserve">Por que desnormalizar?</w:t>
+      </w:r>
+      <w:r>
+        <w:br/>
+      </w:r>
+    </w:p>
+    <w:p>
+      <w:pPr>
+        <w:numPr>
+          <w:ilvl w:val="1"/>
+          <w:numId w:val="1269"/>
+        </w:numPr>
+        <w:pStyle w:val="Compact"/>
+      </w:pPr>
+      <w:r>
+        <w:t xml:space="preserve">Aumentar a eficiencia das consultas, sem se preocupar (muito) com o espaço ocupado por esses dados.</w:t>
+      </w:r>
+      <w:r>
+        <w:br/>
+      </w:r>
+    </w:p>
+    <w:p>
+      <w:pPr>
+        <w:numPr>
+          <w:ilvl w:val="1"/>
+          <w:numId w:val="1269"/>
+        </w:numPr>
+        <w:pStyle w:val="Compact"/>
+      </w:pPr>
+      <w:r>
+        <w:t xml:space="preserve">Gerar consultas rapidas aos dados, para apoioar os diversos</w:t>
+      </w:r>
+      <w:r>
+        <w:t xml:space="preserve"> </w:t>
+      </w:r>
+      <w:r>
+        <w:rPr>
+          <w:iCs/>
+          <w:i/>
+        </w:rPr>
+        <w:t xml:space="preserve">stakeholders</w:t>
+      </w:r>
+      <w:r>
+        <w:t xml:space="preserve"> </w:t>
+      </w:r>
+      <w:r>
+        <w:t xml:space="preserve">nas tomadas de decisões do negócio.</w:t>
+      </w:r>
+      <w:r>
+        <w:br/>
+      </w:r>
+    </w:p>
+    <w:p>
+      <w:pPr>
+        <w:numPr>
+          <w:ilvl w:val="0"/>
+          <w:numId w:val="1266"/>
+        </w:numPr>
+        <w:pStyle w:val="Compact"/>
+      </w:pPr>
+      <w:r>
+        <w:t xml:space="preserve">Consequencias:</w:t>
+      </w:r>
+      <w:r>
+        <w:br/>
+      </w:r>
+    </w:p>
+    <w:p>
+      <w:pPr>
+        <w:numPr>
+          <w:ilvl w:val="1"/>
+          <w:numId w:val="1270"/>
+        </w:numPr>
+        <w:pStyle w:val="Compact"/>
+      </w:pPr>
+      <w:r>
+        <w:t xml:space="preserve">Gera redundancia de dados, aumenta o espaço de armazenamento.</w:t>
+      </w:r>
+      <w:r>
+        <w:br/>
+      </w:r>
+    </w:p>
+    <w:p>
+      <w:pPr>
+        <w:numPr>
+          <w:ilvl w:val="1"/>
+          <w:numId w:val="1270"/>
+        </w:numPr>
+        <w:pStyle w:val="Compact"/>
+      </w:pPr>
+      <w:r>
+        <w:t xml:space="preserve">Dimimui o desempenho das maquinas para as consultas, tornando o processo de consulta mais eficiente.</w:t>
       </w:r>
       <w:r>
         <w:br/>
@@ -33739,58 +33824,506 @@
     <w:p>
       <w:r>
         <w:br w:type="page"/>
-      </w:r>
-    </w:p>
-    <w:bookmarkEnd w:id="112"/>
-    <w:bookmarkStart w:id="114" w:name="andamento-dos-estudos"/>
-    <w:p>
-      <w:pPr>
-        <w:pStyle w:val="Heading1"/>
-      </w:pPr>
-      <w:r>
-        <w:rPr>
-          <w:rStyle w:val="SectionNumber"/>
-        </w:rPr>
-        <w:t xml:space="preserve">21</w:t>
-      </w:r>
-      <w:r>
-        <w:tab/>
-      </w:r>
-      <w:r>
-        <w:t xml:space="preserve">Andamento dos Estudos</w:t>
-      </w:r>
-    </w:p>
-    <w:bookmarkStart w:id="113" w:name="assunto-em-andamento"/>
-    <w:p>
-      <w:pPr>
-        <w:pStyle w:val="Heading2"/>
-      </w:pPr>
-      <w:r>
-        <w:rPr>
-          <w:rStyle w:val="SectionNumber"/>
-        </w:rPr>
-        <w:t xml:space="preserve">21.1</w:t>
-      </w:r>
-      <w:r>
-        <w:tab/>
-      </w:r>
-      <w:r>
-        <w:t xml:space="preserve">Assunto em andamento:</w:t>
-      </w:r>
-    </w:p>
-    <w:p>
-      <w:pPr>
-        <w:pStyle w:val="FirstParagraph"/>
-      </w:pPr>
-      <w:r>
-        <w:t xml:space="preserve">Atualmente estou estudando Módulo 23.</w:t>
-      </w:r>
-      <w:r>
-        <w:br/>
       </w:r>
     </w:p>
     <w:bookmarkEnd w:id="113"/>
     <w:bookmarkEnd w:id="114"/>
+    <w:bookmarkStart w:id="115" w:name="detalhes"/>
+    <w:p>
+      <w:pPr>
+        <w:pStyle w:val="Heading1"/>
+      </w:pPr>
+      <w:r>
+        <w:rPr>
+          <w:rStyle w:val="SectionNumber"/>
+        </w:rPr>
+        <w:t xml:space="preserve">21</w:t>
+      </w:r>
+      <w:r>
+        <w:tab/>
+      </w:r>
+      <w:r>
+        <w:t xml:space="preserve">Detalhes</w:t>
+      </w:r>
+    </w:p>
+    <w:p>
+      <w:pPr>
+        <w:numPr>
+          <w:ilvl w:val="0"/>
+          <w:numId w:val="1271"/>
+        </w:numPr>
+        <w:pStyle w:val="Compact"/>
+      </w:pPr>
+      <w:r>
+        <w:rPr>
+          <w:iCs/>
+          <w:i/>
+          <w:bCs/>
+          <w:b/>
+        </w:rPr>
+        <w:t xml:space="preserve">Comentarios</w:t>
+      </w:r>
+      <w:r>
+        <w:t xml:space="preserve"> </w:t>
+      </w:r>
+      <w:r>
+        <w:t xml:space="preserve">no</w:t>
+      </w:r>
+      <w:r>
+        <w:t xml:space="preserve"> </w:t>
+      </w:r>
+      <w:r>
+        <w:rPr>
+          <w:bCs/>
+          <w:b/>
+        </w:rPr>
+        <w:t xml:space="preserve">MySQL</w:t>
+      </w:r>
+      <w:r>
+        <w:t xml:space="preserve">, diferente do</w:t>
+      </w:r>
+      <w:r>
+        <w:t xml:space="preserve"> </w:t>
+      </w:r>
+      <w:r>
+        <w:rPr>
+          <w:bCs/>
+          <w:b/>
+        </w:rPr>
+        <w:t xml:space="preserve">SQL</w:t>
+      </w:r>
+      <w:r>
+        <w:t xml:space="preserve"> </w:t>
+      </w:r>
+      <w:r>
+        <w:t xml:space="preserve">onde comentarios são ’/**/</w:t>
+      </w:r>
+      <w:r>
+        <w:t xml:space="preserve">‘</w:t>
+      </w:r>
+      <w:r>
+        <w:t xml:space="preserve">, no MySQL é</w:t>
+      </w:r>
+      <w:r>
+        <w:t xml:space="preserve">’</w:t>
+      </w:r>
+      <w:r>
+        <w:t xml:space="preserve">#</w:t>
+      </w:r>
+      <w:r>
+        <w:t xml:space="preserve">‘</w:t>
+      </w:r>
+      <w:r>
+        <w:t xml:space="preserve">. Ou</w:t>
+      </w:r>
+      <w:r>
+        <w:t xml:space="preserve">’</w:t>
+      </w:r>
+      <w:r>
+        <w:t xml:space="preserve">- -’ para comentario de linha.</w:t>
+      </w:r>
+      <w:r>
+        <w:br/>
+      </w:r>
+    </w:p>
+    <w:p>
+      <w:pPr>
+        <w:numPr>
+          <w:ilvl w:val="0"/>
+          <w:numId w:val="1271"/>
+        </w:numPr>
+        <w:pStyle w:val="Compact"/>
+      </w:pPr>
+      <w:r>
+        <w:t xml:space="preserve">O que são e o que fazem os administradores:</w:t>
+      </w:r>
+      <w:r>
+        <w:br/>
+      </w:r>
+    </w:p>
+    <w:p>
+      <w:pPr>
+        <w:numPr>
+          <w:ilvl w:val="1"/>
+          <w:numId w:val="1272"/>
+        </w:numPr>
+        <w:pStyle w:val="Compact"/>
+      </w:pPr>
+      <w:r>
+        <w:t xml:space="preserve">Administrador de dados(AD):</w:t>
+      </w:r>
+      <w:r>
+        <w:br/>
+      </w:r>
+      <w:r>
+        <w:t xml:space="preserve">O Administrador de Dados (AD) tem o objetivo de gerenciar o Modelo de Dados Corporativo, contribuindo para assegurar a qualidade das informações, a integração dos sistemas, a retenção e a disseminação do conhecimento dos negócios.</w:t>
+      </w:r>
+      <w:r>
+        <w:br/>
+      </w:r>
+      <w:r>
+        <w:t xml:space="preserve">Cabe a ele, guiado por certos princípios e através de atividades de planejamento, organização e controle dos dados corporativos, gerenciar os dados como recursos de uso comum da organização, promovendo-lhes os valores de autenticidade, autoridade, precisão, acessibilidade, seguridade e inteligibilidade.</w:t>
+      </w:r>
+      <w:r>
+        <w:br/>
+      </w:r>
+      <w:r>
+        <w:t xml:space="preserve">Tem como função o planejamento central, a documentação e o gerenciamento dos dados a partir da perspectiva de seus significados e valores para a organização como um todo.</w:t>
+      </w:r>
+      <w:r>
+        <w:br/>
+      </w:r>
+    </w:p>
+    <w:p>
+      <w:pPr>
+        <w:numPr>
+          <w:ilvl w:val="1"/>
+          <w:numId w:val="1272"/>
+        </w:numPr>
+        <w:pStyle w:val="Compact"/>
+      </w:pPr>
+      <w:r>
+        <w:t xml:space="preserve">Administrador de banco de dados (DBA):</w:t>
+      </w:r>
+      <w:r>
+        <w:br/>
+      </w:r>
+      <w:r>
+        <w:t xml:space="preserve">O DBA (database administrator), sigla em inglês para Administrador de Banco de Dados, é um profissional da área de tecnologia responsável pela criação, instalação, monitoramento, reparos e análise de estruturas de um banco de dados.</w:t>
+      </w:r>
+      <w:r>
+        <w:br/>
+      </w:r>
+      <w:r>
+        <w:t xml:space="preserve">O banco de dados fica sob análise periódica do DBA, que trabalha para que não haja sobrecargas do sistema e que as informações inseridas tenham destino correto nos servidores. Outras funções também importantes são analisar o espaço em disco, buscar melhorias para os sistemas e realizar backups.</w:t>
+      </w:r>
+      <w:r>
+        <w:br/>
+      </w:r>
+    </w:p>
+    <w:p>
+      <w:pPr>
+        <w:numPr>
+          <w:ilvl w:val="0"/>
+          <w:numId w:val="1271"/>
+        </w:numPr>
+        <w:pStyle w:val="Compact"/>
+      </w:pPr>
+      <w:r>
+        <w:t xml:space="preserve">Acesso ao</w:t>
+      </w:r>
+      <w:r>
+        <w:t xml:space="preserve"> </w:t>
+      </w:r>
+      <w:r>
+        <w:rPr>
+          <w:bCs/>
+          <w:b/>
+        </w:rPr>
+        <w:t xml:space="preserve">MySQL</w:t>
+      </w:r>
+      <w:r>
+        <w:t xml:space="preserve"> </w:t>
+      </w:r>
+      <w:r>
+        <w:t xml:space="preserve">pelo terminal é necessario usar o comando:</w:t>
+      </w:r>
+      <w:r>
+        <w:br/>
+      </w:r>
+      <w:r>
+        <w:t xml:space="preserve">mysql -u root -p</w:t>
+      </w:r>
+      <w:r>
+        <w:br/>
+      </w:r>
+    </w:p>
+    <w:p>
+      <w:pPr>
+        <w:numPr>
+          <w:ilvl w:val="1"/>
+          <w:numId w:val="1273"/>
+        </w:numPr>
+        <w:pStyle w:val="Compact"/>
+      </w:pPr>
+      <w:r>
+        <w:t xml:space="preserve">Depois colocar a senha.</w:t>
+      </w:r>
+      <w:r>
+        <w:br/>
+      </w:r>
+    </w:p>
+    <w:p>
+      <w:pPr>
+        <w:numPr>
+          <w:ilvl w:val="0"/>
+          <w:numId w:val="1271"/>
+        </w:numPr>
+        <w:pStyle w:val="Compact"/>
+      </w:pPr>
+      <w:r>
+        <w:t xml:space="preserve">Ao final dos comandos do</w:t>
+      </w:r>
+      <w:r>
+        <w:t xml:space="preserve"> </w:t>
+      </w:r>
+      <w:r>
+        <w:rPr>
+          <w:bCs/>
+          <w:b/>
+        </w:rPr>
+        <w:t xml:space="preserve">SQL</w:t>
+      </w:r>
+      <w:r>
+        <w:t xml:space="preserve"> </w:t>
+      </w:r>
+      <w:r>
+        <w:t xml:space="preserve">e do</w:t>
+      </w:r>
+      <w:r>
+        <w:t xml:space="preserve"> </w:t>
+      </w:r>
+      <w:r>
+        <w:rPr>
+          <w:bCs/>
+          <w:b/>
+        </w:rPr>
+        <w:t xml:space="preserve">MySQL</w:t>
+      </w:r>
+      <w:r>
+        <w:t xml:space="preserve">, usar o</w:t>
+      </w:r>
+      <w:r>
+        <w:t xml:space="preserve"> </w:t>
+      </w:r>
+      <w:r>
+        <w:t xml:space="preserve">‘</w:t>
+      </w:r>
+      <w:r>
+        <w:t xml:space="preserve">;</w:t>
+      </w:r>
+      <w:r>
+        <w:t xml:space="preserve">’</w:t>
+      </w:r>
+      <w:r>
+        <w:t xml:space="preserve">(delimitador), ele informa que o comando acabou e deve ser executado.</w:t>
+      </w:r>
+    </w:p>
+    <w:p>
+      <w:pPr>
+        <w:numPr>
+          <w:ilvl w:val="0"/>
+          <w:numId w:val="1271"/>
+        </w:numPr>
+        <w:pStyle w:val="Compact"/>
+      </w:pPr>
+      <w:r>
+        <w:t xml:space="preserve">O</w:t>
+      </w:r>
+      <w:r>
+        <w:t xml:space="preserve"> </w:t>
+      </w:r>
+      <w:r>
+        <w:rPr>
+          <w:bCs/>
+          <w:b/>
+        </w:rPr>
+        <w:t xml:space="preserve">MySQL</w:t>
+      </w:r>
+      <w:r>
+        <w:t xml:space="preserve"> </w:t>
+      </w:r>
+      <w:r>
+        <w:t xml:space="preserve">é</w:t>
+      </w:r>
+      <w:r>
+        <w:t xml:space="preserve"> </w:t>
+      </w:r>
+      <w:r>
+        <w:t xml:space="preserve">“</w:t>
+      </w:r>
+      <w:r>
+        <w:rPr>
+          <w:iCs/>
+          <w:i/>
+        </w:rPr>
+        <w:t xml:space="preserve">case sensitive</w:t>
+      </w:r>
+      <w:r>
+        <w:t xml:space="preserve">”</w:t>
+      </w:r>
+      <w:r>
+        <w:t xml:space="preserve"> </w:t>
+      </w:r>
+      <w:r>
+        <w:t xml:space="preserve">no</w:t>
+      </w:r>
+      <w:r>
+        <w:t xml:space="preserve"> </w:t>
+      </w:r>
+      <w:r>
+        <w:rPr>
+          <w:bCs/>
+          <w:b/>
+        </w:rPr>
+        <w:t xml:space="preserve">LINUX</w:t>
+      </w:r>
+      <w:r>
+        <w:t xml:space="preserve">, mas no</w:t>
+      </w:r>
+      <w:r>
+        <w:t xml:space="preserve"> </w:t>
+      </w:r>
+      <w:r>
+        <w:rPr>
+          <w:bCs/>
+          <w:b/>
+        </w:rPr>
+        <w:t xml:space="preserve">WINDOWS</w:t>
+      </w:r>
+      <w:r>
+        <w:t xml:space="preserve"> </w:t>
+      </w:r>
+      <w:r>
+        <w:t xml:space="preserve">não é, ou seja, sensibilidade a letras maiusculas e minusculas. Depende do sistema operacional.</w:t>
+      </w:r>
+      <w:r>
+        <w:t xml:space="preserve"> </w:t>
+      </w:r>
+      <w:r>
+        <w:rPr>
+          <w:bCs/>
+          <w:b/>
+        </w:rPr>
+        <w:t xml:space="preserve">MySQL</w:t>
+      </w:r>
+      <w:r>
+        <w:t xml:space="preserve"> </w:t>
+      </w:r>
+      <w:r>
+        <w:t xml:space="preserve">acompanha o sistema operacional.</w:t>
+      </w:r>
+      <w:r>
+        <w:br/>
+      </w:r>
+    </w:p>
+    <w:p>
+      <w:pPr>
+        <w:numPr>
+          <w:ilvl w:val="1"/>
+          <w:numId w:val="1274"/>
+        </w:numPr>
+        <w:pStyle w:val="Compact"/>
+      </w:pPr>
+      <w:r>
+        <w:t xml:space="preserve">no</w:t>
+      </w:r>
+      <w:r>
+        <w:t xml:space="preserve"> </w:t>
+      </w:r>
+      <w:r>
+        <w:rPr>
+          <w:bCs/>
+          <w:b/>
+        </w:rPr>
+        <w:t xml:space="preserve">LINUX</w:t>
+      </w:r>
+      <w:r>
+        <w:t xml:space="preserve"> </w:t>
+      </w:r>
+      <w:r>
+        <w:t xml:space="preserve">faz destinção de letras maiusculas e minusculas.</w:t>
+      </w:r>
+      <w:r>
+        <w:br/>
+      </w:r>
+    </w:p>
+    <w:p>
+      <w:pPr>
+        <w:numPr>
+          <w:ilvl w:val="1"/>
+          <w:numId w:val="1274"/>
+        </w:numPr>
+        <w:pStyle w:val="Compact"/>
+      </w:pPr>
+      <w:r>
+        <w:t xml:space="preserve">no</w:t>
+      </w:r>
+      <w:r>
+        <w:t xml:space="preserve"> </w:t>
+      </w:r>
+      <w:r>
+        <w:rPr>
+          <w:bCs/>
+          <w:b/>
+        </w:rPr>
+        <w:t xml:space="preserve">WINDOWS</w:t>
+      </w:r>
+      <w:r>
+        <w:t xml:space="preserve"> </w:t>
+      </w:r>
+      <w:r>
+        <w:t xml:space="preserve">não faz destinção de letras maiusculas e minusculas.</w:t>
+      </w:r>
+      <w:r>
+        <w:br/>
+      </w:r>
+    </w:p>
+    <w:p>
+      <w:r>
+        <w:br w:type="page"/>
+      </w:r>
+    </w:p>
+    <w:bookmarkEnd w:id="115"/>
+    <w:bookmarkStart w:id="117" w:name="andamento-dos-estudos"/>
+    <w:p>
+      <w:pPr>
+        <w:pStyle w:val="Heading1"/>
+      </w:pPr>
+      <w:r>
+        <w:rPr>
+          <w:rStyle w:val="SectionNumber"/>
+        </w:rPr>
+        <w:t xml:space="preserve">22</w:t>
+      </w:r>
+      <w:r>
+        <w:tab/>
+      </w:r>
+      <w:r>
+        <w:t xml:space="preserve">Andamento dos Estudos</w:t>
+      </w:r>
+    </w:p>
+    <w:bookmarkStart w:id="116" w:name="assunto-em-andamento"/>
+    <w:p>
+      <w:pPr>
+        <w:pStyle w:val="Heading2"/>
+      </w:pPr>
+      <w:r>
+        <w:rPr>
+          <w:rStyle w:val="SectionNumber"/>
+        </w:rPr>
+        <w:t xml:space="preserve">22.1</w:t>
+      </w:r>
+      <w:r>
+        <w:tab/>
+      </w:r>
+      <w:r>
+        <w:t xml:space="preserve">Assunto em andamento:</w:t>
+      </w:r>
+    </w:p>
+    <w:p>
+      <w:pPr>
+        <w:pStyle w:val="FirstParagraph"/>
+      </w:pPr>
+      <w:r>
+        <w:t xml:space="preserve">Curso concluido.</w:t>
+      </w:r>
+      <w:r>
+        <w:br/>
+      </w:r>
+    </w:p>
+    <w:bookmarkEnd w:id="116"/>
+    <w:bookmarkEnd w:id="117"/>
     <w:sectPr/>
   </w:body>
 </w:document>
@@ -35908,6 +36441,39 @@
   <w:num w:numId="1263">
     <w:abstractNumId w:val="991"/>
   </w:num>
+  <w:num w:numId="1264">
+    <w:abstractNumId w:val="991"/>
+  </w:num>
+  <w:num w:numId="1265">
+    <w:abstractNumId w:val="991"/>
+  </w:num>
+  <w:num w:numId="1266">
+    <w:abstractNumId w:val="991"/>
+  </w:num>
+  <w:num w:numId="1267">
+    <w:abstractNumId w:val="991"/>
+  </w:num>
+  <w:num w:numId="1268">
+    <w:abstractNumId w:val="991"/>
+  </w:num>
+  <w:num w:numId="1269">
+    <w:abstractNumId w:val="991"/>
+  </w:num>
+  <w:num w:numId="1270">
+    <w:abstractNumId w:val="991"/>
+  </w:num>
+  <w:num w:numId="1271">
+    <w:abstractNumId w:val="991"/>
+  </w:num>
+  <w:num w:numId="1272">
+    <w:abstractNumId w:val="991"/>
+  </w:num>
+  <w:num w:numId="1273">
+    <w:abstractNumId w:val="991"/>
+  </w:num>
+  <w:num w:numId="1274">
+    <w:abstractNumId w:val="991"/>
+  </w:num>
 </w:numbering>
 </file>
 

</xml_diff>

<commit_message>
Revisão númeração de paginas
</commit_message>
<xml_diff>
--- a/Readme.docx
+++ b/Readme.docx
@@ -49,35 +49,19 @@
         <w:pStyle w:val="Date"/>
       </w:pPr>
       <w:r>
-        <w:t xml:space="preserve">2022-06-19</w:t>
-      </w:r>
-    </w:p>
-    <w:sdt>
-      <w:sdtPr>
-        <w:docPartObj>
-          <w:docPartGallery w:val="Table of Contents"/>
-          <w:docPartUnique/>
-        </w:docPartObj>
-      </w:sdtPr>
-      <w:sdtContent>
-        <w:p>
-          <w:pPr>
-            <w:pStyle w:val="TOCHeading"/>
-          </w:pPr>
-          <w:r>
-            <w:t xml:space="preserve">Table of Contents</w:t>
-          </w:r>
-        </w:p>
-        <w:p>
-          <w:r>
-            <w:fldChar w:fldCharType="begin" w:dirty="true"/>
-            <w:instrText xml:space="preserve">TOC \o "1-3" \h \z \u</w:instrText>
-            <w:fldChar w:fldCharType="separate"/>
-            <w:fldChar w:fldCharType="end"/>
-          </w:r>
-        </w:p>
-      </w:sdtContent>
-    </w:sdt>
+        <w:t xml:space="preserve">2023-06-14</w:t>
+      </w:r>
+    </w:p>
+    <w:p>
+      <w:r>
+        <w:br w:type="page"/>
+      </w:r>
+    </w:p>
+    <w:p>
+      <w:r>
+        <w:br w:type="page"/>
+      </w:r>
+    </w:p>
     <w:p>
       <w:r>
         <w:br w:type="page"/>
@@ -18353,7 +18337,7 @@
     <w:bookmarkEnd w:id="60"/>
     <w:bookmarkEnd w:id="61"/>
     <w:bookmarkEnd w:id="62"/>
-    <w:bookmarkStart w:id="69" w:name="Xc99a06af5956df025e3b7a88e84c84553d30443"/>
+    <w:bookmarkStart w:id="77" w:name="Xc99a06af5956df025e3b7a88e84c84553d30443"/>
     <w:p>
       <w:pPr>
         <w:pStyle w:val="Heading1"/>
@@ -18513,7 +18497,7 @@
         <w:br w:type="page"/>
       </w:r>
     </w:p>
-    <w:bookmarkStart w:id="64" w:name="peter-chen"/>
+    <w:bookmarkStart w:id="66" w:name="peter-chen"/>
     <w:p>
       <w:pPr>
         <w:pStyle w:val="Heading2"/>
@@ -18550,12 +18534,12 @@
           <wp:inline>
             <wp:extent cx="5082138" cy="2290812"/>
             <wp:effectExtent b="0" l="0" r="0" t="0"/>
-            <wp:docPr descr="notação de Peter Chen" title="" id="1" name="Picture"/>
+            <wp:docPr descr="notação de Peter Chen" title="" id="64" name="Picture"/>
             <a:graphic>
               <a:graphicData uri="http://schemas.openxmlformats.org/drawingml/2006/picture">
                 <pic:pic>
                   <pic:nvPicPr>
-                    <pic:cNvPr descr="Imagens/NOTACAO-PETER-CHEN-CADERNO-DE-PROVA.png" id="0" name="Picture"/>
+                    <pic:cNvPr descr="Imagens/NOTACAO-PETER-CHEN-CADERNO-DE-PROVA.png" id="65" name="Picture"/>
                     <pic:cNvPicPr>
                       <a:picLocks noChangeArrowheads="1" noChangeAspect="1"/>
                     </pic:cNvPicPr>
@@ -18752,8 +18736,8 @@
         <w:br w:type="page"/>
       </w:r>
     </w:p>
-    <w:bookmarkEnd w:id="64"/>
-    <w:bookmarkStart w:id="68" w:name="cross-foot-pé-de-galinha"/>
+    <w:bookmarkEnd w:id="66"/>
+    <w:bookmarkStart w:id="76" w:name="cross-foot-pé-de-galinha"/>
     <w:p>
       <w:pPr>
         <w:pStyle w:val="Heading2"/>
@@ -18789,18 +18773,18 @@
           <wp:inline>
             <wp:extent cx="5334000" cy="1984248"/>
             <wp:effectExtent b="0" l="0" r="0" t="0"/>
-            <wp:docPr descr="Chaves Cross" title="" id="1" name="Picture"/>
+            <wp:docPr descr="Chaves Cross" title="" id="68" name="Picture"/>
             <a:graphic>
               <a:graphicData uri="http://schemas.openxmlformats.org/drawingml/2006/picture">
                 <pic:pic>
                   <pic:nvPicPr>
-                    <pic:cNvPr descr="Imagens/Keys.PNG" id="0" name="Picture"/>
+                    <pic:cNvPr descr="Imagens/Keys.PNG" id="69" name="Picture"/>
                     <pic:cNvPicPr>
                       <a:picLocks noChangeArrowheads="1" noChangeAspect="1"/>
                     </pic:cNvPicPr>
                   </pic:nvPicPr>
                   <pic:blipFill>
-                    <a:blip r:embed="rId65"/>
+                    <a:blip r:embed="rId67"/>
                     <a:stretch>
                       <a:fillRect/>
                     </a:stretch>
@@ -18878,18 +18862,18 @@
           <wp:inline>
             <wp:extent cx="5334000" cy="746606"/>
             <wp:effectExtent b="0" l="0" r="0" t="0"/>
-            <wp:docPr descr="Atributos Croos" title="" id="1" name="Picture"/>
+            <wp:docPr descr="Atributos Croos" title="" id="71" name="Picture"/>
             <a:graphic>
               <a:graphicData uri="http://schemas.openxmlformats.org/drawingml/2006/picture">
                 <pic:pic>
                   <pic:nvPicPr>
-                    <pic:cNvPr descr="Imagens/Physical-ERD-Symbols.png" id="0" name="Picture"/>
+                    <pic:cNvPr descr="Imagens/Physical-ERD-Symbols.png" id="72" name="Picture"/>
                     <pic:cNvPicPr>
                       <a:picLocks noChangeArrowheads="1" noChangeAspect="1"/>
                     </pic:cNvPicPr>
                   </pic:nvPicPr>
                   <pic:blipFill>
-                    <a:blip r:embed="rId66"/>
+                    <a:blip r:embed="rId70"/>
                     <a:stretch>
                       <a:fillRect/>
                     </a:stretch>
@@ -18937,18 +18921,18 @@
           <wp:inline>
             <wp:extent cx="3599999" cy="2725961"/>
             <wp:effectExtent b="0" l="0" r="0" t="0"/>
-            <wp:docPr descr="Cardinalidade Cross" title="" id="1" name="Picture"/>
+            <wp:docPr descr="Cardinalidade Cross" title="" id="74" name="Picture"/>
             <a:graphic>
               <a:graphicData uri="http://schemas.openxmlformats.org/drawingml/2006/picture">
                 <pic:pic>
                   <pic:nvPicPr>
-                    <pic:cNvPr descr="Imagens/ERD-Notation.PNG" id="0" name="Picture"/>
+                    <pic:cNvPr descr="Imagens/ERD-Notation.PNG" id="75" name="Picture"/>
                     <pic:cNvPicPr>
                       <a:picLocks noChangeArrowheads="1" noChangeAspect="1"/>
                     </pic:cNvPicPr>
                   </pic:nvPicPr>
                   <pic:blipFill>
-                    <a:blip r:embed="rId67"/>
+                    <a:blip r:embed="rId73"/>
                     <a:stretch>
                       <a:fillRect/>
                     </a:stretch>
@@ -18989,9 +18973,9 @@
         <w:br w:type="page"/>
       </w:r>
     </w:p>
-    <w:bookmarkEnd w:id="68"/>
-    <w:bookmarkEnd w:id="69"/>
-    <w:bookmarkStart w:id="76" w:name="Xf2d2653601a0302fcd30ec89a44b67742333009"/>
+    <w:bookmarkEnd w:id="76"/>
+    <w:bookmarkEnd w:id="77"/>
+    <w:bookmarkStart w:id="84" w:name="Xf2d2653601a0302fcd30ec89a44b67742333009"/>
     <w:p>
       <w:pPr>
         <w:pStyle w:val="Heading1"/>
@@ -19025,7 +19009,7 @@
         <w:t xml:space="preserve">e STORED PROCEDURES</w:t>
       </w:r>
     </w:p>
-    <w:bookmarkStart w:id="70" w:name="como-mudar-o-delimitador"/>
+    <w:bookmarkStart w:id="78" w:name="como-mudar-o-delimitador"/>
     <w:p>
       <w:pPr>
         <w:pStyle w:val="Heading2"/>
@@ -19233,8 +19217,8 @@
         <w:br w:type="page"/>
       </w:r>
     </w:p>
-    <w:bookmarkEnd w:id="70"/>
-    <w:bookmarkStart w:id="75" w:name="X9d58ce55dbf9526ab607887e8e6d9cc0d70de3e"/>
+    <w:bookmarkEnd w:id="78"/>
+    <w:bookmarkStart w:id="83" w:name="X9d58ce55dbf9526ab607887e8e6d9cc0d70de3e"/>
     <w:p>
       <w:pPr>
         <w:pStyle w:val="Heading2"/>
@@ -19252,7 +19236,7 @@
         <w:t xml:space="preserve">STORED PROCEDURES - Procedimentos Armazenados - Funções</w:t>
       </w:r>
     </w:p>
-    <w:bookmarkStart w:id="71" w:name="bloco-anônimo"/>
+    <w:bookmarkStart w:id="79" w:name="bloco-anônimo"/>
     <w:p>
       <w:pPr>
         <w:pStyle w:val="Heading3"/>
@@ -19300,8 +19284,8 @@
         <w:br/>
       </w:r>
     </w:p>
-    <w:bookmarkEnd w:id="71"/>
-    <w:bookmarkStart w:id="72" w:name="blocos-nomeados"/>
+    <w:bookmarkEnd w:id="79"/>
+    <w:bookmarkStart w:id="80" w:name="blocos-nomeados"/>
     <w:p>
       <w:pPr>
         <w:pStyle w:val="Heading3"/>
@@ -20087,8 +20071,8 @@
         <w:br/>
       </w:r>
     </w:p>
-    <w:bookmarkEnd w:id="72"/>
-    <w:bookmarkStart w:id="73" w:name="problemas-de-usar-procedures"/>
+    <w:bookmarkEnd w:id="80"/>
+    <w:bookmarkStart w:id="81" w:name="problemas-de-usar-procedures"/>
     <w:p>
       <w:pPr>
         <w:pStyle w:val="Heading3"/>
@@ -20169,8 +20153,8 @@
         <w:br/>
       </w:r>
     </w:p>
-    <w:bookmarkEnd w:id="73"/>
-    <w:bookmarkStart w:id="74" w:name="pontos-positivos-de-usar-procedures"/>
+    <w:bookmarkEnd w:id="81"/>
+    <w:bookmarkStart w:id="82" w:name="pontos-positivos-de-usar-procedures"/>
     <w:p>
       <w:pPr>
         <w:pStyle w:val="Heading3"/>
@@ -20295,10 +20279,10 @@
         <w:br w:type="page"/>
       </w:r>
     </w:p>
-    <w:bookmarkEnd w:id="74"/>
-    <w:bookmarkEnd w:id="75"/>
-    <w:bookmarkEnd w:id="76"/>
-    <w:bookmarkStart w:id="77" w:name="módulo-14---funções-básicas"/>
+    <w:bookmarkEnd w:id="82"/>
+    <w:bookmarkEnd w:id="83"/>
+    <w:bookmarkEnd w:id="84"/>
+    <w:bookmarkStart w:id="85" w:name="módulo-14---funções-básicas"/>
     <w:p>
       <w:pPr>
         <w:pStyle w:val="Heading1"/>
@@ -20740,8 +20724,8 @@
         <w:br w:type="page"/>
       </w:r>
     </w:p>
-    <w:bookmarkEnd w:id="77"/>
-    <w:bookmarkStart w:id="80" w:name="Xd4e701c01a5f7d2392e5ba5f941ac7c20f83573"/>
+    <w:bookmarkEnd w:id="85"/>
+    <w:bookmarkStart w:id="88" w:name="Xd4e701c01a5f7d2392e5ba5f941ac7c20f83573"/>
     <w:p>
       <w:pPr>
         <w:pStyle w:val="Heading1"/>
@@ -20759,7 +20743,7 @@
         <w:t xml:space="preserve">Módulo 15 - Subqueries (Subconsulta) e Trabalhando com linhas</w:t>
       </w:r>
     </w:p>
-    <w:bookmarkStart w:id="78" w:name="subqueries-subconsulta"/>
+    <w:bookmarkStart w:id="86" w:name="subqueries-subconsulta"/>
     <w:p>
       <w:pPr>
         <w:pStyle w:val="Heading2"/>
@@ -20998,8 +20982,8 @@
         <w:br/>
       </w:r>
     </w:p>
-    <w:bookmarkEnd w:id="78"/>
-    <w:bookmarkStart w:id="79" w:name="trabalhando-com-linhas"/>
+    <w:bookmarkEnd w:id="86"/>
+    <w:bookmarkStart w:id="87" w:name="trabalhando-com-linhas"/>
     <w:p>
       <w:pPr>
         <w:pStyle w:val="Heading2"/>
@@ -21184,9 +21168,9 @@
         <w:br w:type="page"/>
       </w:r>
     </w:p>
-    <w:bookmarkEnd w:id="79"/>
-    <w:bookmarkEnd w:id="80"/>
-    <w:bookmarkStart w:id="84" w:name="módulo-16---modificação-de-tabelas"/>
+    <w:bookmarkEnd w:id="87"/>
+    <w:bookmarkEnd w:id="88"/>
+    <w:bookmarkStart w:id="92" w:name="módulo-16---modificação-de-tabelas"/>
     <w:p>
       <w:pPr>
         <w:pStyle w:val="Heading1"/>
@@ -21204,7 +21188,7 @@
         <w:t xml:space="preserve">Módulo 16 - Modificação de tabelas</w:t>
       </w:r>
     </w:p>
-    <w:bookmarkStart w:id="81" w:name="modificação-de-tabelas---alter"/>
+    <w:bookmarkStart w:id="89" w:name="modificação-de-tabelas---alter"/>
     <w:p>
       <w:pPr>
         <w:pStyle w:val="Heading2"/>
@@ -23056,8 +23040,8 @@
         <w:br w:type="page"/>
       </w:r>
     </w:p>
-    <w:bookmarkEnd w:id="81"/>
-    <w:bookmarkStart w:id="82" w:name="constraints---regras-e-boas-praticas"/>
+    <w:bookmarkEnd w:id="89"/>
+    <w:bookmarkStart w:id="90" w:name="constraints---regras-e-boas-praticas"/>
     <w:p>
       <w:pPr>
         <w:pStyle w:val="Heading2"/>
@@ -23612,8 +23596,8 @@
         <w:br w:type="page"/>
       </w:r>
     </w:p>
-    <w:bookmarkEnd w:id="82"/>
-    <w:bookmarkStart w:id="83" w:name="dicionario-de-dados-do-sistema"/>
+    <w:bookmarkEnd w:id="90"/>
+    <w:bookmarkStart w:id="91" w:name="dicionario-de-dados-do-sistema"/>
     <w:p>
       <w:pPr>
         <w:pStyle w:val="Heading2"/>
@@ -23898,9 +23882,9 @@
         <w:br w:type="page"/>
       </w:r>
     </w:p>
-    <w:bookmarkEnd w:id="83"/>
-    <w:bookmarkEnd w:id="84"/>
-    <w:bookmarkStart w:id="88" w:name="X93467b4f465db51a18d5a1793856158e4216daa"/>
+    <w:bookmarkEnd w:id="91"/>
+    <w:bookmarkEnd w:id="92"/>
+    <w:bookmarkStart w:id="98" w:name="X93467b4f465db51a18d5a1793856158e4216daa"/>
     <w:p>
       <w:pPr>
         <w:pStyle w:val="Heading1"/>
@@ -23918,7 +23902,7 @@
         <w:t xml:space="preserve">Módulo 18 - Entidade Associativa e Chaves</w:t>
       </w:r>
     </w:p>
-    <w:bookmarkStart w:id="86" w:name="entidades-associativas"/>
+    <w:bookmarkStart w:id="96" w:name="entidades-associativas"/>
     <w:p>
       <w:pPr>
         <w:pStyle w:val="Heading2"/>
@@ -23970,18 +23954,18 @@
           <wp:inline>
             <wp:extent cx="4762500" cy="3333750"/>
             <wp:effectExtent b="0" l="0" r="0" t="0"/>
-            <wp:docPr descr="Entidade Associativa" title="" id="1" name="Picture"/>
+            <wp:docPr descr="Entidade Associativa" title="" id="94" name="Picture"/>
             <a:graphic>
               <a:graphicData uri="http://schemas.openxmlformats.org/drawingml/2006/picture">
                 <pic:pic>
                   <pic:nvPicPr>
-                    <pic:cNvPr descr="Imagens/db2_novo_tipos_entidade_associativa.jpg" id="0" name="Picture"/>
+                    <pic:cNvPr descr="Imagens/db2_novo_tipos_entidade_associativa.jpg" id="95" name="Picture"/>
                     <pic:cNvPicPr>
                       <a:picLocks noChangeArrowheads="1" noChangeAspect="1"/>
                     </pic:cNvPicPr>
                   </pic:nvPicPr>
                   <pic:blipFill>
-                    <a:blip r:embed="rId85"/>
+                    <a:blip r:embed="rId93"/>
                     <a:stretch>
                       <a:fillRect/>
                     </a:stretch>
@@ -24046,8 +24030,8 @@
         <w:br w:type="page"/>
       </w:r>
     </w:p>
-    <w:bookmarkEnd w:id="86"/>
-    <w:bookmarkStart w:id="87" w:name="sobre-chaves"/>
+    <w:bookmarkEnd w:id="96"/>
+    <w:bookmarkStart w:id="97" w:name="sobre-chaves"/>
     <w:p>
       <w:pPr>
         <w:pStyle w:val="Heading2"/>
@@ -24451,9 +24435,9 @@
         <w:br w:type="page"/>
       </w:r>
     </w:p>
-    <w:bookmarkEnd w:id="87"/>
-    <w:bookmarkEnd w:id="88"/>
-    <w:bookmarkStart w:id="95" w:name="módulo-19---triggers-gatilhos"/>
+    <w:bookmarkEnd w:id="97"/>
+    <w:bookmarkEnd w:id="98"/>
+    <w:bookmarkStart w:id="105" w:name="módulo-19---triggers-gatilhos"/>
     <w:p>
       <w:pPr>
         <w:pStyle w:val="Heading1"/>
@@ -24487,7 +24471,7 @@
         <w:t xml:space="preserve">(Gatilhos)</w:t>
       </w:r>
     </w:p>
-    <w:bookmarkStart w:id="89" w:name="triggers"/>
+    <w:bookmarkStart w:id="99" w:name="triggers"/>
     <w:p>
       <w:pPr>
         <w:pStyle w:val="Heading2"/>
@@ -25125,8 +25109,8 @@
         <w:br/>
       </w:r>
     </w:p>
-    <w:bookmarkEnd w:id="89"/>
-    <w:bookmarkStart w:id="90" w:name="deletando-o-trigger"/>
+    <w:bookmarkEnd w:id="99"/>
+    <w:bookmarkStart w:id="100" w:name="deletando-o-trigger"/>
     <w:p>
       <w:pPr>
         <w:pStyle w:val="Heading2"/>
@@ -25215,8 +25199,8 @@
         <w:br/>
       </w:r>
     </w:p>
-    <w:bookmarkEnd w:id="90"/>
-    <w:bookmarkStart w:id="91" w:name="conceito-de-new-e-old"/>
+    <w:bookmarkEnd w:id="100"/>
+    <w:bookmarkStart w:id="101" w:name="conceito-de-new-e-old"/>
     <w:p>
       <w:pPr>
         <w:pStyle w:val="Heading2"/>
@@ -25649,8 +25633,8 @@
         <w:br/>
       </w:r>
     </w:p>
-    <w:bookmarkEnd w:id="91"/>
-    <w:bookmarkStart w:id="92" w:name="observações-trigger"/>
+    <w:bookmarkEnd w:id="101"/>
+    <w:bookmarkStart w:id="102" w:name="observações-trigger"/>
     <w:p>
       <w:pPr>
         <w:pStyle w:val="Heading2"/>
@@ -25755,8 +25739,8 @@
         <w:br w:type="page"/>
       </w:r>
     </w:p>
-    <w:bookmarkEnd w:id="92"/>
-    <w:bookmarkStart w:id="93" w:name="uso-de-trigger-para-backup"/>
+    <w:bookmarkEnd w:id="102"/>
+    <w:bookmarkStart w:id="103" w:name="uso-de-trigger-para-backup"/>
     <w:p>
       <w:pPr>
         <w:pStyle w:val="Heading2"/>
@@ -26215,8 +26199,8 @@
         <w:br w:type="page"/>
       </w:r>
     </w:p>
-    <w:bookmarkEnd w:id="93"/>
-    <w:bookmarkStart w:id="94" w:name="comunicação-entre-bancos-de-dado"/>
+    <w:bookmarkEnd w:id="103"/>
+    <w:bookmarkStart w:id="104" w:name="comunicação-entre-bancos-de-dado"/>
     <w:p>
       <w:pPr>
         <w:pStyle w:val="Heading2"/>
@@ -26687,9 +26671,9 @@
         <w:br w:type="page"/>
       </w:r>
     </w:p>
-    <w:bookmarkEnd w:id="94"/>
-    <w:bookmarkEnd w:id="95"/>
-    <w:bookmarkStart w:id="100" w:name="módulo-20---autorelacionamento"/>
+    <w:bookmarkEnd w:id="104"/>
+    <w:bookmarkEnd w:id="105"/>
+    <w:bookmarkStart w:id="112" w:name="módulo-20---autorelacionamento"/>
     <w:p>
       <w:pPr>
         <w:pStyle w:val="Heading1"/>
@@ -26707,7 +26691,7 @@
         <w:t xml:space="preserve">Módulo 20 - Autorelacionamento</w:t>
       </w:r>
     </w:p>
-    <w:bookmarkStart w:id="97" w:name="autorelacionamento"/>
+    <w:bookmarkStart w:id="109" w:name="autorelacionamento"/>
     <w:p>
       <w:pPr>
         <w:pStyle w:val="Heading2"/>
@@ -26764,18 +26748,18 @@
           <wp:inline>
             <wp:extent cx="3314700" cy="1524000"/>
             <wp:effectExtent b="0" l="0" r="0" t="0"/>
-            <wp:docPr descr="" title="" id="1" name="Picture"/>
+            <wp:docPr descr="" title="" id="107" name="Picture"/>
             <a:graphic>
               <a:graphicData uri="http://schemas.openxmlformats.org/drawingml/2006/picture">
                 <pic:pic>
                   <pic:nvPicPr>
-                    <pic:cNvPr descr="Imagens/autorelacionamento.jpg" id="0" name="Picture"/>
+                    <pic:cNvPr descr="Imagens/autorelacionamento.jpg" id="108" name="Picture"/>
                     <pic:cNvPicPr>
                       <a:picLocks noChangeArrowheads="1" noChangeAspect="1"/>
                     </pic:cNvPicPr>
                   </pic:nvPicPr>
                   <pic:blipFill>
-                    <a:blip r:embed="rId96"/>
+                    <a:blip r:embed="rId106"/>
                     <a:stretch>
                       <a:fillRect/>
                     </a:stretch>
@@ -26830,8 +26814,8 @@
         <w:br/>
       </w:r>
     </w:p>
-    <w:bookmarkEnd w:id="97"/>
-    <w:bookmarkStart w:id="98" w:name="como-construir-autorelacionamento"/>
+    <w:bookmarkEnd w:id="109"/>
+    <w:bookmarkStart w:id="110" w:name="como-construir-autorelacionamento"/>
     <w:p>
       <w:pPr>
         <w:pStyle w:val="Heading2"/>
@@ -27204,8 +27188,8 @@
         <w:br w:type="page"/>
       </w:r>
     </w:p>
-    <w:bookmarkEnd w:id="98"/>
-    <w:bookmarkStart w:id="99" w:name="X8ba2072ba22ab3ae8918d67e0db257bc58091a9"/>
+    <w:bookmarkEnd w:id="110"/>
+    <w:bookmarkStart w:id="111" w:name="X8ba2072ba22ab3ae8918d67e0db257bc58091a9"/>
     <w:p>
       <w:pPr>
         <w:pStyle w:val="Heading2"/>
@@ -27816,9 +27800,9 @@
         <w:br w:type="page"/>
       </w:r>
     </w:p>
-    <w:bookmarkEnd w:id="99"/>
-    <w:bookmarkEnd w:id="100"/>
-    <w:bookmarkStart w:id="112" w:name="módulo-21---cursores"/>
+    <w:bookmarkEnd w:id="111"/>
+    <w:bookmarkEnd w:id="112"/>
+    <w:bookmarkStart w:id="126" w:name="módulo-21---cursores"/>
     <w:p>
       <w:pPr>
         <w:pStyle w:val="Heading1"/>
@@ -27836,7 +27820,7 @@
         <w:t xml:space="preserve">Módulo 21 - Cursores</w:t>
       </w:r>
     </w:p>
-    <w:bookmarkStart w:id="102" w:name="teoria"/>
+    <w:bookmarkStart w:id="116" w:name="teoria"/>
     <w:p>
       <w:pPr>
         <w:pStyle w:val="Heading2"/>
@@ -27943,18 +27927,18 @@
           <wp:inline>
             <wp:extent cx="5334000" cy="2687410"/>
             <wp:effectExtent b="0" l="0" r="0" t="0"/>
-            <wp:docPr descr="" title="" id="1" name="Picture"/>
+            <wp:docPr descr="" title="" id="114" name="Picture"/>
             <a:graphic>
               <a:graphicData uri="http://schemas.openxmlformats.org/drawingml/2006/picture">
                 <pic:pic>
                   <pic:nvPicPr>
-                    <pic:cNvPr descr="Imagens/cursor.jpg" id="0" name="Picture"/>
+                    <pic:cNvPr descr="Imagens/cursor.jpg" id="115" name="Picture"/>
                     <pic:cNvPicPr>
                       <a:picLocks noChangeArrowheads="1" noChangeAspect="1"/>
                     </pic:cNvPicPr>
                   </pic:nvPicPr>
                   <pic:blipFill>
-                    <a:blip r:embed="rId101"/>
+                    <a:blip r:embed="rId113"/>
                     <a:stretch>
                       <a:fillRect/>
                     </a:stretch>
@@ -28061,8 +28045,8 @@
         <w:br w:type="page"/>
       </w:r>
     </w:p>
-    <w:bookmarkEnd w:id="102"/>
-    <w:bookmarkStart w:id="110" w:name="principais-palavras-chaves"/>
+    <w:bookmarkEnd w:id="116"/>
+    <w:bookmarkStart w:id="124" w:name="principais-palavras-chaves"/>
     <w:p>
       <w:pPr>
         <w:pStyle w:val="Heading2"/>
@@ -28080,7 +28064,7 @@
         <w:t xml:space="preserve">Principais palavras chaves</w:t>
       </w:r>
     </w:p>
-    <w:bookmarkStart w:id="103" w:name="declare---declaração-de-variaveis"/>
+    <w:bookmarkStart w:id="117" w:name="declare---declaração-de-variaveis"/>
     <w:p>
       <w:pPr>
         <w:pStyle w:val="Heading3"/>
@@ -28460,8 +28444,8 @@
         <w:br/>
       </w:r>
     </w:p>
-    <w:bookmarkEnd w:id="103"/>
-    <w:bookmarkStart w:id="104" w:name="Xb6af7708ad0b8bbf76ce02b5d2a5ff850b64a29"/>
+    <w:bookmarkEnd w:id="117"/>
+    <w:bookmarkStart w:id="118" w:name="Xb6af7708ad0b8bbf76ce02b5d2a5ff850b64a29"/>
     <w:p>
       <w:pPr>
         <w:pStyle w:val="Heading3"/>
@@ -28855,8 +28839,8 @@
         <w:br w:type="page"/>
       </w:r>
     </w:p>
-    <w:bookmarkEnd w:id="104"/>
-    <w:bookmarkStart w:id="105" w:name="open-e-close---manipulação-de-varaveis"/>
+    <w:bookmarkEnd w:id="118"/>
+    <w:bookmarkStart w:id="119" w:name="open-e-close---manipulação-de-varaveis"/>
     <w:p>
       <w:pPr>
         <w:pStyle w:val="Heading3"/>
@@ -29134,8 +29118,8 @@
         <w:br w:type="page"/>
       </w:r>
     </w:p>
-    <w:bookmarkEnd w:id="105"/>
-    <w:bookmarkStart w:id="106" w:name="X842507805793c5e1e3c68f3a84e7ac275d9f242"/>
+    <w:bookmarkEnd w:id="119"/>
+    <w:bookmarkStart w:id="120" w:name="X842507805793c5e1e3c68f3a84e7ac275d9f242"/>
     <w:p>
       <w:pPr>
         <w:pStyle w:val="Heading3"/>
@@ -29529,8 +29513,8 @@
         <w:br w:type="page"/>
       </w:r>
     </w:p>
-    <w:bookmarkEnd w:id="106"/>
-    <w:bookmarkStart w:id="107" w:name="if"/>
+    <w:bookmarkEnd w:id="120"/>
+    <w:bookmarkStart w:id="121" w:name="if"/>
     <w:p>
       <w:pPr>
         <w:pStyle w:val="Heading3"/>
@@ -30182,8 +30166,8 @@
         <w:br w:type="page"/>
       </w:r>
     </w:p>
-    <w:bookmarkEnd w:id="107"/>
-    <w:bookmarkStart w:id="108" w:name="repeat---loop"/>
+    <w:bookmarkEnd w:id="121"/>
+    <w:bookmarkStart w:id="122" w:name="repeat---loop"/>
     <w:p>
       <w:pPr>
         <w:pStyle w:val="Heading3"/>
@@ -30627,8 +30611,8 @@
         <w:br/>
       </w:r>
     </w:p>
-    <w:bookmarkEnd w:id="108"/>
-    <w:bookmarkStart w:id="109" w:name="X5e6c0a20192b18905bb16100f19b6f4ae7ef5eb"/>
+    <w:bookmarkEnd w:id="122"/>
+    <w:bookmarkStart w:id="123" w:name="X5e6c0a20192b18905bb16100f19b6f4ae7ef5eb"/>
     <w:p>
       <w:pPr>
         <w:pStyle w:val="Heading3"/>
@@ -30948,9 +30932,9 @@
         <w:br w:type="page"/>
       </w:r>
     </w:p>
-    <w:bookmarkEnd w:id="109"/>
-    <w:bookmarkEnd w:id="110"/>
-    <w:bookmarkStart w:id="111" w:name="juntando-tudo---cursor"/>
+    <w:bookmarkEnd w:id="123"/>
+    <w:bookmarkEnd w:id="124"/>
+    <w:bookmarkStart w:id="125" w:name="juntando-tudo---cursor"/>
     <w:p>
       <w:pPr>
         <w:pStyle w:val="Heading2"/>
@@ -32474,9 +32458,9 @@
         <w:br w:type="page"/>
       </w:r>
     </w:p>
-    <w:bookmarkEnd w:id="111"/>
-    <w:bookmarkEnd w:id="112"/>
-    <w:bookmarkStart w:id="115" w:name="Xaa9dbbc07276f3317ab12031d12270022e6f057"/>
+    <w:bookmarkEnd w:id="125"/>
+    <w:bookmarkEnd w:id="126"/>
+    <w:bookmarkStart w:id="129" w:name="Xaa9dbbc07276f3317ab12031d12270022e6f057"/>
     <w:p>
       <w:pPr>
         <w:pStyle w:val="Heading1"/>
@@ -32494,7 +32478,7 @@
         <w:t xml:space="preserve">Módulo 23 - Introdução a Business Intelligence</w:t>
       </w:r>
     </w:p>
-    <w:bookmarkStart w:id="113" w:name="banco-de-dados-relacional"/>
+    <w:bookmarkStart w:id="127" w:name="banco-de-dados-relacional"/>
     <w:p>
       <w:pPr>
         <w:pStyle w:val="Heading2"/>
@@ -32807,8 +32791,8 @@
         <w:br/>
       </w:r>
     </w:p>
-    <w:bookmarkEnd w:id="113"/>
-    <w:bookmarkStart w:id="114" w:name="business-intelligence"/>
+    <w:bookmarkEnd w:id="127"/>
+    <w:bookmarkStart w:id="128" w:name="business-intelligence"/>
     <w:p>
       <w:pPr>
         <w:pStyle w:val="Heading2"/>
@@ -33007,9 +32991,9 @@
         <w:br w:type="page"/>
       </w:r>
     </w:p>
-    <w:bookmarkEnd w:id="114"/>
-    <w:bookmarkEnd w:id="115"/>
-    <w:bookmarkStart w:id="116" w:name="detalhes"/>
+    <w:bookmarkEnd w:id="128"/>
+    <w:bookmarkEnd w:id="129"/>
+    <w:bookmarkStart w:id="130" w:name="detalhes"/>
     <w:p>
       <w:pPr>
         <w:pStyle w:val="Heading1"/>
@@ -33455,8 +33439,8 @@
         <w:br w:type="page"/>
       </w:r>
     </w:p>
-    <w:bookmarkEnd w:id="116"/>
-    <w:bookmarkStart w:id="118" w:name="andamento-dos-estudos"/>
+    <w:bookmarkEnd w:id="130"/>
+    <w:bookmarkStart w:id="132" w:name="andamento-dos-estudos"/>
     <w:p>
       <w:pPr>
         <w:pStyle w:val="Heading1"/>
@@ -33474,7 +33458,7 @@
         <w:t xml:space="preserve">Andamento dos Estudos</w:t>
       </w:r>
     </w:p>
-    <w:bookmarkStart w:id="117" w:name="assunto-em-andamento"/>
+    <w:bookmarkStart w:id="131" w:name="assunto-em-andamento"/>
     <w:p>
       <w:pPr>
         <w:pStyle w:val="Heading2"/>
@@ -33503,8 +33487,8 @@
         <w:br/>
       </w:r>
     </w:p>
-    <w:bookmarkEnd w:id="117"/>
-    <w:bookmarkEnd w:id="118"/>
+    <w:bookmarkEnd w:id="131"/>
+    <w:bookmarkEnd w:id="132"/>
     <w:sectPr/>
   </w:body>
 </w:document>
@@ -36176,7 +36160,7 @@
     <w:name w:val="ConstantTok"/>
     <w:basedOn w:val="VerbatimChar"/>
     <w:rPr>
-      <w:color w:val="000000"/>
+      <w:color w:val="8f5902"/>
       <w:shd w:val="clear" w:fill="f8f8f8"/>
     </w:rPr>
   </w:style>
@@ -36192,8 +36176,9 @@
     <w:name w:val="SpecialCharTok"/>
     <w:basedOn w:val="VerbatimChar"/>
     <w:rPr>
-      <w:color w:val="000000"/>
+      <w:color w:val="ce5c00"/>
       <w:shd w:val="clear" w:fill="f8f8f8"/>
+      <w:b/>
     </w:rPr>
   </w:style>
   <w:style w:type="character" w:customStyle="1" w:styleId="StringTok">
@@ -36278,8 +36263,9 @@
     <w:name w:val="FunctionTok"/>
     <w:basedOn w:val="VerbatimChar"/>
     <w:rPr>
-      <w:color w:val="000000"/>
+      <w:color w:val="204a87"/>
       <w:shd w:val="clear" w:fill="f8f8f8"/>
+      <w:b/>
     </w:rPr>
   </w:style>
   <w:style w:type="character" w:customStyle="1" w:styleId="VariableTok">
@@ -36335,7 +36321,7 @@
     <w:name w:val="AttributeTok"/>
     <w:basedOn w:val="VerbatimChar"/>
     <w:rPr>
-      <w:color w:val="c4a000"/>
+      <w:color w:val="204a87"/>
       <w:shd w:val="clear" w:fill="f8f8f8"/>
     </w:rPr>
   </w:style>

</xml_diff>